<commit_message>
Updated Data Preparation Phase..
</commit_message>
<xml_diff>
--- a/Report/DBS Data and Web Mining CA - Madsen Finnegan Report cf dm v1-6 030220.docx
+++ b/Report/DBS Data and Web Mining CA - Madsen Finnegan Report cf dm v1-6 030220.docx
@@ -298,7 +298,7 @@
           <w:noProof/>
           <w:color w:val="auto"/>
           <w:szCs w:val="22"/>
-          <w:lang w:val="en-IE" w:eastAsia="en-IE"/>
+          <w:lang w:eastAsia="en-GB"/>
         </w:rPr>
       </w:pPr>
       <w:r>
@@ -402,7 +402,7 @@
         <w:rPr>
           <w:noProof/>
         </w:rPr>
-        <w:instrText xml:space="preserve"> PAGEREF _Toc31308843 \h </w:instrText>
+        <w:instrText xml:space="preserve"> PAGEREF _Toc31816377 \h </w:instrText>
       </w:r>
       <w:r>
         <w:rPr>
@@ -435,7 +435,7 @@
           <w:rFonts w:asciiTheme="minorHAnsi" w:eastAsiaTheme="minorEastAsia" w:hAnsiTheme="minorHAnsi" w:cstheme="minorBidi"/>
           <w:noProof/>
           <w:szCs w:val="22"/>
-          <w:lang w:val="en-IE" w:eastAsia="en-IE"/>
+          <w:lang w:eastAsia="en-GB"/>
         </w:rPr>
       </w:pPr>
       <w:r>
@@ -467,7 +467,7 @@
         <w:rPr>
           <w:noProof/>
         </w:rPr>
-        <w:instrText xml:space="preserve"> PAGEREF _Toc31308844 \h </w:instrText>
+        <w:instrText xml:space="preserve"> PAGEREF _Toc31816378 \h </w:instrText>
       </w:r>
       <w:r>
         <w:rPr>
@@ -500,7 +500,7 @@
           <w:rFonts w:asciiTheme="minorHAnsi" w:eastAsiaTheme="minorEastAsia" w:hAnsiTheme="minorHAnsi" w:cstheme="minorBidi"/>
           <w:noProof/>
           <w:szCs w:val="22"/>
-          <w:lang w:val="en-IE" w:eastAsia="en-IE"/>
+          <w:lang w:eastAsia="en-GB"/>
         </w:rPr>
       </w:pPr>
       <w:r>
@@ -532,7 +532,7 @@
         <w:rPr>
           <w:noProof/>
         </w:rPr>
-        <w:instrText xml:space="preserve"> PAGEREF _Toc31308845 \h </w:instrText>
+        <w:instrText xml:space="preserve"> PAGEREF _Toc31816379 \h </w:instrText>
       </w:r>
       <w:r>
         <w:rPr>
@@ -565,7 +565,7 @@
           <w:rFonts w:asciiTheme="minorHAnsi" w:eastAsiaTheme="minorEastAsia" w:hAnsiTheme="minorHAnsi" w:cstheme="minorBidi"/>
           <w:noProof/>
           <w:szCs w:val="22"/>
-          <w:lang w:val="en-IE" w:eastAsia="en-IE"/>
+          <w:lang w:eastAsia="en-GB"/>
         </w:rPr>
       </w:pPr>
       <w:r>
@@ -597,7 +597,7 @@
         <w:rPr>
           <w:noProof/>
         </w:rPr>
-        <w:instrText xml:space="preserve"> PAGEREF _Toc31308846 \h </w:instrText>
+        <w:instrText xml:space="preserve"> PAGEREF _Toc31816380 \h </w:instrText>
       </w:r>
       <w:r>
         <w:rPr>
@@ -632,7 +632,7 @@
           <w:noProof/>
           <w:color w:val="auto"/>
           <w:szCs w:val="22"/>
-          <w:lang w:val="en-IE" w:eastAsia="en-IE"/>
+          <w:lang w:eastAsia="en-GB"/>
         </w:rPr>
       </w:pPr>
       <w:r>
@@ -664,7 +664,7 @@
         <w:rPr>
           <w:noProof/>
         </w:rPr>
-        <w:instrText xml:space="preserve"> PAGEREF _Toc31308847 \h </w:instrText>
+        <w:instrText xml:space="preserve"> PAGEREF _Toc31816381 \h </w:instrText>
       </w:r>
       <w:r>
         <w:rPr>
@@ -697,7 +697,7 @@
           <w:rFonts w:asciiTheme="minorHAnsi" w:eastAsiaTheme="minorEastAsia" w:hAnsiTheme="minorHAnsi" w:cstheme="minorBidi"/>
           <w:noProof/>
           <w:szCs w:val="22"/>
-          <w:lang w:val="en-IE" w:eastAsia="en-IE"/>
+          <w:lang w:eastAsia="en-GB"/>
         </w:rPr>
       </w:pPr>
       <w:r>
@@ -729,7 +729,7 @@
         <w:rPr>
           <w:noProof/>
         </w:rPr>
-        <w:instrText xml:space="preserve"> PAGEREF _Toc31308848 \h </w:instrText>
+        <w:instrText xml:space="preserve"> PAGEREF _Toc31816382 \h </w:instrText>
       </w:r>
       <w:r>
         <w:rPr>
@@ -762,7 +762,7 @@
           <w:rFonts w:asciiTheme="minorHAnsi" w:eastAsiaTheme="minorEastAsia" w:hAnsiTheme="minorHAnsi" w:cstheme="minorBidi"/>
           <w:noProof/>
           <w:szCs w:val="22"/>
-          <w:lang w:val="en-IE" w:eastAsia="en-IE"/>
+          <w:lang w:eastAsia="en-GB"/>
         </w:rPr>
       </w:pPr>
       <w:r>
@@ -794,7 +794,7 @@
         <w:rPr>
           <w:noProof/>
         </w:rPr>
-        <w:instrText xml:space="preserve"> PAGEREF _Toc31308849 \h </w:instrText>
+        <w:instrText xml:space="preserve"> PAGEREF _Toc31816383 \h </w:instrText>
       </w:r>
       <w:r>
         <w:rPr>
@@ -827,7 +827,7 @@
           <w:rFonts w:asciiTheme="minorHAnsi" w:eastAsiaTheme="minorEastAsia" w:hAnsiTheme="minorHAnsi" w:cstheme="minorBidi"/>
           <w:noProof/>
           <w:szCs w:val="22"/>
-          <w:lang w:val="en-IE" w:eastAsia="en-IE"/>
+          <w:lang w:eastAsia="en-GB"/>
         </w:rPr>
       </w:pPr>
       <w:r>
@@ -859,7 +859,7 @@
         <w:rPr>
           <w:noProof/>
         </w:rPr>
-        <w:instrText xml:space="preserve"> PAGEREF _Toc31308850 \h </w:instrText>
+        <w:instrText xml:space="preserve"> PAGEREF _Toc31816384 \h </w:instrText>
       </w:r>
       <w:r>
         <w:rPr>
@@ -892,7 +892,7 @@
           <w:rFonts w:asciiTheme="minorHAnsi" w:eastAsiaTheme="minorEastAsia" w:hAnsiTheme="minorHAnsi" w:cstheme="minorBidi"/>
           <w:noProof/>
           <w:szCs w:val="22"/>
-          <w:lang w:val="en-IE" w:eastAsia="en-IE"/>
+          <w:lang w:eastAsia="en-GB"/>
         </w:rPr>
       </w:pPr>
       <w:r>
@@ -924,7 +924,7 @@
         <w:rPr>
           <w:noProof/>
         </w:rPr>
-        <w:instrText xml:space="preserve"> PAGEREF _Toc31308851 \h </w:instrText>
+        <w:instrText xml:space="preserve"> PAGEREF _Toc31816385 \h </w:instrText>
       </w:r>
       <w:r>
         <w:rPr>
@@ -959,7 +959,7 @@
           <w:noProof/>
           <w:color w:val="auto"/>
           <w:szCs w:val="22"/>
-          <w:lang w:val="en-IE" w:eastAsia="en-IE"/>
+          <w:lang w:eastAsia="en-GB"/>
         </w:rPr>
       </w:pPr>
       <w:r>
@@ -991,7 +991,7 @@
         <w:rPr>
           <w:noProof/>
         </w:rPr>
-        <w:instrText xml:space="preserve"> PAGEREF _Toc31308852 \h </w:instrText>
+        <w:instrText xml:space="preserve"> PAGEREF _Toc31816386 \h </w:instrText>
       </w:r>
       <w:r>
         <w:rPr>
@@ -1024,7 +1024,7 @@
           <w:rFonts w:asciiTheme="minorHAnsi" w:eastAsiaTheme="minorEastAsia" w:hAnsiTheme="minorHAnsi" w:cstheme="minorBidi"/>
           <w:noProof/>
           <w:szCs w:val="22"/>
-          <w:lang w:val="en-IE" w:eastAsia="en-IE"/>
+          <w:lang w:eastAsia="en-GB"/>
         </w:rPr>
       </w:pPr>
       <w:r>
@@ -1056,7 +1056,7 @@
         <w:rPr>
           <w:noProof/>
         </w:rPr>
-        <w:instrText xml:space="preserve"> PAGEREF _Toc31308853 \h </w:instrText>
+        <w:instrText xml:space="preserve"> PAGEREF _Toc31816387 \h </w:instrText>
       </w:r>
       <w:r>
         <w:rPr>
@@ -1089,7 +1089,7 @@
           <w:rFonts w:asciiTheme="minorHAnsi" w:eastAsiaTheme="minorEastAsia" w:hAnsiTheme="minorHAnsi" w:cstheme="minorBidi"/>
           <w:noProof/>
           <w:szCs w:val="22"/>
-          <w:lang w:val="en-IE" w:eastAsia="en-IE"/>
+          <w:lang w:eastAsia="en-GB"/>
         </w:rPr>
       </w:pPr>
       <w:r>
@@ -1121,7 +1121,7 @@
         <w:rPr>
           <w:noProof/>
         </w:rPr>
-        <w:instrText xml:space="preserve"> PAGEREF _Toc31308854 \h </w:instrText>
+        <w:instrText xml:space="preserve"> PAGEREF _Toc31816388 \h </w:instrText>
       </w:r>
       <w:r>
         <w:rPr>
@@ -1154,7 +1154,7 @@
           <w:rFonts w:asciiTheme="minorHAnsi" w:eastAsiaTheme="minorEastAsia" w:hAnsiTheme="minorHAnsi" w:cstheme="minorBidi"/>
           <w:noProof/>
           <w:szCs w:val="22"/>
-          <w:lang w:val="en-IE" w:eastAsia="en-IE"/>
+          <w:lang w:eastAsia="en-GB"/>
         </w:rPr>
       </w:pPr>
       <w:r>
@@ -1186,7 +1186,7 @@
         <w:rPr>
           <w:noProof/>
         </w:rPr>
-        <w:instrText xml:space="preserve"> PAGEREF _Toc31308855 \h </w:instrText>
+        <w:instrText xml:space="preserve"> PAGEREF _Toc31816389 \h </w:instrText>
       </w:r>
       <w:r>
         <w:rPr>
@@ -1219,7 +1219,7 @@
           <w:rFonts w:asciiTheme="minorHAnsi" w:eastAsiaTheme="minorEastAsia" w:hAnsiTheme="minorHAnsi" w:cstheme="minorBidi"/>
           <w:noProof/>
           <w:szCs w:val="22"/>
-          <w:lang w:val="en-IE" w:eastAsia="en-IE"/>
+          <w:lang w:eastAsia="en-GB"/>
         </w:rPr>
       </w:pPr>
       <w:r>
@@ -1251,7 +1251,7 @@
         <w:rPr>
           <w:noProof/>
         </w:rPr>
-        <w:instrText xml:space="preserve"> PAGEREF _Toc31308856 \h </w:instrText>
+        <w:instrText xml:space="preserve"> PAGEREF _Toc31816390 \h </w:instrText>
       </w:r>
       <w:r>
         <w:rPr>
@@ -1286,7 +1286,7 @@
           <w:noProof/>
           <w:color w:val="auto"/>
           <w:szCs w:val="22"/>
-          <w:lang w:val="en-IE" w:eastAsia="en-IE"/>
+          <w:lang w:eastAsia="en-GB"/>
         </w:rPr>
       </w:pPr>
       <w:r>
@@ -1318,7 +1318,7 @@
         <w:rPr>
           <w:noProof/>
         </w:rPr>
-        <w:instrText xml:space="preserve"> PAGEREF _Toc31308857 \h </w:instrText>
+        <w:instrText xml:space="preserve"> PAGEREF _Toc31816391 \h </w:instrText>
       </w:r>
       <w:r>
         <w:rPr>
@@ -1351,7 +1351,7 @@
           <w:rFonts w:asciiTheme="minorHAnsi" w:eastAsiaTheme="minorEastAsia" w:hAnsiTheme="minorHAnsi" w:cstheme="minorBidi"/>
           <w:noProof/>
           <w:szCs w:val="22"/>
-          <w:lang w:val="en-IE" w:eastAsia="en-IE"/>
+          <w:lang w:eastAsia="en-GB"/>
         </w:rPr>
       </w:pPr>
       <w:r>
@@ -1383,7 +1383,7 @@
         <w:rPr>
           <w:noProof/>
         </w:rPr>
-        <w:instrText xml:space="preserve"> PAGEREF _Toc31308858 \h </w:instrText>
+        <w:instrText xml:space="preserve"> PAGEREF _Toc31816392 \h </w:instrText>
       </w:r>
       <w:r>
         <w:rPr>
@@ -1416,7 +1416,7 @@
           <w:rFonts w:asciiTheme="minorHAnsi" w:eastAsiaTheme="minorEastAsia" w:hAnsiTheme="minorHAnsi" w:cstheme="minorBidi"/>
           <w:noProof/>
           <w:szCs w:val="22"/>
-          <w:lang w:val="en-IE" w:eastAsia="en-IE"/>
+          <w:lang w:eastAsia="en-GB"/>
         </w:rPr>
       </w:pPr>
       <w:r>
@@ -1448,7 +1448,7 @@
         <w:rPr>
           <w:noProof/>
         </w:rPr>
-        <w:instrText xml:space="preserve"> PAGEREF _Toc31308859 \h </w:instrText>
+        <w:instrText xml:space="preserve"> PAGEREF _Toc31816393 \h </w:instrText>
       </w:r>
       <w:r>
         <w:rPr>
@@ -1465,7 +1465,7 @@
         <w:rPr>
           <w:noProof/>
         </w:rPr>
-        <w:t>24</w:t>
+        <w:t>25</w:t>
       </w:r>
       <w:r>
         <w:rPr>
@@ -1481,7 +1481,7 @@
           <w:rFonts w:asciiTheme="minorHAnsi" w:eastAsiaTheme="minorEastAsia" w:hAnsiTheme="minorHAnsi" w:cstheme="minorBidi"/>
           <w:noProof/>
           <w:szCs w:val="22"/>
-          <w:lang w:val="en-IE" w:eastAsia="en-IE"/>
+          <w:lang w:eastAsia="en-GB"/>
         </w:rPr>
       </w:pPr>
       <w:r>
@@ -1513,7 +1513,7 @@
         <w:rPr>
           <w:noProof/>
         </w:rPr>
-        <w:instrText xml:space="preserve"> PAGEREF _Toc31308860 \h </w:instrText>
+        <w:instrText xml:space="preserve"> PAGEREF _Toc31816394 \h </w:instrText>
       </w:r>
       <w:r>
         <w:rPr>
@@ -1530,7 +1530,7 @@
         <w:rPr>
           <w:noProof/>
         </w:rPr>
-        <w:t>24</w:t>
+        <w:t>26</w:t>
       </w:r>
       <w:r>
         <w:rPr>
@@ -1546,7 +1546,7 @@
           <w:rFonts w:asciiTheme="minorHAnsi" w:eastAsiaTheme="minorEastAsia" w:hAnsiTheme="minorHAnsi" w:cstheme="minorBidi"/>
           <w:noProof/>
           <w:szCs w:val="22"/>
-          <w:lang w:val="en-IE" w:eastAsia="en-IE"/>
+          <w:lang w:eastAsia="en-GB"/>
         </w:rPr>
       </w:pPr>
       <w:r>
@@ -1578,7 +1578,7 @@
         <w:rPr>
           <w:noProof/>
         </w:rPr>
-        <w:instrText xml:space="preserve"> PAGEREF _Toc31308861 \h </w:instrText>
+        <w:instrText xml:space="preserve"> PAGEREF _Toc31816395 \h </w:instrText>
       </w:r>
       <w:r>
         <w:rPr>
@@ -1595,7 +1595,7 @@
         <w:rPr>
           <w:noProof/>
         </w:rPr>
-        <w:t>24</w:t>
+        <w:t>27</w:t>
       </w:r>
       <w:r>
         <w:rPr>
@@ -1611,7 +1611,7 @@
           <w:rFonts w:asciiTheme="minorHAnsi" w:eastAsiaTheme="minorEastAsia" w:hAnsiTheme="minorHAnsi" w:cstheme="minorBidi"/>
           <w:noProof/>
           <w:szCs w:val="22"/>
-          <w:lang w:val="en-IE" w:eastAsia="en-IE"/>
+          <w:lang w:eastAsia="en-GB"/>
         </w:rPr>
       </w:pPr>
       <w:r>
@@ -1643,7 +1643,7 @@
         <w:rPr>
           <w:noProof/>
         </w:rPr>
-        <w:instrText xml:space="preserve"> PAGEREF _Toc31308862 \h </w:instrText>
+        <w:instrText xml:space="preserve"> PAGEREF _Toc31816396 \h </w:instrText>
       </w:r>
       <w:r>
         <w:rPr>
@@ -1660,7 +1660,7 @@
         <w:rPr>
           <w:noProof/>
         </w:rPr>
-        <w:t>24</w:t>
+        <w:t>27</w:t>
       </w:r>
       <w:r>
         <w:rPr>
@@ -1678,7 +1678,7 @@
           <w:noProof/>
           <w:color w:val="auto"/>
           <w:szCs w:val="22"/>
-          <w:lang w:val="en-IE" w:eastAsia="en-IE"/>
+          <w:lang w:eastAsia="en-GB"/>
         </w:rPr>
       </w:pPr>
       <w:r>
@@ -1710,7 +1710,7 @@
         <w:rPr>
           <w:noProof/>
         </w:rPr>
-        <w:instrText xml:space="preserve"> PAGEREF _Toc31308863 \h </w:instrText>
+        <w:instrText xml:space="preserve"> PAGEREF _Toc31816397 \h </w:instrText>
       </w:r>
       <w:r>
         <w:rPr>
@@ -1727,7 +1727,7 @@
         <w:rPr>
           <w:noProof/>
         </w:rPr>
-        <w:t>25</w:t>
+        <w:t>29</w:t>
       </w:r>
       <w:r>
         <w:rPr>
@@ -1743,7 +1743,7 @@
           <w:rFonts w:asciiTheme="minorHAnsi" w:eastAsiaTheme="minorEastAsia" w:hAnsiTheme="minorHAnsi" w:cstheme="minorBidi"/>
           <w:noProof/>
           <w:szCs w:val="22"/>
-          <w:lang w:val="en-IE" w:eastAsia="en-IE"/>
+          <w:lang w:eastAsia="en-GB"/>
         </w:rPr>
       </w:pPr>
       <w:r>
@@ -1775,7 +1775,7 @@
         <w:rPr>
           <w:noProof/>
         </w:rPr>
-        <w:instrText xml:space="preserve"> PAGEREF _Toc31308864 \h </w:instrText>
+        <w:instrText xml:space="preserve"> PAGEREF _Toc31816398 \h </w:instrText>
       </w:r>
       <w:r>
         <w:rPr>
@@ -1792,7 +1792,7 @@
         <w:rPr>
           <w:noProof/>
         </w:rPr>
-        <w:t>25</w:t>
+        <w:t>29</w:t>
       </w:r>
       <w:r>
         <w:rPr>
@@ -1808,7 +1808,7 @@
           <w:rFonts w:asciiTheme="minorHAnsi" w:eastAsiaTheme="minorEastAsia" w:hAnsiTheme="minorHAnsi" w:cstheme="minorBidi"/>
           <w:noProof/>
           <w:szCs w:val="22"/>
-          <w:lang w:val="en-IE" w:eastAsia="en-IE"/>
+          <w:lang w:eastAsia="en-GB"/>
         </w:rPr>
       </w:pPr>
       <w:r>
@@ -1840,7 +1840,7 @@
         <w:rPr>
           <w:noProof/>
         </w:rPr>
-        <w:instrText xml:space="preserve"> PAGEREF _Toc31308865 \h </w:instrText>
+        <w:instrText xml:space="preserve"> PAGEREF _Toc31816399 \h </w:instrText>
       </w:r>
       <w:r>
         <w:rPr>
@@ -1857,7 +1857,7 @@
         <w:rPr>
           <w:noProof/>
         </w:rPr>
-        <w:t>25</w:t>
+        <w:t>29</w:t>
       </w:r>
       <w:r>
         <w:rPr>
@@ -1873,7 +1873,7 @@
           <w:rFonts w:asciiTheme="minorHAnsi" w:eastAsiaTheme="minorEastAsia" w:hAnsiTheme="minorHAnsi" w:cstheme="minorBidi"/>
           <w:noProof/>
           <w:szCs w:val="22"/>
-          <w:lang w:val="en-IE" w:eastAsia="en-IE"/>
+          <w:lang w:eastAsia="en-GB"/>
         </w:rPr>
       </w:pPr>
       <w:r>
@@ -1905,7 +1905,7 @@
         <w:rPr>
           <w:noProof/>
         </w:rPr>
-        <w:instrText xml:space="preserve"> PAGEREF _Toc31308866 \h </w:instrText>
+        <w:instrText xml:space="preserve"> PAGEREF _Toc31816400 \h </w:instrText>
       </w:r>
       <w:r>
         <w:rPr>
@@ -1922,7 +1922,7 @@
         <w:rPr>
           <w:noProof/>
         </w:rPr>
-        <w:t>25</w:t>
+        <w:t>29</w:t>
       </w:r>
       <w:r>
         <w:rPr>
@@ -1938,7 +1938,7 @@
           <w:rFonts w:asciiTheme="minorHAnsi" w:eastAsiaTheme="minorEastAsia" w:hAnsiTheme="minorHAnsi" w:cstheme="minorBidi"/>
           <w:noProof/>
           <w:szCs w:val="22"/>
-          <w:lang w:val="en-IE" w:eastAsia="en-IE"/>
+          <w:lang w:eastAsia="en-GB"/>
         </w:rPr>
       </w:pPr>
       <w:r>
@@ -1970,7 +1970,7 @@
         <w:rPr>
           <w:noProof/>
         </w:rPr>
-        <w:instrText xml:space="preserve"> PAGEREF _Toc31308867 \h </w:instrText>
+        <w:instrText xml:space="preserve"> PAGEREF _Toc31816401 \h </w:instrText>
       </w:r>
       <w:r>
         <w:rPr>
@@ -1987,7 +1987,7 @@
         <w:rPr>
           <w:noProof/>
         </w:rPr>
-        <w:t>25</w:t>
+        <w:t>29</w:t>
       </w:r>
       <w:r>
         <w:rPr>
@@ -2005,7 +2005,7 @@
           <w:noProof/>
           <w:color w:val="auto"/>
           <w:szCs w:val="22"/>
-          <w:lang w:val="en-IE" w:eastAsia="en-IE"/>
+          <w:lang w:eastAsia="en-GB"/>
         </w:rPr>
       </w:pPr>
       <w:r>
@@ -2037,7 +2037,7 @@
         <w:rPr>
           <w:noProof/>
         </w:rPr>
-        <w:instrText xml:space="preserve"> PAGEREF _Toc31308868 \h </w:instrText>
+        <w:instrText xml:space="preserve"> PAGEREF _Toc31816402 \h </w:instrText>
       </w:r>
       <w:r>
         <w:rPr>
@@ -2054,7 +2054,7 @@
         <w:rPr>
           <w:noProof/>
         </w:rPr>
-        <w:t>26</w:t>
+        <w:t>30</w:t>
       </w:r>
       <w:r>
         <w:rPr>
@@ -2070,7 +2070,7 @@
           <w:rFonts w:asciiTheme="minorHAnsi" w:eastAsiaTheme="minorEastAsia" w:hAnsiTheme="minorHAnsi" w:cstheme="minorBidi"/>
           <w:noProof/>
           <w:szCs w:val="22"/>
-          <w:lang w:val="en-IE" w:eastAsia="en-IE"/>
+          <w:lang w:eastAsia="en-GB"/>
         </w:rPr>
       </w:pPr>
       <w:r>
@@ -2102,7 +2102,7 @@
         <w:rPr>
           <w:noProof/>
         </w:rPr>
-        <w:instrText xml:space="preserve"> PAGEREF _Toc31308869 \h </w:instrText>
+        <w:instrText xml:space="preserve"> PAGEREF _Toc31816403 \h </w:instrText>
       </w:r>
       <w:r>
         <w:rPr>
@@ -2119,7 +2119,7 @@
         <w:rPr>
           <w:noProof/>
         </w:rPr>
-        <w:t>26</w:t>
+        <w:t>30</w:t>
       </w:r>
       <w:r>
         <w:rPr>
@@ -2135,7 +2135,7 @@
           <w:rFonts w:asciiTheme="minorHAnsi" w:eastAsiaTheme="minorEastAsia" w:hAnsiTheme="minorHAnsi" w:cstheme="minorBidi"/>
           <w:noProof/>
           <w:szCs w:val="22"/>
-          <w:lang w:val="en-IE" w:eastAsia="en-IE"/>
+          <w:lang w:eastAsia="en-GB"/>
         </w:rPr>
       </w:pPr>
       <w:r>
@@ -2167,7 +2167,7 @@
         <w:rPr>
           <w:noProof/>
         </w:rPr>
-        <w:instrText xml:space="preserve"> PAGEREF _Toc31308870 \h </w:instrText>
+        <w:instrText xml:space="preserve"> PAGEREF _Toc31816404 \h </w:instrText>
       </w:r>
       <w:r>
         <w:rPr>
@@ -2184,7 +2184,7 @@
         <w:rPr>
           <w:noProof/>
         </w:rPr>
-        <w:t>26</w:t>
+        <w:t>30</w:t>
       </w:r>
       <w:r>
         <w:rPr>
@@ -2200,7 +2200,7 @@
           <w:rFonts w:asciiTheme="minorHAnsi" w:eastAsiaTheme="minorEastAsia" w:hAnsiTheme="minorHAnsi" w:cstheme="minorBidi"/>
           <w:noProof/>
           <w:szCs w:val="22"/>
-          <w:lang w:val="en-IE" w:eastAsia="en-IE"/>
+          <w:lang w:eastAsia="en-GB"/>
         </w:rPr>
       </w:pPr>
       <w:r>
@@ -2232,7 +2232,7 @@
         <w:rPr>
           <w:noProof/>
         </w:rPr>
-        <w:instrText xml:space="preserve"> PAGEREF _Toc31308871 \h </w:instrText>
+        <w:instrText xml:space="preserve"> PAGEREF _Toc31816405 \h </w:instrText>
       </w:r>
       <w:r>
         <w:rPr>
@@ -2249,7 +2249,7 @@
         <w:rPr>
           <w:noProof/>
         </w:rPr>
-        <w:t>26</w:t>
+        <w:t>30</w:t>
       </w:r>
       <w:r>
         <w:rPr>
@@ -2267,7 +2267,7 @@
           <w:noProof/>
           <w:color w:val="auto"/>
           <w:szCs w:val="22"/>
-          <w:lang w:val="en-IE" w:eastAsia="en-IE"/>
+          <w:lang w:eastAsia="en-GB"/>
         </w:rPr>
       </w:pPr>
       <w:r>
@@ -2299,7 +2299,7 @@
         <w:rPr>
           <w:noProof/>
         </w:rPr>
-        <w:instrText xml:space="preserve"> PAGEREF _Toc31308872 \h </w:instrText>
+        <w:instrText xml:space="preserve"> PAGEREF _Toc31816406 \h </w:instrText>
       </w:r>
       <w:r>
         <w:rPr>
@@ -2316,7 +2316,7 @@
         <w:rPr>
           <w:noProof/>
         </w:rPr>
-        <w:t>27</w:t>
+        <w:t>31</w:t>
       </w:r>
       <w:r>
         <w:rPr>
@@ -2332,7 +2332,7 @@
           <w:rFonts w:asciiTheme="minorHAnsi" w:eastAsiaTheme="minorEastAsia" w:hAnsiTheme="minorHAnsi" w:cstheme="minorBidi"/>
           <w:noProof/>
           <w:szCs w:val="22"/>
-          <w:lang w:val="en-IE" w:eastAsia="en-IE"/>
+          <w:lang w:eastAsia="en-GB"/>
         </w:rPr>
       </w:pPr>
       <w:r>
@@ -2364,7 +2364,7 @@
         <w:rPr>
           <w:noProof/>
         </w:rPr>
-        <w:instrText xml:space="preserve"> PAGEREF _Toc31308873 \h </w:instrText>
+        <w:instrText xml:space="preserve"> PAGEREF _Toc31816407 \h </w:instrText>
       </w:r>
       <w:r>
         <w:rPr>
@@ -2381,7 +2381,7 @@
         <w:rPr>
           <w:noProof/>
         </w:rPr>
-        <w:t>27</w:t>
+        <w:t>31</w:t>
       </w:r>
       <w:r>
         <w:rPr>
@@ -2397,7 +2397,7 @@
           <w:rFonts w:asciiTheme="minorHAnsi" w:eastAsiaTheme="minorEastAsia" w:hAnsiTheme="minorHAnsi" w:cstheme="minorBidi"/>
           <w:noProof/>
           <w:szCs w:val="22"/>
-          <w:lang w:val="en-IE" w:eastAsia="en-IE"/>
+          <w:lang w:eastAsia="en-GB"/>
         </w:rPr>
       </w:pPr>
       <w:r>
@@ -2429,7 +2429,7 @@
         <w:rPr>
           <w:noProof/>
         </w:rPr>
-        <w:instrText xml:space="preserve"> PAGEREF _Toc31308874 \h </w:instrText>
+        <w:instrText xml:space="preserve"> PAGEREF _Toc31816408 \h </w:instrText>
       </w:r>
       <w:r>
         <w:rPr>
@@ -2446,7 +2446,7 @@
         <w:rPr>
           <w:noProof/>
         </w:rPr>
-        <w:t>27</w:t>
+        <w:t>31</w:t>
       </w:r>
       <w:r>
         <w:rPr>
@@ -2462,7 +2462,7 @@
           <w:rFonts w:asciiTheme="minorHAnsi" w:eastAsiaTheme="minorEastAsia" w:hAnsiTheme="minorHAnsi" w:cstheme="minorBidi"/>
           <w:noProof/>
           <w:szCs w:val="22"/>
-          <w:lang w:val="en-IE" w:eastAsia="en-IE"/>
+          <w:lang w:eastAsia="en-GB"/>
         </w:rPr>
       </w:pPr>
       <w:r>
@@ -2494,7 +2494,7 @@
         <w:rPr>
           <w:noProof/>
         </w:rPr>
-        <w:instrText xml:space="preserve"> PAGEREF _Toc31308875 \h </w:instrText>
+        <w:instrText xml:space="preserve"> PAGEREF _Toc31816409 \h </w:instrText>
       </w:r>
       <w:r>
         <w:rPr>
@@ -2511,7 +2511,7 @@
         <w:rPr>
           <w:noProof/>
         </w:rPr>
-        <w:t>27</w:t>
+        <w:t>31</w:t>
       </w:r>
       <w:r>
         <w:rPr>
@@ -2527,7 +2527,7 @@
           <w:rFonts w:asciiTheme="minorHAnsi" w:eastAsiaTheme="minorEastAsia" w:hAnsiTheme="minorHAnsi" w:cstheme="minorBidi"/>
           <w:noProof/>
           <w:szCs w:val="22"/>
-          <w:lang w:val="en-IE" w:eastAsia="en-IE"/>
+          <w:lang w:eastAsia="en-GB"/>
         </w:rPr>
       </w:pPr>
       <w:r>
@@ -2559,7 +2559,7 @@
         <w:rPr>
           <w:noProof/>
         </w:rPr>
-        <w:instrText xml:space="preserve"> PAGEREF _Toc31308876 \h </w:instrText>
+        <w:instrText xml:space="preserve"> PAGEREF _Toc31816410 \h </w:instrText>
       </w:r>
       <w:r>
         <w:rPr>
@@ -2576,7 +2576,7 @@
         <w:rPr>
           <w:noProof/>
         </w:rPr>
-        <w:t>27</w:t>
+        <w:t>31</w:t>
       </w:r>
       <w:r>
         <w:rPr>
@@ -2594,7 +2594,7 @@
           <w:noProof/>
           <w:color w:val="auto"/>
           <w:szCs w:val="22"/>
-          <w:lang w:val="en-IE" w:eastAsia="en-IE"/>
+          <w:lang w:eastAsia="en-GB"/>
         </w:rPr>
       </w:pPr>
       <w:r>
@@ -2626,7 +2626,7 @@
         <w:rPr>
           <w:noProof/>
         </w:rPr>
-        <w:instrText xml:space="preserve"> PAGEREF _Toc31308877 \h </w:instrText>
+        <w:instrText xml:space="preserve"> PAGEREF _Toc31816411 \h </w:instrText>
       </w:r>
       <w:r>
         <w:rPr>
@@ -2643,7 +2643,7 @@
         <w:rPr>
           <w:noProof/>
         </w:rPr>
-        <w:t>28</w:t>
+        <w:t>32</w:t>
       </w:r>
       <w:r>
         <w:rPr>
@@ -2659,7 +2659,7 @@
           <w:rFonts w:asciiTheme="minorHAnsi" w:eastAsiaTheme="minorEastAsia" w:hAnsiTheme="minorHAnsi" w:cstheme="minorBidi"/>
           <w:noProof/>
           <w:szCs w:val="22"/>
-          <w:lang w:val="en-IE" w:eastAsia="en-IE"/>
+          <w:lang w:eastAsia="en-GB"/>
         </w:rPr>
       </w:pPr>
       <w:r>
@@ -2691,7 +2691,7 @@
         <w:rPr>
           <w:noProof/>
         </w:rPr>
-        <w:instrText xml:space="preserve"> PAGEREF _Toc31308878 \h </w:instrText>
+        <w:instrText xml:space="preserve"> PAGEREF _Toc31816412 \h </w:instrText>
       </w:r>
       <w:r>
         <w:rPr>
@@ -2708,7 +2708,7 @@
         <w:rPr>
           <w:noProof/>
         </w:rPr>
-        <w:t>28</w:t>
+        <w:t>32</w:t>
       </w:r>
       <w:r>
         <w:rPr>
@@ -2726,7 +2726,7 @@
           <w:noProof/>
           <w:color w:val="auto"/>
           <w:szCs w:val="22"/>
-          <w:lang w:val="en-IE" w:eastAsia="en-IE"/>
+          <w:lang w:eastAsia="en-GB"/>
         </w:rPr>
       </w:pPr>
       <w:r>
@@ -2758,7 +2758,7 @@
         <w:rPr>
           <w:noProof/>
         </w:rPr>
-        <w:instrText xml:space="preserve"> PAGEREF _Toc31308879 \h </w:instrText>
+        <w:instrText xml:space="preserve"> PAGEREF _Toc31816413 \h </w:instrText>
       </w:r>
       <w:r>
         <w:rPr>
@@ -2775,7 +2775,7 @@
         <w:rPr>
           <w:noProof/>
         </w:rPr>
-        <w:t>29</w:t>
+        <w:t>33</w:t>
       </w:r>
       <w:r>
         <w:rPr>
@@ -2791,7 +2791,7 @@
           <w:rFonts w:asciiTheme="minorHAnsi" w:eastAsiaTheme="minorEastAsia" w:hAnsiTheme="minorHAnsi" w:cstheme="minorBidi"/>
           <w:noProof/>
           <w:szCs w:val="22"/>
-          <w:lang w:val="en-IE" w:eastAsia="en-IE"/>
+          <w:lang w:eastAsia="en-GB"/>
         </w:rPr>
       </w:pPr>
       <w:r>
@@ -2823,7 +2823,7 @@
         <w:rPr>
           <w:noProof/>
         </w:rPr>
-        <w:instrText xml:space="preserve"> PAGEREF _Toc31308880 \h </w:instrText>
+        <w:instrText xml:space="preserve"> PAGEREF _Toc31816414 \h </w:instrText>
       </w:r>
       <w:r>
         <w:rPr>
@@ -2840,7 +2840,7 @@
         <w:rPr>
           <w:noProof/>
         </w:rPr>
-        <w:t>29</w:t>
+        <w:t>33</w:t>
       </w:r>
       <w:r>
         <w:rPr>
@@ -2856,7 +2856,7 @@
           <w:rFonts w:asciiTheme="minorHAnsi" w:eastAsiaTheme="minorEastAsia" w:hAnsiTheme="minorHAnsi" w:cstheme="minorBidi"/>
           <w:noProof/>
           <w:szCs w:val="22"/>
-          <w:lang w:val="en-IE" w:eastAsia="en-IE"/>
+          <w:lang w:eastAsia="en-GB"/>
         </w:rPr>
       </w:pPr>
       <w:r>
@@ -2864,6 +2864,71 @@
           <w:noProof/>
         </w:rPr>
         <w:t>9.2</w:t>
+      </w:r>
+      <w:r>
+        <w:rPr>
+          <w:noProof/>
+        </w:rPr>
+        <w:tab/>
+        <w:t>The White Wine Datset</w:t>
+      </w:r>
+      <w:r>
+        <w:rPr>
+          <w:noProof/>
+        </w:rPr>
+        <w:tab/>
+      </w:r>
+      <w:r>
+        <w:rPr>
+          <w:noProof/>
+        </w:rPr>
+        <w:fldChar w:fldCharType="begin"/>
+      </w:r>
+      <w:r>
+        <w:rPr>
+          <w:noProof/>
+        </w:rPr>
+        <w:instrText xml:space="preserve"> PAGEREF _Toc31816415 \h </w:instrText>
+      </w:r>
+      <w:r>
+        <w:rPr>
+          <w:noProof/>
+        </w:rPr>
+      </w:r>
+      <w:r>
+        <w:rPr>
+          <w:noProof/>
+        </w:rPr>
+        <w:fldChar w:fldCharType="separate"/>
+      </w:r>
+      <w:r>
+        <w:rPr>
+          <w:noProof/>
+        </w:rPr>
+        <w:t>35</w:t>
+      </w:r>
+      <w:r>
+        <w:rPr>
+          <w:noProof/>
+        </w:rPr>
+        <w:fldChar w:fldCharType="end"/>
+      </w:r>
+    </w:p>
+    <w:p>
+      <w:pPr>
+        <w:pStyle w:val="TOC2"/>
+        <w:rPr>
+          <w:rFonts w:asciiTheme="minorHAnsi" w:eastAsiaTheme="minorEastAsia" w:hAnsiTheme="minorHAnsi" w:cstheme="minorBidi"/>
+          <w:noProof/>
+          <w:szCs w:val="22"/>
+          <w:lang w:eastAsia="en-GB"/>
+        </w:rPr>
+      </w:pPr>
+      <w:r>
+        <w:rPr>
+          <w:noProof/>
+        </w:rPr>
+        <w:t>9.3</w:t>
       </w:r>
       <w:r>
         <w:rPr>
@@ -2888,7 +2953,7 @@
         <w:rPr>
           <w:noProof/>
         </w:rPr>
-        <w:instrText xml:space="preserve"> PAGEREF _Toc31308881 \h </w:instrText>
+        <w:instrText xml:space="preserve"> PAGEREF _Toc31816416 \h </w:instrText>
       </w:r>
       <w:r>
         <w:rPr>
@@ -2905,7 +2970,7 @@
         <w:rPr>
           <w:noProof/>
         </w:rPr>
-        <w:t>31</w:t>
+        <w:t>36</w:t>
       </w:r>
       <w:r>
         <w:rPr>
@@ -3120,12 +3185,14 @@
           <w:docGrid w:linePitch="360"/>
         </w:sectPr>
       </w:pPr>
+      <w:bookmarkStart w:id="0" w:name="_GoBack"/>
+      <w:bookmarkEnd w:id="0"/>
     </w:p>
     <w:p>
       <w:pPr>
         <w:pStyle w:val="Heading1"/>
       </w:pPr>
-      <w:bookmarkStart w:id="0" w:name="_Toc31308843"/>
+      <w:bookmarkStart w:id="1" w:name="_Toc31816377"/>
       <w:r>
         <w:lastRenderedPageBreak/>
         <w:t xml:space="preserve">Project </w:t>
@@ -3133,17 +3200,17 @@
       <w:r>
         <w:t>Overview</w:t>
       </w:r>
-      <w:bookmarkEnd w:id="0"/>
+      <w:bookmarkEnd w:id="1"/>
     </w:p>
     <w:p>
       <w:pPr>
         <w:pStyle w:val="Heading2"/>
       </w:pPr>
-      <w:bookmarkStart w:id="1" w:name="_Toc31308844"/>
+      <w:bookmarkStart w:id="2" w:name="_Toc31816378"/>
       <w:r>
         <w:t>High Level Description</w:t>
       </w:r>
-      <w:bookmarkEnd w:id="1"/>
+      <w:bookmarkEnd w:id="2"/>
     </w:p>
     <w:p>
       <w:r>
@@ -3186,11 +3253,11 @@
       <w:pPr>
         <w:pStyle w:val="Heading2"/>
       </w:pPr>
-      <w:bookmarkStart w:id="2" w:name="_Toc31308845"/>
+      <w:bookmarkStart w:id="3" w:name="_Toc31816379"/>
       <w:r>
         <w:t>The CRISP-DM Methodology / Reference Model</w:t>
       </w:r>
-      <w:bookmarkEnd w:id="2"/>
+      <w:bookmarkEnd w:id="3"/>
     </w:p>
     <w:p>
       <w:r>
@@ -3373,7 +3440,7 @@
           <w:numId w:val="16"/>
         </w:numPr>
       </w:pPr>
-      <w:bookmarkStart w:id="3" w:name="_Ref31039087"/>
+      <w:bookmarkStart w:id="4" w:name="_Ref31039087"/>
       <w:r>
         <w:rPr>
           <w:b/>
@@ -3383,7 +3450,7 @@
       <w:r>
         <w:t xml:space="preserve"> – this is a record of the actions, decisions, and results of an actual data mining engagement.</w:t>
       </w:r>
-      <w:bookmarkEnd w:id="3"/>
+      <w:bookmarkEnd w:id="4"/>
     </w:p>
     <w:p/>
     <w:p/>
@@ -3813,12 +3880,12 @@
       <w:pPr>
         <w:pStyle w:val="Heading2"/>
       </w:pPr>
-      <w:bookmarkStart w:id="4" w:name="_Toc31308846"/>
+      <w:bookmarkStart w:id="5" w:name="_Toc31816380"/>
       <w:r>
         <w:lastRenderedPageBreak/>
         <w:t>Development Environments</w:t>
       </w:r>
-      <w:bookmarkEnd w:id="4"/>
+      <w:bookmarkEnd w:id="5"/>
     </w:p>
     <w:p>
       <w:r>
@@ -3987,22 +4054,22 @@
       <w:pPr>
         <w:pStyle w:val="Heading1"/>
       </w:pPr>
-      <w:bookmarkStart w:id="5" w:name="_Toc31308847"/>
+      <w:bookmarkStart w:id="6" w:name="_Toc31816381"/>
       <w:r>
         <w:lastRenderedPageBreak/>
         <w:t>Business Understanding</w:t>
       </w:r>
-      <w:bookmarkEnd w:id="5"/>
+      <w:bookmarkEnd w:id="6"/>
     </w:p>
     <w:p>
       <w:pPr>
         <w:pStyle w:val="Heading2"/>
       </w:pPr>
-      <w:bookmarkStart w:id="6" w:name="_Toc31308848"/>
+      <w:bookmarkStart w:id="7" w:name="_Toc31816382"/>
       <w:r>
         <w:t>Determine Business Objectives</w:t>
       </w:r>
-      <w:bookmarkEnd w:id="6"/>
+      <w:bookmarkEnd w:id="7"/>
     </w:p>
     <w:p>
       <w:r>
@@ -4061,14 +4128,14 @@
       <w:pPr>
         <w:pStyle w:val="Heading2"/>
       </w:pPr>
-      <w:bookmarkStart w:id="7" w:name="_Ref30959421"/>
-      <w:bookmarkStart w:id="8" w:name="_Toc31308849"/>
+      <w:bookmarkStart w:id="8" w:name="_Ref30959421"/>
+      <w:bookmarkStart w:id="9" w:name="_Toc31816383"/>
       <w:r>
         <w:lastRenderedPageBreak/>
         <w:t>Assess Situation</w:t>
       </w:r>
-      <w:bookmarkEnd w:id="7"/>
       <w:bookmarkEnd w:id="8"/>
+      <w:bookmarkEnd w:id="9"/>
     </w:p>
     <w:p>
       <w:r>
@@ -4201,12 +4268,12 @@
       <w:pPr>
         <w:pStyle w:val="Heading2"/>
       </w:pPr>
-      <w:bookmarkStart w:id="9" w:name="_Toc31308850"/>
+      <w:bookmarkStart w:id="10" w:name="_Toc31816384"/>
       <w:r>
         <w:lastRenderedPageBreak/>
         <w:t>Determine Data Mining Goals</w:t>
       </w:r>
-      <w:bookmarkEnd w:id="9"/>
+      <w:bookmarkEnd w:id="10"/>
     </w:p>
     <w:p>
       <w:r>
@@ -4248,13 +4315,47 @@
     </w:p>
     <w:p>
       <w:r>
-        <w:t>We want our model to operate with a greater than 85% accuracy in its predictions of wine quality for new “Vinho Verde” red wines.</w:t>
+        <w:t>We want our model t</w:t>
+      </w:r>
+      <w:r>
+        <w:t xml:space="preserve">o operate with </w:t>
+      </w:r>
+      <w:proofErr w:type="gramStart"/>
+      <w:r>
+        <w:t>a greater</w:t>
+      </w:r>
+      <w:proofErr w:type="gramEnd"/>
+      <w:r>
+        <w:t xml:space="preserve"> than 80</w:t>
+      </w:r>
+      <w:r>
+        <w:t>% accuracy in its predictions of wine quality for new “Vinho Verde” red wines.</w:t>
       </w:r>
     </w:p>
     <w:p/>
     <w:p>
       <w:r>
-        <w:t>We may extend the modelling process so that a score of ‘7’ or greater is described as ‘Very Good’, ‘4 – 6’ receives a ‘Good’ description, and anything else is ‘Poor’. Thus we refine our classification of the model outputs into simpler terms for the end user employees.</w:t>
+        <w:t xml:space="preserve">We may extend the modelling process so that a score of ‘7’ or greater is described as ‘Very </w:t>
+      </w:r>
+      <w:r>
+        <w:t xml:space="preserve">Good’, </w:t>
+      </w:r>
+      <w:proofErr w:type="gramStart"/>
+      <w:r>
+        <w:t xml:space="preserve">‘5 </w:t>
+      </w:r>
+      <w:r>
+        <w:t xml:space="preserve"> –</w:t>
+      </w:r>
+      <w:proofErr w:type="gramEnd"/>
+      <w:r>
+        <w:t xml:space="preserve"> 6’ receives a ‘</w:t>
+      </w:r>
+      <w:r>
+        <w:t>Medium</w:t>
+      </w:r>
+      <w:r>
+        <w:t>’ description, and anything else is ‘Poor’. Thus we refine our classification of the model outputs into simpler terms for the end user employees.</w:t>
       </w:r>
     </w:p>
     <w:p>
@@ -4271,11 +4372,11 @@
       <w:pPr>
         <w:pStyle w:val="Heading2"/>
       </w:pPr>
-      <w:bookmarkStart w:id="10" w:name="_Toc31308851"/>
+      <w:bookmarkStart w:id="11" w:name="_Toc31816385"/>
       <w:r>
         <w:t>Produce Project Plan</w:t>
       </w:r>
-      <w:bookmarkEnd w:id="10"/>
+      <w:bookmarkEnd w:id="11"/>
     </w:p>
     <w:p>
       <w:pPr>
@@ -4572,7 +4673,7 @@
       <w:pPr>
         <w:pStyle w:val="Heading1"/>
       </w:pPr>
-      <w:bookmarkStart w:id="11" w:name="_Toc31308852"/>
+      <w:bookmarkStart w:id="12" w:name="_Toc31816386"/>
       <w:r>
         <w:lastRenderedPageBreak/>
         <w:t xml:space="preserve">Data </w:t>
@@ -4580,17 +4681,17 @@
       <w:r>
         <w:t>Understanding</w:t>
       </w:r>
-      <w:bookmarkEnd w:id="11"/>
+      <w:bookmarkEnd w:id="12"/>
     </w:p>
     <w:p>
       <w:pPr>
         <w:pStyle w:val="Heading2"/>
       </w:pPr>
-      <w:bookmarkStart w:id="12" w:name="_Toc31308853"/>
+      <w:bookmarkStart w:id="13" w:name="_Toc31816387"/>
       <w:r>
         <w:t>Collect Initial Data</w:t>
       </w:r>
-      <w:bookmarkEnd w:id="12"/>
+      <w:bookmarkEnd w:id="13"/>
     </w:p>
     <w:p>
       <w:r>
@@ -4844,7 +4945,7 @@
       <w:pPr>
         <w:pStyle w:val="Heading2"/>
       </w:pPr>
-      <w:bookmarkStart w:id="13" w:name="_Toc31308854"/>
+      <w:bookmarkStart w:id="14" w:name="_Toc31816388"/>
       <w:r>
         <w:lastRenderedPageBreak/>
         <w:t>Describe</w:t>
@@ -4852,7 +4953,7 @@
       <w:r>
         <w:t xml:space="preserve"> Data</w:t>
       </w:r>
-      <w:bookmarkEnd w:id="13"/>
+      <w:bookmarkEnd w:id="14"/>
     </w:p>
     <w:p>
       <w:pPr>
@@ -5315,7 +5416,8 @@
       <w:pPr>
         <w:pStyle w:val="Heading2"/>
       </w:pPr>
-      <w:bookmarkStart w:id="14" w:name="_Toc31308855"/>
+      <w:bookmarkStart w:id="15" w:name="_Ref31814009"/>
+      <w:bookmarkStart w:id="16" w:name="_Toc31816389"/>
       <w:r>
         <w:lastRenderedPageBreak/>
         <w:t>Explore</w:t>
@@ -5323,7 +5425,8 @@
       <w:r>
         <w:t xml:space="preserve"> Data</w:t>
       </w:r>
-      <w:bookmarkEnd w:id="14"/>
+      <w:bookmarkEnd w:id="15"/>
+      <w:bookmarkEnd w:id="16"/>
     </w:p>
     <w:p>
       <w:r>
@@ -6917,7 +7020,7 @@
       <w:pPr>
         <w:pStyle w:val="Heading2"/>
       </w:pPr>
-      <w:bookmarkStart w:id="15" w:name="_Toc31308856"/>
+      <w:bookmarkStart w:id="17" w:name="_Toc31816390"/>
       <w:r>
         <w:lastRenderedPageBreak/>
         <w:t xml:space="preserve">Verify </w:t>
@@ -6928,7 +7031,7 @@
       <w:r>
         <w:t>Quality</w:t>
       </w:r>
-      <w:bookmarkEnd w:id="15"/>
+      <w:bookmarkEnd w:id="17"/>
     </w:p>
     <w:p>
       <w:r>
@@ -7505,38 +7608,110 @@
           <w:szCs w:val="32"/>
         </w:rPr>
       </w:pPr>
-      <w:bookmarkStart w:id="16" w:name="_Ref18965235"/>
+      <w:bookmarkStart w:id="18" w:name="_Ref18965235"/>
     </w:p>
     <w:p>
       <w:pPr>
         <w:pStyle w:val="Heading1"/>
       </w:pPr>
-      <w:bookmarkStart w:id="17" w:name="_Ref31041693"/>
-      <w:bookmarkStart w:id="18" w:name="_Toc31308857"/>
-      <w:bookmarkEnd w:id="16"/>
+      <w:bookmarkStart w:id="19" w:name="_Ref31041693"/>
+      <w:bookmarkStart w:id="20" w:name="_Toc31816391"/>
+      <w:bookmarkEnd w:id="18"/>
       <w:r>
         <w:lastRenderedPageBreak/>
         <w:t>Data Preparation</w:t>
       </w:r>
-      <w:bookmarkEnd w:id="17"/>
-      <w:bookmarkEnd w:id="18"/>
-    </w:p>
+      <w:bookmarkEnd w:id="19"/>
+      <w:bookmarkEnd w:id="20"/>
+    </w:p>
+    <w:p>
+      <w:r>
+        <w:t>The output of this phase of the project is the creation of an adapted dataset, which will be used for modelling and major analysis.</w:t>
+      </w:r>
+    </w:p>
+    <w:p>
+      <w:r>
+        <w:t>Our Wine Quality dataset will be transformed into a format that allows effective modelling and evaluation.</w:t>
+      </w:r>
+    </w:p>
+    <w:p/>
     <w:p>
       <w:pPr>
         <w:pStyle w:val="Heading2"/>
       </w:pPr>
-      <w:bookmarkStart w:id="19" w:name="_Toc31308858"/>
+      <w:bookmarkStart w:id="21" w:name="_Toc31816392"/>
       <w:r>
         <w:t>Select</w:t>
       </w:r>
       <w:r>
         <w:t xml:space="preserve"> Data</w:t>
       </w:r>
-      <w:bookmarkEnd w:id="19"/>
-    </w:p>
-    <w:p>
-      <w:r>
-        <w:t>The Wine Quality dataset is relatively small so there is no requirement to reduce the number of rows upon which we will build our model in RapidMiner.</w:t>
+      <w:bookmarkEnd w:id="21"/>
+    </w:p>
+    <w:p>
+      <w:r>
+        <w:t>Our ‘business’ is using this Kaggle Wine Quality dataset to answer the requirement to predict the quality of new red wines delivered to our outlet, based on its chemical composition.</w:t>
+      </w:r>
+    </w:p>
+    <w:p/>
+    <w:p>
+      <w:pPr>
+        <w:rPr>
+          <w:i/>
+        </w:rPr>
+      </w:pPr>
+      <w:r>
+        <w:rPr>
+          <w:i/>
+        </w:rPr>
+        <w:t>Data Volume</w:t>
+      </w:r>
+      <w:r>
+        <w:rPr>
+          <w:i/>
+        </w:rPr>
+        <w:t>s and Technical Constraints</w:t>
+      </w:r>
+    </w:p>
+    <w:p>
+      <w:r>
+        <w:t>The Wine Quality dataset is relatively small</w:t>
+      </w:r>
+      <w:r>
+        <w:t>, with 1600 rows,</w:t>
+      </w:r>
+      <w:r>
+        <w:t xml:space="preserve"> so there is no requirement to reduce the number of rows upon which we will build our model in RapidMiner.</w:t>
+      </w:r>
+      <w:r>
+        <w:t xml:space="preserve"> A dataset this size is not expected to be excessively computationally expensive, even with the more elaborate algorithms </w:t>
+      </w:r>
+      <w:proofErr w:type="spellStart"/>
+      <w:r>
+        <w:t>wer</w:t>
+      </w:r>
+      <w:proofErr w:type="spellEnd"/>
+      <w:r>
+        <w:t xml:space="preserve"> are expected to evaluate.</w:t>
+      </w:r>
+    </w:p>
+    <w:p>
+      <w:r>
+        <w:t>Our personal laptops should have no practical processing limitation with a dataset of this size and it is therefore not necessary to ‘slice’ or partition the data in any way.</w:t>
+      </w:r>
+    </w:p>
+    <w:p/>
+    <w:p>
+      <w:pPr>
+        <w:rPr>
+          <w:i/>
+        </w:rPr>
+      </w:pPr>
+      <w:r>
+        <w:rPr>
+          <w:i/>
+        </w:rPr>
+        <w:t>Quality</w:t>
       </w:r>
     </w:p>
     <w:p>
@@ -7546,13 +7721,75 @@
     </w:p>
     <w:p/>
     <w:p>
+      <w:pPr>
+        <w:rPr>
+          <w:i/>
+        </w:rPr>
+      </w:pPr>
+      <w:r>
+        <w:rPr>
+          <w:i/>
+        </w:rPr>
+        <w:t>Selection of Attributes</w:t>
+      </w:r>
+    </w:p>
+    <w:p>
+      <w:r>
+        <w:t>There are twelve columns in the original Wine Quality dataset from Kaggle. As such, feature selection might not appear to be a crucial element in data preparation.</w:t>
+      </w:r>
+    </w:p>
+    <w:p>
+      <w:r>
+        <w:t xml:space="preserve">However, many datasets contain attributes that have very limited impact on the final values predicted by the type model for which we are searching. Datasets will also often contain </w:t>
+      </w:r>
+      <w:r>
+        <w:t xml:space="preserve">attributes that provide close to </w:t>
+      </w:r>
       <w:proofErr w:type="spellStart"/>
       <w:r>
+        <w:t>identifical</w:t>
+      </w:r>
+      <w:proofErr w:type="spellEnd"/>
+      <w:r>
+        <w:t xml:space="preserve"> information or are heavily related to each other, and hence introduce a certain redundancy.</w:t>
+      </w:r>
+    </w:p>
+    <w:p>
+      <w:r>
+        <w:t xml:space="preserve">It is good practice to eliminate those features that provide relatively limited value, and this is a principle we applied to our Wine </w:t>
+      </w:r>
+      <w:proofErr w:type="spellStart"/>
+      <w:r>
+        <w:t>Qualit</w:t>
+      </w:r>
+      <w:proofErr w:type="spellEnd"/>
+      <w:r>
+        <w:t xml:space="preserve"> dataset.</w:t>
+      </w:r>
+    </w:p>
+    <w:p/>
+    <w:p>
+      <w:proofErr w:type="spellStart"/>
+      <w:r>
         <w:t>AutoModel</w:t>
       </w:r>
       <w:proofErr w:type="spellEnd"/>
       <w:r>
-        <w:t xml:space="preserve"> analysis provided </w:t>
+        <w:t xml:space="preserve"> analysis </w:t>
+      </w:r>
+      <w:r>
+        <w:t xml:space="preserve">in </w:t>
+      </w:r>
+      <w:proofErr w:type="spellStart"/>
+      <w:r>
+        <w:t>RapidMinir</w:t>
+      </w:r>
+      <w:proofErr w:type="spellEnd"/>
+      <w:r>
+        <w:t xml:space="preserve"> </w:t>
+      </w:r>
+      <w:r>
+        <w:t xml:space="preserve">provided </w:t>
       </w:r>
       <w:proofErr w:type="gramStart"/>
       <w:r>
@@ -7562,6 +7799,71 @@
       <w:r>
         <w:t xml:space="preserve"> to a reduced feature set.</w:t>
       </w:r>
+      <w:r>
+        <w:t xml:space="preserve"> Section </w:t>
+      </w:r>
+      <w:r>
+        <w:fldChar w:fldCharType="begin"/>
+      </w:r>
+      <w:r>
+        <w:instrText xml:space="preserve"> REF _Ref31814009 \r \h </w:instrText>
+      </w:r>
+      <w:r>
+        <w:fldChar w:fldCharType="separate"/>
+      </w:r>
+      <w:r>
+        <w:t>3.3</w:t>
+      </w:r>
+      <w:r>
+        <w:fldChar w:fldCharType="end"/>
+      </w:r>
+      <w:r>
+        <w:t xml:space="preserve"> of this document provided screen shots of the correlation values attached to each attribute, both in terms of their influence on the ‘target’ value (quality) and their relationship to </w:t>
+      </w:r>
+      <w:proofErr w:type="spellStart"/>
+      <w:r>
+        <w:t>eachother</w:t>
+      </w:r>
+      <w:proofErr w:type="spellEnd"/>
+      <w:r>
+        <w:t>.</w:t>
+      </w:r>
+    </w:p>
+    <w:p>
+      <w:pPr>
+        <w:spacing w:after="0" w:line="240" w:lineRule="auto"/>
+        <w:ind w:left="0"/>
+      </w:pPr>
+      <w:r>
+        <w:br w:type="page"/>
+      </w:r>
+    </w:p>
+    <w:p>
+      <w:r>
+        <w:lastRenderedPageBreak/>
+        <w:t xml:space="preserve">There was a considerable amount of iteration from model selection and evaluation back to feature </w:t>
+      </w:r>
+      <w:proofErr w:type="spellStart"/>
+      <w:r>
+        <w:t>seelcton</w:t>
+      </w:r>
+      <w:proofErr w:type="spellEnd"/>
+      <w:r>
+        <w:t xml:space="preserve"> to determine the impact of various attribute lists.</w:t>
+      </w:r>
+    </w:p>
+    <w:p>
+      <w:r>
+        <w:t xml:space="preserve">As an example, we looked at the recommended feature set for a ‘RandomForest’ algorithm used on the Wine Quality </w:t>
+      </w:r>
+      <w:proofErr w:type="spellStart"/>
+      <w:r>
+        <w:t>datset</w:t>
+      </w:r>
+      <w:proofErr w:type="spellEnd"/>
+      <w:r>
+        <w:t xml:space="preserve"> and the following list was suggested;</w:t>
+      </w:r>
     </w:p>
     <w:p/>
     <w:p>
@@ -7578,36 +7880,114 @@
       </w:r>
     </w:p>
     <w:p/>
-    <w:p>
-      <w:r>
-        <w:t xml:space="preserve">There was a considerable amount of iteration from model selection and evaluation back to feature </w:t>
+    <w:p/>
+    <w:p>
+      <w:r>
+        <w:t>A reduced feature set can remove computational complexity when an algorithm is being applied to build a model. A more relevant set of features can also help with the final accuracy of the model and possibly understanding some of the underlying workings.</w:t>
+      </w:r>
+    </w:p>
+    <w:p/>
+    <w:p>
+      <w:r>
+        <w:t>For our Wine Quality dataset the following Feature Selection operator in RapidMiner was put in place within the overall Data Preparation Phase processes.</w:t>
+      </w:r>
+    </w:p>
+    <w:p/>
+    <w:p>
+      <w:r>
+        <w:t>&lt;</w:t>
+      </w:r>
+      <w:proofErr w:type="gramStart"/>
+      <w:r>
+        <w:t>screenshot</w:t>
+      </w:r>
+      <w:proofErr w:type="gramEnd"/>
+      <w:r>
+        <w:t>&gt;</w:t>
+      </w:r>
+    </w:p>
+    <w:p/>
+    <w:p/>
+    <w:p/>
+    <w:p>
+      <w:pPr>
+        <w:pStyle w:val="Heading2"/>
+      </w:pPr>
+      <w:bookmarkStart w:id="22" w:name="_Toc31816393"/>
+      <w:r>
+        <w:t>Clean Data</w:t>
+      </w:r>
+      <w:bookmarkEnd w:id="22"/>
+    </w:p>
+    <w:p>
+      <w:r>
+        <w:t>As discussed, data quality and ‘cleanliness’ was n</w:t>
+      </w:r>
+      <w:r>
+        <w:t>ot an</w:t>
+      </w:r>
+      <w:r>
+        <w:t xml:space="preserve"> issue with this Kaggle dataset on Wine Quality. </w:t>
+      </w:r>
+    </w:p>
+    <w:p>
+      <w:r>
+        <w:t>The numerical data in each attribute was in a consistent format and data type.</w:t>
+      </w:r>
+    </w:p>
+    <w:p>
+      <w:r>
+        <w:t xml:space="preserve">There were no </w:t>
       </w:r>
       <w:proofErr w:type="spellStart"/>
       <w:r>
-        <w:t>seelcton</w:t>
+        <w:t>cateogorical</w:t>
       </w:r>
       <w:proofErr w:type="spellEnd"/>
       <w:r>
-        <w:t xml:space="preserve"> to determine the impact of various attribute lists.</w:t>
+        <w:t xml:space="preserve"> attributes in the original dataset that could have introduced error or ambiguity into our modelling process.</w:t>
       </w:r>
     </w:p>
     <w:p/>
     <w:p>
-      <w:pPr>
-        <w:pStyle w:val="Heading2"/>
-      </w:pPr>
-      <w:bookmarkStart w:id="20" w:name="_Toc31308859"/>
-      <w:r>
-        <w:t>Clean Data</w:t>
-      </w:r>
-      <w:bookmarkEnd w:id="20"/>
-    </w:p>
-    <w:p>
-      <w:r>
-        <w:t>Not an issue with this Kaggle dataset.</w:t>
-      </w:r>
-      <w:r>
-        <w:t>..</w:t>
+      <w:r>
+        <w:t>The data quality within the Wine Quality</w:t>
+      </w:r>
+      <w:r>
+        <w:t xml:space="preserve"> </w:t>
+      </w:r>
+      <w:r>
+        <w:t xml:space="preserve">dataset allowed us </w:t>
+      </w:r>
+      <w:r>
+        <w:t>to proceed quic</w:t>
+      </w:r>
+      <w:r>
+        <w:t>k</w:t>
+      </w:r>
+      <w:r>
+        <w:t xml:space="preserve">ly to </w:t>
+      </w:r>
+      <w:r>
+        <w:t xml:space="preserve">the data construction task (Section </w:t>
+      </w:r>
+      <w:r>
+        <w:fldChar w:fldCharType="begin"/>
+      </w:r>
+      <w:r>
+        <w:instrText xml:space="preserve"> REF _Ref31814602 \r \h </w:instrText>
+      </w:r>
+      <w:r>
+        <w:fldChar w:fldCharType="separate"/>
+      </w:r>
+      <w:r>
+        <w:t>4.3</w:t>
+      </w:r>
+      <w:r>
+        <w:fldChar w:fldCharType="end"/>
+      </w:r>
+      <w:r>
+        <w:t>) within this Data Preparation Phase.</w:t>
       </w:r>
     </w:p>
     <w:p/>
@@ -7624,7 +8004,6 @@
           <w:szCs w:val="28"/>
         </w:rPr>
       </w:pPr>
-      <w:bookmarkStart w:id="21" w:name="_Toc31308860"/>
       <w:r>
         <w:br w:type="page"/>
       </w:r>
@@ -7633,15 +8012,19 @@
       <w:pPr>
         <w:pStyle w:val="Heading2"/>
       </w:pPr>
+      <w:bookmarkStart w:id="23" w:name="_Ref31814602"/>
+      <w:bookmarkStart w:id="24" w:name="_Toc31816394"/>
       <w:r>
         <w:lastRenderedPageBreak/>
         <w:t>Construct Data</w:t>
       </w:r>
-      <w:bookmarkEnd w:id="21"/>
-    </w:p>
-    <w:p>
-      <w:pPr>
-        <w:rPr>
+      <w:bookmarkEnd w:id="23"/>
+      <w:bookmarkEnd w:id="24"/>
+    </w:p>
+    <w:p>
+      <w:pPr>
+        <w:rPr>
+          <w:i/>
           <w:color w:val="000000"/>
           <w:szCs w:val="22"/>
           <w:lang w:eastAsia="en-GB"/>
@@ -7649,29 +8032,30 @@
       </w:pPr>
       <w:r>
         <w:rPr>
+          <w:i/>
           <w:color w:val="000000"/>
           <w:szCs w:val="22"/>
           <w:lang w:eastAsia="en-GB"/>
         </w:rPr>
-        <w:t>Generate new attribute called ‘</w:t>
-      </w:r>
-      <w:r>
+        <w:t>Feature Generation</w:t>
+      </w:r>
+    </w:p>
+    <w:p>
+      <w:pPr>
         <w:rPr>
           <w:color w:val="000000"/>
           <w:szCs w:val="22"/>
           <w:lang w:eastAsia="en-GB"/>
         </w:rPr>
-        <w:t>wine Quality’ to allow for more meaningful categorization of the data.</w:t>
-      </w:r>
-    </w:p>
-    <w:p>
-      <w:pPr>
+      </w:pPr>
+      <w:r>
         <w:rPr>
           <w:color w:val="000000"/>
           <w:szCs w:val="22"/>
           <w:lang w:eastAsia="en-GB"/>
         </w:rPr>
-      </w:pPr>
+        <w:t xml:space="preserve">A business objective of this project was to simplify the output of the predictive model so that </w:t>
+      </w:r>
       <w:proofErr w:type="spellStart"/>
       <w:r>
         <w:rPr>
@@ -7679,7 +8063,7 @@
           <w:szCs w:val="22"/>
           <w:lang w:eastAsia="en-GB"/>
         </w:rPr>
-        <w:t>Exmplain</w:t>
+        <w:t>employes</w:t>
       </w:r>
       <w:proofErr w:type="spellEnd"/>
       <w:r>
@@ -7688,7 +8072,24 @@
           <w:szCs w:val="22"/>
           <w:lang w:eastAsia="en-GB"/>
         </w:rPr>
-        <w:t xml:space="preserve"> data range – </w:t>
+        <w:t xml:space="preserve"> could quickly assess the quality rating of a new wine in store.</w:t>
+      </w:r>
+    </w:p>
+    <w:p>
+      <w:pPr>
+        <w:rPr>
+          <w:color w:val="000000"/>
+          <w:szCs w:val="22"/>
+          <w:lang w:eastAsia="en-GB"/>
+        </w:rPr>
+      </w:pPr>
+      <w:r>
+        <w:rPr>
+          <w:color w:val="000000"/>
+          <w:szCs w:val="22"/>
+          <w:lang w:eastAsia="en-GB"/>
+        </w:rPr>
+        <w:t xml:space="preserve">We felt it would be sensible to supplement the 1 – 10 ‘quality’ score with the following </w:t>
       </w:r>
       <w:proofErr w:type="spellStart"/>
       <w:r>
@@ -7697,6 +8098,255 @@
           <w:szCs w:val="22"/>
           <w:lang w:eastAsia="en-GB"/>
         </w:rPr>
+        <w:t>catrgorical</w:t>
+      </w:r>
+      <w:proofErr w:type="spellEnd"/>
+      <w:r>
+        <w:rPr>
+          <w:color w:val="000000"/>
+          <w:szCs w:val="22"/>
+          <w:lang w:eastAsia="en-GB"/>
+        </w:rPr>
+        <w:t xml:space="preserve"> descriptions;</w:t>
+      </w:r>
+    </w:p>
+    <w:p>
+      <w:pPr>
+        <w:pStyle w:val="ListParagraph"/>
+        <w:numPr>
+          <w:ilvl w:val="0"/>
+          <w:numId w:val="39"/>
+        </w:numPr>
+        <w:rPr>
+          <w:color w:val="000000"/>
+          <w:szCs w:val="22"/>
+          <w:lang w:eastAsia="en-GB"/>
+        </w:rPr>
+      </w:pPr>
+      <w:r>
+        <w:rPr>
+          <w:color w:val="000000"/>
+          <w:szCs w:val="22"/>
+          <w:lang w:eastAsia="en-GB"/>
+        </w:rPr>
+        <w:t>Poor Quality</w:t>
+      </w:r>
+    </w:p>
+    <w:p>
+      <w:pPr>
+        <w:pStyle w:val="ListParagraph"/>
+        <w:ind w:left="1854"/>
+        <w:rPr>
+          <w:color w:val="000000"/>
+          <w:szCs w:val="22"/>
+          <w:lang w:eastAsia="en-GB"/>
+        </w:rPr>
+      </w:pPr>
+    </w:p>
+    <w:p>
+      <w:pPr>
+        <w:pStyle w:val="ListParagraph"/>
+        <w:numPr>
+          <w:ilvl w:val="0"/>
+          <w:numId w:val="39"/>
+        </w:numPr>
+        <w:rPr>
+          <w:color w:val="000000"/>
+          <w:szCs w:val="22"/>
+          <w:lang w:eastAsia="en-GB"/>
+        </w:rPr>
+      </w:pPr>
+      <w:r>
+        <w:rPr>
+          <w:color w:val="000000"/>
+          <w:szCs w:val="22"/>
+          <w:lang w:eastAsia="en-GB"/>
+        </w:rPr>
+        <w:t>Medium Quality</w:t>
+      </w:r>
+    </w:p>
+    <w:p>
+      <w:pPr>
+        <w:pStyle w:val="ListParagraph"/>
+        <w:ind w:left="1854"/>
+        <w:rPr>
+          <w:color w:val="000000"/>
+          <w:szCs w:val="22"/>
+          <w:lang w:eastAsia="en-GB"/>
+        </w:rPr>
+      </w:pPr>
+    </w:p>
+    <w:p>
+      <w:pPr>
+        <w:pStyle w:val="ListParagraph"/>
+        <w:numPr>
+          <w:ilvl w:val="0"/>
+          <w:numId w:val="39"/>
+        </w:numPr>
+        <w:rPr>
+          <w:color w:val="000000"/>
+          <w:szCs w:val="22"/>
+          <w:lang w:eastAsia="en-GB"/>
+        </w:rPr>
+      </w:pPr>
+      <w:r>
+        <w:rPr>
+          <w:color w:val="000000"/>
+          <w:szCs w:val="22"/>
+          <w:lang w:eastAsia="en-GB"/>
+        </w:rPr>
+        <w:t>High Quality</w:t>
+      </w:r>
+    </w:p>
+    <w:p>
+      <w:pPr>
+        <w:rPr>
+          <w:color w:val="000000"/>
+          <w:szCs w:val="22"/>
+          <w:lang w:eastAsia="en-GB"/>
+        </w:rPr>
+      </w:pPr>
+    </w:p>
+    <w:p>
+      <w:pPr>
+        <w:rPr>
+          <w:color w:val="000000"/>
+          <w:szCs w:val="22"/>
+          <w:lang w:eastAsia="en-GB"/>
+        </w:rPr>
+      </w:pPr>
+      <w:r>
+        <w:rPr>
+          <w:color w:val="000000"/>
+          <w:szCs w:val="22"/>
+          <w:lang w:eastAsia="en-GB"/>
+        </w:rPr>
+        <w:t xml:space="preserve">Thus we added an operator in the RapidMiner </w:t>
+      </w:r>
+      <w:r>
+        <w:t>Data Preparation Phase processes</w:t>
+      </w:r>
+      <w:r>
+        <w:rPr>
+          <w:color w:val="000000"/>
+          <w:szCs w:val="22"/>
+          <w:lang w:eastAsia="en-GB"/>
+        </w:rPr>
+        <w:t xml:space="preserve"> to g</w:t>
+      </w:r>
+      <w:r>
+        <w:rPr>
+          <w:color w:val="000000"/>
+          <w:szCs w:val="22"/>
+          <w:lang w:eastAsia="en-GB"/>
+        </w:rPr>
+        <w:t xml:space="preserve">enerate </w:t>
+      </w:r>
+      <w:r>
+        <w:rPr>
+          <w:color w:val="000000"/>
+          <w:szCs w:val="22"/>
+          <w:lang w:eastAsia="en-GB"/>
+        </w:rPr>
+        <w:t xml:space="preserve">a </w:t>
+      </w:r>
+      <w:r>
+        <w:rPr>
+          <w:color w:val="000000"/>
+          <w:szCs w:val="22"/>
+          <w:lang w:eastAsia="en-GB"/>
+        </w:rPr>
+        <w:t>new attribute called ‘</w:t>
+      </w:r>
+      <w:r>
+        <w:rPr>
+          <w:color w:val="000000"/>
+          <w:szCs w:val="22"/>
+          <w:lang w:eastAsia="en-GB"/>
+        </w:rPr>
+        <w:t>Quality</w:t>
+      </w:r>
+      <w:r>
+        <w:rPr>
+          <w:color w:val="000000"/>
+          <w:szCs w:val="22"/>
+          <w:lang w:eastAsia="en-GB"/>
+        </w:rPr>
+        <w:t xml:space="preserve"> Score</w:t>
+      </w:r>
+      <w:r>
+        <w:rPr>
+          <w:color w:val="000000"/>
+          <w:szCs w:val="22"/>
+          <w:lang w:eastAsia="en-GB"/>
+        </w:rPr>
+        <w:t xml:space="preserve">’. Our intention was </w:t>
+      </w:r>
+      <w:r>
+        <w:rPr>
+          <w:color w:val="000000"/>
+          <w:szCs w:val="22"/>
+          <w:lang w:eastAsia="en-GB"/>
+        </w:rPr>
+        <w:t>to allow for more meaningful categorization of the data.</w:t>
+      </w:r>
+    </w:p>
+    <w:p>
+      <w:pPr>
+        <w:rPr>
+          <w:color w:val="000000"/>
+          <w:szCs w:val="22"/>
+          <w:lang w:eastAsia="en-GB"/>
+        </w:rPr>
+      </w:pPr>
+      <w:r>
+        <w:rPr>
+          <w:color w:val="000000"/>
+          <w:szCs w:val="22"/>
+          <w:lang w:eastAsia="en-GB"/>
+        </w:rPr>
+        <w:t>The RapidMiner Operator uses the following logic in an attribute generation process;</w:t>
+      </w:r>
+    </w:p>
+    <w:p>
+      <w:pPr>
+        <w:rPr>
+          <w:color w:val="000000"/>
+          <w:szCs w:val="22"/>
+          <w:lang w:eastAsia="en-GB"/>
+        </w:rPr>
+      </w:pPr>
+      <w:r>
+        <w:rPr>
+          <w:color w:val="000000"/>
+          <w:szCs w:val="22"/>
+          <w:lang w:eastAsia="en-GB"/>
+        </w:rPr>
+        <w:t>Ex</w:t>
+      </w:r>
+      <w:r>
+        <w:rPr>
+          <w:color w:val="000000"/>
+          <w:szCs w:val="22"/>
+          <w:lang w:eastAsia="en-GB"/>
+        </w:rPr>
+        <w:t xml:space="preserve">plain data range – </w:t>
+      </w:r>
+      <w:r>
+        <w:rPr>
+          <w:color w:val="000000"/>
+          <w:szCs w:val="22"/>
+          <w:lang w:eastAsia="en-GB"/>
+        </w:rPr>
+        <w:t>&lt;</w:t>
+      </w:r>
+      <w:proofErr w:type="spellStart"/>
+      <w:r>
+        <w:rPr>
+          <w:color w:val="000000"/>
+          <w:szCs w:val="22"/>
+          <w:lang w:eastAsia="en-GB"/>
+        </w:rPr>
         <w:t>showscreen</w:t>
       </w:r>
       <w:proofErr w:type="spellEnd"/>
@@ -7708,15 +8358,14 @@
         </w:rPr>
         <w:t xml:space="preserve"> shot</w:t>
       </w:r>
-    </w:p>
-    <w:p>
-      <w:pPr>
+      <w:r>
         <w:rPr>
           <w:color w:val="000000"/>
           <w:szCs w:val="22"/>
           <w:lang w:eastAsia="en-GB"/>
         </w:rPr>
-      </w:pPr>
+        <w:t>&gt;</w:t>
+      </w:r>
     </w:p>
     <w:p>
       <w:pPr>
@@ -7726,23 +8375,23 @@
           <w:lang w:eastAsia="en-GB"/>
         </w:rPr>
       </w:pPr>
-      <w:r>
+    </w:p>
+    <w:p>
+      <w:pPr>
         <w:rPr>
           <w:color w:val="000000"/>
           <w:szCs w:val="22"/>
           <w:lang w:eastAsia="en-GB"/>
         </w:rPr>
-        <w:t>Shuffle data to remove potential bias – dataset is described as ordered.</w:t>
-      </w:r>
-    </w:p>
-    <w:p>
-      <w:pPr>
+      </w:pPr>
+      <w:r>
         <w:rPr>
           <w:color w:val="000000"/>
           <w:szCs w:val="22"/>
           <w:lang w:eastAsia="en-GB"/>
         </w:rPr>
-      </w:pPr>
+        <w:t>Aside from making the end production more straightforward to use, we have changed our modelling challenge into a Classification problem. We felt that this would generate a more useful and readable set of analysis on each algorithm in our chosen models.</w:t>
+      </w:r>
     </w:p>
     <w:p>
       <w:pPr>
@@ -7758,7 +8407,7 @@
           <w:szCs w:val="22"/>
           <w:lang w:eastAsia="en-GB"/>
         </w:rPr>
-        <w:t>Normalise the attribute values to prevent bias with larger numerical values.</w:t>
+        <w:t>Linear Regression would generate a predicted real number in the range 1 – 10 but the output on accuracy would not be as readily understandable. In addition, our business objective is to quickly provide a meaningful rating of new wine so it made sense to focus our modelling effort on a Classification challenge.</w:t>
       </w:r>
     </w:p>
     <w:p>
@@ -7778,97 +8427,38 @@
           <w:lang w:eastAsia="en-GB"/>
         </w:rPr>
       </w:pPr>
-    </w:p>
-    <w:p>
-      <w:pPr>
-        <w:pStyle w:val="Heading2"/>
-      </w:pPr>
-      <w:bookmarkStart w:id="22" w:name="_Toc31308861"/>
-      <w:r>
-        <w:t>Integrate Data</w:t>
-      </w:r>
-      <w:bookmarkEnd w:id="22"/>
-    </w:p>
-    <w:p>
-      <w:r>
-        <w:t xml:space="preserve">No need to merge </w:t>
+      <w:r>
+        <w:rPr>
+          <w:color w:val="000000"/>
+          <w:szCs w:val="22"/>
+          <w:lang w:eastAsia="en-GB"/>
+        </w:rPr>
+        <w:t xml:space="preserve">The new ‘Score </w:t>
       </w:r>
       <w:proofErr w:type="spellStart"/>
       <w:r>
-        <w:t>additonla</w:t>
+        <w:rPr>
+          <w:color w:val="000000"/>
+          <w:szCs w:val="22"/>
+          <w:lang w:eastAsia="en-GB"/>
+        </w:rPr>
+        <w:t>Quaity</w:t>
       </w:r>
       <w:proofErr w:type="spellEnd"/>
       <w:r>
-        <w:t xml:space="preserve"> data sources, although we do carry out a supplementary ‘white win’ </w:t>
-      </w:r>
-      <w:proofErr w:type="spellStart"/>
-      <w:r>
-        <w:t>analsysis</w:t>
-      </w:r>
-      <w:proofErr w:type="spellEnd"/>
-      <w:r>
-        <w:t xml:space="preserve"> after the main modelling, </w:t>
-      </w:r>
-      <w:proofErr w:type="spellStart"/>
-      <w:r>
-        <w:t>evalyation</w:t>
-      </w:r>
-      <w:proofErr w:type="spellEnd"/>
-      <w:r>
-        <w:t xml:space="preserve"> and deployment.</w:t>
-      </w:r>
-    </w:p>
-    <w:p/>
-    <w:p>
-      <w:pPr>
-        <w:pStyle w:val="Heading2"/>
-      </w:pPr>
-      <w:bookmarkStart w:id="23" w:name="_Toc31308862"/>
-      <w:r>
-        <w:t>Format Data</w:t>
-      </w:r>
-      <w:bookmarkEnd w:id="23"/>
-    </w:p>
-    <w:p>
-      <w:pPr>
-        <w:rPr>
-          <w:rFonts w:ascii="Consolas" w:hAnsi="Consolas" w:cs="Consolas"/>
+        <w:rPr>
           <w:color w:val="000000"/>
-          <w:sz w:val="19"/>
-          <w:szCs w:val="19"/>
+          <w:szCs w:val="22"/>
           <w:lang w:eastAsia="en-GB"/>
         </w:rPr>
-      </w:pPr>
-      <w:r>
-        <w:t xml:space="preserve">Description of </w:t>
-      </w:r>
-      <w:proofErr w:type="spellStart"/>
-      <w:r>
-        <w:t>upsampling</w:t>
-      </w:r>
-      <w:proofErr w:type="spellEnd"/>
-      <w:r>
-        <w:t xml:space="preserve"> and </w:t>
-      </w:r>
-      <w:proofErr w:type="spellStart"/>
-      <w:r>
-        <w:t>downsampling</w:t>
-      </w:r>
-      <w:proofErr w:type="spellEnd"/>
-      <w:r>
-        <w:t xml:space="preserve"> – major part of the report.</w:t>
-      </w:r>
-      <w:r>
-        <w:t>..</w:t>
-      </w:r>
-    </w:p>
-    <w:p>
-      <w:pPr>
-        <w:rPr>
-          <w:rFonts w:ascii="Consolas" w:hAnsi="Consolas" w:cs="Consolas"/>
+        <w:t>’ attribute is derived from the ‘Quality’ value and appended as a new quality to the Wine Quality dataset by the RapidMiner operator.</w:t>
+      </w:r>
+    </w:p>
+    <w:p>
+      <w:pPr>
+        <w:rPr>
           <w:color w:val="000000"/>
-          <w:sz w:val="19"/>
-          <w:szCs w:val="19"/>
+          <w:szCs w:val="22"/>
           <w:lang w:eastAsia="en-GB"/>
         </w:rPr>
       </w:pPr>
@@ -7876,10 +8466,17 @@
     <w:p>
       <w:pPr>
         <w:rPr>
-          <w:rFonts w:ascii="Consolas" w:hAnsi="Consolas" w:cs="Consolas"/>
           <w:color w:val="000000"/>
-          <w:sz w:val="19"/>
-          <w:szCs w:val="19"/>
+          <w:szCs w:val="22"/>
+          <w:lang w:eastAsia="en-GB"/>
+        </w:rPr>
+      </w:pPr>
+    </w:p>
+    <w:p>
+      <w:pPr>
+        <w:rPr>
+          <w:color w:val="000000"/>
+          <w:szCs w:val="22"/>
           <w:lang w:eastAsia="en-GB"/>
         </w:rPr>
       </w:pPr>
@@ -7897,6 +8494,713 @@
           <w:szCs w:val="28"/>
         </w:rPr>
       </w:pPr>
+      <w:r>
+        <w:br w:type="page"/>
+      </w:r>
+    </w:p>
+    <w:p>
+      <w:pPr>
+        <w:pStyle w:val="Heading2"/>
+      </w:pPr>
+      <w:bookmarkStart w:id="25" w:name="_Toc31816395"/>
+      <w:r>
+        <w:lastRenderedPageBreak/>
+        <w:t>Integrate Data</w:t>
+      </w:r>
+      <w:bookmarkEnd w:id="25"/>
+    </w:p>
+    <w:p>
+      <w:r>
+        <w:t xml:space="preserve">Our Wine Quality dataset from Kaggle is a complete repository of information for our data mining </w:t>
+      </w:r>
+      <w:proofErr w:type="spellStart"/>
+      <w:r>
+        <w:t>prurposes</w:t>
+      </w:r>
+      <w:proofErr w:type="spellEnd"/>
+      <w:r>
+        <w:t xml:space="preserve">. </w:t>
+      </w:r>
+    </w:p>
+    <w:p>
+      <w:r>
+        <w:t xml:space="preserve">We </w:t>
+      </w:r>
+      <w:proofErr w:type="spellStart"/>
+      <w:r>
+        <w:t>detrmined</w:t>
+      </w:r>
+      <w:proofErr w:type="spellEnd"/>
+      <w:r>
+        <w:t xml:space="preserve"> that there is n</w:t>
+      </w:r>
+      <w:r>
+        <w:t xml:space="preserve">o need to merge </w:t>
+      </w:r>
+      <w:r>
+        <w:t xml:space="preserve">additional </w:t>
+      </w:r>
+      <w:r>
+        <w:t>data sources, although we</w:t>
+      </w:r>
+      <w:r>
+        <w:t xml:space="preserve"> do carry out a supplementary ‘White W</w:t>
+      </w:r>
+      <w:r>
+        <w:t>in</w:t>
+      </w:r>
+      <w:r>
+        <w:t>e</w:t>
+      </w:r>
+      <w:r>
+        <w:t xml:space="preserve">’ </w:t>
+      </w:r>
+      <w:proofErr w:type="spellStart"/>
+      <w:r>
+        <w:t>analsysis</w:t>
+      </w:r>
+      <w:proofErr w:type="spellEnd"/>
+      <w:r>
+        <w:t xml:space="preserve"> after the main modelling, eval</w:t>
+      </w:r>
+      <w:r>
+        <w:t>u</w:t>
+      </w:r>
+      <w:r>
+        <w:t>ation and deployment.</w:t>
+      </w:r>
+    </w:p>
+    <w:p>
+      <w:r>
+        <w:t xml:space="preserve">See Appendix </w:t>
+      </w:r>
+      <w:r>
+        <w:fldChar w:fldCharType="begin"/>
+      </w:r>
+      <w:r>
+        <w:instrText xml:space="preserve"> REF _Ref31815488 \r \h </w:instrText>
+      </w:r>
+      <w:r>
+        <w:fldChar w:fldCharType="separate"/>
+      </w:r>
+      <w:r>
+        <w:t>9.2</w:t>
+      </w:r>
+      <w:r>
+        <w:fldChar w:fldCharType="end"/>
+      </w:r>
+      <w:r>
+        <w:t xml:space="preserve"> for details.</w:t>
+      </w:r>
+    </w:p>
+    <w:p/>
+    <w:p>
+      <w:pPr>
+        <w:pStyle w:val="Heading2"/>
+      </w:pPr>
+      <w:bookmarkStart w:id="26" w:name="_Toc31816396"/>
+      <w:r>
+        <w:t>Format Data</w:t>
+      </w:r>
+      <w:bookmarkEnd w:id="26"/>
+    </w:p>
+    <w:p>
+      <w:pPr>
+        <w:rPr>
+          <w:i/>
+          <w:color w:val="000000"/>
+          <w:szCs w:val="22"/>
+          <w:lang w:eastAsia="en-GB"/>
+        </w:rPr>
+      </w:pPr>
+      <w:r>
+        <w:rPr>
+          <w:i/>
+          <w:color w:val="000000"/>
+          <w:szCs w:val="22"/>
+          <w:lang w:eastAsia="en-GB"/>
+        </w:rPr>
+        <w:t>Data Ordering</w:t>
+      </w:r>
+    </w:p>
+    <w:p>
+      <w:pPr>
+        <w:rPr>
+          <w:color w:val="000000"/>
+          <w:szCs w:val="22"/>
+          <w:lang w:eastAsia="en-GB"/>
+        </w:rPr>
+      </w:pPr>
+      <w:r>
+        <w:rPr>
+          <w:color w:val="000000"/>
+          <w:szCs w:val="22"/>
+          <w:lang w:eastAsia="en-GB"/>
+        </w:rPr>
+        <w:t xml:space="preserve">The Kaggle </w:t>
+      </w:r>
+      <w:proofErr w:type="gramStart"/>
+      <w:r>
+        <w:rPr>
+          <w:color w:val="000000"/>
+          <w:szCs w:val="22"/>
+          <w:lang w:eastAsia="en-GB"/>
+        </w:rPr>
+        <w:t>page describe</w:t>
+      </w:r>
+      <w:proofErr w:type="gramEnd"/>
+      <w:r>
+        <w:rPr>
+          <w:color w:val="000000"/>
+          <w:szCs w:val="22"/>
+          <w:lang w:eastAsia="en-GB"/>
+        </w:rPr>
+        <w:t xml:space="preserve"> the Wine Quality dataset as ‘ordered’. </w:t>
+      </w:r>
+    </w:p>
+    <w:p>
+      <w:pPr>
+        <w:rPr>
+          <w:color w:val="000000"/>
+          <w:szCs w:val="22"/>
+          <w:lang w:eastAsia="en-GB"/>
+        </w:rPr>
+      </w:pPr>
+      <w:r>
+        <w:rPr>
+          <w:color w:val="000000"/>
+          <w:szCs w:val="22"/>
+          <w:lang w:eastAsia="en-GB"/>
+        </w:rPr>
+        <w:t xml:space="preserve">In data mining it is often important to change the order of the records in the dataset. Many modelling </w:t>
+      </w:r>
+      <w:proofErr w:type="spellStart"/>
+      <w:r>
+        <w:rPr>
+          <w:color w:val="000000"/>
+          <w:szCs w:val="22"/>
+          <w:lang w:eastAsia="en-GB"/>
+        </w:rPr>
+        <w:t>alrotihms</w:t>
+      </w:r>
+      <w:proofErr w:type="spellEnd"/>
+      <w:r>
+        <w:rPr>
+          <w:color w:val="000000"/>
+          <w:szCs w:val="22"/>
+          <w:lang w:eastAsia="en-GB"/>
+        </w:rPr>
+        <w:t xml:space="preserve"> will need datasets to be in a fairly random order. For example, when using neural networks it is general best for the records to be presented in a random order.</w:t>
+      </w:r>
+    </w:p>
+    <w:p>
+      <w:pPr>
+        <w:rPr>
+          <w:color w:val="000000"/>
+          <w:szCs w:val="22"/>
+          <w:lang w:eastAsia="en-GB"/>
+        </w:rPr>
+      </w:pPr>
+      <w:r>
+        <w:rPr>
+          <w:color w:val="000000"/>
+          <w:szCs w:val="22"/>
+          <w:lang w:eastAsia="en-GB"/>
+        </w:rPr>
+        <w:t xml:space="preserve">We do not employee the use of neural </w:t>
+      </w:r>
+      <w:proofErr w:type="spellStart"/>
+      <w:r>
+        <w:rPr>
+          <w:color w:val="000000"/>
+          <w:szCs w:val="22"/>
+          <w:lang w:eastAsia="en-GB"/>
+        </w:rPr>
+        <w:t>netwokrs</w:t>
+      </w:r>
+      <w:proofErr w:type="spellEnd"/>
+      <w:r>
+        <w:rPr>
+          <w:color w:val="000000"/>
+          <w:szCs w:val="22"/>
+          <w:lang w:eastAsia="en-GB"/>
+        </w:rPr>
+        <w:t xml:space="preserve"> in this project but, following good practice, we deployed a Shuffle operator in our </w:t>
+      </w:r>
+      <w:r>
+        <w:rPr>
+          <w:color w:val="000000"/>
+          <w:szCs w:val="22"/>
+          <w:lang w:eastAsia="en-GB"/>
+        </w:rPr>
+        <w:t xml:space="preserve">RapidMiner </w:t>
+      </w:r>
+      <w:r>
+        <w:t xml:space="preserve">Data Preparation Phase </w:t>
+      </w:r>
+      <w:proofErr w:type="spellStart"/>
+      <w:r>
+        <w:t>processe</w:t>
+      </w:r>
+      <w:proofErr w:type="spellEnd"/>
+      <w:r>
+        <w:t>.</w:t>
+      </w:r>
+    </w:p>
+    <w:p>
+      <w:pPr>
+        <w:rPr>
+          <w:color w:val="000000"/>
+          <w:szCs w:val="22"/>
+          <w:lang w:eastAsia="en-GB"/>
+        </w:rPr>
+      </w:pPr>
+      <w:r>
+        <w:rPr>
+          <w:color w:val="000000"/>
+          <w:szCs w:val="22"/>
+          <w:lang w:eastAsia="en-GB"/>
+        </w:rPr>
+        <w:t>&lt;</w:t>
+      </w:r>
+      <w:proofErr w:type="spellStart"/>
+      <w:proofErr w:type="gramStart"/>
+      <w:r>
+        <w:rPr>
+          <w:color w:val="000000"/>
+          <w:szCs w:val="22"/>
+          <w:lang w:eastAsia="en-GB"/>
+        </w:rPr>
+        <w:t>sctreenshot</w:t>
+      </w:r>
+      <w:proofErr w:type="spellEnd"/>
+      <w:proofErr w:type="gramEnd"/>
+      <w:r>
+        <w:rPr>
+          <w:color w:val="000000"/>
+          <w:szCs w:val="22"/>
+          <w:lang w:eastAsia="en-GB"/>
+        </w:rPr>
+        <w:t>&gt;</w:t>
+      </w:r>
+    </w:p>
+    <w:p>
+      <w:pPr>
+        <w:rPr>
+          <w:color w:val="000000"/>
+          <w:szCs w:val="22"/>
+          <w:lang w:eastAsia="en-GB"/>
+        </w:rPr>
+      </w:pPr>
+    </w:p>
+    <w:p>
+      <w:pPr>
+        <w:rPr>
+          <w:color w:val="000000"/>
+          <w:szCs w:val="22"/>
+          <w:lang w:eastAsia="en-GB"/>
+        </w:rPr>
+      </w:pPr>
+      <w:r>
+        <w:rPr>
+          <w:color w:val="000000"/>
+          <w:szCs w:val="22"/>
+          <w:lang w:eastAsia="en-GB"/>
+        </w:rPr>
+        <w:t>By shuffling</w:t>
+      </w:r>
+      <w:r>
+        <w:rPr>
+          <w:color w:val="000000"/>
+          <w:szCs w:val="22"/>
+          <w:lang w:eastAsia="en-GB"/>
+        </w:rPr>
+        <w:t xml:space="preserve"> </w:t>
+      </w:r>
+      <w:r>
+        <w:rPr>
+          <w:color w:val="000000"/>
+          <w:szCs w:val="22"/>
+          <w:lang w:eastAsia="en-GB"/>
+        </w:rPr>
+        <w:t xml:space="preserve">the </w:t>
+      </w:r>
+      <w:r>
+        <w:rPr>
+          <w:color w:val="000000"/>
+          <w:szCs w:val="22"/>
+          <w:lang w:eastAsia="en-GB"/>
+        </w:rPr>
+        <w:t>data</w:t>
+      </w:r>
+      <w:r>
+        <w:rPr>
+          <w:color w:val="000000"/>
+          <w:szCs w:val="22"/>
+          <w:lang w:eastAsia="en-GB"/>
+        </w:rPr>
+        <w:t>, the intention is to remove potential bias that could be introduced by the sequence with which the rows in our Wine Quality dataset were added.</w:t>
+      </w:r>
+      <w:r>
+        <w:rPr>
+          <w:color w:val="000000"/>
+          <w:szCs w:val="22"/>
+          <w:lang w:eastAsia="en-GB"/>
+        </w:rPr>
+        <w:t xml:space="preserve"> </w:t>
+      </w:r>
+    </w:p>
+    <w:p>
+      <w:pPr>
+        <w:rPr>
+          <w:color w:val="000000"/>
+          <w:szCs w:val="22"/>
+          <w:lang w:eastAsia="en-GB"/>
+        </w:rPr>
+      </w:pPr>
+    </w:p>
+    <w:p>
+      <w:pPr>
+        <w:rPr>
+          <w:i/>
+          <w:color w:val="000000"/>
+          <w:szCs w:val="22"/>
+          <w:lang w:eastAsia="en-GB"/>
+        </w:rPr>
+      </w:pPr>
+      <w:r>
+        <w:rPr>
+          <w:i/>
+          <w:color w:val="000000"/>
+          <w:szCs w:val="22"/>
+          <w:lang w:eastAsia="en-GB"/>
+        </w:rPr>
+        <w:t>Normalisation</w:t>
+      </w:r>
+    </w:p>
+    <w:p>
+      <w:pPr>
+        <w:rPr>
+          <w:color w:val="000000"/>
+          <w:szCs w:val="22"/>
+          <w:lang w:eastAsia="en-GB"/>
+        </w:rPr>
+      </w:pPr>
+      <w:r>
+        <w:rPr>
+          <w:color w:val="000000"/>
+          <w:szCs w:val="22"/>
+          <w:lang w:eastAsia="en-GB"/>
+        </w:rPr>
+        <w:t>Additional good practice in data mining is to n</w:t>
+      </w:r>
+      <w:r>
+        <w:rPr>
+          <w:color w:val="000000"/>
+          <w:szCs w:val="22"/>
+          <w:lang w:eastAsia="en-GB"/>
+        </w:rPr>
+        <w:t>ormalise the attribute values to prevent bias with larger numerical values.</w:t>
+      </w:r>
+    </w:p>
+    <w:p>
+      <w:pPr>
+        <w:rPr>
+          <w:color w:val="000000"/>
+          <w:szCs w:val="22"/>
+          <w:lang w:eastAsia="en-GB"/>
+        </w:rPr>
+      </w:pPr>
+      <w:r>
+        <w:rPr>
+          <w:color w:val="000000"/>
+          <w:szCs w:val="22"/>
+          <w:lang w:eastAsia="en-GB"/>
+        </w:rPr>
+        <w:t xml:space="preserve">In our Wine Quality dataset the range of values for </w:t>
+      </w:r>
+      <w:r>
+        <w:rPr>
+          <w:i/>
+          <w:color w:val="000000"/>
+          <w:szCs w:val="22"/>
+          <w:lang w:eastAsia="en-GB"/>
+        </w:rPr>
+        <w:t xml:space="preserve">free </w:t>
+      </w:r>
+      <w:proofErr w:type="spellStart"/>
+      <w:r>
+        <w:rPr>
+          <w:i/>
+          <w:color w:val="000000"/>
+          <w:szCs w:val="22"/>
+          <w:lang w:eastAsia="en-GB"/>
+        </w:rPr>
+        <w:t>sulfur</w:t>
+      </w:r>
+      <w:proofErr w:type="spellEnd"/>
+      <w:r>
+        <w:rPr>
+          <w:i/>
+          <w:color w:val="000000"/>
+          <w:szCs w:val="22"/>
+          <w:lang w:eastAsia="en-GB"/>
+        </w:rPr>
+        <w:t xml:space="preserve"> dioxide</w:t>
+      </w:r>
+      <w:r>
+        <w:rPr>
+          <w:color w:val="000000"/>
+          <w:szCs w:val="22"/>
+          <w:lang w:eastAsia="en-GB"/>
+        </w:rPr>
+        <w:t xml:space="preserve"> is 1 to 72 units, and for </w:t>
+      </w:r>
+      <w:r>
+        <w:rPr>
+          <w:i/>
+          <w:color w:val="000000"/>
+          <w:szCs w:val="22"/>
+          <w:lang w:eastAsia="en-GB"/>
+        </w:rPr>
+        <w:t xml:space="preserve">total </w:t>
+      </w:r>
+      <w:proofErr w:type="spellStart"/>
+      <w:r>
+        <w:rPr>
+          <w:i/>
+          <w:color w:val="000000"/>
+          <w:szCs w:val="22"/>
+          <w:lang w:eastAsia="en-GB"/>
+        </w:rPr>
+        <w:t>sulfur</w:t>
+      </w:r>
+      <w:proofErr w:type="spellEnd"/>
+      <w:r>
+        <w:rPr>
+          <w:i/>
+          <w:color w:val="000000"/>
+          <w:szCs w:val="22"/>
+          <w:lang w:eastAsia="en-GB"/>
+        </w:rPr>
+        <w:t xml:space="preserve"> dioxide</w:t>
+      </w:r>
+      <w:r>
+        <w:rPr>
+          <w:color w:val="000000"/>
+          <w:szCs w:val="22"/>
+          <w:lang w:eastAsia="en-GB"/>
+        </w:rPr>
+        <w:t xml:space="preserve"> </w:t>
+      </w:r>
+      <w:proofErr w:type="gramStart"/>
+      <w:r>
+        <w:rPr>
+          <w:color w:val="000000"/>
+          <w:szCs w:val="22"/>
+          <w:lang w:eastAsia="en-GB"/>
+        </w:rPr>
+        <w:t>is</w:t>
+      </w:r>
+      <w:proofErr w:type="gramEnd"/>
+      <w:r>
+        <w:rPr>
+          <w:color w:val="000000"/>
+          <w:szCs w:val="22"/>
+          <w:lang w:eastAsia="en-GB"/>
+        </w:rPr>
+        <w:t xml:space="preserve"> 6 to 289 units.</w:t>
+      </w:r>
+      <w:r>
+        <w:rPr>
+          <w:color w:val="000000"/>
+          <w:szCs w:val="22"/>
+          <w:lang w:eastAsia="en-GB"/>
+        </w:rPr>
+        <w:t xml:space="preserve"> This is a larger set of absolute numerical values that the other attributes in the dataset.</w:t>
+      </w:r>
+    </w:p>
+    <w:p>
+      <w:r>
+        <w:rPr>
+          <w:color w:val="000000"/>
+          <w:szCs w:val="22"/>
+          <w:lang w:eastAsia="en-GB"/>
+        </w:rPr>
+        <w:t xml:space="preserve">To avoid values in those features introducing bias we </w:t>
+      </w:r>
+      <w:proofErr w:type="spellStart"/>
+      <w:r>
+        <w:rPr>
+          <w:color w:val="000000"/>
+          <w:szCs w:val="22"/>
+          <w:lang w:eastAsia="en-GB"/>
+        </w:rPr>
+        <w:t>employe</w:t>
+      </w:r>
+      <w:proofErr w:type="spellEnd"/>
+      <w:r>
+        <w:rPr>
+          <w:color w:val="000000"/>
+          <w:szCs w:val="22"/>
+          <w:lang w:eastAsia="en-GB"/>
+        </w:rPr>
+        <w:t xml:space="preserve"> a Normalize operator </w:t>
+      </w:r>
+      <w:r>
+        <w:rPr>
+          <w:color w:val="000000"/>
+          <w:szCs w:val="22"/>
+          <w:lang w:eastAsia="en-GB"/>
+        </w:rPr>
+        <w:t xml:space="preserve">in our RapidMiner </w:t>
+      </w:r>
+      <w:r>
+        <w:t>Data Preparation Phase process</w:t>
+      </w:r>
+      <w:r>
+        <w:t>.</w:t>
+      </w:r>
+    </w:p>
+    <w:p/>
+    <w:p>
+      <w:r>
+        <w:t>&lt;</w:t>
+      </w:r>
+      <w:proofErr w:type="gramStart"/>
+      <w:r>
+        <w:t>screenshot</w:t>
+      </w:r>
+      <w:proofErr w:type="gramEnd"/>
+      <w:r>
+        <w:t>&gt;</w:t>
+      </w:r>
+    </w:p>
+    <w:p/>
+    <w:p>
+      <w:pPr>
+        <w:spacing w:after="0" w:line="240" w:lineRule="auto"/>
+        <w:ind w:left="0"/>
+      </w:pPr>
+      <w:r>
+        <w:br w:type="page"/>
+      </w:r>
+    </w:p>
+    <w:p>
+      <w:proofErr w:type="gramStart"/>
+      <w:r>
+        <w:lastRenderedPageBreak/>
+        <w:t>This ‘smooths’ out the numerical values in the dataset but preserves the relative differences between the features.</w:t>
+      </w:r>
+      <w:proofErr w:type="gramEnd"/>
+      <w:r>
+        <w:t xml:space="preserve"> It is a purely syntactic change to satisfy the requirements for many modelling </w:t>
+      </w:r>
+      <w:proofErr w:type="spellStart"/>
+      <w:r>
+        <w:t>algotohms</w:t>
+      </w:r>
+      <w:proofErr w:type="spellEnd"/>
+      <w:r>
+        <w:t xml:space="preserve"> to deliver as accurate a result as possible.</w:t>
+      </w:r>
+    </w:p>
+    <w:p>
+      <w:pPr>
+        <w:rPr>
+          <w:color w:val="000000"/>
+          <w:szCs w:val="22"/>
+          <w:lang w:eastAsia="en-GB"/>
+        </w:rPr>
+      </w:pPr>
+      <w:r>
+        <w:t>A before and after view of a section of the Wine Quality dataset, as represented in the images below, will display the nature of the data transformation;</w:t>
+      </w:r>
+    </w:p>
+    <w:p/>
+    <w:p>
+      <w:r>
+        <w:t>&lt;</w:t>
+      </w:r>
+      <w:proofErr w:type="gramStart"/>
+      <w:r>
+        <w:t>screenshot</w:t>
+      </w:r>
+      <w:proofErr w:type="gramEnd"/>
+      <w:r>
+        <w:t xml:space="preserve"> 1&gt;</w:t>
+      </w:r>
+    </w:p>
+    <w:p/>
+    <w:p>
+      <w:r>
+        <w:t>&lt;</w:t>
+      </w:r>
+      <w:proofErr w:type="gramStart"/>
+      <w:r>
+        <w:t>screenshot</w:t>
+      </w:r>
+      <w:proofErr w:type="gramEnd"/>
+      <w:r>
+        <w:t xml:space="preserve"> 2&gt;</w:t>
+      </w:r>
+    </w:p>
+    <w:p/>
+    <w:p/>
+    <w:p>
+      <w:pPr>
+        <w:rPr>
+          <w:rFonts w:ascii="Consolas" w:hAnsi="Consolas" w:cs="Consolas"/>
+          <w:color w:val="000000"/>
+          <w:sz w:val="19"/>
+          <w:szCs w:val="19"/>
+          <w:lang w:eastAsia="en-GB"/>
+        </w:rPr>
+      </w:pPr>
+      <w:r>
+        <w:t xml:space="preserve">Description of </w:t>
+      </w:r>
+      <w:proofErr w:type="spellStart"/>
+      <w:r>
+        <w:t>upsampling</w:t>
+      </w:r>
+      <w:proofErr w:type="spellEnd"/>
+      <w:r>
+        <w:t xml:space="preserve"> and </w:t>
+      </w:r>
+      <w:proofErr w:type="spellStart"/>
+      <w:r>
+        <w:t>downsampling</w:t>
+      </w:r>
+      <w:proofErr w:type="spellEnd"/>
+      <w:r>
+        <w:t xml:space="preserve"> – major part of the report.</w:t>
+      </w:r>
+      <w:r>
+        <w:t>..</w:t>
+      </w:r>
+    </w:p>
+    <w:p>
+      <w:pPr>
+        <w:rPr>
+          <w:rFonts w:ascii="Consolas" w:hAnsi="Consolas" w:cs="Consolas"/>
+          <w:color w:val="000000"/>
+          <w:sz w:val="19"/>
+          <w:szCs w:val="19"/>
+          <w:lang w:eastAsia="en-GB"/>
+        </w:rPr>
+      </w:pPr>
+    </w:p>
+    <w:p>
+      <w:pPr>
+        <w:rPr>
+          <w:rFonts w:ascii="Consolas" w:hAnsi="Consolas" w:cs="Consolas"/>
+          <w:color w:val="000000"/>
+          <w:sz w:val="19"/>
+          <w:szCs w:val="19"/>
+          <w:lang w:eastAsia="en-GB"/>
+        </w:rPr>
+      </w:pPr>
     </w:p>
     <w:p>
       <w:pPr>
@@ -7911,6 +9215,20 @@
           <w:szCs w:val="28"/>
         </w:rPr>
       </w:pPr>
+    </w:p>
+    <w:p>
+      <w:pPr>
+        <w:spacing w:after="0" w:line="240" w:lineRule="auto"/>
+        <w:ind w:left="0"/>
+        <w:rPr>
+          <w:b/>
+          <w:bCs/>
+          <w:iCs/>
+          <w:color w:val="3C8D94"/>
+          <w:sz w:val="26"/>
+          <w:szCs w:val="28"/>
+        </w:rPr>
+      </w:pPr>
       <w:r>
         <w:br w:type="page"/>
       </w:r>
@@ -7919,20 +9237,20 @@
       <w:pPr>
         <w:pStyle w:val="Heading1"/>
       </w:pPr>
-      <w:bookmarkStart w:id="24" w:name="_Ref31040685"/>
-      <w:bookmarkStart w:id="25" w:name="_Toc31308863"/>
+      <w:bookmarkStart w:id="27" w:name="_Ref31040685"/>
+      <w:bookmarkStart w:id="28" w:name="_Toc31816397"/>
       <w:r>
         <w:lastRenderedPageBreak/>
         <w:t>Modelling</w:t>
       </w:r>
-      <w:bookmarkEnd w:id="24"/>
-      <w:bookmarkEnd w:id="25"/>
+      <w:bookmarkEnd w:id="27"/>
+      <w:bookmarkEnd w:id="28"/>
     </w:p>
     <w:p>
       <w:pPr>
         <w:pStyle w:val="Heading2"/>
       </w:pPr>
-      <w:bookmarkStart w:id="26" w:name="_Toc31308864"/>
+      <w:bookmarkStart w:id="29" w:name="_Toc31816398"/>
       <w:r>
         <w:t xml:space="preserve">Select </w:t>
       </w:r>
@@ -7942,7 +9260,7 @@
       <w:r>
         <w:t xml:space="preserve"> Technique</w:t>
       </w:r>
-      <w:bookmarkEnd w:id="26"/>
+      <w:bookmarkEnd w:id="29"/>
     </w:p>
     <w:p>
       <w:pPr>
@@ -8076,7 +9394,7 @@
         <w:spacing w:before="206" w:beforeAutospacing="0" w:after="0" w:afterAutospacing="0"/>
         <w:ind w:left="1134"/>
         <w:rPr>
-          <w:del w:id="27" w:author="Finnegan, Ciaran (IE Dublin)" w:date="2019-10-15T18:08:00Z"/>
+          <w:del w:id="30" w:author="Finnegan, Ciaran (IE Dublin)" w:date="2019-10-15T18:08:00Z"/>
           <w:rFonts w:ascii="Arial" w:hAnsi="Arial" w:cs="Arial"/>
           <w:spacing w:val="-1"/>
           <w:sz w:val="22"/>
@@ -8100,7 +9418,7 @@
         <w:spacing w:before="206" w:beforeAutospacing="0" w:after="0" w:afterAutospacing="0"/>
         <w:ind w:left="1134"/>
         <w:rPr>
-          <w:ins w:id="28" w:author="Finnegan, Ciaran (IE Dublin)" w:date="2019-10-15T18:08:00Z"/>
+          <w:ins w:id="31" w:author="Finnegan, Ciaran (IE Dublin)" w:date="2019-10-15T18:08:00Z"/>
           <w:rFonts w:ascii="Arial" w:hAnsi="Arial" w:cs="Arial"/>
           <w:spacing w:val="-1"/>
           <w:sz w:val="22"/>
@@ -8117,18 +9435,18 @@
         </w:numPr>
         <w:ind w:left="1134"/>
       </w:pPr>
-      <w:bookmarkStart w:id="29" w:name="_Ref21367206"/>
+      <w:bookmarkStart w:id="32" w:name="_Ref21367206"/>
     </w:p>
     <w:p>
       <w:pPr>
         <w:pStyle w:val="Heading2"/>
       </w:pPr>
-      <w:bookmarkStart w:id="30" w:name="_Toc31308865"/>
-      <w:bookmarkEnd w:id="29"/>
+      <w:bookmarkStart w:id="33" w:name="_Toc31816399"/>
+      <w:bookmarkEnd w:id="32"/>
       <w:r>
         <w:t>Generate Test Design</w:t>
       </w:r>
-      <w:bookmarkEnd w:id="30"/>
+      <w:bookmarkEnd w:id="33"/>
     </w:p>
     <w:p>
       <w:r>
@@ -8168,8 +9486,6 @@
       <w:r>
         <w:t>..</w:t>
       </w:r>
-      <w:bookmarkStart w:id="31" w:name="_GoBack"/>
-      <w:bookmarkEnd w:id="31"/>
       <w:proofErr w:type="gramEnd"/>
     </w:p>
     <w:p/>
@@ -8177,11 +9493,11 @@
       <w:pPr>
         <w:pStyle w:val="Heading2"/>
       </w:pPr>
-      <w:bookmarkStart w:id="32" w:name="_Toc31308866"/>
+      <w:bookmarkStart w:id="34" w:name="_Toc31816400"/>
       <w:r>
         <w:t>Build Model</w:t>
       </w:r>
-      <w:bookmarkEnd w:id="32"/>
+      <w:bookmarkEnd w:id="34"/>
     </w:p>
     <w:p>
       <w:r>
@@ -8202,11 +9518,11 @@
       <w:pPr>
         <w:pStyle w:val="Heading2"/>
       </w:pPr>
-      <w:bookmarkStart w:id="33" w:name="_Toc31308867"/>
+      <w:bookmarkStart w:id="35" w:name="_Toc31816401"/>
       <w:r>
         <w:t>Assess Model</w:t>
       </w:r>
-      <w:bookmarkEnd w:id="33"/>
+      <w:bookmarkEnd w:id="35"/>
     </w:p>
     <w:p>
       <w:r>
@@ -8230,22 +9546,22 @@
       <w:pPr>
         <w:pStyle w:val="Heading1"/>
       </w:pPr>
-      <w:bookmarkStart w:id="34" w:name="_Toc31308868"/>
+      <w:bookmarkStart w:id="36" w:name="_Toc31816402"/>
       <w:r>
         <w:lastRenderedPageBreak/>
         <w:t>Evaluation</w:t>
       </w:r>
-      <w:bookmarkEnd w:id="34"/>
+      <w:bookmarkEnd w:id="36"/>
     </w:p>
     <w:p>
       <w:pPr>
         <w:pStyle w:val="Heading2"/>
       </w:pPr>
-      <w:bookmarkStart w:id="35" w:name="_Toc31308869"/>
+      <w:bookmarkStart w:id="37" w:name="_Toc31816403"/>
       <w:r>
         <w:t>Evaluate Results</w:t>
       </w:r>
-      <w:bookmarkEnd w:id="35"/>
+      <w:bookmarkEnd w:id="37"/>
     </w:p>
     <w:p>
       <w:r>
@@ -8271,18 +9587,18 @@
           <w:szCs w:val="28"/>
         </w:rPr>
       </w:pPr>
-      <w:bookmarkStart w:id="36" w:name="_Ref21368078"/>
+      <w:bookmarkStart w:id="38" w:name="_Ref21368078"/>
     </w:p>
     <w:p>
       <w:pPr>
         <w:pStyle w:val="Heading2"/>
       </w:pPr>
-      <w:bookmarkStart w:id="37" w:name="_Toc31308870"/>
-      <w:bookmarkEnd w:id="36"/>
+      <w:bookmarkStart w:id="39" w:name="_Toc31816404"/>
+      <w:bookmarkEnd w:id="38"/>
       <w:r>
         <w:t>Review Process</w:t>
       </w:r>
-      <w:bookmarkEnd w:id="37"/>
+      <w:bookmarkEnd w:id="39"/>
     </w:p>
     <w:p>
       <w:r>
@@ -8300,14 +9616,14 @@
       <w:pPr>
         <w:pStyle w:val="Heading2"/>
       </w:pPr>
-      <w:bookmarkStart w:id="38" w:name="_Toc31308871"/>
+      <w:bookmarkStart w:id="40" w:name="_Toc31816405"/>
       <w:r>
         <w:t>Determine</w:t>
       </w:r>
       <w:r>
         <w:t xml:space="preserve"> Next Steps</w:t>
       </w:r>
-      <w:bookmarkEnd w:id="38"/>
+      <w:bookmarkEnd w:id="40"/>
     </w:p>
     <w:p>
       <w:r>
@@ -8345,22 +9661,22 @@
       <w:pPr>
         <w:pStyle w:val="Heading1"/>
       </w:pPr>
-      <w:bookmarkStart w:id="39" w:name="_Toc31308872"/>
+      <w:bookmarkStart w:id="41" w:name="_Toc31816406"/>
       <w:r>
         <w:lastRenderedPageBreak/>
         <w:t>Deployment</w:t>
       </w:r>
-      <w:bookmarkEnd w:id="39"/>
+      <w:bookmarkEnd w:id="41"/>
     </w:p>
     <w:p>
       <w:pPr>
         <w:pStyle w:val="Heading2"/>
       </w:pPr>
-      <w:bookmarkStart w:id="40" w:name="_Toc31308873"/>
+      <w:bookmarkStart w:id="42" w:name="_Toc31816407"/>
       <w:r>
         <w:t>Plan Deployment</w:t>
       </w:r>
-      <w:bookmarkEnd w:id="40"/>
+      <w:bookmarkEnd w:id="42"/>
     </w:p>
     <w:p>
       <w:r>
@@ -8381,11 +9697,11 @@
       <w:pPr>
         <w:pStyle w:val="Heading2"/>
       </w:pPr>
-      <w:bookmarkStart w:id="41" w:name="_Toc31308874"/>
+      <w:bookmarkStart w:id="43" w:name="_Toc31816408"/>
       <w:r>
         <w:t>Plan Monitoring and Maintenance</w:t>
       </w:r>
-      <w:bookmarkEnd w:id="41"/>
+      <w:bookmarkEnd w:id="43"/>
     </w:p>
     <w:p>
       <w:proofErr w:type="gramStart"/>
@@ -8405,11 +9721,11 @@
       <w:pPr>
         <w:pStyle w:val="Heading2"/>
       </w:pPr>
-      <w:bookmarkStart w:id="42" w:name="_Toc31308875"/>
+      <w:bookmarkStart w:id="44" w:name="_Toc31816409"/>
       <w:r>
         <w:t>Produce Final Report</w:t>
       </w:r>
-      <w:bookmarkEnd w:id="42"/>
+      <w:bookmarkEnd w:id="44"/>
     </w:p>
     <w:p>
       <w:proofErr w:type="gramStart"/>
@@ -8423,11 +9739,11 @@
       <w:pPr>
         <w:pStyle w:val="Heading2"/>
       </w:pPr>
-      <w:bookmarkStart w:id="43" w:name="_Toc31308876"/>
+      <w:bookmarkStart w:id="45" w:name="_Toc31816410"/>
       <w:r>
         <w:t>Review Project</w:t>
       </w:r>
-      <w:bookmarkEnd w:id="43"/>
+      <w:bookmarkEnd w:id="45"/>
     </w:p>
     <w:p>
       <w:proofErr w:type="gramStart"/>
@@ -8441,18 +9757,18 @@
       <w:pPr>
         <w:pStyle w:val="Heading1"/>
       </w:pPr>
-      <w:bookmarkStart w:id="44" w:name="_Toc31308877"/>
+      <w:bookmarkStart w:id="46" w:name="_Toc31816411"/>
       <w:r>
         <w:lastRenderedPageBreak/>
         <w:t>Conclusion</w:t>
       </w:r>
-      <w:bookmarkEnd w:id="44"/>
+      <w:bookmarkEnd w:id="46"/>
     </w:p>
     <w:p>
       <w:pPr>
         <w:pStyle w:val="Heading2"/>
       </w:pPr>
-      <w:bookmarkStart w:id="45" w:name="_Toc31308878"/>
+      <w:bookmarkStart w:id="47" w:name="_Toc31816412"/>
       <w:r>
         <w:t>Conclusion</w:t>
       </w:r>
@@ -8460,7 +9776,7 @@
       <w:r>
         <w:t>..</w:t>
       </w:r>
-      <w:bookmarkEnd w:id="45"/>
+      <w:bookmarkEnd w:id="47"/>
       <w:proofErr w:type="gramEnd"/>
     </w:p>
     <w:p>
@@ -8504,25 +9820,25 @@
       <w:pPr>
         <w:pStyle w:val="Heading1"/>
       </w:pPr>
-      <w:bookmarkStart w:id="46" w:name="_Toc31308879"/>
+      <w:bookmarkStart w:id="48" w:name="_Toc31816413"/>
       <w:r>
         <w:lastRenderedPageBreak/>
         <w:t>Appendices and References</w:t>
       </w:r>
-      <w:bookmarkEnd w:id="46"/>
+      <w:bookmarkEnd w:id="48"/>
     </w:p>
     <w:p>
       <w:pPr>
         <w:pStyle w:val="Heading2"/>
       </w:pPr>
-      <w:bookmarkStart w:id="47" w:name="_Toc31308880"/>
+      <w:bookmarkStart w:id="49" w:name="_Toc31816414"/>
       <w:r>
         <w:t>Appendix A</w:t>
       </w:r>
       <w:r>
         <w:t xml:space="preserve"> Understanding Wine and Types</w:t>
       </w:r>
-      <w:bookmarkEnd w:id="47"/>
+      <w:bookmarkEnd w:id="49"/>
     </w:p>
     <w:p>
       <w:pPr>
@@ -9718,12 +11034,63 @@
       <w:pPr>
         <w:pStyle w:val="Heading2"/>
       </w:pPr>
-      <w:bookmarkStart w:id="48" w:name="_Toc31308881"/>
+      <w:bookmarkStart w:id="50" w:name="_Ref31815488"/>
+      <w:bookmarkStart w:id="51" w:name="_Toc31816415"/>
+      <w:r>
+        <w:lastRenderedPageBreak/>
+        <w:t xml:space="preserve">The White Wine </w:t>
+      </w:r>
+      <w:proofErr w:type="spellStart"/>
+      <w:r>
+        <w:t>Datset</w:t>
+      </w:r>
+      <w:bookmarkEnd w:id="50"/>
+      <w:bookmarkEnd w:id="51"/>
+      <w:proofErr w:type="spellEnd"/>
+    </w:p>
+    <w:p>
+      <w:proofErr w:type="gramStart"/>
+      <w:r>
+        <w:t xml:space="preserve">The </w:t>
+      </w:r>
+      <w:r>
+        <w:t>..</w:t>
+      </w:r>
+      <w:proofErr w:type="gramEnd"/>
+    </w:p>
+    <w:p>
+      <w:pPr>
+        <w:spacing w:after="100"/>
+        <w:ind w:left="1440" w:right="720"/>
+      </w:pPr>
+    </w:p>
+    <w:p>
+      <w:pPr>
+        <w:spacing w:after="0" w:line="240" w:lineRule="auto"/>
+        <w:ind w:left="0"/>
+        <w:rPr>
+          <w:b/>
+          <w:bCs/>
+          <w:iCs/>
+          <w:color w:val="3C8D94"/>
+          <w:sz w:val="26"/>
+          <w:szCs w:val="28"/>
+        </w:rPr>
+      </w:pPr>
+      <w:r>
+        <w:br w:type="page"/>
+      </w:r>
+    </w:p>
+    <w:p>
+      <w:pPr>
+        <w:pStyle w:val="Heading2"/>
+      </w:pPr>
+      <w:bookmarkStart w:id="52" w:name="_Toc31816416"/>
       <w:r>
         <w:lastRenderedPageBreak/>
         <w:t>References</w:t>
       </w:r>
-      <w:bookmarkEnd w:id="48"/>
+      <w:bookmarkEnd w:id="52"/>
     </w:p>
     <w:p>
       <w:r>
@@ -9763,6 +11130,7 @@
         <w:t xml:space="preserve">, F. Almeida, T. Matos and J. Reis. </w:t>
       </w:r>
       <w:proofErr w:type="spellStart"/>
+      <w:proofErr w:type="gramStart"/>
       <w:r>
         <w:rPr>
           <w:sz w:val="21"/>
@@ -9778,9 +11146,19 @@
           <w:szCs w:val="21"/>
           <w:shd w:val="clear" w:color="auto" w:fill="FFFFFF"/>
         </w:rPr>
-        <w:t xml:space="preserve"> wine preferences by data mining from physicochemical properties. In Decision Support Systems, Elsevier, 47(4):547-553, 2009.</w:t>
-      </w:r>
-    </w:p>
+        <w:t xml:space="preserve"> wine preferences by data mining from physicochemical properties.</w:t>
+      </w:r>
+      <w:proofErr w:type="gramEnd"/>
+      <w:r>
+        <w:rPr>
+          <w:sz w:val="21"/>
+          <w:szCs w:val="21"/>
+          <w:shd w:val="clear" w:color="auto" w:fill="FFFFFF"/>
+        </w:rPr>
+        <w:t xml:space="preserve"> In Decision Support Systems, Elsevier, 47(4):547-553, 2009.</w:t>
+      </w:r>
+    </w:p>
+    <w:p/>
     <w:p>
       <w:pPr>
         <w:spacing w:after="100"/>
@@ -10102,7 +11480,7 @@
             <w:rPr>
               <w:noProof/>
             </w:rPr>
-            <w:t>31</w:t>
+            <w:t>36</w:t>
           </w:r>
           <w:r>
             <w:rPr>
@@ -10480,7 +11858,7 @@
             <w:rPr>
               <w:noProof/>
             </w:rPr>
-            <w:t>26</w:t>
+            <w:t>27</w:t>
           </w:r>
           <w:r>
             <w:fldChar w:fldCharType="end"/>
@@ -10510,7 +11888,7 @@
             <w:rPr>
               <w:noProof/>
             </w:rPr>
-            <w:t>32</w:t>
+            <w:t>36</w:t>
           </w:r>
           <w:r>
             <w:rPr>
@@ -11306,6 +12684,119 @@
     </w:lvl>
   </w:abstractNum>
   <w:abstractNum w:abstractNumId="3">
+    <w:nsid w:val="0FEC120F"/>
+    <w:multiLevelType w:val="hybridMultilevel"/>
+    <w:tmpl w:val="0262D12A"/>
+    <w:lvl w:ilvl="0" w:tplc="08090001">
+      <w:start w:val="1"/>
+      <w:numFmt w:val="bullet"/>
+      <w:lvlText w:val=""/>
+      <w:lvlJc w:val="left"/>
+      <w:pPr>
+        <w:ind w:left="1854" w:hanging="360"/>
+      </w:pPr>
+      <w:rPr>
+        <w:rFonts w:ascii="Symbol" w:hAnsi="Symbol" w:hint="default"/>
+      </w:rPr>
+    </w:lvl>
+    <w:lvl w:ilvl="1" w:tplc="08090003" w:tentative="1">
+      <w:start w:val="1"/>
+      <w:numFmt w:val="bullet"/>
+      <w:lvlText w:val="o"/>
+      <w:lvlJc w:val="left"/>
+      <w:pPr>
+        <w:ind w:left="2574" w:hanging="360"/>
+      </w:pPr>
+      <w:rPr>
+        <w:rFonts w:ascii="Courier New" w:hAnsi="Courier New" w:cs="Courier New" w:hint="default"/>
+      </w:rPr>
+    </w:lvl>
+    <w:lvl w:ilvl="2" w:tplc="08090005" w:tentative="1">
+      <w:start w:val="1"/>
+      <w:numFmt w:val="bullet"/>
+      <w:lvlText w:val=""/>
+      <w:lvlJc w:val="left"/>
+      <w:pPr>
+        <w:ind w:left="3294" w:hanging="360"/>
+      </w:pPr>
+      <w:rPr>
+        <w:rFonts w:ascii="Wingdings" w:hAnsi="Wingdings" w:hint="default"/>
+      </w:rPr>
+    </w:lvl>
+    <w:lvl w:ilvl="3" w:tplc="08090001" w:tentative="1">
+      <w:start w:val="1"/>
+      <w:numFmt w:val="bullet"/>
+      <w:lvlText w:val=""/>
+      <w:lvlJc w:val="left"/>
+      <w:pPr>
+        <w:ind w:left="4014" w:hanging="360"/>
+      </w:pPr>
+      <w:rPr>
+        <w:rFonts w:ascii="Symbol" w:hAnsi="Symbol" w:hint="default"/>
+      </w:rPr>
+    </w:lvl>
+    <w:lvl w:ilvl="4" w:tplc="08090003" w:tentative="1">
+      <w:start w:val="1"/>
+      <w:numFmt w:val="bullet"/>
+      <w:lvlText w:val="o"/>
+      <w:lvlJc w:val="left"/>
+      <w:pPr>
+        <w:ind w:left="4734" w:hanging="360"/>
+      </w:pPr>
+      <w:rPr>
+        <w:rFonts w:ascii="Courier New" w:hAnsi="Courier New" w:cs="Courier New" w:hint="default"/>
+      </w:rPr>
+    </w:lvl>
+    <w:lvl w:ilvl="5" w:tplc="08090005" w:tentative="1">
+      <w:start w:val="1"/>
+      <w:numFmt w:val="bullet"/>
+      <w:lvlText w:val=""/>
+      <w:lvlJc w:val="left"/>
+      <w:pPr>
+        <w:ind w:left="5454" w:hanging="360"/>
+      </w:pPr>
+      <w:rPr>
+        <w:rFonts w:ascii="Wingdings" w:hAnsi="Wingdings" w:hint="default"/>
+      </w:rPr>
+    </w:lvl>
+    <w:lvl w:ilvl="6" w:tplc="08090001" w:tentative="1">
+      <w:start w:val="1"/>
+      <w:numFmt w:val="bullet"/>
+      <w:lvlText w:val=""/>
+      <w:lvlJc w:val="left"/>
+      <w:pPr>
+        <w:ind w:left="6174" w:hanging="360"/>
+      </w:pPr>
+      <w:rPr>
+        <w:rFonts w:ascii="Symbol" w:hAnsi="Symbol" w:hint="default"/>
+      </w:rPr>
+    </w:lvl>
+    <w:lvl w:ilvl="7" w:tplc="08090003" w:tentative="1">
+      <w:start w:val="1"/>
+      <w:numFmt w:val="bullet"/>
+      <w:lvlText w:val="o"/>
+      <w:lvlJc w:val="left"/>
+      <w:pPr>
+        <w:ind w:left="6894" w:hanging="360"/>
+      </w:pPr>
+      <w:rPr>
+        <w:rFonts w:ascii="Courier New" w:hAnsi="Courier New" w:cs="Courier New" w:hint="default"/>
+      </w:rPr>
+    </w:lvl>
+    <w:lvl w:ilvl="8" w:tplc="08090005" w:tentative="1">
+      <w:start w:val="1"/>
+      <w:numFmt w:val="bullet"/>
+      <w:lvlText w:val=""/>
+      <w:lvlJc w:val="left"/>
+      <w:pPr>
+        <w:ind w:left="7614" w:hanging="360"/>
+      </w:pPr>
+      <w:rPr>
+        <w:rFonts w:ascii="Wingdings" w:hAnsi="Wingdings" w:hint="default"/>
+      </w:rPr>
+    </w:lvl>
+  </w:abstractNum>
+  <w:abstractNum w:abstractNumId="4">
     <w:nsid w:val="127547D2"/>
     <w:multiLevelType w:val="hybridMultilevel"/>
     <w:tmpl w:val="265AD87E"/>
@@ -11418,7 +12909,7 @@
       </w:rPr>
     </w:lvl>
   </w:abstractNum>
-  <w:abstractNum w:abstractNumId="4">
+  <w:abstractNum w:abstractNumId="5">
     <w:nsid w:val="12B73C5B"/>
     <w:multiLevelType w:val="multilevel"/>
     <w:tmpl w:val="3AD8BC38"/>
@@ -11567,7 +13058,7 @@
       </w:rPr>
     </w:lvl>
   </w:abstractNum>
-  <w:abstractNum w:abstractNumId="5">
+  <w:abstractNum w:abstractNumId="6">
     <w:nsid w:val="13084C51"/>
     <w:multiLevelType w:val="multilevel"/>
     <w:tmpl w:val="ED1A804E"/>
@@ -11716,7 +13207,7 @@
       </w:rPr>
     </w:lvl>
   </w:abstractNum>
-  <w:abstractNum w:abstractNumId="6">
+  <w:abstractNum w:abstractNumId="7">
     <w:nsid w:val="161E31AC"/>
     <w:multiLevelType w:val="hybridMultilevel"/>
     <w:tmpl w:val="8020D990"/>
@@ -11829,7 +13320,7 @@
       </w:rPr>
     </w:lvl>
   </w:abstractNum>
-  <w:abstractNum w:abstractNumId="7">
+  <w:abstractNum w:abstractNumId="8">
     <w:nsid w:val="191C0670"/>
     <w:multiLevelType w:val="multilevel"/>
     <w:tmpl w:val="58AA04FA"/>
@@ -11978,7 +13469,7 @@
       </w:rPr>
     </w:lvl>
   </w:abstractNum>
-  <w:abstractNum w:abstractNumId="8">
+  <w:abstractNum w:abstractNumId="9">
     <w:nsid w:val="22222150"/>
     <w:multiLevelType w:val="hybridMultilevel"/>
     <w:tmpl w:val="E11462F2"/>
@@ -12119,7 +13610,7 @@
       </w:rPr>
     </w:lvl>
   </w:abstractNum>
-  <w:abstractNum w:abstractNumId="9">
+  <w:abstractNum w:abstractNumId="10">
     <w:nsid w:val="26B52661"/>
     <w:multiLevelType w:val="multilevel"/>
     <w:tmpl w:val="36085540"/>
@@ -12268,7 +13759,7 @@
       </w:rPr>
     </w:lvl>
   </w:abstractNum>
-  <w:abstractNum w:abstractNumId="10">
+  <w:abstractNum w:abstractNumId="11">
     <w:nsid w:val="2B6626A0"/>
     <w:multiLevelType w:val="hybridMultilevel"/>
     <w:tmpl w:val="F29E4B70"/>
@@ -12381,7 +13872,7 @@
       </w:rPr>
     </w:lvl>
   </w:abstractNum>
-  <w:abstractNum w:abstractNumId="11">
+  <w:abstractNum w:abstractNumId="12">
     <w:nsid w:val="2E5B2842"/>
     <w:multiLevelType w:val="multilevel"/>
     <w:tmpl w:val="1E589264"/>
@@ -12531,7 +14022,7 @@
       </w:rPr>
     </w:lvl>
   </w:abstractNum>
-  <w:abstractNum w:abstractNumId="12">
+  <w:abstractNum w:abstractNumId="13">
     <w:nsid w:val="2EDE2B9D"/>
     <w:multiLevelType w:val="multilevel"/>
     <w:tmpl w:val="C78CE304"/>
@@ -12680,7 +14171,7 @@
       </w:rPr>
     </w:lvl>
   </w:abstractNum>
-  <w:abstractNum w:abstractNumId="13">
+  <w:abstractNum w:abstractNumId="14">
     <w:nsid w:val="32274D0C"/>
     <w:multiLevelType w:val="multilevel"/>
     <w:tmpl w:val="1A20B82C"/>
@@ -12829,7 +14320,7 @@
       </w:rPr>
     </w:lvl>
   </w:abstractNum>
-  <w:abstractNum w:abstractNumId="14">
+  <w:abstractNum w:abstractNumId="15">
     <w:nsid w:val="39F35E17"/>
     <w:multiLevelType w:val="hybridMultilevel"/>
     <w:tmpl w:val="DDBE7A90"/>
@@ -12942,7 +14433,7 @@
       </w:rPr>
     </w:lvl>
   </w:abstractNum>
-  <w:abstractNum w:abstractNumId="15">
+  <w:abstractNum w:abstractNumId="16">
     <w:nsid w:val="41E53F09"/>
     <w:multiLevelType w:val="hybridMultilevel"/>
     <w:tmpl w:val="20F26594"/>
@@ -13055,7 +14546,7 @@
       </w:rPr>
     </w:lvl>
   </w:abstractNum>
-  <w:abstractNum w:abstractNumId="16">
+  <w:abstractNum w:abstractNumId="17">
     <w:nsid w:val="44B17217"/>
     <w:multiLevelType w:val="hybridMultilevel"/>
     <w:tmpl w:val="BC4A1B86"/>
@@ -13173,7 +14664,7 @@
       </w:pPr>
     </w:lvl>
   </w:abstractNum>
-  <w:abstractNum w:abstractNumId="17">
+  <w:abstractNum w:abstractNumId="18">
     <w:nsid w:val="47FB1A5C"/>
     <w:multiLevelType w:val="hybridMultilevel"/>
     <w:tmpl w:val="FE1C0618"/>
@@ -13286,7 +14777,7 @@
       </w:rPr>
     </w:lvl>
   </w:abstractNum>
-  <w:abstractNum w:abstractNumId="18">
+  <w:abstractNum w:abstractNumId="19">
     <w:nsid w:val="4A223F4A"/>
     <w:multiLevelType w:val="hybridMultilevel"/>
     <w:tmpl w:val="707242A8"/>
@@ -13404,7 +14895,7 @@
       </w:pPr>
     </w:lvl>
   </w:abstractNum>
-  <w:abstractNum w:abstractNumId="19">
+  <w:abstractNum w:abstractNumId="20">
     <w:nsid w:val="531E7290"/>
     <w:multiLevelType w:val="hybridMultilevel"/>
     <w:tmpl w:val="C3A63910"/>
@@ -13490,7 +14981,7 @@
       </w:pPr>
     </w:lvl>
   </w:abstractNum>
-  <w:abstractNum w:abstractNumId="20">
+  <w:abstractNum w:abstractNumId="21">
     <w:nsid w:val="56094C27"/>
     <w:multiLevelType w:val="hybridMultilevel"/>
     <w:tmpl w:val="4D66D23E"/>
@@ -13608,7 +15099,7 @@
       </w:pPr>
     </w:lvl>
   </w:abstractNum>
-  <w:abstractNum w:abstractNumId="21">
+  <w:abstractNum w:abstractNumId="22">
     <w:nsid w:val="5BD70365"/>
     <w:multiLevelType w:val="multilevel"/>
     <w:tmpl w:val="C5981386"/>
@@ -13757,7 +15248,7 @@
       </w:rPr>
     </w:lvl>
   </w:abstractNum>
-  <w:abstractNum w:abstractNumId="22">
+  <w:abstractNum w:abstractNumId="23">
     <w:nsid w:val="5D610ED8"/>
     <w:multiLevelType w:val="hybridMultilevel"/>
     <w:tmpl w:val="5B1467D8"/>
@@ -13870,7 +15361,7 @@
       </w:rPr>
     </w:lvl>
   </w:abstractNum>
-  <w:abstractNum w:abstractNumId="23">
+  <w:abstractNum w:abstractNumId="24">
     <w:nsid w:val="61AE2B29"/>
     <w:multiLevelType w:val="hybridMultilevel"/>
     <w:tmpl w:val="A210F128"/>
@@ -13983,7 +15474,7 @@
       </w:rPr>
     </w:lvl>
   </w:abstractNum>
-  <w:abstractNum w:abstractNumId="24">
+  <w:abstractNum w:abstractNumId="25">
     <w:nsid w:val="627D252A"/>
     <w:multiLevelType w:val="hybridMultilevel"/>
     <w:tmpl w:val="D016708A"/>
@@ -14096,7 +15587,7 @@
       </w:rPr>
     </w:lvl>
   </w:abstractNum>
-  <w:abstractNum w:abstractNumId="25">
+  <w:abstractNum w:abstractNumId="26">
     <w:nsid w:val="6338381A"/>
     <w:multiLevelType w:val="multilevel"/>
     <w:tmpl w:val="DE0E7BF6"/>
@@ -14245,7 +15736,7 @@
       </w:rPr>
     </w:lvl>
   </w:abstractNum>
-  <w:abstractNum w:abstractNumId="26">
+  <w:abstractNum w:abstractNumId="27">
     <w:nsid w:val="64B825ED"/>
     <w:multiLevelType w:val="multilevel"/>
     <w:tmpl w:val="3E689372"/>
@@ -14394,7 +15885,7 @@
       </w:rPr>
     </w:lvl>
   </w:abstractNum>
-  <w:abstractNum w:abstractNumId="27">
+  <w:abstractNum w:abstractNumId="28">
     <w:nsid w:val="659253AD"/>
     <w:multiLevelType w:val="hybridMultilevel"/>
     <w:tmpl w:val="BE683636"/>
@@ -14507,7 +15998,7 @@
       </w:rPr>
     </w:lvl>
   </w:abstractNum>
-  <w:abstractNum w:abstractNumId="28">
+  <w:abstractNum w:abstractNumId="29">
     <w:nsid w:val="67B00980"/>
     <w:multiLevelType w:val="hybridMultilevel"/>
     <w:tmpl w:val="0210A1EE"/>
@@ -14648,7 +16139,7 @@
       </w:rPr>
     </w:lvl>
   </w:abstractNum>
-  <w:abstractNum w:abstractNumId="29">
+  <w:abstractNum w:abstractNumId="30">
     <w:nsid w:val="6823470B"/>
     <w:multiLevelType w:val="hybridMultilevel"/>
     <w:tmpl w:val="58147A18"/>
@@ -14761,7 +16252,7 @@
       </w:rPr>
     </w:lvl>
   </w:abstractNum>
-  <w:abstractNum w:abstractNumId="30">
+  <w:abstractNum w:abstractNumId="31">
     <w:nsid w:val="69AE01EF"/>
     <w:multiLevelType w:val="multilevel"/>
     <w:tmpl w:val="C7D0FCC8"/>
@@ -14910,7 +16401,7 @@
       </w:rPr>
     </w:lvl>
   </w:abstractNum>
-  <w:abstractNum w:abstractNumId="31">
+  <w:abstractNum w:abstractNumId="32">
     <w:nsid w:val="6DE12357"/>
     <w:multiLevelType w:val="hybridMultilevel"/>
     <w:tmpl w:val="6E621472"/>
@@ -15027,7 +16518,7 @@
       </w:pPr>
     </w:lvl>
   </w:abstractNum>
-  <w:abstractNum w:abstractNumId="32">
+  <w:abstractNum w:abstractNumId="33">
     <w:nsid w:val="6EAF72DF"/>
     <w:multiLevelType w:val="multilevel"/>
     <w:tmpl w:val="25E08458"/>
@@ -15176,7 +16667,7 @@
       </w:rPr>
     </w:lvl>
   </w:abstractNum>
-  <w:abstractNum w:abstractNumId="33">
+  <w:abstractNum w:abstractNumId="34">
     <w:nsid w:val="707928F4"/>
     <w:multiLevelType w:val="multilevel"/>
     <w:tmpl w:val="A71A1786"/>
@@ -15325,7 +16816,7 @@
       </w:rPr>
     </w:lvl>
   </w:abstractNum>
-  <w:abstractNum w:abstractNumId="34">
+  <w:abstractNum w:abstractNumId="35">
     <w:nsid w:val="7AFC5BA0"/>
     <w:multiLevelType w:val="hybridMultilevel"/>
     <w:tmpl w:val="BF2808EE"/>
@@ -15438,7 +16929,7 @@
       </w:rPr>
     </w:lvl>
   </w:abstractNum>
-  <w:abstractNum w:abstractNumId="35">
+  <w:abstractNum w:abstractNumId="36">
     <w:nsid w:val="7C0F3112"/>
     <w:multiLevelType w:val="multilevel"/>
     <w:tmpl w:val="948C48BA"/>
@@ -15587,7 +17078,7 @@
       </w:rPr>
     </w:lvl>
   </w:abstractNum>
-  <w:abstractNum w:abstractNumId="36">
+  <w:abstractNum w:abstractNumId="37">
     <w:nsid w:val="7D8D6077"/>
     <w:multiLevelType w:val="multilevel"/>
     <w:tmpl w:val="E55A4830"/>
@@ -15736,7 +17227,7 @@
       </w:rPr>
     </w:lvl>
   </w:abstractNum>
-  <w:abstractNum w:abstractNumId="37">
+  <w:abstractNum w:abstractNumId="38">
     <w:nsid w:val="7DE93002"/>
     <w:multiLevelType w:val="hybridMultilevel"/>
     <w:tmpl w:val="4F0040B2"/>
@@ -15850,118 +17341,121 @@
     </w:lvl>
   </w:abstractNum>
   <w:num w:numId="1">
-    <w:abstractNumId w:val="11"/>
+    <w:abstractNumId w:val="12"/>
   </w:num>
   <w:num w:numId="2">
-    <w:abstractNumId w:val="28"/>
+    <w:abstractNumId w:val="29"/>
   </w:num>
   <w:num w:numId="3">
-    <w:abstractNumId w:val="16"/>
+    <w:abstractNumId w:val="17"/>
   </w:num>
   <w:num w:numId="4">
-    <w:abstractNumId w:val="18"/>
+    <w:abstractNumId w:val="19"/>
   </w:num>
   <w:num w:numId="5">
-    <w:abstractNumId w:val="20"/>
+    <w:abstractNumId w:val="21"/>
   </w:num>
   <w:num w:numId="6">
-    <w:abstractNumId w:val="31"/>
+    <w:abstractNumId w:val="32"/>
   </w:num>
   <w:num w:numId="7">
-    <w:abstractNumId w:val="8"/>
+    <w:abstractNumId w:val="9"/>
   </w:num>
   <w:num w:numId="8">
-    <w:abstractNumId w:val="37"/>
+    <w:abstractNumId w:val="38"/>
   </w:num>
   <w:num w:numId="9">
-    <w:abstractNumId w:val="23"/>
+    <w:abstractNumId w:val="24"/>
   </w:num>
   <w:num w:numId="10">
     <w:abstractNumId w:val="0"/>
   </w:num>
   <w:num w:numId="11">
-    <w:abstractNumId w:val="30"/>
+    <w:abstractNumId w:val="31"/>
   </w:num>
   <w:num w:numId="12">
-    <w:abstractNumId w:val="14"/>
+    <w:abstractNumId w:val="15"/>
   </w:num>
   <w:num w:numId="13">
     <w:abstractNumId w:val="1"/>
   </w:num>
   <w:num w:numId="14">
-    <w:abstractNumId w:val="3"/>
+    <w:abstractNumId w:val="4"/>
   </w:num>
   <w:num w:numId="15">
-    <w:abstractNumId w:val="27"/>
+    <w:abstractNumId w:val="28"/>
   </w:num>
   <w:num w:numId="16">
-    <w:abstractNumId w:val="19"/>
+    <w:abstractNumId w:val="20"/>
   </w:num>
   <w:num w:numId="17">
+    <w:abstractNumId w:val="35"/>
+  </w:num>
+  <w:num w:numId="18">
+    <w:abstractNumId w:val="23"/>
+  </w:num>
+  <w:num w:numId="19">
+    <w:abstractNumId w:val="30"/>
+  </w:num>
+  <w:num w:numId="20">
+    <w:abstractNumId w:val="18"/>
+  </w:num>
+  <w:num w:numId="21">
+    <w:abstractNumId w:val="11"/>
+  </w:num>
+  <w:num w:numId="22">
+    <w:abstractNumId w:val="7"/>
+  </w:num>
+  <w:num w:numId="23">
+    <w:abstractNumId w:val="25"/>
+  </w:num>
+  <w:num w:numId="24">
+    <w:abstractNumId w:val="16"/>
+  </w:num>
+  <w:num w:numId="25">
     <w:abstractNumId w:val="34"/>
   </w:num>
-  <w:num w:numId="18">
+  <w:num w:numId="26">
+    <w:abstractNumId w:val="36"/>
+  </w:num>
+  <w:num w:numId="27">
+    <w:abstractNumId w:val="14"/>
+  </w:num>
+  <w:num w:numId="28">
+    <w:abstractNumId w:val="33"/>
+  </w:num>
+  <w:num w:numId="29">
     <w:abstractNumId w:val="22"/>
   </w:num>
-  <w:num w:numId="19">
-    <w:abstractNumId w:val="29"/>
-  </w:num>
-  <w:num w:numId="20">
-    <w:abstractNumId w:val="17"/>
-  </w:num>
-  <w:num w:numId="21">
+  <w:num w:numId="30">
     <w:abstractNumId w:val="10"/>
   </w:num>
-  <w:num w:numId="22">
-    <w:abstractNumId w:val="6"/>
+  <w:num w:numId="31">
+    <w:abstractNumId w:val="37"/>
   </w:num>
-  <w:num w:numId="23">
-    <w:abstractNumId w:val="24"/>
+  <w:num w:numId="32">
+    <w:abstractNumId w:val="26"/>
   </w:num>
-  <w:num w:numId="24">
-    <w:abstractNumId w:val="15"/>
+  <w:num w:numId="33">
+    <w:abstractNumId w:val="5"/>
   </w:num>
-  <w:num w:numId="25">
-    <w:abstractNumId w:val="33"/>
-  </w:num>
-  <w:num w:numId="26">
-    <w:abstractNumId w:val="35"/>
-  </w:num>
-  <w:num w:numId="27">
+  <w:num w:numId="34">
     <w:abstractNumId w:val="13"/>
   </w:num>
-  <w:num w:numId="28">
-    <w:abstractNumId w:val="32"/>
-  </w:num>
-  <w:num w:numId="29">
-    <w:abstractNumId w:val="21"/>
-  </w:num>
-  <w:num w:numId="30">
-    <w:abstractNumId w:val="9"/>
-  </w:num>
-  <w:num w:numId="31">
-    <w:abstractNumId w:val="36"/>
-  </w:num>
-  <w:num w:numId="32">
-    <w:abstractNumId w:val="25"/>
-  </w:num>
-  <w:num w:numId="33">
-    <w:abstractNumId w:val="4"/>
-  </w:num>
-  <w:num w:numId="34">
-    <w:abstractNumId w:val="12"/>
-  </w:num>
   <w:num w:numId="35">
-    <w:abstractNumId w:val="26"/>
+    <w:abstractNumId w:val="27"/>
   </w:num>
   <w:num w:numId="36">
     <w:abstractNumId w:val="2"/>
   </w:num>
   <w:num w:numId="37">
-    <w:abstractNumId w:val="7"/>
+    <w:abstractNumId w:val="8"/>
   </w:num>
   <w:num w:numId="38">
-    <w:abstractNumId w:val="5"/>
+    <w:abstractNumId w:val="6"/>
+  </w:num>
+  <w:num w:numId="39">
+    <w:abstractNumId w:val="3"/>
   </w:num>
   <w:numIdMacAtCleanup w:val="15"/>
 </w:numbering>
@@ -19525,101 +21019,6 @@
 </file>
 
 <file path=customXml/item1.xml><?xml version="1.0" encoding="utf-8"?>
-<?mso-contentType ?>
-<FormTemplates xmlns="http://schemas.microsoft.com/sharepoint/v3/contenttype/forms">
-  <Display>DocumentLibraryForm</Display>
-  <Edit>DocumentLibraryForm</Edit>
-  <New>DocumentLibraryForm</New>
-</FormTemplates>
-</file>
-
-<file path=customXml/item2.xml><?xml version="1.0" encoding="utf-8"?>
-<?mso-contentType ?>
-<spe:Receivers xmlns:spe="http://schemas.microsoft.com/sharepoint/events">
-  <Receiver>
-    <Name>Document ID Generator</Name>
-    <Synchronization>Synchronous</Synchronization>
-    <Type>10001</Type>
-    <SequenceNumber>1000</SequenceNumber>
-    <Assembly>Microsoft.Office.DocumentManagement, Version=14.0.0.0, Culture=neutral, PublicKeyToken=71e9bce111e9429c</Assembly>
-    <Class>Microsoft.Office.DocumentManagement.Internal.DocIdHandler</Class>
-    <Data/>
-    <Filter/>
-  </Receiver>
-  <Receiver>
-    <Name>Document ID Generator</Name>
-    <Synchronization>Synchronous</Synchronization>
-    <Type>10002</Type>
-    <SequenceNumber>1001</SequenceNumber>
-    <Assembly>Microsoft.Office.DocumentManagement, Version=14.0.0.0, Culture=neutral, PublicKeyToken=71e9bce111e9429c</Assembly>
-    <Class>Microsoft.Office.DocumentManagement.Internal.DocIdHandler</Class>
-    <Data/>
-    <Filter/>
-  </Receiver>
-  <Receiver>
-    <Name>Document ID Generator</Name>
-    <Synchronization>Synchronous</Synchronization>
-    <Type>10004</Type>
-    <SequenceNumber>1002</SequenceNumber>
-    <Assembly>Microsoft.Office.DocumentManagement, Version=14.0.0.0, Culture=neutral, PublicKeyToken=71e9bce111e9429c</Assembly>
-    <Class>Microsoft.Office.DocumentManagement.Internal.DocIdHandler</Class>
-    <Data/>
-    <Filter/>
-  </Receiver>
-  <Receiver>
-    <Name>Document ID Generator</Name>
-    <Synchronization>Synchronous</Synchronization>
-    <Type>10006</Type>
-    <SequenceNumber>1003</SequenceNumber>
-    <Assembly>Microsoft.Office.DocumentManagement, Version=14.0.0.0, Culture=neutral, PublicKeyToken=71e9bce111e9429c</Assembly>
-    <Class>Microsoft.Office.DocumentManagement.Internal.DocIdHandler</Class>
-    <Data/>
-    <Filter/>
-  </Receiver>
-  <Receiver>
-    <Name>Document ID Generator</Name>
-    <Synchronization>Synchronous</Synchronization>
-    <Type>10001</Type>
-    <SequenceNumber>1000</SequenceNumber>
-    <Assembly>Microsoft.Office.DocumentManagement, Version=14.0.0.0, Culture=neutral, PublicKeyToken=71e9bce111e9429c</Assembly>
-    <Class>Microsoft.Office.DocumentManagement.Internal.DocIdHandler</Class>
-    <Data/>
-    <Filter/>
-  </Receiver>
-  <Receiver>
-    <Name>Document ID Generator</Name>
-    <Synchronization>Synchronous</Synchronization>
-    <Type>10002</Type>
-    <SequenceNumber>1001</SequenceNumber>
-    <Assembly>Microsoft.Office.DocumentManagement, Version=14.0.0.0, Culture=neutral, PublicKeyToken=71e9bce111e9429c</Assembly>
-    <Class>Microsoft.Office.DocumentManagement.Internal.DocIdHandler</Class>
-    <Data/>
-    <Filter/>
-  </Receiver>
-  <Receiver>
-    <Name>Document ID Generator</Name>
-    <Synchronization>Synchronous</Synchronization>
-    <Type>10004</Type>
-    <SequenceNumber>1002</SequenceNumber>
-    <Assembly>Microsoft.Office.DocumentManagement, Version=14.0.0.0, Culture=neutral, PublicKeyToken=71e9bce111e9429c</Assembly>
-    <Class>Microsoft.Office.DocumentManagement.Internal.DocIdHandler</Class>
-    <Data/>
-    <Filter/>
-  </Receiver>
-  <Receiver>
-    <Name>Document ID Generator</Name>
-    <Synchronization>Synchronous</Synchronization>
-    <Type>10006</Type>
-    <SequenceNumber>1003</SequenceNumber>
-    <Assembly>Microsoft.Office.DocumentManagement, Version=14.0.0.0, Culture=neutral, PublicKeyToken=71e9bce111e9429c</Assembly>
-    <Class>Microsoft.Office.DocumentManagement.Internal.DocIdHandler</Class>
-    <Data/>
-    <Filter/>
-  </Receiver>
-</spe:Receivers>
-</file>
-
-<file path=customXml/item3.xml><?xml version="1.0" encoding="utf-8"?>
 <ct:contentTypeSchema xmlns:ct="http://schemas.microsoft.com/office/2006/metadata/contentType" xmlns:ma="http://schemas.microsoft.com/office/2006/metadata/properties/metaAttributes" ct:_="" ma:_="" ma:contentTypeName="Word" ma:contentTypeID="0x010100A7E734F647EE7C4F86DAB9A69098C782022400BF6E643B4A341345BD6363F8CE34B5D8" ma:contentTypeVersion="9" ma:contentTypeDescription="" ma:contentTypeScope="" ma:versionID="8c01b84df54c4dedb4075576339ac11a">
   <xsd:schema xmlns:xsd="http://www.w3.org/2001/XMLSchema" xmlns:xs="http://www.w3.org/2001/XMLSchema" xmlns:p="http://schemas.microsoft.com/office/2006/metadata/properties" xmlns:ns1="http://schemas.microsoft.com/sharepoint/v3" xmlns:ns2="http://schemas.microsoft.com/sharepoint/v3/fields" xmlns:ns3="5c1b9bb2-1639-4569-abf8-361ff49d18c0" xmlns:ns4="a186bcf1-0ea9-4f9d-97ce-5956c7a58864" xmlns:ns5="14314bf2-d8ea-460d-9f54-3c374d3d0bc0" targetNamespace="http://schemas.microsoft.com/office/2006/metadata/properties" ma:root="true" ma:fieldsID="836ab43a5a708514794883ee9e678ed3" ns1:_="" ns2:_="" ns3:_="" ns4:_="" ns5:_="">
     <xsd:import namespace="http://schemas.microsoft.com/sharepoint/v3"/>
@@ -19898,22 +21297,102 @@
 </ct:contentTypeSchema>
 </file>
 
-<file path=customXml/item4.xml><?xml version="1.0" encoding="utf-8"?>
+<file path=customXml/item2.xml><?xml version="1.0" encoding="utf-8"?>
 <?mso-contentType ?>
-<customXsn xmlns="http://schemas.microsoft.com/office/2006/metadata/customXsn">
-  <xsnLocation/>
-  <cached>True</cached>
-  <openByDefault>True</openByDefault>
-  <xsnScope/>
-</customXsn>
+<spe:Receivers xmlns:spe="http://schemas.microsoft.com/sharepoint/events">
+  <Receiver>
+    <Name>Document ID Generator</Name>
+    <Synchronization>Synchronous</Synchronization>
+    <Type>10001</Type>
+    <SequenceNumber>1000</SequenceNumber>
+    <Assembly>Microsoft.Office.DocumentManagement, Version=14.0.0.0, Culture=neutral, PublicKeyToken=71e9bce111e9429c</Assembly>
+    <Class>Microsoft.Office.DocumentManagement.Internal.DocIdHandler</Class>
+    <Data/>
+    <Filter/>
+  </Receiver>
+  <Receiver>
+    <Name>Document ID Generator</Name>
+    <Synchronization>Synchronous</Synchronization>
+    <Type>10002</Type>
+    <SequenceNumber>1001</SequenceNumber>
+    <Assembly>Microsoft.Office.DocumentManagement, Version=14.0.0.0, Culture=neutral, PublicKeyToken=71e9bce111e9429c</Assembly>
+    <Class>Microsoft.Office.DocumentManagement.Internal.DocIdHandler</Class>
+    <Data/>
+    <Filter/>
+  </Receiver>
+  <Receiver>
+    <Name>Document ID Generator</Name>
+    <Synchronization>Synchronous</Synchronization>
+    <Type>10004</Type>
+    <SequenceNumber>1002</SequenceNumber>
+    <Assembly>Microsoft.Office.DocumentManagement, Version=14.0.0.0, Culture=neutral, PublicKeyToken=71e9bce111e9429c</Assembly>
+    <Class>Microsoft.Office.DocumentManagement.Internal.DocIdHandler</Class>
+    <Data/>
+    <Filter/>
+  </Receiver>
+  <Receiver>
+    <Name>Document ID Generator</Name>
+    <Synchronization>Synchronous</Synchronization>
+    <Type>10006</Type>
+    <SequenceNumber>1003</SequenceNumber>
+    <Assembly>Microsoft.Office.DocumentManagement, Version=14.0.0.0, Culture=neutral, PublicKeyToken=71e9bce111e9429c</Assembly>
+    <Class>Microsoft.Office.DocumentManagement.Internal.DocIdHandler</Class>
+    <Data/>
+    <Filter/>
+  </Receiver>
+  <Receiver>
+    <Name>Document ID Generator</Name>
+    <Synchronization>Synchronous</Synchronization>
+    <Type>10001</Type>
+    <SequenceNumber>1000</SequenceNumber>
+    <Assembly>Microsoft.Office.DocumentManagement, Version=14.0.0.0, Culture=neutral, PublicKeyToken=71e9bce111e9429c</Assembly>
+    <Class>Microsoft.Office.DocumentManagement.Internal.DocIdHandler</Class>
+    <Data/>
+    <Filter/>
+  </Receiver>
+  <Receiver>
+    <Name>Document ID Generator</Name>
+    <Synchronization>Synchronous</Synchronization>
+    <Type>10002</Type>
+    <SequenceNumber>1001</SequenceNumber>
+    <Assembly>Microsoft.Office.DocumentManagement, Version=14.0.0.0, Culture=neutral, PublicKeyToken=71e9bce111e9429c</Assembly>
+    <Class>Microsoft.Office.DocumentManagement.Internal.DocIdHandler</Class>
+    <Data/>
+    <Filter/>
+  </Receiver>
+  <Receiver>
+    <Name>Document ID Generator</Name>
+    <Synchronization>Synchronous</Synchronization>
+    <Type>10004</Type>
+    <SequenceNumber>1002</SequenceNumber>
+    <Assembly>Microsoft.Office.DocumentManagement, Version=14.0.0.0, Culture=neutral, PublicKeyToken=71e9bce111e9429c</Assembly>
+    <Class>Microsoft.Office.DocumentManagement.Internal.DocIdHandler</Class>
+    <Data/>
+    <Filter/>
+  </Receiver>
+  <Receiver>
+    <Name>Document ID Generator</Name>
+    <Synchronization>Synchronous</Synchronization>
+    <Type>10006</Type>
+    <SequenceNumber>1003</SequenceNumber>
+    <Assembly>Microsoft.Office.DocumentManagement, Version=14.0.0.0, Culture=neutral, PublicKeyToken=71e9bce111e9429c</Assembly>
+    <Class>Microsoft.Office.DocumentManagement.Internal.DocIdHandler</Class>
+    <Data/>
+    <Filter/>
+  </Receiver>
+</spe:Receivers>
 </file>
 
-<file path=customXml/item5.xml><?xml version="1.0" encoding="utf-8"?>
+<file path=customXml/item3.xml><?xml version="1.0" encoding="utf-8"?>
 <?mso-contentType ?>
-<SharedContentType xmlns="Microsoft.SharePoint.Taxonomy.ContentTypeSync" SourceId="1a4ba186-3518-432c-9561-7a0f3424a65e" ContentTypeId="0x010100A7E734F647EE7C4F86DAB9A69098C7820224" PreviousValue="false"/>
+<FormTemplates xmlns="http://schemas.microsoft.com/sharepoint/v3/contenttype/forms">
+  <Display>DocumentLibraryForm</Display>
+  <Edit>DocumentLibraryForm</Edit>
+  <New>DocumentLibraryForm</New>
+</FormTemplates>
 </file>
 
-<file path=customXml/item6.xml><?xml version="1.0" encoding="utf-8"?>
+<file path=customXml/item4.xml><?xml version="1.0" encoding="utf-8"?>
 <p:properties xmlns:p="http://schemas.microsoft.com/office/2006/metadata/properties" xmlns:xsi="http://www.w3.org/2001/XMLSchema-instance" xmlns:pc="http://schemas.microsoft.com/office/infopath/2007/PartnerControls">
   <documentManagement>
     <TaxKeywordTaxHTField xmlns="5c1b9bb2-1639-4569-abf8-361ff49d18c0">
@@ -19969,27 +21448,26 @@
 </p:properties>
 </file>
 
+<file path=customXml/item5.xml><?xml version="1.0" encoding="utf-8"?>
+<?mso-contentType ?>
+<SharedContentType xmlns="Microsoft.SharePoint.Taxonomy.ContentTypeSync" SourceId="1a4ba186-3518-432c-9561-7a0f3424a65e" ContentTypeId="0x010100A7E734F647EE7C4F86DAB9A69098C7820224" PreviousValue="false"/>
+</file>
+
+<file path=customXml/item6.xml><?xml version="1.0" encoding="utf-8"?>
+<?mso-contentType ?>
+<customXsn xmlns="http://schemas.microsoft.com/office/2006/metadata/customXsn">
+  <xsnLocation/>
+  <cached>True</cached>
+  <openByDefault>True</openByDefault>
+  <xsnScope/>
+</customXsn>
+</file>
+
 <file path=customXml/item7.xml><?xml version="1.0" encoding="utf-8"?>
 <b:Sources xmlns:b="http://schemas.openxmlformats.org/officeDocument/2006/bibliography" xmlns="http://schemas.openxmlformats.org/officeDocument/2006/bibliography" SelectedStyle="\APA.XSL" StyleName="APA"/>
 </file>
 
 <file path=customXml/itemProps1.xml><?xml version="1.0" encoding="utf-8"?>
-<ds:datastoreItem xmlns:ds="http://schemas.openxmlformats.org/officeDocument/2006/customXml" ds:itemID="{DCA83557-F125-4F89-AC3A-D3DD4CB2C773}">
-  <ds:schemaRefs>
-    <ds:schemaRef ds:uri="http://schemas.microsoft.com/sharepoint/v3/contenttype/forms"/>
-  </ds:schemaRefs>
-</ds:datastoreItem>
-</file>
-
-<file path=customXml/itemProps2.xml><?xml version="1.0" encoding="utf-8"?>
-<ds:datastoreItem xmlns:ds="http://schemas.openxmlformats.org/officeDocument/2006/customXml" ds:itemID="{14D6955C-01AB-4AFA-BA2A-00574732DBE7}">
-  <ds:schemaRefs>
-    <ds:schemaRef ds:uri="http://schemas.microsoft.com/sharepoint/events"/>
-  </ds:schemaRefs>
-</ds:datastoreItem>
-</file>
-
-<file path=customXml/itemProps3.xml><?xml version="1.0" encoding="utf-8"?>
 <ds:datastoreItem xmlns:ds="http://schemas.openxmlformats.org/officeDocument/2006/customXml" ds:itemID="{8E87A96F-618F-45DE-900C-C26A50036DF2}">
   <ds:schemaRefs>
     <ds:schemaRef ds:uri="http://schemas.microsoft.com/office/2006/metadata/contentType"/>
@@ -20011,10 +21489,32 @@
 </ds:datastoreItem>
 </file>
 
+<file path=customXml/itemProps2.xml><?xml version="1.0" encoding="utf-8"?>
+<ds:datastoreItem xmlns:ds="http://schemas.openxmlformats.org/officeDocument/2006/customXml" ds:itemID="{14D6955C-01AB-4AFA-BA2A-00574732DBE7}">
+  <ds:schemaRefs>
+    <ds:schemaRef ds:uri="http://schemas.microsoft.com/sharepoint/events"/>
+  </ds:schemaRefs>
+</ds:datastoreItem>
+</file>
+
+<file path=customXml/itemProps3.xml><?xml version="1.0" encoding="utf-8"?>
+<ds:datastoreItem xmlns:ds="http://schemas.openxmlformats.org/officeDocument/2006/customXml" ds:itemID="{DCA83557-F125-4F89-AC3A-D3DD4CB2C773}">
+  <ds:schemaRefs>
+    <ds:schemaRef ds:uri="http://schemas.microsoft.com/sharepoint/v3/contenttype/forms"/>
+  </ds:schemaRefs>
+</ds:datastoreItem>
+</file>
+
 <file path=customXml/itemProps4.xml><?xml version="1.0" encoding="utf-8"?>
-<ds:datastoreItem xmlns:ds="http://schemas.openxmlformats.org/officeDocument/2006/customXml" ds:itemID="{46E24F54-4F01-4CC5-BE7A-F5B43C4DFA15}">
+<ds:datastoreItem xmlns:ds="http://schemas.openxmlformats.org/officeDocument/2006/customXml" ds:itemID="{D8A62D0C-17AF-45D8-97D2-A7773FB42A74}">
   <ds:schemaRefs>
-    <ds:schemaRef ds:uri="http://schemas.microsoft.com/office/2006/metadata/customXsn"/>
+    <ds:schemaRef ds:uri="http://schemas.microsoft.com/office/2006/metadata/properties"/>
+    <ds:schemaRef ds:uri="http://schemas.microsoft.com/office/infopath/2007/PartnerControls"/>
+    <ds:schemaRef ds:uri="5c1b9bb2-1639-4569-abf8-361ff49d18c0"/>
+    <ds:schemaRef ds:uri="http://schemas.microsoft.com/sharepoint/v3"/>
+    <ds:schemaRef ds:uri="http://schemas.microsoft.com/sharepoint/v3/fields"/>
+    <ds:schemaRef ds:uri="a186bcf1-0ea9-4f9d-97ce-5956c7a58864"/>
+    <ds:schemaRef ds:uri="14314bf2-d8ea-460d-9f54-3c374d3d0bc0"/>
   </ds:schemaRefs>
 </ds:datastoreItem>
 </file>
@@ -20028,21 +21528,15 @@
 </file>
 
 <file path=customXml/itemProps6.xml><?xml version="1.0" encoding="utf-8"?>
-<ds:datastoreItem xmlns:ds="http://schemas.openxmlformats.org/officeDocument/2006/customXml" ds:itemID="{D8A62D0C-17AF-45D8-97D2-A7773FB42A74}">
+<ds:datastoreItem xmlns:ds="http://schemas.openxmlformats.org/officeDocument/2006/customXml" ds:itemID="{46E24F54-4F01-4CC5-BE7A-F5B43C4DFA15}">
   <ds:schemaRefs>
-    <ds:schemaRef ds:uri="http://schemas.microsoft.com/office/2006/metadata/properties"/>
-    <ds:schemaRef ds:uri="http://schemas.microsoft.com/office/infopath/2007/PartnerControls"/>
-    <ds:schemaRef ds:uri="5c1b9bb2-1639-4569-abf8-361ff49d18c0"/>
-    <ds:schemaRef ds:uri="http://schemas.microsoft.com/sharepoint/v3"/>
-    <ds:schemaRef ds:uri="http://schemas.microsoft.com/sharepoint/v3/fields"/>
-    <ds:schemaRef ds:uri="a186bcf1-0ea9-4f9d-97ce-5956c7a58864"/>
-    <ds:schemaRef ds:uri="14314bf2-d8ea-460d-9f54-3c374d3d0bc0"/>
+    <ds:schemaRef ds:uri="http://schemas.microsoft.com/office/2006/metadata/customXsn"/>
   </ds:schemaRefs>
 </ds:datastoreItem>
 </file>
 
 <file path=customXml/itemProps7.xml><?xml version="1.0" encoding="utf-8"?>
-<ds:datastoreItem xmlns:ds="http://schemas.openxmlformats.org/officeDocument/2006/customXml" ds:itemID="{FC82D30B-717E-42E1-9D60-5345EA63C3D9}">
+<ds:datastoreItem xmlns:ds="http://schemas.openxmlformats.org/officeDocument/2006/customXml" ds:itemID="{48D287C2-FC15-49F6-9999-4FE80DDC5382}">
   <ds:schemaRefs>
     <ds:schemaRef ds:uri="http://schemas.openxmlformats.org/officeDocument/2006/bibliography"/>
   </ds:schemaRefs>

</xml_diff>

<commit_message>
Additional Data Prep text on doc and PPT
</commit_message>
<xml_diff>
--- a/Report/DBS Data and Web Mining CA - Madsen Finnegan Report cf dm v1-6 030220.docx
+++ b/Report/DBS Data and Web Mining CA - Madsen Finnegan Report cf dm v1-6 030220.docx
@@ -3185,14 +3185,12 @@
           <w:docGrid w:linePitch="360"/>
         </w:sectPr>
       </w:pPr>
-      <w:bookmarkStart w:id="0" w:name="_GoBack"/>
-      <w:bookmarkEnd w:id="0"/>
     </w:p>
     <w:p>
       <w:pPr>
         <w:pStyle w:val="Heading1"/>
       </w:pPr>
-      <w:bookmarkStart w:id="1" w:name="_Toc31816377"/>
+      <w:bookmarkStart w:id="0" w:name="_Toc31816377"/>
       <w:r>
         <w:lastRenderedPageBreak/>
         <w:t xml:space="preserve">Project </w:t>
@@ -3200,17 +3198,17 @@
       <w:r>
         <w:t>Overview</w:t>
       </w:r>
+      <w:bookmarkEnd w:id="0"/>
+    </w:p>
+    <w:p>
+      <w:pPr>
+        <w:pStyle w:val="Heading2"/>
+      </w:pPr>
+      <w:bookmarkStart w:id="1" w:name="_Toc31816378"/>
+      <w:r>
+        <w:t>High Level Description</w:t>
+      </w:r>
       <w:bookmarkEnd w:id="1"/>
-    </w:p>
-    <w:p>
-      <w:pPr>
-        <w:pStyle w:val="Heading2"/>
-      </w:pPr>
-      <w:bookmarkStart w:id="2" w:name="_Toc31816378"/>
-      <w:r>
-        <w:t>High Level Description</w:t>
-      </w:r>
-      <w:bookmarkEnd w:id="2"/>
     </w:p>
     <w:p>
       <w:r>
@@ -3253,11 +3251,11 @@
       <w:pPr>
         <w:pStyle w:val="Heading2"/>
       </w:pPr>
-      <w:bookmarkStart w:id="3" w:name="_Toc31816379"/>
+      <w:bookmarkStart w:id="2" w:name="_Toc31816379"/>
       <w:r>
         <w:t>The CRISP-DM Methodology / Reference Model</w:t>
       </w:r>
-      <w:bookmarkEnd w:id="3"/>
+      <w:bookmarkEnd w:id="2"/>
     </w:p>
     <w:p>
       <w:r>
@@ -3440,7 +3438,7 @@
           <w:numId w:val="16"/>
         </w:numPr>
       </w:pPr>
-      <w:bookmarkStart w:id="4" w:name="_Ref31039087"/>
+      <w:bookmarkStart w:id="3" w:name="_Ref31039087"/>
       <w:r>
         <w:rPr>
           <w:b/>
@@ -3450,7 +3448,7 @@
       <w:r>
         <w:t xml:space="preserve"> – this is a record of the actions, decisions, and results of an actual data mining engagement.</w:t>
       </w:r>
-      <w:bookmarkEnd w:id="4"/>
+      <w:bookmarkEnd w:id="3"/>
     </w:p>
     <w:p/>
     <w:p/>
@@ -3880,12 +3878,12 @@
       <w:pPr>
         <w:pStyle w:val="Heading2"/>
       </w:pPr>
-      <w:bookmarkStart w:id="5" w:name="_Toc31816380"/>
+      <w:bookmarkStart w:id="4" w:name="_Toc31816380"/>
       <w:r>
         <w:lastRenderedPageBreak/>
         <w:t>Development Environments</w:t>
       </w:r>
-      <w:bookmarkEnd w:id="5"/>
+      <w:bookmarkEnd w:id="4"/>
     </w:p>
     <w:p>
       <w:r>
@@ -4054,22 +4052,22 @@
       <w:pPr>
         <w:pStyle w:val="Heading1"/>
       </w:pPr>
-      <w:bookmarkStart w:id="6" w:name="_Toc31816381"/>
+      <w:bookmarkStart w:id="5" w:name="_Toc31816381"/>
       <w:r>
         <w:lastRenderedPageBreak/>
         <w:t>Business Understanding</w:t>
       </w:r>
+      <w:bookmarkEnd w:id="5"/>
+    </w:p>
+    <w:p>
+      <w:pPr>
+        <w:pStyle w:val="Heading2"/>
+      </w:pPr>
+      <w:bookmarkStart w:id="6" w:name="_Toc31816382"/>
+      <w:r>
+        <w:t>Determine Business Objectives</w:t>
+      </w:r>
       <w:bookmarkEnd w:id="6"/>
-    </w:p>
-    <w:p>
-      <w:pPr>
-        <w:pStyle w:val="Heading2"/>
-      </w:pPr>
-      <w:bookmarkStart w:id="7" w:name="_Toc31816382"/>
-      <w:r>
-        <w:t>Determine Business Objectives</w:t>
-      </w:r>
-      <w:bookmarkEnd w:id="7"/>
     </w:p>
     <w:p>
       <w:r>
@@ -4128,14 +4126,14 @@
       <w:pPr>
         <w:pStyle w:val="Heading2"/>
       </w:pPr>
-      <w:bookmarkStart w:id="8" w:name="_Ref30959421"/>
-      <w:bookmarkStart w:id="9" w:name="_Toc31816383"/>
+      <w:bookmarkStart w:id="7" w:name="_Ref30959421"/>
+      <w:bookmarkStart w:id="8" w:name="_Toc31816383"/>
       <w:r>
         <w:lastRenderedPageBreak/>
         <w:t>Assess Situation</w:t>
       </w:r>
+      <w:bookmarkEnd w:id="7"/>
       <w:bookmarkEnd w:id="8"/>
-      <w:bookmarkEnd w:id="9"/>
     </w:p>
     <w:p>
       <w:r>
@@ -4268,12 +4266,12 @@
       <w:pPr>
         <w:pStyle w:val="Heading2"/>
       </w:pPr>
-      <w:bookmarkStart w:id="10" w:name="_Toc31816384"/>
+      <w:bookmarkStart w:id="9" w:name="_Toc31816384"/>
       <w:r>
         <w:lastRenderedPageBreak/>
         <w:t>Determine Data Mining Goals</w:t>
       </w:r>
-      <w:bookmarkEnd w:id="10"/>
+      <w:bookmarkEnd w:id="9"/>
     </w:p>
     <w:p>
       <w:r>
@@ -4372,11 +4370,11 @@
       <w:pPr>
         <w:pStyle w:val="Heading2"/>
       </w:pPr>
-      <w:bookmarkStart w:id="11" w:name="_Toc31816385"/>
+      <w:bookmarkStart w:id="10" w:name="_Toc31816385"/>
       <w:r>
         <w:t>Produce Project Plan</w:t>
       </w:r>
-      <w:bookmarkEnd w:id="11"/>
+      <w:bookmarkEnd w:id="10"/>
     </w:p>
     <w:p>
       <w:pPr>
@@ -4673,7 +4671,7 @@
       <w:pPr>
         <w:pStyle w:val="Heading1"/>
       </w:pPr>
-      <w:bookmarkStart w:id="12" w:name="_Toc31816386"/>
+      <w:bookmarkStart w:id="11" w:name="_Toc31816386"/>
       <w:r>
         <w:lastRenderedPageBreak/>
         <w:t xml:space="preserve">Data </w:t>
@@ -4681,17 +4679,17 @@
       <w:r>
         <w:t>Understanding</w:t>
       </w:r>
+      <w:bookmarkEnd w:id="11"/>
+    </w:p>
+    <w:p>
+      <w:pPr>
+        <w:pStyle w:val="Heading2"/>
+      </w:pPr>
+      <w:bookmarkStart w:id="12" w:name="_Toc31816387"/>
+      <w:r>
+        <w:t>Collect Initial Data</w:t>
+      </w:r>
       <w:bookmarkEnd w:id="12"/>
-    </w:p>
-    <w:p>
-      <w:pPr>
-        <w:pStyle w:val="Heading2"/>
-      </w:pPr>
-      <w:bookmarkStart w:id="13" w:name="_Toc31816387"/>
-      <w:r>
-        <w:t>Collect Initial Data</w:t>
-      </w:r>
-      <w:bookmarkEnd w:id="13"/>
     </w:p>
     <w:p>
       <w:r>
@@ -4945,7 +4943,7 @@
       <w:pPr>
         <w:pStyle w:val="Heading2"/>
       </w:pPr>
-      <w:bookmarkStart w:id="14" w:name="_Toc31816388"/>
+      <w:bookmarkStart w:id="13" w:name="_Toc31816388"/>
       <w:r>
         <w:lastRenderedPageBreak/>
         <w:t>Describe</w:t>
@@ -4953,7 +4951,7 @@
       <w:r>
         <w:t xml:space="preserve"> Data</w:t>
       </w:r>
-      <w:bookmarkEnd w:id="14"/>
+      <w:bookmarkEnd w:id="13"/>
     </w:p>
     <w:p>
       <w:pPr>
@@ -5416,8 +5414,8 @@
       <w:pPr>
         <w:pStyle w:val="Heading2"/>
       </w:pPr>
-      <w:bookmarkStart w:id="15" w:name="_Ref31814009"/>
-      <w:bookmarkStart w:id="16" w:name="_Toc31816389"/>
+      <w:bookmarkStart w:id="14" w:name="_Ref31814009"/>
+      <w:bookmarkStart w:id="15" w:name="_Toc31816389"/>
       <w:r>
         <w:lastRenderedPageBreak/>
         <w:t>Explore</w:t>
@@ -5425,8 +5423,8 @@
       <w:r>
         <w:t xml:space="preserve"> Data</w:t>
       </w:r>
+      <w:bookmarkEnd w:id="14"/>
       <w:bookmarkEnd w:id="15"/>
-      <w:bookmarkEnd w:id="16"/>
     </w:p>
     <w:p>
       <w:r>
@@ -7020,7 +7018,7 @@
       <w:pPr>
         <w:pStyle w:val="Heading2"/>
       </w:pPr>
-      <w:bookmarkStart w:id="17" w:name="_Toc31816390"/>
+      <w:bookmarkStart w:id="16" w:name="_Toc31816390"/>
       <w:r>
         <w:lastRenderedPageBreak/>
         <w:t xml:space="preserve">Verify </w:t>
@@ -7031,7 +7029,7 @@
       <w:r>
         <w:t>Quality</w:t>
       </w:r>
-      <w:bookmarkEnd w:id="17"/>
+      <w:bookmarkEnd w:id="16"/>
     </w:p>
     <w:p>
       <w:r>
@@ -7608,45 +7606,45 @@
           <w:szCs w:val="32"/>
         </w:rPr>
       </w:pPr>
-      <w:bookmarkStart w:id="18" w:name="_Ref18965235"/>
+      <w:bookmarkStart w:id="17" w:name="_Ref18965235"/>
     </w:p>
     <w:p>
       <w:pPr>
         <w:pStyle w:val="Heading1"/>
       </w:pPr>
-      <w:bookmarkStart w:id="19" w:name="_Ref31041693"/>
-      <w:bookmarkStart w:id="20" w:name="_Toc31816391"/>
-      <w:bookmarkEnd w:id="18"/>
+      <w:bookmarkStart w:id="18" w:name="_Ref31041693"/>
+      <w:bookmarkStart w:id="19" w:name="_Toc31816391"/>
+      <w:bookmarkEnd w:id="17"/>
       <w:r>
         <w:lastRenderedPageBreak/>
         <w:t>Data Preparation</w:t>
       </w:r>
+      <w:bookmarkEnd w:id="18"/>
       <w:bookmarkEnd w:id="19"/>
+    </w:p>
+    <w:p>
+      <w:r>
+        <w:t>The output of this phase of the project is the creation of an adapted dataset, which will be used for modelling and major analysis.</w:t>
+      </w:r>
+    </w:p>
+    <w:p>
+      <w:r>
+        <w:t>Our Wine Quality dataset will be transformed into a format that allows effective modelling and evaluation.</w:t>
+      </w:r>
+    </w:p>
+    <w:p/>
+    <w:p>
+      <w:pPr>
+        <w:pStyle w:val="Heading2"/>
+      </w:pPr>
+      <w:bookmarkStart w:id="20" w:name="_Toc31816392"/>
+      <w:r>
+        <w:t>Select</w:t>
+      </w:r>
+      <w:r>
+        <w:t xml:space="preserve"> Data</w:t>
+      </w:r>
       <w:bookmarkEnd w:id="20"/>
-    </w:p>
-    <w:p>
-      <w:r>
-        <w:t>The output of this phase of the project is the creation of an adapted dataset, which will be used for modelling and major analysis.</w:t>
-      </w:r>
-    </w:p>
-    <w:p>
-      <w:r>
-        <w:t>Our Wine Quality dataset will be transformed into a format that allows effective modelling and evaluation.</w:t>
-      </w:r>
-    </w:p>
-    <w:p/>
-    <w:p>
-      <w:pPr>
-        <w:pStyle w:val="Heading2"/>
-      </w:pPr>
-      <w:bookmarkStart w:id="21" w:name="_Toc31816392"/>
-      <w:r>
-        <w:t>Select</w:t>
-      </w:r>
-      <w:r>
-        <w:t xml:space="preserve"> Data</w:t>
-      </w:r>
-      <w:bookmarkEnd w:id="21"/>
     </w:p>
     <w:p>
       <w:r>
@@ -7913,11 +7911,30 @@
       <w:pPr>
         <w:pStyle w:val="Heading2"/>
       </w:pPr>
-      <w:bookmarkStart w:id="22" w:name="_Toc31816393"/>
+      <w:bookmarkStart w:id="21" w:name="_Toc31816393"/>
       <w:r>
         <w:t>Clean Data</w:t>
       </w:r>
-      <w:bookmarkEnd w:id="22"/>
+      <w:bookmarkEnd w:id="21"/>
+    </w:p>
+    <w:p>
+      <w:r>
+        <w:t>In general, this task in the Data Preparation Phase is intended to raise the data quality to the level required by the selected analysis technique.</w:t>
+      </w:r>
+    </w:p>
+    <w:p/>
+    <w:p>
+      <w:pPr>
+        <w:rPr>
+          <w:i/>
+        </w:rPr>
+      </w:pPr>
+      <w:r>
+        <w:rPr>
+          <w:i/>
+        </w:rPr>
+        <w:t>Clean Data Set</w:t>
+      </w:r>
     </w:p>
     <w:p>
       <w:r>
@@ -8012,14 +8029,92 @@
       <w:pPr>
         <w:pStyle w:val="Heading2"/>
       </w:pPr>
-      <w:bookmarkStart w:id="23" w:name="_Ref31814602"/>
-      <w:bookmarkStart w:id="24" w:name="_Toc31816394"/>
+      <w:bookmarkStart w:id="22" w:name="_Ref31814602"/>
+      <w:bookmarkStart w:id="23" w:name="_Toc31816394"/>
       <w:r>
         <w:lastRenderedPageBreak/>
         <w:t>Construct Data</w:t>
       </w:r>
+      <w:bookmarkEnd w:id="22"/>
       <w:bookmarkEnd w:id="23"/>
-      <w:bookmarkEnd w:id="24"/>
+    </w:p>
+    <w:p>
+      <w:pPr>
+        <w:rPr>
+          <w:color w:val="000000"/>
+          <w:szCs w:val="22"/>
+          <w:lang w:eastAsia="en-GB"/>
+        </w:rPr>
+      </w:pPr>
+      <w:r>
+        <w:rPr>
+          <w:color w:val="000000"/>
+          <w:szCs w:val="22"/>
+          <w:lang w:eastAsia="en-GB"/>
+        </w:rPr>
+        <w:t>This task usually includes constructive data preparation operations such as the production of new derived attributes, or entire new records.</w:t>
+      </w:r>
+    </w:p>
+    <w:p>
+      <w:pPr>
+        <w:rPr>
+          <w:color w:val="000000"/>
+          <w:szCs w:val="22"/>
+          <w:lang w:eastAsia="en-GB"/>
+        </w:rPr>
+      </w:pPr>
+      <w:r>
+        <w:rPr>
+          <w:color w:val="000000"/>
+          <w:szCs w:val="22"/>
+          <w:lang w:eastAsia="en-GB"/>
+        </w:rPr>
+        <w:t>At this stage in the process we may also find it necessary to transform values for existing attributes.</w:t>
+      </w:r>
+    </w:p>
+    <w:p>
+      <w:pPr>
+        <w:rPr>
+          <w:color w:val="000000"/>
+          <w:szCs w:val="22"/>
+          <w:lang w:eastAsia="en-GB"/>
+        </w:rPr>
+      </w:pPr>
+      <w:r>
+        <w:rPr>
+          <w:color w:val="000000"/>
+          <w:szCs w:val="22"/>
+          <w:lang w:eastAsia="en-GB"/>
+        </w:rPr>
+        <w:t xml:space="preserve">In the sub-sections below, we describe the various tasks we </w:t>
+      </w:r>
+      <w:proofErr w:type="gramStart"/>
+      <w:r>
+        <w:rPr>
+          <w:color w:val="000000"/>
+          <w:szCs w:val="22"/>
+          <w:lang w:eastAsia="en-GB"/>
+        </w:rPr>
+        <w:t>applies</w:t>
+      </w:r>
+      <w:proofErr w:type="gramEnd"/>
+      <w:r>
+        <w:rPr>
+          <w:color w:val="000000"/>
+          <w:szCs w:val="22"/>
+          <w:lang w:eastAsia="en-GB"/>
+        </w:rPr>
+        <w:t xml:space="preserve"> to our Wine Quality dataset as part of the re-construction of the data prior to the commencement of the Modelling Phase.</w:t>
+      </w:r>
+    </w:p>
+    <w:p>
+      <w:pPr>
+        <w:rPr>
+          <w:color w:val="000000"/>
+          <w:szCs w:val="22"/>
+          <w:lang w:eastAsia="en-GB"/>
+        </w:rPr>
+      </w:pPr>
     </w:p>
     <w:p>
       <w:pPr>
@@ -8466,11 +8561,532 @@
     <w:p>
       <w:pPr>
         <w:rPr>
+          <w:i/>
           <w:color w:val="000000"/>
           <w:szCs w:val="22"/>
           <w:lang w:eastAsia="en-GB"/>
         </w:rPr>
       </w:pPr>
+      <w:r>
+        <w:rPr>
+          <w:i/>
+          <w:color w:val="000000"/>
+          <w:szCs w:val="22"/>
+          <w:lang w:eastAsia="en-GB"/>
+        </w:rPr>
+        <w:t>Normalisation</w:t>
+      </w:r>
+    </w:p>
+    <w:p>
+      <w:pPr>
+        <w:rPr>
+          <w:color w:val="000000"/>
+          <w:szCs w:val="22"/>
+          <w:lang w:eastAsia="en-GB"/>
+        </w:rPr>
+      </w:pPr>
+      <w:r>
+        <w:rPr>
+          <w:color w:val="000000"/>
+          <w:szCs w:val="22"/>
+          <w:lang w:eastAsia="en-GB"/>
+        </w:rPr>
+        <w:t>Additional good practice in data mining is to normalise the attribute values to prevent bias with larger numerical values.</w:t>
+      </w:r>
+    </w:p>
+    <w:p>
+      <w:pPr>
+        <w:rPr>
+          <w:color w:val="000000"/>
+          <w:szCs w:val="22"/>
+          <w:lang w:eastAsia="en-GB"/>
+        </w:rPr>
+      </w:pPr>
+      <w:r>
+        <w:rPr>
+          <w:color w:val="000000"/>
+          <w:szCs w:val="22"/>
+          <w:lang w:eastAsia="en-GB"/>
+        </w:rPr>
+        <w:lastRenderedPageBreak/>
+        <w:t xml:space="preserve">In our Wine Quality dataset the range of values for </w:t>
+      </w:r>
+      <w:r>
+        <w:rPr>
+          <w:i/>
+          <w:color w:val="000000"/>
+          <w:szCs w:val="22"/>
+          <w:lang w:eastAsia="en-GB"/>
+        </w:rPr>
+        <w:t xml:space="preserve">free </w:t>
+      </w:r>
+      <w:proofErr w:type="spellStart"/>
+      <w:r>
+        <w:rPr>
+          <w:i/>
+          <w:color w:val="000000"/>
+          <w:szCs w:val="22"/>
+          <w:lang w:eastAsia="en-GB"/>
+        </w:rPr>
+        <w:t>sulfur</w:t>
+      </w:r>
+      <w:proofErr w:type="spellEnd"/>
+      <w:r>
+        <w:rPr>
+          <w:i/>
+          <w:color w:val="000000"/>
+          <w:szCs w:val="22"/>
+          <w:lang w:eastAsia="en-GB"/>
+        </w:rPr>
+        <w:t xml:space="preserve"> dioxide</w:t>
+      </w:r>
+      <w:r>
+        <w:rPr>
+          <w:color w:val="000000"/>
+          <w:szCs w:val="22"/>
+          <w:lang w:eastAsia="en-GB"/>
+        </w:rPr>
+        <w:t xml:space="preserve"> is 1 to 72 units, and for </w:t>
+      </w:r>
+      <w:r>
+        <w:rPr>
+          <w:i/>
+          <w:color w:val="000000"/>
+          <w:szCs w:val="22"/>
+          <w:lang w:eastAsia="en-GB"/>
+        </w:rPr>
+        <w:t xml:space="preserve">total </w:t>
+      </w:r>
+      <w:proofErr w:type="spellStart"/>
+      <w:r>
+        <w:rPr>
+          <w:i/>
+          <w:color w:val="000000"/>
+          <w:szCs w:val="22"/>
+          <w:lang w:eastAsia="en-GB"/>
+        </w:rPr>
+        <w:t>sulfur</w:t>
+      </w:r>
+      <w:proofErr w:type="spellEnd"/>
+      <w:r>
+        <w:rPr>
+          <w:i/>
+          <w:color w:val="000000"/>
+          <w:szCs w:val="22"/>
+          <w:lang w:eastAsia="en-GB"/>
+        </w:rPr>
+        <w:t xml:space="preserve"> dioxide</w:t>
+      </w:r>
+      <w:r>
+        <w:rPr>
+          <w:color w:val="000000"/>
+          <w:szCs w:val="22"/>
+          <w:lang w:eastAsia="en-GB"/>
+        </w:rPr>
+        <w:t xml:space="preserve"> </w:t>
+      </w:r>
+      <w:proofErr w:type="gramStart"/>
+      <w:r>
+        <w:rPr>
+          <w:color w:val="000000"/>
+          <w:szCs w:val="22"/>
+          <w:lang w:eastAsia="en-GB"/>
+        </w:rPr>
+        <w:t>is</w:t>
+      </w:r>
+      <w:proofErr w:type="gramEnd"/>
+      <w:r>
+        <w:rPr>
+          <w:color w:val="000000"/>
+          <w:szCs w:val="22"/>
+          <w:lang w:eastAsia="en-GB"/>
+        </w:rPr>
+        <w:t xml:space="preserve"> 6 to 289 units. This is a larger set of absolute numerical values that the other attributes in the dataset.</w:t>
+      </w:r>
+    </w:p>
+    <w:p>
+      <w:r>
+        <w:rPr>
+          <w:color w:val="000000"/>
+          <w:szCs w:val="22"/>
+          <w:lang w:eastAsia="en-GB"/>
+        </w:rPr>
+        <w:t xml:space="preserve">To avoid values in those features introducing bias we </w:t>
+      </w:r>
+      <w:proofErr w:type="spellStart"/>
+      <w:r>
+        <w:rPr>
+          <w:color w:val="000000"/>
+          <w:szCs w:val="22"/>
+          <w:lang w:eastAsia="en-GB"/>
+        </w:rPr>
+        <w:t>employe</w:t>
+      </w:r>
+      <w:proofErr w:type="spellEnd"/>
+      <w:r>
+        <w:rPr>
+          <w:color w:val="000000"/>
+          <w:szCs w:val="22"/>
+          <w:lang w:eastAsia="en-GB"/>
+        </w:rPr>
+        <w:t xml:space="preserve"> a Normalize operator in our RapidMiner </w:t>
+      </w:r>
+      <w:r>
+        <w:t>Data Preparation Phase process.</w:t>
+      </w:r>
+    </w:p>
+    <w:p/>
+    <w:p>
+      <w:r>
+        <w:t>&lt;</w:t>
+      </w:r>
+      <w:proofErr w:type="gramStart"/>
+      <w:r>
+        <w:t>screenshot</w:t>
+      </w:r>
+      <w:proofErr w:type="gramEnd"/>
+      <w:r>
+        <w:t>&gt;</w:t>
+      </w:r>
+    </w:p>
+    <w:p>
+      <w:pPr>
+        <w:spacing w:after="0" w:line="240" w:lineRule="auto"/>
+        <w:ind w:left="0"/>
+      </w:pPr>
+    </w:p>
+    <w:p>
+      <w:proofErr w:type="gramStart"/>
+      <w:r>
+        <w:t>This ‘smooths’ out the numerical values in the dataset but preserves the relative differences between the features.</w:t>
+      </w:r>
+      <w:proofErr w:type="gramEnd"/>
+      <w:r>
+        <w:t xml:space="preserve"> It is a purely syntactic change to satisfy the requirements for many modelling </w:t>
+      </w:r>
+      <w:proofErr w:type="spellStart"/>
+      <w:r>
+        <w:t>algotohms</w:t>
+      </w:r>
+      <w:proofErr w:type="spellEnd"/>
+      <w:r>
+        <w:t xml:space="preserve"> to deliver as accurate a result as possible.</w:t>
+      </w:r>
+    </w:p>
+    <w:p>
+      <w:pPr>
+        <w:rPr>
+          <w:color w:val="000000"/>
+          <w:szCs w:val="22"/>
+          <w:lang w:eastAsia="en-GB"/>
+        </w:rPr>
+      </w:pPr>
+      <w:r>
+        <w:t>A before and after view of a section of the Wine Quality dataset, as represented in the images below, will display the nature of the data transformation;</w:t>
+      </w:r>
+    </w:p>
+    <w:p/>
+    <w:p>
+      <w:r>
+        <w:t>&lt;</w:t>
+      </w:r>
+      <w:proofErr w:type="gramStart"/>
+      <w:r>
+        <w:t>screenshot</w:t>
+      </w:r>
+      <w:proofErr w:type="gramEnd"/>
+      <w:r>
+        <w:t xml:space="preserve"> 1&gt;</w:t>
+      </w:r>
+    </w:p>
+    <w:p/>
+    <w:p>
+      <w:r>
+        <w:t>&lt;</w:t>
+      </w:r>
+      <w:proofErr w:type="gramStart"/>
+      <w:r>
+        <w:t>screenshot</w:t>
+      </w:r>
+      <w:proofErr w:type="gramEnd"/>
+      <w:r>
+        <w:t xml:space="preserve"> 2&gt;</w:t>
+      </w:r>
+    </w:p>
+    <w:p/>
+    <w:p/>
+    <w:p>
+      <w:pPr>
+        <w:spacing w:after="0" w:line="240" w:lineRule="auto"/>
+        <w:ind w:left="0"/>
+        <w:rPr>
+          <w:i/>
+        </w:rPr>
+      </w:pPr>
+      <w:r>
+        <w:rPr>
+          <w:i/>
+        </w:rPr>
+        <w:br w:type="page"/>
+      </w:r>
+    </w:p>
+    <w:p>
+      <w:pPr>
+        <w:rPr>
+          <w:i/>
+        </w:rPr>
+      </w:pPr>
+      <w:r>
+        <w:rPr>
+          <w:i/>
+        </w:rPr>
+        <w:lastRenderedPageBreak/>
+        <w:t>Data Balancing</w:t>
+      </w:r>
+    </w:p>
+    <w:p>
+      <w:r>
+        <w:t xml:space="preserve">This was one of the most significant </w:t>
+      </w:r>
+      <w:proofErr w:type="spellStart"/>
+      <w:r>
+        <w:t>taks</w:t>
+      </w:r>
+      <w:proofErr w:type="spellEnd"/>
+      <w:r>
+        <w:t xml:space="preserve"> within the </w:t>
+      </w:r>
+      <w:r>
+        <w:t>Data Preparation Phase</w:t>
+      </w:r>
+      <w:r>
+        <w:t xml:space="preserve">, and </w:t>
+      </w:r>
+      <w:r>
+        <w:t>across this entire data mining project.</w:t>
+      </w:r>
+    </w:p>
+    <w:p>
+      <w:r>
+        <w:t>It was necessary to iterate backwards and forwards through the phases on Data Preparation, Modelling, and Evaluation in order to find a balance to the Wine Quality dataset that produced the best results. (In practice, we ended up settling on the ‘least bad’ approach).</w:t>
+      </w:r>
+    </w:p>
+    <w:p/>
+    <w:p>
+      <w:r>
+        <w:t xml:space="preserve">This sub-section largely </w:t>
+      </w:r>
+      <w:proofErr w:type="spellStart"/>
+      <w:r>
+        <w:t>desctibed</w:t>
+      </w:r>
+      <w:proofErr w:type="spellEnd"/>
+      <w:r>
+        <w:t xml:space="preserve"> the end-point at which we arrived in terms of balancing the Wine Quality dataset, but it illustrates the type of operations we executed on the data for this task.</w:t>
+      </w:r>
+    </w:p>
+    <w:p/>
+    <w:p>
+      <w:r>
+        <w:t xml:space="preserve">The final observation in Section </w:t>
+      </w:r>
+      <w:r>
+        <w:fldChar w:fldCharType="begin"/>
+      </w:r>
+      <w:r>
+        <w:instrText xml:space="preserve"> REF _Ref31814009 \r \h </w:instrText>
+      </w:r>
+      <w:r>
+        <w:fldChar w:fldCharType="separate"/>
+      </w:r>
+      <w:r>
+        <w:t>3.3</w:t>
+      </w:r>
+      <w:r>
+        <w:fldChar w:fldCharType="end"/>
+      </w:r>
+      <w:r>
+        <w:t xml:space="preserve"> of the document (‘Explore Data’) related to the imbalance of wine types in the dataset. There are considerably more ‘5’ and ‘6’ quality wines that wine at either end of the quality spectrum.</w:t>
+      </w:r>
+    </w:p>
+    <w:p>
+      <w:r>
+        <w:t xml:space="preserve">Section </w:t>
+      </w:r>
+      <w:r>
+        <w:fldChar w:fldCharType="begin"/>
+      </w:r>
+      <w:r>
+        <w:instrText xml:space="preserve"> REF _Ref31814602 \r \h </w:instrText>
+      </w:r>
+      <w:r>
+        <w:fldChar w:fldCharType="separate"/>
+      </w:r>
+      <w:r>
+        <w:t>4.3</w:t>
+      </w:r>
+      <w:r>
+        <w:fldChar w:fldCharType="end"/>
+      </w:r>
+      <w:r>
+        <w:t xml:space="preserve"> describes how we added an additional attribute to create a classification attribute ‘</w:t>
+      </w:r>
+      <w:proofErr w:type="spellStart"/>
+      <w:r>
+        <w:t>Quality_Score</w:t>
+      </w:r>
+      <w:proofErr w:type="spellEnd"/>
+      <w:r>
+        <w:t xml:space="preserve">’ which groups the 1 – 10 values under three different quality descriptions (‘Poor’, ’Medium’, ‘High’). This simplifies the </w:t>
+      </w:r>
+      <w:proofErr w:type="spellStart"/>
+      <w:r>
+        <w:t>understandingof</w:t>
+      </w:r>
+      <w:proofErr w:type="spellEnd"/>
+      <w:r>
+        <w:t xml:space="preserve"> the classification of the data but does not help with the balance of the data</w:t>
+      </w:r>
+      <w:r>
+        <w:t>. There are still 5 to 6 times more wines described as ‘Medium’ than either grouping for ‘Poor’ or ‘High’.</w:t>
+      </w:r>
+    </w:p>
+    <w:p/>
+    <w:p>
+      <w:r>
+        <w:t>&lt;</w:t>
+      </w:r>
+      <w:proofErr w:type="gramStart"/>
+      <w:r>
+        <w:t>screenshot</w:t>
+      </w:r>
+      <w:proofErr w:type="gramEnd"/>
+      <w:r>
+        <w:t>&gt;</w:t>
+      </w:r>
+    </w:p>
+    <w:p/>
+    <w:p>
+      <w:r>
+        <w:t xml:space="preserve">Working with this Wine Quality dataset is likely to create a predictive model that is biased towards </w:t>
+      </w:r>
+      <w:proofErr w:type="spellStart"/>
+      <w:r>
+        <w:t>classifiying</w:t>
+      </w:r>
+      <w:proofErr w:type="spellEnd"/>
+      <w:r>
+        <w:t xml:space="preserve"> wine as ‘Medium’. There is not enough data to properly model the </w:t>
+      </w:r>
+      <w:proofErr w:type="spellStart"/>
+      <w:r>
+        <w:t>characteritics</w:t>
+      </w:r>
+      <w:proofErr w:type="spellEnd"/>
+      <w:r>
+        <w:t xml:space="preserve"> of a new ‘Poor’ or ‘High’ quality wine.</w:t>
+      </w:r>
+    </w:p>
+    <w:p/>
+    <w:p>
+      <w:r>
+        <w:t>What were the potential solutions for the project? The options we considered were;</w:t>
+      </w:r>
+    </w:p>
+    <w:p>
+      <w:pPr>
+        <w:pStyle w:val="ListParagraph"/>
+        <w:numPr>
+          <w:ilvl w:val="0"/>
+          <w:numId w:val="40"/>
+        </w:numPr>
+      </w:pPr>
+      <w:r>
+        <w:t>Create new ‘</w:t>
+      </w:r>
+      <w:proofErr w:type="spellStart"/>
+      <w:r>
+        <w:t>synthentic</w:t>
+      </w:r>
+      <w:proofErr w:type="spellEnd"/>
+      <w:r>
+        <w:t>’ row for the ‘Poor’ and ‘High’ quality wines.</w:t>
+      </w:r>
+    </w:p>
+    <w:p>
+      <w:pPr>
+        <w:pStyle w:val="ListParagraph"/>
+        <w:ind w:left="1854"/>
+      </w:pPr>
+    </w:p>
+    <w:p>
+      <w:pPr>
+        <w:pStyle w:val="ListParagraph"/>
+        <w:numPr>
+          <w:ilvl w:val="0"/>
+          <w:numId w:val="40"/>
+        </w:numPr>
+      </w:pPr>
+      <w:r>
+        <w:t>Reduced the number of ‘Medium’ data rows to be introduced into the Modelling Phase.</w:t>
+      </w:r>
+    </w:p>
+    <w:p/>
+    <w:p>
+      <w:proofErr w:type="spellStart"/>
+      <w:r>
+        <w:t>Upsampling</w:t>
+      </w:r>
+      <w:proofErr w:type="spellEnd"/>
+    </w:p>
+    <w:p>
+      <w:r>
+        <w:t>Our prior data modelling experience suggested the use of a ‘SMOTE’ algorithm to generate new rows in the Wine Quality dataset.</w:t>
+      </w:r>
+    </w:p>
+    <w:p>
+      <w:r>
+        <w:t xml:space="preserve">RapidMiner, through an additional </w:t>
+      </w:r>
+      <w:r>
+        <w:t>extension, provides an operator which can be applied to a dataset to create new ‘artificial’ rows of data, which attempt to mirror the required classification of data.</w:t>
+      </w:r>
+      <w:bookmarkStart w:id="24" w:name="_GoBack"/>
+      <w:bookmarkEnd w:id="24"/>
+    </w:p>
+    <w:p/>
+    <w:p/>
+    <w:p/>
+    <w:p>
+      <w:pPr>
+        <w:spacing w:after="0" w:line="240" w:lineRule="auto"/>
+        <w:ind w:left="0"/>
+      </w:pPr>
+      <w:r>
+        <w:br w:type="page"/>
+      </w:r>
+    </w:p>
+    <w:p>
+      <w:r>
+        <w:lastRenderedPageBreak/>
+        <w:t xml:space="preserve">Description of </w:t>
+      </w:r>
+      <w:proofErr w:type="spellStart"/>
+      <w:r>
+        <w:t>upsampling</w:t>
+      </w:r>
+      <w:proofErr w:type="spellEnd"/>
+      <w:r>
+        <w:t xml:space="preserve"> and </w:t>
+      </w:r>
+      <w:proofErr w:type="spellStart"/>
+      <w:r>
+        <w:t>downsampling</w:t>
+      </w:r>
+      <w:proofErr w:type="spellEnd"/>
+      <w:r>
+        <w:t xml:space="preserve"> – major part of the report...</w:t>
+      </w:r>
     </w:p>
     <w:p>
       <w:pPr>
@@ -8607,19 +9223,136 @@
     <w:p>
       <w:pPr>
         <w:rPr>
+          <w:color w:val="000000"/>
+          <w:szCs w:val="22"/>
+          <w:lang w:eastAsia="en-GB"/>
+        </w:rPr>
+      </w:pPr>
+      <w:r>
+        <w:rPr>
+          <w:color w:val="000000"/>
+          <w:szCs w:val="22"/>
+          <w:lang w:eastAsia="en-GB"/>
+        </w:rPr>
+        <w:t>Formatting transformations in this task primarily refer to syntactic changes made to the data that do not change its meaning, but may be required by the modelling tool and/or choice of modelling algorithm.</w:t>
+      </w:r>
+    </w:p>
+    <w:p>
+      <w:pPr>
+        <w:rPr>
+          <w:color w:val="000000"/>
+          <w:szCs w:val="22"/>
+          <w:lang w:eastAsia="en-GB"/>
+        </w:rPr>
+      </w:pPr>
+      <w:r>
+        <w:rPr>
+          <w:color w:val="000000"/>
+          <w:szCs w:val="22"/>
+          <w:lang w:eastAsia="en-GB"/>
+        </w:rPr>
+        <w:t xml:space="preserve">The major tasks in reworking the </w:t>
+      </w:r>
+      <w:proofErr w:type="spellStart"/>
+      <w:r>
+        <w:rPr>
+          <w:color w:val="000000"/>
+          <w:szCs w:val="22"/>
+          <w:lang w:eastAsia="en-GB"/>
+        </w:rPr>
+        <w:t>WineQuality</w:t>
+      </w:r>
+      <w:proofErr w:type="spellEnd"/>
+      <w:r>
+        <w:rPr>
+          <w:color w:val="000000"/>
+          <w:szCs w:val="22"/>
+          <w:lang w:eastAsia="en-GB"/>
+        </w:rPr>
+        <w:t xml:space="preserve"> dataset are described in Section </w:t>
+      </w:r>
+      <w:r>
+        <w:rPr>
+          <w:color w:val="000000"/>
+          <w:szCs w:val="22"/>
+          <w:lang w:eastAsia="en-GB"/>
+        </w:rPr>
+        <w:fldChar w:fldCharType="begin"/>
+      </w:r>
+      <w:r>
+        <w:rPr>
+          <w:color w:val="000000"/>
+          <w:szCs w:val="22"/>
+          <w:lang w:eastAsia="en-GB"/>
+        </w:rPr>
+        <w:instrText xml:space="preserve"> REF _Ref31814602 \r \h </w:instrText>
+      </w:r>
+      <w:r>
+        <w:rPr>
+          <w:color w:val="000000"/>
+          <w:szCs w:val="22"/>
+          <w:lang w:eastAsia="en-GB"/>
+        </w:rPr>
+      </w:r>
+      <w:r>
+        <w:rPr>
+          <w:color w:val="000000"/>
+          <w:szCs w:val="22"/>
+          <w:lang w:eastAsia="en-GB"/>
+        </w:rPr>
+        <w:fldChar w:fldCharType="separate"/>
+      </w:r>
+      <w:r>
+        <w:rPr>
+          <w:color w:val="000000"/>
+          <w:szCs w:val="22"/>
+          <w:lang w:eastAsia="en-GB"/>
+        </w:rPr>
+        <w:t>4.3</w:t>
+      </w:r>
+      <w:r>
+        <w:rPr>
+          <w:color w:val="000000"/>
+          <w:szCs w:val="22"/>
+          <w:lang w:eastAsia="en-GB"/>
+        </w:rPr>
+        <w:fldChar w:fldCharType="end"/>
+      </w:r>
+      <w:r>
+        <w:rPr>
+          <w:color w:val="000000"/>
+          <w:szCs w:val="22"/>
+          <w:lang w:eastAsia="en-GB"/>
+        </w:rPr>
+        <w:t>, but there are some other minor updates that we make to the data</w:t>
+      </w:r>
+    </w:p>
+    <w:p>
+      <w:pPr>
+        <w:rPr>
           <w:i/>
           <w:color w:val="000000"/>
           <w:szCs w:val="22"/>
           <w:lang w:eastAsia="en-GB"/>
         </w:rPr>
       </w:pPr>
-      <w:r>
+    </w:p>
+    <w:p>
+      <w:pPr>
         <w:rPr>
           <w:i/>
           <w:color w:val="000000"/>
           <w:szCs w:val="22"/>
           <w:lang w:eastAsia="en-GB"/>
         </w:rPr>
+      </w:pPr>
+      <w:r>
+        <w:rPr>
+          <w:i/>
+          <w:color w:val="000000"/>
+          <w:szCs w:val="22"/>
+          <w:lang w:eastAsia="en-GB"/>
+        </w:rPr>
         <w:t>Data Ordering</w:t>
       </w:r>
     </w:p>
@@ -8725,15 +9458,7 @@
           <w:szCs w:val="22"/>
           <w:lang w:eastAsia="en-GB"/>
         </w:rPr>
-        <w:t xml:space="preserve"> in this project but, following good practice, we deployed a Shuffle operator in our </w:t>
-      </w:r>
-      <w:r>
-        <w:rPr>
-          <w:color w:val="000000"/>
-          <w:szCs w:val="22"/>
-          <w:lang w:eastAsia="en-GB"/>
-        </w:rPr>
-        <w:t xml:space="preserve">RapidMiner </w:t>
+        <w:t xml:space="preserve"> in this project but, following good practice, we deployed a Shuffle operator in our RapidMiner </w:t>
       </w:r>
       <w:r>
         <w:t xml:space="preserve">Data Preparation Phase </w:t>
@@ -8858,292 +9583,6 @@
           <w:lang w:eastAsia="en-GB"/>
         </w:rPr>
       </w:pPr>
-    </w:p>
-    <w:p>
-      <w:pPr>
-        <w:rPr>
-          <w:i/>
-          <w:color w:val="000000"/>
-          <w:szCs w:val="22"/>
-          <w:lang w:eastAsia="en-GB"/>
-        </w:rPr>
-      </w:pPr>
-      <w:r>
-        <w:rPr>
-          <w:i/>
-          <w:color w:val="000000"/>
-          <w:szCs w:val="22"/>
-          <w:lang w:eastAsia="en-GB"/>
-        </w:rPr>
-        <w:t>Normalisation</w:t>
-      </w:r>
-    </w:p>
-    <w:p>
-      <w:pPr>
-        <w:rPr>
-          <w:color w:val="000000"/>
-          <w:szCs w:val="22"/>
-          <w:lang w:eastAsia="en-GB"/>
-        </w:rPr>
-      </w:pPr>
-      <w:r>
-        <w:rPr>
-          <w:color w:val="000000"/>
-          <w:szCs w:val="22"/>
-          <w:lang w:eastAsia="en-GB"/>
-        </w:rPr>
-        <w:t>Additional good practice in data mining is to n</w:t>
-      </w:r>
-      <w:r>
-        <w:rPr>
-          <w:color w:val="000000"/>
-          <w:szCs w:val="22"/>
-          <w:lang w:eastAsia="en-GB"/>
-        </w:rPr>
-        <w:t>ormalise the attribute values to prevent bias with larger numerical values.</w:t>
-      </w:r>
-    </w:p>
-    <w:p>
-      <w:pPr>
-        <w:rPr>
-          <w:color w:val="000000"/>
-          <w:szCs w:val="22"/>
-          <w:lang w:eastAsia="en-GB"/>
-        </w:rPr>
-      </w:pPr>
-      <w:r>
-        <w:rPr>
-          <w:color w:val="000000"/>
-          <w:szCs w:val="22"/>
-          <w:lang w:eastAsia="en-GB"/>
-        </w:rPr>
-        <w:t xml:space="preserve">In our Wine Quality dataset the range of values for </w:t>
-      </w:r>
-      <w:r>
-        <w:rPr>
-          <w:i/>
-          <w:color w:val="000000"/>
-          <w:szCs w:val="22"/>
-          <w:lang w:eastAsia="en-GB"/>
-        </w:rPr>
-        <w:t xml:space="preserve">free </w:t>
-      </w:r>
-      <w:proofErr w:type="spellStart"/>
-      <w:r>
-        <w:rPr>
-          <w:i/>
-          <w:color w:val="000000"/>
-          <w:szCs w:val="22"/>
-          <w:lang w:eastAsia="en-GB"/>
-        </w:rPr>
-        <w:t>sulfur</w:t>
-      </w:r>
-      <w:proofErr w:type="spellEnd"/>
-      <w:r>
-        <w:rPr>
-          <w:i/>
-          <w:color w:val="000000"/>
-          <w:szCs w:val="22"/>
-          <w:lang w:eastAsia="en-GB"/>
-        </w:rPr>
-        <w:t xml:space="preserve"> dioxide</w:t>
-      </w:r>
-      <w:r>
-        <w:rPr>
-          <w:color w:val="000000"/>
-          <w:szCs w:val="22"/>
-          <w:lang w:eastAsia="en-GB"/>
-        </w:rPr>
-        <w:t xml:space="preserve"> is 1 to 72 units, and for </w:t>
-      </w:r>
-      <w:r>
-        <w:rPr>
-          <w:i/>
-          <w:color w:val="000000"/>
-          <w:szCs w:val="22"/>
-          <w:lang w:eastAsia="en-GB"/>
-        </w:rPr>
-        <w:t xml:space="preserve">total </w:t>
-      </w:r>
-      <w:proofErr w:type="spellStart"/>
-      <w:r>
-        <w:rPr>
-          <w:i/>
-          <w:color w:val="000000"/>
-          <w:szCs w:val="22"/>
-          <w:lang w:eastAsia="en-GB"/>
-        </w:rPr>
-        <w:t>sulfur</w:t>
-      </w:r>
-      <w:proofErr w:type="spellEnd"/>
-      <w:r>
-        <w:rPr>
-          <w:i/>
-          <w:color w:val="000000"/>
-          <w:szCs w:val="22"/>
-          <w:lang w:eastAsia="en-GB"/>
-        </w:rPr>
-        <w:t xml:space="preserve"> dioxide</w:t>
-      </w:r>
-      <w:r>
-        <w:rPr>
-          <w:color w:val="000000"/>
-          <w:szCs w:val="22"/>
-          <w:lang w:eastAsia="en-GB"/>
-        </w:rPr>
-        <w:t xml:space="preserve"> </w:t>
-      </w:r>
-      <w:proofErr w:type="gramStart"/>
-      <w:r>
-        <w:rPr>
-          <w:color w:val="000000"/>
-          <w:szCs w:val="22"/>
-          <w:lang w:eastAsia="en-GB"/>
-        </w:rPr>
-        <w:t>is</w:t>
-      </w:r>
-      <w:proofErr w:type="gramEnd"/>
-      <w:r>
-        <w:rPr>
-          <w:color w:val="000000"/>
-          <w:szCs w:val="22"/>
-          <w:lang w:eastAsia="en-GB"/>
-        </w:rPr>
-        <w:t xml:space="preserve"> 6 to 289 units.</w:t>
-      </w:r>
-      <w:r>
-        <w:rPr>
-          <w:color w:val="000000"/>
-          <w:szCs w:val="22"/>
-          <w:lang w:eastAsia="en-GB"/>
-        </w:rPr>
-        <w:t xml:space="preserve"> This is a larger set of absolute numerical values that the other attributes in the dataset.</w:t>
-      </w:r>
-    </w:p>
-    <w:p>
-      <w:r>
-        <w:rPr>
-          <w:color w:val="000000"/>
-          <w:szCs w:val="22"/>
-          <w:lang w:eastAsia="en-GB"/>
-        </w:rPr>
-        <w:t xml:space="preserve">To avoid values in those features introducing bias we </w:t>
-      </w:r>
-      <w:proofErr w:type="spellStart"/>
-      <w:r>
-        <w:rPr>
-          <w:color w:val="000000"/>
-          <w:szCs w:val="22"/>
-          <w:lang w:eastAsia="en-GB"/>
-        </w:rPr>
-        <w:t>employe</w:t>
-      </w:r>
-      <w:proofErr w:type="spellEnd"/>
-      <w:r>
-        <w:rPr>
-          <w:color w:val="000000"/>
-          <w:szCs w:val="22"/>
-          <w:lang w:eastAsia="en-GB"/>
-        </w:rPr>
-        <w:t xml:space="preserve"> a Normalize operator </w:t>
-      </w:r>
-      <w:r>
-        <w:rPr>
-          <w:color w:val="000000"/>
-          <w:szCs w:val="22"/>
-          <w:lang w:eastAsia="en-GB"/>
-        </w:rPr>
-        <w:t xml:space="preserve">in our RapidMiner </w:t>
-      </w:r>
-      <w:r>
-        <w:t>Data Preparation Phase process</w:t>
-      </w:r>
-      <w:r>
-        <w:t>.</w:t>
-      </w:r>
-    </w:p>
-    <w:p/>
-    <w:p>
-      <w:r>
-        <w:t>&lt;</w:t>
-      </w:r>
-      <w:proofErr w:type="gramStart"/>
-      <w:r>
-        <w:t>screenshot</w:t>
-      </w:r>
-      <w:proofErr w:type="gramEnd"/>
-      <w:r>
-        <w:t>&gt;</w:t>
-      </w:r>
-    </w:p>
-    <w:p/>
-    <w:p>
-      <w:pPr>
-        <w:spacing w:after="0" w:line="240" w:lineRule="auto"/>
-        <w:ind w:left="0"/>
-      </w:pPr>
-      <w:r>
-        <w:br w:type="page"/>
-      </w:r>
-    </w:p>
-    <w:p>
-      <w:proofErr w:type="gramStart"/>
-      <w:r>
-        <w:lastRenderedPageBreak/>
-        <w:t>This ‘smooths’ out the numerical values in the dataset but preserves the relative differences between the features.</w:t>
-      </w:r>
-      <w:proofErr w:type="gramEnd"/>
-      <w:r>
-        <w:t xml:space="preserve"> It is a purely syntactic change to satisfy the requirements for many modelling </w:t>
-      </w:r>
-      <w:proofErr w:type="spellStart"/>
-      <w:r>
-        <w:t>algotohms</w:t>
-      </w:r>
-      <w:proofErr w:type="spellEnd"/>
-      <w:r>
-        <w:t xml:space="preserve"> to deliver as accurate a result as possible.</w:t>
-      </w:r>
-    </w:p>
-    <w:p>
-      <w:pPr>
-        <w:rPr>
-          <w:color w:val="000000"/>
-          <w:szCs w:val="22"/>
-          <w:lang w:eastAsia="en-GB"/>
-        </w:rPr>
-      </w:pPr>
-      <w:r>
-        <w:t>A before and after view of a section of the Wine Quality dataset, as represented in the images below, will display the nature of the data transformation;</w:t>
-      </w:r>
-    </w:p>
-    <w:p/>
-    <w:p>
-      <w:r>
-        <w:t>&lt;</w:t>
-      </w:r>
-      <w:proofErr w:type="gramStart"/>
-      <w:r>
-        <w:t>screenshot</w:t>
-      </w:r>
-      <w:proofErr w:type="gramEnd"/>
-      <w:r>
-        <w:t xml:space="preserve"> 1&gt;</w:t>
-      </w:r>
-    </w:p>
-    <w:p/>
-    <w:p>
-      <w:r>
-        <w:t>&lt;</w:t>
-      </w:r>
-      <w:proofErr w:type="gramStart"/>
-      <w:r>
-        <w:t>screenshot</w:t>
-      </w:r>
-      <w:proofErr w:type="gramEnd"/>
-      <w:r>
-        <w:t xml:space="preserve"> 2&gt;</w:t>
-      </w:r>
     </w:p>
     <w:p/>
     <w:p/>
@@ -9157,28 +9596,6 @@
           <w:lang w:eastAsia="en-GB"/>
         </w:rPr>
       </w:pPr>
-      <w:r>
-        <w:t xml:space="preserve">Description of </w:t>
-      </w:r>
-      <w:proofErr w:type="spellStart"/>
-      <w:r>
-        <w:t>upsampling</w:t>
-      </w:r>
-      <w:proofErr w:type="spellEnd"/>
-      <w:r>
-        <w:t xml:space="preserve"> and </w:t>
-      </w:r>
-      <w:proofErr w:type="spellStart"/>
-      <w:r>
-        <w:t>downsampling</w:t>
-      </w:r>
-      <w:proofErr w:type="spellEnd"/>
-      <w:r>
-        <w:t xml:space="preserve"> – major part of the report.</w:t>
-      </w:r>
-      <w:r>
-        <w:t>..</w:t>
-      </w:r>
     </w:p>
     <w:p>
       <w:pPr>
@@ -11858,7 +12275,7 @@
             <w:rPr>
               <w:noProof/>
             </w:rPr>
-            <w:t>27</w:t>
+            <w:t>28</w:t>
           </w:r>
           <w:r>
             <w:fldChar w:fldCharType="end"/>
@@ -11888,7 +12305,7 @@
             <w:rPr>
               <w:noProof/>
             </w:rPr>
-            <w:t>36</w:t>
+            <w:t>39</w:t>
           </w:r>
           <w:r>
             <w:rPr>
@@ -16817,6 +17234,119 @@
     </w:lvl>
   </w:abstractNum>
   <w:abstractNum w:abstractNumId="35">
+    <w:nsid w:val="72654A2A"/>
+    <w:multiLevelType w:val="hybridMultilevel"/>
+    <w:tmpl w:val="CBE21AD8"/>
+    <w:lvl w:ilvl="0" w:tplc="08090001">
+      <w:start w:val="1"/>
+      <w:numFmt w:val="bullet"/>
+      <w:lvlText w:val=""/>
+      <w:lvlJc w:val="left"/>
+      <w:pPr>
+        <w:ind w:left="1854" w:hanging="360"/>
+      </w:pPr>
+      <w:rPr>
+        <w:rFonts w:ascii="Symbol" w:hAnsi="Symbol" w:hint="default"/>
+      </w:rPr>
+    </w:lvl>
+    <w:lvl w:ilvl="1" w:tplc="08090003" w:tentative="1">
+      <w:start w:val="1"/>
+      <w:numFmt w:val="bullet"/>
+      <w:lvlText w:val="o"/>
+      <w:lvlJc w:val="left"/>
+      <w:pPr>
+        <w:ind w:left="2574" w:hanging="360"/>
+      </w:pPr>
+      <w:rPr>
+        <w:rFonts w:ascii="Courier New" w:hAnsi="Courier New" w:cs="Courier New" w:hint="default"/>
+      </w:rPr>
+    </w:lvl>
+    <w:lvl w:ilvl="2" w:tplc="08090005" w:tentative="1">
+      <w:start w:val="1"/>
+      <w:numFmt w:val="bullet"/>
+      <w:lvlText w:val=""/>
+      <w:lvlJc w:val="left"/>
+      <w:pPr>
+        <w:ind w:left="3294" w:hanging="360"/>
+      </w:pPr>
+      <w:rPr>
+        <w:rFonts w:ascii="Wingdings" w:hAnsi="Wingdings" w:hint="default"/>
+      </w:rPr>
+    </w:lvl>
+    <w:lvl w:ilvl="3" w:tplc="08090001" w:tentative="1">
+      <w:start w:val="1"/>
+      <w:numFmt w:val="bullet"/>
+      <w:lvlText w:val=""/>
+      <w:lvlJc w:val="left"/>
+      <w:pPr>
+        <w:ind w:left="4014" w:hanging="360"/>
+      </w:pPr>
+      <w:rPr>
+        <w:rFonts w:ascii="Symbol" w:hAnsi="Symbol" w:hint="default"/>
+      </w:rPr>
+    </w:lvl>
+    <w:lvl w:ilvl="4" w:tplc="08090003" w:tentative="1">
+      <w:start w:val="1"/>
+      <w:numFmt w:val="bullet"/>
+      <w:lvlText w:val="o"/>
+      <w:lvlJc w:val="left"/>
+      <w:pPr>
+        <w:ind w:left="4734" w:hanging="360"/>
+      </w:pPr>
+      <w:rPr>
+        <w:rFonts w:ascii="Courier New" w:hAnsi="Courier New" w:cs="Courier New" w:hint="default"/>
+      </w:rPr>
+    </w:lvl>
+    <w:lvl w:ilvl="5" w:tplc="08090005" w:tentative="1">
+      <w:start w:val="1"/>
+      <w:numFmt w:val="bullet"/>
+      <w:lvlText w:val=""/>
+      <w:lvlJc w:val="left"/>
+      <w:pPr>
+        <w:ind w:left="5454" w:hanging="360"/>
+      </w:pPr>
+      <w:rPr>
+        <w:rFonts w:ascii="Wingdings" w:hAnsi="Wingdings" w:hint="default"/>
+      </w:rPr>
+    </w:lvl>
+    <w:lvl w:ilvl="6" w:tplc="08090001" w:tentative="1">
+      <w:start w:val="1"/>
+      <w:numFmt w:val="bullet"/>
+      <w:lvlText w:val=""/>
+      <w:lvlJc w:val="left"/>
+      <w:pPr>
+        <w:ind w:left="6174" w:hanging="360"/>
+      </w:pPr>
+      <w:rPr>
+        <w:rFonts w:ascii="Symbol" w:hAnsi="Symbol" w:hint="default"/>
+      </w:rPr>
+    </w:lvl>
+    <w:lvl w:ilvl="7" w:tplc="08090003" w:tentative="1">
+      <w:start w:val="1"/>
+      <w:numFmt w:val="bullet"/>
+      <w:lvlText w:val="o"/>
+      <w:lvlJc w:val="left"/>
+      <w:pPr>
+        <w:ind w:left="6894" w:hanging="360"/>
+      </w:pPr>
+      <w:rPr>
+        <w:rFonts w:ascii="Courier New" w:hAnsi="Courier New" w:cs="Courier New" w:hint="default"/>
+      </w:rPr>
+    </w:lvl>
+    <w:lvl w:ilvl="8" w:tplc="08090005" w:tentative="1">
+      <w:start w:val="1"/>
+      <w:numFmt w:val="bullet"/>
+      <w:lvlText w:val=""/>
+      <w:lvlJc w:val="left"/>
+      <w:pPr>
+        <w:ind w:left="7614" w:hanging="360"/>
+      </w:pPr>
+      <w:rPr>
+        <w:rFonts w:ascii="Wingdings" w:hAnsi="Wingdings" w:hint="default"/>
+      </w:rPr>
+    </w:lvl>
+  </w:abstractNum>
+  <w:abstractNum w:abstractNumId="36">
     <w:nsid w:val="7AFC5BA0"/>
     <w:multiLevelType w:val="hybridMultilevel"/>
     <w:tmpl w:val="BF2808EE"/>
@@ -16929,7 +17459,7 @@
       </w:rPr>
     </w:lvl>
   </w:abstractNum>
-  <w:abstractNum w:abstractNumId="36">
+  <w:abstractNum w:abstractNumId="37">
     <w:nsid w:val="7C0F3112"/>
     <w:multiLevelType w:val="multilevel"/>
     <w:tmpl w:val="948C48BA"/>
@@ -17078,7 +17608,7 @@
       </w:rPr>
     </w:lvl>
   </w:abstractNum>
-  <w:abstractNum w:abstractNumId="37">
+  <w:abstractNum w:abstractNumId="38">
     <w:nsid w:val="7D8D6077"/>
     <w:multiLevelType w:val="multilevel"/>
     <w:tmpl w:val="E55A4830"/>
@@ -17227,7 +17757,7 @@
       </w:rPr>
     </w:lvl>
   </w:abstractNum>
-  <w:abstractNum w:abstractNumId="38">
+  <w:abstractNum w:abstractNumId="39">
     <w:nsid w:val="7DE93002"/>
     <w:multiLevelType w:val="hybridMultilevel"/>
     <w:tmpl w:val="4F0040B2"/>
@@ -17362,7 +17892,7 @@
     <w:abstractNumId w:val="9"/>
   </w:num>
   <w:num w:numId="8">
-    <w:abstractNumId w:val="38"/>
+    <w:abstractNumId w:val="39"/>
   </w:num>
   <w:num w:numId="9">
     <w:abstractNumId w:val="24"/>
@@ -17389,7 +17919,7 @@
     <w:abstractNumId w:val="20"/>
   </w:num>
   <w:num w:numId="17">
-    <w:abstractNumId w:val="35"/>
+    <w:abstractNumId w:val="36"/>
   </w:num>
   <w:num w:numId="18">
     <w:abstractNumId w:val="23"/>
@@ -17416,7 +17946,7 @@
     <w:abstractNumId w:val="34"/>
   </w:num>
   <w:num w:numId="26">
-    <w:abstractNumId w:val="36"/>
+    <w:abstractNumId w:val="37"/>
   </w:num>
   <w:num w:numId="27">
     <w:abstractNumId w:val="14"/>
@@ -17431,7 +17961,7 @@
     <w:abstractNumId w:val="10"/>
   </w:num>
   <w:num w:numId="31">
-    <w:abstractNumId w:val="37"/>
+    <w:abstractNumId w:val="38"/>
   </w:num>
   <w:num w:numId="32">
     <w:abstractNumId w:val="26"/>
@@ -17456,6 +17986,9 @@
   </w:num>
   <w:num w:numId="39">
     <w:abstractNumId w:val="3"/>
+  </w:num>
+  <w:num w:numId="40">
+    <w:abstractNumId w:val="35"/>
   </w:num>
   <w:numIdMacAtCleanup w:val="15"/>
 </w:numbering>
@@ -21019,6 +21552,101 @@
 </file>
 
 <file path=customXml/item1.xml><?xml version="1.0" encoding="utf-8"?>
+<?mso-contentType ?>
+<FormTemplates xmlns="http://schemas.microsoft.com/sharepoint/v3/contenttype/forms">
+  <Display>DocumentLibraryForm</Display>
+  <Edit>DocumentLibraryForm</Edit>
+  <New>DocumentLibraryForm</New>
+</FormTemplates>
+</file>
+
+<file path=customXml/item2.xml><?xml version="1.0" encoding="utf-8"?>
+<?mso-contentType ?>
+<spe:Receivers xmlns:spe="http://schemas.microsoft.com/sharepoint/events">
+  <Receiver>
+    <Name>Document ID Generator</Name>
+    <Synchronization>Synchronous</Synchronization>
+    <Type>10001</Type>
+    <SequenceNumber>1000</SequenceNumber>
+    <Assembly>Microsoft.Office.DocumentManagement, Version=14.0.0.0, Culture=neutral, PublicKeyToken=71e9bce111e9429c</Assembly>
+    <Class>Microsoft.Office.DocumentManagement.Internal.DocIdHandler</Class>
+    <Data/>
+    <Filter/>
+  </Receiver>
+  <Receiver>
+    <Name>Document ID Generator</Name>
+    <Synchronization>Synchronous</Synchronization>
+    <Type>10002</Type>
+    <SequenceNumber>1001</SequenceNumber>
+    <Assembly>Microsoft.Office.DocumentManagement, Version=14.0.0.0, Culture=neutral, PublicKeyToken=71e9bce111e9429c</Assembly>
+    <Class>Microsoft.Office.DocumentManagement.Internal.DocIdHandler</Class>
+    <Data/>
+    <Filter/>
+  </Receiver>
+  <Receiver>
+    <Name>Document ID Generator</Name>
+    <Synchronization>Synchronous</Synchronization>
+    <Type>10004</Type>
+    <SequenceNumber>1002</SequenceNumber>
+    <Assembly>Microsoft.Office.DocumentManagement, Version=14.0.0.0, Culture=neutral, PublicKeyToken=71e9bce111e9429c</Assembly>
+    <Class>Microsoft.Office.DocumentManagement.Internal.DocIdHandler</Class>
+    <Data/>
+    <Filter/>
+  </Receiver>
+  <Receiver>
+    <Name>Document ID Generator</Name>
+    <Synchronization>Synchronous</Synchronization>
+    <Type>10006</Type>
+    <SequenceNumber>1003</SequenceNumber>
+    <Assembly>Microsoft.Office.DocumentManagement, Version=14.0.0.0, Culture=neutral, PublicKeyToken=71e9bce111e9429c</Assembly>
+    <Class>Microsoft.Office.DocumentManagement.Internal.DocIdHandler</Class>
+    <Data/>
+    <Filter/>
+  </Receiver>
+  <Receiver>
+    <Name>Document ID Generator</Name>
+    <Synchronization>Synchronous</Synchronization>
+    <Type>10001</Type>
+    <SequenceNumber>1000</SequenceNumber>
+    <Assembly>Microsoft.Office.DocumentManagement, Version=14.0.0.0, Culture=neutral, PublicKeyToken=71e9bce111e9429c</Assembly>
+    <Class>Microsoft.Office.DocumentManagement.Internal.DocIdHandler</Class>
+    <Data/>
+    <Filter/>
+  </Receiver>
+  <Receiver>
+    <Name>Document ID Generator</Name>
+    <Synchronization>Synchronous</Synchronization>
+    <Type>10002</Type>
+    <SequenceNumber>1001</SequenceNumber>
+    <Assembly>Microsoft.Office.DocumentManagement, Version=14.0.0.0, Culture=neutral, PublicKeyToken=71e9bce111e9429c</Assembly>
+    <Class>Microsoft.Office.DocumentManagement.Internal.DocIdHandler</Class>
+    <Data/>
+    <Filter/>
+  </Receiver>
+  <Receiver>
+    <Name>Document ID Generator</Name>
+    <Synchronization>Synchronous</Synchronization>
+    <Type>10004</Type>
+    <SequenceNumber>1002</SequenceNumber>
+    <Assembly>Microsoft.Office.DocumentManagement, Version=14.0.0.0, Culture=neutral, PublicKeyToken=71e9bce111e9429c</Assembly>
+    <Class>Microsoft.Office.DocumentManagement.Internal.DocIdHandler</Class>
+    <Data/>
+    <Filter/>
+  </Receiver>
+  <Receiver>
+    <Name>Document ID Generator</Name>
+    <Synchronization>Synchronous</Synchronization>
+    <Type>10006</Type>
+    <SequenceNumber>1003</SequenceNumber>
+    <Assembly>Microsoft.Office.DocumentManagement, Version=14.0.0.0, Culture=neutral, PublicKeyToken=71e9bce111e9429c</Assembly>
+    <Class>Microsoft.Office.DocumentManagement.Internal.DocIdHandler</Class>
+    <Data/>
+    <Filter/>
+  </Receiver>
+</spe:Receivers>
+</file>
+
+<file path=customXml/item3.xml><?xml version="1.0" encoding="utf-8"?>
 <ct:contentTypeSchema xmlns:ct="http://schemas.microsoft.com/office/2006/metadata/contentType" xmlns:ma="http://schemas.microsoft.com/office/2006/metadata/properties/metaAttributes" ct:_="" ma:_="" ma:contentTypeName="Word" ma:contentTypeID="0x010100A7E734F647EE7C4F86DAB9A69098C782022400BF6E643B4A341345BD6363F8CE34B5D8" ma:contentTypeVersion="9" ma:contentTypeDescription="" ma:contentTypeScope="" ma:versionID="8c01b84df54c4dedb4075576339ac11a">
   <xsd:schema xmlns:xsd="http://www.w3.org/2001/XMLSchema" xmlns:xs="http://www.w3.org/2001/XMLSchema" xmlns:p="http://schemas.microsoft.com/office/2006/metadata/properties" xmlns:ns1="http://schemas.microsoft.com/sharepoint/v3" xmlns:ns2="http://schemas.microsoft.com/sharepoint/v3/fields" xmlns:ns3="5c1b9bb2-1639-4569-abf8-361ff49d18c0" xmlns:ns4="a186bcf1-0ea9-4f9d-97ce-5956c7a58864" xmlns:ns5="14314bf2-d8ea-460d-9f54-3c374d3d0bc0" targetNamespace="http://schemas.microsoft.com/office/2006/metadata/properties" ma:root="true" ma:fieldsID="836ab43a5a708514794883ee9e678ed3" ns1:_="" ns2:_="" ns3:_="" ns4:_="" ns5:_="">
     <xsd:import namespace="http://schemas.microsoft.com/sharepoint/v3"/>
@@ -21297,102 +21925,22 @@
 </ct:contentTypeSchema>
 </file>
 
-<file path=customXml/item2.xml><?xml version="1.0" encoding="utf-8"?>
+<file path=customXml/item4.xml><?xml version="1.0" encoding="utf-8"?>
 <?mso-contentType ?>
-<spe:Receivers xmlns:spe="http://schemas.microsoft.com/sharepoint/events">
-  <Receiver>
-    <Name>Document ID Generator</Name>
-    <Synchronization>Synchronous</Synchronization>
-    <Type>10001</Type>
-    <SequenceNumber>1000</SequenceNumber>
-    <Assembly>Microsoft.Office.DocumentManagement, Version=14.0.0.0, Culture=neutral, PublicKeyToken=71e9bce111e9429c</Assembly>
-    <Class>Microsoft.Office.DocumentManagement.Internal.DocIdHandler</Class>
-    <Data/>
-    <Filter/>
-  </Receiver>
-  <Receiver>
-    <Name>Document ID Generator</Name>
-    <Synchronization>Synchronous</Synchronization>
-    <Type>10002</Type>
-    <SequenceNumber>1001</SequenceNumber>
-    <Assembly>Microsoft.Office.DocumentManagement, Version=14.0.0.0, Culture=neutral, PublicKeyToken=71e9bce111e9429c</Assembly>
-    <Class>Microsoft.Office.DocumentManagement.Internal.DocIdHandler</Class>
-    <Data/>
-    <Filter/>
-  </Receiver>
-  <Receiver>
-    <Name>Document ID Generator</Name>
-    <Synchronization>Synchronous</Synchronization>
-    <Type>10004</Type>
-    <SequenceNumber>1002</SequenceNumber>
-    <Assembly>Microsoft.Office.DocumentManagement, Version=14.0.0.0, Culture=neutral, PublicKeyToken=71e9bce111e9429c</Assembly>
-    <Class>Microsoft.Office.DocumentManagement.Internal.DocIdHandler</Class>
-    <Data/>
-    <Filter/>
-  </Receiver>
-  <Receiver>
-    <Name>Document ID Generator</Name>
-    <Synchronization>Synchronous</Synchronization>
-    <Type>10006</Type>
-    <SequenceNumber>1003</SequenceNumber>
-    <Assembly>Microsoft.Office.DocumentManagement, Version=14.0.0.0, Culture=neutral, PublicKeyToken=71e9bce111e9429c</Assembly>
-    <Class>Microsoft.Office.DocumentManagement.Internal.DocIdHandler</Class>
-    <Data/>
-    <Filter/>
-  </Receiver>
-  <Receiver>
-    <Name>Document ID Generator</Name>
-    <Synchronization>Synchronous</Synchronization>
-    <Type>10001</Type>
-    <SequenceNumber>1000</SequenceNumber>
-    <Assembly>Microsoft.Office.DocumentManagement, Version=14.0.0.0, Culture=neutral, PublicKeyToken=71e9bce111e9429c</Assembly>
-    <Class>Microsoft.Office.DocumentManagement.Internal.DocIdHandler</Class>
-    <Data/>
-    <Filter/>
-  </Receiver>
-  <Receiver>
-    <Name>Document ID Generator</Name>
-    <Synchronization>Synchronous</Synchronization>
-    <Type>10002</Type>
-    <SequenceNumber>1001</SequenceNumber>
-    <Assembly>Microsoft.Office.DocumentManagement, Version=14.0.0.0, Culture=neutral, PublicKeyToken=71e9bce111e9429c</Assembly>
-    <Class>Microsoft.Office.DocumentManagement.Internal.DocIdHandler</Class>
-    <Data/>
-    <Filter/>
-  </Receiver>
-  <Receiver>
-    <Name>Document ID Generator</Name>
-    <Synchronization>Synchronous</Synchronization>
-    <Type>10004</Type>
-    <SequenceNumber>1002</SequenceNumber>
-    <Assembly>Microsoft.Office.DocumentManagement, Version=14.0.0.0, Culture=neutral, PublicKeyToken=71e9bce111e9429c</Assembly>
-    <Class>Microsoft.Office.DocumentManagement.Internal.DocIdHandler</Class>
-    <Data/>
-    <Filter/>
-  </Receiver>
-  <Receiver>
-    <Name>Document ID Generator</Name>
-    <Synchronization>Synchronous</Synchronization>
-    <Type>10006</Type>
-    <SequenceNumber>1003</SequenceNumber>
-    <Assembly>Microsoft.Office.DocumentManagement, Version=14.0.0.0, Culture=neutral, PublicKeyToken=71e9bce111e9429c</Assembly>
-    <Class>Microsoft.Office.DocumentManagement.Internal.DocIdHandler</Class>
-    <Data/>
-    <Filter/>
-  </Receiver>
-</spe:Receivers>
+<customXsn xmlns="http://schemas.microsoft.com/office/2006/metadata/customXsn">
+  <xsnLocation/>
+  <cached>True</cached>
+  <openByDefault>True</openByDefault>
+  <xsnScope/>
+</customXsn>
 </file>
 
-<file path=customXml/item3.xml><?xml version="1.0" encoding="utf-8"?>
+<file path=customXml/item5.xml><?xml version="1.0" encoding="utf-8"?>
 <?mso-contentType ?>
-<FormTemplates xmlns="http://schemas.microsoft.com/sharepoint/v3/contenttype/forms">
-  <Display>DocumentLibraryForm</Display>
-  <Edit>DocumentLibraryForm</Edit>
-  <New>DocumentLibraryForm</New>
-</FormTemplates>
+<SharedContentType xmlns="Microsoft.SharePoint.Taxonomy.ContentTypeSync" SourceId="1a4ba186-3518-432c-9561-7a0f3424a65e" ContentTypeId="0x010100A7E734F647EE7C4F86DAB9A69098C7820224" PreviousValue="false"/>
 </file>
 
-<file path=customXml/item4.xml><?xml version="1.0" encoding="utf-8"?>
+<file path=customXml/item6.xml><?xml version="1.0" encoding="utf-8"?>
 <p:properties xmlns:p="http://schemas.microsoft.com/office/2006/metadata/properties" xmlns:xsi="http://www.w3.org/2001/XMLSchema-instance" xmlns:pc="http://schemas.microsoft.com/office/infopath/2007/PartnerControls">
   <documentManagement>
     <TaxKeywordTaxHTField xmlns="5c1b9bb2-1639-4569-abf8-361ff49d18c0">
@@ -21448,26 +21996,27 @@
 </p:properties>
 </file>
 
-<file path=customXml/item5.xml><?xml version="1.0" encoding="utf-8"?>
-<?mso-contentType ?>
-<SharedContentType xmlns="Microsoft.SharePoint.Taxonomy.ContentTypeSync" SourceId="1a4ba186-3518-432c-9561-7a0f3424a65e" ContentTypeId="0x010100A7E734F647EE7C4F86DAB9A69098C7820224" PreviousValue="false"/>
-</file>
-
-<file path=customXml/item6.xml><?xml version="1.0" encoding="utf-8"?>
-<?mso-contentType ?>
-<customXsn xmlns="http://schemas.microsoft.com/office/2006/metadata/customXsn">
-  <xsnLocation/>
-  <cached>True</cached>
-  <openByDefault>True</openByDefault>
-  <xsnScope/>
-</customXsn>
-</file>
-
 <file path=customXml/item7.xml><?xml version="1.0" encoding="utf-8"?>
 <b:Sources xmlns:b="http://schemas.openxmlformats.org/officeDocument/2006/bibliography" xmlns="http://schemas.openxmlformats.org/officeDocument/2006/bibliography" SelectedStyle="\APA.XSL" StyleName="APA"/>
 </file>
 
 <file path=customXml/itemProps1.xml><?xml version="1.0" encoding="utf-8"?>
+<ds:datastoreItem xmlns:ds="http://schemas.openxmlformats.org/officeDocument/2006/customXml" ds:itemID="{DCA83557-F125-4F89-AC3A-D3DD4CB2C773}">
+  <ds:schemaRefs>
+    <ds:schemaRef ds:uri="http://schemas.microsoft.com/sharepoint/v3/contenttype/forms"/>
+  </ds:schemaRefs>
+</ds:datastoreItem>
+</file>
+
+<file path=customXml/itemProps2.xml><?xml version="1.0" encoding="utf-8"?>
+<ds:datastoreItem xmlns:ds="http://schemas.openxmlformats.org/officeDocument/2006/customXml" ds:itemID="{14D6955C-01AB-4AFA-BA2A-00574732DBE7}">
+  <ds:schemaRefs>
+    <ds:schemaRef ds:uri="http://schemas.microsoft.com/sharepoint/events"/>
+  </ds:schemaRefs>
+</ds:datastoreItem>
+</file>
+
+<file path=customXml/itemProps3.xml><?xml version="1.0" encoding="utf-8"?>
 <ds:datastoreItem xmlns:ds="http://schemas.openxmlformats.org/officeDocument/2006/customXml" ds:itemID="{8E87A96F-618F-45DE-900C-C26A50036DF2}">
   <ds:schemaRefs>
     <ds:schemaRef ds:uri="http://schemas.microsoft.com/office/2006/metadata/contentType"/>
@@ -21489,23 +22038,23 @@
 </ds:datastoreItem>
 </file>
 
-<file path=customXml/itemProps2.xml><?xml version="1.0" encoding="utf-8"?>
-<ds:datastoreItem xmlns:ds="http://schemas.openxmlformats.org/officeDocument/2006/customXml" ds:itemID="{14D6955C-01AB-4AFA-BA2A-00574732DBE7}">
+<file path=customXml/itemProps4.xml><?xml version="1.0" encoding="utf-8"?>
+<ds:datastoreItem xmlns:ds="http://schemas.openxmlformats.org/officeDocument/2006/customXml" ds:itemID="{46E24F54-4F01-4CC5-BE7A-F5B43C4DFA15}">
   <ds:schemaRefs>
-    <ds:schemaRef ds:uri="http://schemas.microsoft.com/sharepoint/events"/>
+    <ds:schemaRef ds:uri="http://schemas.microsoft.com/office/2006/metadata/customXsn"/>
   </ds:schemaRefs>
 </ds:datastoreItem>
 </file>
 
-<file path=customXml/itemProps3.xml><?xml version="1.0" encoding="utf-8"?>
-<ds:datastoreItem xmlns:ds="http://schemas.openxmlformats.org/officeDocument/2006/customXml" ds:itemID="{DCA83557-F125-4F89-AC3A-D3DD4CB2C773}">
+<file path=customXml/itemProps5.xml><?xml version="1.0" encoding="utf-8"?>
+<ds:datastoreItem xmlns:ds="http://schemas.openxmlformats.org/officeDocument/2006/customXml" ds:itemID="{82EF24C0-F9A1-46DE-9B74-635EECB0D344}">
   <ds:schemaRefs>
-    <ds:schemaRef ds:uri="http://schemas.microsoft.com/sharepoint/v3/contenttype/forms"/>
+    <ds:schemaRef ds:uri="Microsoft.SharePoint.Taxonomy.ContentTypeSync"/>
   </ds:schemaRefs>
 </ds:datastoreItem>
 </file>
 
-<file path=customXml/itemProps4.xml><?xml version="1.0" encoding="utf-8"?>
+<file path=customXml/itemProps6.xml><?xml version="1.0" encoding="utf-8"?>
 <ds:datastoreItem xmlns:ds="http://schemas.openxmlformats.org/officeDocument/2006/customXml" ds:itemID="{D8A62D0C-17AF-45D8-97D2-A7773FB42A74}">
   <ds:schemaRefs>
     <ds:schemaRef ds:uri="http://schemas.microsoft.com/office/2006/metadata/properties"/>
@@ -21519,24 +22068,8 @@
 </ds:datastoreItem>
 </file>
 
-<file path=customXml/itemProps5.xml><?xml version="1.0" encoding="utf-8"?>
-<ds:datastoreItem xmlns:ds="http://schemas.openxmlformats.org/officeDocument/2006/customXml" ds:itemID="{82EF24C0-F9A1-46DE-9B74-635EECB0D344}">
-  <ds:schemaRefs>
-    <ds:schemaRef ds:uri="Microsoft.SharePoint.Taxonomy.ContentTypeSync"/>
-  </ds:schemaRefs>
-</ds:datastoreItem>
-</file>
-
-<file path=customXml/itemProps6.xml><?xml version="1.0" encoding="utf-8"?>
-<ds:datastoreItem xmlns:ds="http://schemas.openxmlformats.org/officeDocument/2006/customXml" ds:itemID="{46E24F54-4F01-4CC5-BE7A-F5B43C4DFA15}">
-  <ds:schemaRefs>
-    <ds:schemaRef ds:uri="http://schemas.microsoft.com/office/2006/metadata/customXsn"/>
-  </ds:schemaRefs>
-</ds:datastoreItem>
-</file>
-
 <file path=customXml/itemProps7.xml><?xml version="1.0" encoding="utf-8"?>
-<ds:datastoreItem xmlns:ds="http://schemas.openxmlformats.org/officeDocument/2006/customXml" ds:itemID="{48D287C2-FC15-49F6-9999-4FE80DDC5382}">
+<ds:datastoreItem xmlns:ds="http://schemas.openxmlformats.org/officeDocument/2006/customXml" ds:itemID="{D18352E1-70F0-4829-B3F0-9474B44DF5EC}">
   <ds:schemaRefs>
     <ds:schemaRef ds:uri="http://schemas.openxmlformats.org/officeDocument/2006/bibliography"/>
   </ds:schemaRefs>

</xml_diff>

<commit_message>
Final draft of presentation
</commit_message>
<xml_diff>
--- a/Report/DBS Data and Web Mining CA - Madsen Finnegan Report cf dm v1-6 030220.docx
+++ b/Report/DBS Data and Web Mining CA - Madsen Finnegan Report cf dm v1-6 030220.docx
@@ -3094,11 +3094,21 @@
       <w:r>
         <w:instrText xml:space="preserve"> compare </w:instrText>
       </w:r>
-      <w:fldSimple w:instr=" DOCPROPERTY &quot;EDouble_Sided&quot;  ">
-        <w:r>
-          <w:instrText>N</w:instrText>
-        </w:r>
-      </w:fldSimple>
+      <w:r>
+        <w:fldChar w:fldCharType="begin"/>
+      </w:r>
+      <w:r>
+        <w:instrText xml:space="preserve"> DOCPROPERTY "EDouble_Sided"  </w:instrText>
+      </w:r>
+      <w:r>
+        <w:fldChar w:fldCharType="separate"/>
+      </w:r>
+      <w:r>
+        <w:instrText>N</w:instrText>
+      </w:r>
+      <w:r>
+        <w:fldChar w:fldCharType="end"/>
+      </w:r>
       <w:r>
         <w:instrText xml:space="preserve">= "Y" </w:instrText>
       </w:r>
@@ -3276,15 +3286,7 @@
     </w:p>
     <w:p>
       <w:r>
-        <w:t xml:space="preserve">By 1999/2000, a process model named CRISP-DM (Cross-Industry Standard Process for Data </w:t>
-      </w:r>
-      <w:proofErr w:type="gramStart"/>
-      <w:r>
-        <w:t>Mining</w:t>
-      </w:r>
-      <w:proofErr w:type="gramEnd"/>
-      <w:r>
-        <w:t xml:space="preserve">) had been produced by leading thinkers in the </w:t>
+        <w:t xml:space="preserve">By 1999/2000, a process model named CRISP-DM (Cross-Industry Standard Process for Data Mining) had been produced by leading thinkers in the </w:t>
       </w:r>
       <w:r>
         <w:t>industry. It</w:t>
@@ -3958,11 +3960,9 @@
     </w:p>
     <w:p/>
     <w:p>
-      <w:proofErr w:type="spellStart"/>
-      <w:r>
-        <w:t>Supplementaty</w:t>
-      </w:r>
-      <w:proofErr w:type="spellEnd"/>
+      <w:r>
+        <w:t>Supplementary</w:t>
+      </w:r>
       <w:r>
         <w:t xml:space="preserve"> data investigation was conducted using a </w:t>
       </w:r>
@@ -4316,15 +4316,7 @@
         <w:t>We want our model t</w:t>
       </w:r>
       <w:r>
-        <w:t xml:space="preserve">o operate with </w:t>
-      </w:r>
-      <w:proofErr w:type="gramStart"/>
-      <w:r>
-        <w:t>a greater</w:t>
-      </w:r>
-      <w:proofErr w:type="gramEnd"/>
-      <w:r>
-        <w:t xml:space="preserve"> than 80</w:t>
+        <w:t>o operate with a greater than 80</w:t>
       </w:r>
       <w:r>
         <w:t>% accuracy in its predictions of wine quality for new “Vinho Verde” red wines.</w:t>
@@ -4338,14 +4330,9 @@
       <w:r>
         <w:t xml:space="preserve">Good’, </w:t>
       </w:r>
-      <w:proofErr w:type="gramStart"/>
-      <w:r>
-        <w:t xml:space="preserve">‘5 </w:t>
-      </w:r>
-      <w:r>
-        <w:t xml:space="preserve"> –</w:t>
-      </w:r>
-      <w:proofErr w:type="gramEnd"/>
+      <w:r>
+        <w:t>‘5 –</w:t>
+      </w:r>
       <w:r>
         <w:t xml:space="preserve"> 6’ receives a ‘</w:t>
       </w:r>
@@ -4422,7 +4409,6 @@
         </w:rPr>
         <w:t xml:space="preserve">Saturday January </w:t>
       </w:r>
-      <w:proofErr w:type="gramStart"/>
       <w:r>
         <w:rPr>
           <w:b/>
@@ -4440,12 +4426,8 @@
         <w:rPr>
           <w:vertAlign w:val="superscript"/>
         </w:rPr>
-        <w:t xml:space="preserve">  </w:t>
-      </w:r>
-      <w:r>
         <w:t>:</w:t>
       </w:r>
-      <w:proofErr w:type="gramEnd"/>
       <w:r>
         <w:t xml:space="preserve"> </w:t>
       </w:r>
@@ -4478,7 +4460,6 @@
         </w:rPr>
         <w:t xml:space="preserve">Saturday February </w:t>
       </w:r>
-      <w:proofErr w:type="gramStart"/>
       <w:r>
         <w:rPr>
           <w:b/>
@@ -4493,9 +4474,8 @@
         <w:t>st</w:t>
       </w:r>
       <w:r>
-        <w:t xml:space="preserve"> :</w:t>
-      </w:r>
-      <w:proofErr w:type="gramEnd"/>
+        <w:t>:</w:t>
+      </w:r>
       <w:r>
         <w:t xml:space="preserve"> </w:t>
       </w:r>
@@ -4527,7 +4507,6 @@
         </w:rPr>
         <w:t xml:space="preserve">Saturday February </w:t>
       </w:r>
-      <w:proofErr w:type="gramStart"/>
       <w:r>
         <w:rPr>
           <w:b/>
@@ -4539,12 +4518,8 @@
           <w:b/>
           <w:vertAlign w:val="superscript"/>
         </w:rPr>
-        <w:t xml:space="preserve">th </w:t>
-      </w:r>
-      <w:r>
-        <w:t>:</w:t>
-      </w:r>
-      <w:proofErr w:type="gramEnd"/>
+        <w:t>th:</w:t>
+      </w:r>
       <w:r>
         <w:t xml:space="preserve"> </w:t>
       </w:r>
@@ -4576,7 +4551,6 @@
         </w:rPr>
         <w:t xml:space="preserve">Sunday February </w:t>
       </w:r>
-      <w:proofErr w:type="gramStart"/>
       <w:r>
         <w:rPr>
           <w:b/>
@@ -4594,12 +4568,8 @@
         <w:rPr>
           <w:b/>
         </w:rPr>
-        <w:t xml:space="preserve"> </w:t>
-      </w:r>
-      <w:r>
         <w:t>:</w:t>
       </w:r>
-      <w:proofErr w:type="gramEnd"/>
       <w:r>
         <w:t xml:space="preserve"> </w:t>
       </w:r>
@@ -4746,11 +4716,9 @@
       <w:r>
         <w:t xml:space="preserve"> of this document the dataset for the CA is taken from the Kaggle website, specifically from the </w:t>
       </w:r>
-      <w:proofErr w:type="gramStart"/>
-      <w:r>
-        <w:t>URL :</w:t>
-      </w:r>
-      <w:proofErr w:type="gramEnd"/>
+      <w:r>
+        <w:t>URL:</w:t>
+      </w:r>
       <w:r>
         <w:t xml:space="preserve"> </w:t>
       </w:r>
@@ -4821,27 +4789,21 @@
       <w:r>
         <w:t xml:space="preserve">In Appendix A of this document there is </w:t>
       </w:r>
-      <w:proofErr w:type="gramStart"/>
-      <w:r>
-        <w:t>an</w:t>
-      </w:r>
-      <w:proofErr w:type="gramEnd"/>
+      <w:r>
+        <w:t>a</w:t>
+      </w:r>
       <w:r>
         <w:t xml:space="preserve"> brief guide to understanding wine types and composition, with particular relevance to the </w:t>
       </w:r>
-      <w:proofErr w:type="spellStart"/>
-      <w:r>
-        <w:t>checmical</w:t>
-      </w:r>
-      <w:proofErr w:type="spellEnd"/>
+      <w:r>
+        <w:t>chemical</w:t>
+      </w:r>
       <w:r>
         <w:t xml:space="preserve"> data points in this dataset. (</w:t>
       </w:r>
-      <w:proofErr w:type="gramStart"/>
-      <w:r>
-        <w:t>Source :</w:t>
-      </w:r>
-      <w:proofErr w:type="gramEnd"/>
+      <w:r>
+        <w:t>Source:</w:t>
+      </w:r>
       <w:r>
         <w:t xml:space="preserve"> </w:t>
       </w:r>
@@ -5106,15 +5068,13 @@
         </w:rPr>
         <w:t xml:space="preserve">6 - free </w:t>
       </w:r>
-      <w:proofErr w:type="spellStart"/>
       <w:r>
         <w:rPr>
           <w:szCs w:val="22"/>
           <w:shd w:val="clear" w:color="auto" w:fill="FFFFFF"/>
         </w:rPr>
-        <w:t>sulfur</w:t>
-      </w:r>
-      <w:proofErr w:type="spellEnd"/>
+        <w:t>sulphur</w:t>
+      </w:r>
       <w:r>
         <w:rPr>
           <w:szCs w:val="22"/>
@@ -5135,15 +5095,13 @@
         </w:rPr>
         <w:t xml:space="preserve">7 - total </w:t>
       </w:r>
-      <w:proofErr w:type="spellStart"/>
       <w:r>
         <w:rPr>
           <w:szCs w:val="22"/>
           <w:shd w:val="clear" w:color="auto" w:fill="FFFFFF"/>
         </w:rPr>
-        <w:t>sulfur</w:t>
-      </w:r>
-      <w:proofErr w:type="spellEnd"/>
+        <w:t>sulphur</w:t>
+      </w:r>
       <w:r>
         <w:rPr>
           <w:szCs w:val="22"/>
@@ -5270,25 +5228,7 @@
           <w:szCs w:val="22"/>
           <w:shd w:val="clear" w:color="auto" w:fill="FFFFFF"/>
         </w:rPr>
-        <w:t xml:space="preserve">A surface view in </w:t>
-      </w:r>
-      <w:proofErr w:type="spellStart"/>
-      <w:r>
-        <w:rPr>
-          <w:spacing w:val="-1"/>
-          <w:szCs w:val="22"/>
-          <w:shd w:val="clear" w:color="auto" w:fill="FFFFFF"/>
-        </w:rPr>
-        <w:t>NotePad</w:t>
-      </w:r>
-      <w:proofErr w:type="spellEnd"/>
-      <w:r>
-        <w:rPr>
-          <w:spacing w:val="-1"/>
-          <w:szCs w:val="22"/>
-          <w:shd w:val="clear" w:color="auto" w:fill="FFFFFF"/>
-        </w:rPr>
-        <w:t>++ shows the following sample structure;</w:t>
+        <w:t>A surface view in NotePad++ shows the following sample structure;</w:t>
       </w:r>
     </w:p>
     <w:p>
@@ -5519,23 +5459,7 @@
     </w:p>
     <w:p>
       <w:r>
-        <w:t xml:space="preserve">As described </w:t>
-      </w:r>
-      <w:proofErr w:type="spellStart"/>
-      <w:r>
-        <w:t>eearlier</w:t>
-      </w:r>
-      <w:proofErr w:type="spellEnd"/>
-      <w:r>
-        <w:t xml:space="preserve">, </w:t>
-      </w:r>
-      <w:proofErr w:type="gramStart"/>
-      <w:r>
-        <w:t>the are</w:t>
-      </w:r>
-      <w:proofErr w:type="gramEnd"/>
-      <w:r>
-        <w:t xml:space="preserve"> 1600 rows in the dataset (one row with header information), and 12 columns.</w:t>
+        <w:t>As described earlier, there are 1600 rows in the dataset (one row with header information), and 12 columns.</w:t>
       </w:r>
     </w:p>
     <w:p>
@@ -5551,7 +5475,6 @@
       <w:r>
         <w:t xml:space="preserve">’ will be marked as our </w:t>
       </w:r>
-      <w:proofErr w:type="spellStart"/>
       <w:r>
         <w:rPr>
           <w:b/>
@@ -5559,19 +5482,10 @@
         <w:t>label</w:t>
       </w:r>
       <w:r>
-        <w:t>.This</w:t>
-      </w:r>
-      <w:proofErr w:type="spellEnd"/>
-      <w:r>
-        <w:t xml:space="preserve"> is the value which we want to predict, based on the entries in the other </w:t>
-      </w:r>
-      <w:proofErr w:type="spellStart"/>
-      <w:r>
-        <w:t>other</w:t>
-      </w:r>
-      <w:proofErr w:type="spellEnd"/>
-      <w:r>
-        <w:t xml:space="preserve"> attribute rows.</w:t>
+        <w:t>. This</w:t>
+      </w:r>
+      <w:r>
+        <w:t xml:space="preserve"> is the value which we want to predict, based on the entries in the other attribute rows.</w:t>
       </w:r>
     </w:p>
     <w:p/>
@@ -5597,11 +5511,9 @@
       <w:r>
         <w:t xml:space="preserve"> of this CA report, we will carry out feature engineering to add an additional attribute to make the interpretation of the model easier for the end user by moving away from a numeric output to a </w:t>
       </w:r>
-      <w:proofErr w:type="spellStart"/>
-      <w:r>
-        <w:t>qualitiative</w:t>
-      </w:r>
-      <w:proofErr w:type="spellEnd"/>
+      <w:r>
+        <w:t>qualitative</w:t>
+      </w:r>
       <w:r>
         <w:t xml:space="preserve"> description.</w:t>
       </w:r>
@@ -5660,11 +5572,9 @@
       <w:r>
         <w:t xml:space="preserve">In many datasets not every attribute will have a strong impact on the target label. The values of </w:t>
       </w:r>
-      <w:proofErr w:type="spellStart"/>
-      <w:r>
-        <w:t>certian</w:t>
-      </w:r>
-      <w:proofErr w:type="spellEnd"/>
+      <w:r>
+        <w:t>certain</w:t>
+      </w:r>
       <w:r>
         <w:t xml:space="preserve"> attributes may influence the model very little and can actually be ignored in the model building process.</w:t>
       </w:r>
@@ -5673,11 +5583,9 @@
       <w:r>
         <w:t xml:space="preserve">In addition, certain attributes may be strongly correlation with each other, either negatively or positively. Commonly cited examples in data modelling are if measurements are stored using different standards – for example metric vs imperial. One of those attributes will be </w:t>
       </w:r>
-      <w:proofErr w:type="spellStart"/>
-      <w:r>
-        <w:t>redundanct</w:t>
-      </w:r>
-      <w:proofErr w:type="spellEnd"/>
+      <w:r>
+        <w:t>redundant</w:t>
+      </w:r>
       <w:r>
         <w:t xml:space="preserve"> because an increase in one attribute is reflected with a similar scale of increase in the other.</w:t>
       </w:r>
@@ -5690,31 +5598,7 @@
     </w:p>
     <w:p>
       <w:r>
-        <w:t xml:space="preserve">RapidMiner provides a process to carry out this analysis, either through a stand-alone process using the Correlation Matric Operator, or </w:t>
-      </w:r>
-      <w:proofErr w:type="spellStart"/>
-      <w:r>
-        <w:t>throught</w:t>
-      </w:r>
-      <w:proofErr w:type="spellEnd"/>
-      <w:r>
-        <w:t xml:space="preserve"> </w:t>
-      </w:r>
-      <w:proofErr w:type="gramStart"/>
-      <w:r>
-        <w:t>he</w:t>
-      </w:r>
-      <w:proofErr w:type="gramEnd"/>
-      <w:r>
-        <w:t xml:space="preserve"> </w:t>
-      </w:r>
-      <w:proofErr w:type="spellStart"/>
-      <w:r>
-        <w:t>AutoModelling</w:t>
-      </w:r>
-      <w:proofErr w:type="spellEnd"/>
-      <w:r>
-        <w:t xml:space="preserve"> process.</w:t>
+        <w:t>RapidMiner provides a process to carry out this analysis, either through a stand-alone process using the Correlation Matric Operator, or through the AutoModelling process.</w:t>
       </w:r>
     </w:p>
     <w:p>
@@ -5886,11 +5770,9 @@
       <w:r>
         <w:t xml:space="preserve"> attributes are showing are more </w:t>
       </w:r>
-      <w:proofErr w:type="spellStart"/>
-      <w:r>
-        <w:t>markd</w:t>
-      </w:r>
-      <w:proofErr w:type="spellEnd"/>
+      <w:r>
+        <w:t>marked</w:t>
+      </w:r>
       <w:r>
         <w:t xml:space="preserve"> negative correlation that many of the other features.</w:t>
       </w:r>
@@ -5905,14 +5787,12 @@
         </w:rPr>
         <w:t xml:space="preserve">free </w:t>
       </w:r>
-      <w:proofErr w:type="spellStart"/>
       <w:r>
         <w:rPr>
           <w:b/>
         </w:rPr>
-        <w:t>sulfur</w:t>
-      </w:r>
-      <w:proofErr w:type="spellEnd"/>
+        <w:t>sulphur</w:t>
+      </w:r>
       <w:r>
         <w:rPr>
           <w:b/>
@@ -5940,14 +5820,12 @@
         </w:rPr>
         <w:t xml:space="preserve">total </w:t>
       </w:r>
-      <w:proofErr w:type="spellStart"/>
       <w:r>
         <w:rPr>
           <w:b/>
         </w:rPr>
-        <w:t>sulfur</w:t>
-      </w:r>
-      <w:proofErr w:type="spellEnd"/>
+        <w:t>sulphur</w:t>
+      </w:r>
       <w:r>
         <w:rPr>
           <w:b/>
@@ -5963,11 +5841,9 @@
       <w:r>
         <w:t xml:space="preserve">Although the Wine Quality dataset is not large in terms of rows and attributes, the principle holds that models can be improved in terms of creation and execution if the feature set is pruned to just those attributes that have the </w:t>
       </w:r>
-      <w:proofErr w:type="spellStart"/>
-      <w:r>
-        <w:t>greates</w:t>
-      </w:r>
-      <w:proofErr w:type="spellEnd"/>
+      <w:r>
+        <w:t>greatest</w:t>
+      </w:r>
       <w:r>
         <w:t xml:space="preserve"> impact in the model accuracy.</w:t>
       </w:r>
@@ -6237,19 +6113,15 @@
       <w:r>
         <w:t xml:space="preserve">However, although the range of numeric data is not particularly large there are still some features that use a noticeably difference scale, </w:t>
       </w:r>
-      <w:proofErr w:type="spellStart"/>
-      <w:r>
-        <w:t>froexample</w:t>
-      </w:r>
-      <w:proofErr w:type="spellEnd"/>
+      <w:r>
+        <w:t>for example</w:t>
+      </w:r>
       <w:r>
         <w:t xml:space="preserve"> the free </w:t>
       </w:r>
-      <w:proofErr w:type="spellStart"/>
-      <w:r>
-        <w:t>sulfur</w:t>
-      </w:r>
-      <w:proofErr w:type="spellEnd"/>
+      <w:r>
+        <w:t>sulphur</w:t>
+      </w:r>
       <w:r>
         <w:t xml:space="preserve"> dioxide range of values.</w:t>
       </w:r>
@@ -6258,19 +6130,15 @@
       <w:r>
         <w:t xml:space="preserve">In order to prevent such </w:t>
       </w:r>
-      <w:proofErr w:type="spellStart"/>
-      <w:r>
-        <w:t>attributs</w:t>
-      </w:r>
-      <w:proofErr w:type="spellEnd"/>
+      <w:r>
+        <w:t>attributes</w:t>
+      </w:r>
       <w:r>
         <w:t xml:space="preserve"> from skewing the resultant data model, all the elements in the </w:t>
       </w:r>
-      <w:proofErr w:type="spellStart"/>
-      <w:r>
-        <w:t>fature</w:t>
-      </w:r>
-      <w:proofErr w:type="spellEnd"/>
+      <w:r>
+        <w:t>feature</w:t>
+      </w:r>
       <w:r>
         <w:t xml:space="preserve"> set will be normalized. This process is described in more detail in Section </w:t>
       </w:r>
@@ -6315,26 +6183,10 @@
     </w:p>
     <w:p>
       <w:r>
-        <w:t xml:space="preserve">The following three screen shots are from the </w:t>
-      </w:r>
-      <w:proofErr w:type="spellStart"/>
-      <w:r>
-        <w:t>AutoModel</w:t>
-      </w:r>
-      <w:proofErr w:type="spellEnd"/>
-      <w:r>
-        <w:t xml:space="preserve"> output of Rapid Miner</w:t>
-      </w:r>
-      <w:r>
-        <w:t xml:space="preserve">. They are a sample of the ‘General’ output from the </w:t>
-      </w:r>
-      <w:proofErr w:type="spellStart"/>
-      <w:r>
-        <w:t>AutoModel</w:t>
-      </w:r>
-      <w:proofErr w:type="spellEnd"/>
-      <w:r>
-        <w:t xml:space="preserve"> process.</w:t>
+        <w:t>The following three screen shots are from the AutoModel output of Rapid Miner</w:t>
+      </w:r>
+      <w:r>
+        <w:t>. They are a sample of the ‘General’ output from the AutoModel process.</w:t>
       </w:r>
     </w:p>
     <w:p>
@@ -6607,11 +6459,9 @@
       <w:r>
         <w:t xml:space="preserve">A quick Python based routine was run independently to confirm that </w:t>
       </w:r>
-      <w:proofErr w:type="spellStart"/>
-      <w:r>
-        <w:t>norows</w:t>
-      </w:r>
-      <w:proofErr w:type="spellEnd"/>
+      <w:r>
+        <w:t>no rows</w:t>
+      </w:r>
       <w:r>
         <w:t xml:space="preserve"> in the Wine Quality dataset are duplicates.</w:t>
       </w:r>
@@ -6671,15 +6521,7 @@
     <w:p/>
     <w:p>
       <w:r>
-        <w:t xml:space="preserve">A quick EXCEL analysis of the Wine Quality csv file will show that </w:t>
-      </w:r>
-      <w:proofErr w:type="gramStart"/>
-      <w:r>
-        <w:t>the are</w:t>
-      </w:r>
-      <w:proofErr w:type="gramEnd"/>
-      <w:r>
-        <w:t xml:space="preserve"> </w:t>
+        <w:t xml:space="preserve">A quick EXCEL analysis of the Wine Quality csv file will show that there are </w:t>
       </w:r>
       <w:r>
         <w:rPr>
@@ -6711,19 +6553,15 @@
       <w:r>
         <w:t xml:space="preserve">To investigate further we referenced supporting material on Kaggle, and elsewhere, that explains the fermentation process for wine in more detail. </w:t>
       </w:r>
-      <w:proofErr w:type="spellStart"/>
-      <w:r>
-        <w:t>Ctric</w:t>
-      </w:r>
-      <w:proofErr w:type="spellEnd"/>
+      <w:r>
+        <w:t>Citric</w:t>
+      </w:r>
       <w:r>
         <w:t xml:space="preserve"> acid is typically only found in small quantities in wine, and it is used to add what is described as ‘freshness’ to the wine by enhancing </w:t>
       </w:r>
-      <w:proofErr w:type="spellStart"/>
-      <w:r>
-        <w:t>flabour</w:t>
-      </w:r>
-      <w:proofErr w:type="spellEnd"/>
+      <w:r>
+        <w:t>flavour</w:t>
+      </w:r>
       <w:r>
         <w:t>.</w:t>
       </w:r>
@@ -6864,11 +6702,9 @@
       <w:r>
         <w:t xml:space="preserve">. However there are relatively few of either the very low or </w:t>
       </w:r>
-      <w:proofErr w:type="spellStart"/>
-      <w:r>
-        <w:t>vry</w:t>
-      </w:r>
-      <w:proofErr w:type="spellEnd"/>
+      <w:r>
+        <w:t>very</w:t>
+      </w:r>
       <w:r>
         <w:t xml:space="preserve"> high quality red wine types.</w:t>
       </w:r>
@@ -6877,13 +6713,9 @@
       <w:r>
         <w:t xml:space="preserve">The Wine Quality dataset is unbalanced and does not have an even spread of wine qualities. This will impact on the accuracy of any model we attempt </w:t>
       </w:r>
-      <w:proofErr w:type="spellStart"/>
-      <w:proofErr w:type="gramStart"/>
-      <w:r>
-        <w:t>ot</w:t>
-      </w:r>
-      <w:proofErr w:type="spellEnd"/>
-      <w:proofErr w:type="gramEnd"/>
+      <w:r>
+        <w:t>to</w:t>
+      </w:r>
       <w:r>
         <w:t xml:space="preserve"> build.</w:t>
       </w:r>
@@ -7059,14 +6891,9 @@
       <w:r>
         <w:t xml:space="preserve">has been </w:t>
       </w:r>
-      <w:proofErr w:type="gramStart"/>
-      <w:r>
-        <w:t xml:space="preserve">shown </w:t>
-      </w:r>
-      <w:r>
-        <w:t xml:space="preserve"> to</w:t>
-      </w:r>
-      <w:proofErr w:type="gramEnd"/>
+      <w:r>
+        <w:t>shown to</w:t>
+      </w:r>
       <w:r>
         <w:t xml:space="preserve"> be </w:t>
       </w:r>
@@ -7143,14 +6970,9 @@
       <w:r>
         <w:t xml:space="preserve">The following simple </w:t>
       </w:r>
-      <w:proofErr w:type="spellStart"/>
-      <w:r>
-        <w:t>DataMin</w:t>
-      </w:r>
-      <w:r>
-        <w:t>er</w:t>
-      </w:r>
-      <w:proofErr w:type="spellEnd"/>
+      <w:r>
+        <w:t>RapidMiner</w:t>
+      </w:r>
       <w:r>
         <w:t xml:space="preserve"> process was created to use Local Outlier Factors to generate outlier scores for each row in the Wine Quality dataset.</w:t>
       </w:r>
@@ -7348,21 +7170,33 @@
         <w:lastRenderedPageBreak/>
         <w:t xml:space="preserve">A more graphical representation in </w:t>
       </w:r>
-      <w:proofErr w:type="spellStart"/>
       <w:r>
         <w:rPr>
           <w:spacing w:val="-1"/>
           <w:szCs w:val="22"/>
         </w:rPr>
-        <w:t>DataMiner</w:t>
-      </w:r>
-      <w:proofErr w:type="spellEnd"/>
+        <w:t>RapidMiner</w:t>
+      </w:r>
       <w:r>
         <w:rPr>
           <w:spacing w:val="-1"/>
           <w:szCs w:val="22"/>
         </w:rPr>
-        <w:t xml:space="preserve"> display the outliers in the following Scatter Plot;</w:t>
+        <w:t xml:space="preserve"> </w:t>
+      </w:r>
+      <w:r>
+        <w:rPr>
+          <w:spacing w:val="-1"/>
+          <w:szCs w:val="22"/>
+        </w:rPr>
+        <w:t>displays</w:t>
+      </w:r>
+      <w:r>
+        <w:rPr>
+          <w:spacing w:val="-1"/>
+          <w:szCs w:val="22"/>
+        </w:rPr>
+        <w:t xml:space="preserve"> the outliers in the following Scatter Plot;</w:t>
       </w:r>
     </w:p>
     <w:p>
@@ -7451,15 +7285,13 @@
         </w:rPr>
         <w:t xml:space="preserve">A </w:t>
       </w:r>
-      <w:proofErr w:type="spellStart"/>
       <w:r>
         <w:rPr>
           <w:spacing w:val="-1"/>
           <w:szCs w:val="22"/>
         </w:rPr>
-        <w:t>kwy</w:t>
-      </w:r>
-      <w:proofErr w:type="spellEnd"/>
+        <w:t>key</w:t>
+      </w:r>
       <w:r>
         <w:rPr>
           <w:spacing w:val="-1"/>
@@ -7467,15 +7299,13 @@
         </w:rPr>
         <w:t xml:space="preserve"> </w:t>
       </w:r>
-      <w:proofErr w:type="spellStart"/>
       <w:r>
         <w:rPr>
           <w:spacing w:val="-1"/>
           <w:szCs w:val="22"/>
         </w:rPr>
-        <w:t>pont</w:t>
-      </w:r>
-      <w:proofErr w:type="spellEnd"/>
+        <w:t>point</w:t>
+      </w:r>
       <w:r>
         <w:rPr>
           <w:spacing w:val="-1"/>
@@ -7483,15 +7313,13 @@
         </w:rPr>
         <w:t xml:space="preserve"> to consider is that the ‘outliers’ are marked as ‘high quality’ wines, which can be </w:t>
       </w:r>
-      <w:proofErr w:type="spellStart"/>
       <w:r>
         <w:rPr>
           <w:spacing w:val="-1"/>
           <w:szCs w:val="22"/>
         </w:rPr>
-        <w:t>seem</w:t>
-      </w:r>
-      <w:proofErr w:type="spellEnd"/>
+        <w:t>seen</w:t>
+      </w:r>
       <w:r>
         <w:rPr>
           <w:spacing w:val="-1"/>
@@ -7686,11 +7514,9 @@
       <w:r>
         <w:t xml:space="preserve"> A dataset this size is not expected to be excessively computationally expensive, even with the more elaborate algorithms </w:t>
       </w:r>
-      <w:proofErr w:type="spellStart"/>
-      <w:r>
-        <w:t>wer</w:t>
-      </w:r>
-      <w:proofErr w:type="spellEnd"/>
+      <w:r>
+        <w:t>we</w:t>
+      </w:r>
       <w:r>
         <w:t xml:space="preserve"> are expected to evaluate.</w:t>
       </w:r>
@@ -7745,11 +7571,9 @@
       <w:r>
         <w:t xml:space="preserve">attributes that provide close to </w:t>
       </w:r>
-      <w:proofErr w:type="spellStart"/>
-      <w:r>
-        <w:t>identifical</w:t>
-      </w:r>
-      <w:proofErr w:type="spellEnd"/>
+      <w:r>
+        <w:t>identical</w:t>
+      </w:r>
       <w:r>
         <w:t xml:space="preserve"> information or are heavily related to each other, and hence introduce a certain redundancy.</w:t>
       </w:r>
@@ -7758,44 +7582,33 @@
       <w:r>
         <w:t xml:space="preserve">It is good practice to eliminate those features that provide relatively limited value, and this is a principle we applied to our Wine </w:t>
       </w:r>
-      <w:proofErr w:type="spellStart"/>
-      <w:r>
-        <w:t>Qualit</w:t>
-      </w:r>
-      <w:proofErr w:type="spellEnd"/>
+      <w:r>
+        <w:t>Quality</w:t>
+      </w:r>
       <w:r>
         <w:t xml:space="preserve"> dataset.</w:t>
       </w:r>
     </w:p>
     <w:p/>
     <w:p>
-      <w:proofErr w:type="spellStart"/>
-      <w:r>
-        <w:t>AutoModel</w:t>
-      </w:r>
-      <w:proofErr w:type="spellEnd"/>
-      <w:r>
-        <w:t xml:space="preserve"> analysis </w:t>
+      <w:r>
+        <w:t xml:space="preserve">AutoModel analysis </w:t>
       </w:r>
       <w:r>
         <w:t xml:space="preserve">in </w:t>
       </w:r>
-      <w:proofErr w:type="spellStart"/>
-      <w:r>
-        <w:t>RapidMinir</w:t>
-      </w:r>
-      <w:proofErr w:type="spellEnd"/>
+      <w:r>
+        <w:t>RapidMiner</w:t>
+      </w:r>
       <w:r>
         <w:t xml:space="preserve"> </w:t>
       </w:r>
       <w:r>
         <w:t xml:space="preserve">provided </w:t>
       </w:r>
-      <w:proofErr w:type="gramStart"/>
-      <w:r>
-        <w:t>the  guideline</w:t>
-      </w:r>
-      <w:proofErr w:type="gramEnd"/>
+      <w:r>
+        <w:t>the guideline</w:t>
+      </w:r>
       <w:r>
         <w:t xml:space="preserve"> to a reduced feature set.</w:t>
       </w:r>
@@ -7820,11 +7633,9 @@
       <w:r>
         <w:t xml:space="preserve"> of this document provided screen shots of the correlation values attached to each attribute, both in terms of their influence on the ‘target’ value (quality) and their relationship to </w:t>
       </w:r>
-      <w:proofErr w:type="spellStart"/>
-      <w:r>
-        <w:t>eachother</w:t>
-      </w:r>
-      <w:proofErr w:type="spellEnd"/>
+      <w:r>
+        <w:t>each other</w:t>
+      </w:r>
       <w:r>
         <w:t>.</w:t>
       </w:r>
@@ -7843,11 +7654,9 @@
         <w:lastRenderedPageBreak/>
         <w:t xml:space="preserve">There was a considerable amount of iteration from model selection and evaluation back to feature </w:t>
       </w:r>
-      <w:proofErr w:type="spellStart"/>
-      <w:r>
-        <w:t>seelcton</w:t>
-      </w:r>
-      <w:proofErr w:type="spellEnd"/>
+      <w:r>
+        <w:t>selection</w:t>
+      </w:r>
       <w:r>
         <w:t xml:space="preserve"> to determine the impact of various attribute lists.</w:t>
       </w:r>
@@ -7856,11 +7665,9 @@
       <w:r>
         <w:t xml:space="preserve">As an example, we looked at the recommended feature set for a ‘RandomForest’ algorithm used on the Wine Quality </w:t>
       </w:r>
-      <w:proofErr w:type="spellStart"/>
-      <w:r>
-        <w:t>datset</w:t>
-      </w:r>
-      <w:proofErr w:type="spellEnd"/>
+      <w:r>
+        <w:t>dataset</w:t>
+      </w:r>
       <w:r>
         <w:t xml:space="preserve"> and the following list was suggested;</w:t>
       </w:r>
@@ -7868,15 +7675,7 @@
     <w:p/>
     <w:p>
       <w:r>
-        <w:t>&lt;</w:t>
-      </w:r>
-      <w:proofErr w:type="gramStart"/>
-      <w:r>
-        <w:t>screenshot</w:t>
-      </w:r>
-      <w:proofErr w:type="gramEnd"/>
-      <w:r>
-        <w:t>&gt;</w:t>
+        <w:t>&lt;screenshot&gt;</w:t>
       </w:r>
     </w:p>
     <w:p/>
@@ -7895,15 +7694,7 @@
     <w:p/>
     <w:p>
       <w:r>
-        <w:t>&lt;</w:t>
-      </w:r>
-      <w:proofErr w:type="gramStart"/>
-      <w:r>
-        <w:t>screenshot</w:t>
-      </w:r>
-      <w:proofErr w:type="gramEnd"/>
-      <w:r>
-        <w:t>&gt;</w:t>
+        <w:t>&lt;screenshot&gt;</w:t>
       </w:r>
     </w:p>
     <w:p/>
@@ -7958,11 +7749,9 @@
       <w:r>
         <w:t xml:space="preserve">There were no </w:t>
       </w:r>
-      <w:proofErr w:type="spellStart"/>
-      <w:r>
-        <w:t>cateogorical</w:t>
-      </w:r>
-      <w:proofErr w:type="spellEnd"/>
+      <w:r>
+        <w:t>categorical</w:t>
+      </w:r>
       <w:r>
         <w:t xml:space="preserve"> attributes in the original dataset that could have introduced error or ambiguity into our modelling process.</w:t>
       </w:r>
@@ -8090,16 +7879,14 @@
         </w:rPr>
         <w:t xml:space="preserve">In the sub-sections below, we describe the various tasks we </w:t>
       </w:r>
-      <w:proofErr w:type="gramStart"/>
       <w:r>
         <w:rPr>
           <w:color w:val="000000"/>
           <w:szCs w:val="22"/>
           <w:lang w:eastAsia="en-GB"/>
         </w:rPr>
-        <w:t>applies</w:t>
-      </w:r>
-      <w:proofErr w:type="gramEnd"/>
+        <w:t>apply</w:t>
+      </w:r>
       <w:r>
         <w:rPr>
           <w:color w:val="000000"/>
@@ -8153,16 +7940,16 @@
         </w:rPr>
         <w:t xml:space="preserve">A business objective of this project was to simplify the output of the predictive model so that </w:t>
       </w:r>
-      <w:proofErr w:type="spellStart"/>
+      <w:bookmarkStart w:id="25" w:name="_GoBack"/>
+      <w:bookmarkEnd w:id="25"/>
       <w:r>
         <w:rPr>
           <w:color w:val="000000"/>
           <w:szCs w:val="22"/>
           <w:lang w:eastAsia="en-GB"/>
         </w:rPr>
-        <w:t>employes</w:t>
-      </w:r>
-      <w:proofErr w:type="spellEnd"/>
+        <w:t>employees</w:t>
+      </w:r>
       <w:r>
         <w:rPr>
           <w:color w:val="000000"/>
@@ -8188,16 +7975,14 @@
         </w:rPr>
         <w:t xml:space="preserve">We felt it would be sensible to supplement the 1 – 10 ‘quality’ score with the following </w:t>
       </w:r>
-      <w:proofErr w:type="spellStart"/>
       <w:r>
         <w:rPr>
           <w:color w:val="000000"/>
           <w:szCs w:val="22"/>
           <w:lang w:eastAsia="en-GB"/>
         </w:rPr>
-        <w:t>catrgorical</w:t>
-      </w:r>
-      <w:proofErr w:type="spellEnd"/>
+        <w:t>categorical</w:t>
+      </w:r>
       <w:r>
         <w:rPr>
           <w:color w:val="000000"/>
@@ -8437,16 +8222,14 @@
         </w:rPr>
         <w:t>&lt;</w:t>
       </w:r>
-      <w:proofErr w:type="spellStart"/>
       <w:r>
         <w:rPr>
           <w:color w:val="000000"/>
           <w:szCs w:val="22"/>
           <w:lang w:eastAsia="en-GB"/>
         </w:rPr>
-        <w:t>showscreen</w:t>
-      </w:r>
-      <w:proofErr w:type="spellEnd"/>
+        <w:t>show screen</w:t>
+      </w:r>
       <w:r>
         <w:rPr>
           <w:color w:val="000000"/>
@@ -8532,16 +8315,14 @@
         </w:rPr>
         <w:t xml:space="preserve">The new ‘Score </w:t>
       </w:r>
-      <w:proofErr w:type="spellStart"/>
       <w:r>
         <w:rPr>
           <w:color w:val="000000"/>
           <w:szCs w:val="22"/>
           <w:lang w:eastAsia="en-GB"/>
         </w:rPr>
-        <w:t>Quaity</w:t>
-      </w:r>
-      <w:proofErr w:type="spellEnd"/>
+        <w:t>Quality</w:t>
+      </w:r>
       <w:r>
         <w:rPr>
           <w:color w:val="000000"/>
@@ -8622,7 +8403,6 @@
         </w:rPr>
         <w:t xml:space="preserve">free </w:t>
       </w:r>
-      <w:proofErr w:type="spellStart"/>
       <w:r>
         <w:rPr>
           <w:i/>
@@ -8630,9 +8410,8 @@
           <w:szCs w:val="22"/>
           <w:lang w:eastAsia="en-GB"/>
         </w:rPr>
-        <w:t>sulfur</w:t>
-      </w:r>
-      <w:proofErr w:type="spellEnd"/>
+        <w:t>sulphur</w:t>
+      </w:r>
       <w:r>
         <w:rPr>
           <w:i/>
@@ -8659,7 +8438,6 @@
         </w:rPr>
         <w:t xml:space="preserve">total </w:t>
       </w:r>
-      <w:proofErr w:type="spellStart"/>
       <w:r>
         <w:rPr>
           <w:i/>
@@ -8667,9 +8445,8 @@
           <w:szCs w:val="22"/>
           <w:lang w:eastAsia="en-GB"/>
         </w:rPr>
-        <w:t>sulfur</w:t>
-      </w:r>
-      <w:proofErr w:type="spellEnd"/>
+        <w:t>sulphur</w:t>
+      </w:r>
       <w:r>
         <w:rPr>
           <w:i/>
@@ -8685,52 +8462,32 @@
           <w:szCs w:val="22"/>
           <w:lang w:eastAsia="en-GB"/>
         </w:rPr>
-        <w:t xml:space="preserve"> </w:t>
-      </w:r>
-      <w:proofErr w:type="gramStart"/>
+        <w:t xml:space="preserve"> is 6 to 289 units. This is a larger set of absolute numerical values that the other attributes in the dataset.</w:t>
+      </w:r>
+    </w:p>
+    <w:p>
       <w:r>
         <w:rPr>
           <w:color w:val="000000"/>
           <w:szCs w:val="22"/>
           <w:lang w:eastAsia="en-GB"/>
         </w:rPr>
-        <w:t>is</w:t>
-      </w:r>
-      <w:proofErr w:type="gramEnd"/>
+        <w:t xml:space="preserve">To avoid values in those features introducing bias we </w:t>
+      </w:r>
       <w:r>
         <w:rPr>
           <w:color w:val="000000"/>
           <w:szCs w:val="22"/>
           <w:lang w:eastAsia="en-GB"/>
         </w:rPr>
-        <w:t xml:space="preserve"> 6 to 289 units. This is a larger set of absolute numerical values that the other attributes in the dataset.</w:t>
-      </w:r>
-    </w:p>
-    <w:p>
+        <w:t>employee</w:t>
+      </w:r>
       <w:r>
         <w:rPr>
           <w:color w:val="000000"/>
           <w:szCs w:val="22"/>
           <w:lang w:eastAsia="en-GB"/>
         </w:rPr>
-        <w:t xml:space="preserve">To avoid values in those features introducing bias we </w:t>
-      </w:r>
-      <w:proofErr w:type="spellStart"/>
-      <w:r>
-        <w:rPr>
-          <w:color w:val="000000"/>
-          <w:szCs w:val="22"/>
-          <w:lang w:eastAsia="en-GB"/>
-        </w:rPr>
-        <w:t>employe</w:t>
-      </w:r>
-      <w:proofErr w:type="spellEnd"/>
-      <w:r>
-        <w:rPr>
-          <w:color w:val="000000"/>
-          <w:szCs w:val="22"/>
-          <w:lang w:eastAsia="en-GB"/>
-        </w:rPr>
         <w:t xml:space="preserve"> a Normalize operator in our RapidMiner </w:t>
       </w:r>
       <w:r>
@@ -8740,15 +8497,7 @@
     <w:p/>
     <w:p>
       <w:r>
-        <w:t>&lt;</w:t>
-      </w:r>
-      <w:proofErr w:type="gramStart"/>
-      <w:r>
-        <w:t>screenshot</w:t>
-      </w:r>
-      <w:proofErr w:type="gramEnd"/>
-      <w:r>
-        <w:t>&gt;</w:t>
+        <w:t>&lt;screenshot&gt;</w:t>
       </w:r>
     </w:p>
     <w:p>
@@ -8758,19 +8507,15 @@
       </w:pPr>
     </w:p>
     <w:p>
-      <w:proofErr w:type="gramStart"/>
-      <w:r>
-        <w:t>This ‘smooths’ out the numerical values in the dataset but preserves the relative differences between the features.</w:t>
-      </w:r>
-      <w:proofErr w:type="gramEnd"/>
-      <w:r>
-        <w:t xml:space="preserve"> It is a purely syntactic change to satisfy the requirements for many modelling </w:t>
-      </w:r>
-      <w:proofErr w:type="spellStart"/>
-      <w:r>
-        <w:t>algotohms</w:t>
-      </w:r>
-      <w:proofErr w:type="spellEnd"/>
+      <w:r>
+        <w:t xml:space="preserve">This task ‘smooths’ out the numerical values in the dataset but preserves the relative differences between the features. </w:t>
+      </w:r>
+      <w:r>
+        <w:t xml:space="preserve">It is a purely syntactic change to satisfy the requirements for many modelling </w:t>
+      </w:r>
+      <w:r>
+        <w:t>algorithms</w:t>
+      </w:r>
       <w:r>
         <w:t xml:space="preserve"> to deliver as accurate a result as possible.</w:t>
       </w:r>
@@ -8790,29 +8535,13 @@
     <w:p/>
     <w:p>
       <w:r>
-        <w:t>&lt;</w:t>
-      </w:r>
-      <w:proofErr w:type="gramStart"/>
-      <w:r>
-        <w:t>screenshot</w:t>
-      </w:r>
-      <w:proofErr w:type="gramEnd"/>
-      <w:r>
-        <w:t xml:space="preserve"> 1&gt;</w:t>
+        <w:t>&lt;screenshot 1&gt;</w:t>
       </w:r>
     </w:p>
     <w:p/>
     <w:p>
       <w:r>
-        <w:t>&lt;</w:t>
-      </w:r>
-      <w:proofErr w:type="gramStart"/>
-      <w:r>
-        <w:t>screenshot</w:t>
-      </w:r>
-      <w:proofErr w:type="gramEnd"/>
-      <w:r>
-        <w:t xml:space="preserve"> 2&gt;</w:t>
+        <w:t>&lt;screenshot 2&gt;</w:t>
       </w:r>
     </w:p>
     <w:p/>
@@ -8850,11 +8579,9 @@
       <w:r>
         <w:t xml:space="preserve">This was one of the most significant </w:t>
       </w:r>
-      <w:proofErr w:type="spellStart"/>
-      <w:r>
-        <w:t>taks</w:t>
-      </w:r>
-      <w:proofErr w:type="spellEnd"/>
+      <w:r>
+        <w:t>tasks</w:t>
+      </w:r>
       <w:r>
         <w:t xml:space="preserve"> within the Data Preparation Phase, and </w:t>
       </w:r>
@@ -8872,11 +8599,9 @@
       <w:r>
         <w:t xml:space="preserve">This sub-section largely </w:t>
       </w:r>
-      <w:proofErr w:type="spellStart"/>
-      <w:r>
-        <w:t>desctibed</w:t>
-      </w:r>
-      <w:proofErr w:type="spellEnd"/>
+      <w:r>
+        <w:t>described</w:t>
+      </w:r>
       <w:r>
         <w:t xml:space="preserve"> the end-point at which we arrived in terms of balancing the Wine Quality dataset, but it illustrates the type of operations we executed on the data for this task.</w:t>
       </w:r>
@@ -8925,21 +8650,11 @@
         <w:fldChar w:fldCharType="end"/>
       </w:r>
       <w:r>
-        <w:t xml:space="preserve"> describes how we added an additional attribute to create a classification attribute ‘</w:t>
-      </w:r>
-      <w:proofErr w:type="spellStart"/>
-      <w:r>
-        <w:t>Quality_Score</w:t>
-      </w:r>
-      <w:proofErr w:type="spellEnd"/>
-      <w:r>
-        <w:t xml:space="preserve">’ which groups the 1 – 10 values under three different quality descriptions (‘Poor’, ’Medium’, ‘High’). This simplifies the </w:t>
-      </w:r>
-      <w:proofErr w:type="spellStart"/>
-      <w:r>
-        <w:t>understandingof</w:t>
-      </w:r>
-      <w:proofErr w:type="spellEnd"/>
+        <w:t xml:space="preserve"> describes how we added an additional attribute to create a classification attribute ‘Quality_Score’ which groups the 1 – 10 values under three different quality descriptions (‘Poor’, ’Medium’, ‘High’). This simplifies the </w:t>
+      </w:r>
+      <w:r>
+        <w:t>understanding of</w:t>
+      </w:r>
       <w:r>
         <w:t xml:space="preserve"> the classification of the data but does not help with the balance of the data</w:t>
       </w:r>
@@ -8950,15 +8665,7 @@
     <w:p/>
     <w:p>
       <w:r>
-        <w:t>&lt;</w:t>
-      </w:r>
-      <w:proofErr w:type="gramStart"/>
-      <w:r>
-        <w:t>screenshot</w:t>
-      </w:r>
-      <w:proofErr w:type="gramEnd"/>
-      <w:r>
-        <w:t>&gt;</w:t>
+        <w:t>&lt;screenshot&gt;</w:t>
       </w:r>
     </w:p>
     <w:p/>
@@ -8966,33 +8673,21 @@
       <w:r>
         <w:t xml:space="preserve">Working with this Wine Quality dataset is likely to create a predictive model that is biased towards </w:t>
       </w:r>
-      <w:proofErr w:type="spellStart"/>
-      <w:r>
-        <w:t>classifiying</w:t>
-      </w:r>
-      <w:proofErr w:type="spellEnd"/>
+      <w:r>
+        <w:t>classifying</w:t>
+      </w:r>
       <w:r>
         <w:t xml:space="preserve"> wine as ‘Medium’. </w:t>
       </w:r>
       <w:r>
-        <w:t xml:space="preserve">Machine learning algorithms have trouble learning when one class dominates the </w:t>
-      </w:r>
-      <w:proofErr w:type="gramStart"/>
-      <w:r>
-        <w:t>other,</w:t>
-      </w:r>
-      <w:proofErr w:type="gramEnd"/>
-      <w:r>
-        <w:t xml:space="preserve"> or others as in the case of our Wine Quality dataset. </w:t>
+        <w:t xml:space="preserve">Machine learning algorithms have trouble learning when one class dominates the other, or others as in the case of our Wine Quality dataset. </w:t>
       </w:r>
       <w:r>
         <w:t xml:space="preserve">There is not enough data to properly model the </w:t>
       </w:r>
-      <w:proofErr w:type="spellStart"/>
-      <w:r>
-        <w:t>characteritics</w:t>
-      </w:r>
-      <w:proofErr w:type="spellEnd"/>
+      <w:r>
+        <w:t>characteristics</w:t>
+      </w:r>
       <w:r>
         <w:t xml:space="preserve"> of a new ‘Poor’ or ‘High’ quality wine.</w:t>
       </w:r>
@@ -9014,11 +8709,9 @@
       <w:r>
         <w:t>Create new ‘</w:t>
       </w:r>
-      <w:proofErr w:type="spellStart"/>
-      <w:r>
-        <w:t>synthentic</w:t>
-      </w:r>
-      <w:proofErr w:type="spellEnd"/>
+      <w:r>
+        <w:t>synthetic</w:t>
+      </w:r>
       <w:r>
         <w:t>’ row for the ‘Poor’ and ‘High’ quality wines.</w:t>
       </w:r>
@@ -9043,11 +8736,9 @@
     </w:p>
     <w:p/>
     <w:p>
-      <w:proofErr w:type="spellStart"/>
       <w:r>
         <w:t>Upsampling</w:t>
       </w:r>
-      <w:proofErr w:type="spellEnd"/>
     </w:p>
     <w:p>
       <w:r>
@@ -9107,154 +8798,102 @@
     <w:p>
       <w:r>
         <w:lastRenderedPageBreak/>
+        <w:t>&lt;screen shot of SMOTE Operator&gt;</w:t>
+      </w:r>
+    </w:p>
+    <w:p/>
+    <w:p>
+      <w:r>
+        <w:t>Downsampling</w:t>
+      </w:r>
+    </w:p>
+    <w:p>
+      <w:r>
+        <w:t xml:space="preserve">Balancing </w:t>
+      </w:r>
+      <w:r>
+        <w:t>the Wine Quality dataset can also involve reducing the number of row for ‘Medium’ quality wines.</w:t>
+      </w:r>
+    </w:p>
+    <w:p>
+      <w:r>
+        <w:t>A nested set of operations can be embedded into a RapidMiner process to rebalance the data and down sample the ‘Medium' wines.</w:t>
+      </w:r>
+    </w:p>
+    <w:p>
+      <w:r>
+        <w:t xml:space="preserve">We created a high level ‘Unbalance’ process operator in RapidMiner into which to feed out Wine Quality </w:t>
+      </w:r>
+      <w:r>
+        <w:t>dataset</w:t>
+      </w:r>
+      <w:r>
+        <w:t>.</w:t>
+      </w:r>
+    </w:p>
+    <w:p>
+      <w:r>
         <w:t>&lt;</w:t>
       </w:r>
-      <w:proofErr w:type="gramStart"/>
-      <w:r>
-        <w:t>screen</w:t>
-      </w:r>
-      <w:proofErr w:type="gramEnd"/>
-      <w:r>
-        <w:t xml:space="preserve"> shot of SMOTE Operator&gt;</w:t>
+      <w:r>
+        <w:t>Screen</w:t>
+      </w:r>
+      <w:r>
+        <w:t xml:space="preserve"> shot of </w:t>
+      </w:r>
+      <w:r>
+        <w:t>‘Balance’ operator</w:t>
+      </w:r>
+      <w:r>
+        <w:t>&gt;</w:t>
       </w:r>
     </w:p>
     <w:p/>
     <w:p>
-      <w:proofErr w:type="spellStart"/>
+      <w:r>
+        <w:t xml:space="preserve">Clicking through to the </w:t>
+      </w:r>
+      <w:r>
+        <w:t>workings of the operator we can see how the Wine Quality dataset is split to separate out the ‘Medium’ Quality wines and reduce the % of those rows fed into the training process for the model.</w:t>
+      </w:r>
+    </w:p>
+    <w:p>
+      <w:r>
+        <w:t>&lt;screenshot&gt;</w:t>
+      </w:r>
+    </w:p>
+    <w:p>
+      <w:r>
+        <w:t>&lt;screenshot&gt;</w:t>
+      </w:r>
+    </w:p>
+    <w:p/>
+    <w:p>
+      <w:r>
+        <w:t xml:space="preserve">The </w:t>
+      </w:r>
+      <w:r>
+        <w:t>Upsampling</w:t>
+      </w:r>
+      <w:r>
+        <w:t xml:space="preserve"> and </w:t>
+      </w:r>
       <w:r>
         <w:t>Downsampling</w:t>
       </w:r>
-      <w:proofErr w:type="spellEnd"/>
-    </w:p>
-    <w:p>
-      <w:r>
-        <w:t xml:space="preserve">Balancing </w:t>
-      </w:r>
-      <w:r>
-        <w:t>the Wine Quality dataset can also involve reducing the number of row for ‘Medium’ quality wines.</w:t>
-      </w:r>
-    </w:p>
-    <w:p>
-      <w:r>
-        <w:t xml:space="preserve">A nested set of operations can be embedded into a RapidMiner process to rebalance the data and down sample the ‘Medium </w:t>
-      </w:r>
-      <w:proofErr w:type="gramStart"/>
-      <w:r>
-        <w:t>‘ wines</w:t>
-      </w:r>
-      <w:proofErr w:type="gramEnd"/>
-      <w:r>
-        <w:t>.</w:t>
-      </w:r>
-    </w:p>
-    <w:p>
-      <w:r>
-        <w:t xml:space="preserve">We created a high level ‘Unbalance’ process operator in RapidMiner into which to feed out Wine Quality </w:t>
-      </w:r>
-      <w:proofErr w:type="spellStart"/>
-      <w:r>
-        <w:t>datast</w:t>
-      </w:r>
-      <w:proofErr w:type="spellEnd"/>
-      <w:r>
-        <w:t>.</w:t>
-      </w:r>
-    </w:p>
-    <w:p>
-      <w:r>
-        <w:t>&lt;</w:t>
-      </w:r>
-      <w:proofErr w:type="gramStart"/>
-      <w:r>
-        <w:t>screen</w:t>
-      </w:r>
-      <w:proofErr w:type="gramEnd"/>
-      <w:r>
-        <w:t xml:space="preserve"> shot of ‘Balance’  operator&gt;</w:t>
+      <w:r>
+        <w:t xml:space="preserve"> operators are chained within a separate process so that can be more easily re-used with the RapidMiner modelling processes.</w:t>
       </w:r>
     </w:p>
     <w:p/>
     <w:p>
       <w:r>
-        <w:t xml:space="preserve">Clicking through to the </w:t>
-      </w:r>
-      <w:r>
-        <w:t>workings of the operator we can see how the Wine Quality dataset is split to separate out the ‘Medium’ Quality wines and reduce the % of those rows fed into the training process for the model.</w:t>
-      </w:r>
-    </w:p>
-    <w:p>
-      <w:r>
-        <w:t>&lt;</w:t>
-      </w:r>
-      <w:proofErr w:type="gramStart"/>
-      <w:r>
-        <w:t>screenshot</w:t>
-      </w:r>
-      <w:proofErr w:type="gramEnd"/>
-      <w:r>
-        <w:t>&gt;</w:t>
-      </w:r>
-    </w:p>
-    <w:p>
-      <w:r>
-        <w:t>&lt;</w:t>
-      </w:r>
-      <w:proofErr w:type="gramStart"/>
-      <w:r>
-        <w:t>screenshot</w:t>
-      </w:r>
-      <w:proofErr w:type="gramEnd"/>
-      <w:r>
-        <w:t>&gt;</w:t>
+        <w:t>&lt;screenshot of chained operators&gt;</w:t>
       </w:r>
     </w:p>
     <w:p/>
     <w:p>
       <w:r>
-        <w:t xml:space="preserve">The </w:t>
-      </w:r>
-      <w:proofErr w:type="spellStart"/>
-      <w:r>
-        <w:t>upsampling</w:t>
-      </w:r>
-      <w:proofErr w:type="spellEnd"/>
-      <w:r>
-        <w:t xml:space="preserve"> and </w:t>
-      </w:r>
-      <w:proofErr w:type="spellStart"/>
-      <w:r>
-        <w:t>downsampling</w:t>
-      </w:r>
-      <w:proofErr w:type="spellEnd"/>
-      <w:r>
-        <w:t xml:space="preserve"> operators are chained within a separate process so that can be </w:t>
-      </w:r>
-      <w:proofErr w:type="spellStart"/>
-      <w:r>
-        <w:t>be</w:t>
-      </w:r>
-      <w:proofErr w:type="spellEnd"/>
-      <w:r>
-        <w:t xml:space="preserve"> more easily re-used with the RapidMiner modelling processes.</w:t>
-      </w:r>
-    </w:p>
-    <w:p/>
-    <w:p>
-      <w:r>
-        <w:t>&lt;</w:t>
-      </w:r>
-      <w:proofErr w:type="gramStart"/>
-      <w:r>
-        <w:t>screenshot</w:t>
-      </w:r>
-      <w:proofErr w:type="gramEnd"/>
-      <w:r>
-        <w:t xml:space="preserve"> of chained operators&gt;</w:t>
-      </w:r>
-    </w:p>
-    <w:p/>
-    <w:p>
-      <w:r>
         <w:t>Why two SMOTE operators?</w:t>
       </w:r>
     </w:p>
@@ -9262,11 +8901,9 @@
       <w:r>
         <w:t xml:space="preserve">Each SMOTE operator in RapidMiner tackles the minority class, which is the classification with the </w:t>
       </w:r>
-      <w:proofErr w:type="spellStart"/>
-      <w:r>
-        <w:t>fewst</w:t>
-      </w:r>
-      <w:proofErr w:type="spellEnd"/>
+      <w:r>
+        <w:t>fewest</w:t>
+      </w:r>
       <w:r>
         <w:t xml:space="preserve"> number of rows. </w:t>
       </w:r>
@@ -9321,26 +8958,16 @@
       <w:r>
         <w:t xml:space="preserve">Miner is to generate enough data to </w:t>
       </w:r>
-      <w:proofErr w:type="spellStart"/>
-      <w:r>
-        <w:t>blance</w:t>
-      </w:r>
-      <w:proofErr w:type="spellEnd"/>
+      <w:r>
+        <w:t>balance</w:t>
+      </w:r>
       <w:r>
         <w:t xml:space="preserve"> the minority class with the majority one.</w:t>
       </w:r>
     </w:p>
     <w:p>
       <w:r>
-        <w:t>&lt;</w:t>
-      </w:r>
-      <w:proofErr w:type="gramStart"/>
-      <w:r>
-        <w:t>screenshot</w:t>
-      </w:r>
-      <w:proofErr w:type="gramEnd"/>
-      <w:r>
-        <w:t xml:space="preserve"> of SMOTE setting</w:t>
+        <w:t>&lt;screenshot of SMOTE setting</w:t>
       </w:r>
       <w:r>
         <w:t xml:space="preserve"> – default balance</w:t>
@@ -9370,11 +8997,9 @@
       <w:r>
         <w:t xml:space="preserve">The Wine Quality dataset was split into </w:t>
       </w:r>
-      <w:proofErr w:type="spellStart"/>
-      <w:r>
-        <w:t>Trainign</w:t>
-      </w:r>
-      <w:proofErr w:type="spellEnd"/>
+      <w:r>
+        <w:t>Training</w:t>
+      </w:r>
       <w:r>
         <w:t xml:space="preserve"> and Test date prior to modelling with a 70%/30% ratio. The numbers of rows in each set breakdown as follows;</w:t>
       </w:r>
@@ -11451,7 +11076,6 @@
                 <w:lang w:eastAsia="en-GB"/>
               </w:rPr>
             </w:pPr>
-            <w:proofErr w:type="spellStart"/>
             <w:r>
               <w:rPr>
                 <w:rFonts w:ascii="Calibri" w:hAnsi="Calibri" w:cs="Times New Roman"/>
@@ -11461,19 +11085,7 @@
                 <w:szCs w:val="22"/>
                 <w:lang w:eastAsia="en-GB"/>
               </w:rPr>
-              <w:t>UpSample</w:t>
-            </w:r>
-            <w:proofErr w:type="spellEnd"/>
-            <w:r>
-              <w:rPr>
-                <w:rFonts w:ascii="Calibri" w:hAnsi="Calibri" w:cs="Times New Roman"/>
-                <w:b/>
-                <w:bCs/>
-                <w:color w:val="000000"/>
-                <w:szCs w:val="22"/>
-                <w:lang w:eastAsia="en-GB"/>
-              </w:rPr>
-              <w:t xml:space="preserve"> Opt - 1</w:t>
+              <w:t>UpSample Opt - 1</w:t>
             </w:r>
           </w:p>
         </w:tc>
@@ -11505,7 +11117,6 @@
                 <w:lang w:eastAsia="en-GB"/>
               </w:rPr>
             </w:pPr>
-            <w:proofErr w:type="spellStart"/>
             <w:r>
               <w:rPr>
                 <w:rFonts w:ascii="Calibri" w:hAnsi="Calibri" w:cs="Times New Roman"/>
@@ -11515,19 +11126,7 @@
                 <w:szCs w:val="22"/>
                 <w:lang w:eastAsia="en-GB"/>
               </w:rPr>
-              <w:t>UpSample</w:t>
-            </w:r>
-            <w:proofErr w:type="spellEnd"/>
-            <w:r>
-              <w:rPr>
-                <w:rFonts w:ascii="Calibri" w:hAnsi="Calibri" w:cs="Times New Roman"/>
-                <w:b/>
-                <w:bCs/>
-                <w:color w:val="000000"/>
-                <w:szCs w:val="22"/>
-                <w:lang w:eastAsia="en-GB"/>
-              </w:rPr>
-              <w:t xml:space="preserve"> Opt - 2</w:t>
+              <w:t>UpSample Opt - 2</w:t>
             </w:r>
           </w:p>
         </w:tc>
@@ -11559,7 +11158,6 @@
                 <w:lang w:eastAsia="en-GB"/>
               </w:rPr>
             </w:pPr>
-            <w:proofErr w:type="spellStart"/>
             <w:r>
               <w:rPr>
                 <w:rFonts w:ascii="Calibri" w:hAnsi="Calibri" w:cs="Times New Roman"/>
@@ -11569,19 +11167,7 @@
                 <w:szCs w:val="22"/>
                 <w:lang w:eastAsia="en-GB"/>
               </w:rPr>
-              <w:t>UpSample</w:t>
-            </w:r>
-            <w:proofErr w:type="spellEnd"/>
-            <w:r>
-              <w:rPr>
-                <w:rFonts w:ascii="Calibri" w:hAnsi="Calibri" w:cs="Times New Roman"/>
-                <w:b/>
-                <w:bCs/>
-                <w:color w:val="000000"/>
-                <w:szCs w:val="22"/>
-                <w:lang w:eastAsia="en-GB"/>
-              </w:rPr>
-              <w:t xml:space="preserve"> Opt - 3</w:t>
+              <w:t>UpSample Opt - 3</w:t>
             </w:r>
           </w:p>
         </w:tc>
@@ -12562,9 +12148,8 @@
                 <w:szCs w:val="22"/>
                 <w:lang w:eastAsia="en-GB"/>
               </w:rPr>
-              <w:t xml:space="preserve">Percentage </w:t>
+              <w:t xml:space="preserve">Percentage Upsampling in </w:t>
             </w:r>
-            <w:proofErr w:type="spellStart"/>
             <w:r>
               <w:rPr>
                 <w:rFonts w:ascii="Calibri" w:hAnsi="Calibri" w:cs="Times New Roman"/>
@@ -12574,33 +12159,8 @@
                 <w:szCs w:val="22"/>
                 <w:lang w:eastAsia="en-GB"/>
               </w:rPr>
-              <w:t>Upsampling</w:t>
+              <w:t>Training Set</w:t>
             </w:r>
-            <w:proofErr w:type="spellEnd"/>
-            <w:r>
-              <w:rPr>
-                <w:rFonts w:ascii="Calibri" w:hAnsi="Calibri" w:cs="Times New Roman"/>
-                <w:i/>
-                <w:iCs/>
-                <w:color w:val="000000"/>
-                <w:szCs w:val="22"/>
-                <w:lang w:eastAsia="en-GB"/>
-              </w:rPr>
-              <w:t xml:space="preserve"> in </w:t>
-            </w:r>
-            <w:proofErr w:type="spellStart"/>
-            <w:r>
-              <w:rPr>
-                <w:rFonts w:ascii="Calibri" w:hAnsi="Calibri" w:cs="Times New Roman"/>
-                <w:i/>
-                <w:iCs/>
-                <w:color w:val="000000"/>
-                <w:szCs w:val="22"/>
-                <w:lang w:eastAsia="en-GB"/>
-              </w:rPr>
-              <w:t>TrainingSet</w:t>
-            </w:r>
-            <w:proofErr w:type="spellEnd"/>
           </w:p>
         </w:tc>
         <w:tc>
@@ -12785,19 +12345,15 @@
       <w:r>
         <w:t xml:space="preserve">The above numbers – 100, 200, and 300 – represent different settings in the </w:t>
       </w:r>
-      <w:proofErr w:type="spellStart"/>
-      <w:r>
-        <w:t>SMOTe</w:t>
-      </w:r>
-      <w:proofErr w:type="spellEnd"/>
+      <w:r>
+        <w:t>SMOTE</w:t>
+      </w:r>
       <w:r>
         <w:t xml:space="preserve"> operator configuration. They represent an upper limit to the additional number of </w:t>
       </w:r>
-      <w:proofErr w:type="spellStart"/>
-      <w:r>
-        <w:t>ariticial</w:t>
-      </w:r>
-      <w:proofErr w:type="spellEnd"/>
+      <w:r>
+        <w:t>artificial</w:t>
+      </w:r>
       <w:r>
         <w:t xml:space="preserve"> data rows.</w:t>
       </w:r>
@@ -12805,15 +12361,7 @@
     <w:p/>
     <w:p>
       <w:r>
-        <w:t>&lt;</w:t>
-      </w:r>
-      <w:proofErr w:type="gramStart"/>
-      <w:r>
-        <w:t>screenshot</w:t>
-      </w:r>
-      <w:proofErr w:type="gramEnd"/>
-      <w:r>
-        <w:t xml:space="preserve"> of SMOTE operator with row numbers&gt;</w:t>
+        <w:t>&lt;screenshot of SMOTE operator with row numbers&gt;</w:t>
       </w:r>
     </w:p>
     <w:p>
@@ -12826,11 +12374,9 @@
       <w:r>
         <w:t xml:space="preserve">le above shows the effect that the configuration values have on the actual percentage of </w:t>
       </w:r>
-      <w:proofErr w:type="spellStart"/>
-      <w:r>
-        <w:t>articifical</w:t>
-      </w:r>
-      <w:proofErr w:type="spellEnd"/>
+      <w:r>
+        <w:t>artificial</w:t>
+      </w:r>
       <w:r>
         <w:t xml:space="preserve"> records in the Training Set, before it is used in the Modelling Phase.</w:t>
       </w:r>
@@ -14379,15 +13925,7 @@
     <w:p>
       <w:r>
         <w:lastRenderedPageBreak/>
-        <w:t xml:space="preserve">Our initial assumption was that 50%+ of artificial data in the Training Set was too high a value, and that 18% of an increase still generated too few ‘Poor’ an </w:t>
-      </w:r>
-      <w:proofErr w:type="spellStart"/>
-      <w:r>
-        <w:t>d’high</w:t>
-      </w:r>
-      <w:proofErr w:type="spellEnd"/>
-      <w:r>
-        <w:t>’ quality data rows for the Modelling.</w:t>
+        <w:t>Our initial assumption was that 50%+ of artificial data in the Training Set was too high a value, and that 18% of an increase still generated too few ‘Poor’ and ’High’ quality data rows for the Modelling.</w:t>
       </w:r>
     </w:p>
     <w:p>
@@ -14398,15 +13936,7 @@
     <w:p/>
     <w:p>
       <w:r>
-        <w:t xml:space="preserve">During the actual project we iterated a number of times with the value in the SMOTE operators and the ‘200’ value performed the best on the Test set. (However, as stated earlier in this report this was really just the ‘least </w:t>
-      </w:r>
-      <w:proofErr w:type="gramStart"/>
-      <w:r>
-        <w:t>worst</w:t>
-      </w:r>
-      <w:proofErr w:type="gramEnd"/>
-      <w:r>
-        <w:t>’ setting in terms of generating predictive values for ‘Poor’ and ‘High’ quality wines).</w:t>
+        <w:t>During the actual project we iterated a number of times with the value in the SMOTE operators and the ‘200’ value performed the best on the Test set. (However, as stated earlier in this report this was really just the ‘least worst’ setting in terms of generating predictive values for ‘Poor’ and ‘High’ quality wines).</w:t>
       </w:r>
     </w:p>
     <w:p/>
@@ -14421,11 +13951,9 @@
       <w:r>
         <w:t xml:space="preserve">The scale of </w:t>
       </w:r>
-      <w:proofErr w:type="spellStart"/>
-      <w:r>
-        <w:t>downsamplig</w:t>
-      </w:r>
-      <w:proofErr w:type="spellEnd"/>
+      <w:r>
+        <w:t>Downsampling</w:t>
+      </w:r>
       <w:r>
         <w:t xml:space="preserve"> was much more of a trial and error process as we iterated through the Data Preparation, Modelling, and Evaluation phases to tune the models to try and maximise accuracy.</w:t>
       </w:r>
@@ -14434,34 +13962,22 @@
       <w:r>
         <w:t xml:space="preserve">In practice we found that </w:t>
       </w:r>
-      <w:proofErr w:type="spellStart"/>
-      <w:r>
-        <w:t>downsampling</w:t>
-      </w:r>
-      <w:proofErr w:type="spellEnd"/>
+      <w:r>
+        <w:t>Downsampling</w:t>
+      </w:r>
       <w:r>
         <w:t xml:space="preserve"> the ‘Medium’ wines in the Training set to 40% of the original number produced marginally better </w:t>
       </w:r>
-      <w:proofErr w:type="spellStart"/>
-      <w:r>
-        <w:t>accurancy</w:t>
-      </w:r>
-      <w:proofErr w:type="spellEnd"/>
+      <w:r>
+        <w:t>accuracy</w:t>
+      </w:r>
       <w:r>
         <w:t xml:space="preserve"> in the Modelling / Evaluation phase.</w:t>
       </w:r>
     </w:p>
     <w:p>
       <w:r>
-        <w:t>&lt;</w:t>
-      </w:r>
-      <w:proofErr w:type="gramStart"/>
-      <w:r>
-        <w:t>screenshot</w:t>
-      </w:r>
-      <w:proofErr w:type="gramEnd"/>
-      <w:r>
-        <w:t xml:space="preserve"> of Filter operator&gt;</w:t>
+        <w:t>&lt;screenshot of Filter operator&gt;</w:t>
       </w:r>
     </w:p>
     <w:p/>
@@ -14471,19 +13987,15 @@
       <w:r>
         <w:t xml:space="preserve">The </w:t>
       </w:r>
-      <w:proofErr w:type="spellStart"/>
-      <w:r>
-        <w:t>upsampling</w:t>
-      </w:r>
-      <w:proofErr w:type="spellEnd"/>
+      <w:r>
+        <w:t>Upsampling</w:t>
+      </w:r>
       <w:r>
         <w:t xml:space="preserve"> and </w:t>
       </w:r>
-      <w:proofErr w:type="spellStart"/>
-      <w:r>
-        <w:t>downsamplig</w:t>
-      </w:r>
-      <w:proofErr w:type="spellEnd"/>
+      <w:r>
+        <w:t>Downsampling</w:t>
+      </w:r>
       <w:r>
         <w:t xml:space="preserve"> routines are built and refined as part of the Data Preparation Phase but implemented during the training of the Model.</w:t>
       </w:r>
@@ -14502,11 +14014,9 @@
       <w:r>
         <w:t xml:space="preserve"> applied to the Training dataset for Wine </w:t>
       </w:r>
-      <w:proofErr w:type="spellStart"/>
-      <w:r>
-        <w:t>Quality.This</w:t>
-      </w:r>
-      <w:proofErr w:type="spellEnd"/>
+      <w:r>
+        <w:t>Quality. This</w:t>
+      </w:r>
       <w:r>
         <w:t xml:space="preserve"> is the subset of the overall Wine Quality dataset used to train the actual model.</w:t>
       </w:r>
@@ -14515,11 +14025,9 @@
       <w:r>
         <w:t xml:space="preserve">The application of these over and </w:t>
       </w:r>
-      <w:proofErr w:type="spellStart"/>
-      <w:r>
-        <w:t>undersmapling</w:t>
-      </w:r>
-      <w:proofErr w:type="spellEnd"/>
+      <w:r>
+        <w:t>undersampling</w:t>
+      </w:r>
       <w:r>
         <w:t xml:space="preserve"> routines within the Modelling Phase is described in detail in Section </w:t>
       </w:r>
@@ -14577,22 +14085,20 @@
       <w:pPr>
         <w:pStyle w:val="Heading2"/>
       </w:pPr>
-      <w:bookmarkStart w:id="25" w:name="_Toc31879313"/>
+      <w:bookmarkStart w:id="26" w:name="_Toc31879313"/>
       <w:r>
         <w:lastRenderedPageBreak/>
         <w:t>Integrate Data</w:t>
       </w:r>
-      <w:bookmarkEnd w:id="25"/>
+      <w:bookmarkEnd w:id="26"/>
     </w:p>
     <w:p>
       <w:r>
         <w:t xml:space="preserve">Our Wine Quality dataset from Kaggle is a complete repository of information for our data mining </w:t>
       </w:r>
-      <w:proofErr w:type="spellStart"/>
-      <w:r>
-        <w:t>prurposes</w:t>
-      </w:r>
-      <w:proofErr w:type="spellEnd"/>
+      <w:r>
+        <w:t>purposes</w:t>
+      </w:r>
       <w:r>
         <w:t xml:space="preserve">. </w:t>
       </w:r>
@@ -14601,11 +14107,9 @@
       <w:r>
         <w:t xml:space="preserve">We </w:t>
       </w:r>
-      <w:proofErr w:type="spellStart"/>
-      <w:r>
-        <w:t>detrmined</w:t>
-      </w:r>
-      <w:proofErr w:type="spellEnd"/>
+      <w:r>
+        <w:t>determined</w:t>
+      </w:r>
       <w:r>
         <w:t xml:space="preserve"> that there is n</w:t>
       </w:r>
@@ -14630,11 +14134,9 @@
       <w:r>
         <w:t xml:space="preserve">’ </w:t>
       </w:r>
-      <w:proofErr w:type="spellStart"/>
-      <w:r>
-        <w:t>analsysis</w:t>
-      </w:r>
-      <w:proofErr w:type="spellEnd"/>
+      <w:r>
+        <w:t>analysis</w:t>
+      </w:r>
       <w:r>
         <w:t xml:space="preserve"> after the main modelling, eval</w:t>
       </w:r>
@@ -14673,11 +14175,11 @@
       <w:pPr>
         <w:pStyle w:val="Heading2"/>
       </w:pPr>
-      <w:bookmarkStart w:id="26" w:name="_Toc31879314"/>
+      <w:bookmarkStart w:id="27" w:name="_Toc31879314"/>
       <w:r>
         <w:t>Format Data</w:t>
       </w:r>
-      <w:bookmarkEnd w:id="26"/>
+      <w:bookmarkEnd w:id="27"/>
     </w:p>
     <w:p>
       <w:pPr>
@@ -14712,16 +14214,14 @@
         </w:rPr>
         <w:t xml:space="preserve">The major tasks in reworking the </w:t>
       </w:r>
-      <w:proofErr w:type="spellStart"/>
       <w:r>
         <w:rPr>
           <w:color w:val="000000"/>
           <w:szCs w:val="22"/>
           <w:lang w:eastAsia="en-GB"/>
         </w:rPr>
-        <w:t>WineQuality</w:t>
-      </w:r>
-      <w:proofErr w:type="spellEnd"/>
+        <w:t>Wine Quality</w:t>
+      </w:r>
       <w:r>
         <w:rPr>
           <w:color w:val="000000"/>
@@ -14831,16 +14331,14 @@
         </w:rPr>
         <w:t xml:space="preserve">The Kaggle </w:t>
       </w:r>
-      <w:proofErr w:type="gramStart"/>
       <w:r>
         <w:rPr>
           <w:color w:val="000000"/>
           <w:szCs w:val="22"/>
           <w:lang w:eastAsia="en-GB"/>
         </w:rPr>
-        <w:t>page describe</w:t>
-      </w:r>
-      <w:proofErr w:type="gramEnd"/>
+        <w:t>page describes</w:t>
+      </w:r>
       <w:r>
         <w:rPr>
           <w:color w:val="000000"/>
@@ -14866,16 +14364,14 @@
         </w:rPr>
         <w:t xml:space="preserve">In data mining it is often important to change the order of the records in the dataset. Many modelling </w:t>
       </w:r>
-      <w:proofErr w:type="spellStart"/>
       <w:r>
         <w:rPr>
           <w:color w:val="000000"/>
           <w:szCs w:val="22"/>
           <w:lang w:eastAsia="en-GB"/>
         </w:rPr>
-        <w:t>alrotihms</w:t>
-      </w:r>
-      <w:proofErr w:type="spellEnd"/>
+        <w:t>algorithms</w:t>
+      </w:r>
       <w:r>
         <w:rPr>
           <w:color w:val="000000"/>
@@ -14901,16 +14397,14 @@
         </w:rPr>
         <w:t xml:space="preserve">We do not employee the use of neural </w:t>
       </w:r>
-      <w:proofErr w:type="spellStart"/>
       <w:r>
         <w:rPr>
           <w:color w:val="000000"/>
           <w:szCs w:val="22"/>
           <w:lang w:eastAsia="en-GB"/>
         </w:rPr>
-        <w:t>netwokrs</w:t>
-      </w:r>
-      <w:proofErr w:type="spellEnd"/>
+        <w:t>networks</w:t>
+      </w:r>
       <w:r>
         <w:rPr>
           <w:color w:val="000000"/>
@@ -14922,11 +14416,9 @@
       <w:r>
         <w:t xml:space="preserve">Data Preparation Phase </w:t>
       </w:r>
-      <w:proofErr w:type="spellStart"/>
-      <w:r>
-        <w:t>processe</w:t>
-      </w:r>
-      <w:proofErr w:type="spellEnd"/>
+      <w:r>
+        <w:t>processes</w:t>
+      </w:r>
       <w:r>
         <w:t>.</w:t>
       </w:r>
@@ -14947,18 +14439,14 @@
         </w:rPr>
         <w:t>&lt;</w:t>
       </w:r>
-      <w:proofErr w:type="spellStart"/>
-      <w:proofErr w:type="gramStart"/>
       <w:r>
         <w:rPr>
           <w:color w:val="000000"/>
           <w:szCs w:val="22"/>
           <w:lang w:eastAsia="en-GB"/>
         </w:rPr>
-        <w:t>sctreenshot</w:t>
-      </w:r>
-      <w:proofErr w:type="spellEnd"/>
-      <w:proofErr w:type="gramEnd"/>
+        <w:t>Screenshot</w:t>
+      </w:r>
       <w:r>
         <w:rPr>
           <w:color w:val="000000"/>
@@ -15113,20 +14601,20 @@
       <w:pPr>
         <w:pStyle w:val="Heading1"/>
       </w:pPr>
-      <w:bookmarkStart w:id="27" w:name="_Ref31040685"/>
-      <w:bookmarkStart w:id="28" w:name="_Toc31879315"/>
+      <w:bookmarkStart w:id="28" w:name="_Ref31040685"/>
+      <w:bookmarkStart w:id="29" w:name="_Toc31879315"/>
       <w:r>
         <w:lastRenderedPageBreak/>
         <w:t>Modelling</w:t>
       </w:r>
-      <w:bookmarkEnd w:id="27"/>
       <w:bookmarkEnd w:id="28"/>
+      <w:bookmarkEnd w:id="29"/>
     </w:p>
     <w:p>
       <w:pPr>
         <w:pStyle w:val="Heading2"/>
       </w:pPr>
-      <w:bookmarkStart w:id="29" w:name="_Toc31879316"/>
+      <w:bookmarkStart w:id="30" w:name="_Toc31879316"/>
       <w:r>
         <w:t xml:space="preserve">Select </w:t>
       </w:r>
@@ -15136,7 +14624,7 @@
       <w:r>
         <w:t xml:space="preserve"> Technique</w:t>
       </w:r>
-      <w:bookmarkEnd w:id="29"/>
+      <w:bookmarkEnd w:id="30"/>
     </w:p>
     <w:p>
       <w:pPr>
@@ -15158,27 +14646,7 @@
           <w:sz w:val="22"/>
           <w:szCs w:val="22"/>
         </w:rPr>
-        <w:t xml:space="preserve">The first step in the </w:t>
-      </w:r>
-      <w:proofErr w:type="spellStart"/>
-      <w:r>
-        <w:rPr>
-          <w:rFonts w:ascii="Arial" w:hAnsi="Arial" w:cs="Arial"/>
-          <w:spacing w:val="-1"/>
-          <w:sz w:val="22"/>
-          <w:szCs w:val="22"/>
-        </w:rPr>
-        <w:t>the</w:t>
-      </w:r>
-      <w:proofErr w:type="spellEnd"/>
-      <w:r>
-        <w:rPr>
-          <w:rFonts w:ascii="Arial" w:hAnsi="Arial" w:cs="Arial"/>
-          <w:spacing w:val="-1"/>
-          <w:sz w:val="22"/>
-          <w:szCs w:val="22"/>
-        </w:rPr>
-        <w:t xml:space="preserve"> Modelling Phase is to select the actual modelling technique to be used.</w:t>
+        <w:t>The first step in the Modelling Phase is to select the actual modelling technique to be used.</w:t>
       </w:r>
     </w:p>
     <w:p>
@@ -15212,7 +14680,6 @@
         </w:rPr>
         <w:t xml:space="preserve">many </w:t>
       </w:r>
-      <w:proofErr w:type="spellStart"/>
       <w:r>
         <w:rPr>
           <w:rFonts w:ascii="Arial" w:hAnsi="Arial" w:cs="Arial"/>
@@ -15220,9 +14687,8 @@
           <w:sz w:val="22"/>
           <w:szCs w:val="22"/>
         </w:rPr>
-        <w:t>acaemdemic</w:t>
-      </w:r>
-      <w:proofErr w:type="spellEnd"/>
+        <w:t>academic</w:t>
+      </w:r>
       <w:r>
         <w:rPr>
           <w:rFonts w:ascii="Arial" w:hAnsi="Arial" w:cs="Arial"/>
@@ -15374,7 +14840,6 @@
         </w:rPr>
         <w:t xml:space="preserve">ed on the </w:t>
       </w:r>
-      <w:proofErr w:type="spellStart"/>
       <w:r>
         <w:rPr>
           <w:rFonts w:ascii="Arial" w:hAnsi="Arial" w:cs="Arial"/>
@@ -15382,9 +14847,8 @@
           <w:sz w:val="22"/>
           <w:szCs w:val="22"/>
         </w:rPr>
-        <w:t>characterisics</w:t>
-      </w:r>
-      <w:proofErr w:type="spellEnd"/>
+        <w:t>characteristics</w:t>
+      </w:r>
       <w:r>
         <w:rPr>
           <w:rFonts w:ascii="Arial" w:hAnsi="Arial" w:cs="Arial"/>
@@ -15394,7 +14858,6 @@
         </w:rPr>
         <w:t xml:space="preserve"> of a dataset. Based on the nature of the Wine Quality dataset this web based </w:t>
       </w:r>
-      <w:proofErr w:type="spellStart"/>
       <w:r>
         <w:rPr>
           <w:rFonts w:ascii="Arial" w:hAnsi="Arial" w:cs="Arial"/>
@@ -15402,9 +14865,8 @@
           <w:sz w:val="22"/>
           <w:szCs w:val="22"/>
         </w:rPr>
-        <w:t>RpaidMiner</w:t>
-      </w:r>
-      <w:proofErr w:type="spellEnd"/>
+        <w:t>RapidMiner</w:t>
+      </w:r>
       <w:r>
         <w:rPr>
           <w:rFonts w:ascii="Arial" w:hAnsi="Arial" w:cs="Arial"/>
@@ -15571,27 +15033,7 @@
           <w:szCs w:val="22"/>
         </w:rPr>
         <w:lastRenderedPageBreak/>
-        <w:t xml:space="preserve">We also used the </w:t>
-      </w:r>
-      <w:proofErr w:type="spellStart"/>
-      <w:r>
-        <w:rPr>
-          <w:rFonts w:ascii="Arial" w:hAnsi="Arial" w:cs="Arial"/>
-          <w:spacing w:val="-1"/>
-          <w:sz w:val="22"/>
-          <w:szCs w:val="22"/>
-        </w:rPr>
-        <w:t>AutoModel</w:t>
-      </w:r>
-      <w:proofErr w:type="spellEnd"/>
-      <w:r>
-        <w:rPr>
-          <w:rFonts w:ascii="Arial" w:hAnsi="Arial" w:cs="Arial"/>
-          <w:spacing w:val="-1"/>
-          <w:sz w:val="22"/>
-          <w:szCs w:val="22"/>
-        </w:rPr>
-        <w:t xml:space="preserve"> function in RapidMiner on our prepared Training </w:t>
+        <w:t xml:space="preserve">We also used the AutoModel function in RapidMiner on our prepared Training </w:t>
       </w:r>
       <w:r>
         <w:rPr>
@@ -15684,7 +15126,6 @@
         </w:rPr>
         <w:t>&lt;</w:t>
       </w:r>
-      <w:proofErr w:type="gramStart"/>
       <w:r>
         <w:rPr>
           <w:rFonts w:ascii="Arial" w:hAnsi="Arial" w:cs="Arial"/>
@@ -15692,9 +15133,8 @@
           <w:sz w:val="22"/>
           <w:szCs w:val="22"/>
         </w:rPr>
-        <w:t>screenshot</w:t>
-      </w:r>
-      <w:proofErr w:type="gramEnd"/>
+        <w:t>Screenshot</w:t>
+      </w:r>
       <w:r>
         <w:rPr>
           <w:rFonts w:ascii="Arial" w:hAnsi="Arial" w:cs="Arial"/>
@@ -15702,27 +15142,7 @@
           <w:sz w:val="22"/>
           <w:szCs w:val="22"/>
         </w:rPr>
-        <w:t xml:space="preserve"> of </w:t>
-      </w:r>
-      <w:proofErr w:type="spellStart"/>
-      <w:r>
-        <w:rPr>
-          <w:rFonts w:ascii="Arial" w:hAnsi="Arial" w:cs="Arial"/>
-          <w:spacing w:val="-1"/>
-          <w:sz w:val="22"/>
-          <w:szCs w:val="22"/>
-        </w:rPr>
-        <w:t>AutoModel</w:t>
-      </w:r>
-      <w:proofErr w:type="spellEnd"/>
-      <w:r>
-        <w:rPr>
-          <w:rFonts w:ascii="Arial" w:hAnsi="Arial" w:cs="Arial"/>
-          <w:spacing w:val="-1"/>
-          <w:sz w:val="22"/>
-          <w:szCs w:val="22"/>
-        </w:rPr>
-        <w:t xml:space="preserve"> on Training Data&gt;</w:t>
+        <w:t xml:space="preserve"> of AutoModel on Training Data&gt;</w:t>
       </w:r>
     </w:p>
     <w:p>
@@ -15745,9 +15165,8 @@
           <w:sz w:val="22"/>
           <w:szCs w:val="22"/>
         </w:rPr>
-        <w:t xml:space="preserve">The </w:t>
-      </w:r>
-      <w:proofErr w:type="spellStart"/>
+        <w:t xml:space="preserve">The AutoModel output re-confirmed that we would focus our Modelling Phase to look at the recommended list of five algorithms, as listed in the </w:t>
+      </w:r>
       <w:r>
         <w:rPr>
           <w:rFonts w:ascii="Arial" w:hAnsi="Arial" w:cs="Arial"/>
@@ -15755,9 +15174,8 @@
           <w:sz w:val="22"/>
           <w:szCs w:val="22"/>
         </w:rPr>
-        <w:t>AutoModel</w:t>
-      </w:r>
-      <w:proofErr w:type="spellEnd"/>
+        <w:t>RapidMiner</w:t>
+      </w:r>
       <w:r>
         <w:rPr>
           <w:rFonts w:ascii="Arial" w:hAnsi="Arial" w:cs="Arial"/>
@@ -15765,47 +15183,7 @@
           <w:sz w:val="22"/>
           <w:szCs w:val="22"/>
         </w:rPr>
-        <w:t xml:space="preserve"> output re-confirmed that we would focus our Modelling Phase to look at the recommended list of five algorithms, as listed in the </w:t>
-      </w:r>
-      <w:proofErr w:type="spellStart"/>
-      <w:r>
-        <w:rPr>
-          <w:rFonts w:ascii="Arial" w:hAnsi="Arial" w:cs="Arial"/>
-          <w:spacing w:val="-1"/>
-          <w:sz w:val="22"/>
-          <w:szCs w:val="22"/>
-        </w:rPr>
-        <w:t>RpaidMiner</w:t>
-      </w:r>
-      <w:proofErr w:type="spellEnd"/>
-      <w:r>
-        <w:rPr>
-          <w:rFonts w:ascii="Arial" w:hAnsi="Arial" w:cs="Arial"/>
-          <w:spacing w:val="-1"/>
-          <w:sz w:val="22"/>
-          <w:szCs w:val="22"/>
-        </w:rPr>
-        <w:t xml:space="preserve"> website screenshot above. K-NN and Rule Induction did not feature in the </w:t>
-      </w:r>
-      <w:proofErr w:type="spellStart"/>
-      <w:r>
-        <w:rPr>
-          <w:rFonts w:ascii="Arial" w:hAnsi="Arial" w:cs="Arial"/>
-          <w:spacing w:val="-1"/>
-          <w:sz w:val="22"/>
-          <w:szCs w:val="22"/>
-        </w:rPr>
-        <w:t>AutoModel</w:t>
-      </w:r>
-      <w:proofErr w:type="spellEnd"/>
-      <w:r>
-        <w:rPr>
-          <w:rFonts w:ascii="Arial" w:hAnsi="Arial" w:cs="Arial"/>
-          <w:spacing w:val="-1"/>
-          <w:sz w:val="22"/>
-          <w:szCs w:val="22"/>
-        </w:rPr>
-        <w:t xml:space="preserve"> output but we choose to go with the recommendations from the RapidMiner web application.</w:t>
+        <w:t xml:space="preserve"> website screenshot above. K-NN and Rule Induction did not feature in the AutoModel output but we choose to go with the recommendations from the RapidMiner web application.</w:t>
       </w:r>
     </w:p>
     <w:p>
@@ -15842,9 +15220,8 @@
           <w:sz w:val="22"/>
           <w:szCs w:val="22"/>
         </w:rPr>
-        <w:t xml:space="preserve">The Wine data quality has already been </w:t>
-      </w:r>
-      <w:proofErr w:type="gramStart"/>
+        <w:t xml:space="preserve">The Wine data quality has already been determined to be very good, based on our analysis and work described in Section </w:t>
+      </w:r>
       <w:r>
         <w:rPr>
           <w:rFonts w:ascii="Arial" w:hAnsi="Arial" w:cs="Arial"/>
@@ -15852,9 +15229,8 @@
           <w:sz w:val="22"/>
           <w:szCs w:val="22"/>
         </w:rPr>
-        <w:t>determine</w:t>
-      </w:r>
-      <w:proofErr w:type="gramEnd"/>
+        <w:fldChar w:fldCharType="begin"/>
+      </w:r>
       <w:r>
         <w:rPr>
           <w:rFonts w:ascii="Arial" w:hAnsi="Arial" w:cs="Arial"/>
@@ -15862,7 +15238,7 @@
           <w:sz w:val="22"/>
           <w:szCs w:val="22"/>
         </w:rPr>
-        <w:t xml:space="preserve"> to be very good, based on our analysis and work described in Section </w:t>
+        <w:instrText xml:space="preserve"> REF _Ref31967355 \r \h </w:instrText>
       </w:r>
       <w:r>
         <w:rPr>
@@ -15871,7 +15247,6 @@
           <w:sz w:val="22"/>
           <w:szCs w:val="22"/>
         </w:rPr>
-        <w:fldChar w:fldCharType="begin"/>
       </w:r>
       <w:r>
         <w:rPr>
@@ -15880,7 +15255,7 @@
           <w:sz w:val="22"/>
           <w:szCs w:val="22"/>
         </w:rPr>
-        <w:instrText xml:space="preserve"> REF _Ref31967355 \r \h </w:instrText>
+        <w:fldChar w:fldCharType="separate"/>
       </w:r>
       <w:r>
         <w:rPr>
@@ -15889,6 +15264,7 @@
           <w:sz w:val="22"/>
           <w:szCs w:val="22"/>
         </w:rPr>
+        <w:t>3</w:t>
       </w:r>
       <w:r>
         <w:rPr>
@@ -15897,7 +15273,7 @@
           <w:sz w:val="22"/>
           <w:szCs w:val="22"/>
         </w:rPr>
-        <w:fldChar w:fldCharType="separate"/>
+        <w:fldChar w:fldCharType="end"/>
       </w:r>
       <w:r>
         <w:rPr>
@@ -15906,7 +15282,7 @@
           <w:sz w:val="22"/>
           <w:szCs w:val="22"/>
         </w:rPr>
-        <w:t>3</w:t>
+        <w:t xml:space="preserve"> and Section </w:t>
       </w:r>
       <w:r>
         <w:rPr>
@@ -15915,7 +15291,7 @@
           <w:sz w:val="22"/>
           <w:szCs w:val="22"/>
         </w:rPr>
-        <w:fldChar w:fldCharType="end"/>
+        <w:fldChar w:fldCharType="begin"/>
       </w:r>
       <w:r>
         <w:rPr>
@@ -15924,7 +15300,7 @@
           <w:sz w:val="22"/>
           <w:szCs w:val="22"/>
         </w:rPr>
-        <w:t xml:space="preserve"> and Section </w:t>
+        <w:instrText xml:space="preserve"> REF _Ref31041693 \r \h </w:instrText>
       </w:r>
       <w:r>
         <w:rPr>
@@ -15933,7 +15309,6 @@
           <w:sz w:val="22"/>
           <w:szCs w:val="22"/>
         </w:rPr>
-        <w:fldChar w:fldCharType="begin"/>
       </w:r>
       <w:r>
         <w:rPr>
@@ -15942,7 +15317,7 @@
           <w:sz w:val="22"/>
           <w:szCs w:val="22"/>
         </w:rPr>
-        <w:instrText xml:space="preserve"> REF _Ref31041693 \r \h </w:instrText>
+        <w:fldChar w:fldCharType="separate"/>
       </w:r>
       <w:r>
         <w:rPr>
@@ -15951,6 +15326,7 @@
           <w:sz w:val="22"/>
           <w:szCs w:val="22"/>
         </w:rPr>
+        <w:t>4</w:t>
       </w:r>
       <w:r>
         <w:rPr>
@@ -15959,7 +15335,7 @@
           <w:sz w:val="22"/>
           <w:szCs w:val="22"/>
         </w:rPr>
-        <w:fldChar w:fldCharType="separate"/>
+        <w:fldChar w:fldCharType="end"/>
       </w:r>
       <w:r>
         <w:rPr>
@@ -15968,7 +15344,7 @@
           <w:sz w:val="22"/>
           <w:szCs w:val="22"/>
         </w:rPr>
-        <w:t>4</w:t>
+        <w:t xml:space="preserve"> of this document. </w:t>
       </w:r>
       <w:r>
         <w:rPr>
@@ -15977,16 +15353,7 @@
           <w:sz w:val="22"/>
           <w:szCs w:val="22"/>
         </w:rPr>
-        <w:fldChar w:fldCharType="end"/>
-      </w:r>
-      <w:r>
-        <w:rPr>
-          <w:rFonts w:ascii="Arial" w:hAnsi="Arial" w:cs="Arial"/>
-          <w:spacing w:val="-1"/>
-          <w:sz w:val="22"/>
-          <w:szCs w:val="22"/>
-        </w:rPr>
-        <w:t xml:space="preserve"> of this document. Therefore it was expected that our modelling techniques with the above algorithms would not encounter any issues with the data structure or format.</w:t>
+        <w:t>Therefore it was expected that our modelling techniques with the above algorithms would not encounter any issues with the data structure or format.</w:t>
       </w:r>
     </w:p>
     <w:p>
@@ -15996,7 +15363,7 @@
         <w:spacing w:before="206" w:beforeAutospacing="0" w:after="0" w:afterAutospacing="0"/>
         <w:ind w:left="1134"/>
         <w:rPr>
-          <w:ins w:id="30" w:author="Finnegan, Ciaran (IE Dublin)" w:date="2019-10-15T18:08:00Z"/>
+          <w:ins w:id="31" w:author="Finnegan, Ciaran (IE Dublin)" w:date="2019-10-15T18:08:00Z"/>
           <w:rFonts w:ascii="Arial" w:hAnsi="Arial" w:cs="Arial"/>
           <w:spacing w:val="-1"/>
           <w:sz w:val="22"/>
@@ -16013,7 +15380,7 @@
         </w:numPr>
         <w:ind w:left="1134"/>
       </w:pPr>
-      <w:bookmarkStart w:id="31" w:name="_Ref21367206"/>
+      <w:bookmarkStart w:id="32" w:name="_Ref21367206"/>
     </w:p>
     <w:p>
       <w:pPr>
@@ -16028,9 +15395,9 @@
           <w:szCs w:val="28"/>
         </w:rPr>
       </w:pPr>
-      <w:bookmarkStart w:id="32" w:name="_Toc31879317"/>
-      <w:bookmarkStart w:id="33" w:name="_Ref31883102"/>
-      <w:bookmarkEnd w:id="31"/>
+      <w:bookmarkStart w:id="33" w:name="_Toc31879317"/>
+      <w:bookmarkStart w:id="34" w:name="_Ref31883102"/>
+      <w:bookmarkEnd w:id="32"/>
       <w:r>
         <w:br w:type="page"/>
       </w:r>
@@ -16043,8 +15410,8 @@
         <w:lastRenderedPageBreak/>
         <w:t>Generate Test Design</w:t>
       </w:r>
-      <w:bookmarkEnd w:id="32"/>
       <w:bookmarkEnd w:id="33"/>
+      <w:bookmarkEnd w:id="34"/>
     </w:p>
     <w:p>
       <w:r>
@@ -16055,11 +15422,9 @@
       <w:r>
         <w:t xml:space="preserve">In a supervised data mining task, such as the classification of </w:t>
       </w:r>
-      <w:proofErr w:type="spellStart"/>
-      <w:r>
-        <w:t>wne</w:t>
-      </w:r>
-      <w:proofErr w:type="spellEnd"/>
+      <w:r>
+        <w:t>wine</w:t>
+      </w:r>
       <w:r>
         <w:t xml:space="preserve"> quality in this project, it would be common to use error rates as quality measures for the models.</w:t>
       </w:r>
@@ -16101,11 +15466,9 @@
       <w:r>
         <w:t xml:space="preserve">We build a Data Preparation Process in RapidMiner to prepare the Wine Quality csv data for use in Modelling. The final steps in that </w:t>
       </w:r>
-      <w:proofErr w:type="spellStart"/>
-      <w:r>
-        <w:t>prodcess</w:t>
-      </w:r>
-      <w:proofErr w:type="spellEnd"/>
+      <w:r>
+        <w:t>process</w:t>
+      </w:r>
       <w:r>
         <w:t xml:space="preserve"> were to split the overall dataset in a 70/30 ratio into the Training and Testing sets</w:t>
       </w:r>
@@ -16178,11 +15541,9 @@
       <w:r>
         <w:t xml:space="preserve">Storing the Training and Test Sets at the end of this process allows us to investigate the data stores </w:t>
       </w:r>
-      <w:proofErr w:type="spellStart"/>
-      <w:r>
-        <w:t>indepently</w:t>
-      </w:r>
-      <w:proofErr w:type="spellEnd"/>
+      <w:r>
+        <w:t>independently</w:t>
+      </w:r>
       <w:r>
         <w:t xml:space="preserve"> before we enter the Modelling Phase.</w:t>
       </w:r>
@@ -16197,14 +15558,14 @@
       <w:pPr>
         <w:pStyle w:val="Heading2"/>
       </w:pPr>
-      <w:bookmarkStart w:id="34" w:name="_Toc31879318"/>
-      <w:bookmarkStart w:id="35" w:name="_Ref31883113"/>
+      <w:bookmarkStart w:id="35" w:name="_Toc31879318"/>
+      <w:bookmarkStart w:id="36" w:name="_Ref31883113"/>
       <w:r>
         <w:lastRenderedPageBreak/>
         <w:t>Build Model</w:t>
       </w:r>
-      <w:bookmarkEnd w:id="34"/>
       <w:bookmarkEnd w:id="35"/>
+      <w:bookmarkEnd w:id="36"/>
     </w:p>
     <w:p>
       <w:r>
@@ -16213,11 +15574,9 @@
       <w:r>
         <w:t xml:space="preserve"> purpose of this </w:t>
       </w:r>
-      <w:proofErr w:type="spellStart"/>
-      <w:r>
-        <w:t>taks</w:t>
-      </w:r>
-      <w:proofErr w:type="spellEnd"/>
+      <w:r>
+        <w:t>task</w:t>
+      </w:r>
       <w:r>
         <w:t xml:space="preserve"> is to run the modelling tool (RapidMiner) on the prepared dataset (Wine Quality) to create one or more models</w:t>
       </w:r>
@@ -16230,11 +15589,9 @@
       <w:r>
         <w:t xml:space="preserve">In our project, we choose to focus initially on five models and then focused on the one that was more consistently generating more </w:t>
       </w:r>
-      <w:proofErr w:type="spellStart"/>
-      <w:r>
-        <w:t>accure</w:t>
-      </w:r>
-      <w:proofErr w:type="spellEnd"/>
+      <w:r>
+        <w:t>accurate</w:t>
+      </w:r>
       <w:r>
         <w:t xml:space="preserve"> results with the Test Set data.</w:t>
       </w:r>
@@ -16255,13 +15612,8 @@
     </w:p>
     <w:p>
       <w:r>
-        <w:t>The</w:t>
-      </w:r>
-      <w:proofErr w:type="gramStart"/>
-      <w:r>
-        <w:t>..</w:t>
-      </w:r>
-      <w:proofErr w:type="gramEnd"/>
+        <w:t>The..</w:t>
+      </w:r>
     </w:p>
     <w:p/>
     <w:p/>
@@ -16275,26 +15627,13 @@
         <w:rPr>
           <w:i/>
         </w:rPr>
-        <w:t xml:space="preserve">Embedded Over and </w:t>
-      </w:r>
-      <w:proofErr w:type="spellStart"/>
-      <w:r>
-        <w:rPr>
-          <w:i/>
-        </w:rPr>
-        <w:t>UnderSampling</w:t>
-      </w:r>
-      <w:proofErr w:type="spellEnd"/>
-    </w:p>
-    <w:p>
-      <w:r>
-        <w:t>The</w:t>
-      </w:r>
-      <w:proofErr w:type="gramStart"/>
-      <w:r>
-        <w:t>..</w:t>
-      </w:r>
-      <w:proofErr w:type="gramEnd"/>
+        <w:t>Embedded Over and UnderSampling</w:t>
+      </w:r>
+    </w:p>
+    <w:p>
+      <w:r>
+        <w:t>The..</w:t>
+      </w:r>
     </w:p>
     <w:p/>
     <w:p/>
@@ -16313,13 +15652,8 @@
     </w:p>
     <w:p>
       <w:r>
-        <w:t>The</w:t>
-      </w:r>
-      <w:proofErr w:type="gramStart"/>
-      <w:r>
-        <w:t>..</w:t>
-      </w:r>
-      <w:proofErr w:type="gramEnd"/>
+        <w:t>The..</w:t>
+      </w:r>
     </w:p>
     <w:p/>
     <w:p/>
@@ -16344,13 +15678,8 @@
     </w:p>
     <w:p>
       <w:r>
-        <w:t>The RapidMiner operator</w:t>
-      </w:r>
-      <w:proofErr w:type="gramStart"/>
-      <w:r>
-        <w:t>..</w:t>
-      </w:r>
-      <w:proofErr w:type="gramEnd"/>
+        <w:t>The RapidMiner operator..</w:t>
+      </w:r>
     </w:p>
     <w:p/>
     <w:p/>
@@ -16369,13 +15698,8 @@
     </w:p>
     <w:p>
       <w:r>
-        <w:t>The</w:t>
-      </w:r>
-      <w:proofErr w:type="gramStart"/>
-      <w:r>
-        <w:t>..</w:t>
-      </w:r>
-      <w:proofErr w:type="gramEnd"/>
+        <w:t>The..</w:t>
+      </w:r>
     </w:p>
     <w:p/>
     <w:p/>
@@ -16397,7 +15721,7 @@
           <w:szCs w:val="28"/>
         </w:rPr>
       </w:pPr>
-      <w:bookmarkStart w:id="36" w:name="_Toc31879319"/>
+      <w:bookmarkStart w:id="37" w:name="_Toc31879319"/>
       <w:r>
         <w:br w:type="page"/>
       </w:r>
@@ -16410,7 +15734,7 @@
         <w:lastRenderedPageBreak/>
         <w:t>Assess Model</w:t>
       </w:r>
-      <w:bookmarkEnd w:id="36"/>
+      <w:bookmarkEnd w:id="37"/>
     </w:p>
     <w:p>
       <w:r>
@@ -16500,19 +15824,15 @@
       <w:r>
         <w:t xml:space="preserve">Models are assessed based on evaluation </w:t>
       </w:r>
-      <w:proofErr w:type="spellStart"/>
-      <w:r>
-        <w:t>critieria</w:t>
-      </w:r>
-      <w:proofErr w:type="spellEnd"/>
+      <w:r>
+        <w:t>criteria</w:t>
+      </w:r>
       <w:r>
         <w:t xml:space="preserve">, looking for general accuracy but also taking business success </w:t>
       </w:r>
-      <w:proofErr w:type="spellStart"/>
-      <w:r>
-        <w:t>crtieria</w:t>
-      </w:r>
-      <w:proofErr w:type="spellEnd"/>
+      <w:r>
+        <w:t>criteria</w:t>
+      </w:r>
       <w:r>
         <w:t xml:space="preserve"> into account.</w:t>
       </w:r>
@@ -16546,13 +15866,8 @@
     </w:p>
     <w:p>
       <w:r>
-        <w:t>The</w:t>
-      </w:r>
-      <w:proofErr w:type="gramStart"/>
-      <w:r>
-        <w:t>..</w:t>
-      </w:r>
-      <w:proofErr w:type="gramEnd"/>
+        <w:t>The..</w:t>
+      </w:r>
     </w:p>
     <w:p/>
     <w:p/>
@@ -16571,13 +15886,8 @@
     </w:p>
     <w:p>
       <w:r>
-        <w:t>The</w:t>
-      </w:r>
-      <w:proofErr w:type="gramStart"/>
-      <w:r>
-        <w:t>..</w:t>
-      </w:r>
-      <w:proofErr w:type="gramEnd"/>
+        <w:t>The..</w:t>
+      </w:r>
     </w:p>
     <w:p>
       <w:pPr>
@@ -16591,32 +15901,30 @@
       <w:pPr>
         <w:pStyle w:val="Heading1"/>
       </w:pPr>
-      <w:bookmarkStart w:id="37" w:name="_Toc31879320"/>
+      <w:bookmarkStart w:id="38" w:name="_Toc31879320"/>
       <w:r>
         <w:lastRenderedPageBreak/>
         <w:t>Evaluation</w:t>
       </w:r>
-      <w:bookmarkEnd w:id="37"/>
+      <w:bookmarkEnd w:id="38"/>
     </w:p>
     <w:p>
       <w:pPr>
         <w:pStyle w:val="Heading2"/>
       </w:pPr>
-      <w:bookmarkStart w:id="38" w:name="_Toc31879321"/>
+      <w:bookmarkStart w:id="39" w:name="_Toc31879321"/>
       <w:r>
         <w:t>Evaluate Results</w:t>
       </w:r>
-      <w:bookmarkEnd w:id="38"/>
+      <w:bookmarkEnd w:id="39"/>
     </w:p>
     <w:p>
       <w:r>
         <w:t xml:space="preserve">Previous evaluation steps </w:t>
       </w:r>
-      <w:proofErr w:type="spellStart"/>
-      <w:r>
-        <w:t>dealth</w:t>
-      </w:r>
-      <w:proofErr w:type="spellEnd"/>
+      <w:r>
+        <w:t>dealt</w:t>
+      </w:r>
       <w:r>
         <w:t xml:space="preserve"> with factors such as the accuracy and generality of the model</w:t>
       </w:r>
@@ -16626,11 +15934,9 @@
       <w:r>
         <w:t xml:space="preserve"> </w:t>
       </w:r>
-      <w:proofErr w:type="gramStart"/>
-      <w:r>
-        <w:t>This task in the Evaluation Phase assess</w:t>
-      </w:r>
-      <w:proofErr w:type="gramEnd"/>
+      <w:r>
+        <w:t>This task in the Evaluation Phase assesses</w:t>
+      </w:r>
       <w:r>
         <w:t xml:space="preserve"> the degree to which the model meets the business objectives and determines if there is some business reason why this model is deficient.</w:t>
       </w:r>
@@ -16648,28 +15954,24 @@
         </w:rPr>
         <w:t xml:space="preserve">Assessment With Respect To Business </w:t>
       </w:r>
-      <w:proofErr w:type="spellStart"/>
       <w:r>
         <w:rPr>
           <w:i/>
         </w:rPr>
-        <w:t>Succcess</w:t>
-      </w:r>
-      <w:proofErr w:type="spellEnd"/>
+        <w:t>Success</w:t>
+      </w:r>
       <w:r>
         <w:rPr>
           <w:i/>
         </w:rPr>
         <w:t xml:space="preserve"> </w:t>
       </w:r>
-      <w:proofErr w:type="spellStart"/>
       <w:r>
         <w:rPr>
           <w:i/>
         </w:rPr>
-        <w:t>Crtieria</w:t>
-      </w:r>
-      <w:proofErr w:type="spellEnd"/>
+        <w:t>Criteria</w:t>
+      </w:r>
     </w:p>
     <w:p>
       <w:r>
@@ -16678,15 +15980,7 @@
     </w:p>
     <w:p>
       <w:r>
-        <w:t>The</w:t>
-      </w:r>
-      <w:proofErr w:type="gramStart"/>
-      <w:r>
-        <w:t>..</w:t>
-      </w:r>
-      <w:proofErr w:type="gramEnd"/>
-      <w:r>
-        <w:t xml:space="preserve"> </w:t>
+        <w:t xml:space="preserve">The.. </w:t>
       </w:r>
     </w:p>
     <w:p/>
@@ -16704,18 +15998,18 @@
           <w:szCs w:val="28"/>
         </w:rPr>
       </w:pPr>
-      <w:bookmarkStart w:id="39" w:name="_Ref21368078"/>
+      <w:bookmarkStart w:id="40" w:name="_Ref21368078"/>
     </w:p>
     <w:p>
       <w:pPr>
         <w:pStyle w:val="Heading2"/>
       </w:pPr>
-      <w:bookmarkStart w:id="40" w:name="_Toc31879322"/>
-      <w:bookmarkEnd w:id="39"/>
+      <w:bookmarkStart w:id="41" w:name="_Toc31879322"/>
+      <w:bookmarkEnd w:id="40"/>
       <w:r>
         <w:t>Review Process</w:t>
       </w:r>
-      <w:bookmarkEnd w:id="40"/>
+      <w:bookmarkEnd w:id="41"/>
     </w:p>
     <w:p>
       <w:r>
@@ -16738,13 +16032,8 @@
     </w:p>
     <w:p>
       <w:r>
-        <w:t>The</w:t>
-      </w:r>
-      <w:proofErr w:type="gramStart"/>
-      <w:r>
-        <w:t>..</w:t>
-      </w:r>
-      <w:proofErr w:type="gramEnd"/>
+        <w:t>The..</w:t>
+      </w:r>
     </w:p>
     <w:p/>
     <w:p/>
@@ -16753,14 +16042,14 @@
       <w:pPr>
         <w:pStyle w:val="Heading2"/>
       </w:pPr>
-      <w:bookmarkStart w:id="41" w:name="_Toc31879323"/>
+      <w:bookmarkStart w:id="42" w:name="_Toc31879323"/>
       <w:r>
         <w:t>Determine</w:t>
       </w:r>
       <w:r>
         <w:t xml:space="preserve"> Next Steps</w:t>
       </w:r>
-      <w:bookmarkEnd w:id="41"/>
+      <w:bookmarkEnd w:id="42"/>
     </w:p>
     <w:p>
       <w:r>
@@ -16790,11 +16079,9 @@
       <w:r>
         <w:t xml:space="preserve">However, for the purposes of the CA, and for academic </w:t>
       </w:r>
-      <w:proofErr w:type="spellStart"/>
-      <w:r>
-        <w:t>curiousity</w:t>
-      </w:r>
-      <w:proofErr w:type="spellEnd"/>
+      <w:r>
+        <w:t>curiosity</w:t>
+      </w:r>
       <w:r>
         <w:t xml:space="preserve"> at least, we will move the Deployment Phase.</w:t>
       </w:r>
@@ -16825,22 +16112,22 @@
       <w:pPr>
         <w:pStyle w:val="Heading1"/>
       </w:pPr>
-      <w:bookmarkStart w:id="42" w:name="_Toc31879324"/>
+      <w:bookmarkStart w:id="43" w:name="_Toc31879324"/>
       <w:r>
         <w:lastRenderedPageBreak/>
         <w:t>Deployment</w:t>
       </w:r>
-      <w:bookmarkEnd w:id="42"/>
+      <w:bookmarkEnd w:id="43"/>
     </w:p>
     <w:p>
       <w:pPr>
         <w:pStyle w:val="Heading2"/>
       </w:pPr>
-      <w:bookmarkStart w:id="43" w:name="_Toc31879325"/>
+      <w:bookmarkStart w:id="44" w:name="_Toc31879325"/>
       <w:r>
         <w:t>Plan Deployment</w:t>
       </w:r>
-      <w:bookmarkEnd w:id="43"/>
+      <w:bookmarkEnd w:id="44"/>
     </w:p>
     <w:p>
       <w:r>
@@ -16871,11 +16158,9 @@
       <w:r>
         <w:t>Our analysis of</w:t>
       </w:r>
-      <w:proofErr w:type="gramStart"/>
       <w:r>
         <w:t>..</w:t>
       </w:r>
-      <w:proofErr w:type="gramEnd"/>
     </w:p>
     <w:p/>
     <w:p>
@@ -16887,15 +16172,7 @@
         </w:numPr>
       </w:pPr>
       <w:r>
-        <w:t xml:space="preserve">Step </w:t>
-      </w:r>
-      <w:proofErr w:type="gramStart"/>
-      <w:r>
-        <w:t>1 :</w:t>
-      </w:r>
-      <w:proofErr w:type="gramEnd"/>
-      <w:r>
-        <w:t xml:space="preserve"> ..</w:t>
+        <w:t>Step 1 : ..</w:t>
       </w:r>
     </w:p>
     <w:p>
@@ -16913,15 +16190,7 @@
         </w:numPr>
       </w:pPr>
       <w:r>
-        <w:t xml:space="preserve">Step </w:t>
-      </w:r>
-      <w:proofErr w:type="gramStart"/>
-      <w:r>
-        <w:t>2 :</w:t>
-      </w:r>
-      <w:proofErr w:type="gramEnd"/>
-      <w:r>
-        <w:t xml:space="preserve"> ..</w:t>
+        <w:t>Step 2 : ..</w:t>
       </w:r>
     </w:p>
     <w:p>
@@ -16938,15 +16207,7 @@
         </w:numPr>
       </w:pPr>
       <w:r>
-        <w:t xml:space="preserve">Step </w:t>
-      </w:r>
-      <w:proofErr w:type="gramStart"/>
-      <w:r>
-        <w:t>3 :</w:t>
-      </w:r>
-      <w:proofErr w:type="gramEnd"/>
-      <w:r>
-        <w:t xml:space="preserve"> ..</w:t>
+        <w:t>Step 3 : ..</w:t>
       </w:r>
     </w:p>
     <w:p/>
@@ -16954,11 +16215,11 @@
       <w:pPr>
         <w:pStyle w:val="Heading2"/>
       </w:pPr>
-      <w:bookmarkStart w:id="44" w:name="_Toc31879326"/>
+      <w:bookmarkStart w:id="45" w:name="_Toc31879326"/>
       <w:r>
         <w:t>Plan Monitoring and Maintenance</w:t>
       </w:r>
-      <w:bookmarkEnd w:id="44"/>
+      <w:bookmarkEnd w:id="45"/>
     </w:p>
     <w:p>
       <w:r>
@@ -16981,13 +16242,8 @@
     </w:p>
     <w:p>
       <w:r>
-        <w:t>The</w:t>
-      </w:r>
-      <w:proofErr w:type="gramStart"/>
-      <w:r>
-        <w:t>..</w:t>
-      </w:r>
-      <w:proofErr w:type="gramEnd"/>
+        <w:t>The..</w:t>
+      </w:r>
     </w:p>
     <w:p/>
     <w:p>
@@ -17005,13 +16261,8 @@
     </w:p>
     <w:p>
       <w:r>
-        <w:t>The</w:t>
-      </w:r>
-      <w:proofErr w:type="gramStart"/>
-      <w:r>
-        <w:t>..</w:t>
-      </w:r>
-      <w:proofErr w:type="gramEnd"/>
+        <w:t>The..</w:t>
+      </w:r>
     </w:p>
     <w:p/>
     <w:p/>
@@ -17028,7 +16279,7 @@
           <w:szCs w:val="28"/>
         </w:rPr>
       </w:pPr>
-      <w:bookmarkStart w:id="45" w:name="_Toc31879327"/>
+      <w:bookmarkStart w:id="46" w:name="_Toc31879327"/>
       <w:r>
         <w:br w:type="page"/>
       </w:r>
@@ -17041,7 +16292,7 @@
         <w:lastRenderedPageBreak/>
         <w:t>Produce Final Report</w:t>
       </w:r>
-      <w:bookmarkEnd w:id="45"/>
+      <w:bookmarkEnd w:id="46"/>
     </w:p>
     <w:p>
       <w:r>
@@ -17058,21 +16309,19 @@
       <w:pPr>
         <w:pStyle w:val="Heading2"/>
       </w:pPr>
-      <w:bookmarkStart w:id="46" w:name="_Toc31879328"/>
+      <w:bookmarkStart w:id="47" w:name="_Toc31879328"/>
       <w:r>
         <w:t>Review Project</w:t>
       </w:r>
-      <w:bookmarkEnd w:id="46"/>
+      <w:bookmarkEnd w:id="47"/>
     </w:p>
     <w:p>
       <w:r>
         <w:t xml:space="preserve">This is the task within the Evaluation Phase when assessments are made about what went right and what needs to be </w:t>
       </w:r>
-      <w:proofErr w:type="spellStart"/>
-      <w:r>
-        <w:t>imporved</w:t>
-      </w:r>
-      <w:proofErr w:type="spellEnd"/>
+      <w:r>
+        <w:t>improved</w:t>
+      </w:r>
       <w:r>
         <w:t>.</w:t>
       </w:r>
@@ -17083,10 +16332,7 @@
         <w:t>&lt;Look at slide deck&gt;</w:t>
       </w:r>
     </w:p>
-    <w:p>
-      <w:bookmarkStart w:id="47" w:name="_GoBack"/>
-      <w:bookmarkEnd w:id="47"/>
-    </w:p>
+    <w:p/>
     <w:p>
       <w:pPr>
         <w:pStyle w:val="Heading1"/>
@@ -17104,14 +16350,9 @@
       </w:pPr>
       <w:bookmarkStart w:id="49" w:name="_Toc31879330"/>
       <w:r>
-        <w:t>Conclusion</w:t>
-      </w:r>
-      <w:proofErr w:type="gramStart"/>
-      <w:r>
-        <w:t>..</w:t>
+        <w:t>Conclusion..</w:t>
       </w:r>
       <w:bookmarkEnd w:id="49"/>
-      <w:proofErr w:type="gramEnd"/>
     </w:p>
     <w:p>
       <w:pPr>
@@ -17211,7 +16452,6 @@
         </w:rPr>
         <w:t xml:space="preserve">Red wine is made from dark red and black grapes. The </w:t>
       </w:r>
-      <w:proofErr w:type="spellStart"/>
       <w:r>
         <w:rPr>
           <w:rFonts w:ascii="Arial" w:hAnsi="Arial" w:cs="Arial"/>
@@ -17219,9 +16459,8 @@
           <w:sz w:val="22"/>
           <w:szCs w:val="22"/>
         </w:rPr>
-        <w:t>color</w:t>
-      </w:r>
-      <w:proofErr w:type="spellEnd"/>
+        <w:t>colour</w:t>
+      </w:r>
       <w:r>
         <w:rPr>
           <w:rFonts w:ascii="Arial" w:hAnsi="Arial" w:cs="Arial"/>
@@ -17231,7 +16470,6 @@
         </w:rPr>
         <w:t xml:space="preserve"> usually ranges from various shades of red, brown and violet. This is produced with whole grapes including the skin which adds to the </w:t>
       </w:r>
-      <w:proofErr w:type="spellStart"/>
       <w:r>
         <w:rPr>
           <w:rFonts w:ascii="Arial" w:hAnsi="Arial" w:cs="Arial"/>
@@ -17239,9 +16477,8 @@
           <w:sz w:val="22"/>
           <w:szCs w:val="22"/>
         </w:rPr>
-        <w:t>color</w:t>
-      </w:r>
-      <w:proofErr w:type="spellEnd"/>
+        <w:t>colour</w:t>
+      </w:r>
       <w:r>
         <w:rPr>
           <w:rFonts w:ascii="Arial" w:hAnsi="Arial" w:cs="Arial"/>
@@ -17251,7 +16488,6 @@
         </w:rPr>
         <w:t xml:space="preserve"> and </w:t>
       </w:r>
-      <w:proofErr w:type="spellStart"/>
       <w:r>
         <w:rPr>
           <w:rFonts w:ascii="Arial" w:hAnsi="Arial" w:cs="Arial"/>
@@ -17259,9 +16495,8 @@
           <w:sz w:val="22"/>
           <w:szCs w:val="22"/>
         </w:rPr>
-        <w:t>flavor</w:t>
-      </w:r>
-      <w:proofErr w:type="spellEnd"/>
+        <w:t>flavour</w:t>
+      </w:r>
       <w:r>
         <w:rPr>
           <w:rFonts w:ascii="Arial" w:hAnsi="Arial" w:cs="Arial"/>
@@ -17271,7 +16506,6 @@
         </w:rPr>
         <w:t xml:space="preserve"> of red wines, giving it a rich </w:t>
       </w:r>
-      <w:proofErr w:type="spellStart"/>
       <w:r>
         <w:rPr>
           <w:rFonts w:ascii="Arial" w:hAnsi="Arial" w:cs="Arial"/>
@@ -17279,9 +16513,8 @@
           <w:sz w:val="22"/>
           <w:szCs w:val="22"/>
         </w:rPr>
-        <w:t>flavor</w:t>
-      </w:r>
-      <w:proofErr w:type="spellEnd"/>
+        <w:t>flavour</w:t>
+      </w:r>
       <w:r>
         <w:rPr>
           <w:rFonts w:ascii="Arial" w:hAnsi="Arial" w:cs="Arial"/>
@@ -17314,7 +16547,6 @@
         </w:rPr>
         <w:t xml:space="preserve">White wine is made from white grapes with no skins or seeds. The </w:t>
       </w:r>
-      <w:proofErr w:type="spellStart"/>
       <w:r>
         <w:rPr>
           <w:rFonts w:ascii="Arial" w:hAnsi="Arial" w:cs="Arial"/>
@@ -17322,9 +16554,8 @@
           <w:sz w:val="22"/>
           <w:szCs w:val="22"/>
         </w:rPr>
-        <w:t>color</w:t>
-      </w:r>
-      <w:proofErr w:type="spellEnd"/>
+        <w:t>colour</w:t>
+      </w:r>
       <w:r>
         <w:rPr>
           <w:rFonts w:ascii="Arial" w:hAnsi="Arial" w:cs="Arial"/>
@@ -17334,7 +16565,6 @@
         </w:rPr>
         <w:t xml:space="preserve"> is usually straw-yellow, yellow-green, or yellow-gold. Most white wines have a light and fruity </w:t>
       </w:r>
-      <w:proofErr w:type="spellStart"/>
       <w:r>
         <w:rPr>
           <w:rFonts w:ascii="Arial" w:hAnsi="Arial" w:cs="Arial"/>
@@ -17342,9 +16572,8 @@
           <w:sz w:val="22"/>
           <w:szCs w:val="22"/>
         </w:rPr>
-        <w:t>flavor</w:t>
-      </w:r>
-      <w:proofErr w:type="spellEnd"/>
+        <w:t>flavour</w:t>
+      </w:r>
       <w:r>
         <w:rPr>
           <w:rFonts w:ascii="Arial" w:hAnsi="Arial" w:cs="Arial"/>
@@ -17401,16 +16630,14 @@
           <w:szCs w:val="22"/>
         </w:rPr>
       </w:pPr>
-      <w:proofErr w:type="gramStart"/>
       <w:r>
         <w:rPr>
           <w:rStyle w:val="Strong"/>
           <w:color w:val="000000"/>
           <w:szCs w:val="22"/>
         </w:rPr>
-        <w:t>fixed</w:t>
-      </w:r>
-      <w:proofErr w:type="gramEnd"/>
+        <w:t>Fixed</w:t>
+      </w:r>
       <w:r>
         <w:rPr>
           <w:rStyle w:val="Strong"/>
@@ -17457,16 +16684,14 @@
           <w:szCs w:val="22"/>
         </w:rPr>
       </w:pPr>
-      <w:proofErr w:type="gramStart"/>
       <w:r>
         <w:rPr>
           <w:rStyle w:val="Strong"/>
           <w:color w:val="000000"/>
           <w:szCs w:val="22"/>
         </w:rPr>
-        <w:t>volatile</w:t>
-      </w:r>
-      <w:proofErr w:type="gramEnd"/>
+        <w:t>Volatile</w:t>
+      </w:r>
       <w:r>
         <w:rPr>
           <w:rStyle w:val="Strong"/>
@@ -17482,15 +16707,13 @@
         </w:rPr>
         <w:t xml:space="preserve"> These acids are to be distilled out from the wine before completing the production process. It is primarily constituted of acetic acid though other acids like lactic, formic and butyric acids might also be present. Excess of volatile acids are undesirable and lead to unpleasant </w:t>
       </w:r>
-      <w:proofErr w:type="spellStart"/>
       <w:r>
         <w:rPr>
           <w:color w:val="000000"/>
           <w:szCs w:val="22"/>
         </w:rPr>
-        <w:t>flavor</w:t>
-      </w:r>
-      <w:proofErr w:type="spellEnd"/>
+        <w:t>flavour</w:t>
+      </w:r>
       <w:r>
         <w:rPr>
           <w:color w:val="000000"/>
@@ -17536,16 +16759,14 @@
           <w:szCs w:val="22"/>
         </w:rPr>
       </w:pPr>
-      <w:proofErr w:type="gramStart"/>
       <w:r>
         <w:rPr>
           <w:rStyle w:val="Strong"/>
           <w:color w:val="000000"/>
           <w:szCs w:val="22"/>
         </w:rPr>
-        <w:t>citric</w:t>
-      </w:r>
-      <w:proofErr w:type="gramEnd"/>
+        <w:t>Citric</w:t>
+      </w:r>
       <w:r>
         <w:rPr>
           <w:rStyle w:val="Strong"/>
@@ -17559,7 +16780,21 @@
           <w:color w:val="000000"/>
           <w:szCs w:val="22"/>
         </w:rPr>
-        <w:t xml:space="preserve"> This is one of the fixed acids which gives a wine its freshness. Usually most of it is consumed during the fermentation process and sometimes it is added separately to give the wine more freshness. </w:t>
+        <w:t xml:space="preserve"> This is one of the fixed acids which </w:t>
+      </w:r>
+      <w:r>
+        <w:rPr>
+          <w:color w:val="000000"/>
+          <w:szCs w:val="22"/>
+        </w:rPr>
+        <w:t>give</w:t>
+      </w:r>
+      <w:r>
+        <w:rPr>
+          <w:color w:val="000000"/>
+          <w:szCs w:val="22"/>
+        </w:rPr>
+        <w:t xml:space="preserve"> a wine its freshness. Usually most of it is consumed during the fermentation process and sometimes it is added separately to give the wine more freshness. </w:t>
       </w:r>
     </w:p>
     <w:p>
@@ -17592,16 +16827,14 @@
           <w:szCs w:val="22"/>
         </w:rPr>
       </w:pPr>
-      <w:proofErr w:type="gramStart"/>
       <w:r>
         <w:rPr>
           <w:rStyle w:val="Strong"/>
           <w:color w:val="000000"/>
           <w:szCs w:val="22"/>
         </w:rPr>
-        <w:t>residual</w:t>
-      </w:r>
-      <w:proofErr w:type="gramEnd"/>
+        <w:t>Residual</w:t>
+      </w:r>
       <w:r>
         <w:rPr>
           <w:rStyle w:val="Strong"/>
@@ -17648,16 +16881,14 @@
           <w:szCs w:val="22"/>
         </w:rPr>
       </w:pPr>
-      <w:proofErr w:type="gramStart"/>
       <w:r>
         <w:rPr>
           <w:rStyle w:val="Strong"/>
           <w:color w:val="000000"/>
           <w:szCs w:val="22"/>
         </w:rPr>
-        <w:t>chlorides</w:t>
-      </w:r>
-      <w:proofErr w:type="gramEnd"/>
+        <w:t>Chlorides</w:t>
+      </w:r>
       <w:r>
         <w:rPr>
           <w:rStyle w:val="Strong"/>
@@ -17704,16 +16935,14 @@
           <w:szCs w:val="22"/>
         </w:rPr>
       </w:pPr>
-      <w:proofErr w:type="gramStart"/>
       <w:r>
         <w:rPr>
           <w:rStyle w:val="Strong"/>
           <w:color w:val="000000"/>
           <w:szCs w:val="22"/>
         </w:rPr>
-        <w:t>free</w:t>
-      </w:r>
-      <w:proofErr w:type="gramEnd"/>
+        <w:t>Free</w:t>
+      </w:r>
       <w:r>
         <w:rPr>
           <w:rStyle w:val="Strong"/>
@@ -17722,16 +16951,14 @@
         </w:rPr>
         <w:t xml:space="preserve"> </w:t>
       </w:r>
-      <w:proofErr w:type="spellStart"/>
       <w:r>
         <w:rPr>
           <w:rStyle w:val="Strong"/>
           <w:color w:val="000000"/>
           <w:szCs w:val="22"/>
         </w:rPr>
-        <w:t>sulfur</w:t>
-      </w:r>
-      <w:proofErr w:type="spellEnd"/>
+        <w:t>sulphur</w:t>
+      </w:r>
       <w:r>
         <w:rPr>
           <w:rStyle w:val="Strong"/>
@@ -17747,21 +16974,47 @@
         </w:rPr>
         <w:t xml:space="preserve"> This is the part of the sulphur dioxide that when added to a wine is said to be free after the remaining part binds. Winemakers will always try to get the highest proportion of free sulphur to bind. They are also known as </w:t>
       </w:r>
-      <w:proofErr w:type="spellStart"/>
       <w:r>
         <w:rPr>
           <w:color w:val="000000"/>
           <w:szCs w:val="22"/>
         </w:rPr>
-        <w:t>sulfites</w:t>
-      </w:r>
-      <w:proofErr w:type="spellEnd"/>
+        <w:t>sulphites</w:t>
+      </w:r>
       <w:r>
         <w:rPr>
           <w:color w:val="000000"/>
           <w:szCs w:val="22"/>
         </w:rPr>
-        <w:t xml:space="preserve"> and too much of it is undesirable and gives a pungent odour. </w:t>
+        <w:t xml:space="preserve"> and too much of it </w:t>
+      </w:r>
+      <w:r>
+        <w:rPr>
+          <w:color w:val="000000"/>
+          <w:szCs w:val="22"/>
+        </w:rPr>
+        <w:t>are</w:t>
+      </w:r>
+      <w:r>
+        <w:rPr>
+          <w:color w:val="000000"/>
+          <w:szCs w:val="22"/>
+        </w:rPr>
+        <w:t xml:space="preserve"> undesirable and </w:t>
+      </w:r>
+      <w:r>
+        <w:rPr>
+          <w:color w:val="000000"/>
+          <w:szCs w:val="22"/>
+        </w:rPr>
+        <w:t>give</w:t>
+      </w:r>
+      <w:r>
+        <w:rPr>
+          <w:color w:val="000000"/>
+          <w:szCs w:val="22"/>
+        </w:rPr>
+        <w:t xml:space="preserve"> a pungent odour. </w:t>
       </w:r>
     </w:p>
     <w:p>
@@ -17794,16 +17047,14 @@
           <w:szCs w:val="22"/>
         </w:rPr>
       </w:pPr>
-      <w:proofErr w:type="gramStart"/>
       <w:r>
         <w:rPr>
           <w:rStyle w:val="Strong"/>
           <w:color w:val="000000"/>
           <w:szCs w:val="22"/>
         </w:rPr>
-        <w:t>total</w:t>
-      </w:r>
-      <w:proofErr w:type="gramEnd"/>
+        <w:t>Total</w:t>
+      </w:r>
       <w:r>
         <w:rPr>
           <w:rStyle w:val="Strong"/>
@@ -17812,16 +17063,14 @@
         </w:rPr>
         <w:t xml:space="preserve"> </w:t>
       </w:r>
-      <w:proofErr w:type="spellStart"/>
       <w:r>
         <w:rPr>
           <w:rStyle w:val="Strong"/>
           <w:color w:val="000000"/>
           <w:szCs w:val="22"/>
         </w:rPr>
-        <w:t>sulfur</w:t>
-      </w:r>
-      <w:proofErr w:type="spellEnd"/>
+        <w:t>sulphur</w:t>
+      </w:r>
       <w:r>
         <w:rPr>
           <w:rStyle w:val="Strong"/>
@@ -17844,15 +17093,13 @@
         </w:rPr>
         <w:t xml:space="preserve">nd and the free </w:t>
       </w:r>
-      <w:proofErr w:type="spellStart"/>
       <w:r>
         <w:rPr>
           <w:color w:val="000000"/>
           <w:szCs w:val="22"/>
         </w:rPr>
-        <w:t>sulfur</w:t>
-      </w:r>
-      <w:proofErr w:type="spellEnd"/>
+        <w:t>sulphur</w:t>
+      </w:r>
       <w:r>
         <w:rPr>
           <w:color w:val="000000"/>
@@ -17867,15 +17114,13 @@
         </w:rPr>
         <w:t xml:space="preserve">. This is mainly added to kill harmful bacteria and preserve quality and freshness. There are usually legal limits for </w:t>
       </w:r>
-      <w:proofErr w:type="spellStart"/>
       <w:r>
         <w:rPr>
           <w:color w:val="000000"/>
           <w:szCs w:val="22"/>
         </w:rPr>
-        <w:t>sulfur</w:t>
-      </w:r>
-      <w:proofErr w:type="spellEnd"/>
+        <w:t>sulphur</w:t>
+      </w:r>
       <w:r>
         <w:rPr>
           <w:color w:val="000000"/>
@@ -17901,7 +17146,6 @@
           <w:szCs w:val="22"/>
         </w:rPr>
       </w:pPr>
-      <w:proofErr w:type="gramStart"/>
       <w:r>
         <w:rPr>
           <w:rStyle w:val="Strong"/>
@@ -17909,9 +17153,8 @@
           <w:szCs w:val="22"/>
         </w:rPr>
         <w:lastRenderedPageBreak/>
-        <w:t>density</w:t>
-      </w:r>
-      <w:proofErr w:type="gramEnd"/>
+        <w:t>Density</w:t>
+      </w:r>
       <w:r>
         <w:rPr>
           <w:rStyle w:val="Strong"/>
@@ -17958,23 +17201,13 @@
           <w:szCs w:val="22"/>
         </w:rPr>
       </w:pPr>
-      <w:proofErr w:type="gramStart"/>
       <w:r>
         <w:rPr>
           <w:rStyle w:val="Strong"/>
           <w:color w:val="000000"/>
           <w:szCs w:val="22"/>
         </w:rPr>
-        <w:t>pH</w:t>
-      </w:r>
-      <w:proofErr w:type="gramEnd"/>
-      <w:r>
-        <w:rPr>
-          <w:rStyle w:val="Strong"/>
-          <w:color w:val="000000"/>
-          <w:szCs w:val="22"/>
-        </w:rPr>
-        <w:t>:</w:t>
+        <w:t>pH:</w:t>
       </w:r>
       <w:r>
         <w:rPr>
@@ -18014,16 +17247,14 @@
           <w:szCs w:val="22"/>
         </w:rPr>
       </w:pPr>
-      <w:proofErr w:type="gramStart"/>
       <w:r>
         <w:rPr>
           <w:rStyle w:val="Strong"/>
           <w:color w:val="000000"/>
           <w:szCs w:val="22"/>
         </w:rPr>
-        <w:t>sulphates</w:t>
-      </w:r>
-      <w:proofErr w:type="gramEnd"/>
+        <w:t>Sulphates</w:t>
+      </w:r>
       <w:r>
         <w:rPr>
           <w:rStyle w:val="Strong"/>
@@ -18039,15 +17270,13 @@
         </w:rPr>
         <w:t xml:space="preserve"> These are mineral salts containing </w:t>
       </w:r>
-      <w:proofErr w:type="spellStart"/>
       <w:r>
         <w:rPr>
           <w:color w:val="000000"/>
           <w:szCs w:val="22"/>
         </w:rPr>
-        <w:t>sulfur</w:t>
-      </w:r>
-      <w:proofErr w:type="spellEnd"/>
+        <w:t>sulphur</w:t>
+      </w:r>
       <w:r>
         <w:rPr>
           <w:color w:val="000000"/>
@@ -18055,15 +17284,13 @@
         </w:rPr>
         <w:t xml:space="preserve">. Sulphates are to wine as gluten is to food. They are a regular part of the winemaking around the world and are considered essential. They are connected to the fermentation process and affects the wine aroma and </w:t>
       </w:r>
-      <w:proofErr w:type="spellStart"/>
       <w:r>
         <w:rPr>
           <w:color w:val="000000"/>
           <w:szCs w:val="22"/>
         </w:rPr>
-        <w:t>flavor</w:t>
-      </w:r>
-      <w:proofErr w:type="spellEnd"/>
+        <w:t>flavour</w:t>
+      </w:r>
       <w:r>
         <w:rPr>
           <w:color w:val="000000"/>
@@ -18102,16 +17329,14 @@
           <w:szCs w:val="22"/>
         </w:rPr>
       </w:pPr>
-      <w:proofErr w:type="gramStart"/>
       <w:r>
         <w:rPr>
           <w:rStyle w:val="Strong"/>
           <w:color w:val="000000"/>
           <w:szCs w:val="22"/>
         </w:rPr>
-        <w:t>alcohol</w:t>
-      </w:r>
-      <w:proofErr w:type="gramEnd"/>
+        <w:t>Alcohol</w:t>
+      </w:r>
       <w:r>
         <w:rPr>
           <w:rStyle w:val="Strong"/>
@@ -18125,23 +17350,7 @@
           <w:color w:val="000000"/>
           <w:szCs w:val="22"/>
         </w:rPr>
-        <w:t xml:space="preserve"> Wine is an alcoholic beverage. Alcohol is formed as a result of yeast converting sugar during the fermentation process. The percentage of alcohol can vary from wine to wine. Hence it is not a surprise for this attribute to be a part of this dataset. It's usually measured in % </w:t>
-      </w:r>
-      <w:proofErr w:type="spellStart"/>
-      <w:r>
-        <w:rPr>
-          <w:color w:val="000000"/>
-          <w:szCs w:val="22"/>
-        </w:rPr>
-        <w:t>vol</w:t>
-      </w:r>
-      <w:proofErr w:type="spellEnd"/>
-      <w:r>
-        <w:rPr>
-          <w:color w:val="000000"/>
-          <w:szCs w:val="22"/>
-        </w:rPr>
-        <w:t xml:space="preserve"> or alcohol by volume (ABV).</w:t>
+        <w:t xml:space="preserve"> Wine is an alcoholic beverage. Alcohol is formed as a result of yeast converting sugar during the fermentation process. The percentage of alcohol can vary from wine to wine. Hence it is not a surprise for this attribute to be a part of this dataset. It's usually measured in % vol or alcohol by volume (ABV).</w:t>
       </w:r>
     </w:p>
     <w:p>
@@ -18174,16 +17383,14 @@
           <w:szCs w:val="22"/>
         </w:rPr>
       </w:pPr>
-      <w:proofErr w:type="gramStart"/>
       <w:r>
         <w:rPr>
           <w:rStyle w:val="Strong"/>
           <w:color w:val="000000"/>
           <w:szCs w:val="22"/>
         </w:rPr>
-        <w:t>quality</w:t>
-      </w:r>
-      <w:proofErr w:type="gramEnd"/>
+        <w:t>Quality</w:t>
+      </w:r>
       <w:r>
         <w:rPr>
           <w:rStyle w:val="Strong"/>
@@ -18227,23 +17434,13 @@
           <w:szCs w:val="22"/>
         </w:rPr>
       </w:pPr>
-      <w:proofErr w:type="spellStart"/>
       <w:r>
         <w:rPr>
           <w:rStyle w:val="Strong"/>
           <w:color w:val="000000"/>
           <w:szCs w:val="22"/>
         </w:rPr>
-        <w:t>wine_type</w:t>
-      </w:r>
-      <w:proofErr w:type="spellEnd"/>
-      <w:r>
-        <w:rPr>
-          <w:rStyle w:val="Strong"/>
-          <w:color w:val="000000"/>
-          <w:szCs w:val="22"/>
-        </w:rPr>
-        <w:t>:</w:t>
+        <w:t>wine_type:</w:t>
       </w:r>
       <w:r>
         <w:rPr>
@@ -18280,23 +17477,13 @@
           <w:szCs w:val="22"/>
         </w:rPr>
       </w:pPr>
-      <w:proofErr w:type="spellStart"/>
       <w:r>
         <w:rPr>
           <w:rStyle w:val="Strong"/>
           <w:color w:val="000000"/>
           <w:szCs w:val="22"/>
         </w:rPr>
-        <w:t>quality_label</w:t>
-      </w:r>
-      <w:proofErr w:type="spellEnd"/>
-      <w:r>
-        <w:rPr>
-          <w:rStyle w:val="Strong"/>
-          <w:color w:val="000000"/>
-          <w:szCs w:val="22"/>
-        </w:rPr>
-        <w:t>:</w:t>
+        <w:t>quality_label:</w:t>
       </w:r>
       <w:r>
         <w:rPr>
@@ -18366,23 +17553,19 @@
         <w:lastRenderedPageBreak/>
         <w:t xml:space="preserve">The White Wine </w:t>
       </w:r>
-      <w:proofErr w:type="spellStart"/>
-      <w:r>
-        <w:t>Datset</w:t>
-      </w:r>
       <w:bookmarkEnd w:id="52"/>
       <w:bookmarkEnd w:id="53"/>
-      <w:proofErr w:type="spellEnd"/>
-    </w:p>
-    <w:p>
-      <w:proofErr w:type="gramStart"/>
+      <w:r>
+        <w:t>Dataset</w:t>
+      </w:r>
+    </w:p>
+    <w:p>
       <w:r>
         <w:t xml:space="preserve">The </w:t>
       </w:r>
       <w:r>
         <w:t>..</w:t>
       </w:r>
-      <w:proofErr w:type="gramEnd"/>
     </w:p>
     <w:p>
       <w:pPr>
@@ -18422,11 +17605,9 @@
       <w:r>
         <w:t xml:space="preserve">The use of this Wine Quality dataset in this CA acknowledges the source </w:t>
       </w:r>
-      <w:proofErr w:type="gramStart"/>
-      <w:r>
-        <w:t>publication :</w:t>
-      </w:r>
-      <w:proofErr w:type="gramEnd"/>
+      <w:r>
+        <w:t>publication:</w:t>
+      </w:r>
     </w:p>
     <w:p>
       <w:r>
@@ -18435,53 +17616,23 @@
           <w:szCs w:val="21"/>
           <w:shd w:val="clear" w:color="auto" w:fill="FFFFFF"/>
         </w:rPr>
-        <w:t xml:space="preserve">P. Cortez, A. </w:t>
-      </w:r>
-      <w:proofErr w:type="spellStart"/>
+        <w:t xml:space="preserve">P. Cortez, A. Cerdeira, F. Almeida, T. Matos and J. Reis. </w:t>
+      </w:r>
       <w:r>
         <w:rPr>
           <w:sz w:val="21"/>
           <w:szCs w:val="21"/>
           <w:shd w:val="clear" w:color="auto" w:fill="FFFFFF"/>
         </w:rPr>
-        <w:t>Cerdeira</w:t>
-      </w:r>
-      <w:proofErr w:type="spellEnd"/>
+        <w:t>Modelling</w:t>
+      </w:r>
       <w:r>
         <w:rPr>
           <w:sz w:val="21"/>
           <w:szCs w:val="21"/>
           <w:shd w:val="clear" w:color="auto" w:fill="FFFFFF"/>
         </w:rPr>
-        <w:t xml:space="preserve">, F. Almeida, T. Matos and J. Reis. </w:t>
-      </w:r>
-      <w:proofErr w:type="spellStart"/>
-      <w:proofErr w:type="gramStart"/>
-      <w:r>
-        <w:rPr>
-          <w:sz w:val="21"/>
-          <w:szCs w:val="21"/>
-          <w:shd w:val="clear" w:color="auto" w:fill="FFFFFF"/>
-        </w:rPr>
-        <w:t>Modeling</w:t>
-      </w:r>
-      <w:proofErr w:type="spellEnd"/>
-      <w:r>
-        <w:rPr>
-          <w:sz w:val="21"/>
-          <w:szCs w:val="21"/>
-          <w:shd w:val="clear" w:color="auto" w:fill="FFFFFF"/>
-        </w:rPr>
-        <w:t xml:space="preserve"> wine preferences by data mining from physicochemical properties.</w:t>
-      </w:r>
-      <w:proofErr w:type="gramEnd"/>
-      <w:r>
-        <w:rPr>
-          <w:sz w:val="21"/>
-          <w:szCs w:val="21"/>
-          <w:shd w:val="clear" w:color="auto" w:fill="FFFFFF"/>
-        </w:rPr>
-        <w:t xml:space="preserve"> In Decision Support Systems, Elsevier, 47(4):547-553, 2009.</w:t>
+        <w:t xml:space="preserve"> wine preferences by data mining from physicochemical properties. In Decision Support Systems, Elsevier, 47(4):547-553, 2009.</w:t>
       </w:r>
     </w:p>
     <w:p/>
@@ -18806,7 +17957,7 @@
             <w:rPr>
               <w:noProof/>
             </w:rPr>
-            <w:t>42</w:t>
+            <w:t>46</w:t>
           </w:r>
           <w:r>
             <w:rPr>
@@ -19184,7 +18335,7 @@
             <w:rPr>
               <w:noProof/>
             </w:rPr>
-            <w:t>40</w:t>
+            <w:t>26</w:t>
           </w:r>
           <w:r>
             <w:fldChar w:fldCharType="end"/>
@@ -28577,101 +27728,6 @@
 </file>
 
 <file path=customXml/item1.xml><?xml version="1.0" encoding="utf-8"?>
-<?mso-contentType ?>
-<FormTemplates xmlns="http://schemas.microsoft.com/sharepoint/v3/contenttype/forms">
-  <Display>DocumentLibraryForm</Display>
-  <Edit>DocumentLibraryForm</Edit>
-  <New>DocumentLibraryForm</New>
-</FormTemplates>
-</file>
-
-<file path=customXml/item2.xml><?xml version="1.0" encoding="utf-8"?>
-<?mso-contentType ?>
-<spe:Receivers xmlns:spe="http://schemas.microsoft.com/sharepoint/events">
-  <Receiver>
-    <Name>Document ID Generator</Name>
-    <Synchronization>Synchronous</Synchronization>
-    <Type>10001</Type>
-    <SequenceNumber>1000</SequenceNumber>
-    <Assembly>Microsoft.Office.DocumentManagement, Version=14.0.0.0, Culture=neutral, PublicKeyToken=71e9bce111e9429c</Assembly>
-    <Class>Microsoft.Office.DocumentManagement.Internal.DocIdHandler</Class>
-    <Data/>
-    <Filter/>
-  </Receiver>
-  <Receiver>
-    <Name>Document ID Generator</Name>
-    <Synchronization>Synchronous</Synchronization>
-    <Type>10002</Type>
-    <SequenceNumber>1001</SequenceNumber>
-    <Assembly>Microsoft.Office.DocumentManagement, Version=14.0.0.0, Culture=neutral, PublicKeyToken=71e9bce111e9429c</Assembly>
-    <Class>Microsoft.Office.DocumentManagement.Internal.DocIdHandler</Class>
-    <Data/>
-    <Filter/>
-  </Receiver>
-  <Receiver>
-    <Name>Document ID Generator</Name>
-    <Synchronization>Synchronous</Synchronization>
-    <Type>10004</Type>
-    <SequenceNumber>1002</SequenceNumber>
-    <Assembly>Microsoft.Office.DocumentManagement, Version=14.0.0.0, Culture=neutral, PublicKeyToken=71e9bce111e9429c</Assembly>
-    <Class>Microsoft.Office.DocumentManagement.Internal.DocIdHandler</Class>
-    <Data/>
-    <Filter/>
-  </Receiver>
-  <Receiver>
-    <Name>Document ID Generator</Name>
-    <Synchronization>Synchronous</Synchronization>
-    <Type>10006</Type>
-    <SequenceNumber>1003</SequenceNumber>
-    <Assembly>Microsoft.Office.DocumentManagement, Version=14.0.0.0, Culture=neutral, PublicKeyToken=71e9bce111e9429c</Assembly>
-    <Class>Microsoft.Office.DocumentManagement.Internal.DocIdHandler</Class>
-    <Data/>
-    <Filter/>
-  </Receiver>
-  <Receiver>
-    <Name>Document ID Generator</Name>
-    <Synchronization>Synchronous</Synchronization>
-    <Type>10001</Type>
-    <SequenceNumber>1000</SequenceNumber>
-    <Assembly>Microsoft.Office.DocumentManagement, Version=14.0.0.0, Culture=neutral, PublicKeyToken=71e9bce111e9429c</Assembly>
-    <Class>Microsoft.Office.DocumentManagement.Internal.DocIdHandler</Class>
-    <Data/>
-    <Filter/>
-  </Receiver>
-  <Receiver>
-    <Name>Document ID Generator</Name>
-    <Synchronization>Synchronous</Synchronization>
-    <Type>10002</Type>
-    <SequenceNumber>1001</SequenceNumber>
-    <Assembly>Microsoft.Office.DocumentManagement, Version=14.0.0.0, Culture=neutral, PublicKeyToken=71e9bce111e9429c</Assembly>
-    <Class>Microsoft.Office.DocumentManagement.Internal.DocIdHandler</Class>
-    <Data/>
-    <Filter/>
-  </Receiver>
-  <Receiver>
-    <Name>Document ID Generator</Name>
-    <Synchronization>Synchronous</Synchronization>
-    <Type>10004</Type>
-    <SequenceNumber>1002</SequenceNumber>
-    <Assembly>Microsoft.Office.DocumentManagement, Version=14.0.0.0, Culture=neutral, PublicKeyToken=71e9bce111e9429c</Assembly>
-    <Class>Microsoft.Office.DocumentManagement.Internal.DocIdHandler</Class>
-    <Data/>
-    <Filter/>
-  </Receiver>
-  <Receiver>
-    <Name>Document ID Generator</Name>
-    <Synchronization>Synchronous</Synchronization>
-    <Type>10006</Type>
-    <SequenceNumber>1003</SequenceNumber>
-    <Assembly>Microsoft.Office.DocumentManagement, Version=14.0.0.0, Culture=neutral, PublicKeyToken=71e9bce111e9429c</Assembly>
-    <Class>Microsoft.Office.DocumentManagement.Internal.DocIdHandler</Class>
-    <Data/>
-    <Filter/>
-  </Receiver>
-</spe:Receivers>
-</file>
-
-<file path=customXml/item3.xml><?xml version="1.0" encoding="utf-8"?>
 <ct:contentTypeSchema xmlns:ct="http://schemas.microsoft.com/office/2006/metadata/contentType" xmlns:ma="http://schemas.microsoft.com/office/2006/metadata/properties/metaAttributes" ct:_="" ma:_="" ma:contentTypeName="Word" ma:contentTypeID="0x010100A7E734F647EE7C4F86DAB9A69098C782022400BF6E643B4A341345BD6363F8CE34B5D8" ma:contentTypeVersion="9" ma:contentTypeDescription="" ma:contentTypeScope="" ma:versionID="8c01b84df54c4dedb4075576339ac11a">
   <xsd:schema xmlns:xsd="http://www.w3.org/2001/XMLSchema" xmlns:xs="http://www.w3.org/2001/XMLSchema" xmlns:p="http://schemas.microsoft.com/office/2006/metadata/properties" xmlns:ns1="http://schemas.microsoft.com/sharepoint/v3" xmlns:ns2="http://schemas.microsoft.com/sharepoint/v3/fields" xmlns:ns3="5c1b9bb2-1639-4569-abf8-361ff49d18c0" xmlns:ns4="a186bcf1-0ea9-4f9d-97ce-5956c7a58864" xmlns:ns5="14314bf2-d8ea-460d-9f54-3c374d3d0bc0" targetNamespace="http://schemas.microsoft.com/office/2006/metadata/properties" ma:root="true" ma:fieldsID="836ab43a5a708514794883ee9e678ed3" ns1:_="" ns2:_="" ns3:_="" ns4:_="" ns5:_="">
     <xsd:import namespace="http://schemas.microsoft.com/sharepoint/v3"/>
@@ -28950,22 +28006,102 @@
 </ct:contentTypeSchema>
 </file>
 
-<file path=customXml/item4.xml><?xml version="1.0" encoding="utf-8"?>
+<file path=customXml/item2.xml><?xml version="1.0" encoding="utf-8"?>
 <?mso-contentType ?>
-<customXsn xmlns="http://schemas.microsoft.com/office/2006/metadata/customXsn">
-  <xsnLocation/>
-  <cached>True</cached>
-  <openByDefault>True</openByDefault>
-  <xsnScope/>
-</customXsn>
+<spe:Receivers xmlns:spe="http://schemas.microsoft.com/sharepoint/events">
+  <Receiver>
+    <Name>Document ID Generator</Name>
+    <Synchronization>Synchronous</Synchronization>
+    <Type>10001</Type>
+    <SequenceNumber>1000</SequenceNumber>
+    <Assembly>Microsoft.Office.DocumentManagement, Version=14.0.0.0, Culture=neutral, PublicKeyToken=71e9bce111e9429c</Assembly>
+    <Class>Microsoft.Office.DocumentManagement.Internal.DocIdHandler</Class>
+    <Data/>
+    <Filter/>
+  </Receiver>
+  <Receiver>
+    <Name>Document ID Generator</Name>
+    <Synchronization>Synchronous</Synchronization>
+    <Type>10002</Type>
+    <SequenceNumber>1001</SequenceNumber>
+    <Assembly>Microsoft.Office.DocumentManagement, Version=14.0.0.0, Culture=neutral, PublicKeyToken=71e9bce111e9429c</Assembly>
+    <Class>Microsoft.Office.DocumentManagement.Internal.DocIdHandler</Class>
+    <Data/>
+    <Filter/>
+  </Receiver>
+  <Receiver>
+    <Name>Document ID Generator</Name>
+    <Synchronization>Synchronous</Synchronization>
+    <Type>10004</Type>
+    <SequenceNumber>1002</SequenceNumber>
+    <Assembly>Microsoft.Office.DocumentManagement, Version=14.0.0.0, Culture=neutral, PublicKeyToken=71e9bce111e9429c</Assembly>
+    <Class>Microsoft.Office.DocumentManagement.Internal.DocIdHandler</Class>
+    <Data/>
+    <Filter/>
+  </Receiver>
+  <Receiver>
+    <Name>Document ID Generator</Name>
+    <Synchronization>Synchronous</Synchronization>
+    <Type>10006</Type>
+    <SequenceNumber>1003</SequenceNumber>
+    <Assembly>Microsoft.Office.DocumentManagement, Version=14.0.0.0, Culture=neutral, PublicKeyToken=71e9bce111e9429c</Assembly>
+    <Class>Microsoft.Office.DocumentManagement.Internal.DocIdHandler</Class>
+    <Data/>
+    <Filter/>
+  </Receiver>
+  <Receiver>
+    <Name>Document ID Generator</Name>
+    <Synchronization>Synchronous</Synchronization>
+    <Type>10001</Type>
+    <SequenceNumber>1000</SequenceNumber>
+    <Assembly>Microsoft.Office.DocumentManagement, Version=14.0.0.0, Culture=neutral, PublicKeyToken=71e9bce111e9429c</Assembly>
+    <Class>Microsoft.Office.DocumentManagement.Internal.DocIdHandler</Class>
+    <Data/>
+    <Filter/>
+  </Receiver>
+  <Receiver>
+    <Name>Document ID Generator</Name>
+    <Synchronization>Synchronous</Synchronization>
+    <Type>10002</Type>
+    <SequenceNumber>1001</SequenceNumber>
+    <Assembly>Microsoft.Office.DocumentManagement, Version=14.0.0.0, Culture=neutral, PublicKeyToken=71e9bce111e9429c</Assembly>
+    <Class>Microsoft.Office.DocumentManagement.Internal.DocIdHandler</Class>
+    <Data/>
+    <Filter/>
+  </Receiver>
+  <Receiver>
+    <Name>Document ID Generator</Name>
+    <Synchronization>Synchronous</Synchronization>
+    <Type>10004</Type>
+    <SequenceNumber>1002</SequenceNumber>
+    <Assembly>Microsoft.Office.DocumentManagement, Version=14.0.0.0, Culture=neutral, PublicKeyToken=71e9bce111e9429c</Assembly>
+    <Class>Microsoft.Office.DocumentManagement.Internal.DocIdHandler</Class>
+    <Data/>
+    <Filter/>
+  </Receiver>
+  <Receiver>
+    <Name>Document ID Generator</Name>
+    <Synchronization>Synchronous</Synchronization>
+    <Type>10006</Type>
+    <SequenceNumber>1003</SequenceNumber>
+    <Assembly>Microsoft.Office.DocumentManagement, Version=14.0.0.0, Culture=neutral, PublicKeyToken=71e9bce111e9429c</Assembly>
+    <Class>Microsoft.Office.DocumentManagement.Internal.DocIdHandler</Class>
+    <Data/>
+    <Filter/>
+  </Receiver>
+</spe:Receivers>
 </file>
 
-<file path=customXml/item5.xml><?xml version="1.0" encoding="utf-8"?>
+<file path=customXml/item3.xml><?xml version="1.0" encoding="utf-8"?>
 <?mso-contentType ?>
-<SharedContentType xmlns="Microsoft.SharePoint.Taxonomy.ContentTypeSync" SourceId="1a4ba186-3518-432c-9561-7a0f3424a65e" ContentTypeId="0x010100A7E734F647EE7C4F86DAB9A69098C7820224" PreviousValue="false"/>
+<FormTemplates xmlns="http://schemas.microsoft.com/sharepoint/v3/contenttype/forms">
+  <Display>DocumentLibraryForm</Display>
+  <Edit>DocumentLibraryForm</Edit>
+  <New>DocumentLibraryForm</New>
+</FormTemplates>
 </file>
 
-<file path=customXml/item6.xml><?xml version="1.0" encoding="utf-8"?>
+<file path=customXml/item4.xml><?xml version="1.0" encoding="utf-8"?>
 <p:properties xmlns:p="http://schemas.microsoft.com/office/2006/metadata/properties" xmlns:xsi="http://www.w3.org/2001/XMLSchema-instance" xmlns:pc="http://schemas.microsoft.com/office/infopath/2007/PartnerControls">
   <documentManagement>
     <TaxKeywordTaxHTField xmlns="5c1b9bb2-1639-4569-abf8-361ff49d18c0">
@@ -29021,27 +28157,26 @@
 </p:properties>
 </file>
 
+<file path=customXml/item5.xml><?xml version="1.0" encoding="utf-8"?>
+<?mso-contentType ?>
+<SharedContentType xmlns="Microsoft.SharePoint.Taxonomy.ContentTypeSync" SourceId="1a4ba186-3518-432c-9561-7a0f3424a65e" ContentTypeId="0x010100A7E734F647EE7C4F86DAB9A69098C7820224" PreviousValue="false"/>
+</file>
+
+<file path=customXml/item6.xml><?xml version="1.0" encoding="utf-8"?>
+<?mso-contentType ?>
+<customXsn xmlns="http://schemas.microsoft.com/office/2006/metadata/customXsn">
+  <xsnLocation/>
+  <cached>True</cached>
+  <openByDefault>True</openByDefault>
+  <xsnScope/>
+</customXsn>
+</file>
+
 <file path=customXml/item7.xml><?xml version="1.0" encoding="utf-8"?>
 <b:Sources xmlns:b="http://schemas.openxmlformats.org/officeDocument/2006/bibliography" xmlns="http://schemas.openxmlformats.org/officeDocument/2006/bibliography" SelectedStyle="\APA.XSL" StyleName="APA"/>
 </file>
 
 <file path=customXml/itemProps1.xml><?xml version="1.0" encoding="utf-8"?>
-<ds:datastoreItem xmlns:ds="http://schemas.openxmlformats.org/officeDocument/2006/customXml" ds:itemID="{DCA83557-F125-4F89-AC3A-D3DD4CB2C773}">
-  <ds:schemaRefs>
-    <ds:schemaRef ds:uri="http://schemas.microsoft.com/sharepoint/v3/contenttype/forms"/>
-  </ds:schemaRefs>
-</ds:datastoreItem>
-</file>
-
-<file path=customXml/itemProps2.xml><?xml version="1.0" encoding="utf-8"?>
-<ds:datastoreItem xmlns:ds="http://schemas.openxmlformats.org/officeDocument/2006/customXml" ds:itemID="{14D6955C-01AB-4AFA-BA2A-00574732DBE7}">
-  <ds:schemaRefs>
-    <ds:schemaRef ds:uri="http://schemas.microsoft.com/sharepoint/events"/>
-  </ds:schemaRefs>
-</ds:datastoreItem>
-</file>
-
-<file path=customXml/itemProps3.xml><?xml version="1.0" encoding="utf-8"?>
 <ds:datastoreItem xmlns:ds="http://schemas.openxmlformats.org/officeDocument/2006/customXml" ds:itemID="{8E87A96F-618F-45DE-900C-C26A50036DF2}">
   <ds:schemaRefs>
     <ds:schemaRef ds:uri="http://schemas.microsoft.com/office/2006/metadata/contentType"/>
@@ -29063,10 +28198,32 @@
 </ds:datastoreItem>
 </file>
 
+<file path=customXml/itemProps2.xml><?xml version="1.0" encoding="utf-8"?>
+<ds:datastoreItem xmlns:ds="http://schemas.openxmlformats.org/officeDocument/2006/customXml" ds:itemID="{14D6955C-01AB-4AFA-BA2A-00574732DBE7}">
+  <ds:schemaRefs>
+    <ds:schemaRef ds:uri="http://schemas.microsoft.com/sharepoint/events"/>
+  </ds:schemaRefs>
+</ds:datastoreItem>
+</file>
+
+<file path=customXml/itemProps3.xml><?xml version="1.0" encoding="utf-8"?>
+<ds:datastoreItem xmlns:ds="http://schemas.openxmlformats.org/officeDocument/2006/customXml" ds:itemID="{DCA83557-F125-4F89-AC3A-D3DD4CB2C773}">
+  <ds:schemaRefs>
+    <ds:schemaRef ds:uri="http://schemas.microsoft.com/sharepoint/v3/contenttype/forms"/>
+  </ds:schemaRefs>
+</ds:datastoreItem>
+</file>
+
 <file path=customXml/itemProps4.xml><?xml version="1.0" encoding="utf-8"?>
-<ds:datastoreItem xmlns:ds="http://schemas.openxmlformats.org/officeDocument/2006/customXml" ds:itemID="{46E24F54-4F01-4CC5-BE7A-F5B43C4DFA15}">
+<ds:datastoreItem xmlns:ds="http://schemas.openxmlformats.org/officeDocument/2006/customXml" ds:itemID="{D8A62D0C-17AF-45D8-97D2-A7773FB42A74}">
   <ds:schemaRefs>
-    <ds:schemaRef ds:uri="http://schemas.microsoft.com/office/2006/metadata/customXsn"/>
+    <ds:schemaRef ds:uri="http://schemas.microsoft.com/office/2006/metadata/properties"/>
+    <ds:schemaRef ds:uri="http://schemas.microsoft.com/office/infopath/2007/PartnerControls"/>
+    <ds:schemaRef ds:uri="5c1b9bb2-1639-4569-abf8-361ff49d18c0"/>
+    <ds:schemaRef ds:uri="http://schemas.microsoft.com/sharepoint/v3"/>
+    <ds:schemaRef ds:uri="http://schemas.microsoft.com/sharepoint/v3/fields"/>
+    <ds:schemaRef ds:uri="a186bcf1-0ea9-4f9d-97ce-5956c7a58864"/>
+    <ds:schemaRef ds:uri="14314bf2-d8ea-460d-9f54-3c374d3d0bc0"/>
   </ds:schemaRefs>
 </ds:datastoreItem>
 </file>
@@ -29080,21 +28237,15 @@
 </file>
 
 <file path=customXml/itemProps6.xml><?xml version="1.0" encoding="utf-8"?>
-<ds:datastoreItem xmlns:ds="http://schemas.openxmlformats.org/officeDocument/2006/customXml" ds:itemID="{D8A62D0C-17AF-45D8-97D2-A7773FB42A74}">
+<ds:datastoreItem xmlns:ds="http://schemas.openxmlformats.org/officeDocument/2006/customXml" ds:itemID="{46E24F54-4F01-4CC5-BE7A-F5B43C4DFA15}">
   <ds:schemaRefs>
-    <ds:schemaRef ds:uri="http://schemas.microsoft.com/office/2006/metadata/properties"/>
-    <ds:schemaRef ds:uri="http://schemas.microsoft.com/office/infopath/2007/PartnerControls"/>
-    <ds:schemaRef ds:uri="5c1b9bb2-1639-4569-abf8-361ff49d18c0"/>
-    <ds:schemaRef ds:uri="http://schemas.microsoft.com/sharepoint/v3"/>
-    <ds:schemaRef ds:uri="http://schemas.microsoft.com/sharepoint/v3/fields"/>
-    <ds:schemaRef ds:uri="a186bcf1-0ea9-4f9d-97ce-5956c7a58864"/>
-    <ds:schemaRef ds:uri="14314bf2-d8ea-460d-9f54-3c374d3d0bc0"/>
+    <ds:schemaRef ds:uri="http://schemas.microsoft.com/office/2006/metadata/customXsn"/>
   </ds:schemaRefs>
 </ds:datastoreItem>
 </file>
 
 <file path=customXml/itemProps7.xml><?xml version="1.0" encoding="utf-8"?>
-<ds:datastoreItem xmlns:ds="http://schemas.openxmlformats.org/officeDocument/2006/customXml" ds:itemID="{2ADBA373-EBEE-48D5-8D29-D4D2D6EBA53C}">
+<ds:datastoreItem xmlns:ds="http://schemas.openxmlformats.org/officeDocument/2006/customXml" ds:itemID="{4071C482-73A1-4FBF-8B26-15BE305A9626}">
   <ds:schemaRefs>
     <ds:schemaRef ds:uri="http://schemas.openxmlformats.org/officeDocument/2006/bibliography"/>
   </ds:schemaRefs>

</xml_diff>

<commit_message>
Majority of text completed on Report.
</commit_message>
<xml_diff>
--- a/Report/DBS Data and Web Mining CA - Madsen Finnegan Report cf dm v1-6 030220.docx
+++ b/Report/DBS Data and Web Mining CA - Madsen Finnegan Report cf dm v1-6 030220.docx
@@ -298,7 +298,7 @@
           <w:noProof/>
           <w:color w:val="auto"/>
           <w:szCs w:val="22"/>
-          <w:lang w:eastAsia="en-GB"/>
+          <w:lang w:val="en-IE" w:eastAsia="en-IE"/>
         </w:rPr>
       </w:pPr>
       <w:r>
@@ -402,7 +402,7 @@
         <w:rPr>
           <w:noProof/>
         </w:rPr>
-        <w:instrText xml:space="preserve"> PAGEREF _Toc31879295 \h </w:instrText>
+        <w:instrText xml:space="preserve"> PAGEREF _Toc32075888 \h </w:instrText>
       </w:r>
       <w:r>
         <w:rPr>
@@ -435,7 +435,7 @@
           <w:rFonts w:asciiTheme="minorHAnsi" w:eastAsiaTheme="minorEastAsia" w:hAnsiTheme="minorHAnsi" w:cstheme="minorBidi"/>
           <w:noProof/>
           <w:szCs w:val="22"/>
-          <w:lang w:eastAsia="en-GB"/>
+          <w:lang w:val="en-IE" w:eastAsia="en-IE"/>
         </w:rPr>
       </w:pPr>
       <w:r>
@@ -467,7 +467,7 @@
         <w:rPr>
           <w:noProof/>
         </w:rPr>
-        <w:instrText xml:space="preserve"> PAGEREF _Toc31879296 \h </w:instrText>
+        <w:instrText xml:space="preserve"> PAGEREF _Toc32075889 \h </w:instrText>
       </w:r>
       <w:r>
         <w:rPr>
@@ -500,7 +500,7 @@
           <w:rFonts w:asciiTheme="minorHAnsi" w:eastAsiaTheme="minorEastAsia" w:hAnsiTheme="minorHAnsi" w:cstheme="minorBidi"/>
           <w:noProof/>
           <w:szCs w:val="22"/>
-          <w:lang w:eastAsia="en-GB"/>
+          <w:lang w:val="en-IE" w:eastAsia="en-IE"/>
         </w:rPr>
       </w:pPr>
       <w:r>
@@ -532,7 +532,7 @@
         <w:rPr>
           <w:noProof/>
         </w:rPr>
-        <w:instrText xml:space="preserve"> PAGEREF _Toc31879297 \h </w:instrText>
+        <w:instrText xml:space="preserve"> PAGEREF _Toc32075890 \h </w:instrText>
       </w:r>
       <w:r>
         <w:rPr>
@@ -565,7 +565,7 @@
           <w:rFonts w:asciiTheme="minorHAnsi" w:eastAsiaTheme="minorEastAsia" w:hAnsiTheme="minorHAnsi" w:cstheme="minorBidi"/>
           <w:noProof/>
           <w:szCs w:val="22"/>
-          <w:lang w:eastAsia="en-GB"/>
+          <w:lang w:val="en-IE" w:eastAsia="en-IE"/>
         </w:rPr>
       </w:pPr>
       <w:r>
@@ -597,7 +597,7 @@
         <w:rPr>
           <w:noProof/>
         </w:rPr>
-        <w:instrText xml:space="preserve"> PAGEREF _Toc31879298 \h </w:instrText>
+        <w:instrText xml:space="preserve"> PAGEREF _Toc32075891 \h </w:instrText>
       </w:r>
       <w:r>
         <w:rPr>
@@ -632,7 +632,7 @@
           <w:noProof/>
           <w:color w:val="auto"/>
           <w:szCs w:val="22"/>
-          <w:lang w:eastAsia="en-GB"/>
+          <w:lang w:val="en-IE" w:eastAsia="en-IE"/>
         </w:rPr>
       </w:pPr>
       <w:r>
@@ -664,7 +664,7 @@
         <w:rPr>
           <w:noProof/>
         </w:rPr>
-        <w:instrText xml:space="preserve"> PAGEREF _Toc31879299 \h </w:instrText>
+        <w:instrText xml:space="preserve"> PAGEREF _Toc32075892 \h </w:instrText>
       </w:r>
       <w:r>
         <w:rPr>
@@ -697,7 +697,7 @@
           <w:rFonts w:asciiTheme="minorHAnsi" w:eastAsiaTheme="minorEastAsia" w:hAnsiTheme="minorHAnsi" w:cstheme="minorBidi"/>
           <w:noProof/>
           <w:szCs w:val="22"/>
-          <w:lang w:eastAsia="en-GB"/>
+          <w:lang w:val="en-IE" w:eastAsia="en-IE"/>
         </w:rPr>
       </w:pPr>
       <w:r>
@@ -729,7 +729,7 @@
         <w:rPr>
           <w:noProof/>
         </w:rPr>
-        <w:instrText xml:space="preserve"> PAGEREF _Toc31879300 \h </w:instrText>
+        <w:instrText xml:space="preserve"> PAGEREF _Toc32075893 \h </w:instrText>
       </w:r>
       <w:r>
         <w:rPr>
@@ -762,7 +762,7 @@
           <w:rFonts w:asciiTheme="minorHAnsi" w:eastAsiaTheme="minorEastAsia" w:hAnsiTheme="minorHAnsi" w:cstheme="minorBidi"/>
           <w:noProof/>
           <w:szCs w:val="22"/>
-          <w:lang w:eastAsia="en-GB"/>
+          <w:lang w:val="en-IE" w:eastAsia="en-IE"/>
         </w:rPr>
       </w:pPr>
       <w:r>
@@ -794,7 +794,7 @@
         <w:rPr>
           <w:noProof/>
         </w:rPr>
-        <w:instrText xml:space="preserve"> PAGEREF _Toc31879301 \h </w:instrText>
+        <w:instrText xml:space="preserve"> PAGEREF _Toc32075894 \h </w:instrText>
       </w:r>
       <w:r>
         <w:rPr>
@@ -827,7 +827,7 @@
           <w:rFonts w:asciiTheme="minorHAnsi" w:eastAsiaTheme="minorEastAsia" w:hAnsiTheme="minorHAnsi" w:cstheme="minorBidi"/>
           <w:noProof/>
           <w:szCs w:val="22"/>
-          <w:lang w:eastAsia="en-GB"/>
+          <w:lang w:val="en-IE" w:eastAsia="en-IE"/>
         </w:rPr>
       </w:pPr>
       <w:r>
@@ -859,7 +859,7 @@
         <w:rPr>
           <w:noProof/>
         </w:rPr>
-        <w:instrText xml:space="preserve"> PAGEREF _Toc31879302 \h </w:instrText>
+        <w:instrText xml:space="preserve"> PAGEREF _Toc32075895 \h </w:instrText>
       </w:r>
       <w:r>
         <w:rPr>
@@ -892,7 +892,7 @@
           <w:rFonts w:asciiTheme="minorHAnsi" w:eastAsiaTheme="minorEastAsia" w:hAnsiTheme="minorHAnsi" w:cstheme="minorBidi"/>
           <w:noProof/>
           <w:szCs w:val="22"/>
-          <w:lang w:eastAsia="en-GB"/>
+          <w:lang w:val="en-IE" w:eastAsia="en-IE"/>
         </w:rPr>
       </w:pPr>
       <w:r>
@@ -924,7 +924,7 @@
         <w:rPr>
           <w:noProof/>
         </w:rPr>
-        <w:instrText xml:space="preserve"> PAGEREF _Toc31879303 \h </w:instrText>
+        <w:instrText xml:space="preserve"> PAGEREF _Toc32075896 \h </w:instrText>
       </w:r>
       <w:r>
         <w:rPr>
@@ -959,7 +959,7 @@
           <w:noProof/>
           <w:color w:val="auto"/>
           <w:szCs w:val="22"/>
-          <w:lang w:eastAsia="en-GB"/>
+          <w:lang w:val="en-IE" w:eastAsia="en-IE"/>
         </w:rPr>
       </w:pPr>
       <w:r>
@@ -991,7 +991,7 @@
         <w:rPr>
           <w:noProof/>
         </w:rPr>
-        <w:instrText xml:space="preserve"> PAGEREF _Toc31879304 \h </w:instrText>
+        <w:instrText xml:space="preserve"> PAGEREF _Toc32075897 \h </w:instrText>
       </w:r>
       <w:r>
         <w:rPr>
@@ -1024,7 +1024,7 @@
           <w:rFonts w:asciiTheme="minorHAnsi" w:eastAsiaTheme="minorEastAsia" w:hAnsiTheme="minorHAnsi" w:cstheme="minorBidi"/>
           <w:noProof/>
           <w:szCs w:val="22"/>
-          <w:lang w:eastAsia="en-GB"/>
+          <w:lang w:val="en-IE" w:eastAsia="en-IE"/>
         </w:rPr>
       </w:pPr>
       <w:r>
@@ -1056,7 +1056,7 @@
         <w:rPr>
           <w:noProof/>
         </w:rPr>
-        <w:instrText xml:space="preserve"> PAGEREF _Toc31879305 \h </w:instrText>
+        <w:instrText xml:space="preserve"> PAGEREF _Toc32075898 \h </w:instrText>
       </w:r>
       <w:r>
         <w:rPr>
@@ -1089,7 +1089,7 @@
           <w:rFonts w:asciiTheme="minorHAnsi" w:eastAsiaTheme="minorEastAsia" w:hAnsiTheme="minorHAnsi" w:cstheme="minorBidi"/>
           <w:noProof/>
           <w:szCs w:val="22"/>
-          <w:lang w:eastAsia="en-GB"/>
+          <w:lang w:val="en-IE" w:eastAsia="en-IE"/>
         </w:rPr>
       </w:pPr>
       <w:r>
@@ -1121,7 +1121,7 @@
         <w:rPr>
           <w:noProof/>
         </w:rPr>
-        <w:instrText xml:space="preserve"> PAGEREF _Toc31879306 \h </w:instrText>
+        <w:instrText xml:space="preserve"> PAGEREF _Toc32075899 \h </w:instrText>
       </w:r>
       <w:r>
         <w:rPr>
@@ -1154,7 +1154,7 @@
           <w:rFonts w:asciiTheme="minorHAnsi" w:eastAsiaTheme="minorEastAsia" w:hAnsiTheme="minorHAnsi" w:cstheme="minorBidi"/>
           <w:noProof/>
           <w:szCs w:val="22"/>
-          <w:lang w:eastAsia="en-GB"/>
+          <w:lang w:val="en-IE" w:eastAsia="en-IE"/>
         </w:rPr>
       </w:pPr>
       <w:r>
@@ -1186,7 +1186,7 @@
         <w:rPr>
           <w:noProof/>
         </w:rPr>
-        <w:instrText xml:space="preserve"> PAGEREF _Toc31879307 \h </w:instrText>
+        <w:instrText xml:space="preserve"> PAGEREF _Toc32075900 \h </w:instrText>
       </w:r>
       <w:r>
         <w:rPr>
@@ -1219,7 +1219,7 @@
           <w:rFonts w:asciiTheme="minorHAnsi" w:eastAsiaTheme="minorEastAsia" w:hAnsiTheme="minorHAnsi" w:cstheme="minorBidi"/>
           <w:noProof/>
           <w:szCs w:val="22"/>
-          <w:lang w:eastAsia="en-GB"/>
+          <w:lang w:val="en-IE" w:eastAsia="en-IE"/>
         </w:rPr>
       </w:pPr>
       <w:r>
@@ -1251,7 +1251,7 @@
         <w:rPr>
           <w:noProof/>
         </w:rPr>
-        <w:instrText xml:space="preserve"> PAGEREF _Toc31879308 \h </w:instrText>
+        <w:instrText xml:space="preserve"> PAGEREF _Toc32075901 \h </w:instrText>
       </w:r>
       <w:r>
         <w:rPr>
@@ -1286,7 +1286,7 @@
           <w:noProof/>
           <w:color w:val="auto"/>
           <w:szCs w:val="22"/>
-          <w:lang w:eastAsia="en-GB"/>
+          <w:lang w:val="en-IE" w:eastAsia="en-IE"/>
         </w:rPr>
       </w:pPr>
       <w:r>
@@ -1318,7 +1318,7 @@
         <w:rPr>
           <w:noProof/>
         </w:rPr>
-        <w:instrText xml:space="preserve"> PAGEREF _Toc31879309 \h </w:instrText>
+        <w:instrText xml:space="preserve"> PAGEREF _Toc32075902 \h </w:instrText>
       </w:r>
       <w:r>
         <w:rPr>
@@ -1351,7 +1351,7 @@
           <w:rFonts w:asciiTheme="minorHAnsi" w:eastAsiaTheme="minorEastAsia" w:hAnsiTheme="minorHAnsi" w:cstheme="minorBidi"/>
           <w:noProof/>
           <w:szCs w:val="22"/>
-          <w:lang w:eastAsia="en-GB"/>
+          <w:lang w:val="en-IE" w:eastAsia="en-IE"/>
         </w:rPr>
       </w:pPr>
       <w:r>
@@ -1383,7 +1383,7 @@
         <w:rPr>
           <w:noProof/>
         </w:rPr>
-        <w:instrText xml:space="preserve"> PAGEREF _Toc31879310 \h </w:instrText>
+        <w:instrText xml:space="preserve"> PAGEREF _Toc32075903 \h </w:instrText>
       </w:r>
       <w:r>
         <w:rPr>
@@ -1416,7 +1416,7 @@
           <w:rFonts w:asciiTheme="minorHAnsi" w:eastAsiaTheme="minorEastAsia" w:hAnsiTheme="minorHAnsi" w:cstheme="minorBidi"/>
           <w:noProof/>
           <w:szCs w:val="22"/>
-          <w:lang w:eastAsia="en-GB"/>
+          <w:lang w:val="en-IE" w:eastAsia="en-IE"/>
         </w:rPr>
       </w:pPr>
       <w:r>
@@ -1448,7 +1448,7 @@
         <w:rPr>
           <w:noProof/>
         </w:rPr>
-        <w:instrText xml:space="preserve"> PAGEREF _Toc31879311 \h </w:instrText>
+        <w:instrText xml:space="preserve"> PAGEREF _Toc32075904 \h </w:instrText>
       </w:r>
       <w:r>
         <w:rPr>
@@ -1481,7 +1481,7 @@
           <w:rFonts w:asciiTheme="minorHAnsi" w:eastAsiaTheme="minorEastAsia" w:hAnsiTheme="minorHAnsi" w:cstheme="minorBidi"/>
           <w:noProof/>
           <w:szCs w:val="22"/>
-          <w:lang w:eastAsia="en-GB"/>
+          <w:lang w:val="en-IE" w:eastAsia="en-IE"/>
         </w:rPr>
       </w:pPr>
       <w:r>
@@ -1513,7 +1513,7 @@
         <w:rPr>
           <w:noProof/>
         </w:rPr>
-        <w:instrText xml:space="preserve"> PAGEREF _Toc31879312 \h </w:instrText>
+        <w:instrText xml:space="preserve"> PAGEREF _Toc32075905 \h </w:instrText>
       </w:r>
       <w:r>
         <w:rPr>
@@ -1546,7 +1546,7 @@
           <w:rFonts w:asciiTheme="minorHAnsi" w:eastAsiaTheme="minorEastAsia" w:hAnsiTheme="minorHAnsi" w:cstheme="minorBidi"/>
           <w:noProof/>
           <w:szCs w:val="22"/>
-          <w:lang w:eastAsia="en-GB"/>
+          <w:lang w:val="en-IE" w:eastAsia="en-IE"/>
         </w:rPr>
       </w:pPr>
       <w:r>
@@ -1578,7 +1578,7 @@
         <w:rPr>
           <w:noProof/>
         </w:rPr>
-        <w:instrText xml:space="preserve"> PAGEREF _Toc31879313 \h </w:instrText>
+        <w:instrText xml:space="preserve"> PAGEREF _Toc32075906 \h </w:instrText>
       </w:r>
       <w:r>
         <w:rPr>
@@ -1595,7 +1595,7 @@
         <w:rPr>
           <w:noProof/>
         </w:rPr>
-        <w:t>31</w:t>
+        <w:t>33</w:t>
       </w:r>
       <w:r>
         <w:rPr>
@@ -1611,7 +1611,7 @@
           <w:rFonts w:asciiTheme="minorHAnsi" w:eastAsiaTheme="minorEastAsia" w:hAnsiTheme="minorHAnsi" w:cstheme="minorBidi"/>
           <w:noProof/>
           <w:szCs w:val="22"/>
-          <w:lang w:eastAsia="en-GB"/>
+          <w:lang w:val="en-IE" w:eastAsia="en-IE"/>
         </w:rPr>
       </w:pPr>
       <w:r>
@@ -1643,7 +1643,7 @@
         <w:rPr>
           <w:noProof/>
         </w:rPr>
-        <w:instrText xml:space="preserve"> PAGEREF _Toc31879314 \h </w:instrText>
+        <w:instrText xml:space="preserve"> PAGEREF _Toc32075907 \h </w:instrText>
       </w:r>
       <w:r>
         <w:rPr>
@@ -1660,7 +1660,7 @@
         <w:rPr>
           <w:noProof/>
         </w:rPr>
-        <w:t>31</w:t>
+        <w:t>33</w:t>
       </w:r>
       <w:r>
         <w:rPr>
@@ -1678,7 +1678,7 @@
           <w:noProof/>
           <w:color w:val="auto"/>
           <w:szCs w:val="22"/>
-          <w:lang w:eastAsia="en-GB"/>
+          <w:lang w:val="en-IE" w:eastAsia="en-IE"/>
         </w:rPr>
       </w:pPr>
       <w:r>
@@ -1710,7 +1710,7 @@
         <w:rPr>
           <w:noProof/>
         </w:rPr>
-        <w:instrText xml:space="preserve"> PAGEREF _Toc31879315 \h </w:instrText>
+        <w:instrText xml:space="preserve"> PAGEREF _Toc32075908 \h </w:instrText>
       </w:r>
       <w:r>
         <w:rPr>
@@ -1727,7 +1727,7 @@
         <w:rPr>
           <w:noProof/>
         </w:rPr>
-        <w:t>32</w:t>
+        <w:t>34</w:t>
       </w:r>
       <w:r>
         <w:rPr>
@@ -1743,7 +1743,7 @@
           <w:rFonts w:asciiTheme="minorHAnsi" w:eastAsiaTheme="minorEastAsia" w:hAnsiTheme="minorHAnsi" w:cstheme="minorBidi"/>
           <w:noProof/>
           <w:szCs w:val="22"/>
-          <w:lang w:eastAsia="en-GB"/>
+          <w:lang w:val="en-IE" w:eastAsia="en-IE"/>
         </w:rPr>
       </w:pPr>
       <w:r>
@@ -1775,7 +1775,7 @@
         <w:rPr>
           <w:noProof/>
         </w:rPr>
-        <w:instrText xml:space="preserve"> PAGEREF _Toc31879316 \h </w:instrText>
+        <w:instrText xml:space="preserve"> PAGEREF _Toc32075909 \h </w:instrText>
       </w:r>
       <w:r>
         <w:rPr>
@@ -1792,7 +1792,7 @@
         <w:rPr>
           <w:noProof/>
         </w:rPr>
-        <w:t>32</w:t>
+        <w:t>34</w:t>
       </w:r>
       <w:r>
         <w:rPr>
@@ -1808,7 +1808,7 @@
           <w:rFonts w:asciiTheme="minorHAnsi" w:eastAsiaTheme="minorEastAsia" w:hAnsiTheme="minorHAnsi" w:cstheme="minorBidi"/>
           <w:noProof/>
           <w:szCs w:val="22"/>
-          <w:lang w:eastAsia="en-GB"/>
+          <w:lang w:val="en-IE" w:eastAsia="en-IE"/>
         </w:rPr>
       </w:pPr>
       <w:r>
@@ -1840,7 +1840,7 @@
         <w:rPr>
           <w:noProof/>
         </w:rPr>
-        <w:instrText xml:space="preserve"> PAGEREF _Toc31879317 \h </w:instrText>
+        <w:instrText xml:space="preserve"> PAGEREF _Toc32075910 \h </w:instrText>
       </w:r>
       <w:r>
         <w:rPr>
@@ -1857,7 +1857,7 @@
         <w:rPr>
           <w:noProof/>
         </w:rPr>
-        <w:t>32</w:t>
+        <w:t>36</w:t>
       </w:r>
       <w:r>
         <w:rPr>
@@ -1873,7 +1873,7 @@
           <w:rFonts w:asciiTheme="minorHAnsi" w:eastAsiaTheme="minorEastAsia" w:hAnsiTheme="minorHAnsi" w:cstheme="minorBidi"/>
           <w:noProof/>
           <w:szCs w:val="22"/>
-          <w:lang w:eastAsia="en-GB"/>
+          <w:lang w:val="en-IE" w:eastAsia="en-IE"/>
         </w:rPr>
       </w:pPr>
       <w:r>
@@ -1905,7 +1905,7 @@
         <w:rPr>
           <w:noProof/>
         </w:rPr>
-        <w:instrText xml:space="preserve"> PAGEREF _Toc31879318 \h </w:instrText>
+        <w:instrText xml:space="preserve"> PAGEREF _Toc32075911 \h </w:instrText>
       </w:r>
       <w:r>
         <w:rPr>
@@ -1922,7 +1922,7 @@
         <w:rPr>
           <w:noProof/>
         </w:rPr>
-        <w:t>32</w:t>
+        <w:t>37</w:t>
       </w:r>
       <w:r>
         <w:rPr>
@@ -1938,7 +1938,7 @@
           <w:rFonts w:asciiTheme="minorHAnsi" w:eastAsiaTheme="minorEastAsia" w:hAnsiTheme="minorHAnsi" w:cstheme="minorBidi"/>
           <w:noProof/>
           <w:szCs w:val="22"/>
-          <w:lang w:eastAsia="en-GB"/>
+          <w:lang w:val="en-IE" w:eastAsia="en-IE"/>
         </w:rPr>
       </w:pPr>
       <w:r>
@@ -1970,7 +1970,7 @@
         <w:rPr>
           <w:noProof/>
         </w:rPr>
-        <w:instrText xml:space="preserve"> PAGEREF _Toc31879319 \h </w:instrText>
+        <w:instrText xml:space="preserve"> PAGEREF _Toc32075912 \h </w:instrText>
       </w:r>
       <w:r>
         <w:rPr>
@@ -1987,7 +1987,7 @@
         <w:rPr>
           <w:noProof/>
         </w:rPr>
-        <w:t>32</w:t>
+        <w:t>43</w:t>
       </w:r>
       <w:r>
         <w:rPr>
@@ -2005,7 +2005,7 @@
           <w:noProof/>
           <w:color w:val="auto"/>
           <w:szCs w:val="22"/>
-          <w:lang w:eastAsia="en-GB"/>
+          <w:lang w:val="en-IE" w:eastAsia="en-IE"/>
         </w:rPr>
       </w:pPr>
       <w:r>
@@ -2037,7 +2037,7 @@
         <w:rPr>
           <w:noProof/>
         </w:rPr>
-        <w:instrText xml:space="preserve"> PAGEREF _Toc31879320 \h </w:instrText>
+        <w:instrText xml:space="preserve"> PAGEREF _Toc32075913 \h </w:instrText>
       </w:r>
       <w:r>
         <w:rPr>
@@ -2054,7 +2054,7 @@
         <w:rPr>
           <w:noProof/>
         </w:rPr>
-        <w:t>33</w:t>
+        <w:t>45</w:t>
       </w:r>
       <w:r>
         <w:rPr>
@@ -2070,7 +2070,7 @@
           <w:rFonts w:asciiTheme="minorHAnsi" w:eastAsiaTheme="minorEastAsia" w:hAnsiTheme="minorHAnsi" w:cstheme="minorBidi"/>
           <w:noProof/>
           <w:szCs w:val="22"/>
-          <w:lang w:eastAsia="en-GB"/>
+          <w:lang w:val="en-IE" w:eastAsia="en-IE"/>
         </w:rPr>
       </w:pPr>
       <w:r>
@@ -2102,7 +2102,7 @@
         <w:rPr>
           <w:noProof/>
         </w:rPr>
-        <w:instrText xml:space="preserve"> PAGEREF _Toc31879321 \h </w:instrText>
+        <w:instrText xml:space="preserve"> PAGEREF _Toc32075914 \h </w:instrText>
       </w:r>
       <w:r>
         <w:rPr>
@@ -2119,7 +2119,7 @@
         <w:rPr>
           <w:noProof/>
         </w:rPr>
-        <w:t>33</w:t>
+        <w:t>45</w:t>
       </w:r>
       <w:r>
         <w:rPr>
@@ -2135,7 +2135,7 @@
           <w:rFonts w:asciiTheme="minorHAnsi" w:eastAsiaTheme="minorEastAsia" w:hAnsiTheme="minorHAnsi" w:cstheme="minorBidi"/>
           <w:noProof/>
           <w:szCs w:val="22"/>
-          <w:lang w:eastAsia="en-GB"/>
+          <w:lang w:val="en-IE" w:eastAsia="en-IE"/>
         </w:rPr>
       </w:pPr>
       <w:r>
@@ -2167,7 +2167,7 @@
         <w:rPr>
           <w:noProof/>
         </w:rPr>
-        <w:instrText xml:space="preserve"> PAGEREF _Toc31879322 \h </w:instrText>
+        <w:instrText xml:space="preserve"> PAGEREF _Toc32075915 \h </w:instrText>
       </w:r>
       <w:r>
         <w:rPr>
@@ -2184,7 +2184,7 @@
         <w:rPr>
           <w:noProof/>
         </w:rPr>
-        <w:t>33</w:t>
+        <w:t>45</w:t>
       </w:r>
       <w:r>
         <w:rPr>
@@ -2200,7 +2200,7 @@
           <w:rFonts w:asciiTheme="minorHAnsi" w:eastAsiaTheme="minorEastAsia" w:hAnsiTheme="minorHAnsi" w:cstheme="minorBidi"/>
           <w:noProof/>
           <w:szCs w:val="22"/>
-          <w:lang w:eastAsia="en-GB"/>
+          <w:lang w:val="en-IE" w:eastAsia="en-IE"/>
         </w:rPr>
       </w:pPr>
       <w:r>
@@ -2232,7 +2232,7 @@
         <w:rPr>
           <w:noProof/>
         </w:rPr>
-        <w:instrText xml:space="preserve"> PAGEREF _Toc31879323 \h </w:instrText>
+        <w:instrText xml:space="preserve"> PAGEREF _Toc32075916 \h </w:instrText>
       </w:r>
       <w:r>
         <w:rPr>
@@ -2249,7 +2249,7 @@
         <w:rPr>
           <w:noProof/>
         </w:rPr>
-        <w:t>33</w:t>
+        <w:t>46</w:t>
       </w:r>
       <w:r>
         <w:rPr>
@@ -2267,7 +2267,7 @@
           <w:noProof/>
           <w:color w:val="auto"/>
           <w:szCs w:val="22"/>
-          <w:lang w:eastAsia="en-GB"/>
+          <w:lang w:val="en-IE" w:eastAsia="en-IE"/>
         </w:rPr>
       </w:pPr>
       <w:r>
@@ -2299,7 +2299,7 @@
         <w:rPr>
           <w:noProof/>
         </w:rPr>
-        <w:instrText xml:space="preserve"> PAGEREF _Toc31879324 \h </w:instrText>
+        <w:instrText xml:space="preserve"> PAGEREF _Toc32075917 \h </w:instrText>
       </w:r>
       <w:r>
         <w:rPr>
@@ -2316,7 +2316,7 @@
         <w:rPr>
           <w:noProof/>
         </w:rPr>
-        <w:t>34</w:t>
+        <w:t>47</w:t>
       </w:r>
       <w:r>
         <w:rPr>
@@ -2332,7 +2332,7 @@
           <w:rFonts w:asciiTheme="minorHAnsi" w:eastAsiaTheme="minorEastAsia" w:hAnsiTheme="minorHAnsi" w:cstheme="minorBidi"/>
           <w:noProof/>
           <w:szCs w:val="22"/>
-          <w:lang w:eastAsia="en-GB"/>
+          <w:lang w:val="en-IE" w:eastAsia="en-IE"/>
         </w:rPr>
       </w:pPr>
       <w:r>
@@ -2364,7 +2364,7 @@
         <w:rPr>
           <w:noProof/>
         </w:rPr>
-        <w:instrText xml:space="preserve"> PAGEREF _Toc31879325 \h </w:instrText>
+        <w:instrText xml:space="preserve"> PAGEREF _Toc32075918 \h </w:instrText>
       </w:r>
       <w:r>
         <w:rPr>
@@ -2381,7 +2381,7 @@
         <w:rPr>
           <w:noProof/>
         </w:rPr>
-        <w:t>34</w:t>
+        <w:t>47</w:t>
       </w:r>
       <w:r>
         <w:rPr>
@@ -2397,7 +2397,7 @@
           <w:rFonts w:asciiTheme="minorHAnsi" w:eastAsiaTheme="minorEastAsia" w:hAnsiTheme="minorHAnsi" w:cstheme="minorBidi"/>
           <w:noProof/>
           <w:szCs w:val="22"/>
-          <w:lang w:eastAsia="en-GB"/>
+          <w:lang w:val="en-IE" w:eastAsia="en-IE"/>
         </w:rPr>
       </w:pPr>
       <w:r>
@@ -2429,7 +2429,7 @@
         <w:rPr>
           <w:noProof/>
         </w:rPr>
-        <w:instrText xml:space="preserve"> PAGEREF _Toc31879326 \h </w:instrText>
+        <w:instrText xml:space="preserve"> PAGEREF _Toc32075919 \h </w:instrText>
       </w:r>
       <w:r>
         <w:rPr>
@@ -2446,7 +2446,7 @@
         <w:rPr>
           <w:noProof/>
         </w:rPr>
-        <w:t>34</w:t>
+        <w:t>47</w:t>
       </w:r>
       <w:r>
         <w:rPr>
@@ -2462,7 +2462,7 @@
           <w:rFonts w:asciiTheme="minorHAnsi" w:eastAsiaTheme="minorEastAsia" w:hAnsiTheme="minorHAnsi" w:cstheme="minorBidi"/>
           <w:noProof/>
           <w:szCs w:val="22"/>
-          <w:lang w:eastAsia="en-GB"/>
+          <w:lang w:val="en-IE" w:eastAsia="en-IE"/>
         </w:rPr>
       </w:pPr>
       <w:r>
@@ -2494,7 +2494,7 @@
         <w:rPr>
           <w:noProof/>
         </w:rPr>
-        <w:instrText xml:space="preserve"> PAGEREF _Toc31879327 \h </w:instrText>
+        <w:instrText xml:space="preserve"> PAGEREF _Toc32075920 \h </w:instrText>
       </w:r>
       <w:r>
         <w:rPr>
@@ -2511,7 +2511,7 @@
         <w:rPr>
           <w:noProof/>
         </w:rPr>
-        <w:t>34</w:t>
+        <w:t>48</w:t>
       </w:r>
       <w:r>
         <w:rPr>
@@ -2527,7 +2527,7 @@
           <w:rFonts w:asciiTheme="minorHAnsi" w:eastAsiaTheme="minorEastAsia" w:hAnsiTheme="minorHAnsi" w:cstheme="minorBidi"/>
           <w:noProof/>
           <w:szCs w:val="22"/>
-          <w:lang w:eastAsia="en-GB"/>
+          <w:lang w:val="en-IE" w:eastAsia="en-IE"/>
         </w:rPr>
       </w:pPr>
       <w:r>
@@ -2559,7 +2559,7 @@
         <w:rPr>
           <w:noProof/>
         </w:rPr>
-        <w:instrText xml:space="preserve"> PAGEREF _Toc31879328 \h </w:instrText>
+        <w:instrText xml:space="preserve"> PAGEREF _Toc32075921 \h </w:instrText>
       </w:r>
       <w:r>
         <w:rPr>
@@ -2576,7 +2576,7 @@
         <w:rPr>
           <w:noProof/>
         </w:rPr>
-        <w:t>34</w:t>
+        <w:t>48</w:t>
       </w:r>
       <w:r>
         <w:rPr>
@@ -2594,7 +2594,7 @@
           <w:noProof/>
           <w:color w:val="auto"/>
           <w:szCs w:val="22"/>
-          <w:lang w:eastAsia="en-GB"/>
+          <w:lang w:val="en-IE" w:eastAsia="en-IE"/>
         </w:rPr>
       </w:pPr>
       <w:r>
@@ -2602,138 +2602,6 @@
           <w:noProof/>
         </w:rPr>
         <w:t>8</w:t>
-      </w:r>
-      <w:r>
-        <w:rPr>
-          <w:noProof/>
-        </w:rPr>
-        <w:tab/>
-        <w:t>Conclusion</w:t>
-      </w:r>
-      <w:r>
-        <w:rPr>
-          <w:noProof/>
-        </w:rPr>
-        <w:tab/>
-      </w:r>
-      <w:r>
-        <w:rPr>
-          <w:noProof/>
-        </w:rPr>
-        <w:fldChar w:fldCharType="begin"/>
-      </w:r>
-      <w:r>
-        <w:rPr>
-          <w:noProof/>
-        </w:rPr>
-        <w:instrText xml:space="preserve"> PAGEREF _Toc31879329 \h </w:instrText>
-      </w:r>
-      <w:r>
-        <w:rPr>
-          <w:noProof/>
-        </w:rPr>
-      </w:r>
-      <w:r>
-        <w:rPr>
-          <w:noProof/>
-        </w:rPr>
-        <w:fldChar w:fldCharType="separate"/>
-      </w:r>
-      <w:r>
-        <w:rPr>
-          <w:noProof/>
-        </w:rPr>
-        <w:t>35</w:t>
-      </w:r>
-      <w:r>
-        <w:rPr>
-          <w:noProof/>
-        </w:rPr>
-        <w:fldChar w:fldCharType="end"/>
-      </w:r>
-    </w:p>
-    <w:p>
-      <w:pPr>
-        <w:pStyle w:val="TOC2"/>
-        <w:rPr>
-          <w:rFonts w:asciiTheme="minorHAnsi" w:eastAsiaTheme="minorEastAsia" w:hAnsiTheme="minorHAnsi" w:cstheme="minorBidi"/>
-          <w:noProof/>
-          <w:szCs w:val="22"/>
-          <w:lang w:eastAsia="en-GB"/>
-        </w:rPr>
-      </w:pPr>
-      <w:r>
-        <w:rPr>
-          <w:noProof/>
-        </w:rPr>
-        <w:t>8.1</w:t>
-      </w:r>
-      <w:r>
-        <w:rPr>
-          <w:noProof/>
-        </w:rPr>
-        <w:tab/>
-        <w:t>Conclusion..</w:t>
-      </w:r>
-      <w:r>
-        <w:rPr>
-          <w:noProof/>
-        </w:rPr>
-        <w:tab/>
-      </w:r>
-      <w:r>
-        <w:rPr>
-          <w:noProof/>
-        </w:rPr>
-        <w:fldChar w:fldCharType="begin"/>
-      </w:r>
-      <w:r>
-        <w:rPr>
-          <w:noProof/>
-        </w:rPr>
-        <w:instrText xml:space="preserve"> PAGEREF _Toc31879330 \h </w:instrText>
-      </w:r>
-      <w:r>
-        <w:rPr>
-          <w:noProof/>
-        </w:rPr>
-      </w:r>
-      <w:r>
-        <w:rPr>
-          <w:noProof/>
-        </w:rPr>
-        <w:fldChar w:fldCharType="separate"/>
-      </w:r>
-      <w:r>
-        <w:rPr>
-          <w:noProof/>
-        </w:rPr>
-        <w:t>35</w:t>
-      </w:r>
-      <w:r>
-        <w:rPr>
-          <w:noProof/>
-        </w:rPr>
-        <w:fldChar w:fldCharType="end"/>
-      </w:r>
-    </w:p>
-    <w:p>
-      <w:pPr>
-        <w:pStyle w:val="TOC1"/>
-        <w:rPr>
-          <w:rFonts w:asciiTheme="minorHAnsi" w:eastAsiaTheme="minorEastAsia" w:hAnsiTheme="minorHAnsi" w:cstheme="minorBidi"/>
-          <w:b w:val="0"/>
-          <w:noProof/>
-          <w:color w:val="auto"/>
-          <w:szCs w:val="22"/>
-          <w:lang w:eastAsia="en-GB"/>
-        </w:rPr>
-      </w:pPr>
-      <w:r>
-        <w:rPr>
-          <w:noProof/>
-        </w:rPr>
-        <w:t>9</w:t>
       </w:r>
       <w:r>
         <w:rPr>
@@ -2758,7 +2626,7 @@
         <w:rPr>
           <w:noProof/>
         </w:rPr>
-        <w:instrText xml:space="preserve"> PAGEREF _Toc31879331 \h </w:instrText>
+        <w:instrText xml:space="preserve"> PAGEREF _Toc32075922 \h </w:instrText>
       </w:r>
       <w:r>
         <w:rPr>
@@ -2775,7 +2643,7 @@
         <w:rPr>
           <w:noProof/>
         </w:rPr>
-        <w:t>36</w:t>
+        <w:t>49</w:t>
       </w:r>
       <w:r>
         <w:rPr>
@@ -2791,14 +2659,14 @@
           <w:rFonts w:asciiTheme="minorHAnsi" w:eastAsiaTheme="minorEastAsia" w:hAnsiTheme="minorHAnsi" w:cstheme="minorBidi"/>
           <w:noProof/>
           <w:szCs w:val="22"/>
-          <w:lang w:eastAsia="en-GB"/>
-        </w:rPr>
-      </w:pPr>
-      <w:r>
-        <w:rPr>
-          <w:noProof/>
-        </w:rPr>
-        <w:t>9.1</w:t>
+          <w:lang w:val="en-IE" w:eastAsia="en-IE"/>
+        </w:rPr>
+      </w:pPr>
+      <w:r>
+        <w:rPr>
+          <w:noProof/>
+        </w:rPr>
+        <w:t>8.1</w:t>
       </w:r>
       <w:r>
         <w:rPr>
@@ -2823,7 +2691,7 @@
         <w:rPr>
           <w:noProof/>
         </w:rPr>
-        <w:instrText xml:space="preserve"> PAGEREF _Toc31879332 \h </w:instrText>
+        <w:instrText xml:space="preserve"> PAGEREF _Toc32075923 \h </w:instrText>
       </w:r>
       <w:r>
         <w:rPr>
@@ -2840,7 +2708,7 @@
         <w:rPr>
           <w:noProof/>
         </w:rPr>
-        <w:t>36</w:t>
+        <w:t>49</w:t>
       </w:r>
       <w:r>
         <w:rPr>
@@ -2856,21 +2724,21 @@
           <w:rFonts w:asciiTheme="minorHAnsi" w:eastAsiaTheme="minorEastAsia" w:hAnsiTheme="minorHAnsi" w:cstheme="minorBidi"/>
           <w:noProof/>
           <w:szCs w:val="22"/>
-          <w:lang w:eastAsia="en-GB"/>
-        </w:rPr>
-      </w:pPr>
-      <w:r>
-        <w:rPr>
-          <w:noProof/>
-        </w:rPr>
-        <w:t>9.2</w:t>
+          <w:lang w:val="en-IE" w:eastAsia="en-IE"/>
+        </w:rPr>
+      </w:pPr>
+      <w:r>
+        <w:rPr>
+          <w:noProof/>
+        </w:rPr>
+        <w:t>8.2</w:t>
       </w:r>
       <w:r>
         <w:rPr>
           <w:noProof/>
         </w:rPr>
         <w:tab/>
-        <w:t>The White Wine Datset</w:t>
+        <w:t>The White Wine Dataset</w:t>
       </w:r>
       <w:r>
         <w:rPr>
@@ -2888,7 +2756,7 @@
         <w:rPr>
           <w:noProof/>
         </w:rPr>
-        <w:instrText xml:space="preserve"> PAGEREF _Toc31879333 \h </w:instrText>
+        <w:instrText xml:space="preserve"> PAGEREF _Toc32075924 \h </w:instrText>
       </w:r>
       <w:r>
         <w:rPr>
@@ -2905,7 +2773,7 @@
         <w:rPr>
           <w:noProof/>
         </w:rPr>
-        <w:t>38</w:t>
+        <w:t>51</w:t>
       </w:r>
       <w:r>
         <w:rPr>
@@ -2921,14 +2789,14 @@
           <w:rFonts w:asciiTheme="minorHAnsi" w:eastAsiaTheme="minorEastAsia" w:hAnsiTheme="minorHAnsi" w:cstheme="minorBidi"/>
           <w:noProof/>
           <w:szCs w:val="22"/>
-          <w:lang w:eastAsia="en-GB"/>
-        </w:rPr>
-      </w:pPr>
-      <w:r>
-        <w:rPr>
-          <w:noProof/>
-        </w:rPr>
-        <w:t>9.3</w:t>
+          <w:lang w:val="en-IE" w:eastAsia="en-IE"/>
+        </w:rPr>
+      </w:pPr>
+      <w:r>
+        <w:rPr>
+          <w:noProof/>
+        </w:rPr>
+        <w:t>8.3</w:t>
       </w:r>
       <w:r>
         <w:rPr>
@@ -2953,7 +2821,7 @@
         <w:rPr>
           <w:noProof/>
         </w:rPr>
-        <w:instrText xml:space="preserve"> PAGEREF _Toc31879334 \h </w:instrText>
+        <w:instrText xml:space="preserve"> PAGEREF _Toc32075925 \h </w:instrText>
       </w:r>
       <w:r>
         <w:rPr>
@@ -2970,7 +2838,7 @@
         <w:rPr>
           <w:noProof/>
         </w:rPr>
-        <w:t>39</w:t>
+        <w:t>52</w:t>
       </w:r>
       <w:r>
         <w:rPr>
@@ -3185,12 +3053,14 @@
           <w:docGrid w:linePitch="360"/>
         </w:sectPr>
       </w:pPr>
+      <w:bookmarkStart w:id="0" w:name="_GoBack"/>
+      <w:bookmarkEnd w:id="0"/>
     </w:p>
     <w:p>
       <w:pPr>
         <w:pStyle w:val="Heading1"/>
       </w:pPr>
-      <w:bookmarkStart w:id="0" w:name="_Toc31879295"/>
+      <w:bookmarkStart w:id="1" w:name="_Toc32075888"/>
       <w:r>
         <w:lastRenderedPageBreak/>
         <w:t xml:space="preserve">Project </w:t>
@@ -3198,17 +3068,17 @@
       <w:r>
         <w:t>Overview</w:t>
       </w:r>
-      <w:bookmarkEnd w:id="0"/>
+      <w:bookmarkEnd w:id="1"/>
     </w:p>
     <w:p>
       <w:pPr>
         <w:pStyle w:val="Heading2"/>
       </w:pPr>
-      <w:bookmarkStart w:id="1" w:name="_Toc31879296"/>
+      <w:bookmarkStart w:id="2" w:name="_Toc32075889"/>
       <w:r>
         <w:t>High Level Description</w:t>
       </w:r>
-      <w:bookmarkEnd w:id="1"/>
+      <w:bookmarkEnd w:id="2"/>
     </w:p>
     <w:p>
       <w:r>
@@ -3251,11 +3121,11 @@
       <w:pPr>
         <w:pStyle w:val="Heading2"/>
       </w:pPr>
-      <w:bookmarkStart w:id="2" w:name="_Toc31879297"/>
+      <w:bookmarkStart w:id="3" w:name="_Toc32075890"/>
       <w:r>
         <w:t>The CRISP-DM Methodology / Reference Model</w:t>
       </w:r>
-      <w:bookmarkEnd w:id="2"/>
+      <w:bookmarkEnd w:id="3"/>
     </w:p>
     <w:p>
       <w:r>
@@ -3430,7 +3300,7 @@
           <w:numId w:val="16"/>
         </w:numPr>
       </w:pPr>
-      <w:bookmarkStart w:id="3" w:name="_Ref31039087"/>
+      <w:bookmarkStart w:id="4" w:name="_Ref31039087"/>
       <w:r>
         <w:rPr>
           <w:b/>
@@ -3440,7 +3310,7 @@
       <w:r>
         <w:t xml:space="preserve"> – this is a record of the actions, decisions, and results of an actual data mining engagement.</w:t>
       </w:r>
-      <w:bookmarkEnd w:id="3"/>
+      <w:bookmarkEnd w:id="4"/>
     </w:p>
     <w:p/>
     <w:p/>
@@ -3870,12 +3740,12 @@
       <w:pPr>
         <w:pStyle w:val="Heading2"/>
       </w:pPr>
-      <w:bookmarkStart w:id="4" w:name="_Toc31879298"/>
+      <w:bookmarkStart w:id="5" w:name="_Toc32075891"/>
       <w:r>
         <w:lastRenderedPageBreak/>
         <w:t>Development Environments</w:t>
       </w:r>
-      <w:bookmarkEnd w:id="4"/>
+      <w:bookmarkEnd w:id="5"/>
     </w:p>
     <w:p>
       <w:r>
@@ -4042,22 +3912,22 @@
       <w:pPr>
         <w:pStyle w:val="Heading1"/>
       </w:pPr>
-      <w:bookmarkStart w:id="5" w:name="_Toc31879299"/>
+      <w:bookmarkStart w:id="6" w:name="_Toc32075892"/>
       <w:r>
         <w:lastRenderedPageBreak/>
         <w:t>Business Understanding</w:t>
       </w:r>
-      <w:bookmarkEnd w:id="5"/>
+      <w:bookmarkEnd w:id="6"/>
     </w:p>
     <w:p>
       <w:pPr>
         <w:pStyle w:val="Heading2"/>
       </w:pPr>
-      <w:bookmarkStart w:id="6" w:name="_Toc31879300"/>
+      <w:bookmarkStart w:id="7" w:name="_Toc32075893"/>
       <w:r>
         <w:t>Determine Business Objectives</w:t>
       </w:r>
-      <w:bookmarkEnd w:id="6"/>
+      <w:bookmarkEnd w:id="7"/>
     </w:p>
     <w:p>
       <w:r>
@@ -4116,14 +3986,14 @@
       <w:pPr>
         <w:pStyle w:val="Heading2"/>
       </w:pPr>
-      <w:bookmarkStart w:id="7" w:name="_Ref30959421"/>
-      <w:bookmarkStart w:id="8" w:name="_Toc31879301"/>
+      <w:bookmarkStart w:id="8" w:name="_Ref30959421"/>
+      <w:bookmarkStart w:id="9" w:name="_Toc32075894"/>
       <w:r>
         <w:lastRenderedPageBreak/>
         <w:t>Assess Situation</w:t>
       </w:r>
-      <w:bookmarkEnd w:id="7"/>
       <w:bookmarkEnd w:id="8"/>
+      <w:bookmarkEnd w:id="9"/>
     </w:p>
     <w:p>
       <w:r>
@@ -4256,12 +4126,12 @@
       <w:pPr>
         <w:pStyle w:val="Heading2"/>
       </w:pPr>
-      <w:bookmarkStart w:id="9" w:name="_Toc31879302"/>
+      <w:bookmarkStart w:id="10" w:name="_Toc32075895"/>
       <w:r>
         <w:lastRenderedPageBreak/>
         <w:t>Determine Data Mining Goals</w:t>
       </w:r>
-      <w:bookmarkEnd w:id="9"/>
+      <w:bookmarkEnd w:id="10"/>
     </w:p>
     <w:p>
       <w:r>
@@ -4347,11 +4217,11 @@
       <w:pPr>
         <w:pStyle w:val="Heading2"/>
       </w:pPr>
-      <w:bookmarkStart w:id="10" w:name="_Toc31879303"/>
+      <w:bookmarkStart w:id="11" w:name="_Toc32075896"/>
       <w:r>
         <w:t>Produce Project Plan</w:t>
       </w:r>
-      <w:bookmarkEnd w:id="10"/>
+      <w:bookmarkEnd w:id="11"/>
     </w:p>
     <w:p>
       <w:pPr>
@@ -4631,8 +4501,8 @@
       <w:pPr>
         <w:pStyle w:val="Heading1"/>
       </w:pPr>
-      <w:bookmarkStart w:id="11" w:name="_Toc31879304"/>
       <w:bookmarkStart w:id="12" w:name="_Ref31967355"/>
+      <w:bookmarkStart w:id="13" w:name="_Toc32075897"/>
       <w:r>
         <w:lastRenderedPageBreak/>
         <w:t xml:space="preserve">Data </w:t>
@@ -4640,18 +4510,18 @@
       <w:r>
         <w:t>Understanding</w:t>
       </w:r>
-      <w:bookmarkEnd w:id="11"/>
       <w:bookmarkEnd w:id="12"/>
+      <w:bookmarkEnd w:id="13"/>
     </w:p>
     <w:p>
       <w:pPr>
         <w:pStyle w:val="Heading2"/>
       </w:pPr>
-      <w:bookmarkStart w:id="13" w:name="_Toc31879305"/>
+      <w:bookmarkStart w:id="14" w:name="_Toc32075898"/>
       <w:r>
         <w:t>Collect Initial Data</w:t>
       </w:r>
-      <w:bookmarkEnd w:id="13"/>
+      <w:bookmarkEnd w:id="14"/>
     </w:p>
     <w:p>
       <w:r>
@@ -4897,7 +4767,7 @@
       <w:pPr>
         <w:pStyle w:val="Heading2"/>
       </w:pPr>
-      <w:bookmarkStart w:id="14" w:name="_Toc31879306"/>
+      <w:bookmarkStart w:id="15" w:name="_Toc32075899"/>
       <w:r>
         <w:lastRenderedPageBreak/>
         <w:t>Describe</w:t>
@@ -4905,7 +4775,7 @@
       <w:r>
         <w:t xml:space="preserve"> Data</w:t>
       </w:r>
-      <w:bookmarkEnd w:id="14"/>
+      <w:bookmarkEnd w:id="15"/>
     </w:p>
     <w:p>
       <w:pPr>
@@ -5346,8 +5216,8 @@
       <w:pPr>
         <w:pStyle w:val="Heading2"/>
       </w:pPr>
-      <w:bookmarkStart w:id="15" w:name="_Ref31814009"/>
-      <w:bookmarkStart w:id="16" w:name="_Toc31879307"/>
+      <w:bookmarkStart w:id="16" w:name="_Ref31814009"/>
+      <w:bookmarkStart w:id="17" w:name="_Toc32075900"/>
       <w:r>
         <w:lastRenderedPageBreak/>
         <w:t>Explore</w:t>
@@ -5355,8 +5225,8 @@
       <w:r>
         <w:t xml:space="preserve"> Data</w:t>
       </w:r>
-      <w:bookmarkEnd w:id="15"/>
       <w:bookmarkEnd w:id="16"/>
+      <w:bookmarkEnd w:id="17"/>
     </w:p>
     <w:p>
       <w:r>
@@ -6842,7 +6712,7 @@
       <w:pPr>
         <w:pStyle w:val="Heading2"/>
       </w:pPr>
-      <w:bookmarkStart w:id="17" w:name="_Toc31879308"/>
+      <w:bookmarkStart w:id="18" w:name="_Toc32075901"/>
       <w:r>
         <w:lastRenderedPageBreak/>
         <w:t xml:space="preserve">Verify </w:t>
@@ -6853,7 +6723,7 @@
       <w:r>
         <w:t>Quality</w:t>
       </w:r>
-      <w:bookmarkEnd w:id="17"/>
+      <w:bookmarkEnd w:id="18"/>
     </w:p>
     <w:p>
       <w:r>
@@ -7427,21 +7297,21 @@
           <w:szCs w:val="32"/>
         </w:rPr>
       </w:pPr>
-      <w:bookmarkStart w:id="18" w:name="_Ref18965235"/>
+      <w:bookmarkStart w:id="19" w:name="_Ref18965235"/>
     </w:p>
     <w:p>
       <w:pPr>
         <w:pStyle w:val="Heading1"/>
       </w:pPr>
-      <w:bookmarkStart w:id="19" w:name="_Ref31041693"/>
-      <w:bookmarkStart w:id="20" w:name="_Toc31879309"/>
-      <w:bookmarkEnd w:id="18"/>
+      <w:bookmarkStart w:id="20" w:name="_Ref31041693"/>
+      <w:bookmarkStart w:id="21" w:name="_Toc32075902"/>
+      <w:bookmarkEnd w:id="19"/>
       <w:r>
         <w:lastRenderedPageBreak/>
         <w:t>Data Preparation</w:t>
       </w:r>
-      <w:bookmarkEnd w:id="19"/>
       <w:bookmarkEnd w:id="20"/>
+      <w:bookmarkEnd w:id="21"/>
     </w:p>
     <w:p>
       <w:r>
@@ -7458,14 +7328,14 @@
       <w:pPr>
         <w:pStyle w:val="Heading2"/>
       </w:pPr>
-      <w:bookmarkStart w:id="21" w:name="_Toc31879310"/>
+      <w:bookmarkStart w:id="22" w:name="_Toc32075903"/>
       <w:r>
         <w:t>Select</w:t>
       </w:r>
       <w:r>
         <w:t xml:space="preserve"> Data</w:t>
       </w:r>
-      <w:bookmarkEnd w:id="21"/>
+      <w:bookmarkEnd w:id="22"/>
     </w:p>
     <w:p>
       <w:r>
@@ -7695,11 +7565,11 @@
       <w:pPr>
         <w:pStyle w:val="Heading2"/>
       </w:pPr>
-      <w:bookmarkStart w:id="22" w:name="_Toc31879311"/>
+      <w:bookmarkStart w:id="23" w:name="_Toc32075904"/>
       <w:r>
         <w:t>Clean Data</w:t>
       </w:r>
-      <w:bookmarkEnd w:id="22"/>
+      <w:bookmarkEnd w:id="23"/>
     </w:p>
     <w:p>
       <w:r>
@@ -7811,14 +7681,14 @@
       <w:pPr>
         <w:pStyle w:val="Heading2"/>
       </w:pPr>
-      <w:bookmarkStart w:id="23" w:name="_Ref31814602"/>
-      <w:bookmarkStart w:id="24" w:name="_Toc31879312"/>
+      <w:bookmarkStart w:id="24" w:name="_Ref31814602"/>
+      <w:bookmarkStart w:id="25" w:name="_Toc32075905"/>
       <w:r>
         <w:lastRenderedPageBreak/>
         <w:t>Construct Data</w:t>
       </w:r>
-      <w:bookmarkEnd w:id="23"/>
       <w:bookmarkEnd w:id="24"/>
+      <w:bookmarkEnd w:id="25"/>
     </w:p>
     <w:p>
       <w:pPr>
@@ -14074,12 +13944,12 @@
       <w:pPr>
         <w:pStyle w:val="Heading2"/>
       </w:pPr>
-      <w:bookmarkStart w:id="25" w:name="_Toc31879313"/>
+      <w:bookmarkStart w:id="26" w:name="_Toc32075906"/>
       <w:r>
         <w:lastRenderedPageBreak/>
         <w:t>Integrate Data</w:t>
       </w:r>
-      <w:bookmarkEnd w:id="25"/>
+      <w:bookmarkEnd w:id="26"/>
     </w:p>
     <w:p>
       <w:r>
@@ -14164,11 +14034,11 @@
       <w:pPr>
         <w:pStyle w:val="Heading2"/>
       </w:pPr>
-      <w:bookmarkStart w:id="26" w:name="_Toc31879314"/>
+      <w:bookmarkStart w:id="27" w:name="_Toc32075907"/>
       <w:r>
         <w:t>Format Data</w:t>
       </w:r>
-      <w:bookmarkEnd w:id="26"/>
+      <w:bookmarkEnd w:id="27"/>
     </w:p>
     <w:p>
       <w:pPr>
@@ -14590,20 +14460,20 @@
       <w:pPr>
         <w:pStyle w:val="Heading1"/>
       </w:pPr>
-      <w:bookmarkStart w:id="27" w:name="_Ref31040685"/>
-      <w:bookmarkStart w:id="28" w:name="_Toc31879315"/>
+      <w:bookmarkStart w:id="28" w:name="_Ref31040685"/>
+      <w:bookmarkStart w:id="29" w:name="_Toc32075908"/>
       <w:r>
         <w:lastRenderedPageBreak/>
         <w:t>Modelling</w:t>
       </w:r>
-      <w:bookmarkEnd w:id="27"/>
       <w:bookmarkEnd w:id="28"/>
+      <w:bookmarkEnd w:id="29"/>
     </w:p>
     <w:p>
       <w:pPr>
         <w:pStyle w:val="Heading2"/>
       </w:pPr>
-      <w:bookmarkStart w:id="29" w:name="_Toc31879316"/>
+      <w:bookmarkStart w:id="30" w:name="_Toc32075909"/>
       <w:r>
         <w:t xml:space="preserve">Select </w:t>
       </w:r>
@@ -14613,7 +14483,7 @@
       <w:r>
         <w:t xml:space="preserve"> Technique</w:t>
       </w:r>
-      <w:bookmarkEnd w:id="29"/>
+      <w:bookmarkEnd w:id="30"/>
     </w:p>
     <w:p>
       <w:pPr>
@@ -15375,7 +15245,7 @@
         <w:spacing w:before="206" w:beforeAutospacing="0" w:after="0" w:afterAutospacing="0"/>
         <w:ind w:left="1134"/>
         <w:rPr>
-          <w:ins w:id="30" w:author="Finnegan, Ciaran (IE Dublin)" w:date="2019-10-15T18:08:00Z"/>
+          <w:ins w:id="31" w:author="Finnegan, Ciaran (IE Dublin)" w:date="2019-10-15T18:08:00Z"/>
           <w:rFonts w:ascii="Arial" w:hAnsi="Arial" w:cs="Arial"/>
           <w:spacing w:val="-1"/>
           <w:sz w:val="22"/>
@@ -15392,7 +15262,7 @@
         </w:numPr>
         <w:ind w:left="1134"/>
       </w:pPr>
-      <w:bookmarkStart w:id="31" w:name="_Ref21367206"/>
+      <w:bookmarkStart w:id="32" w:name="_Ref21367206"/>
     </w:p>
     <w:p>
       <w:pPr>
@@ -15407,9 +15277,8 @@
           <w:szCs w:val="28"/>
         </w:rPr>
       </w:pPr>
-      <w:bookmarkStart w:id="32" w:name="_Toc31879317"/>
       <w:bookmarkStart w:id="33" w:name="_Ref31883102"/>
-      <w:bookmarkEnd w:id="31"/>
+      <w:bookmarkEnd w:id="32"/>
       <w:r>
         <w:br w:type="page"/>
       </w:r>
@@ -15418,12 +15287,13 @@
       <w:pPr>
         <w:pStyle w:val="Heading2"/>
       </w:pPr>
+      <w:bookmarkStart w:id="34" w:name="_Toc32075910"/>
       <w:r>
         <w:lastRenderedPageBreak/>
         <w:t>Generate Test Design</w:t>
       </w:r>
-      <w:bookmarkEnd w:id="32"/>
       <w:bookmarkEnd w:id="33"/>
+      <w:bookmarkEnd w:id="34"/>
     </w:p>
     <w:p>
       <w:r>
@@ -15570,14 +15440,14 @@
       <w:pPr>
         <w:pStyle w:val="Heading2"/>
       </w:pPr>
-      <w:bookmarkStart w:id="34" w:name="_Toc31879318"/>
       <w:bookmarkStart w:id="35" w:name="_Ref31883113"/>
+      <w:bookmarkStart w:id="36" w:name="_Toc32075911"/>
       <w:r>
         <w:lastRenderedPageBreak/>
         <w:t>Build Model</w:t>
       </w:r>
-      <w:bookmarkEnd w:id="34"/>
       <w:bookmarkEnd w:id="35"/>
+      <w:bookmarkEnd w:id="36"/>
     </w:p>
     <w:p>
       <w:r>
@@ -16122,16 +15992,7 @@
           <w:sz w:val="22"/>
           <w:szCs w:val="22"/>
         </w:rPr>
-        <w:t xml:space="preserve"> The Test </w:t>
-      </w:r>
-      <w:r>
-        <w:rPr>
-          <w:rFonts w:ascii="Arial" w:hAnsi="Arial" w:cs="Arial"/>
-          <w:spacing w:val="-1"/>
-          <w:sz w:val="22"/>
-          <w:szCs w:val="22"/>
-        </w:rPr>
-        <w:t>Set for the Wine Quality model building task is one of the outputs from our Data Preparation Phase.</w:t>
+        <w:t xml:space="preserve"> The Test Set for the Wine Quality model building task is one of the outputs from our Data Preparation Phase.</w:t>
       </w:r>
     </w:p>
     <w:p/>
@@ -16467,10 +16328,8 @@
           <w:sz w:val="22"/>
           <w:szCs w:val="22"/>
         </w:rPr>
-        <w:t>discussed later in this section of the document.</w:t>
-      </w:r>
-      <w:bookmarkStart w:id="36" w:name="_GoBack"/>
-      <w:bookmarkEnd w:id="36"/>
+        <w:t>discussed later in this section of the document</w:t>
+      </w:r>
     </w:p>
     <w:p/>
     <w:p/>
@@ -16488,14 +16347,196 @@
       </w:r>
     </w:p>
     <w:p>
-      <w:r>
-        <w:t>The..</w:t>
+      <w:pPr>
+        <w:rPr>
+          <w:spacing w:val="-1"/>
+          <w:szCs w:val="22"/>
+        </w:rPr>
+      </w:pPr>
+      <w:r>
+        <w:rPr>
+          <w:spacing w:val="-1"/>
+          <w:szCs w:val="22"/>
+        </w:rPr>
+        <w:t xml:space="preserve">In Section </w:t>
+      </w:r>
+      <w:r>
+        <w:rPr>
+          <w:spacing w:val="-1"/>
+          <w:szCs w:val="22"/>
+        </w:rPr>
+        <w:fldChar w:fldCharType="begin"/>
+      </w:r>
+      <w:r>
+        <w:rPr>
+          <w:spacing w:val="-1"/>
+          <w:szCs w:val="22"/>
+        </w:rPr>
+        <w:instrText xml:space="preserve"> REF _Ref31041693 \r \h </w:instrText>
+      </w:r>
+      <w:r>
+        <w:rPr>
+          <w:spacing w:val="-1"/>
+          <w:szCs w:val="22"/>
+        </w:rPr>
+      </w:r>
+      <w:r>
+        <w:rPr>
+          <w:spacing w:val="-1"/>
+          <w:szCs w:val="22"/>
+        </w:rPr>
+        <w:fldChar w:fldCharType="separate"/>
+      </w:r>
+      <w:r>
+        <w:rPr>
+          <w:spacing w:val="-1"/>
+          <w:szCs w:val="22"/>
+        </w:rPr>
+        <w:t>4</w:t>
+      </w:r>
+      <w:r>
+        <w:rPr>
+          <w:spacing w:val="-1"/>
+          <w:szCs w:val="22"/>
+        </w:rPr>
+        <w:fldChar w:fldCharType="end"/>
+      </w:r>
+      <w:r>
+        <w:rPr>
+          <w:spacing w:val="-1"/>
+          <w:szCs w:val="22"/>
+        </w:rPr>
+        <w:t xml:space="preserve"> of thos report we described the challenge with the poor balance of data in our Wine Quality dataset.A sequence of Downsampling and Upsampling operators in RapidMiner were employed to attempt to generate a more balanced dataset for modelling.</w:t>
+      </w:r>
+    </w:p>
+    <w:p>
+      <w:pPr>
+        <w:rPr>
+          <w:spacing w:val="-1"/>
+          <w:szCs w:val="22"/>
+        </w:rPr>
+      </w:pPr>
+      <w:r>
+        <w:rPr>
+          <w:spacing w:val="-1"/>
+          <w:szCs w:val="22"/>
+        </w:rPr>
+        <w:t>Although those operators were described in the Data Preparation Phase, the actual implementation of the balancing routines is executed during the Cross Validation task.</w:t>
+      </w:r>
+    </w:p>
+    <w:p>
+      <w:pPr>
+        <w:rPr>
+          <w:spacing w:val="-1"/>
+          <w:szCs w:val="22"/>
+        </w:rPr>
+      </w:pPr>
+    </w:p>
+    <w:p>
+      <w:pPr>
+        <w:rPr>
+          <w:spacing w:val="-1"/>
+          <w:szCs w:val="22"/>
+        </w:rPr>
+      </w:pPr>
+      <w:r>
+        <w:rPr>
+          <w:spacing w:val="-1"/>
+          <w:szCs w:val="22"/>
+        </w:rPr>
+        <w:t>We created a standalone RapidMiner process to perform the down sampling of ‘Medium’ wines, followed by the sequence of SMOTE operators to increase the rows of data for ‘Poor’ and ‘High’ quality wines</w:t>
+      </w:r>
+    </w:p>
+    <w:p>
+      <w:pPr>
+        <w:rPr>
+          <w:spacing w:val="-1"/>
+          <w:szCs w:val="22"/>
+        </w:rPr>
+      </w:pPr>
+      <w:r>
+        <w:rPr>
+          <w:spacing w:val="-1"/>
+          <w:szCs w:val="22"/>
+        </w:rPr>
+        <w:t>&lt;screen shot of Balance/SMOTE&gt;</w:t>
+      </w:r>
+    </w:p>
+    <w:p>
+      <w:pPr>
+        <w:rPr>
+          <w:spacing w:val="-1"/>
+          <w:szCs w:val="22"/>
+        </w:rPr>
+      </w:pPr>
+      <w:r>
+        <w:rPr>
+          <w:spacing w:val="-1"/>
+          <w:szCs w:val="22"/>
+        </w:rPr>
+        <w:t>This routine is then invoked as the first step in the operators nested into the Cross Validation operator.</w:t>
+      </w:r>
+    </w:p>
+    <w:p>
+      <w:pPr>
+        <w:rPr>
+          <w:spacing w:val="-1"/>
+          <w:szCs w:val="22"/>
+        </w:rPr>
+      </w:pPr>
+      <w:r>
+        <w:rPr>
+          <w:spacing w:val="-1"/>
+          <w:szCs w:val="22"/>
+        </w:rPr>
+        <w:t>Why execute the balancing routine within the validation process?</w:t>
+      </w:r>
+    </w:p>
+    <w:p>
+      <w:pPr>
+        <w:rPr>
+          <w:spacing w:val="-1"/>
+          <w:szCs w:val="22"/>
+        </w:rPr>
+      </w:pPr>
+      <w:r>
+        <w:rPr>
+          <w:spacing w:val="-1"/>
+          <w:szCs w:val="22"/>
+        </w:rPr>
+        <w:t>Online resources recommended against executing the balancing operators just once before the Cross Validation. This would introduce a risk of over fitting the data during the modelling process, by aligning the model too closely to a single set of synthenic data (and down sampled ‘Medium’ wines).</w:t>
+      </w:r>
+    </w:p>
+    <w:p>
+      <w:pPr>
+        <w:rPr>
+          <w:spacing w:val="-1"/>
+          <w:szCs w:val="22"/>
+        </w:rPr>
+      </w:pPr>
+      <w:r>
+        <w:rPr>
+          <w:spacing w:val="-1"/>
+          <w:szCs w:val="22"/>
+        </w:rPr>
+        <w:t>This each for each of the 10-fold validations in our Cross Validation process there is a separate exercise to create new artificial data and remove certain ‘Medium’ rows.</w:t>
+      </w:r>
+    </w:p>
+    <w:p/>
+    <w:p>
+      <w:r>
+        <w:t>&lt;scre</w:t>
+      </w:r>
+      <w:r>
+        <w:t>en shot of Cross Validation operator&gt;</w:t>
       </w:r>
     </w:p>
     <w:p/>
     <w:p/>
     <w:p>
       <w:pPr>
+        <w:spacing w:after="0" w:line="240" w:lineRule="auto"/>
+        <w:ind w:left="0"/>
         <w:rPr>
           <w:i/>
         </w:rPr>
@@ -16504,18 +16545,189 @@
         <w:rPr>
           <w:i/>
         </w:rPr>
+        <w:br w:type="page"/>
+      </w:r>
+    </w:p>
+    <w:p>
+      <w:pPr>
+        <w:rPr>
+          <w:i/>
+        </w:rPr>
+      </w:pPr>
+      <w:r>
+        <w:rPr>
+          <w:i/>
+        </w:rPr>
+        <w:lastRenderedPageBreak/>
         <w:t>Models</w:t>
       </w:r>
     </w:p>
     <w:p>
       <w:r>
-        <w:t>The..</w:t>
+        <w:t>Taking our lead from the AutoModel and RapidMiner web application recommendations we focused on building models with the following algorithms;</w:t>
+      </w:r>
+    </w:p>
+    <w:p>
+      <w:pPr>
+        <w:pStyle w:val="ListParagraph"/>
+        <w:numPr>
+          <w:ilvl w:val="0"/>
+          <w:numId w:val="42"/>
+        </w:numPr>
+      </w:pPr>
+      <w:r>
+        <w:t>Decision Trees</w:t>
+      </w:r>
+    </w:p>
+    <w:p>
+      <w:pPr>
+        <w:pStyle w:val="ListParagraph"/>
+        <w:ind w:left="1854"/>
+      </w:pPr>
+    </w:p>
+    <w:p>
+      <w:pPr>
+        <w:pStyle w:val="ListParagraph"/>
+        <w:numPr>
+          <w:ilvl w:val="0"/>
+          <w:numId w:val="42"/>
+        </w:numPr>
+      </w:pPr>
+      <w:r>
+        <w:t>K-NN</w:t>
+      </w:r>
+    </w:p>
+    <w:p>
+      <w:pPr>
+        <w:pStyle w:val="ListParagraph"/>
+        <w:ind w:left="1854"/>
+      </w:pPr>
+    </w:p>
+    <w:p>
+      <w:pPr>
+        <w:pStyle w:val="ListParagraph"/>
+        <w:numPr>
+          <w:ilvl w:val="0"/>
+          <w:numId w:val="42"/>
+        </w:numPr>
+      </w:pPr>
+      <w:r>
+        <w:t>Naive Bayes</w:t>
+      </w:r>
+    </w:p>
+    <w:p>
+      <w:pPr>
+        <w:pStyle w:val="ListParagraph"/>
+        <w:ind w:left="1854"/>
+      </w:pPr>
+    </w:p>
+    <w:p>
+      <w:pPr>
+        <w:pStyle w:val="ListParagraph"/>
+        <w:numPr>
+          <w:ilvl w:val="0"/>
+          <w:numId w:val="42"/>
+        </w:numPr>
+      </w:pPr>
+      <w:r>
+        <w:t xml:space="preserve">Rule Induction </w:t>
+      </w:r>
+    </w:p>
+    <w:p>
+      <w:pPr>
+        <w:pStyle w:val="ListParagraph"/>
+        <w:ind w:left="1854"/>
+      </w:pPr>
+    </w:p>
+    <w:p>
+      <w:pPr>
+        <w:pStyle w:val="ListParagraph"/>
+        <w:numPr>
+          <w:ilvl w:val="0"/>
+          <w:numId w:val="42"/>
+        </w:numPr>
+      </w:pPr>
+      <w:r>
+        <w:t>Random Forest</w:t>
+      </w:r>
+    </w:p>
+    <w:p/>
+    <w:p>
+      <w:r>
+        <w:t>We choose to build separate models in RapidMiner rather than just use the output from AutoModel because we felt we needed to have a closely understanding and control the overall Data Preparation Phase, particularly the balancing challenges with the Wine Quality dataset.</w:t>
+      </w:r>
+    </w:p>
+    <w:p>
+      <w:r>
+        <w:t xml:space="preserve">The AutoModel performance output, based on both the original Kaggle dataset and the post Data Preparation Phase data, did not show a significant difference </w:t>
+      </w:r>
+      <w:r>
+        <w:t xml:space="preserve">in accuracy between the various modesl. </w:t>
+      </w:r>
+    </w:p>
+    <w:p>
+      <w:r>
+        <w:t>We build a separate process for each of the five models in RapidMiner.</w:t>
+      </w:r>
+    </w:p>
+    <w:p>
+      <w:r>
+        <w:t>&lt;screen shot of list of models in RapidMiner&gt;</w:t>
+      </w:r>
+    </w:p>
+    <w:p>
+      <w:r>
+        <w:t>Again, there was no immediate standout model, although Decision Trees and Random Forest proved to be generally better with their spread of predicitions.</w:t>
+      </w:r>
+    </w:p>
+    <w:p>
+      <w:r>
+        <w:t>It has to be noted at this point that despite the multiple models we built and tests, no one was really acceptanble. Our analysis started to move into finding the model that was ‘least bad’.</w:t>
+      </w:r>
+    </w:p>
+    <w:p/>
+    <w:p>
+      <w:r>
+        <w:t xml:space="preserve">For the remainder of the project we worked on the following steps; </w:t>
+      </w:r>
+    </w:p>
+    <w:p>
+      <w:pPr>
+        <w:pStyle w:val="ListParagraph"/>
+        <w:numPr>
+          <w:ilvl w:val="0"/>
+          <w:numId w:val="43"/>
+        </w:numPr>
+      </w:pPr>
+      <w:r>
+        <w:t>Refining our balancing of the dataset and applying it to the Decision Tree model to determine the optimum settings for artificial and down sampled data.</w:t>
+      </w:r>
+    </w:p>
+    <w:p>
+      <w:pPr>
+        <w:pStyle w:val="ListParagraph"/>
+        <w:ind w:left="1854"/>
+      </w:pPr>
+    </w:p>
+    <w:p>
+      <w:pPr>
+        <w:pStyle w:val="ListParagraph"/>
+        <w:numPr>
+          <w:ilvl w:val="0"/>
+          <w:numId w:val="43"/>
+        </w:numPr>
+      </w:pPr>
+      <w:r>
+        <w:t>Refining the Random Forest model with the balanced dataset to produce the best possible results.</w:t>
       </w:r>
     </w:p>
     <w:p/>
     <w:p/>
-    <w:p>
-      <w:pPr>
+    <w:p/>
+    <w:p>
+      <w:pPr>
+        <w:spacing w:after="0" w:line="240" w:lineRule="auto"/>
+        <w:ind w:left="0"/>
         <w:rPr>
           <w:i/>
         </w:rPr>
@@ -16524,6 +16736,20 @@
         <w:rPr>
           <w:i/>
         </w:rPr>
+        <w:br w:type="page"/>
+      </w:r>
+    </w:p>
+    <w:p>
+      <w:pPr>
+        <w:rPr>
+          <w:i/>
+        </w:rPr>
+      </w:pPr>
+      <w:r>
+        <w:rPr>
+          <w:i/>
+        </w:rPr>
+        <w:lastRenderedPageBreak/>
         <w:t>Tracking Performance</w:t>
       </w:r>
       <w:r>
@@ -16535,13 +16761,90 @@
     </w:p>
     <w:p>
       <w:r>
-        <w:t>The RapidMiner operator..</w:t>
+        <w:t xml:space="preserve">Looking at the </w:t>
+      </w:r>
+      <w:r>
+        <w:rPr>
+          <w:b/>
+        </w:rPr>
+        <w:t>Decision Tree</w:t>
+      </w:r>
+      <w:r>
+        <w:t xml:space="preserve"> Model we were able to produce a Training Set output with the following accuracy.</w:t>
+      </w:r>
+    </w:p>
+    <w:p>
+      <w:r>
+        <w:t>&lt; Training Set from Decision Tree&gt;</w:t>
+      </w:r>
+    </w:p>
+    <w:p>
+      <w:r>
+        <w:t>When applied to the ‘unseen’ data, in the Test Set, the model produced the following results.</w:t>
+      </w:r>
+    </w:p>
+    <w:p>
+      <w:r>
+        <w:t>&lt; Test Set from Decision Tree &gt;</w:t>
       </w:r>
     </w:p>
     <w:p/>
     <w:p/>
     <w:p>
-      <w:pPr>
+      <w:r>
+        <w:t xml:space="preserve">We felt that we should now focus on the ensemble algorithm approach with </w:t>
+      </w:r>
+      <w:r>
+        <w:rPr>
+          <w:b/>
+        </w:rPr>
+        <w:t>Random Forest</w:t>
+      </w:r>
+      <w:r>
+        <w:t>.</w:t>
+      </w:r>
+    </w:p>
+    <w:p>
+      <w:r>
+        <w:t xml:space="preserve">Looking at the </w:t>
+      </w:r>
+      <w:r>
+        <w:t xml:space="preserve">Random Forest </w:t>
+      </w:r>
+      <w:r>
+        <w:t>Model we were able to produce a Training Set output with the following accuracy.</w:t>
+      </w:r>
+    </w:p>
+    <w:p>
+      <w:r>
+        <w:t>&lt; Training Set from Random Forest &gt;</w:t>
+      </w:r>
+    </w:p>
+    <w:p>
+      <w:r>
+        <w:t>When applied to the ‘unseen’ data, in the Test Set, the model produced the following results.</w:t>
+      </w:r>
+    </w:p>
+    <w:p>
+      <w:r>
+        <w:t>&lt; Test Set from Random Forest &gt;</w:t>
+      </w:r>
+    </w:p>
+    <w:p/>
+    <w:p>
+      <w:r>
+        <w:t xml:space="preserve">Test Set performance with Random Forest was far from ideal, and only really produced acceptable results with ‘Medium’ quality wines. However, </w:t>
+      </w:r>
+      <w:r>
+        <w:t>being guided by the Performance operator putputs from all the Models we built, this Random Forest outcome was the most ‘accurate’.</w:t>
+      </w:r>
+    </w:p>
+    <w:p/>
+    <w:p/>
+    <w:p>
+      <w:pPr>
+        <w:spacing w:after="0" w:line="240" w:lineRule="auto"/>
+        <w:ind w:left="0"/>
         <w:rPr>
           <w:i/>
         </w:rPr>
@@ -16550,14 +16853,71 @@
         <w:rPr>
           <w:i/>
         </w:rPr>
+        <w:br w:type="page"/>
+      </w:r>
+    </w:p>
+    <w:p>
+      <w:pPr>
+        <w:rPr>
+          <w:i/>
+        </w:rPr>
+      </w:pPr>
+      <w:r>
+        <w:rPr>
+          <w:i/>
+        </w:rPr>
+        <w:lastRenderedPageBreak/>
         <w:t>Parameter Settings</w:t>
       </w:r>
     </w:p>
     <w:p>
       <w:r>
-        <w:t>The..</w:t>
-      </w:r>
-    </w:p>
+        <w:t>Looking at our Random Forest set up within the Cross Validation operator in the RapidMiner process we applied an additional ‘Bagging’ operator.</w:t>
+      </w:r>
+    </w:p>
+    <w:p>
+      <w:r>
+        <w:t>&lt;screen shot of bagging&gt;</w:t>
+      </w:r>
+    </w:p>
+    <w:p>
+      <w:r>
+        <w:t>Double-clicking through the Bagging operator, we placed the Random Forest operator.</w:t>
+      </w:r>
+    </w:p>
+    <w:p>
+      <w:r>
+        <w:t>&lt;screen shot of Random Forest&gt;</w:t>
+      </w:r>
+    </w:p>
+    <w:p/>
+    <w:p>
+      <w:r>
+        <w:t>Although Random Forest is itself an ensemble algorithm using multiple Decision Trees to reach an aggregate result, we chose to run it within multiple (10) Bagging executions.</w:t>
+      </w:r>
+    </w:p>
+    <w:p>
+      <w:r>
+        <w:t>&lt;Show Baging configuration screen&gt;</w:t>
+      </w:r>
+    </w:p>
+    <w:p>
+      <w:r>
+        <w:t xml:space="preserve">Although the feature set is not large, the bagging routine would select a 60% random sampel of features (with replacement) into ten ‘bags’ and then execute the Random Forest operator. We wanted to attempt as </w:t>
+      </w:r>
+      <w:r>
+        <w:t>broad a selection of executions to find the best model result.</w:t>
+      </w:r>
+    </w:p>
+    <w:p>
+      <w:r>
+        <w:t>Improvements in accuracy were delivered with our RapidMiner set up but only really in the order of 5%+ across the three wine categories.</w:t>
+      </w:r>
+      <w:r>
+        <w:t xml:space="preserve"> </w:t>
+      </w:r>
+    </w:p>
+    <w:p/>
     <w:p/>
     <w:p/>
     <w:p>
@@ -16578,7 +16938,6 @@
           <w:szCs w:val="28"/>
         </w:rPr>
       </w:pPr>
-      <w:bookmarkStart w:id="37" w:name="_Toc31879319"/>
       <w:r>
         <w:br w:type="page"/>
       </w:r>
@@ -16587,6 +16946,7 @@
       <w:pPr>
         <w:pStyle w:val="Heading2"/>
       </w:pPr>
+      <w:bookmarkStart w:id="37" w:name="_Toc32075912"/>
       <w:r>
         <w:lastRenderedPageBreak/>
         <w:t>Assess Model</w:t>
@@ -16631,7 +16991,7 @@
     </w:p>
     <w:p>
       <w:r>
-        <w:t xml:space="preserve">The model assessment task in the Modelling Phase… </w:t>
+        <w:t>We judged the models in terms of how well they would predict the right quality categoty for a ‘new’ wine (using the Test set). The Performance operator provided us with details on how often the prediction was right, and if it was wrong what was the type of classification error.</w:t>
       </w:r>
     </w:p>
     <w:p/>
@@ -16660,6 +17020,73 @@
       </w:r>
       <w:r>
         <w:t>outputs of the RapidMiner Performance operator when the model is applied to the Test Set.</w:t>
+      </w:r>
+    </w:p>
+    <w:p>
+      <w:r>
+        <w:t xml:space="preserve">The Random Forest model was by far the most computationally expensive but looking at the the Confusion Matrices for each model (a sample of which can be seen in Section </w:t>
+      </w:r>
+      <w:r>
+        <w:fldChar w:fldCharType="begin"/>
+      </w:r>
+      <w:r>
+        <w:instrText xml:space="preserve"> REF _Ref31883113 \r \h </w:instrText>
+      </w:r>
+      <w:r>
+        <w:fldChar w:fldCharType="separate"/>
+      </w:r>
+      <w:r>
+        <w:t>5.3</w:t>
+      </w:r>
+      <w:r>
+        <w:fldChar w:fldCharType="end"/>
+      </w:r>
+      <w:r>
+        <w:t>)</w:t>
+      </w:r>
+      <w:r>
+        <w:t>, it provided the ‘least bad’ set of predictions.</w:t>
+      </w:r>
+    </w:p>
+    <w:p/>
+    <w:p>
+      <w:pPr>
+        <w:rPr>
+          <w:i/>
+        </w:rPr>
+      </w:pPr>
+      <w:r>
+        <w:rPr>
+          <w:i/>
+        </w:rPr>
+        <w:t>Model Assessments</w:t>
+      </w:r>
+    </w:p>
+    <w:p>
+      <w:r>
+        <w:t xml:space="preserve">Models are assessed based on evaluation </w:t>
+      </w:r>
+      <w:r>
+        <w:t>criteria</w:t>
+      </w:r>
+      <w:r>
+        <w:t xml:space="preserve">, looking for general accuracy but also taking business success </w:t>
+      </w:r>
+      <w:r>
+        <w:t>criteria</w:t>
+      </w:r>
+      <w:r>
+        <w:t xml:space="preserve"> into account.</w:t>
+      </w:r>
+    </w:p>
+    <w:p>
+      <w:r>
+        <w:t>The model assessment task in the Modelling Phase delivered a model that was good at predicting if a wine quality was actually in the ‘Medium’ category’.</w:t>
+      </w:r>
+    </w:p>
+    <w:p>
+      <w:r>
+        <w:t>For ‘High’ quality wine, the model was very unlikely to mis-classify a new wine as ‘Poor’. However, the model was not much better than a coin toss in terms of predicting if a ‘High’ quality wine as actually a ‘Medium’.</w:t>
       </w:r>
     </w:p>
     <w:p/>
@@ -16674,30 +17101,32 @@
         <w:rPr>
           <w:i/>
         </w:rPr>
-        <w:t>Model Assessments</w:t>
-      </w:r>
-    </w:p>
-    <w:p>
-      <w:r>
-        <w:t xml:space="preserve">Models are assessed based on evaluation </w:t>
-      </w:r>
-      <w:r>
-        <w:t>criteria</w:t>
-      </w:r>
-      <w:r>
-        <w:t xml:space="preserve">, looking for general accuracy but also taking business success </w:t>
-      </w:r>
-      <w:r>
-        <w:t>criteria</w:t>
-      </w:r>
-      <w:r>
-        <w:t xml:space="preserve"> into account.</w:t>
+        <w:t>The Resulta</w:t>
+      </w:r>
+      <w:r>
+        <w:rPr>
+          <w:i/>
+        </w:rPr>
+        <w:t>nt Model of Choice for W</w:t>
+      </w:r>
+      <w:r>
+        <w:rPr>
+          <w:i/>
+        </w:rPr>
+        <w:t>ine Quality</w:t>
+      </w:r>
+    </w:p>
+    <w:p>
+      <w:r>
+        <w:t>The Random Forest model was our choose model, although it clearly comes with a number of key flaws.</w:t>
       </w:r>
     </w:p>
     <w:p/>
     <w:p/>
     <w:p>
       <w:pPr>
+        <w:spacing w:after="0" w:line="240" w:lineRule="auto"/>
+        <w:ind w:left="0"/>
         <w:rPr>
           <w:i/>
         </w:rPr>
@@ -16706,59 +17135,56 @@
         <w:rPr>
           <w:i/>
         </w:rPr>
-        <w:t>The Resulta</w:t>
-      </w:r>
-      <w:r>
+        <w:br w:type="page"/>
+      </w:r>
+    </w:p>
+    <w:p>
+      <w:pPr>
         <w:rPr>
           <w:i/>
         </w:rPr>
-        <w:t>nt Model of Choice for W</w:t>
-      </w:r>
+      </w:pPr>
       <w:r>
         <w:rPr>
           <w:i/>
         </w:rPr>
-        <w:t>ine Quality</w:t>
-      </w:r>
-    </w:p>
-    <w:p>
-      <w:r>
-        <w:t>The..</w:t>
-      </w:r>
+        <w:lastRenderedPageBreak/>
+        <w:t>Revised Parameter Settings</w:t>
+      </w:r>
+    </w:p>
+    <w:p>
+      <w:r>
+        <w:t>Looking back over the AutoModel results we looked at the recommednded settings for a Random Forest model, when applied to our Wine Quality dataset.</w:t>
+      </w:r>
+    </w:p>
+    <w:p>
+      <w:r>
+        <w:t>&lt;screen shot of AutoModel tree depth&gt;</w:t>
+      </w:r>
+    </w:p>
+    <w:p/>
+    <w:p>
+      <w:r>
+        <w:t xml:space="preserve">We updated the </w:t>
+      </w:r>
+      <w:r>
+        <w:t>Random Forest operator with these settings but it made no perceptible impacts on the accuracy results.</w:t>
+      </w:r>
+    </w:p>
+    <w:p/>
+    <w:p>
+      <w:pPr>
+        <w:spacing w:after="0" w:line="240" w:lineRule="auto"/>
+        <w:ind w:left="0"/>
+      </w:pPr>
     </w:p>
     <w:p/>
     <w:p/>
     <w:p>
       <w:pPr>
-        <w:rPr>
-          <w:i/>
-        </w:rPr>
-      </w:pPr>
-      <w:r>
-        <w:rPr>
-          <w:i/>
-        </w:rPr>
-        <w:t>Revised Parameter Settings</w:t>
-      </w:r>
-    </w:p>
-    <w:p>
-      <w:r>
-        <w:t>The..</w:t>
-      </w:r>
-    </w:p>
-    <w:p>
-      <w:pPr>
-        <w:spacing w:after="0" w:line="240" w:lineRule="auto"/>
-        <w:ind w:left="0"/>
-      </w:pPr>
-    </w:p>
-    <w:p/>
-    <w:p/>
-    <w:p>
-      <w:pPr>
         <w:pStyle w:val="Heading1"/>
       </w:pPr>
-      <w:bookmarkStart w:id="38" w:name="_Toc31879320"/>
+      <w:bookmarkStart w:id="38" w:name="_Toc32075913"/>
       <w:r>
         <w:lastRenderedPageBreak/>
         <w:t>Evaluation</w:t>
@@ -16769,7 +17195,7 @@
       <w:pPr>
         <w:pStyle w:val="Heading2"/>
       </w:pPr>
-      <w:bookmarkStart w:id="39" w:name="_Toc31879321"/>
+      <w:bookmarkStart w:id="39" w:name="_Toc32075914"/>
       <w:r>
         <w:t>Evaluate Results</w:t>
       </w:r>
@@ -16832,15 +17258,34 @@
     </w:p>
     <w:p>
       <w:r>
-        <w:t xml:space="preserve">At best, we derived a model that will be success enough for our business purposes to correctly predict a ‘Medium’ wine in most circumstances. </w:t>
-      </w:r>
-    </w:p>
-    <w:p>
-      <w:r>
-        <w:t xml:space="preserve">The.. </w:t>
+        <w:t>At best, we derived a model that will be success</w:t>
+      </w:r>
+      <w:r>
+        <w:t>ful</w:t>
+      </w:r>
+      <w:r>
+        <w:t xml:space="preserve"> enough for our business purposes to correctly predict a ‘Medium’ wine in most circumstances. </w:t>
+      </w:r>
+    </w:p>
+    <w:p>
+      <w:r>
+        <w:t>The question is obviously “will that be acceptable for the business”?</w:t>
+      </w:r>
+    </w:p>
+    <w:p>
+      <w:r>
+        <w:t>As the vast majority of wines are ‘Medium’ anyway, a predictive model which only really operates for that category is of limited use. The real business value is predicting a ‘High’ or ‘Poor’ quality wine as frequently as possible.</w:t>
       </w:r>
     </w:p>
     <w:p/>
+    <w:p>
+      <w:r>
+        <w:t xml:space="preserve">This project, with the express objective of building a predictive model for wine quality, </w:t>
+      </w:r>
+      <w:r>
+        <w:t>has provided some interesting insights on the nature of the source data but has probably failed to deliver on the business needs.</w:t>
+      </w:r>
+    </w:p>
     <w:p/>
     <w:p>
       <w:pPr>
@@ -16861,7 +17306,7 @@
       <w:pPr>
         <w:pStyle w:val="Heading2"/>
       </w:pPr>
-      <w:bookmarkStart w:id="41" w:name="_Toc31879322"/>
+      <w:bookmarkStart w:id="41" w:name="_Toc32075915"/>
       <w:bookmarkEnd w:id="40"/>
       <w:r>
         <w:t>Review Process</w:t>
@@ -16889,236 +17334,17 @@
     </w:p>
     <w:p>
       <w:r>
-        <w:t>The..</w:t>
-      </w:r>
-    </w:p>
-    <w:p/>
-    <w:p/>
-    <w:p/>
-    <w:p>
-      <w:pPr>
-        <w:pStyle w:val="Heading2"/>
-      </w:pPr>
-      <w:bookmarkStart w:id="42" w:name="_Toc31879323"/>
-      <w:r>
-        <w:t>Determine</w:t>
-      </w:r>
-      <w:r>
-        <w:t xml:space="preserve"> Next Steps</w:t>
-      </w:r>
-      <w:bookmarkEnd w:id="42"/>
-    </w:p>
-    <w:p>
-      <w:r>
-        <w:t>For this task in the Evaluation Phase the project needs to decide how to proceed.</w:t>
-      </w:r>
-    </w:p>
-    <w:p/>
-    <w:p>
-      <w:pPr>
-        <w:rPr>
-          <w:i/>
-        </w:rPr>
-      </w:pPr>
-      <w:r>
-        <w:rPr>
-          <w:i/>
-        </w:rPr>
-        <w:t>Determining Next Steps</w:t>
-      </w:r>
-    </w:p>
-    <w:p>
-      <w:r>
-        <w:t>In the ‘real world’, our wine Quality predictive model would probably have too many gaps and deficiencies to actually roll out into a production setting.</w:t>
-      </w:r>
-    </w:p>
-    <w:p>
-      <w:r>
-        <w:t xml:space="preserve">However, for the purposes of the CA, and for academic </w:t>
-      </w:r>
-      <w:r>
-        <w:t>curiosity</w:t>
-      </w:r>
-      <w:r>
-        <w:t xml:space="preserve"> at least, we will move the Deployment Phase.</w:t>
-      </w:r>
-    </w:p>
-    <w:p/>
-    <w:p>
-      <w:pPr>
-        <w:spacing w:after="0" w:line="240" w:lineRule="auto"/>
-        <w:ind w:left="0"/>
-        <w:rPr>
-          <w:b/>
-          <w:bCs/>
-          <w:color w:val="3C8D94"/>
-          <w:szCs w:val="26"/>
-        </w:rPr>
-      </w:pPr>
-    </w:p>
-    <w:p>
-      <w:pPr>
-        <w:spacing w:after="0" w:line="240" w:lineRule="auto"/>
-        <w:ind w:left="0"/>
-      </w:pPr>
-      <w:r>
-        <w:br w:type="page"/>
-      </w:r>
-    </w:p>
-    <w:p>
-      <w:pPr>
-        <w:pStyle w:val="Heading1"/>
-      </w:pPr>
-      <w:bookmarkStart w:id="43" w:name="_Toc31879324"/>
-      <w:r>
-        <w:lastRenderedPageBreak/>
-        <w:t>Deployment</w:t>
-      </w:r>
-      <w:bookmarkEnd w:id="43"/>
-    </w:p>
-    <w:p>
-      <w:pPr>
-        <w:pStyle w:val="Heading2"/>
-      </w:pPr>
-      <w:bookmarkStart w:id="44" w:name="_Toc31879325"/>
-      <w:r>
-        <w:t>Plan Deployment</w:t>
-      </w:r>
-      <w:bookmarkEnd w:id="44"/>
-    </w:p>
-    <w:p>
-      <w:r>
-        <w:t>This task takes the evaluation results and determines a strategy for deployment.</w:t>
-      </w:r>
-    </w:p>
-    <w:p/>
-    <w:p>
-      <w:pPr>
-        <w:rPr>
-          <w:i/>
-        </w:rPr>
-      </w:pPr>
-      <w:r>
-        <w:rPr>
-          <w:i/>
-        </w:rPr>
-        <w:t xml:space="preserve">Deployment </w:t>
-      </w:r>
-      <w:r>
-        <w:rPr>
-          <w:i/>
-        </w:rPr>
-        <w:t>Strategy</w:t>
-      </w:r>
-    </w:p>
-    <w:p>
-      <w:r>
-        <w:t>Our analysis of</w:t>
-      </w:r>
-      <w:r>
-        <w:t>..</w:t>
-      </w:r>
-    </w:p>
-    <w:p/>
-    <w:p>
-      <w:pPr>
-        <w:pStyle w:val="ListParagraph"/>
-        <w:numPr>
-          <w:ilvl w:val="0"/>
-          <w:numId w:val="41"/>
-        </w:numPr>
-      </w:pPr>
-      <w:r>
-        <w:t>Step 1 : ..</w:t>
-      </w:r>
-    </w:p>
-    <w:p>
-      <w:pPr>
-        <w:pStyle w:val="ListParagraph"/>
-        <w:ind w:left="1854"/>
-      </w:pPr>
-    </w:p>
-    <w:p>
-      <w:pPr>
-        <w:pStyle w:val="ListParagraph"/>
-        <w:numPr>
-          <w:ilvl w:val="0"/>
-          <w:numId w:val="41"/>
-        </w:numPr>
-      </w:pPr>
-      <w:r>
-        <w:t>Step 2 : ..</w:t>
-      </w:r>
-    </w:p>
-    <w:p>
-      <w:pPr>
-        <w:pStyle w:val="ListParagraph"/>
-      </w:pPr>
-    </w:p>
-    <w:p>
-      <w:pPr>
-        <w:pStyle w:val="ListParagraph"/>
-        <w:numPr>
-          <w:ilvl w:val="0"/>
-          <w:numId w:val="41"/>
-        </w:numPr>
-      </w:pPr>
-      <w:r>
-        <w:t>Step 3 : ..</w:t>
-      </w:r>
-    </w:p>
-    <w:p/>
-    <w:p>
-      <w:pPr>
-        <w:pStyle w:val="Heading2"/>
-      </w:pPr>
-      <w:bookmarkStart w:id="45" w:name="_Toc31879326"/>
-      <w:r>
-        <w:t>Plan Monitoring and Maintenance</w:t>
-      </w:r>
-      <w:bookmarkEnd w:id="45"/>
-    </w:p>
-    <w:p>
-      <w:r>
-        <w:t>Monitoring and maintenance are important issues if the data mining result becomes part of the day-to-day business and its environment.</w:t>
-      </w:r>
-    </w:p>
-    <w:p/>
-    <w:p>
-      <w:pPr>
-        <w:rPr>
-          <w:i/>
-        </w:rPr>
-      </w:pPr>
-      <w:r>
-        <w:rPr>
-          <w:i/>
-        </w:rPr>
-        <w:t>Random Manual Sampling to Verify Predicted Results</w:t>
-      </w:r>
-    </w:p>
-    <w:p>
-      <w:r>
-        <w:t>The..</w:t>
-      </w:r>
-    </w:p>
-    <w:p/>
-    <w:p>
-      <w:pPr>
-        <w:rPr>
-          <w:i/>
-        </w:rPr>
-      </w:pPr>
-      <w:r>
-        <w:rPr>
-          <w:i/>
-        </w:rPr>
-        <w:t>Obtain More Data in Future and Re-Model</w:t>
-      </w:r>
-    </w:p>
-    <w:p>
-      <w:r>
-        <w:t>The..</w:t>
+        <w:t>The mixture of chemical components in wine that combine to produce a ‘High’ quality drink is probably a more complex relationship than 1600 rows can adequately catpture.</w:t>
+      </w:r>
+    </w:p>
+    <w:p>
+      <w:r>
+        <w:t>It is our view that the relationship between the ingredients in wine needs much more data to allow a meanginful model to be created.</w:t>
+      </w:r>
+    </w:p>
+    <w:p>
+      <w:r>
+        <w:t>The challenge is therefore to reach out into the business world of wine makers and consumers and find further studies and data upon which we can re-attempt to build our predictive model.</w:t>
       </w:r>
     </w:p>
     <w:p/>
@@ -17136,7 +17362,6 @@
           <w:szCs w:val="28"/>
         </w:rPr>
       </w:pPr>
-      <w:bookmarkStart w:id="46" w:name="_Toc31879327"/>
       <w:r>
         <w:br w:type="page"/>
       </w:r>
@@ -17145,84 +17370,283 @@
       <w:pPr>
         <w:pStyle w:val="Heading2"/>
       </w:pPr>
+      <w:bookmarkStart w:id="42" w:name="_Toc32075916"/>
       <w:r>
         <w:lastRenderedPageBreak/>
-        <w:t>Produce Final Report</w:t>
-      </w:r>
-      <w:bookmarkEnd w:id="46"/>
-    </w:p>
-    <w:p>
-      <w:r>
-        <w:t>At the end of the project, he project team writes up a final report.</w:t>
-      </w:r>
-    </w:p>
-    <w:p>
-      <w:r>
-        <w:t>This is that report.</w:t>
+        <w:t>Determine</w:t>
+      </w:r>
+      <w:r>
+        <w:t xml:space="preserve"> Next Steps</w:t>
+      </w:r>
+      <w:bookmarkEnd w:id="42"/>
+    </w:p>
+    <w:p>
+      <w:r>
+        <w:t>For this task in the Evaluation Phase the project needs to decide how to proceed.</w:t>
       </w:r>
     </w:p>
     <w:p/>
     <w:p>
       <w:pPr>
+        <w:rPr>
+          <w:i/>
+        </w:rPr>
+      </w:pPr>
+      <w:r>
+        <w:rPr>
+          <w:i/>
+        </w:rPr>
+        <w:t>Determining Next Steps</w:t>
+      </w:r>
+    </w:p>
+    <w:p>
+      <w:r>
+        <w:t>In the ‘real world’, our wine Quality predictive model would probably have too many gaps and deficiencies to actually roll out into a production setting.</w:t>
+      </w:r>
+    </w:p>
+    <w:p>
+      <w:r>
+        <w:t xml:space="preserve">However, for the purposes of the CA, and for academic </w:t>
+      </w:r>
+      <w:r>
+        <w:t>curiosity</w:t>
+      </w:r>
+      <w:r>
+        <w:t xml:space="preserve"> at least, we will move the Deployment Phase.</w:t>
+      </w:r>
+    </w:p>
+    <w:p/>
+    <w:p>
+      <w:pPr>
+        <w:spacing w:after="0" w:line="240" w:lineRule="auto"/>
+        <w:ind w:left="0"/>
+        <w:rPr>
+          <w:b/>
+          <w:bCs/>
+          <w:color w:val="3C8D94"/>
+          <w:szCs w:val="26"/>
+        </w:rPr>
+      </w:pPr>
+    </w:p>
+    <w:p>
+      <w:pPr>
+        <w:spacing w:after="0" w:line="240" w:lineRule="auto"/>
+        <w:ind w:left="0"/>
+      </w:pPr>
+      <w:r>
+        <w:br w:type="page"/>
+      </w:r>
+    </w:p>
+    <w:p>
+      <w:pPr>
+        <w:pStyle w:val="Heading1"/>
+      </w:pPr>
+      <w:bookmarkStart w:id="43" w:name="_Toc32075917"/>
+      <w:r>
+        <w:lastRenderedPageBreak/>
+        <w:t>Deployment</w:t>
+      </w:r>
+      <w:bookmarkEnd w:id="43"/>
+    </w:p>
+    <w:p>
+      <w:pPr>
         <w:pStyle w:val="Heading2"/>
       </w:pPr>
-      <w:bookmarkStart w:id="47" w:name="_Toc31879328"/>
-      <w:r>
-        <w:t>Review Project</w:t>
-      </w:r>
-      <w:bookmarkEnd w:id="47"/>
-    </w:p>
-    <w:p>
-      <w:r>
-        <w:t xml:space="preserve">This is the task within the Evaluation Phase when assessments are made about what went right and what needs to be </w:t>
-      </w:r>
-      <w:r>
-        <w:t>improved</w:t>
-      </w:r>
-      <w:r>
-        <w:t>.</w:t>
+      <w:bookmarkStart w:id="44" w:name="_Toc32075918"/>
+      <w:r>
+        <w:t>Plan Deployment</w:t>
+      </w:r>
+      <w:bookmarkEnd w:id="44"/>
+    </w:p>
+    <w:p>
+      <w:r>
+        <w:t>This task takes the evaluation results and determines a strategy for deployment.</w:t>
       </w:r>
     </w:p>
     <w:p/>
     <w:p>
-      <w:r>
-        <w:t>&lt;Look at slide deck&gt;</w:t>
+      <w:pPr>
+        <w:rPr>
+          <w:i/>
+        </w:rPr>
+      </w:pPr>
+      <w:r>
+        <w:rPr>
+          <w:i/>
+        </w:rPr>
+        <w:t xml:space="preserve">Deployment </w:t>
+      </w:r>
+      <w:r>
+        <w:rPr>
+          <w:i/>
+        </w:rPr>
+        <w:t>Strategy</w:t>
+      </w:r>
+    </w:p>
+    <w:p>
+      <w:r>
+        <w:t>Our analysis of</w:t>
+      </w:r>
+      <w:r>
+        <w:t xml:space="preserve"> the Wine Quality dataset produced a flawed model. However, if we still wished to proceed with a production rollout, these would be the likely steps;</w:t>
+      </w:r>
+    </w:p>
+    <w:p>
+      <w:pPr>
+        <w:pStyle w:val="ListParagraph"/>
+        <w:numPr>
+          <w:ilvl w:val="0"/>
+          <w:numId w:val="41"/>
+        </w:numPr>
+      </w:pPr>
+      <w:r>
+        <w:t xml:space="preserve">Step 1 : Assume that our company has a </w:t>
+      </w:r>
+      <w:r>
+        <w:t>RapidMiner</w:t>
+      </w:r>
+      <w:r>
+        <w:t xml:space="preserve"> </w:t>
+      </w:r>
+      <w:r>
+        <w:t>server running across the compny network.</w:t>
+      </w:r>
+    </w:p>
+    <w:p>
+      <w:pPr>
+        <w:pStyle w:val="ListParagraph"/>
+        <w:ind w:left="1854"/>
+      </w:pPr>
+    </w:p>
+    <w:p>
+      <w:pPr>
+        <w:pStyle w:val="ListParagraph"/>
+        <w:numPr>
+          <w:ilvl w:val="0"/>
+          <w:numId w:val="41"/>
+        </w:numPr>
+      </w:pPr>
+      <w:r>
+        <w:t xml:space="preserve">Step 2 : Deploy our model onto the </w:t>
+      </w:r>
+      <w:r>
+        <w:t>RapidMiner</w:t>
+      </w:r>
+      <w:r>
+        <w:t xml:space="preserve"> server and have it made available to key back office staff.</w:t>
+      </w:r>
+    </w:p>
+    <w:p>
+      <w:pPr>
+        <w:pStyle w:val="ListParagraph"/>
+      </w:pPr>
+    </w:p>
+    <w:p>
+      <w:pPr>
+        <w:pStyle w:val="ListParagraph"/>
+        <w:numPr>
+          <w:ilvl w:val="0"/>
+          <w:numId w:val="41"/>
+        </w:numPr>
+      </w:pPr>
+      <w:r>
+        <w:t>Step 3 : When new wine is being purchases and EXCEL template will be provided into which an employee enteres the chemical details.</w:t>
+      </w:r>
+    </w:p>
+    <w:p>
+      <w:pPr>
+        <w:pStyle w:val="ListParagraph"/>
+      </w:pPr>
+    </w:p>
+    <w:p>
+      <w:pPr>
+        <w:pStyle w:val="ListParagraph"/>
+        <w:numPr>
+          <w:ilvl w:val="0"/>
+          <w:numId w:val="41"/>
+        </w:numPr>
+      </w:pPr>
+      <w:r>
+        <w:t>Step 4 : This EXCEL spreadsheet forms the input to the RapidMiner model, which incorporates the necessary data manipulation routines.</w:t>
+      </w:r>
+    </w:p>
+    <w:p>
+      <w:pPr>
+        <w:pStyle w:val="ListParagraph"/>
+      </w:pPr>
+    </w:p>
+    <w:p>
+      <w:pPr>
+        <w:pStyle w:val="ListParagraph"/>
+        <w:numPr>
+          <w:ilvl w:val="0"/>
+          <w:numId w:val="41"/>
+        </w:numPr>
+      </w:pPr>
+      <w:r>
+        <w:t>Step 5 : The RapidMiner server would output another EXCEL spreadsheet, in a prescribed format, with a clearly identified score for each wine.</w:t>
+      </w:r>
+    </w:p>
+    <w:p>
+      <w:pPr>
+        <w:pStyle w:val="ListParagraph"/>
+      </w:pPr>
+    </w:p>
+    <w:p>
+      <w:pPr>
+        <w:pStyle w:val="ListParagraph"/>
+        <w:numPr>
+          <w:ilvl w:val="0"/>
+          <w:numId w:val="41"/>
+        </w:numPr>
+      </w:pPr>
+      <w:r>
+        <w:t>Step 6 : This output spreadsheet would be shared with all employees as a reference sheet for the new in-store wine.</w:t>
       </w:r>
     </w:p>
     <w:p/>
     <w:p>
       <w:pPr>
-        <w:pStyle w:val="Heading1"/>
-      </w:pPr>
-      <w:bookmarkStart w:id="48" w:name="_Toc31879329"/>
-      <w:r>
-        <w:lastRenderedPageBreak/>
-        <w:t>Conclusion</w:t>
-      </w:r>
-      <w:bookmarkEnd w:id="48"/>
-    </w:p>
-    <w:p>
-      <w:pPr>
         <w:pStyle w:val="Heading2"/>
       </w:pPr>
-      <w:bookmarkStart w:id="49" w:name="_Toc31879330"/>
-      <w:r>
-        <w:t>Conclusion..</w:t>
-      </w:r>
-      <w:bookmarkEnd w:id="49"/>
-    </w:p>
-    <w:p>
-      <w:pPr>
-        <w:spacing w:after="100"/>
-        <w:ind w:right="720"/>
-      </w:pPr>
-    </w:p>
-    <w:p>
-      <w:pPr>
-        <w:spacing w:after="100"/>
-        <w:ind w:left="1440" w:right="720"/>
-      </w:pPr>
-    </w:p>
+      <w:bookmarkStart w:id="45" w:name="_Toc32075919"/>
+      <w:r>
+        <w:t>Plan Monitoring and Maintenance</w:t>
+      </w:r>
+      <w:bookmarkEnd w:id="45"/>
+    </w:p>
+    <w:p>
+      <w:r>
+        <w:t>Monitoring and maintenance are important issues if the data mining result becomes part of the day-to-day business and its environment.</w:t>
+      </w:r>
+    </w:p>
+    <w:p/>
+    <w:p>
+      <w:pPr>
+        <w:rPr>
+          <w:i/>
+        </w:rPr>
+      </w:pPr>
+      <w:r>
+        <w:rPr>
+          <w:i/>
+        </w:rPr>
+        <w:t>Obtain More Data in Future and Re-Model</w:t>
+      </w:r>
+    </w:p>
+    <w:p>
+      <w:r>
+        <w:t>It may be possible to obtain new, indepently verified, data on Wine Quality. Thus new models could be produced with these enlarged datasets to attempt to improve accuracy.</w:t>
+      </w:r>
+    </w:p>
+    <w:p>
+      <w:r>
+        <w:t>The new, more accurate, models would then be deployed via RapidMiner server when available.</w:t>
+      </w:r>
+    </w:p>
+    <w:p/>
+    <w:p/>
+    <w:p/>
     <w:p>
       <w:pPr>
         <w:spacing w:after="0" w:line="240" w:lineRule="auto"/>
@@ -17242,27 +17666,270 @@
     </w:p>
     <w:p>
       <w:pPr>
+        <w:pStyle w:val="Heading2"/>
+      </w:pPr>
+      <w:bookmarkStart w:id="46" w:name="_Toc32075920"/>
+      <w:r>
+        <w:lastRenderedPageBreak/>
+        <w:t>Produce Final Report</w:t>
+      </w:r>
+      <w:bookmarkEnd w:id="46"/>
+    </w:p>
+    <w:p>
+      <w:r>
+        <w:t>At the end of the project, he project team writes up a final report.</w:t>
+      </w:r>
+    </w:p>
+    <w:p>
+      <w:r>
+        <w:t>This is that report.</w:t>
+      </w:r>
+    </w:p>
+    <w:p/>
+    <w:p>
+      <w:pPr>
+        <w:pStyle w:val="Heading2"/>
+      </w:pPr>
+      <w:bookmarkStart w:id="47" w:name="_Toc32075921"/>
+      <w:r>
+        <w:t>Review Project</w:t>
+      </w:r>
+      <w:bookmarkEnd w:id="47"/>
+    </w:p>
+    <w:p>
+      <w:r>
+        <w:t xml:space="preserve">This is the task within the Evaluation Phase when assessments are made about what went right and what needs to be </w:t>
+      </w:r>
+      <w:r>
+        <w:t>improved</w:t>
+      </w:r>
+      <w:r>
+        <w:t>.</w:t>
+      </w:r>
+    </w:p>
+    <w:p/>
+    <w:p>
+      <w:pPr>
+        <w:pStyle w:val="Heading3"/>
+      </w:pPr>
+      <w:r>
+        <w:t>Conclusions</w:t>
+      </w:r>
+    </w:p>
+    <w:p>
+      <w:pPr>
+        <w:pStyle w:val="ListParagraph"/>
+        <w:ind w:left="1854"/>
+      </w:pPr>
+    </w:p>
+    <w:p>
+      <w:pPr>
+        <w:pStyle w:val="ListParagraph"/>
+        <w:numPr>
+          <w:ilvl w:val="0"/>
+          <w:numId w:val="44"/>
+        </w:numPr>
+      </w:pPr>
+      <w:r>
+        <w:rPr>
+          <w:b/>
+        </w:rPr>
+        <w:t>Data is ‘king’.</w:t>
+      </w:r>
+      <w:r>
+        <w:t xml:space="preserve"> We just did not have enough meaningful real worl data to build an effective model that would cover all three categories of wine.</w:t>
+      </w:r>
+    </w:p>
+    <w:p>
+      <w:pPr>
+        <w:pStyle w:val="ListParagraph"/>
+        <w:ind w:left="1854"/>
+      </w:pPr>
+    </w:p>
+    <w:p>
+      <w:pPr>
+        <w:pStyle w:val="ListParagraph"/>
+        <w:ind w:left="1854"/>
+      </w:pPr>
+    </w:p>
+    <w:p>
+      <w:pPr>
+        <w:pStyle w:val="ListParagraph"/>
+        <w:ind w:left="1854"/>
+      </w:pPr>
+    </w:p>
+    <w:p>
+      <w:pPr>
+        <w:pStyle w:val="ListParagraph"/>
+        <w:ind w:left="1854"/>
+      </w:pPr>
+    </w:p>
+    <w:p>
+      <w:pPr>
+        <w:pStyle w:val="ListParagraph"/>
+        <w:numPr>
+          <w:ilvl w:val="0"/>
+          <w:numId w:val="44"/>
+        </w:numPr>
+      </w:pPr>
+      <w:r>
+        <w:rPr>
+          <w:b/>
+        </w:rPr>
+        <w:t xml:space="preserve">Even with artificial data the problems with building an effective model persisited. </w:t>
+      </w:r>
+      <w:r>
+        <w:t>The complexity of the interactions of the wine ingredients that produce the measure of ‘quality’ as probably much greater than we realised. It is likely we would need at least tens of thousands of data rows to generate a meaningful model.</w:t>
+      </w:r>
+    </w:p>
+    <w:p>
+      <w:pPr>
+        <w:pStyle w:val="ListParagraph"/>
+        <w:ind w:left="1854"/>
+      </w:pPr>
+    </w:p>
+    <w:p>
+      <w:pPr>
+        <w:pStyle w:val="ListParagraph"/>
+        <w:ind w:left="1854"/>
+      </w:pPr>
+    </w:p>
+    <w:p>
+      <w:pPr>
+        <w:pStyle w:val="ListParagraph"/>
+      </w:pPr>
+    </w:p>
+    <w:p>
+      <w:pPr>
+        <w:pStyle w:val="ListParagraph"/>
+        <w:numPr>
+          <w:ilvl w:val="0"/>
+          <w:numId w:val="44"/>
+        </w:numPr>
+      </w:pPr>
+      <w:r>
+        <w:rPr>
+          <w:b/>
+        </w:rPr>
+        <w:t>Even a man</w:t>
+      </w:r>
+      <w:r>
+        <w:rPr>
+          <w:b/>
+        </w:rPr>
+        <w:t>ual process, supplementing the predictive model outputs, would be an ineffective solution for our business needs.</w:t>
+      </w:r>
+      <w:r>
+        <w:t xml:space="preserve"> Failing to predict a ‘High’ quality wine 50% of the time to customers could have a detreminatal impact of business reputation.</w:t>
+      </w:r>
+    </w:p>
+    <w:p/>
+    <w:p>
+      <w:pPr>
+        <w:pStyle w:val="Heading3"/>
+      </w:pPr>
+      <w:r>
+        <w:t>Learnings</w:t>
+      </w:r>
+    </w:p>
+    <w:p>
+      <w:pPr>
+        <w:pStyle w:val="ListParagraph"/>
+        <w:ind w:left="1854"/>
+      </w:pPr>
+    </w:p>
+    <w:p>
+      <w:pPr>
+        <w:pStyle w:val="ListParagraph"/>
+        <w:numPr>
+          <w:ilvl w:val="0"/>
+          <w:numId w:val="44"/>
+        </w:numPr>
+      </w:pPr>
+      <w:r>
+        <w:rPr>
+          <w:b/>
+        </w:rPr>
+        <w:t>RapidMiner is a great tool for quickly modelling data and refining the process</w:t>
+      </w:r>
+      <w:r>
+        <w:t>.</w:t>
+      </w:r>
+      <w:r>
+        <w:t xml:space="preserve"> We had some experience in Python Machine Learning techniques and that allowed for quick low level investigations. However the RapidMiner UI and support documentation allowed us to progress quickly through the project objecvites.</w:t>
+      </w:r>
+    </w:p>
+    <w:p>
+      <w:pPr>
+        <w:pStyle w:val="ListParagraph"/>
+        <w:ind w:left="1854"/>
+      </w:pPr>
+    </w:p>
+    <w:p>
+      <w:pPr>
+        <w:pStyle w:val="ListParagraph"/>
+        <w:ind w:left="1854"/>
+      </w:pPr>
+    </w:p>
+    <w:p>
+      <w:pPr>
+        <w:pStyle w:val="ListParagraph"/>
+        <w:numPr>
+          <w:ilvl w:val="0"/>
+          <w:numId w:val="44"/>
+        </w:numPr>
+      </w:pPr>
+      <w:r>
+        <w:t>We guess that there really are no good models, just some useful ones (even if they are ‘bad’ and we learned what will not work).</w:t>
+      </w:r>
+    </w:p>
+    <w:p/>
+    <w:p>
+      <w:pPr>
+        <w:spacing w:after="100"/>
+        <w:ind w:left="1440" w:right="720"/>
+      </w:pPr>
+    </w:p>
+    <w:p>
+      <w:pPr>
+        <w:spacing w:after="0" w:line="240" w:lineRule="auto"/>
+        <w:ind w:left="0"/>
+        <w:rPr>
+          <w:b/>
+          <w:bCs/>
+          <w:iCs/>
+          <w:color w:val="3C8D94"/>
+          <w:sz w:val="26"/>
+          <w:szCs w:val="28"/>
+        </w:rPr>
+      </w:pPr>
+      <w:r>
+        <w:br w:type="page"/>
+      </w:r>
+    </w:p>
+    <w:p>
+      <w:pPr>
         <w:pStyle w:val="Heading1"/>
       </w:pPr>
-      <w:bookmarkStart w:id="50" w:name="_Toc31879331"/>
+      <w:bookmarkStart w:id="48" w:name="_Toc32075922"/>
       <w:r>
         <w:lastRenderedPageBreak/>
         <w:t>Appendices and References</w:t>
       </w:r>
-      <w:bookmarkEnd w:id="50"/>
+      <w:bookmarkEnd w:id="48"/>
     </w:p>
     <w:p>
       <w:pPr>
         <w:pStyle w:val="Heading2"/>
       </w:pPr>
-      <w:bookmarkStart w:id="51" w:name="_Toc31879332"/>
+      <w:bookmarkStart w:id="49" w:name="_Toc32075923"/>
       <w:r>
         <w:t>Appendix A</w:t>
       </w:r>
       <w:r>
         <w:t xml:space="preserve"> Understanding Wine and Types</w:t>
       </w:r>
-      <w:bookmarkEnd w:id="51"/>
+      <w:bookmarkEnd w:id="49"/>
     </w:p>
     <w:p>
       <w:pPr>
@@ -18404,17 +19071,17 @@
       <w:pPr>
         <w:pStyle w:val="Heading2"/>
       </w:pPr>
-      <w:bookmarkStart w:id="52" w:name="_Ref31815488"/>
-      <w:bookmarkStart w:id="53" w:name="_Toc31879333"/>
+      <w:bookmarkStart w:id="50" w:name="_Ref31815488"/>
+      <w:bookmarkStart w:id="51" w:name="_Toc32075924"/>
       <w:r>
         <w:lastRenderedPageBreak/>
         <w:t xml:space="preserve">The White Wine </w:t>
       </w:r>
-      <w:bookmarkEnd w:id="52"/>
-      <w:bookmarkEnd w:id="53"/>
+      <w:bookmarkEnd w:id="50"/>
       <w:r>
         <w:t>Dataset</w:t>
       </w:r>
+      <w:bookmarkEnd w:id="51"/>
     </w:p>
     <w:p>
       <w:r>
@@ -18451,12 +19118,12 @@
       <w:pPr>
         <w:pStyle w:val="Heading2"/>
       </w:pPr>
-      <w:bookmarkStart w:id="54" w:name="_Toc31879334"/>
+      <w:bookmarkStart w:id="52" w:name="_Toc32075925"/>
       <w:r>
         <w:lastRenderedPageBreak/>
         <w:t>References</w:t>
       </w:r>
-      <w:bookmarkEnd w:id="54"/>
+      <w:bookmarkEnd w:id="52"/>
     </w:p>
     <w:p>
       <w:r>
@@ -18814,7 +19481,7 @@
             <w:rPr>
               <w:noProof/>
             </w:rPr>
-            <w:t>48</w:t>
+            <w:t>52</w:t>
           </w:r>
           <w:r>
             <w:rPr>
@@ -19192,7 +19859,7 @@
             <w:rPr>
               <w:noProof/>
             </w:rPr>
-            <w:t>42</w:t>
+            <w:t>6</w:t>
           </w:r>
           <w:r>
             <w:fldChar w:fldCharType="end"/>
@@ -19222,7 +19889,7 @@
             <w:rPr>
               <w:noProof/>
             </w:rPr>
-            <w:t>48</w:t>
+            <w:t>52</w:t>
           </w:r>
           <w:r>
             <w:rPr>
@@ -20655,6 +21322,119 @@
     </w:lvl>
   </w:abstractNum>
   <w:abstractNum w:abstractNumId="8" w15:restartNumberingAfterBreak="0">
+    <w:nsid w:val="188C61AC"/>
+    <w:multiLevelType w:val="hybridMultilevel"/>
+    <w:tmpl w:val="B69633C6"/>
+    <w:lvl w:ilvl="0" w:tplc="18090001">
+      <w:start w:val="1"/>
+      <w:numFmt w:val="bullet"/>
+      <w:lvlText w:val=""/>
+      <w:lvlJc w:val="left"/>
+      <w:pPr>
+        <w:ind w:left="1854" w:hanging="360"/>
+      </w:pPr>
+      <w:rPr>
+        <w:rFonts w:ascii="Symbol" w:hAnsi="Symbol" w:hint="default"/>
+      </w:rPr>
+    </w:lvl>
+    <w:lvl w:ilvl="1" w:tplc="18090003" w:tentative="1">
+      <w:start w:val="1"/>
+      <w:numFmt w:val="bullet"/>
+      <w:lvlText w:val="o"/>
+      <w:lvlJc w:val="left"/>
+      <w:pPr>
+        <w:ind w:left="2574" w:hanging="360"/>
+      </w:pPr>
+      <w:rPr>
+        <w:rFonts w:ascii="Courier New" w:hAnsi="Courier New" w:cs="Courier New" w:hint="default"/>
+      </w:rPr>
+    </w:lvl>
+    <w:lvl w:ilvl="2" w:tplc="18090005" w:tentative="1">
+      <w:start w:val="1"/>
+      <w:numFmt w:val="bullet"/>
+      <w:lvlText w:val=""/>
+      <w:lvlJc w:val="left"/>
+      <w:pPr>
+        <w:ind w:left="3294" w:hanging="360"/>
+      </w:pPr>
+      <w:rPr>
+        <w:rFonts w:ascii="Wingdings" w:hAnsi="Wingdings" w:hint="default"/>
+      </w:rPr>
+    </w:lvl>
+    <w:lvl w:ilvl="3" w:tplc="18090001" w:tentative="1">
+      <w:start w:val="1"/>
+      <w:numFmt w:val="bullet"/>
+      <w:lvlText w:val=""/>
+      <w:lvlJc w:val="left"/>
+      <w:pPr>
+        <w:ind w:left="4014" w:hanging="360"/>
+      </w:pPr>
+      <w:rPr>
+        <w:rFonts w:ascii="Symbol" w:hAnsi="Symbol" w:hint="default"/>
+      </w:rPr>
+    </w:lvl>
+    <w:lvl w:ilvl="4" w:tplc="18090003" w:tentative="1">
+      <w:start w:val="1"/>
+      <w:numFmt w:val="bullet"/>
+      <w:lvlText w:val="o"/>
+      <w:lvlJc w:val="left"/>
+      <w:pPr>
+        <w:ind w:left="4734" w:hanging="360"/>
+      </w:pPr>
+      <w:rPr>
+        <w:rFonts w:ascii="Courier New" w:hAnsi="Courier New" w:cs="Courier New" w:hint="default"/>
+      </w:rPr>
+    </w:lvl>
+    <w:lvl w:ilvl="5" w:tplc="18090005" w:tentative="1">
+      <w:start w:val="1"/>
+      <w:numFmt w:val="bullet"/>
+      <w:lvlText w:val=""/>
+      <w:lvlJc w:val="left"/>
+      <w:pPr>
+        <w:ind w:left="5454" w:hanging="360"/>
+      </w:pPr>
+      <w:rPr>
+        <w:rFonts w:ascii="Wingdings" w:hAnsi="Wingdings" w:hint="default"/>
+      </w:rPr>
+    </w:lvl>
+    <w:lvl w:ilvl="6" w:tplc="18090001" w:tentative="1">
+      <w:start w:val="1"/>
+      <w:numFmt w:val="bullet"/>
+      <w:lvlText w:val=""/>
+      <w:lvlJc w:val="left"/>
+      <w:pPr>
+        <w:ind w:left="6174" w:hanging="360"/>
+      </w:pPr>
+      <w:rPr>
+        <w:rFonts w:ascii="Symbol" w:hAnsi="Symbol" w:hint="default"/>
+      </w:rPr>
+    </w:lvl>
+    <w:lvl w:ilvl="7" w:tplc="18090003" w:tentative="1">
+      <w:start w:val="1"/>
+      <w:numFmt w:val="bullet"/>
+      <w:lvlText w:val="o"/>
+      <w:lvlJc w:val="left"/>
+      <w:pPr>
+        <w:ind w:left="6894" w:hanging="360"/>
+      </w:pPr>
+      <w:rPr>
+        <w:rFonts w:ascii="Courier New" w:hAnsi="Courier New" w:cs="Courier New" w:hint="default"/>
+      </w:rPr>
+    </w:lvl>
+    <w:lvl w:ilvl="8" w:tplc="18090005" w:tentative="1">
+      <w:start w:val="1"/>
+      <w:numFmt w:val="bullet"/>
+      <w:lvlText w:val=""/>
+      <w:lvlJc w:val="left"/>
+      <w:pPr>
+        <w:ind w:left="7614" w:hanging="360"/>
+      </w:pPr>
+      <w:rPr>
+        <w:rFonts w:ascii="Wingdings" w:hAnsi="Wingdings" w:hint="default"/>
+      </w:rPr>
+    </w:lvl>
+  </w:abstractNum>
+  <w:abstractNum w:abstractNumId="9" w15:restartNumberingAfterBreak="0">
     <w:nsid w:val="191C0670"/>
     <w:multiLevelType w:val="multilevel"/>
     <w:tmpl w:val="58AA04FA"/>
@@ -20803,7 +21583,120 @@
       </w:rPr>
     </w:lvl>
   </w:abstractNum>
-  <w:abstractNum w:abstractNumId="9" w15:restartNumberingAfterBreak="0">
+  <w:abstractNum w:abstractNumId="10" w15:restartNumberingAfterBreak="0">
+    <w:nsid w:val="1F1A5D79"/>
+    <w:multiLevelType w:val="hybridMultilevel"/>
+    <w:tmpl w:val="8E56E412"/>
+    <w:lvl w:ilvl="0" w:tplc="18090001">
+      <w:start w:val="1"/>
+      <w:numFmt w:val="bullet"/>
+      <w:lvlText w:val=""/>
+      <w:lvlJc w:val="left"/>
+      <w:pPr>
+        <w:ind w:left="1854" w:hanging="360"/>
+      </w:pPr>
+      <w:rPr>
+        <w:rFonts w:ascii="Symbol" w:hAnsi="Symbol" w:hint="default"/>
+      </w:rPr>
+    </w:lvl>
+    <w:lvl w:ilvl="1" w:tplc="18090003" w:tentative="1">
+      <w:start w:val="1"/>
+      <w:numFmt w:val="bullet"/>
+      <w:lvlText w:val="o"/>
+      <w:lvlJc w:val="left"/>
+      <w:pPr>
+        <w:ind w:left="2574" w:hanging="360"/>
+      </w:pPr>
+      <w:rPr>
+        <w:rFonts w:ascii="Courier New" w:hAnsi="Courier New" w:cs="Courier New" w:hint="default"/>
+      </w:rPr>
+    </w:lvl>
+    <w:lvl w:ilvl="2" w:tplc="18090005" w:tentative="1">
+      <w:start w:val="1"/>
+      <w:numFmt w:val="bullet"/>
+      <w:lvlText w:val=""/>
+      <w:lvlJc w:val="left"/>
+      <w:pPr>
+        <w:ind w:left="3294" w:hanging="360"/>
+      </w:pPr>
+      <w:rPr>
+        <w:rFonts w:ascii="Wingdings" w:hAnsi="Wingdings" w:hint="default"/>
+      </w:rPr>
+    </w:lvl>
+    <w:lvl w:ilvl="3" w:tplc="18090001" w:tentative="1">
+      <w:start w:val="1"/>
+      <w:numFmt w:val="bullet"/>
+      <w:lvlText w:val=""/>
+      <w:lvlJc w:val="left"/>
+      <w:pPr>
+        <w:ind w:left="4014" w:hanging="360"/>
+      </w:pPr>
+      <w:rPr>
+        <w:rFonts w:ascii="Symbol" w:hAnsi="Symbol" w:hint="default"/>
+      </w:rPr>
+    </w:lvl>
+    <w:lvl w:ilvl="4" w:tplc="18090003" w:tentative="1">
+      <w:start w:val="1"/>
+      <w:numFmt w:val="bullet"/>
+      <w:lvlText w:val="o"/>
+      <w:lvlJc w:val="left"/>
+      <w:pPr>
+        <w:ind w:left="4734" w:hanging="360"/>
+      </w:pPr>
+      <w:rPr>
+        <w:rFonts w:ascii="Courier New" w:hAnsi="Courier New" w:cs="Courier New" w:hint="default"/>
+      </w:rPr>
+    </w:lvl>
+    <w:lvl w:ilvl="5" w:tplc="18090005" w:tentative="1">
+      <w:start w:val="1"/>
+      <w:numFmt w:val="bullet"/>
+      <w:lvlText w:val=""/>
+      <w:lvlJc w:val="left"/>
+      <w:pPr>
+        <w:ind w:left="5454" w:hanging="360"/>
+      </w:pPr>
+      <w:rPr>
+        <w:rFonts w:ascii="Wingdings" w:hAnsi="Wingdings" w:hint="default"/>
+      </w:rPr>
+    </w:lvl>
+    <w:lvl w:ilvl="6" w:tplc="18090001" w:tentative="1">
+      <w:start w:val="1"/>
+      <w:numFmt w:val="bullet"/>
+      <w:lvlText w:val=""/>
+      <w:lvlJc w:val="left"/>
+      <w:pPr>
+        <w:ind w:left="6174" w:hanging="360"/>
+      </w:pPr>
+      <w:rPr>
+        <w:rFonts w:ascii="Symbol" w:hAnsi="Symbol" w:hint="default"/>
+      </w:rPr>
+    </w:lvl>
+    <w:lvl w:ilvl="7" w:tplc="18090003" w:tentative="1">
+      <w:start w:val="1"/>
+      <w:numFmt w:val="bullet"/>
+      <w:lvlText w:val="o"/>
+      <w:lvlJc w:val="left"/>
+      <w:pPr>
+        <w:ind w:left="6894" w:hanging="360"/>
+      </w:pPr>
+      <w:rPr>
+        <w:rFonts w:ascii="Courier New" w:hAnsi="Courier New" w:cs="Courier New" w:hint="default"/>
+      </w:rPr>
+    </w:lvl>
+    <w:lvl w:ilvl="8" w:tplc="18090005" w:tentative="1">
+      <w:start w:val="1"/>
+      <w:numFmt w:val="bullet"/>
+      <w:lvlText w:val=""/>
+      <w:lvlJc w:val="left"/>
+      <w:pPr>
+        <w:ind w:left="7614" w:hanging="360"/>
+      </w:pPr>
+      <w:rPr>
+        <w:rFonts w:ascii="Wingdings" w:hAnsi="Wingdings" w:hint="default"/>
+      </w:rPr>
+    </w:lvl>
+  </w:abstractNum>
+  <w:abstractNum w:abstractNumId="11" w15:restartNumberingAfterBreak="0">
     <w:nsid w:val="22222150"/>
     <w:multiLevelType w:val="hybridMultilevel"/>
     <w:tmpl w:val="E11462F2"/>
@@ -20944,7 +21837,7 @@
       </w:rPr>
     </w:lvl>
   </w:abstractNum>
-  <w:abstractNum w:abstractNumId="10" w15:restartNumberingAfterBreak="0">
+  <w:abstractNum w:abstractNumId="12" w15:restartNumberingAfterBreak="0">
     <w:nsid w:val="26B52661"/>
     <w:multiLevelType w:val="multilevel"/>
     <w:tmpl w:val="36085540"/>
@@ -21093,7 +21986,7 @@
       </w:rPr>
     </w:lvl>
   </w:abstractNum>
-  <w:abstractNum w:abstractNumId="11" w15:restartNumberingAfterBreak="0">
+  <w:abstractNum w:abstractNumId="13" w15:restartNumberingAfterBreak="0">
     <w:nsid w:val="27A87FA2"/>
     <w:multiLevelType w:val="hybridMultilevel"/>
     <w:tmpl w:val="999675F4"/>
@@ -21206,7 +22099,7 @@
       </w:rPr>
     </w:lvl>
   </w:abstractNum>
-  <w:abstractNum w:abstractNumId="12" w15:restartNumberingAfterBreak="0">
+  <w:abstractNum w:abstractNumId="14" w15:restartNumberingAfterBreak="0">
     <w:nsid w:val="2B6626A0"/>
     <w:multiLevelType w:val="hybridMultilevel"/>
     <w:tmpl w:val="F29E4B70"/>
@@ -21319,7 +22212,7 @@
       </w:rPr>
     </w:lvl>
   </w:abstractNum>
-  <w:abstractNum w:abstractNumId="13" w15:restartNumberingAfterBreak="0">
+  <w:abstractNum w:abstractNumId="15" w15:restartNumberingAfterBreak="0">
     <w:nsid w:val="2E5B2842"/>
     <w:multiLevelType w:val="multilevel"/>
     <w:tmpl w:val="1E589264"/>
@@ -21469,7 +22362,7 @@
       </w:rPr>
     </w:lvl>
   </w:abstractNum>
-  <w:abstractNum w:abstractNumId="14" w15:restartNumberingAfterBreak="0">
+  <w:abstractNum w:abstractNumId="16" w15:restartNumberingAfterBreak="0">
     <w:nsid w:val="2EDE2B9D"/>
     <w:multiLevelType w:val="multilevel"/>
     <w:tmpl w:val="C78CE304"/>
@@ -21618,7 +22511,7 @@
       </w:rPr>
     </w:lvl>
   </w:abstractNum>
-  <w:abstractNum w:abstractNumId="15" w15:restartNumberingAfterBreak="0">
+  <w:abstractNum w:abstractNumId="17" w15:restartNumberingAfterBreak="0">
     <w:nsid w:val="32274D0C"/>
     <w:multiLevelType w:val="multilevel"/>
     <w:tmpl w:val="1A20B82C"/>
@@ -21767,7 +22660,7 @@
       </w:rPr>
     </w:lvl>
   </w:abstractNum>
-  <w:abstractNum w:abstractNumId="16" w15:restartNumberingAfterBreak="0">
+  <w:abstractNum w:abstractNumId="18" w15:restartNumberingAfterBreak="0">
     <w:nsid w:val="39F35E17"/>
     <w:multiLevelType w:val="hybridMultilevel"/>
     <w:tmpl w:val="DDBE7A90"/>
@@ -21880,7 +22773,120 @@
       </w:rPr>
     </w:lvl>
   </w:abstractNum>
-  <w:abstractNum w:abstractNumId="17" w15:restartNumberingAfterBreak="0">
+  <w:abstractNum w:abstractNumId="19" w15:restartNumberingAfterBreak="0">
+    <w:nsid w:val="3B4E6457"/>
+    <w:multiLevelType w:val="hybridMultilevel"/>
+    <w:tmpl w:val="68D894E4"/>
+    <w:lvl w:ilvl="0" w:tplc="18090001">
+      <w:start w:val="1"/>
+      <w:numFmt w:val="bullet"/>
+      <w:lvlText w:val=""/>
+      <w:lvlJc w:val="left"/>
+      <w:pPr>
+        <w:ind w:left="1854" w:hanging="360"/>
+      </w:pPr>
+      <w:rPr>
+        <w:rFonts w:ascii="Symbol" w:hAnsi="Symbol" w:hint="default"/>
+      </w:rPr>
+    </w:lvl>
+    <w:lvl w:ilvl="1" w:tplc="18090003" w:tentative="1">
+      <w:start w:val="1"/>
+      <w:numFmt w:val="bullet"/>
+      <w:lvlText w:val="o"/>
+      <w:lvlJc w:val="left"/>
+      <w:pPr>
+        <w:ind w:left="2574" w:hanging="360"/>
+      </w:pPr>
+      <w:rPr>
+        <w:rFonts w:ascii="Courier New" w:hAnsi="Courier New" w:cs="Courier New" w:hint="default"/>
+      </w:rPr>
+    </w:lvl>
+    <w:lvl w:ilvl="2" w:tplc="18090005" w:tentative="1">
+      <w:start w:val="1"/>
+      <w:numFmt w:val="bullet"/>
+      <w:lvlText w:val=""/>
+      <w:lvlJc w:val="left"/>
+      <w:pPr>
+        <w:ind w:left="3294" w:hanging="360"/>
+      </w:pPr>
+      <w:rPr>
+        <w:rFonts w:ascii="Wingdings" w:hAnsi="Wingdings" w:hint="default"/>
+      </w:rPr>
+    </w:lvl>
+    <w:lvl w:ilvl="3" w:tplc="18090001" w:tentative="1">
+      <w:start w:val="1"/>
+      <w:numFmt w:val="bullet"/>
+      <w:lvlText w:val=""/>
+      <w:lvlJc w:val="left"/>
+      <w:pPr>
+        <w:ind w:left="4014" w:hanging="360"/>
+      </w:pPr>
+      <w:rPr>
+        <w:rFonts w:ascii="Symbol" w:hAnsi="Symbol" w:hint="default"/>
+      </w:rPr>
+    </w:lvl>
+    <w:lvl w:ilvl="4" w:tplc="18090003" w:tentative="1">
+      <w:start w:val="1"/>
+      <w:numFmt w:val="bullet"/>
+      <w:lvlText w:val="o"/>
+      <w:lvlJc w:val="left"/>
+      <w:pPr>
+        <w:ind w:left="4734" w:hanging="360"/>
+      </w:pPr>
+      <w:rPr>
+        <w:rFonts w:ascii="Courier New" w:hAnsi="Courier New" w:cs="Courier New" w:hint="default"/>
+      </w:rPr>
+    </w:lvl>
+    <w:lvl w:ilvl="5" w:tplc="18090005" w:tentative="1">
+      <w:start w:val="1"/>
+      <w:numFmt w:val="bullet"/>
+      <w:lvlText w:val=""/>
+      <w:lvlJc w:val="left"/>
+      <w:pPr>
+        <w:ind w:left="5454" w:hanging="360"/>
+      </w:pPr>
+      <w:rPr>
+        <w:rFonts w:ascii="Wingdings" w:hAnsi="Wingdings" w:hint="default"/>
+      </w:rPr>
+    </w:lvl>
+    <w:lvl w:ilvl="6" w:tplc="18090001" w:tentative="1">
+      <w:start w:val="1"/>
+      <w:numFmt w:val="bullet"/>
+      <w:lvlText w:val=""/>
+      <w:lvlJc w:val="left"/>
+      <w:pPr>
+        <w:ind w:left="6174" w:hanging="360"/>
+      </w:pPr>
+      <w:rPr>
+        <w:rFonts w:ascii="Symbol" w:hAnsi="Symbol" w:hint="default"/>
+      </w:rPr>
+    </w:lvl>
+    <w:lvl w:ilvl="7" w:tplc="18090003" w:tentative="1">
+      <w:start w:val="1"/>
+      <w:numFmt w:val="bullet"/>
+      <w:lvlText w:val="o"/>
+      <w:lvlJc w:val="left"/>
+      <w:pPr>
+        <w:ind w:left="6894" w:hanging="360"/>
+      </w:pPr>
+      <w:rPr>
+        <w:rFonts w:ascii="Courier New" w:hAnsi="Courier New" w:cs="Courier New" w:hint="default"/>
+      </w:rPr>
+    </w:lvl>
+    <w:lvl w:ilvl="8" w:tplc="18090005" w:tentative="1">
+      <w:start w:val="1"/>
+      <w:numFmt w:val="bullet"/>
+      <w:lvlText w:val=""/>
+      <w:lvlJc w:val="left"/>
+      <w:pPr>
+        <w:ind w:left="7614" w:hanging="360"/>
+      </w:pPr>
+      <w:rPr>
+        <w:rFonts w:ascii="Wingdings" w:hAnsi="Wingdings" w:hint="default"/>
+      </w:rPr>
+    </w:lvl>
+  </w:abstractNum>
+  <w:abstractNum w:abstractNumId="20" w15:restartNumberingAfterBreak="0">
     <w:nsid w:val="41E53F09"/>
     <w:multiLevelType w:val="hybridMultilevel"/>
     <w:tmpl w:val="20F26594"/>
@@ -21993,7 +22999,7 @@
       </w:rPr>
     </w:lvl>
   </w:abstractNum>
-  <w:abstractNum w:abstractNumId="18" w15:restartNumberingAfterBreak="0">
+  <w:abstractNum w:abstractNumId="21" w15:restartNumberingAfterBreak="0">
     <w:nsid w:val="44B17217"/>
     <w:multiLevelType w:val="hybridMultilevel"/>
     <w:tmpl w:val="BC4A1B86"/>
@@ -22111,7 +23117,7 @@
       </w:pPr>
     </w:lvl>
   </w:abstractNum>
-  <w:abstractNum w:abstractNumId="19" w15:restartNumberingAfterBreak="0">
+  <w:abstractNum w:abstractNumId="22" w15:restartNumberingAfterBreak="0">
     <w:nsid w:val="47FB1A5C"/>
     <w:multiLevelType w:val="hybridMultilevel"/>
     <w:tmpl w:val="FE1C0618"/>
@@ -22224,7 +23230,7 @@
       </w:rPr>
     </w:lvl>
   </w:abstractNum>
-  <w:abstractNum w:abstractNumId="20" w15:restartNumberingAfterBreak="0">
+  <w:abstractNum w:abstractNumId="23" w15:restartNumberingAfterBreak="0">
     <w:nsid w:val="4A223F4A"/>
     <w:multiLevelType w:val="hybridMultilevel"/>
     <w:tmpl w:val="707242A8"/>
@@ -22342,7 +23348,7 @@
       </w:pPr>
     </w:lvl>
   </w:abstractNum>
-  <w:abstractNum w:abstractNumId="21" w15:restartNumberingAfterBreak="0">
+  <w:abstractNum w:abstractNumId="24" w15:restartNumberingAfterBreak="0">
     <w:nsid w:val="531E7290"/>
     <w:multiLevelType w:val="hybridMultilevel"/>
     <w:tmpl w:val="C3A63910"/>
@@ -22428,7 +23434,7 @@
       </w:pPr>
     </w:lvl>
   </w:abstractNum>
-  <w:abstractNum w:abstractNumId="22" w15:restartNumberingAfterBreak="0">
+  <w:abstractNum w:abstractNumId="25" w15:restartNumberingAfterBreak="0">
     <w:nsid w:val="56094C27"/>
     <w:multiLevelType w:val="hybridMultilevel"/>
     <w:tmpl w:val="4D66D23E"/>
@@ -22546,7 +23552,7 @@
       </w:pPr>
     </w:lvl>
   </w:abstractNum>
-  <w:abstractNum w:abstractNumId="23" w15:restartNumberingAfterBreak="0">
+  <w:abstractNum w:abstractNumId="26" w15:restartNumberingAfterBreak="0">
     <w:nsid w:val="5BD70365"/>
     <w:multiLevelType w:val="multilevel"/>
     <w:tmpl w:val="C5981386"/>
@@ -22695,7 +23701,7 @@
       </w:rPr>
     </w:lvl>
   </w:abstractNum>
-  <w:abstractNum w:abstractNumId="24" w15:restartNumberingAfterBreak="0">
+  <w:abstractNum w:abstractNumId="27" w15:restartNumberingAfterBreak="0">
     <w:nsid w:val="5D610ED8"/>
     <w:multiLevelType w:val="hybridMultilevel"/>
     <w:tmpl w:val="5B1467D8"/>
@@ -22808,7 +23814,7 @@
       </w:rPr>
     </w:lvl>
   </w:abstractNum>
-  <w:abstractNum w:abstractNumId="25" w15:restartNumberingAfterBreak="0">
+  <w:abstractNum w:abstractNumId="28" w15:restartNumberingAfterBreak="0">
     <w:nsid w:val="61AE2B29"/>
     <w:multiLevelType w:val="hybridMultilevel"/>
     <w:tmpl w:val="A210F128"/>
@@ -22921,7 +23927,7 @@
       </w:rPr>
     </w:lvl>
   </w:abstractNum>
-  <w:abstractNum w:abstractNumId="26" w15:restartNumberingAfterBreak="0">
+  <w:abstractNum w:abstractNumId="29" w15:restartNumberingAfterBreak="0">
     <w:nsid w:val="627D252A"/>
     <w:multiLevelType w:val="hybridMultilevel"/>
     <w:tmpl w:val="D016708A"/>
@@ -23034,7 +24040,7 @@
       </w:rPr>
     </w:lvl>
   </w:abstractNum>
-  <w:abstractNum w:abstractNumId="27" w15:restartNumberingAfterBreak="0">
+  <w:abstractNum w:abstractNumId="30" w15:restartNumberingAfterBreak="0">
     <w:nsid w:val="6338381A"/>
     <w:multiLevelType w:val="multilevel"/>
     <w:tmpl w:val="DE0E7BF6"/>
@@ -23183,7 +24189,7 @@
       </w:rPr>
     </w:lvl>
   </w:abstractNum>
-  <w:abstractNum w:abstractNumId="28" w15:restartNumberingAfterBreak="0">
+  <w:abstractNum w:abstractNumId="31" w15:restartNumberingAfterBreak="0">
     <w:nsid w:val="64B825ED"/>
     <w:multiLevelType w:val="multilevel"/>
     <w:tmpl w:val="3E689372"/>
@@ -23332,7 +24338,7 @@
       </w:rPr>
     </w:lvl>
   </w:abstractNum>
-  <w:abstractNum w:abstractNumId="29" w15:restartNumberingAfterBreak="0">
+  <w:abstractNum w:abstractNumId="32" w15:restartNumberingAfterBreak="0">
     <w:nsid w:val="659253AD"/>
     <w:multiLevelType w:val="hybridMultilevel"/>
     <w:tmpl w:val="BE683636"/>
@@ -23445,7 +24451,7 @@
       </w:rPr>
     </w:lvl>
   </w:abstractNum>
-  <w:abstractNum w:abstractNumId="30" w15:restartNumberingAfterBreak="0">
+  <w:abstractNum w:abstractNumId="33" w15:restartNumberingAfterBreak="0">
     <w:nsid w:val="67B00980"/>
     <w:multiLevelType w:val="hybridMultilevel"/>
     <w:tmpl w:val="0210A1EE"/>
@@ -23586,7 +24592,7 @@
       </w:rPr>
     </w:lvl>
   </w:abstractNum>
-  <w:abstractNum w:abstractNumId="31" w15:restartNumberingAfterBreak="0">
+  <w:abstractNum w:abstractNumId="34" w15:restartNumberingAfterBreak="0">
     <w:nsid w:val="6823470B"/>
     <w:multiLevelType w:val="hybridMultilevel"/>
     <w:tmpl w:val="58147A18"/>
@@ -23699,7 +24705,7 @@
       </w:rPr>
     </w:lvl>
   </w:abstractNum>
-  <w:abstractNum w:abstractNumId="32" w15:restartNumberingAfterBreak="0">
+  <w:abstractNum w:abstractNumId="35" w15:restartNumberingAfterBreak="0">
     <w:nsid w:val="69AE01EF"/>
     <w:multiLevelType w:val="multilevel"/>
     <w:tmpl w:val="C7D0FCC8"/>
@@ -23848,7 +24854,7 @@
       </w:rPr>
     </w:lvl>
   </w:abstractNum>
-  <w:abstractNum w:abstractNumId="33" w15:restartNumberingAfterBreak="0">
+  <w:abstractNum w:abstractNumId="36" w15:restartNumberingAfterBreak="0">
     <w:nsid w:val="6DE12357"/>
     <w:multiLevelType w:val="hybridMultilevel"/>
     <w:tmpl w:val="6E621472"/>
@@ -23965,7 +24971,7 @@
       </w:pPr>
     </w:lvl>
   </w:abstractNum>
-  <w:abstractNum w:abstractNumId="34" w15:restartNumberingAfterBreak="0">
+  <w:abstractNum w:abstractNumId="37" w15:restartNumberingAfterBreak="0">
     <w:nsid w:val="6EAF72DF"/>
     <w:multiLevelType w:val="multilevel"/>
     <w:tmpl w:val="25E08458"/>
@@ -24114,7 +25120,7 @@
       </w:rPr>
     </w:lvl>
   </w:abstractNum>
-  <w:abstractNum w:abstractNumId="35" w15:restartNumberingAfterBreak="0">
+  <w:abstractNum w:abstractNumId="38" w15:restartNumberingAfterBreak="0">
     <w:nsid w:val="707928F4"/>
     <w:multiLevelType w:val="multilevel"/>
     <w:tmpl w:val="A71A1786"/>
@@ -24263,7 +25269,7 @@
       </w:rPr>
     </w:lvl>
   </w:abstractNum>
-  <w:abstractNum w:abstractNumId="36" w15:restartNumberingAfterBreak="0">
+  <w:abstractNum w:abstractNumId="39" w15:restartNumberingAfterBreak="0">
     <w:nsid w:val="72654A2A"/>
     <w:multiLevelType w:val="hybridMultilevel"/>
     <w:tmpl w:val="CBE21AD8"/>
@@ -24376,7 +25382,7 @@
       </w:rPr>
     </w:lvl>
   </w:abstractNum>
-  <w:abstractNum w:abstractNumId="37" w15:restartNumberingAfterBreak="0">
+  <w:abstractNum w:abstractNumId="40" w15:restartNumberingAfterBreak="0">
     <w:nsid w:val="7AFC5BA0"/>
     <w:multiLevelType w:val="hybridMultilevel"/>
     <w:tmpl w:val="BF2808EE"/>
@@ -24489,7 +25495,7 @@
       </w:rPr>
     </w:lvl>
   </w:abstractNum>
-  <w:abstractNum w:abstractNumId="38" w15:restartNumberingAfterBreak="0">
+  <w:abstractNum w:abstractNumId="41" w15:restartNumberingAfterBreak="0">
     <w:nsid w:val="7C0F3112"/>
     <w:multiLevelType w:val="multilevel"/>
     <w:tmpl w:val="948C48BA"/>
@@ -24638,7 +25644,7 @@
       </w:rPr>
     </w:lvl>
   </w:abstractNum>
-  <w:abstractNum w:abstractNumId="39" w15:restartNumberingAfterBreak="0">
+  <w:abstractNum w:abstractNumId="42" w15:restartNumberingAfterBreak="0">
     <w:nsid w:val="7D8D6077"/>
     <w:multiLevelType w:val="multilevel"/>
     <w:tmpl w:val="E55A4830"/>
@@ -24787,7 +25793,7 @@
       </w:rPr>
     </w:lvl>
   </w:abstractNum>
-  <w:abstractNum w:abstractNumId="40" w15:restartNumberingAfterBreak="0">
+  <w:abstractNum w:abstractNumId="43" w15:restartNumberingAfterBreak="0">
     <w:nsid w:val="7DE93002"/>
     <w:multiLevelType w:val="hybridMultilevel"/>
     <w:tmpl w:val="4F0040B2"/>
@@ -24901,40 +25907,40 @@
     </w:lvl>
   </w:abstractNum>
   <w:num w:numId="1">
-    <w:abstractNumId w:val="13"/>
+    <w:abstractNumId w:val="15"/>
   </w:num>
   <w:num w:numId="2">
-    <w:abstractNumId w:val="30"/>
+    <w:abstractNumId w:val="33"/>
   </w:num>
   <w:num w:numId="3">
-    <w:abstractNumId w:val="18"/>
+    <w:abstractNumId w:val="21"/>
   </w:num>
   <w:num w:numId="4">
-    <w:abstractNumId w:val="20"/>
+    <w:abstractNumId w:val="23"/>
   </w:num>
   <w:num w:numId="5">
-    <w:abstractNumId w:val="22"/>
+    <w:abstractNumId w:val="25"/>
   </w:num>
   <w:num w:numId="6">
-    <w:abstractNumId w:val="33"/>
+    <w:abstractNumId w:val="36"/>
   </w:num>
   <w:num w:numId="7">
-    <w:abstractNumId w:val="9"/>
+    <w:abstractNumId w:val="11"/>
   </w:num>
   <w:num w:numId="8">
-    <w:abstractNumId w:val="40"/>
+    <w:abstractNumId w:val="43"/>
   </w:num>
   <w:num w:numId="9">
-    <w:abstractNumId w:val="25"/>
+    <w:abstractNumId w:val="28"/>
   </w:num>
   <w:num w:numId="10">
     <w:abstractNumId w:val="0"/>
   </w:num>
   <w:num w:numId="11">
-    <w:abstractNumId w:val="32"/>
+    <w:abstractNumId w:val="35"/>
   </w:num>
   <w:num w:numId="12">
-    <w:abstractNumId w:val="16"/>
+    <w:abstractNumId w:val="18"/>
   </w:num>
   <w:num w:numId="13">
     <w:abstractNumId w:val="1"/>
@@ -24943,73 +25949,73 @@
     <w:abstractNumId w:val="4"/>
   </w:num>
   <w:num w:numId="15">
-    <w:abstractNumId w:val="29"/>
+    <w:abstractNumId w:val="32"/>
   </w:num>
   <w:num w:numId="16">
-    <w:abstractNumId w:val="21"/>
+    <w:abstractNumId w:val="24"/>
   </w:num>
   <w:num w:numId="17">
-    <w:abstractNumId w:val="37"/>
+    <w:abstractNumId w:val="40"/>
   </w:num>
   <w:num w:numId="18">
-    <w:abstractNumId w:val="24"/>
+    <w:abstractNumId w:val="27"/>
   </w:num>
   <w:num w:numId="19">
-    <w:abstractNumId w:val="31"/>
+    <w:abstractNumId w:val="34"/>
   </w:num>
   <w:num w:numId="20">
-    <w:abstractNumId w:val="19"/>
+    <w:abstractNumId w:val="22"/>
   </w:num>
   <w:num w:numId="21">
-    <w:abstractNumId w:val="12"/>
+    <w:abstractNumId w:val="14"/>
   </w:num>
   <w:num w:numId="22">
     <w:abstractNumId w:val="7"/>
   </w:num>
   <w:num w:numId="23">
+    <w:abstractNumId w:val="29"/>
+  </w:num>
+  <w:num w:numId="24">
+    <w:abstractNumId w:val="20"/>
+  </w:num>
+  <w:num w:numId="25">
+    <w:abstractNumId w:val="38"/>
+  </w:num>
+  <w:num w:numId="26">
+    <w:abstractNumId w:val="41"/>
+  </w:num>
+  <w:num w:numId="27">
+    <w:abstractNumId w:val="17"/>
+  </w:num>
+  <w:num w:numId="28">
+    <w:abstractNumId w:val="37"/>
+  </w:num>
+  <w:num w:numId="29">
     <w:abstractNumId w:val="26"/>
   </w:num>
-  <w:num w:numId="24">
-    <w:abstractNumId w:val="17"/>
-  </w:num>
-  <w:num w:numId="25">
-    <w:abstractNumId w:val="35"/>
-  </w:num>
-  <w:num w:numId="26">
-    <w:abstractNumId w:val="38"/>
-  </w:num>
-  <w:num w:numId="27">
-    <w:abstractNumId w:val="15"/>
-  </w:num>
-  <w:num w:numId="28">
-    <w:abstractNumId w:val="34"/>
-  </w:num>
-  <w:num w:numId="29">
-    <w:abstractNumId w:val="23"/>
-  </w:num>
   <w:num w:numId="30">
-    <w:abstractNumId w:val="10"/>
+    <w:abstractNumId w:val="12"/>
   </w:num>
   <w:num w:numId="31">
-    <w:abstractNumId w:val="39"/>
+    <w:abstractNumId w:val="42"/>
   </w:num>
   <w:num w:numId="32">
-    <w:abstractNumId w:val="27"/>
+    <w:abstractNumId w:val="30"/>
   </w:num>
   <w:num w:numId="33">
     <w:abstractNumId w:val="5"/>
   </w:num>
   <w:num w:numId="34">
-    <w:abstractNumId w:val="14"/>
+    <w:abstractNumId w:val="16"/>
   </w:num>
   <w:num w:numId="35">
-    <w:abstractNumId w:val="28"/>
+    <w:abstractNumId w:val="31"/>
   </w:num>
   <w:num w:numId="36">
     <w:abstractNumId w:val="2"/>
   </w:num>
   <w:num w:numId="37">
-    <w:abstractNumId w:val="8"/>
+    <w:abstractNumId w:val="9"/>
   </w:num>
   <w:num w:numId="38">
     <w:abstractNumId w:val="6"/>
@@ -25018,10 +26024,19 @@
     <w:abstractNumId w:val="3"/>
   </w:num>
   <w:num w:numId="40">
-    <w:abstractNumId w:val="36"/>
+    <w:abstractNumId w:val="39"/>
   </w:num>
   <w:num w:numId="41">
-    <w:abstractNumId w:val="11"/>
+    <w:abstractNumId w:val="13"/>
+  </w:num>
+  <w:num w:numId="42">
+    <w:abstractNumId w:val="10"/>
+  </w:num>
+  <w:num w:numId="43">
+    <w:abstractNumId w:val="19"/>
+  </w:num>
+  <w:num w:numId="44">
+    <w:abstractNumId w:val="8"/>
   </w:num>
   <w:numIdMacAtCleanup w:val="15"/>
 </w:numbering>
@@ -27174,161 +28189,10 @@
 
 <file path=customXml/item1.xml><?xml version="1.0" encoding="utf-8"?>
 <?mso-contentType ?>
-<spe:Receivers xmlns:spe="http://schemas.microsoft.com/sharepoint/events">
-  <Receiver>
-    <Name>Document ID Generator</Name>
-    <Synchronization>Synchronous</Synchronization>
-    <Type>10001</Type>
-    <SequenceNumber>1000</SequenceNumber>
-    <Assembly>Microsoft.Office.DocumentManagement, Version=14.0.0.0, Culture=neutral, PublicKeyToken=71e9bce111e9429c</Assembly>
-    <Class>Microsoft.Office.DocumentManagement.Internal.DocIdHandler</Class>
-    <Data/>
-    <Filter/>
-  </Receiver>
-  <Receiver>
-    <Name>Document ID Generator</Name>
-    <Synchronization>Synchronous</Synchronization>
-    <Type>10002</Type>
-    <SequenceNumber>1001</SequenceNumber>
-    <Assembly>Microsoft.Office.DocumentManagement, Version=14.0.0.0, Culture=neutral, PublicKeyToken=71e9bce111e9429c</Assembly>
-    <Class>Microsoft.Office.DocumentManagement.Internal.DocIdHandler</Class>
-    <Data/>
-    <Filter/>
-  </Receiver>
-  <Receiver>
-    <Name>Document ID Generator</Name>
-    <Synchronization>Synchronous</Synchronization>
-    <Type>10004</Type>
-    <SequenceNumber>1002</SequenceNumber>
-    <Assembly>Microsoft.Office.DocumentManagement, Version=14.0.0.0, Culture=neutral, PublicKeyToken=71e9bce111e9429c</Assembly>
-    <Class>Microsoft.Office.DocumentManagement.Internal.DocIdHandler</Class>
-    <Data/>
-    <Filter/>
-  </Receiver>
-  <Receiver>
-    <Name>Document ID Generator</Name>
-    <Synchronization>Synchronous</Synchronization>
-    <Type>10006</Type>
-    <SequenceNumber>1003</SequenceNumber>
-    <Assembly>Microsoft.Office.DocumentManagement, Version=14.0.0.0, Culture=neutral, PublicKeyToken=71e9bce111e9429c</Assembly>
-    <Class>Microsoft.Office.DocumentManagement.Internal.DocIdHandler</Class>
-    <Data/>
-    <Filter/>
-  </Receiver>
-  <Receiver>
-    <Name>Document ID Generator</Name>
-    <Synchronization>Synchronous</Synchronization>
-    <Type>10001</Type>
-    <SequenceNumber>1000</SequenceNumber>
-    <Assembly>Microsoft.Office.DocumentManagement, Version=14.0.0.0, Culture=neutral, PublicKeyToken=71e9bce111e9429c</Assembly>
-    <Class>Microsoft.Office.DocumentManagement.Internal.DocIdHandler</Class>
-    <Data/>
-    <Filter/>
-  </Receiver>
-  <Receiver>
-    <Name>Document ID Generator</Name>
-    <Synchronization>Synchronous</Synchronization>
-    <Type>10002</Type>
-    <SequenceNumber>1001</SequenceNumber>
-    <Assembly>Microsoft.Office.DocumentManagement, Version=14.0.0.0, Culture=neutral, PublicKeyToken=71e9bce111e9429c</Assembly>
-    <Class>Microsoft.Office.DocumentManagement.Internal.DocIdHandler</Class>
-    <Data/>
-    <Filter/>
-  </Receiver>
-  <Receiver>
-    <Name>Document ID Generator</Name>
-    <Synchronization>Synchronous</Synchronization>
-    <Type>10004</Type>
-    <SequenceNumber>1002</SequenceNumber>
-    <Assembly>Microsoft.Office.DocumentManagement, Version=14.0.0.0, Culture=neutral, PublicKeyToken=71e9bce111e9429c</Assembly>
-    <Class>Microsoft.Office.DocumentManagement.Internal.DocIdHandler</Class>
-    <Data/>
-    <Filter/>
-  </Receiver>
-  <Receiver>
-    <Name>Document ID Generator</Name>
-    <Synchronization>Synchronous</Synchronization>
-    <Type>10006</Type>
-    <SequenceNumber>1003</SequenceNumber>
-    <Assembly>Microsoft.Office.DocumentManagement, Version=14.0.0.0, Culture=neutral, PublicKeyToken=71e9bce111e9429c</Assembly>
-    <Class>Microsoft.Office.DocumentManagement.Internal.DocIdHandler</Class>
-    <Data/>
-    <Filter/>
-  </Receiver>
-</spe:Receivers>
+<SharedContentType xmlns="Microsoft.SharePoint.Taxonomy.ContentTypeSync" SourceId="1a4ba186-3518-432c-9561-7a0f3424a65e" ContentTypeId="0x010100A7E734F647EE7C4F86DAB9A69098C7820224" PreviousValue="false"/>
 </file>
 
 <file path=customXml/item2.xml><?xml version="1.0" encoding="utf-8"?>
-<?mso-contentType ?>
-<SharedContentType xmlns="Microsoft.SharePoint.Taxonomy.ContentTypeSync" SourceId="1a4ba186-3518-432c-9561-7a0f3424a65e" ContentTypeId="0x010100A7E734F647EE7C4F86DAB9A69098C7820224" PreviousValue="false"/>
-</file>
-
-<file path=customXml/item3.xml><?xml version="1.0" encoding="utf-8"?>
-<p:properties xmlns:p="http://schemas.microsoft.com/office/2006/metadata/properties" xmlns:xsi="http://www.w3.org/2001/XMLSchema-instance" xmlns:pc="http://schemas.microsoft.com/office/infopath/2007/PartnerControls">
-  <documentManagement>
-    <TaxKeywordTaxHTField xmlns="5c1b9bb2-1639-4569-abf8-361ff49d18c0">
-      <Terms xmlns="http://schemas.microsoft.com/office/infopath/2007/PartnerControls">
-        <TermInfo xmlns="http://schemas.microsoft.com/office/infopath/2007/PartnerControls">
-          <TermName>Data and Web Mining</TermName>
-          <TermId>11111111-1111-1111-1111-111111111111</TermId>
-        </TermInfo>
-      </Terms>
-    </TaxKeywordTaxHTField>
-    <TaxCatchAll xmlns="5c1b9bb2-1639-4569-abf8-361ff49d18c0">
-      <Value>168</Value>
-      <Value>6</Value>
-      <Value>4</Value>
-      <Value>3</Value>
-      <Value>167</Value>
-      <Value>1</Value>
-    </TaxCatchAll>
-    <k375496e9e1d4cf7b8304db24b3b1dc5 xmlns="5c1b9bb2-1639-4569-abf8-361ff49d18c0">
-      <Terms xmlns="http://schemas.microsoft.com/office/infopath/2007/PartnerControls"/>
-    </k375496e9e1d4cf7b8304db24b3b1dc5>
-    <Doc.No. xmlns="5c1b9bb2-1639-4569-abf8-361ff49d18c0" xsi:nil="true"/>
-    <k0b2f826cebc49b399f646925834cd57 xmlns="5c1b9bb2-1639-4569-abf8-361ff49d18c0">
-      <Terms xmlns="http://schemas.microsoft.com/office/infopath/2007/PartnerControls">
-        <TermInfo xmlns="http://schemas.microsoft.com/office/infopath/2007/PartnerControls">
-          <TermName xmlns="http://schemas.microsoft.com/office/infopath/2007/PartnerControls">No</TermName>
-          <TermId xmlns="http://schemas.microsoft.com/office/infopath/2007/PartnerControls">db5cd7d0-819b-410f-962f-6615d83ad4b0</TermId>
-        </TermInfo>
-      </Terms>
-    </k0b2f826cebc49b399f646925834cd57>
-    <m6282953a1324c7dbf10c941a684715f xmlns="5c1b9bb2-1639-4569-abf8-361ff49d18c0">
-      <Terms xmlns="http://schemas.microsoft.com/office/infopath/2007/PartnerControls"/>
-    </m6282953a1324c7dbf10c941a684715f>
-    <RoutingRuleDescription xmlns="http://schemas.microsoft.com/sharepoint/v3" xsi:nil="true"/>
-    <Location xmlns="http://schemas.microsoft.com/sharepoint/v3/fields" xsi:nil="true"/>
-    <cccaafc1256d40b09cc783bfe22f5c32 xmlns="5c1b9bb2-1639-4569-abf8-361ff49d18c0">
-      <Terms xmlns="http://schemas.microsoft.com/office/infopath/2007/PartnerControls">
-        <TermInfo xmlns="http://schemas.microsoft.com/office/infopath/2007/PartnerControls">
-          <TermName xmlns="http://schemas.microsoft.com/office/infopath/2007/PartnerControls">None</TermName>
-          <TermId xmlns="http://schemas.microsoft.com/office/infopath/2007/PartnerControls">b44969fd-4446-4d2a-b999-3ffbb251ce01</TermId>
-        </TermInfo>
-      </Terms>
-    </cccaafc1256d40b09cc783bfe22f5c32>
-    <Issue xmlns="5c1b9bb2-1639-4569-abf8-361ff49d18c0" xsi:nil="true"/>
-    <_dlc_DocId xmlns="a186bcf1-0ea9-4f9d-97ce-5956c7a58864">2A4JNW5QJPRT-689367291-1191</_dlc_DocId>
-    <_dlc_DocIdUrl xmlns="a186bcf1-0ea9-4f9d-97ce-5956c7a58864">
-      <Url>https://connect/teamshare/IMandT/TeamPrivate/AIInfra/_layouts/DocIdRedir.aspx?ID=2A4JNW5QJPRT-689367291-1191</Url>
-      <Description>2A4JNW5QJPRT-689367291-1191</Description>
-    </_dlc_DocIdUrl>
-    <Document_x0020_Type xmlns="14314bf2-d8ea-460d-9f54-3c374d3d0bc0">Report</Document_x0020_Type>
-    <Project_x0020_Name xmlns="14314bf2-d8ea-460d-9f54-3c374d3d0bc0" xsi:nil="true"/>
-  </documentManagement>
-</p:properties>
-</file>
-
-<file path=customXml/item4.xml><?xml version="1.0" encoding="utf-8"?>
-<?mso-contentType ?>
-<FormTemplates xmlns="http://schemas.microsoft.com/sharepoint/v3/contenttype/forms">
-  <Display>DocumentLibraryForm</Display>
-  <Edit>DocumentLibraryForm</Edit>
-  <New>DocumentLibraryForm</New>
-</FormTemplates>
-</file>
-
-<file path=customXml/item5.xml><?xml version="1.0" encoding="utf-8"?>
 <ct:contentTypeSchema xmlns:ct="http://schemas.microsoft.com/office/2006/metadata/contentType" xmlns:ma="http://schemas.microsoft.com/office/2006/metadata/properties/metaAttributes" ct:_="" ma:_="" ma:contentTypeName="Word" ma:contentTypeID="0x010100A7E734F647EE7C4F86DAB9A69098C782022400BF6E643B4A341345BD6363F8CE34B5D8" ma:contentTypeVersion="9" ma:contentTypeDescription="" ma:contentTypeScope="" ma:versionID="8c01b84df54c4dedb4075576339ac11a">
   <xsd:schema xmlns:xsd="http://www.w3.org/2001/XMLSchema" xmlns:xs="http://www.w3.org/2001/XMLSchema" xmlns:p="http://schemas.microsoft.com/office/2006/metadata/properties" xmlns:ns1="http://schemas.microsoft.com/sharepoint/v3" xmlns:ns2="http://schemas.microsoft.com/sharepoint/v3/fields" xmlns:ns3="5c1b9bb2-1639-4569-abf8-361ff49d18c0" xmlns:ns4="a186bcf1-0ea9-4f9d-97ce-5956c7a58864" xmlns:ns5="14314bf2-d8ea-460d-9f54-3c374d3d0bc0" targetNamespace="http://schemas.microsoft.com/office/2006/metadata/properties" ma:root="true" ma:fieldsID="836ab43a5a708514794883ee9e678ed3" ns1:_="" ns2:_="" ns3:_="" ns4:_="" ns5:_="">
     <xsd:import namespace="http://schemas.microsoft.com/sharepoint/v3"/>
@@ -27607,6 +28471,157 @@
 </ct:contentTypeSchema>
 </file>
 
+<file path=customXml/item3.xml><?xml version="1.0" encoding="utf-8"?>
+<?mso-contentType ?>
+<FormTemplates xmlns="http://schemas.microsoft.com/sharepoint/v3/contenttype/forms">
+  <Display>DocumentLibraryForm</Display>
+  <Edit>DocumentLibraryForm</Edit>
+  <New>DocumentLibraryForm</New>
+</FormTemplates>
+</file>
+
+<file path=customXml/item4.xml><?xml version="1.0" encoding="utf-8"?>
+<p:properties xmlns:p="http://schemas.microsoft.com/office/2006/metadata/properties" xmlns:xsi="http://www.w3.org/2001/XMLSchema-instance" xmlns:pc="http://schemas.microsoft.com/office/infopath/2007/PartnerControls">
+  <documentManagement>
+    <TaxKeywordTaxHTField xmlns="5c1b9bb2-1639-4569-abf8-361ff49d18c0">
+      <Terms xmlns="http://schemas.microsoft.com/office/infopath/2007/PartnerControls">
+        <TermInfo xmlns="http://schemas.microsoft.com/office/infopath/2007/PartnerControls">
+          <TermName>Data and Web Mining</TermName>
+          <TermId>11111111-1111-1111-1111-111111111111</TermId>
+        </TermInfo>
+      </Terms>
+    </TaxKeywordTaxHTField>
+    <TaxCatchAll xmlns="5c1b9bb2-1639-4569-abf8-361ff49d18c0">
+      <Value>168</Value>
+      <Value>6</Value>
+      <Value>4</Value>
+      <Value>3</Value>
+      <Value>167</Value>
+      <Value>1</Value>
+    </TaxCatchAll>
+    <k375496e9e1d4cf7b8304db24b3b1dc5 xmlns="5c1b9bb2-1639-4569-abf8-361ff49d18c0">
+      <Terms xmlns="http://schemas.microsoft.com/office/infopath/2007/PartnerControls"/>
+    </k375496e9e1d4cf7b8304db24b3b1dc5>
+    <Doc.No. xmlns="5c1b9bb2-1639-4569-abf8-361ff49d18c0" xsi:nil="true"/>
+    <k0b2f826cebc49b399f646925834cd57 xmlns="5c1b9bb2-1639-4569-abf8-361ff49d18c0">
+      <Terms xmlns="http://schemas.microsoft.com/office/infopath/2007/PartnerControls">
+        <TermInfo xmlns="http://schemas.microsoft.com/office/infopath/2007/PartnerControls">
+          <TermName xmlns="http://schemas.microsoft.com/office/infopath/2007/PartnerControls">No</TermName>
+          <TermId xmlns="http://schemas.microsoft.com/office/infopath/2007/PartnerControls">db5cd7d0-819b-410f-962f-6615d83ad4b0</TermId>
+        </TermInfo>
+      </Terms>
+    </k0b2f826cebc49b399f646925834cd57>
+    <m6282953a1324c7dbf10c941a684715f xmlns="5c1b9bb2-1639-4569-abf8-361ff49d18c0">
+      <Terms xmlns="http://schemas.microsoft.com/office/infopath/2007/PartnerControls"/>
+    </m6282953a1324c7dbf10c941a684715f>
+    <RoutingRuleDescription xmlns="http://schemas.microsoft.com/sharepoint/v3" xsi:nil="true"/>
+    <Location xmlns="http://schemas.microsoft.com/sharepoint/v3/fields" xsi:nil="true"/>
+    <cccaafc1256d40b09cc783bfe22f5c32 xmlns="5c1b9bb2-1639-4569-abf8-361ff49d18c0">
+      <Terms xmlns="http://schemas.microsoft.com/office/infopath/2007/PartnerControls">
+        <TermInfo xmlns="http://schemas.microsoft.com/office/infopath/2007/PartnerControls">
+          <TermName xmlns="http://schemas.microsoft.com/office/infopath/2007/PartnerControls">None</TermName>
+          <TermId xmlns="http://schemas.microsoft.com/office/infopath/2007/PartnerControls">b44969fd-4446-4d2a-b999-3ffbb251ce01</TermId>
+        </TermInfo>
+      </Terms>
+    </cccaafc1256d40b09cc783bfe22f5c32>
+    <Issue xmlns="5c1b9bb2-1639-4569-abf8-361ff49d18c0" xsi:nil="true"/>
+    <_dlc_DocId xmlns="a186bcf1-0ea9-4f9d-97ce-5956c7a58864">2A4JNW5QJPRT-689367291-1191</_dlc_DocId>
+    <_dlc_DocIdUrl xmlns="a186bcf1-0ea9-4f9d-97ce-5956c7a58864">
+      <Url>https://connect/teamshare/IMandT/TeamPrivate/AIInfra/_layouts/DocIdRedir.aspx?ID=2A4JNW5QJPRT-689367291-1191</Url>
+      <Description>2A4JNW5QJPRT-689367291-1191</Description>
+    </_dlc_DocIdUrl>
+    <Document_x0020_Type xmlns="14314bf2-d8ea-460d-9f54-3c374d3d0bc0">Report</Document_x0020_Type>
+    <Project_x0020_Name xmlns="14314bf2-d8ea-460d-9f54-3c374d3d0bc0" xsi:nil="true"/>
+  </documentManagement>
+</p:properties>
+</file>
+
+<file path=customXml/item5.xml><?xml version="1.0" encoding="utf-8"?>
+<?mso-contentType ?>
+<spe:Receivers xmlns:spe="http://schemas.microsoft.com/sharepoint/events">
+  <Receiver>
+    <Name>Document ID Generator</Name>
+    <Synchronization>Synchronous</Synchronization>
+    <Type>10001</Type>
+    <SequenceNumber>1000</SequenceNumber>
+    <Assembly>Microsoft.Office.DocumentManagement, Version=14.0.0.0, Culture=neutral, PublicKeyToken=71e9bce111e9429c</Assembly>
+    <Class>Microsoft.Office.DocumentManagement.Internal.DocIdHandler</Class>
+    <Data/>
+    <Filter/>
+  </Receiver>
+  <Receiver>
+    <Name>Document ID Generator</Name>
+    <Synchronization>Synchronous</Synchronization>
+    <Type>10002</Type>
+    <SequenceNumber>1001</SequenceNumber>
+    <Assembly>Microsoft.Office.DocumentManagement, Version=14.0.0.0, Culture=neutral, PublicKeyToken=71e9bce111e9429c</Assembly>
+    <Class>Microsoft.Office.DocumentManagement.Internal.DocIdHandler</Class>
+    <Data/>
+    <Filter/>
+  </Receiver>
+  <Receiver>
+    <Name>Document ID Generator</Name>
+    <Synchronization>Synchronous</Synchronization>
+    <Type>10004</Type>
+    <SequenceNumber>1002</SequenceNumber>
+    <Assembly>Microsoft.Office.DocumentManagement, Version=14.0.0.0, Culture=neutral, PublicKeyToken=71e9bce111e9429c</Assembly>
+    <Class>Microsoft.Office.DocumentManagement.Internal.DocIdHandler</Class>
+    <Data/>
+    <Filter/>
+  </Receiver>
+  <Receiver>
+    <Name>Document ID Generator</Name>
+    <Synchronization>Synchronous</Synchronization>
+    <Type>10006</Type>
+    <SequenceNumber>1003</SequenceNumber>
+    <Assembly>Microsoft.Office.DocumentManagement, Version=14.0.0.0, Culture=neutral, PublicKeyToken=71e9bce111e9429c</Assembly>
+    <Class>Microsoft.Office.DocumentManagement.Internal.DocIdHandler</Class>
+    <Data/>
+    <Filter/>
+  </Receiver>
+  <Receiver>
+    <Name>Document ID Generator</Name>
+    <Synchronization>Synchronous</Synchronization>
+    <Type>10001</Type>
+    <SequenceNumber>1000</SequenceNumber>
+    <Assembly>Microsoft.Office.DocumentManagement, Version=14.0.0.0, Culture=neutral, PublicKeyToken=71e9bce111e9429c</Assembly>
+    <Class>Microsoft.Office.DocumentManagement.Internal.DocIdHandler</Class>
+    <Data/>
+    <Filter/>
+  </Receiver>
+  <Receiver>
+    <Name>Document ID Generator</Name>
+    <Synchronization>Synchronous</Synchronization>
+    <Type>10002</Type>
+    <SequenceNumber>1001</SequenceNumber>
+    <Assembly>Microsoft.Office.DocumentManagement, Version=14.0.0.0, Culture=neutral, PublicKeyToken=71e9bce111e9429c</Assembly>
+    <Class>Microsoft.Office.DocumentManagement.Internal.DocIdHandler</Class>
+    <Data/>
+    <Filter/>
+  </Receiver>
+  <Receiver>
+    <Name>Document ID Generator</Name>
+    <Synchronization>Synchronous</Synchronization>
+    <Type>10004</Type>
+    <SequenceNumber>1002</SequenceNumber>
+    <Assembly>Microsoft.Office.DocumentManagement, Version=14.0.0.0, Culture=neutral, PublicKeyToken=71e9bce111e9429c</Assembly>
+    <Class>Microsoft.Office.DocumentManagement.Internal.DocIdHandler</Class>
+    <Data/>
+    <Filter/>
+  </Receiver>
+  <Receiver>
+    <Name>Document ID Generator</Name>
+    <Synchronization>Synchronous</Synchronization>
+    <Type>10006</Type>
+    <SequenceNumber>1003</SequenceNumber>
+    <Assembly>Microsoft.Office.DocumentManagement, Version=14.0.0.0, Culture=neutral, PublicKeyToken=71e9bce111e9429c</Assembly>
+    <Class>Microsoft.Office.DocumentManagement.Internal.DocIdHandler</Class>
+    <Data/>
+    <Filter/>
+  </Receiver>
+</spe:Receivers>
+</file>
+
 <file path=customXml/item6.xml><?xml version="1.0" encoding="utf-8"?>
 <?mso-contentType ?>
 <customXsn xmlns="http://schemas.microsoft.com/office/2006/metadata/customXsn">
@@ -27622,14 +28637,6 @@
 </file>
 
 <file path=customXml/itemProps1.xml><?xml version="1.0" encoding="utf-8"?>
-<ds:datastoreItem xmlns:ds="http://schemas.openxmlformats.org/officeDocument/2006/customXml" ds:itemID="{14D6955C-01AB-4AFA-BA2A-00574732DBE7}">
-  <ds:schemaRefs>
-    <ds:schemaRef ds:uri="http://schemas.microsoft.com/sharepoint/events"/>
-  </ds:schemaRefs>
-</ds:datastoreItem>
-</file>
-
-<file path=customXml/itemProps2.xml><?xml version="1.0" encoding="utf-8"?>
 <ds:datastoreItem xmlns:ds="http://schemas.openxmlformats.org/officeDocument/2006/customXml" ds:itemID="{82EF24C0-F9A1-46DE-9B74-635EECB0D344}">
   <ds:schemaRefs>
     <ds:schemaRef ds:uri="Microsoft.SharePoint.Taxonomy.ContentTypeSync"/>
@@ -27637,29 +28644,7 @@
 </ds:datastoreItem>
 </file>
 
-<file path=customXml/itemProps3.xml><?xml version="1.0" encoding="utf-8"?>
-<ds:datastoreItem xmlns:ds="http://schemas.openxmlformats.org/officeDocument/2006/customXml" ds:itemID="{D8A62D0C-17AF-45D8-97D2-A7773FB42A74}">
-  <ds:schemaRefs>
-    <ds:schemaRef ds:uri="http://schemas.microsoft.com/office/2006/metadata/properties"/>
-    <ds:schemaRef ds:uri="http://schemas.microsoft.com/office/infopath/2007/PartnerControls"/>
-    <ds:schemaRef ds:uri="5c1b9bb2-1639-4569-abf8-361ff49d18c0"/>
-    <ds:schemaRef ds:uri="http://schemas.microsoft.com/sharepoint/v3"/>
-    <ds:schemaRef ds:uri="http://schemas.microsoft.com/sharepoint/v3/fields"/>
-    <ds:schemaRef ds:uri="a186bcf1-0ea9-4f9d-97ce-5956c7a58864"/>
-    <ds:schemaRef ds:uri="14314bf2-d8ea-460d-9f54-3c374d3d0bc0"/>
-  </ds:schemaRefs>
-</ds:datastoreItem>
-</file>
-
-<file path=customXml/itemProps4.xml><?xml version="1.0" encoding="utf-8"?>
-<ds:datastoreItem xmlns:ds="http://schemas.openxmlformats.org/officeDocument/2006/customXml" ds:itemID="{DCA83557-F125-4F89-AC3A-D3DD4CB2C773}">
-  <ds:schemaRefs>
-    <ds:schemaRef ds:uri="http://schemas.microsoft.com/sharepoint/v3/contenttype/forms"/>
-  </ds:schemaRefs>
-</ds:datastoreItem>
-</file>
-
-<file path=customXml/itemProps5.xml><?xml version="1.0" encoding="utf-8"?>
+<file path=customXml/itemProps2.xml><?xml version="1.0" encoding="utf-8"?>
 <ds:datastoreItem xmlns:ds="http://schemas.openxmlformats.org/officeDocument/2006/customXml" ds:itemID="{8E87A96F-618F-45DE-900C-C26A50036DF2}">
   <ds:schemaRefs>
     <ds:schemaRef ds:uri="http://schemas.microsoft.com/office/2006/metadata/contentType"/>
@@ -27681,6 +28666,36 @@
 </ds:datastoreItem>
 </file>
 
+<file path=customXml/itemProps3.xml><?xml version="1.0" encoding="utf-8"?>
+<ds:datastoreItem xmlns:ds="http://schemas.openxmlformats.org/officeDocument/2006/customXml" ds:itemID="{DCA83557-F125-4F89-AC3A-D3DD4CB2C773}">
+  <ds:schemaRefs>
+    <ds:schemaRef ds:uri="http://schemas.microsoft.com/sharepoint/v3/contenttype/forms"/>
+  </ds:schemaRefs>
+</ds:datastoreItem>
+</file>
+
+<file path=customXml/itemProps4.xml><?xml version="1.0" encoding="utf-8"?>
+<ds:datastoreItem xmlns:ds="http://schemas.openxmlformats.org/officeDocument/2006/customXml" ds:itemID="{D8A62D0C-17AF-45D8-97D2-A7773FB42A74}">
+  <ds:schemaRefs>
+    <ds:schemaRef ds:uri="http://schemas.microsoft.com/office/2006/metadata/properties"/>
+    <ds:schemaRef ds:uri="http://schemas.microsoft.com/office/infopath/2007/PartnerControls"/>
+    <ds:schemaRef ds:uri="5c1b9bb2-1639-4569-abf8-361ff49d18c0"/>
+    <ds:schemaRef ds:uri="http://schemas.microsoft.com/sharepoint/v3"/>
+    <ds:schemaRef ds:uri="http://schemas.microsoft.com/sharepoint/v3/fields"/>
+    <ds:schemaRef ds:uri="a186bcf1-0ea9-4f9d-97ce-5956c7a58864"/>
+    <ds:schemaRef ds:uri="14314bf2-d8ea-460d-9f54-3c374d3d0bc0"/>
+  </ds:schemaRefs>
+</ds:datastoreItem>
+</file>
+
+<file path=customXml/itemProps5.xml><?xml version="1.0" encoding="utf-8"?>
+<ds:datastoreItem xmlns:ds="http://schemas.openxmlformats.org/officeDocument/2006/customXml" ds:itemID="{14D6955C-01AB-4AFA-BA2A-00574732DBE7}">
+  <ds:schemaRefs>
+    <ds:schemaRef ds:uri="http://schemas.microsoft.com/sharepoint/events"/>
+  </ds:schemaRefs>
+</ds:datastoreItem>
+</file>
+
 <file path=customXml/itemProps6.xml><?xml version="1.0" encoding="utf-8"?>
 <ds:datastoreItem xmlns:ds="http://schemas.openxmlformats.org/officeDocument/2006/customXml" ds:itemID="{46E24F54-4F01-4CC5-BE7A-F5B43C4DFA15}">
   <ds:schemaRefs>
@@ -27690,7 +28705,7 @@
 </file>
 
 <file path=customXml/itemProps7.xml><?xml version="1.0" encoding="utf-8"?>
-<ds:datastoreItem xmlns:ds="http://schemas.openxmlformats.org/officeDocument/2006/customXml" ds:itemID="{74D52B2E-08E4-46BA-AD4F-5A863D8C57A7}">
+<ds:datastoreItem xmlns:ds="http://schemas.openxmlformats.org/officeDocument/2006/customXml" ds:itemID="{7432B50C-325C-454A-AAD5-8BC68843574A}">
   <ds:schemaRefs>
     <ds:schemaRef ds:uri="http://schemas.openxmlformats.org/officeDocument/2006/bibliography"/>
   </ds:schemaRefs>

</xml_diff>

<commit_message>
Adding next set of images to report
</commit_message>
<xml_diff>
--- a/Report/DBS Data and Web Mining CA - Madsen Finnegan Report cf dm v1-6 030220.docx
+++ b/Report/DBS Data and Web Mining CA - Madsen Finnegan Report cf dm v1-6 030220.docx
@@ -1,6 +1,6 @@
 
 <file path=word/document.xml><?xml version="1.0" encoding="utf-8"?>
-<w:document xmlns:wpc="http://schemas.microsoft.com/office/word/2010/wordprocessingCanvas" xmlns:cx="http://schemas.microsoft.com/office/drawing/2014/chartex" xmlns:cx1="http://schemas.microsoft.com/office/drawing/2015/9/8/chartex" xmlns:mc="http://schemas.openxmlformats.org/markup-compatibility/2006" xmlns:o="urn:schemas-microsoft-com:office:office" xmlns:r="http://schemas.openxmlformats.org/officeDocument/2006/relationships" xmlns:m="http://schemas.openxmlformats.org/officeDocument/2006/math" xmlns:v="urn:schemas-microsoft-com:vml" xmlns:wp14="http://schemas.microsoft.com/office/word/2010/wordprocessingDrawing" xmlns:wp="http://schemas.openxmlformats.org/drawingml/2006/wordprocessingDrawing" xmlns:w10="urn:schemas-microsoft-com:office:word" xmlns:w="http://schemas.openxmlformats.org/wordprocessingml/2006/main" xmlns:w14="http://schemas.microsoft.com/office/word/2010/wordml" xmlns:w15="http://schemas.microsoft.com/office/word/2012/wordml" xmlns:w16se="http://schemas.microsoft.com/office/word/2015/wordml/symex" xmlns:wpg="http://schemas.microsoft.com/office/word/2010/wordprocessingGroup" xmlns:wpi="http://schemas.microsoft.com/office/word/2010/wordprocessingInk" xmlns:wne="http://schemas.microsoft.com/office/word/2006/wordml" xmlns:wps="http://schemas.microsoft.com/office/word/2010/wordprocessingShape" mc:Ignorable="w14 w15 w16se wp14">
+<w:document xmlns:wpc="http://schemas.microsoft.com/office/word/2010/wordprocessingCanvas" xmlns:mc="http://schemas.openxmlformats.org/markup-compatibility/2006" xmlns:o="urn:schemas-microsoft-com:office:office" xmlns:r="http://schemas.openxmlformats.org/officeDocument/2006/relationships" xmlns:m="http://schemas.openxmlformats.org/officeDocument/2006/math" xmlns:v="urn:schemas-microsoft-com:vml" xmlns:wp14="http://schemas.microsoft.com/office/word/2010/wordprocessingDrawing" xmlns:wp="http://schemas.openxmlformats.org/drawingml/2006/wordprocessingDrawing" xmlns:w10="urn:schemas-microsoft-com:office:word" xmlns:w="http://schemas.openxmlformats.org/wordprocessingml/2006/main" xmlns:w14="http://schemas.microsoft.com/office/word/2010/wordml" xmlns:w15="http://schemas.microsoft.com/office/word/2012/wordml" xmlns:wpg="http://schemas.microsoft.com/office/word/2010/wordprocessingGroup" xmlns:wpi="http://schemas.microsoft.com/office/word/2010/wordprocessingInk" xmlns:wne="http://schemas.microsoft.com/office/word/2006/wordml" xmlns:wps="http://schemas.microsoft.com/office/word/2010/wordprocessingShape" mc:Ignorable="w14 w15 wp14">
   <w:body>
     <w:p>
       <w:pPr>
@@ -402,7 +402,7 @@
         <w:rPr>
           <w:noProof/>
         </w:rPr>
-        <w:instrText xml:space="preserve"> PAGEREF _Toc32075888 \h </w:instrText>
+        <w:instrText xml:space="preserve"> PAGEREF _Toc32091418 \h </w:instrText>
       </w:r>
       <w:r>
         <w:rPr>
@@ -467,7 +467,7 @@
         <w:rPr>
           <w:noProof/>
         </w:rPr>
-        <w:instrText xml:space="preserve"> PAGEREF _Toc32075889 \h </w:instrText>
+        <w:instrText xml:space="preserve"> PAGEREF _Toc32091419 \h </w:instrText>
       </w:r>
       <w:r>
         <w:rPr>
@@ -532,7 +532,7 @@
         <w:rPr>
           <w:noProof/>
         </w:rPr>
-        <w:instrText xml:space="preserve"> PAGEREF _Toc32075890 \h </w:instrText>
+        <w:instrText xml:space="preserve"> PAGEREF _Toc32091420 \h </w:instrText>
       </w:r>
       <w:r>
         <w:rPr>
@@ -597,7 +597,7 @@
         <w:rPr>
           <w:noProof/>
         </w:rPr>
-        <w:instrText xml:space="preserve"> PAGEREF _Toc32075891 \h </w:instrText>
+        <w:instrText xml:space="preserve"> PAGEREF _Toc32091421 \h </w:instrText>
       </w:r>
       <w:r>
         <w:rPr>
@@ -664,7 +664,7 @@
         <w:rPr>
           <w:noProof/>
         </w:rPr>
-        <w:instrText xml:space="preserve"> PAGEREF _Toc32075892 \h </w:instrText>
+        <w:instrText xml:space="preserve"> PAGEREF _Toc32091422 \h </w:instrText>
       </w:r>
       <w:r>
         <w:rPr>
@@ -729,7 +729,7 @@
         <w:rPr>
           <w:noProof/>
         </w:rPr>
-        <w:instrText xml:space="preserve"> PAGEREF _Toc32075893 \h </w:instrText>
+        <w:instrText xml:space="preserve"> PAGEREF _Toc32091423 \h </w:instrText>
       </w:r>
       <w:r>
         <w:rPr>
@@ -794,7 +794,7 @@
         <w:rPr>
           <w:noProof/>
         </w:rPr>
-        <w:instrText xml:space="preserve"> PAGEREF _Toc32075894 \h </w:instrText>
+        <w:instrText xml:space="preserve"> PAGEREF _Toc32091424 \h </w:instrText>
       </w:r>
       <w:r>
         <w:rPr>
@@ -859,7 +859,7 @@
         <w:rPr>
           <w:noProof/>
         </w:rPr>
-        <w:instrText xml:space="preserve"> PAGEREF _Toc32075895 \h </w:instrText>
+        <w:instrText xml:space="preserve"> PAGEREF _Toc32091425 \h </w:instrText>
       </w:r>
       <w:r>
         <w:rPr>
@@ -924,7 +924,7 @@
         <w:rPr>
           <w:noProof/>
         </w:rPr>
-        <w:instrText xml:space="preserve"> PAGEREF _Toc32075896 \h </w:instrText>
+        <w:instrText xml:space="preserve"> PAGEREF _Toc32091426 \h </w:instrText>
       </w:r>
       <w:r>
         <w:rPr>
@@ -991,7 +991,7 @@
         <w:rPr>
           <w:noProof/>
         </w:rPr>
-        <w:instrText xml:space="preserve"> PAGEREF _Toc32075897 \h </w:instrText>
+        <w:instrText xml:space="preserve"> PAGEREF _Toc32091427 \h </w:instrText>
       </w:r>
       <w:r>
         <w:rPr>
@@ -1056,7 +1056,7 @@
         <w:rPr>
           <w:noProof/>
         </w:rPr>
-        <w:instrText xml:space="preserve"> PAGEREF _Toc32075898 \h </w:instrText>
+        <w:instrText xml:space="preserve"> PAGEREF _Toc32091428 \h </w:instrText>
       </w:r>
       <w:r>
         <w:rPr>
@@ -1121,7 +1121,7 @@
         <w:rPr>
           <w:noProof/>
         </w:rPr>
-        <w:instrText xml:space="preserve"> PAGEREF _Toc32075899 \h </w:instrText>
+        <w:instrText xml:space="preserve"> PAGEREF _Toc32091429 \h </w:instrText>
       </w:r>
       <w:r>
         <w:rPr>
@@ -1186,7 +1186,7 @@
         <w:rPr>
           <w:noProof/>
         </w:rPr>
-        <w:instrText xml:space="preserve"> PAGEREF _Toc32075900 \h </w:instrText>
+        <w:instrText xml:space="preserve"> PAGEREF _Toc32091430 \h </w:instrText>
       </w:r>
       <w:r>
         <w:rPr>
@@ -1251,7 +1251,7 @@
         <w:rPr>
           <w:noProof/>
         </w:rPr>
-        <w:instrText xml:space="preserve"> PAGEREF _Toc32075901 \h </w:instrText>
+        <w:instrText xml:space="preserve"> PAGEREF _Toc32091431 \h </w:instrText>
       </w:r>
       <w:r>
         <w:rPr>
@@ -1318,7 +1318,7 @@
         <w:rPr>
           <w:noProof/>
         </w:rPr>
-        <w:instrText xml:space="preserve"> PAGEREF _Toc32075902 \h </w:instrText>
+        <w:instrText xml:space="preserve"> PAGEREF _Toc32091432 \h </w:instrText>
       </w:r>
       <w:r>
         <w:rPr>
@@ -1383,7 +1383,7 @@
         <w:rPr>
           <w:noProof/>
         </w:rPr>
-        <w:instrText xml:space="preserve"> PAGEREF _Toc32075903 \h </w:instrText>
+        <w:instrText xml:space="preserve"> PAGEREF _Toc32091433 \h </w:instrText>
       </w:r>
       <w:r>
         <w:rPr>
@@ -1448,7 +1448,7 @@
         <w:rPr>
           <w:noProof/>
         </w:rPr>
-        <w:instrText xml:space="preserve"> PAGEREF _Toc32075904 \h </w:instrText>
+        <w:instrText xml:space="preserve"> PAGEREF _Toc32091434 \h </w:instrText>
       </w:r>
       <w:r>
         <w:rPr>
@@ -1513,7 +1513,7 @@
         <w:rPr>
           <w:noProof/>
         </w:rPr>
-        <w:instrText xml:space="preserve"> PAGEREF _Toc32075905 \h </w:instrText>
+        <w:instrText xml:space="preserve"> PAGEREF _Toc32091435 \h </w:instrText>
       </w:r>
       <w:r>
         <w:rPr>
@@ -1578,7 +1578,7 @@
         <w:rPr>
           <w:noProof/>
         </w:rPr>
-        <w:instrText xml:space="preserve"> PAGEREF _Toc32075906 \h </w:instrText>
+        <w:instrText xml:space="preserve"> PAGEREF _Toc32091436 \h </w:instrText>
       </w:r>
       <w:r>
         <w:rPr>
@@ -1643,7 +1643,7 @@
         <w:rPr>
           <w:noProof/>
         </w:rPr>
-        <w:instrText xml:space="preserve"> PAGEREF _Toc32075907 \h </w:instrText>
+        <w:instrText xml:space="preserve"> PAGEREF _Toc32091437 \h </w:instrText>
       </w:r>
       <w:r>
         <w:rPr>
@@ -1710,7 +1710,7 @@
         <w:rPr>
           <w:noProof/>
         </w:rPr>
-        <w:instrText xml:space="preserve"> PAGEREF _Toc32075908 \h </w:instrText>
+        <w:instrText xml:space="preserve"> PAGEREF _Toc32091438 \h </w:instrText>
       </w:r>
       <w:r>
         <w:rPr>
@@ -1775,7 +1775,7 @@
         <w:rPr>
           <w:noProof/>
         </w:rPr>
-        <w:instrText xml:space="preserve"> PAGEREF _Toc32075909 \h </w:instrText>
+        <w:instrText xml:space="preserve"> PAGEREF _Toc32091439 \h </w:instrText>
       </w:r>
       <w:r>
         <w:rPr>
@@ -1840,7 +1840,7 @@
         <w:rPr>
           <w:noProof/>
         </w:rPr>
-        <w:instrText xml:space="preserve"> PAGEREF _Toc32075910 \h </w:instrText>
+        <w:instrText xml:space="preserve"> PAGEREF _Toc32091440 \h </w:instrText>
       </w:r>
       <w:r>
         <w:rPr>
@@ -1905,7 +1905,7 @@
         <w:rPr>
           <w:noProof/>
         </w:rPr>
-        <w:instrText xml:space="preserve"> PAGEREF _Toc32075911 \h </w:instrText>
+        <w:instrText xml:space="preserve"> PAGEREF _Toc32091441 \h </w:instrText>
       </w:r>
       <w:r>
         <w:rPr>
@@ -1970,7 +1970,7 @@
         <w:rPr>
           <w:noProof/>
         </w:rPr>
-        <w:instrText xml:space="preserve"> PAGEREF _Toc32075912 \h </w:instrText>
+        <w:instrText xml:space="preserve"> PAGEREF _Toc32091442 \h </w:instrText>
       </w:r>
       <w:r>
         <w:rPr>
@@ -2037,7 +2037,7 @@
         <w:rPr>
           <w:noProof/>
         </w:rPr>
-        <w:instrText xml:space="preserve"> PAGEREF _Toc32075913 \h </w:instrText>
+        <w:instrText xml:space="preserve"> PAGEREF _Toc32091443 \h </w:instrText>
       </w:r>
       <w:r>
         <w:rPr>
@@ -2102,7 +2102,7 @@
         <w:rPr>
           <w:noProof/>
         </w:rPr>
-        <w:instrText xml:space="preserve"> PAGEREF _Toc32075914 \h </w:instrText>
+        <w:instrText xml:space="preserve"> PAGEREF _Toc32091444 \h </w:instrText>
       </w:r>
       <w:r>
         <w:rPr>
@@ -2167,7 +2167,7 @@
         <w:rPr>
           <w:noProof/>
         </w:rPr>
-        <w:instrText xml:space="preserve"> PAGEREF _Toc32075915 \h </w:instrText>
+        <w:instrText xml:space="preserve"> PAGEREF _Toc32091445 \h </w:instrText>
       </w:r>
       <w:r>
         <w:rPr>
@@ -2232,7 +2232,7 @@
         <w:rPr>
           <w:noProof/>
         </w:rPr>
-        <w:instrText xml:space="preserve"> PAGEREF _Toc32075916 \h </w:instrText>
+        <w:instrText xml:space="preserve"> PAGEREF _Toc32091446 \h </w:instrText>
       </w:r>
       <w:r>
         <w:rPr>
@@ -2299,7 +2299,7 @@
         <w:rPr>
           <w:noProof/>
         </w:rPr>
-        <w:instrText xml:space="preserve"> PAGEREF _Toc32075917 \h </w:instrText>
+        <w:instrText xml:space="preserve"> PAGEREF _Toc32091447 \h </w:instrText>
       </w:r>
       <w:r>
         <w:rPr>
@@ -2364,7 +2364,7 @@
         <w:rPr>
           <w:noProof/>
         </w:rPr>
-        <w:instrText xml:space="preserve"> PAGEREF _Toc32075918 \h </w:instrText>
+        <w:instrText xml:space="preserve"> PAGEREF _Toc32091448 \h </w:instrText>
       </w:r>
       <w:r>
         <w:rPr>
@@ -2429,7 +2429,7 @@
         <w:rPr>
           <w:noProof/>
         </w:rPr>
-        <w:instrText xml:space="preserve"> PAGEREF _Toc32075919 \h </w:instrText>
+        <w:instrText xml:space="preserve"> PAGEREF _Toc32091449 \h </w:instrText>
       </w:r>
       <w:r>
         <w:rPr>
@@ -2494,7 +2494,7 @@
         <w:rPr>
           <w:noProof/>
         </w:rPr>
-        <w:instrText xml:space="preserve"> PAGEREF _Toc32075920 \h </w:instrText>
+        <w:instrText xml:space="preserve"> PAGEREF _Toc32091450 \h </w:instrText>
       </w:r>
       <w:r>
         <w:rPr>
@@ -2559,7 +2559,7 @@
         <w:rPr>
           <w:noProof/>
         </w:rPr>
-        <w:instrText xml:space="preserve"> PAGEREF _Toc32075921 \h </w:instrText>
+        <w:instrText xml:space="preserve"> PAGEREF _Toc32091451 \h </w:instrText>
       </w:r>
       <w:r>
         <w:rPr>
@@ -2626,7 +2626,7 @@
         <w:rPr>
           <w:noProof/>
         </w:rPr>
-        <w:instrText xml:space="preserve"> PAGEREF _Toc32075922 \h </w:instrText>
+        <w:instrText xml:space="preserve"> PAGEREF _Toc32091452 \h </w:instrText>
       </w:r>
       <w:r>
         <w:rPr>
@@ -2643,7 +2643,13 @@
         <w:rPr>
           <w:noProof/>
         </w:rPr>
-        <w:t>49</w:t>
+        <w:t>4</w:t>
+      </w:r>
+      <w:r>
+        <w:rPr>
+          <w:noProof/>
+        </w:rPr>
+        <w:t>9</w:t>
       </w:r>
       <w:r>
         <w:rPr>
@@ -2691,7 +2697,7 @@
         <w:rPr>
           <w:noProof/>
         </w:rPr>
-        <w:instrText xml:space="preserve"> PAGEREF _Toc32075923 \h </w:instrText>
+        <w:instrText xml:space="preserve"> PAGEREF _Toc32091453 \h </w:instrText>
       </w:r>
       <w:r>
         <w:rPr>
@@ -2756,7 +2762,7 @@
         <w:rPr>
           <w:noProof/>
         </w:rPr>
-        <w:instrText xml:space="preserve"> PAGEREF _Toc32075924 \h </w:instrText>
+        <w:instrText xml:space="preserve"> PAGEREF _Toc32091454 \h </w:instrText>
       </w:r>
       <w:r>
         <w:rPr>
@@ -2821,7 +2827,7 @@
         <w:rPr>
           <w:noProof/>
         </w:rPr>
-        <w:instrText xml:space="preserve"> PAGEREF _Toc32075925 \h </w:instrText>
+        <w:instrText xml:space="preserve"> PAGEREF _Toc32091455 \h </w:instrText>
       </w:r>
       <w:r>
         <w:rPr>
@@ -3053,14 +3059,12 @@
           <w:docGrid w:linePitch="360"/>
         </w:sectPr>
       </w:pPr>
-      <w:bookmarkStart w:id="0" w:name="_GoBack"/>
-      <w:bookmarkEnd w:id="0"/>
     </w:p>
     <w:p>
       <w:pPr>
         <w:pStyle w:val="Heading1"/>
       </w:pPr>
-      <w:bookmarkStart w:id="1" w:name="_Toc32075888"/>
+      <w:bookmarkStart w:id="0" w:name="_Toc32091418"/>
       <w:r>
         <w:lastRenderedPageBreak/>
         <w:t xml:space="preserve">Project </w:t>
@@ -3068,17 +3072,17 @@
       <w:r>
         <w:t>Overview</w:t>
       </w:r>
+      <w:bookmarkEnd w:id="0"/>
+    </w:p>
+    <w:p>
+      <w:pPr>
+        <w:pStyle w:val="Heading2"/>
+      </w:pPr>
+      <w:bookmarkStart w:id="1" w:name="_Toc32091419"/>
+      <w:r>
+        <w:t>High Level Description</w:t>
+      </w:r>
       <w:bookmarkEnd w:id="1"/>
-    </w:p>
-    <w:p>
-      <w:pPr>
-        <w:pStyle w:val="Heading2"/>
-      </w:pPr>
-      <w:bookmarkStart w:id="2" w:name="_Toc32075889"/>
-      <w:r>
-        <w:t>High Level Description</w:t>
-      </w:r>
-      <w:bookmarkEnd w:id="2"/>
     </w:p>
     <w:p>
       <w:r>
@@ -3121,11 +3125,11 @@
       <w:pPr>
         <w:pStyle w:val="Heading2"/>
       </w:pPr>
-      <w:bookmarkStart w:id="3" w:name="_Toc32075890"/>
+      <w:bookmarkStart w:id="2" w:name="_Toc32091420"/>
       <w:r>
         <w:t>The CRISP-DM Methodology / Reference Model</w:t>
       </w:r>
-      <w:bookmarkEnd w:id="3"/>
+      <w:bookmarkEnd w:id="2"/>
     </w:p>
     <w:p>
       <w:r>
@@ -3300,7 +3304,7 @@
           <w:numId w:val="16"/>
         </w:numPr>
       </w:pPr>
-      <w:bookmarkStart w:id="4" w:name="_Ref31039087"/>
+      <w:bookmarkStart w:id="3" w:name="_Ref31039087"/>
       <w:r>
         <w:rPr>
           <w:b/>
@@ -3310,7 +3314,7 @@
       <w:r>
         <w:t xml:space="preserve"> – this is a record of the actions, decisions, and results of an actual data mining engagement.</w:t>
       </w:r>
-      <w:bookmarkEnd w:id="4"/>
+      <w:bookmarkEnd w:id="3"/>
     </w:p>
     <w:p/>
     <w:p/>
@@ -3740,12 +3744,12 @@
       <w:pPr>
         <w:pStyle w:val="Heading2"/>
       </w:pPr>
-      <w:bookmarkStart w:id="5" w:name="_Toc32075891"/>
+      <w:bookmarkStart w:id="4" w:name="_Toc32091421"/>
       <w:r>
         <w:lastRenderedPageBreak/>
         <w:t>Development Environments</w:t>
       </w:r>
-      <w:bookmarkEnd w:id="5"/>
+      <w:bookmarkEnd w:id="4"/>
     </w:p>
     <w:p>
       <w:r>
@@ -3912,22 +3916,22 @@
       <w:pPr>
         <w:pStyle w:val="Heading1"/>
       </w:pPr>
-      <w:bookmarkStart w:id="6" w:name="_Toc32075892"/>
+      <w:bookmarkStart w:id="5" w:name="_Toc32091422"/>
       <w:r>
         <w:lastRenderedPageBreak/>
         <w:t>Business Understanding</w:t>
       </w:r>
+      <w:bookmarkEnd w:id="5"/>
+    </w:p>
+    <w:p>
+      <w:pPr>
+        <w:pStyle w:val="Heading2"/>
+      </w:pPr>
+      <w:bookmarkStart w:id="6" w:name="_Toc32091423"/>
+      <w:r>
+        <w:t>Determine Business Objectives</w:t>
+      </w:r>
       <w:bookmarkEnd w:id="6"/>
-    </w:p>
-    <w:p>
-      <w:pPr>
-        <w:pStyle w:val="Heading2"/>
-      </w:pPr>
-      <w:bookmarkStart w:id="7" w:name="_Toc32075893"/>
-      <w:r>
-        <w:t>Determine Business Objectives</w:t>
-      </w:r>
-      <w:bookmarkEnd w:id="7"/>
     </w:p>
     <w:p>
       <w:r>
@@ -3986,14 +3990,14 @@
       <w:pPr>
         <w:pStyle w:val="Heading2"/>
       </w:pPr>
-      <w:bookmarkStart w:id="8" w:name="_Ref30959421"/>
-      <w:bookmarkStart w:id="9" w:name="_Toc32075894"/>
+      <w:bookmarkStart w:id="7" w:name="_Ref30959421"/>
+      <w:bookmarkStart w:id="8" w:name="_Toc32091424"/>
       <w:r>
         <w:lastRenderedPageBreak/>
         <w:t>Assess Situation</w:t>
       </w:r>
+      <w:bookmarkEnd w:id="7"/>
       <w:bookmarkEnd w:id="8"/>
-      <w:bookmarkEnd w:id="9"/>
     </w:p>
     <w:p>
       <w:r>
@@ -4126,12 +4130,12 @@
       <w:pPr>
         <w:pStyle w:val="Heading2"/>
       </w:pPr>
-      <w:bookmarkStart w:id="10" w:name="_Toc32075895"/>
+      <w:bookmarkStart w:id="9" w:name="_Toc32091425"/>
       <w:r>
         <w:lastRenderedPageBreak/>
         <w:t>Determine Data Mining Goals</w:t>
       </w:r>
-      <w:bookmarkEnd w:id="10"/>
+      <w:bookmarkEnd w:id="9"/>
     </w:p>
     <w:p>
       <w:r>
@@ -4217,11 +4221,11 @@
       <w:pPr>
         <w:pStyle w:val="Heading2"/>
       </w:pPr>
-      <w:bookmarkStart w:id="11" w:name="_Toc32075896"/>
+      <w:bookmarkStart w:id="10" w:name="_Toc32091426"/>
       <w:r>
         <w:t>Produce Project Plan</w:t>
       </w:r>
-      <w:bookmarkEnd w:id="11"/>
+      <w:bookmarkEnd w:id="10"/>
     </w:p>
     <w:p>
       <w:pPr>
@@ -4501,8 +4505,8 @@
       <w:pPr>
         <w:pStyle w:val="Heading1"/>
       </w:pPr>
-      <w:bookmarkStart w:id="12" w:name="_Ref31967355"/>
-      <w:bookmarkStart w:id="13" w:name="_Toc32075897"/>
+      <w:bookmarkStart w:id="11" w:name="_Ref31967355"/>
+      <w:bookmarkStart w:id="12" w:name="_Toc32091427"/>
       <w:r>
         <w:lastRenderedPageBreak/>
         <w:t xml:space="preserve">Data </w:t>
@@ -4510,18 +4514,18 @@
       <w:r>
         <w:t>Understanding</w:t>
       </w:r>
+      <w:bookmarkEnd w:id="11"/>
       <w:bookmarkEnd w:id="12"/>
+    </w:p>
+    <w:p>
+      <w:pPr>
+        <w:pStyle w:val="Heading2"/>
+      </w:pPr>
+      <w:bookmarkStart w:id="13" w:name="_Toc32091428"/>
+      <w:r>
+        <w:t>Collect Initial Data</w:t>
+      </w:r>
       <w:bookmarkEnd w:id="13"/>
-    </w:p>
-    <w:p>
-      <w:pPr>
-        <w:pStyle w:val="Heading2"/>
-      </w:pPr>
-      <w:bookmarkStart w:id="14" w:name="_Toc32075898"/>
-      <w:r>
-        <w:t>Collect Initial Data</w:t>
-      </w:r>
-      <w:bookmarkEnd w:id="14"/>
     </w:p>
     <w:p>
       <w:r>
@@ -4767,7 +4771,7 @@
       <w:pPr>
         <w:pStyle w:val="Heading2"/>
       </w:pPr>
-      <w:bookmarkStart w:id="15" w:name="_Toc32075899"/>
+      <w:bookmarkStart w:id="14" w:name="_Toc32091429"/>
       <w:r>
         <w:lastRenderedPageBreak/>
         <w:t>Describe</w:t>
@@ -4775,7 +4779,7 @@
       <w:r>
         <w:t xml:space="preserve"> Data</w:t>
       </w:r>
-      <w:bookmarkEnd w:id="15"/>
+      <w:bookmarkEnd w:id="14"/>
     </w:p>
     <w:p>
       <w:pPr>
@@ -5216,8 +5220,8 @@
       <w:pPr>
         <w:pStyle w:val="Heading2"/>
       </w:pPr>
-      <w:bookmarkStart w:id="16" w:name="_Ref31814009"/>
-      <w:bookmarkStart w:id="17" w:name="_Toc32075900"/>
+      <w:bookmarkStart w:id="15" w:name="_Ref31814009"/>
+      <w:bookmarkStart w:id="16" w:name="_Toc32091430"/>
       <w:r>
         <w:lastRenderedPageBreak/>
         <w:t>Explore</w:t>
@@ -5225,8 +5229,8 @@
       <w:r>
         <w:t xml:space="preserve"> Data</w:t>
       </w:r>
+      <w:bookmarkEnd w:id="15"/>
       <w:bookmarkEnd w:id="16"/>
-      <w:bookmarkEnd w:id="17"/>
     </w:p>
     <w:p>
       <w:r>
@@ -6326,11 +6330,6 @@
         <w:t xml:space="preserve"> in the Wine Quality dataset are duplicates.</w:t>
       </w:r>
     </w:p>
-    <w:p>
-      <w:r>
-        <w:t>&lt;Python screenshot&gt;</w:t>
-      </w:r>
-    </w:p>
     <w:p/>
     <w:p/>
     <w:p>
@@ -6399,11 +6398,8 @@
         <w:t>A quick validation in our supplementary Python program will show a similar analysis.</w:t>
       </w:r>
     </w:p>
-    <w:p>
-      <w:r>
-        <w:t>&lt;Python screenshot&gt;</w:t>
-      </w:r>
-    </w:p>
+    <w:p/>
+    <w:p/>
     <w:p>
       <w:r>
         <w:t>Is this a legitimate data entry, or are these data rows incomplete?</w:t>
@@ -6712,7 +6708,7 @@
       <w:pPr>
         <w:pStyle w:val="Heading2"/>
       </w:pPr>
-      <w:bookmarkStart w:id="18" w:name="_Toc32075901"/>
+      <w:bookmarkStart w:id="17" w:name="_Toc32091431"/>
       <w:r>
         <w:lastRenderedPageBreak/>
         <w:t xml:space="preserve">Verify </w:t>
@@ -6723,7 +6719,7 @@
       <w:r>
         <w:t>Quality</w:t>
       </w:r>
-      <w:bookmarkEnd w:id="18"/>
+      <w:bookmarkEnd w:id="17"/>
     </w:p>
     <w:p>
       <w:r>
@@ -7297,45 +7293,45 @@
           <w:szCs w:val="32"/>
         </w:rPr>
       </w:pPr>
-      <w:bookmarkStart w:id="19" w:name="_Ref18965235"/>
+      <w:bookmarkStart w:id="18" w:name="_Ref18965235"/>
     </w:p>
     <w:p>
       <w:pPr>
         <w:pStyle w:val="Heading1"/>
       </w:pPr>
-      <w:bookmarkStart w:id="20" w:name="_Ref31041693"/>
-      <w:bookmarkStart w:id="21" w:name="_Toc32075902"/>
-      <w:bookmarkEnd w:id="19"/>
+      <w:bookmarkStart w:id="19" w:name="_Ref31041693"/>
+      <w:bookmarkStart w:id="20" w:name="_Toc32091432"/>
+      <w:bookmarkEnd w:id="18"/>
       <w:r>
         <w:lastRenderedPageBreak/>
         <w:t>Data Preparation</w:t>
       </w:r>
+      <w:bookmarkEnd w:id="19"/>
       <w:bookmarkEnd w:id="20"/>
+    </w:p>
+    <w:p>
+      <w:r>
+        <w:t>The output of this phase of the project is the creation of an adapted dataset, which will be used for modelling and major analysis.</w:t>
+      </w:r>
+    </w:p>
+    <w:p>
+      <w:r>
+        <w:t>Our Wine Quality dataset will be transformed into a format that allows effective modelling and evaluation.</w:t>
+      </w:r>
+    </w:p>
+    <w:p/>
+    <w:p>
+      <w:pPr>
+        <w:pStyle w:val="Heading2"/>
+      </w:pPr>
+      <w:bookmarkStart w:id="21" w:name="_Toc32091433"/>
+      <w:r>
+        <w:t>Select</w:t>
+      </w:r>
+      <w:r>
+        <w:t xml:space="preserve"> Data</w:t>
+      </w:r>
       <w:bookmarkEnd w:id="21"/>
-    </w:p>
-    <w:p>
-      <w:r>
-        <w:t>The output of this phase of the project is the creation of an adapted dataset, which will be used for modelling and major analysis.</w:t>
-      </w:r>
-    </w:p>
-    <w:p>
-      <w:r>
-        <w:t>Our Wine Quality dataset will be transformed into a format that allows effective modelling and evaluation.</w:t>
-      </w:r>
-    </w:p>
-    <w:p/>
-    <w:p>
-      <w:pPr>
-        <w:pStyle w:val="Heading2"/>
-      </w:pPr>
-      <w:bookmarkStart w:id="22" w:name="_Toc32075903"/>
-      <w:r>
-        <w:t>Select</w:t>
-      </w:r>
-      <w:r>
-        <w:t xml:space="preserve"> Data</w:t>
-      </w:r>
-      <w:bookmarkEnd w:id="22"/>
     </w:p>
     <w:p>
       <w:r>
@@ -7536,7 +7532,13 @@
     <w:p/>
     <w:p>
       <w:r>
-        <w:t>&lt;screenshot&gt;</w:t>
+        <w:t>&lt;</w:t>
+      </w:r>
+      <w:r>
+        <w:t>Screenshot</w:t>
+      </w:r>
+      <w:r>
+        <w:t>&gt;</w:t>
       </w:r>
     </w:p>
     <w:p/>
@@ -7555,110 +7557,54 @@
     <w:p/>
     <w:p>
       <w:r>
-        <w:t>&lt;screenshot&gt;</w:t>
+        <w:rPr>
+          <w:noProof/>
+          <w:lang w:val="en-IE" w:eastAsia="en-IE"/>
+        </w:rPr>
+        <w:drawing>
+          <wp:inline distT="0" distB="0" distL="0" distR="0" wp14:anchorId="01DA3BB9" wp14:editId="75CCCB29">
+            <wp:extent cx="5753100" cy="3383280"/>
+            <wp:effectExtent l="0" t="0" r="0" b="7620"/>
+            <wp:docPr id="25" name="Picture 25"/>
+            <wp:cNvGraphicFramePr>
+              <a:graphicFrameLocks xmlns:a="http://schemas.openxmlformats.org/drawingml/2006/main" noChangeAspect="1"/>
+            </wp:cNvGraphicFramePr>
+            <a:graphic xmlns:a="http://schemas.openxmlformats.org/drawingml/2006/main">
+              <a:graphicData uri="http://schemas.openxmlformats.org/drawingml/2006/picture">
+                <pic:pic xmlns:pic="http://schemas.openxmlformats.org/drawingml/2006/picture">
+                  <pic:nvPicPr>
+                    <pic:cNvPr id="25" name="AttributeSelection.JPG"/>
+                    <pic:cNvPicPr/>
+                  </pic:nvPicPr>
+                  <pic:blipFill>
+                    <a:blip r:embed="rId43">
+                      <a:extLst>
+                        <a:ext uri="{28A0092B-C50C-407E-A947-70E740481C1C}">
+                          <a14:useLocalDpi xmlns:a14="http://schemas.microsoft.com/office/drawing/2010/main" val="0"/>
+                        </a:ext>
+                      </a:extLst>
+                    </a:blip>
+                    <a:stretch>
+                      <a:fillRect/>
+                    </a:stretch>
+                  </pic:blipFill>
+                  <pic:spPr>
+                    <a:xfrm>
+                      <a:off x="0" y="0"/>
+                      <a:ext cx="5753100" cy="3383280"/>
+                    </a:xfrm>
+                    <a:prstGeom prst="rect">
+                      <a:avLst/>
+                    </a:prstGeom>
+                  </pic:spPr>
+                </pic:pic>
+              </a:graphicData>
+            </a:graphic>
+          </wp:inline>
+        </w:drawing>
       </w:r>
     </w:p>
     <w:p/>
-    <w:p/>
-    <w:p/>
-    <w:p>
-      <w:pPr>
-        <w:pStyle w:val="Heading2"/>
-      </w:pPr>
-      <w:bookmarkStart w:id="23" w:name="_Toc32075904"/>
-      <w:r>
-        <w:t>Clean Data</w:t>
-      </w:r>
-      <w:bookmarkEnd w:id="23"/>
-    </w:p>
-    <w:p>
-      <w:r>
-        <w:t>In general, this task in the Data Preparation Phase is intended to raise the data quality to the level required by the selected analysis technique.</w:t>
-      </w:r>
-    </w:p>
-    <w:p/>
-    <w:p>
-      <w:pPr>
-        <w:rPr>
-          <w:i/>
-        </w:rPr>
-      </w:pPr>
-      <w:r>
-        <w:rPr>
-          <w:i/>
-        </w:rPr>
-        <w:t>Clean Data Set</w:t>
-      </w:r>
-    </w:p>
-    <w:p>
-      <w:r>
-        <w:t>As discussed, data quality and ‘cleanliness’ was n</w:t>
-      </w:r>
-      <w:r>
-        <w:t>ot an</w:t>
-      </w:r>
-      <w:r>
-        <w:t xml:space="preserve"> issue with this Kaggle dataset on Wine Quality. </w:t>
-      </w:r>
-    </w:p>
-    <w:p>
-      <w:r>
-        <w:t>The numerical data in each attribute was in a consistent format and data type.</w:t>
-      </w:r>
-    </w:p>
-    <w:p>
-      <w:r>
-        <w:t xml:space="preserve">There were no </w:t>
-      </w:r>
-      <w:r>
-        <w:t>categorical</w:t>
-      </w:r>
-      <w:r>
-        <w:t xml:space="preserve"> attributes in the original dataset that could have introduced error or ambiguity into our modelling process.</w:t>
-      </w:r>
-    </w:p>
-    <w:p/>
-    <w:p>
-      <w:r>
-        <w:t>The data quality within the Wine Quality</w:t>
-      </w:r>
-      <w:r>
-        <w:t xml:space="preserve"> </w:t>
-      </w:r>
-      <w:r>
-        <w:t xml:space="preserve">dataset allowed us </w:t>
-      </w:r>
-      <w:r>
-        <w:t>to proceed quic</w:t>
-      </w:r>
-      <w:r>
-        <w:t>k</w:t>
-      </w:r>
-      <w:r>
-        <w:t xml:space="preserve">ly to </w:t>
-      </w:r>
-      <w:r>
-        <w:t xml:space="preserve">the data construction task (Section </w:t>
-      </w:r>
-      <w:r>
-        <w:fldChar w:fldCharType="begin"/>
-      </w:r>
-      <w:r>
-        <w:instrText xml:space="preserve"> REF _Ref31814602 \r \h </w:instrText>
-      </w:r>
-      <w:r>
-        <w:fldChar w:fldCharType="separate"/>
-      </w:r>
-      <w:r>
-        <w:t>4.3</w:t>
-      </w:r>
-      <w:r>
-        <w:fldChar w:fldCharType="end"/>
-      </w:r>
-      <w:r>
-        <w:t>) within this Data Preparation Phase.</w:t>
-      </w:r>
-    </w:p>
     <w:p/>
     <w:p>
       <w:pPr>
@@ -7673,6 +7619,7 @@
           <w:szCs w:val="28"/>
         </w:rPr>
       </w:pPr>
+      <w:bookmarkStart w:id="22" w:name="_Toc32091434"/>
       <w:r>
         <w:br w:type="page"/>
       </w:r>
@@ -7681,14 +7628,130 @@
       <w:pPr>
         <w:pStyle w:val="Heading2"/>
       </w:pPr>
-      <w:bookmarkStart w:id="24" w:name="_Ref31814602"/>
-      <w:bookmarkStart w:id="25" w:name="_Toc32075905"/>
+      <w:r>
+        <w:lastRenderedPageBreak/>
+        <w:t>Clean Data</w:t>
+      </w:r>
+      <w:bookmarkEnd w:id="22"/>
+    </w:p>
+    <w:p>
+      <w:r>
+        <w:t>In general, this task in the Data Preparation Phase is intended to raise the data quality to the level required by the selected analysis technique.</w:t>
+      </w:r>
+    </w:p>
+    <w:p/>
+    <w:p>
+      <w:pPr>
+        <w:rPr>
+          <w:i/>
+        </w:rPr>
+      </w:pPr>
+      <w:r>
+        <w:rPr>
+          <w:i/>
+        </w:rPr>
+        <w:t>Clean Data Set</w:t>
+      </w:r>
+    </w:p>
+    <w:p>
+      <w:r>
+        <w:t>As discussed, data quality and ‘cleanliness’ was n</w:t>
+      </w:r>
+      <w:r>
+        <w:t>ot an</w:t>
+      </w:r>
+      <w:r>
+        <w:t xml:space="preserve"> issue with this Kaggle dataset on Wine Quality. </w:t>
+      </w:r>
+    </w:p>
+    <w:p>
+      <w:r>
+        <w:t>The numerical data in each attribute was in a consistent format and data type.</w:t>
+      </w:r>
+    </w:p>
+    <w:p>
+      <w:r>
+        <w:t xml:space="preserve">There were no </w:t>
+      </w:r>
+      <w:r>
+        <w:t>categorical</w:t>
+      </w:r>
+      <w:r>
+        <w:t xml:space="preserve"> attributes in the original dataset that could have introduced error or ambiguity into our modelling process.</w:t>
+      </w:r>
+    </w:p>
+    <w:p/>
+    <w:p>
+      <w:r>
+        <w:t>The data quality within the Wine Quality</w:t>
+      </w:r>
+      <w:r>
+        <w:t xml:space="preserve"> </w:t>
+      </w:r>
+      <w:r>
+        <w:t xml:space="preserve">dataset allowed us </w:t>
+      </w:r>
+      <w:r>
+        <w:t>to proceed quic</w:t>
+      </w:r>
+      <w:r>
+        <w:t>k</w:t>
+      </w:r>
+      <w:r>
+        <w:t xml:space="preserve">ly to </w:t>
+      </w:r>
+      <w:r>
+        <w:t xml:space="preserve">the data construction task (Section </w:t>
+      </w:r>
+      <w:r>
+        <w:fldChar w:fldCharType="begin"/>
+      </w:r>
+      <w:r>
+        <w:instrText xml:space="preserve"> REF _Ref31814602 \r \h </w:instrText>
+      </w:r>
+      <w:r>
+        <w:fldChar w:fldCharType="separate"/>
+      </w:r>
+      <w:r>
+        <w:t>4.3</w:t>
+      </w:r>
+      <w:r>
+        <w:fldChar w:fldCharType="end"/>
+      </w:r>
+      <w:r>
+        <w:t>) within this Data Preparation Phase.</w:t>
+      </w:r>
+    </w:p>
+    <w:p/>
+    <w:p>
+      <w:pPr>
+        <w:spacing w:after="0" w:line="240" w:lineRule="auto"/>
+        <w:ind w:left="0"/>
+        <w:rPr>
+          <w:b/>
+          <w:bCs/>
+          <w:iCs/>
+          <w:color w:val="3C8D94"/>
+          <w:sz w:val="26"/>
+          <w:szCs w:val="28"/>
+        </w:rPr>
+      </w:pPr>
+      <w:r>
+        <w:br w:type="page"/>
+      </w:r>
+    </w:p>
+    <w:p>
+      <w:pPr>
+        <w:pStyle w:val="Heading2"/>
+      </w:pPr>
+      <w:bookmarkStart w:id="23" w:name="_Ref31814602"/>
+      <w:bookmarkStart w:id="24" w:name="_Toc32091435"/>
       <w:r>
         <w:lastRenderedPageBreak/>
         <w:t>Construct Data</w:t>
       </w:r>
+      <w:bookmarkEnd w:id="23"/>
       <w:bookmarkEnd w:id="24"/>
-      <w:bookmarkEnd w:id="25"/>
     </w:p>
     <w:p>
       <w:pPr>
@@ -8744,15 +8807,73 @@
         <w:t xml:space="preserve"> operators are chained within a separate process so that can be more easily re-used with the RapidMiner modelling processes.</w:t>
       </w:r>
     </w:p>
+    <w:p>
+      <w:bookmarkStart w:id="25" w:name="_GoBack"/>
+      <w:bookmarkEnd w:id="25"/>
+    </w:p>
+    <w:p>
+      <w:pPr>
+        <w:jc w:val="center"/>
+      </w:pPr>
+      <w:r>
+        <w:rPr>
+          <w:noProof/>
+          <w:lang w:val="en-IE" w:eastAsia="en-IE"/>
+        </w:rPr>
+        <w:drawing>
+          <wp:inline distT="0" distB="0" distL="0" distR="0" wp14:anchorId="78B7A432" wp14:editId="30D14A34">
+            <wp:extent cx="3840480" cy="1485900"/>
+            <wp:effectExtent l="0" t="0" r="7620" b="0"/>
+            <wp:docPr id="31" name="Picture 31"/>
+            <wp:cNvGraphicFramePr>
+              <a:graphicFrameLocks xmlns:a="http://schemas.openxmlformats.org/drawingml/2006/main" noChangeAspect="1"/>
+            </wp:cNvGraphicFramePr>
+            <a:graphic xmlns:a="http://schemas.openxmlformats.org/drawingml/2006/main">
+              <a:graphicData uri="http://schemas.openxmlformats.org/drawingml/2006/picture">
+                <pic:pic xmlns:pic="http://schemas.openxmlformats.org/drawingml/2006/picture">
+                  <pic:nvPicPr>
+                    <pic:cNvPr id="31" name="Eval3.JPG"/>
+                    <pic:cNvPicPr/>
+                  </pic:nvPicPr>
+                  <pic:blipFill>
+                    <a:blip r:embed="rId44">
+                      <a:extLst>
+                        <a:ext uri="{28A0092B-C50C-407E-A947-70E740481C1C}">
+                          <a14:useLocalDpi xmlns:a14="http://schemas.microsoft.com/office/drawing/2010/main" val="0"/>
+                        </a:ext>
+                      </a:extLst>
+                    </a:blip>
+                    <a:stretch>
+                      <a:fillRect/>
+                    </a:stretch>
+                  </pic:blipFill>
+                  <pic:spPr>
+                    <a:xfrm>
+                      <a:off x="0" y="0"/>
+                      <a:ext cx="3840480" cy="1485900"/>
+                    </a:xfrm>
+                    <a:prstGeom prst="rect">
+                      <a:avLst/>
+                    </a:prstGeom>
+                  </pic:spPr>
+                </pic:pic>
+              </a:graphicData>
+            </a:graphic>
+          </wp:inline>
+        </w:drawing>
+      </w:r>
+    </w:p>
+    <w:p>
+      <w:pPr>
+        <w:jc w:val="center"/>
+      </w:pPr>
+      <w:r>
+        <w:t>Figure n</w:t>
+      </w:r>
+    </w:p>
     <w:p/>
     <w:p>
       <w:r>
-        <w:t>&lt;screenshot of chained operators&gt;</w:t>
-      </w:r>
-    </w:p>
-    <w:p/>
-    <w:p>
-      <w:r>
         <w:t>Why two SMOTE operators?</w:t>
       </w:r>
     </w:p>
@@ -8779,6 +8900,7 @@
     </w:p>
     <w:p>
       <w:r>
+        <w:lastRenderedPageBreak/>
         <w:t>Using the SMOTE operators in sequence allows for balancing process to take place on both of the ‘minor’ classifications.</w:t>
       </w:r>
     </w:p>
@@ -13944,7 +14066,7 @@
       <w:pPr>
         <w:pStyle w:val="Heading2"/>
       </w:pPr>
-      <w:bookmarkStart w:id="26" w:name="_Toc32075906"/>
+      <w:bookmarkStart w:id="26" w:name="_Toc32091436"/>
       <w:r>
         <w:lastRenderedPageBreak/>
         <w:t>Integrate Data</w:t>
@@ -14034,7 +14156,7 @@
       <w:pPr>
         <w:pStyle w:val="Heading2"/>
       </w:pPr>
-      <w:bookmarkStart w:id="27" w:name="_Toc32075907"/>
+      <w:bookmarkStart w:id="27" w:name="_Toc32091437"/>
       <w:r>
         <w:t>Format Data</w:t>
       </w:r>
@@ -14461,7 +14583,7 @@
         <w:pStyle w:val="Heading1"/>
       </w:pPr>
       <w:bookmarkStart w:id="28" w:name="_Ref31040685"/>
-      <w:bookmarkStart w:id="29" w:name="_Toc32075908"/>
+      <w:bookmarkStart w:id="29" w:name="_Toc32091438"/>
       <w:r>
         <w:lastRenderedPageBreak/>
         <w:t>Modelling</w:t>
@@ -14473,7 +14595,7 @@
       <w:pPr>
         <w:pStyle w:val="Heading2"/>
       </w:pPr>
-      <w:bookmarkStart w:id="30" w:name="_Toc32075909"/>
+      <w:bookmarkStart w:id="30" w:name="_Toc32091439"/>
       <w:r>
         <w:t xml:space="preserve">Select </w:t>
       </w:r>
@@ -14652,7 +14774,7 @@
         </w:rPr>
         <w:t>(</w:t>
       </w:r>
-      <w:hyperlink r:id="rId43" w:history="1">
+      <w:hyperlink r:id="rId45" w:history="1">
         <w:r>
           <w:rPr>
             <w:rStyle w:val="Hyperlink"/>
@@ -14811,7 +14933,7 @@
                     <pic:cNvPicPr/>
                   </pic:nvPicPr>
                   <pic:blipFill>
-                    <a:blip r:embed="rId44">
+                    <a:blip r:embed="rId46">
                       <a:extLst>
                         <a:ext uri="{28A0092B-C50C-407E-A947-70E740481C1C}">
                           <a14:useLocalDpi xmlns:a14="http://schemas.microsoft.com/office/drawing/2010/main" val="0"/>
@@ -14980,11 +15102,22 @@
         <w:ind w:left="1134"/>
         <w:rPr>
           <w:rFonts w:ascii="Arial" w:hAnsi="Arial" w:cs="Arial"/>
+          <w:b/>
           <w:spacing w:val="-1"/>
           <w:sz w:val="22"/>
           <w:szCs w:val="22"/>
         </w:rPr>
       </w:pPr>
+      <w:r>
+        <w:rPr>
+          <w:rFonts w:ascii="Arial" w:hAnsi="Arial" w:cs="Arial"/>
+          <w:b/>
+          <w:spacing w:val="-1"/>
+          <w:sz w:val="22"/>
+          <w:szCs w:val="22"/>
+        </w:rPr>
+        <w:t>AutoModel</w:t>
+      </w:r>
     </w:p>
     <w:p>
       <w:pPr>
@@ -15002,29 +15135,52 @@
       <w:r>
         <w:rPr>
           <w:rFonts w:ascii="Arial" w:hAnsi="Arial" w:cs="Arial"/>
+          <w:noProof/>
           <w:spacing w:val="-1"/>
           <w:sz w:val="22"/>
           <w:szCs w:val="22"/>
         </w:rPr>
-        <w:t>&lt;</w:t>
-      </w:r>
-      <w:r>
-        <w:rPr>
-          <w:rFonts w:ascii="Arial" w:hAnsi="Arial" w:cs="Arial"/>
-          <w:spacing w:val="-1"/>
-          <w:sz w:val="22"/>
-          <w:szCs w:val="22"/>
-        </w:rPr>
-        <w:t>Screenshot</w:t>
-      </w:r>
-      <w:r>
-        <w:rPr>
-          <w:rFonts w:ascii="Arial" w:hAnsi="Arial" w:cs="Arial"/>
-          <w:spacing w:val="-1"/>
-          <w:sz w:val="22"/>
-          <w:szCs w:val="22"/>
-        </w:rPr>
-        <w:t xml:space="preserve"> of AutoModel on Training Data&gt;</w:t>
+        <w:drawing>
+          <wp:inline distT="0" distB="0" distL="0" distR="0" wp14:anchorId="3CC27159" wp14:editId="09F38AC2">
+            <wp:extent cx="5406887" cy="3205973"/>
+            <wp:effectExtent l="0" t="0" r="3810" b="0"/>
+            <wp:docPr id="30" name="Picture 30"/>
+            <wp:cNvGraphicFramePr>
+              <a:graphicFrameLocks xmlns:a="http://schemas.openxmlformats.org/drawingml/2006/main" noChangeAspect="1"/>
+            </wp:cNvGraphicFramePr>
+            <a:graphic xmlns:a="http://schemas.openxmlformats.org/drawingml/2006/main">
+              <a:graphicData uri="http://schemas.openxmlformats.org/drawingml/2006/picture">
+                <pic:pic xmlns:pic="http://schemas.openxmlformats.org/drawingml/2006/picture">
+                  <pic:nvPicPr>
+                    <pic:cNvPr id="30" name="AutoModelOutput.JPG"/>
+                    <pic:cNvPicPr/>
+                  </pic:nvPicPr>
+                  <pic:blipFill>
+                    <a:blip r:embed="rId47" cstate="print">
+                      <a:extLst>
+                        <a:ext uri="{28A0092B-C50C-407E-A947-70E740481C1C}">
+                          <a14:useLocalDpi xmlns:a14="http://schemas.microsoft.com/office/drawing/2010/main" val="0"/>
+                        </a:ext>
+                      </a:extLst>
+                    </a:blip>
+                    <a:stretch>
+                      <a:fillRect/>
+                    </a:stretch>
+                  </pic:blipFill>
+                  <pic:spPr>
+                    <a:xfrm>
+                      <a:off x="0" y="0"/>
+                      <a:ext cx="5413192" cy="3209712"/>
+                    </a:xfrm>
+                    <a:prstGeom prst="rect">
+                      <a:avLst/>
+                    </a:prstGeom>
+                  </pic:spPr>
+                </pic:pic>
+              </a:graphicData>
+            </a:graphic>
+          </wp:inline>
+        </w:drawing>
       </w:r>
     </w:p>
     <w:p>
@@ -15033,6 +15189,7 @@
         <w:shd w:val="clear" w:color="auto" w:fill="FFFFFF"/>
         <w:spacing w:before="206" w:beforeAutospacing="0" w:after="0" w:afterAutospacing="0"/>
         <w:ind w:left="1134"/>
+        <w:jc w:val="center"/>
         <w:rPr>
           <w:rFonts w:ascii="Arial" w:hAnsi="Arial" w:cs="Arial"/>
           <w:spacing w:val="-1"/>
@@ -15047,25 +15204,145 @@
           <w:sz w:val="22"/>
           <w:szCs w:val="22"/>
         </w:rPr>
-        <w:t xml:space="preserve">The AutoModel output re-confirmed that we would focus our Modelling Phase to look at the recommended list of five algorithms, as listed in the </w:t>
-      </w:r>
-      <w:r>
+        <w:t>Figure n</w:t>
+      </w:r>
+    </w:p>
+    <w:p>
+      <w:pPr>
+        <w:pStyle w:val="mz"/>
+        <w:shd w:val="clear" w:color="auto" w:fill="FFFFFF"/>
+        <w:spacing w:before="206" w:beforeAutospacing="0" w:after="0" w:afterAutospacing="0"/>
+        <w:ind w:left="1134"/>
         <w:rPr>
           <w:rFonts w:ascii="Arial" w:hAnsi="Arial" w:cs="Arial"/>
           <w:spacing w:val="-1"/>
           <w:sz w:val="22"/>
           <w:szCs w:val="22"/>
         </w:rPr>
-        <w:t>RapidMiner</w:t>
-      </w:r>
-      <w:r>
+      </w:pPr>
+    </w:p>
+    <w:p>
+      <w:pPr>
+        <w:pStyle w:val="mz"/>
+        <w:shd w:val="clear" w:color="auto" w:fill="FFFFFF"/>
+        <w:spacing w:before="206" w:beforeAutospacing="0" w:after="0" w:afterAutospacing="0"/>
+        <w:ind w:left="1134"/>
         <w:rPr>
           <w:rFonts w:ascii="Arial" w:hAnsi="Arial" w:cs="Arial"/>
           <w:spacing w:val="-1"/>
           <w:sz w:val="22"/>
           <w:szCs w:val="22"/>
         </w:rPr>
+      </w:pPr>
+      <w:r>
+        <w:rPr>
+          <w:rFonts w:ascii="Arial" w:hAnsi="Arial" w:cs="Arial"/>
+          <w:spacing w:val="-1"/>
+          <w:sz w:val="22"/>
+          <w:szCs w:val="22"/>
+        </w:rPr>
+        <w:t xml:space="preserve">The AutoModel output re-confirmed that we would focus our Modelling Phase to look at the recommended list of five algorithms, as listed in the </w:t>
+      </w:r>
+      <w:r>
+        <w:rPr>
+          <w:rFonts w:ascii="Arial" w:hAnsi="Arial" w:cs="Arial"/>
+          <w:spacing w:val="-1"/>
+          <w:sz w:val="22"/>
+          <w:szCs w:val="22"/>
+        </w:rPr>
+        <w:t>RapidMiner</w:t>
+      </w:r>
+      <w:r>
+        <w:rPr>
+          <w:rFonts w:ascii="Arial" w:hAnsi="Arial" w:cs="Arial"/>
+          <w:spacing w:val="-1"/>
+          <w:sz w:val="22"/>
+          <w:szCs w:val="22"/>
+        </w:rPr>
         <w:t xml:space="preserve"> website screenshot above. K-NN and Rule Induction did not feature in the AutoModel output but we choose to go with the recommendations from the RapidMiner web application.</w:t>
+      </w:r>
+    </w:p>
+    <w:p>
+      <w:pPr>
+        <w:pStyle w:val="mz"/>
+        <w:shd w:val="clear" w:color="auto" w:fill="FFFFFF"/>
+        <w:spacing w:before="206" w:beforeAutospacing="0" w:after="0" w:afterAutospacing="0"/>
+        <w:ind w:left="1134"/>
+        <w:rPr>
+          <w:rFonts w:ascii="Arial" w:hAnsi="Arial" w:cs="Arial"/>
+          <w:spacing w:val="-1"/>
+          <w:sz w:val="22"/>
+          <w:szCs w:val="22"/>
+        </w:rPr>
+      </w:pPr>
+      <w:r>
+        <w:rPr>
+          <w:rFonts w:ascii="Arial" w:hAnsi="Arial" w:cs="Arial"/>
+          <w:spacing w:val="-1"/>
+          <w:sz w:val="22"/>
+          <w:szCs w:val="22"/>
+        </w:rPr>
+        <w:t xml:space="preserve">The screen shot above is based on the very first AutoModel run on the original </w:t>
+      </w:r>
+      <w:proofErr w:type="spellStart"/>
+      <w:r>
+        <w:rPr>
+          <w:rFonts w:ascii="Arial" w:hAnsi="Arial" w:cs="Arial"/>
+          <w:spacing w:val="-1"/>
+          <w:sz w:val="22"/>
+          <w:szCs w:val="22"/>
+        </w:rPr>
+        <w:t>Kaggle</w:t>
+      </w:r>
+      <w:proofErr w:type="spellEnd"/>
+      <w:r>
+        <w:rPr>
+          <w:rFonts w:ascii="Arial" w:hAnsi="Arial" w:cs="Arial"/>
+          <w:spacing w:val="-1"/>
+          <w:sz w:val="22"/>
+          <w:szCs w:val="22"/>
+        </w:rPr>
+        <w:t xml:space="preserve"> </w:t>
+      </w:r>
+      <w:proofErr w:type="spellStart"/>
+      <w:r>
+        <w:rPr>
+          <w:rFonts w:ascii="Arial" w:hAnsi="Arial" w:cs="Arial"/>
+          <w:spacing w:val="-1"/>
+          <w:sz w:val="22"/>
+          <w:szCs w:val="22"/>
+        </w:rPr>
+        <w:t>datset</w:t>
+      </w:r>
+      <w:proofErr w:type="spellEnd"/>
+      <w:r>
+        <w:rPr>
+          <w:rFonts w:ascii="Arial" w:hAnsi="Arial" w:cs="Arial"/>
+          <w:spacing w:val="-1"/>
+          <w:sz w:val="22"/>
+          <w:szCs w:val="22"/>
+        </w:rPr>
+        <w:t xml:space="preserve"> and reflects a linear regression approach, before we added the categorical feature to represent ‘</w:t>
+      </w:r>
+      <w:proofErr w:type="spellStart"/>
+      <w:r>
+        <w:rPr>
+          <w:rFonts w:ascii="Arial" w:hAnsi="Arial" w:cs="Arial"/>
+          <w:spacing w:val="-1"/>
+          <w:sz w:val="22"/>
+          <w:szCs w:val="22"/>
+        </w:rPr>
+        <w:t>Quality_Score</w:t>
+      </w:r>
+      <w:proofErr w:type="spellEnd"/>
+      <w:r>
+        <w:rPr>
+          <w:rFonts w:ascii="Arial" w:hAnsi="Arial" w:cs="Arial"/>
+          <w:spacing w:val="-1"/>
+          <w:sz w:val="22"/>
+          <w:szCs w:val="22"/>
+        </w:rPr>
+        <w:t>’ bands. We ran AutoModel a number of time to assess possible model algorithm selections.</w:t>
       </w:r>
     </w:p>
     <w:p>
@@ -15287,7 +15564,7 @@
       <w:pPr>
         <w:pStyle w:val="Heading2"/>
       </w:pPr>
-      <w:bookmarkStart w:id="34" w:name="_Toc32075910"/>
+      <w:bookmarkStart w:id="34" w:name="_Toc32091440"/>
       <w:r>
         <w:lastRenderedPageBreak/>
         <w:t>Generate Test Design</w:t>
@@ -15383,7 +15660,7 @@
                     <pic:cNvPicPr/>
                   </pic:nvPicPr>
                   <pic:blipFill>
-                    <a:blip r:embed="rId45">
+                    <a:blip r:embed="rId48">
                       <a:extLst>
                         <a:ext uri="{28A0092B-C50C-407E-A947-70E740481C1C}">
                           <a14:useLocalDpi xmlns:a14="http://schemas.microsoft.com/office/drawing/2010/main" val="0"/>
@@ -15441,7 +15718,7 @@
         <w:pStyle w:val="Heading2"/>
       </w:pPr>
       <w:bookmarkStart w:id="35" w:name="_Ref31883113"/>
-      <w:bookmarkStart w:id="36" w:name="_Toc32075911"/>
+      <w:bookmarkStart w:id="36" w:name="_Toc32091441"/>
       <w:r>
         <w:lastRenderedPageBreak/>
         <w:t>Build Model</w:t>
@@ -16008,12 +16285,70 @@
     <w:p>
       <w:r>
         <w:lastRenderedPageBreak/>
-        <w:t>The layout of the RapidMiner process, with Cross Validation can be see in this image.</w:t>
-      </w:r>
-    </w:p>
-    <w:p>
-      <w:r>
-        <w:t>&lt;screenshot&gt;</w:t>
+        <w:t xml:space="preserve">The layout of the RapidMiner process, with Cross Validation can be </w:t>
+      </w:r>
+      <w:r>
+        <w:t>seen</w:t>
+      </w:r>
+      <w:r>
+        <w:t xml:space="preserve"> in this image.</w:t>
+      </w:r>
+    </w:p>
+    <w:p>
+      <w:r>
+        <w:rPr>
+          <w:noProof/>
+          <w:lang w:val="en-IE" w:eastAsia="en-IE"/>
+        </w:rPr>
+        <w:drawing>
+          <wp:inline distT="0" distB="0" distL="0" distR="0" wp14:anchorId="3947F11D" wp14:editId="119DE5AA">
+            <wp:extent cx="5433392" cy="2583777"/>
+            <wp:effectExtent l="0" t="0" r="0" b="7620"/>
+            <wp:docPr id="29" name="Picture 29"/>
+            <wp:cNvGraphicFramePr>
+              <a:graphicFrameLocks xmlns:a="http://schemas.openxmlformats.org/drawingml/2006/main" noChangeAspect="1"/>
+            </wp:cNvGraphicFramePr>
+            <a:graphic xmlns:a="http://schemas.openxmlformats.org/drawingml/2006/main">
+              <a:graphicData uri="http://schemas.openxmlformats.org/drawingml/2006/picture">
+                <pic:pic xmlns:pic="http://schemas.openxmlformats.org/drawingml/2006/picture">
+                  <pic:nvPicPr>
+                    <pic:cNvPr id="29" name="Eval1.JPG"/>
+                    <pic:cNvPicPr/>
+                  </pic:nvPicPr>
+                  <pic:blipFill>
+                    <a:blip r:embed="rId49">
+                      <a:extLst>
+                        <a:ext uri="{28A0092B-C50C-407E-A947-70E740481C1C}">
+                          <a14:useLocalDpi xmlns:a14="http://schemas.microsoft.com/office/drawing/2010/main" val="0"/>
+                        </a:ext>
+                      </a:extLst>
+                    </a:blip>
+                    <a:stretch>
+                      <a:fillRect/>
+                    </a:stretch>
+                  </pic:blipFill>
+                  <pic:spPr>
+                    <a:xfrm>
+                      <a:off x="0" y="0"/>
+                      <a:ext cx="5443877" cy="2588763"/>
+                    </a:xfrm>
+                    <a:prstGeom prst="rect">
+                      <a:avLst/>
+                    </a:prstGeom>
+                  </pic:spPr>
+                </pic:pic>
+              </a:graphicData>
+            </a:graphic>
+          </wp:inline>
+        </w:drawing>
+      </w:r>
+    </w:p>
+    <w:p>
+      <w:pPr>
+        <w:jc w:val="center"/>
+      </w:pPr>
+      <w:r>
+        <w:t>Figure n</w:t>
       </w:r>
     </w:p>
     <w:p/>
@@ -16027,9 +16362,29 @@
     </w:p>
     <w:p>
       <w:r>
-        <w:t>&lt;screenshot&gt;</w:t>
-      </w:r>
-    </w:p>
+        <w:t>&lt;</w:t>
+      </w:r>
+      <w:r>
+        <w:t>&lt;</w:t>
+      </w:r>
+      <w:proofErr w:type="gramStart"/>
+      <w:r>
+        <w:t>screen</w:t>
+      </w:r>
+      <w:proofErr w:type="gramEnd"/>
+      <w:r>
+        <w:t xml:space="preserve"> shot of Cross Validation operator Decision </w:t>
+      </w:r>
+      <w:proofErr w:type="spellStart"/>
+      <w:r>
+        <w:t>Treer</w:t>
+      </w:r>
+      <w:proofErr w:type="spellEnd"/>
+      <w:r>
+        <w:t>&gt;</w:t>
+      </w:r>
+    </w:p>
+    <w:p/>
     <w:p/>
     <w:p>
       <w:r>
@@ -16095,7 +16450,7 @@
                     <pic:cNvPicPr/>
                   </pic:nvPicPr>
                   <pic:blipFill>
-                    <a:blip r:embed="rId46" cstate="print">
+                    <a:blip r:embed="rId50" cstate="print">
                       <a:extLst>
                         <a:ext uri="{28A0092B-C50C-407E-A947-70E740481C1C}">
                           <a14:useLocalDpi xmlns:a14="http://schemas.microsoft.com/office/drawing/2010/main" val="0"/>
@@ -16167,6 +16522,7 @@
           <w:sz w:val="22"/>
           <w:szCs w:val="22"/>
         </w:rPr>
+        <w:lastRenderedPageBreak/>
         <w:t>In a data set, a training set is implemented to build up a model, while a test (or validation) set is to validate the model built. Data points in the training set are excluded from the test (validation) set. Usually, a data set is divided into a training set, a validation set (some people use ‘test set’ instead) in each iteration, or divided into a training set, a validation set and a test set in each iteration.</w:t>
       </w:r>
     </w:p>
@@ -16295,7 +16651,6 @@
           <w:sz w:val="22"/>
           <w:szCs w:val="22"/>
         </w:rPr>
-        <w:lastRenderedPageBreak/>
         <w:t>&lt;screenshot with just right hand side&gt;</w:t>
       </w:r>
     </w:p>
@@ -16406,21 +16761,49 @@
           <w:spacing w:val="-1"/>
           <w:szCs w:val="22"/>
         </w:rPr>
-        <w:t xml:space="preserve"> of thos report we described the challenge with the poor balance of data in our Wine Quality dataset.A sequence of Downsampling and Upsampling operators in RapidMiner were employed to attempt to generate a more balanced dataset for modelling.</w:t>
-      </w:r>
-    </w:p>
-    <w:p>
-      <w:pPr>
+        <w:t xml:space="preserve"> of </w:t>
+      </w:r>
+      <w:r>
         <w:rPr>
           <w:spacing w:val="-1"/>
           <w:szCs w:val="22"/>
         </w:rPr>
-      </w:pPr>
+        <w:t>this</w:t>
+      </w:r>
       <w:r>
         <w:rPr>
           <w:spacing w:val="-1"/>
           <w:szCs w:val="22"/>
         </w:rPr>
+        <w:t xml:space="preserve"> report we described the challenge with the poor balance of data in our Wine Quality </w:t>
+      </w:r>
+      <w:r>
+        <w:rPr>
+          <w:spacing w:val="-1"/>
+          <w:szCs w:val="22"/>
+        </w:rPr>
+        <w:t>dataset. A</w:t>
+      </w:r>
+      <w:r>
+        <w:rPr>
+          <w:spacing w:val="-1"/>
+          <w:szCs w:val="22"/>
+        </w:rPr>
+        <w:t xml:space="preserve"> sequence of Downsampling and Upsampling operators in RapidMiner were employed to attempt to generate a more balanced dataset for modelling.</w:t>
+      </w:r>
+    </w:p>
+    <w:p>
+      <w:pPr>
+        <w:rPr>
+          <w:spacing w:val="-1"/>
+          <w:szCs w:val="22"/>
+        </w:rPr>
+      </w:pPr>
+      <w:r>
+        <w:rPr>
+          <w:spacing w:val="-1"/>
+          <w:szCs w:val="22"/>
+        </w:rPr>
         <w:t>Although those operators were described in the Data Preparation Phase, the actual implementation of the balancing routines is executed during the Cross Validation task.</w:t>
       </w:r>
     </w:p>
@@ -16454,26 +16837,94 @@
           <w:szCs w:val="22"/>
         </w:rPr>
       </w:pPr>
-      <w:r>
+    </w:p>
+    <w:p>
+      <w:pPr>
+        <w:jc w:val="center"/>
         <w:rPr>
           <w:spacing w:val="-1"/>
           <w:szCs w:val="22"/>
         </w:rPr>
-        <w:t>&lt;screen shot of Balance/SMOTE&gt;</w:t>
-      </w:r>
-    </w:p>
-    <w:p>
-      <w:pPr>
-        <w:rPr>
+      </w:pPr>
+      <w:r>
+        <w:rPr>
+          <w:noProof/>
           <w:spacing w:val="-1"/>
           <w:szCs w:val="22"/>
-        </w:rPr>
-      </w:pPr>
-      <w:r>
+          <w:lang w:val="en-IE" w:eastAsia="en-IE"/>
+        </w:rPr>
+        <w:drawing>
+          <wp:inline distT="0" distB="0" distL="0" distR="0" wp14:anchorId="5B36A460" wp14:editId="5EC4608A">
+            <wp:extent cx="3840480" cy="1485900"/>
+            <wp:effectExtent l="0" t="0" r="7620" b="0"/>
+            <wp:docPr id="28" name="Picture 28"/>
+            <wp:cNvGraphicFramePr>
+              <a:graphicFrameLocks xmlns:a="http://schemas.openxmlformats.org/drawingml/2006/main" noChangeAspect="1"/>
+            </wp:cNvGraphicFramePr>
+            <a:graphic xmlns:a="http://schemas.openxmlformats.org/drawingml/2006/main">
+              <a:graphicData uri="http://schemas.openxmlformats.org/drawingml/2006/picture">
+                <pic:pic xmlns:pic="http://schemas.openxmlformats.org/drawingml/2006/picture">
+                  <pic:nvPicPr>
+                    <pic:cNvPr id="28" name="Eval3.JPG"/>
+                    <pic:cNvPicPr/>
+                  </pic:nvPicPr>
+                  <pic:blipFill>
+                    <a:blip r:embed="rId44">
+                      <a:extLst>
+                        <a:ext uri="{28A0092B-C50C-407E-A947-70E740481C1C}">
+                          <a14:useLocalDpi xmlns:a14="http://schemas.microsoft.com/office/drawing/2010/main" val="0"/>
+                        </a:ext>
+                      </a:extLst>
+                    </a:blip>
+                    <a:stretch>
+                      <a:fillRect/>
+                    </a:stretch>
+                  </pic:blipFill>
+                  <pic:spPr>
+                    <a:xfrm>
+                      <a:off x="0" y="0"/>
+                      <a:ext cx="3840480" cy="1485900"/>
+                    </a:xfrm>
+                    <a:prstGeom prst="rect">
+                      <a:avLst/>
+                    </a:prstGeom>
+                  </pic:spPr>
+                </pic:pic>
+              </a:graphicData>
+            </a:graphic>
+          </wp:inline>
+        </w:drawing>
+      </w:r>
+    </w:p>
+    <w:p>
+      <w:pPr>
+        <w:jc w:val="center"/>
         <w:rPr>
           <w:spacing w:val="-1"/>
           <w:szCs w:val="22"/>
         </w:rPr>
+      </w:pPr>
+      <w:r>
+        <w:rPr>
+          <w:spacing w:val="-1"/>
+          <w:szCs w:val="22"/>
+        </w:rPr>
+        <w:t>Figure n</w:t>
+      </w:r>
+    </w:p>
+    <w:p>
+      <w:pPr>
+        <w:rPr>
+          <w:spacing w:val="-1"/>
+          <w:szCs w:val="22"/>
+        </w:rPr>
+      </w:pPr>
+      <w:r>
+        <w:rPr>
+          <w:spacing w:val="-1"/>
+          <w:szCs w:val="22"/>
+        </w:rPr>
+        <w:lastRenderedPageBreak/>
         <w:t>This routine is then invoked as the first step in the operators nested into the Cross Validation operator.</w:t>
       </w:r>
     </w:p>
@@ -16504,31 +16955,59 @@
           <w:spacing w:val="-1"/>
           <w:szCs w:val="22"/>
         </w:rPr>
-        <w:t>Online resources recommended against executing the balancing operators just once before the Cross Validation. This would introduce a risk of over fitting the data during the modelling process, by aligning the model too closely to a single set of synthenic data (and down sampled ‘Medium’ wines).</w:t>
-      </w:r>
-    </w:p>
-    <w:p>
-      <w:pPr>
+        <w:t xml:space="preserve">Online resources recommended against executing the balancing operators just once before the Cross Validation. This would introduce a risk of over fitting the data during the modelling process, by aligning the model too closely to a single set of </w:t>
+      </w:r>
+      <w:r>
         <w:rPr>
           <w:spacing w:val="-1"/>
           <w:szCs w:val="22"/>
         </w:rPr>
-      </w:pPr>
+        <w:t>synthetic</w:t>
+      </w:r>
       <w:r>
         <w:rPr>
           <w:spacing w:val="-1"/>
           <w:szCs w:val="22"/>
         </w:rPr>
+        <w:t xml:space="preserve"> data (and down sampled ‘Medium’ wines).</w:t>
+      </w:r>
+    </w:p>
+    <w:p>
+      <w:pPr>
+        <w:rPr>
+          <w:spacing w:val="-1"/>
+          <w:szCs w:val="22"/>
+        </w:rPr>
+      </w:pPr>
+      <w:r>
+        <w:rPr>
+          <w:spacing w:val="-1"/>
+          <w:szCs w:val="22"/>
+        </w:rPr>
         <w:t>This each for each of the 10-fold validations in our Cross Validation process there is a separate exercise to create new artificial data and remove certain ‘Medium’ rows.</w:t>
       </w:r>
     </w:p>
     <w:p/>
     <w:p>
       <w:r>
-        <w:t>&lt;scre</w:t>
-      </w:r>
-      <w:r>
-        <w:t>en shot of Cross Validation operator&gt;</w:t>
+        <w:t>&lt;</w:t>
+      </w:r>
+      <w:proofErr w:type="gramStart"/>
+      <w:r>
+        <w:t>scre</w:t>
+      </w:r>
+      <w:r>
+        <w:t>en</w:t>
+      </w:r>
+      <w:proofErr w:type="gramEnd"/>
+      <w:r>
+        <w:t xml:space="preserve"> shot of Cross Validation operato</w:t>
+      </w:r>
+      <w:r>
+        <w:t>r Decision Tree just left hand side</w:t>
+      </w:r>
+      <w:r>
+        <w:t>&gt;</w:t>
       </w:r>
     </w:p>
     <w:p/>
@@ -16662,7 +17141,13 @@
         <w:t xml:space="preserve">The AutoModel performance output, based on both the original Kaggle dataset and the post Data Preparation Phase data, did not show a significant difference </w:t>
       </w:r>
       <w:r>
-        <w:t xml:space="preserve">in accuracy between the various modesl. </w:t>
+        <w:t xml:space="preserve">in accuracy between the various </w:t>
+      </w:r>
+      <w:r>
+        <w:t>models</w:t>
+      </w:r>
+      <w:r>
+        <w:t xml:space="preserve">. </w:t>
       </w:r>
     </w:p>
     <w:p>
@@ -16677,12 +17162,30 @@
     </w:p>
     <w:p>
       <w:r>
-        <w:t>Again, there was no immediate standout model, although Decision Trees and Random Forest proved to be generally better with their spread of predicitions.</w:t>
-      </w:r>
-    </w:p>
-    <w:p>
-      <w:r>
-        <w:t>It has to be noted at this point that despite the multiple models we built and tests, no one was really acceptanble. Our analysis started to move into finding the model that was ‘least bad’.</w:t>
+        <w:t xml:space="preserve">Again, there was no immediate standout model, although Decision Trees and Random Forest proved to be generally better with their spread of </w:t>
+      </w:r>
+      <w:r>
+        <w:t>predictions</w:t>
+      </w:r>
+      <w:r>
+        <w:t>.</w:t>
+      </w:r>
+    </w:p>
+    <w:p>
+      <w:r>
+        <w:t>It has to be noted at this point that despite the multiple models we built and test</w:t>
+      </w:r>
+      <w:r>
+        <w:t>ed</w:t>
+      </w:r>
+      <w:r>
+        <w:t xml:space="preserve">, no one was really </w:t>
+      </w:r>
+      <w:r>
+        <w:t>acceptable</w:t>
+      </w:r>
+      <w:r>
+        <w:t>. Our analysis started to move into finding the model that was ‘least bad’.</w:t>
       </w:r>
     </w:p>
     <w:p/>
@@ -16806,13 +17309,7 @@
     </w:p>
     <w:p>
       <w:r>
-        <w:t xml:space="preserve">Looking at the </w:t>
-      </w:r>
-      <w:r>
-        <w:t xml:space="preserve">Random Forest </w:t>
-      </w:r>
-      <w:r>
-        <w:t>Model we were able to produce a Training Set output with the following accuracy.</w:t>
+        <w:t>Looking at the Random Forest Model we were able to produce a Training Set output with the following accuracy.</w:t>
       </w:r>
     </w:p>
     <w:p>
@@ -16836,7 +17333,13 @@
         <w:t xml:space="preserve">Test Set performance with Random Forest was far from ideal, and only really produced acceptable results with ‘Medium’ quality wines. However, </w:t>
       </w:r>
       <w:r>
-        <w:t>being guided by the Performance operator putputs from all the Models we built, this Random Forest outcome was the most ‘accurate’.</w:t>
+        <w:t xml:space="preserve">being guided by the Performance operator </w:t>
+      </w:r>
+      <w:r>
+        <w:t>outputs</w:t>
+      </w:r>
+      <w:r>
+        <w:t xml:space="preserve"> from all the Models we built, this Random Forest outcome was the most ‘accurate’.</w:t>
       </w:r>
     </w:p>
     <w:p/>
@@ -16875,19 +17378,128 @@
         <w:t>Looking at our Random Forest set up within the Cross Validation operator in the RapidMiner process we applied an additional ‘Bagging’ operator.</w:t>
       </w:r>
     </w:p>
-    <w:p>
-      <w:r>
-        <w:t>&lt;screen shot of bagging&gt;</w:t>
-      </w:r>
-    </w:p>
+    <w:p/>
+    <w:p>
+      <w:r>
+        <w:rPr>
+          <w:noProof/>
+          <w:lang w:val="en-IE" w:eastAsia="en-IE"/>
+        </w:rPr>
+        <w:drawing>
+          <wp:inline distT="0" distB="0" distL="0" distR="0" wp14:anchorId="417EB065" wp14:editId="4EFBB8A8">
+            <wp:extent cx="5353879" cy="1861113"/>
+            <wp:effectExtent l="0" t="0" r="0" b="6350"/>
+            <wp:docPr id="26" name="Picture 26"/>
+            <wp:cNvGraphicFramePr>
+              <a:graphicFrameLocks xmlns:a="http://schemas.openxmlformats.org/drawingml/2006/main" noChangeAspect="1"/>
+            </wp:cNvGraphicFramePr>
+            <a:graphic xmlns:a="http://schemas.openxmlformats.org/drawingml/2006/main">
+              <a:graphicData uri="http://schemas.openxmlformats.org/drawingml/2006/picture">
+                <pic:pic xmlns:pic="http://schemas.openxmlformats.org/drawingml/2006/picture">
+                  <pic:nvPicPr>
+                    <pic:cNvPr id="26" name="Eval2.JPG"/>
+                    <pic:cNvPicPr/>
+                  </pic:nvPicPr>
+                  <pic:blipFill>
+                    <a:blip r:embed="rId51">
+                      <a:extLst>
+                        <a:ext uri="{28A0092B-C50C-407E-A947-70E740481C1C}">
+                          <a14:useLocalDpi xmlns:a14="http://schemas.microsoft.com/office/drawing/2010/main" val="0"/>
+                        </a:ext>
+                      </a:extLst>
+                    </a:blip>
+                    <a:stretch>
+                      <a:fillRect/>
+                    </a:stretch>
+                  </pic:blipFill>
+                  <pic:spPr>
+                    <a:xfrm>
+                      <a:off x="0" y="0"/>
+                      <a:ext cx="5370647" cy="1866942"/>
+                    </a:xfrm>
+                    <a:prstGeom prst="rect">
+                      <a:avLst/>
+                    </a:prstGeom>
+                  </pic:spPr>
+                </pic:pic>
+              </a:graphicData>
+            </a:graphic>
+          </wp:inline>
+        </w:drawing>
+      </w:r>
+    </w:p>
+    <w:p>
+      <w:pPr>
+        <w:jc w:val="center"/>
+      </w:pPr>
+      <w:r>
+        <w:t>Figure n</w:t>
+      </w:r>
+    </w:p>
+    <w:p/>
     <w:p>
       <w:r>
         <w:t>Double-clicking through the Bagging operator, we placed the Random Forest operator.</w:t>
       </w:r>
     </w:p>
     <w:p>
-      <w:r>
-        <w:t>&lt;screen shot of Random Forest&gt;</w:t>
+      <w:pPr>
+        <w:jc w:val="center"/>
+      </w:pPr>
+      <w:r>
+        <w:rPr>
+          <w:noProof/>
+          <w:lang w:val="en-IE" w:eastAsia="en-IE"/>
+        </w:rPr>
+        <w:drawing>
+          <wp:inline distT="0" distB="0" distL="0" distR="0" wp14:anchorId="23105DAA" wp14:editId="23326150">
+            <wp:extent cx="1813560" cy="1661160"/>
+            <wp:effectExtent l="0" t="0" r="0" b="0"/>
+            <wp:docPr id="27" name="Picture 27"/>
+            <wp:cNvGraphicFramePr>
+              <a:graphicFrameLocks xmlns:a="http://schemas.openxmlformats.org/drawingml/2006/main" noChangeAspect="1"/>
+            </wp:cNvGraphicFramePr>
+            <a:graphic xmlns:a="http://schemas.openxmlformats.org/drawingml/2006/main">
+              <a:graphicData uri="http://schemas.openxmlformats.org/drawingml/2006/picture">
+                <pic:pic xmlns:pic="http://schemas.openxmlformats.org/drawingml/2006/picture">
+                  <pic:nvPicPr>
+                    <pic:cNvPr id="27" name="Eval7.JPG"/>
+                    <pic:cNvPicPr/>
+                  </pic:nvPicPr>
+                  <pic:blipFill>
+                    <a:blip r:embed="rId52">
+                      <a:extLst>
+                        <a:ext uri="{28A0092B-C50C-407E-A947-70E740481C1C}">
+                          <a14:useLocalDpi xmlns:a14="http://schemas.microsoft.com/office/drawing/2010/main" val="0"/>
+                        </a:ext>
+                      </a:extLst>
+                    </a:blip>
+                    <a:stretch>
+                      <a:fillRect/>
+                    </a:stretch>
+                  </pic:blipFill>
+                  <pic:spPr>
+                    <a:xfrm>
+                      <a:off x="0" y="0"/>
+                      <a:ext cx="1813560" cy="1661160"/>
+                    </a:xfrm>
+                    <a:prstGeom prst="rect">
+                      <a:avLst/>
+                    </a:prstGeom>
+                  </pic:spPr>
+                </pic:pic>
+              </a:graphicData>
+            </a:graphic>
+          </wp:inline>
+        </w:drawing>
+      </w:r>
+    </w:p>
+    <w:p>
+      <w:pPr>
+        <w:jc w:val="center"/>
+      </w:pPr>
+      <w:r>
+        <w:t>Figure n</w:t>
       </w:r>
     </w:p>
     <w:p/>
@@ -16898,12 +17510,24 @@
     </w:p>
     <w:p>
       <w:r>
-        <w:t>&lt;Show Baging configuration screen&gt;</w:t>
-      </w:r>
-    </w:p>
-    <w:p>
-      <w:r>
-        <w:t xml:space="preserve">Although the feature set is not large, the bagging routine would select a 60% random sampel of features (with replacement) into ten ‘bags’ and then execute the Random Forest operator. We wanted to attempt as </w:t>
+        <w:t xml:space="preserve">&lt;Show </w:t>
+      </w:r>
+      <w:r>
+        <w:t>Bagging</w:t>
+      </w:r>
+      <w:r>
+        <w:t xml:space="preserve"> configuration screen&gt;</w:t>
+      </w:r>
+    </w:p>
+    <w:p>
+      <w:r>
+        <w:t xml:space="preserve">Although the feature set is not large, the bagging routine would select a 60% random </w:t>
+      </w:r>
+      <w:r>
+        <w:t>sample</w:t>
+      </w:r>
+      <w:r>
+        <w:t xml:space="preserve"> of features (with replacement) into ten ‘bags’ and then execute the Random Forest operator. We wanted to attempt as </w:t>
       </w:r>
       <w:r>
         <w:t>broad a selection of executions to find the best model result.</w:t>
@@ -16946,7 +17570,7 @@
       <w:pPr>
         <w:pStyle w:val="Heading2"/>
       </w:pPr>
-      <w:bookmarkStart w:id="37" w:name="_Toc32075912"/>
+      <w:bookmarkStart w:id="37" w:name="_Toc32091442"/>
       <w:r>
         <w:lastRenderedPageBreak/>
         <w:t>Assess Model</w:t>
@@ -16991,7 +17615,13 @@
     </w:p>
     <w:p>
       <w:r>
-        <w:t>We judged the models in terms of how well they would predict the right quality categoty for a ‘new’ wine (using the Test set). The Performance operator provided us with details on how often the prediction was right, and if it was wrong what was the type of classification error.</w:t>
+        <w:t xml:space="preserve">We judged the models in terms of how well they would predict the right quality </w:t>
+      </w:r>
+      <w:r>
+        <w:t>category</w:t>
+      </w:r>
+      <w:r>
+        <w:t xml:space="preserve"> for a ‘new’ wine (using the Test set). The Performance operator provided us with details on how often the prediction was right, and if it was wrong what was the type of classification error.</w:t>
       </w:r>
     </w:p>
     <w:p/>
@@ -17024,7 +17654,7 @@
     </w:p>
     <w:p>
       <w:r>
-        <w:t xml:space="preserve">The Random Forest model was by far the most computationally expensive but looking at the the Confusion Matrices for each model (a sample of which can be seen in Section </w:t>
+        <w:t xml:space="preserve">The Random Forest model was by far the most computationally expensive but looking at the Confusion Matrices for each model (a sample of which can be seen in Section </w:t>
       </w:r>
       <w:r>
         <w:fldChar w:fldCharType="begin"/>
@@ -17154,7 +17784,13 @@
     </w:p>
     <w:p>
       <w:r>
-        <w:t>Looking back over the AutoModel results we looked at the recommednded settings for a Random Forest model, when applied to our Wine Quality dataset.</w:t>
+        <w:t xml:space="preserve">Looking back over the AutoModel results we looked at the </w:t>
+      </w:r>
+      <w:r>
+        <w:t>recommended</w:t>
+      </w:r>
+      <w:r>
+        <w:t xml:space="preserve"> settings for a Random Forest model, when applied to our Wine Quality dataset.</w:t>
       </w:r>
     </w:p>
     <w:p>
@@ -17184,7 +17820,7 @@
       <w:pPr>
         <w:pStyle w:val="Heading1"/>
       </w:pPr>
-      <w:bookmarkStart w:id="38" w:name="_Toc32075913"/>
+      <w:bookmarkStart w:id="38" w:name="_Toc32091443"/>
       <w:r>
         <w:lastRenderedPageBreak/>
         <w:t>Evaluation</w:t>
@@ -17195,7 +17831,7 @@
       <w:pPr>
         <w:pStyle w:val="Heading2"/>
       </w:pPr>
-      <w:bookmarkStart w:id="39" w:name="_Toc32075914"/>
+      <w:bookmarkStart w:id="39" w:name="_Toc32091444"/>
       <w:r>
         <w:t>Evaluate Results</w:t>
       </w:r>
@@ -17306,7 +17942,7 @@
       <w:pPr>
         <w:pStyle w:val="Heading2"/>
       </w:pPr>
-      <w:bookmarkStart w:id="41" w:name="_Toc32075915"/>
+      <w:bookmarkStart w:id="41" w:name="_Toc32091445"/>
       <w:bookmarkEnd w:id="40"/>
       <w:r>
         <w:t>Review Process</w:t>
@@ -17334,12 +17970,24 @@
     </w:p>
     <w:p>
       <w:r>
-        <w:t>The mixture of chemical components in wine that combine to produce a ‘High’ quality drink is probably a more complex relationship than 1600 rows can adequately catpture.</w:t>
-      </w:r>
-    </w:p>
-    <w:p>
-      <w:r>
-        <w:t>It is our view that the relationship between the ingredients in wine needs much more data to allow a meanginful model to be created.</w:t>
+        <w:t xml:space="preserve">The mixture of chemical components in wine that combine to produce a ‘High’ quality drink is probably a more complex relationship than 1600 rows can adequately </w:t>
+      </w:r>
+      <w:r>
+        <w:t>capture</w:t>
+      </w:r>
+      <w:r>
+        <w:t>.</w:t>
+      </w:r>
+    </w:p>
+    <w:p>
+      <w:r>
+        <w:t xml:space="preserve">It is our view that the relationship between the ingredients in wine needs much more data to allow a </w:t>
+      </w:r>
+      <w:r>
+        <w:t>meaningful</w:t>
+      </w:r>
+      <w:r>
+        <w:t xml:space="preserve"> model to be created.</w:t>
       </w:r>
     </w:p>
     <w:p>
@@ -17370,7 +18018,7 @@
       <w:pPr>
         <w:pStyle w:val="Heading2"/>
       </w:pPr>
-      <w:bookmarkStart w:id="42" w:name="_Toc32075916"/>
+      <w:bookmarkStart w:id="42" w:name="_Toc32091446"/>
       <w:r>
         <w:lastRenderedPageBreak/>
         <w:t>Determine</w:t>
@@ -17441,7 +18089,7 @@
       <w:pPr>
         <w:pStyle w:val="Heading1"/>
       </w:pPr>
-      <w:bookmarkStart w:id="43" w:name="_Toc32075917"/>
+      <w:bookmarkStart w:id="43" w:name="_Toc32091447"/>
       <w:r>
         <w:lastRenderedPageBreak/>
         <w:t>Deployment</w:t>
@@ -17452,7 +18100,7 @@
       <w:pPr>
         <w:pStyle w:val="Heading2"/>
       </w:pPr>
-      <w:bookmarkStart w:id="44" w:name="_Toc32075918"/>
+      <w:bookmarkStart w:id="44" w:name="_Toc32091448"/>
       <w:r>
         <w:t>Plan Deployment</w:t>
       </w:r>
@@ -17500,16 +18148,25 @@
         </w:numPr>
       </w:pPr>
       <w:r>
-        <w:t xml:space="preserve">Step 1 : Assume that our company has a </w:t>
-      </w:r>
-      <w:r>
-        <w:t>RapidMiner</w:t>
-      </w:r>
-      <w:r>
-        <w:t xml:space="preserve"> </w:t>
-      </w:r>
-      <w:r>
-        <w:t>server running across the compny network.</w:t>
+        <w:t xml:space="preserve">Step </w:t>
+      </w:r>
+      <w:r>
+        <w:t>1:</w:t>
+      </w:r>
+      <w:r>
+        <w:t xml:space="preserve"> Assume that our company has a </w:t>
+      </w:r>
+      <w:r>
+        <w:t xml:space="preserve">RapidMiner </w:t>
+      </w:r>
+      <w:r>
+        <w:t xml:space="preserve">server running across the </w:t>
+      </w:r>
+      <w:r>
+        <w:t>company</w:t>
+      </w:r>
+      <w:r>
+        <w:t xml:space="preserve"> network.</w:t>
       </w:r>
     </w:p>
     <w:p>
@@ -17527,13 +18184,13 @@
         </w:numPr>
       </w:pPr>
       <w:r>
-        <w:t xml:space="preserve">Step 2 : Deploy our model onto the </w:t>
-      </w:r>
-      <w:r>
-        <w:t>RapidMiner</w:t>
-      </w:r>
-      <w:r>
-        <w:t xml:space="preserve"> server and have it made available to key back office staff.</w:t>
+        <w:t xml:space="preserve">Step </w:t>
+      </w:r>
+      <w:r>
+        <w:t>2:</w:t>
+      </w:r>
+      <w:r>
+        <w:t xml:space="preserve"> Deploy our model onto the RapidMiner server and have it made available to key back office staff.</w:t>
       </w:r>
     </w:p>
     <w:p>
@@ -17550,7 +18207,19 @@
         </w:numPr>
       </w:pPr>
       <w:r>
-        <w:t>Step 3 : When new wine is being purchases and EXCEL template will be provided into which an employee enteres the chemical details.</w:t>
+        <w:t xml:space="preserve">Step </w:t>
+      </w:r>
+      <w:r>
+        <w:t>3:</w:t>
+      </w:r>
+      <w:r>
+        <w:t xml:space="preserve"> When new wine is being purchases and EXCEL template will be provided into which an employee </w:t>
+      </w:r>
+      <w:r>
+        <w:t>enters</w:t>
+      </w:r>
+      <w:r>
+        <w:t xml:space="preserve"> the chemical details.</w:t>
       </w:r>
     </w:p>
     <w:p>
@@ -17567,7 +18236,13 @@
         </w:numPr>
       </w:pPr>
       <w:r>
-        <w:t>Step 4 : This EXCEL spreadsheet forms the input to the RapidMiner model, which incorporates the necessary data manipulation routines.</w:t>
+        <w:t xml:space="preserve">Step </w:t>
+      </w:r>
+      <w:r>
+        <w:t>4:</w:t>
+      </w:r>
+      <w:r>
+        <w:t xml:space="preserve"> This EXCEL spreadsheet forms the input to the RapidMiner model, which incorporates the necessary data manipulation routines.</w:t>
       </w:r>
     </w:p>
     <w:p>
@@ -17584,7 +18259,13 @@
         </w:numPr>
       </w:pPr>
       <w:r>
-        <w:t>Step 5 : The RapidMiner server would output another EXCEL spreadsheet, in a prescribed format, with a clearly identified score for each wine.</w:t>
+        <w:t xml:space="preserve">Step </w:t>
+      </w:r>
+      <w:r>
+        <w:t>5:</w:t>
+      </w:r>
+      <w:r>
+        <w:t xml:space="preserve"> The RapidMiner server would output another EXCEL spreadsheet, in a prescribed format, with a clearly identified score for each wine.</w:t>
       </w:r>
     </w:p>
     <w:p>
@@ -17601,7 +18282,13 @@
         </w:numPr>
       </w:pPr>
       <w:r>
-        <w:t>Step 6 : This output spreadsheet would be shared with all employees as a reference sheet for the new in-store wine.</w:t>
+        <w:t xml:space="preserve">Step </w:t>
+      </w:r>
+      <w:r>
+        <w:t>6:</w:t>
+      </w:r>
+      <w:r>
+        <w:t xml:space="preserve"> This output spreadsheet would be shared with all employees as a reference sheet for the new in-store wine.</w:t>
       </w:r>
     </w:p>
     <w:p/>
@@ -17609,7 +18296,7 @@
       <w:pPr>
         <w:pStyle w:val="Heading2"/>
       </w:pPr>
-      <w:bookmarkStart w:id="45" w:name="_Toc32075919"/>
+      <w:bookmarkStart w:id="45" w:name="_Toc32091449"/>
       <w:r>
         <w:t>Plan Monitoring and Maintenance</w:t>
       </w:r>
@@ -17636,7 +18323,13 @@
     </w:p>
     <w:p>
       <w:r>
-        <w:t>It may be possible to obtain new, indepently verified, data on Wine Quality. Thus new models could be produced with these enlarged datasets to attempt to improve accuracy.</w:t>
+        <w:t>It may be possible to obtain new, indepen</w:t>
+      </w:r>
+      <w:r>
+        <w:t>den</w:t>
+      </w:r>
+      <w:r>
+        <w:t>tly verified, data on Wine Quality. Thus new models could be produced with these enlarged datasets to attempt to improve accuracy.</w:t>
       </w:r>
     </w:p>
     <w:p>
@@ -17668,7 +18361,7 @@
       <w:pPr>
         <w:pStyle w:val="Heading2"/>
       </w:pPr>
-      <w:bookmarkStart w:id="46" w:name="_Toc32075920"/>
+      <w:bookmarkStart w:id="46" w:name="_Toc32091450"/>
       <w:r>
         <w:lastRenderedPageBreak/>
         <w:t>Produce Final Report</w:t>
@@ -17690,7 +18383,7 @@
       <w:pPr>
         <w:pStyle w:val="Heading2"/>
       </w:pPr>
-      <w:bookmarkStart w:id="47" w:name="_Toc32075921"/>
+      <w:bookmarkStart w:id="47" w:name="_Toc32091451"/>
       <w:r>
         <w:t>Review Project</w:t>
       </w:r>
@@ -17737,7 +18430,13 @@
         <w:t>Data is ‘king’.</w:t>
       </w:r>
       <w:r>
-        <w:t xml:space="preserve"> We just did not have enough meaningful real worl data to build an effective model that would cover all three categories of wine.</w:t>
+        <w:t xml:space="preserve"> We just did not have enough meaningful real </w:t>
+      </w:r>
+      <w:r>
+        <w:t>world</w:t>
+      </w:r>
+      <w:r>
+        <w:t xml:space="preserve"> data to build an effective model that would cover all three categories of wine.</w:t>
       </w:r>
     </w:p>
     <w:p>
@@ -17776,7 +18475,19 @@
         <w:rPr>
           <w:b/>
         </w:rPr>
-        <w:t xml:space="preserve">Even with artificial data the problems with building an effective model persisited. </w:t>
+        <w:t xml:space="preserve">Even with artificial data the problems with building an effective model </w:t>
+      </w:r>
+      <w:r>
+        <w:rPr>
+          <w:b/>
+        </w:rPr>
+        <w:t>persisted</w:t>
+      </w:r>
+      <w:r>
+        <w:rPr>
+          <w:b/>
+        </w:rPr>
+        <w:t xml:space="preserve">. </w:t>
       </w:r>
       <w:r>
         <w:t>The complexity of the interactions of the wine ingredients that produce the measure of ‘quality’ as probably much greater than we realised. It is likely we would need at least tens of thousands of data rows to generate a meaningful model.</w:t>
@@ -17820,7 +18531,13 @@
         <w:t>ual process, supplementing the predictive model outputs, would be an ineffective solution for our business needs.</w:t>
       </w:r>
       <w:r>
-        <w:t xml:space="preserve"> Failing to predict a ‘High’ quality wine 50% of the time to customers could have a detreminatal impact of business reputation.</w:t>
+        <w:t xml:space="preserve"> Failing to predict a ‘High’ quality wine 50% of the time to customers could have a </w:t>
+      </w:r>
+      <w:r>
+        <w:t>detrimental</w:t>
+      </w:r>
+      <w:r>
+        <w:t xml:space="preserve"> impact of business reputation.</w:t>
       </w:r>
     </w:p>
     <w:p/>
@@ -17853,10 +18570,13 @@
         <w:t>RapidMiner is a great tool for quickly modelling data and refining the process</w:t>
       </w:r>
       <w:r>
+        <w:t xml:space="preserve">. We had some experience in Python Machine Learning techniques and that allowed for quick low level investigations. However the RapidMiner UI and support documentation allowed us to progress quickly through the project </w:t>
+      </w:r>
+      <w:r>
+        <w:t>objectives</w:t>
+      </w:r>
+      <w:r>
         <w:t>.</w:t>
-      </w:r>
-      <w:r>
-        <w:t xml:space="preserve"> We had some experience in Python Machine Learning techniques and that allowed for quick low level investigations. However the RapidMiner UI and support documentation allowed us to progress quickly through the project objecvites.</w:t>
       </w:r>
     </w:p>
     <w:p>
@@ -17880,10 +18600,18 @@
         </w:numPr>
       </w:pPr>
       <w:r>
-        <w:t>We guess that there really are no good models, just some useful ones (even if they are ‘bad’ and we learned what will not work).</w:t>
-      </w:r>
-    </w:p>
-    <w:p/>
+        <w:t>It really does seem to us</w:t>
+      </w:r>
+      <w:r>
+        <w:t xml:space="preserve"> that</w:t>
+      </w:r>
+      <w:r>
+        <w:t>, as the saying goes, that</w:t>
+      </w:r>
+      <w:r>
+        <w:t xml:space="preserve"> there really are no good models, just some useful ones (even if they are ‘bad’ and we learned what will not work).</w:t>
+      </w:r>
+    </w:p>
     <w:p>
       <w:pPr>
         <w:spacing w:after="100"/>
@@ -17911,7 +18639,7 @@
       <w:pPr>
         <w:pStyle w:val="Heading1"/>
       </w:pPr>
-      <w:bookmarkStart w:id="48" w:name="_Toc32075922"/>
+      <w:bookmarkStart w:id="48" w:name="_Toc32091452"/>
       <w:r>
         <w:lastRenderedPageBreak/>
         <w:t>Appendices and References</w:t>
@@ -17922,7 +18650,7 @@
       <w:pPr>
         <w:pStyle w:val="Heading2"/>
       </w:pPr>
-      <w:bookmarkStart w:id="49" w:name="_Toc32075923"/>
+      <w:bookmarkStart w:id="49" w:name="_Toc32091453"/>
       <w:r>
         <w:t>Appendix A</w:t>
       </w:r>
@@ -19072,7 +19800,7 @@
         <w:pStyle w:val="Heading2"/>
       </w:pPr>
       <w:bookmarkStart w:id="50" w:name="_Ref31815488"/>
-      <w:bookmarkStart w:id="51" w:name="_Toc32075924"/>
+      <w:bookmarkStart w:id="51" w:name="_Toc32091454"/>
       <w:r>
         <w:lastRenderedPageBreak/>
         <w:t xml:space="preserve">The White Wine </w:t>
@@ -19118,7 +19846,7 @@
       <w:pPr>
         <w:pStyle w:val="Heading2"/>
       </w:pPr>
-      <w:bookmarkStart w:id="52" w:name="_Toc32075925"/>
+      <w:bookmarkStart w:id="52" w:name="_Toc32091455"/>
       <w:r>
         <w:lastRenderedPageBreak/>
         <w:t>References</w:t>
@@ -19167,11 +19895,11 @@
       </w:pPr>
     </w:p>
     <w:sectPr>
-      <w:headerReference w:type="even" r:id="rId47"/>
-      <w:headerReference w:type="default" r:id="rId48"/>
-      <w:footerReference w:type="even" r:id="rId49"/>
-      <w:footerReference w:type="default" r:id="rId50"/>
-      <w:headerReference w:type="first" r:id="rId51"/>
+      <w:headerReference w:type="even" r:id="rId53"/>
+      <w:headerReference w:type="default" r:id="rId54"/>
+      <w:footerReference w:type="even" r:id="rId55"/>
+      <w:footerReference w:type="default" r:id="rId56"/>
+      <w:headerReference w:type="first" r:id="rId57"/>
       <w:pgSz w:w="11907" w:h="16840" w:code="9"/>
       <w:pgMar w:top="1020" w:right="737" w:bottom="1020" w:left="737" w:header="454" w:footer="283" w:gutter="567"/>
       <w:cols w:space="720"/>
@@ -19190,7 +19918,7 @@
 </file>
 
 <file path=word/endnotes.xml><?xml version="1.0" encoding="utf-8"?>
-<w:endnotes xmlns:wpc="http://schemas.microsoft.com/office/word/2010/wordprocessingCanvas" xmlns:cx="http://schemas.microsoft.com/office/drawing/2014/chartex" xmlns:cx1="http://schemas.microsoft.com/office/drawing/2015/9/8/chartex" xmlns:mc="http://schemas.openxmlformats.org/markup-compatibility/2006" xmlns:o="urn:schemas-microsoft-com:office:office" xmlns:r="http://schemas.openxmlformats.org/officeDocument/2006/relationships" xmlns:m="http://schemas.openxmlformats.org/officeDocument/2006/math" xmlns:v="urn:schemas-microsoft-com:vml" xmlns:wp14="http://schemas.microsoft.com/office/word/2010/wordprocessingDrawing" xmlns:wp="http://schemas.openxmlformats.org/drawingml/2006/wordprocessingDrawing" xmlns:w10="urn:schemas-microsoft-com:office:word" xmlns:w="http://schemas.openxmlformats.org/wordprocessingml/2006/main" xmlns:w14="http://schemas.microsoft.com/office/word/2010/wordml" xmlns:w15="http://schemas.microsoft.com/office/word/2012/wordml" xmlns:w16se="http://schemas.microsoft.com/office/word/2015/wordml/symex" xmlns:wpg="http://schemas.microsoft.com/office/word/2010/wordprocessingGroup" xmlns:wpi="http://schemas.microsoft.com/office/word/2010/wordprocessingInk" xmlns:wne="http://schemas.microsoft.com/office/word/2006/wordml" xmlns:wps="http://schemas.microsoft.com/office/word/2010/wordprocessingShape" mc:Ignorable="w14 w15 w16se wp14">
+<w:endnotes xmlns:wpc="http://schemas.microsoft.com/office/word/2010/wordprocessingCanvas" xmlns:mc="http://schemas.openxmlformats.org/markup-compatibility/2006" xmlns:o="urn:schemas-microsoft-com:office:office" xmlns:r="http://schemas.openxmlformats.org/officeDocument/2006/relationships" xmlns:m="http://schemas.openxmlformats.org/officeDocument/2006/math" xmlns:v="urn:schemas-microsoft-com:vml" xmlns:wp14="http://schemas.microsoft.com/office/word/2010/wordprocessingDrawing" xmlns:wp="http://schemas.openxmlformats.org/drawingml/2006/wordprocessingDrawing" xmlns:w10="urn:schemas-microsoft-com:office:word" xmlns:w="http://schemas.openxmlformats.org/wordprocessingml/2006/main" xmlns:w14="http://schemas.microsoft.com/office/word/2010/wordml" xmlns:w15="http://schemas.microsoft.com/office/word/2012/wordml" xmlns:wpg="http://schemas.microsoft.com/office/word/2010/wordprocessingGroup" xmlns:wpi="http://schemas.microsoft.com/office/word/2010/wordprocessingInk" xmlns:wne="http://schemas.microsoft.com/office/word/2006/wordml" xmlns:wps="http://schemas.microsoft.com/office/word/2010/wordprocessingShape" mc:Ignorable="w14 w15 wp14">
   <w:endnote w:type="separator" w:id="-1">
     <w:p>
       <w:r>
@@ -19209,7 +19937,7 @@
 </file>
 
 <file path=word/footer1.xml><?xml version="1.0" encoding="utf-8"?>
-<w:ftr xmlns:wpc="http://schemas.microsoft.com/office/word/2010/wordprocessingCanvas" xmlns:cx="http://schemas.microsoft.com/office/drawing/2014/chartex" xmlns:cx1="http://schemas.microsoft.com/office/drawing/2015/9/8/chartex" xmlns:mc="http://schemas.openxmlformats.org/markup-compatibility/2006" xmlns:o="urn:schemas-microsoft-com:office:office" xmlns:r="http://schemas.openxmlformats.org/officeDocument/2006/relationships" xmlns:m="http://schemas.openxmlformats.org/officeDocument/2006/math" xmlns:v="urn:schemas-microsoft-com:vml" xmlns:wp14="http://schemas.microsoft.com/office/word/2010/wordprocessingDrawing" xmlns:wp="http://schemas.openxmlformats.org/drawingml/2006/wordprocessingDrawing" xmlns:w10="urn:schemas-microsoft-com:office:word" xmlns:w="http://schemas.openxmlformats.org/wordprocessingml/2006/main" xmlns:w14="http://schemas.microsoft.com/office/word/2010/wordml" xmlns:w15="http://schemas.microsoft.com/office/word/2012/wordml" xmlns:w16se="http://schemas.microsoft.com/office/word/2015/wordml/symex" xmlns:wpg="http://schemas.microsoft.com/office/word/2010/wordprocessingGroup" xmlns:wpi="http://schemas.microsoft.com/office/word/2010/wordprocessingInk" xmlns:wne="http://schemas.microsoft.com/office/word/2006/wordml" xmlns:wps="http://schemas.microsoft.com/office/word/2010/wordprocessingShape" mc:Ignorable="w14 w15 w16se wp14">
+<w:ftr xmlns:wpc="http://schemas.microsoft.com/office/word/2010/wordprocessingCanvas" xmlns:mc="http://schemas.openxmlformats.org/markup-compatibility/2006" xmlns:o="urn:schemas-microsoft-com:office:office" xmlns:r="http://schemas.openxmlformats.org/officeDocument/2006/relationships" xmlns:m="http://schemas.openxmlformats.org/officeDocument/2006/math" xmlns:v="urn:schemas-microsoft-com:vml" xmlns:wp14="http://schemas.microsoft.com/office/word/2010/wordprocessingDrawing" xmlns:wp="http://schemas.openxmlformats.org/drawingml/2006/wordprocessingDrawing" xmlns:w10="urn:schemas-microsoft-com:office:word" xmlns:w="http://schemas.openxmlformats.org/wordprocessingml/2006/main" xmlns:w14="http://schemas.microsoft.com/office/word/2010/wordml" xmlns:w15="http://schemas.microsoft.com/office/word/2012/wordml" xmlns:wpg="http://schemas.microsoft.com/office/word/2010/wordprocessingGroup" xmlns:wpi="http://schemas.microsoft.com/office/word/2010/wordprocessingInk" xmlns:wne="http://schemas.microsoft.com/office/word/2006/wordml" xmlns:wps="http://schemas.microsoft.com/office/word/2010/wordprocessingShape" mc:Ignorable="w14 w15 wp14">
   <w:tbl>
     <w:tblPr>
       <w:tblW w:w="5000" w:type="pct"/>
@@ -19366,7 +20094,7 @@
 </file>
 
 <file path=word/footer2.xml><?xml version="1.0" encoding="utf-8"?>
-<w:ftr xmlns:wpc="http://schemas.microsoft.com/office/word/2010/wordprocessingCanvas" xmlns:cx="http://schemas.microsoft.com/office/drawing/2014/chartex" xmlns:cx1="http://schemas.microsoft.com/office/drawing/2015/9/8/chartex" xmlns:mc="http://schemas.openxmlformats.org/markup-compatibility/2006" xmlns:o="urn:schemas-microsoft-com:office:office" xmlns:r="http://schemas.openxmlformats.org/officeDocument/2006/relationships" xmlns:m="http://schemas.openxmlformats.org/officeDocument/2006/math" xmlns:v="urn:schemas-microsoft-com:vml" xmlns:wp14="http://schemas.microsoft.com/office/word/2010/wordprocessingDrawing" xmlns:wp="http://schemas.openxmlformats.org/drawingml/2006/wordprocessingDrawing" xmlns:w10="urn:schemas-microsoft-com:office:word" xmlns:w="http://schemas.openxmlformats.org/wordprocessingml/2006/main" xmlns:w14="http://schemas.microsoft.com/office/word/2010/wordml" xmlns:w15="http://schemas.microsoft.com/office/word/2012/wordml" xmlns:w16se="http://schemas.microsoft.com/office/word/2015/wordml/symex" xmlns:wpg="http://schemas.microsoft.com/office/word/2010/wordprocessingGroup" xmlns:wpi="http://schemas.microsoft.com/office/word/2010/wordprocessingInk" xmlns:wne="http://schemas.microsoft.com/office/word/2006/wordml" xmlns:wps="http://schemas.microsoft.com/office/word/2010/wordprocessingShape" mc:Ignorable="w14 w15 w16se wp14">
+<w:ftr xmlns:wpc="http://schemas.microsoft.com/office/word/2010/wordprocessingCanvas" xmlns:mc="http://schemas.openxmlformats.org/markup-compatibility/2006" xmlns:o="urn:schemas-microsoft-com:office:office" xmlns:r="http://schemas.openxmlformats.org/officeDocument/2006/relationships" xmlns:m="http://schemas.openxmlformats.org/officeDocument/2006/math" xmlns:v="urn:schemas-microsoft-com:vml" xmlns:wp14="http://schemas.microsoft.com/office/word/2010/wordprocessingDrawing" xmlns:wp="http://schemas.openxmlformats.org/drawingml/2006/wordprocessingDrawing" xmlns:w10="urn:schemas-microsoft-com:office:word" xmlns:w="http://schemas.openxmlformats.org/wordprocessingml/2006/main" xmlns:w14="http://schemas.microsoft.com/office/word/2010/wordml" xmlns:w15="http://schemas.microsoft.com/office/word/2012/wordml" xmlns:wpg="http://schemas.microsoft.com/office/word/2010/wordprocessingGroup" xmlns:wpi="http://schemas.microsoft.com/office/word/2010/wordprocessingInk" xmlns:wne="http://schemas.microsoft.com/office/word/2006/wordml" xmlns:wps="http://schemas.microsoft.com/office/word/2010/wordprocessingShape" mc:Ignorable="w14 w15 wp14">
   <w:tbl>
     <w:tblPr>
       <w:tblW w:w="5000" w:type="pct"/>
@@ -19481,7 +20209,7 @@
             <w:rPr>
               <w:noProof/>
             </w:rPr>
-            <w:t>52</w:t>
+            <w:t>56</w:t>
           </w:r>
           <w:r>
             <w:rPr>
@@ -19520,7 +20248,7 @@
 </file>
 
 <file path=word/footer3.xml><?xml version="1.0" encoding="utf-8"?>
-<w:ftr xmlns:wpc="http://schemas.microsoft.com/office/word/2010/wordprocessingCanvas" xmlns:cx="http://schemas.microsoft.com/office/drawing/2014/chartex" xmlns:cx1="http://schemas.microsoft.com/office/drawing/2015/9/8/chartex" xmlns:mc="http://schemas.openxmlformats.org/markup-compatibility/2006" xmlns:o="urn:schemas-microsoft-com:office:office" xmlns:r="http://schemas.openxmlformats.org/officeDocument/2006/relationships" xmlns:m="http://schemas.openxmlformats.org/officeDocument/2006/math" xmlns:v="urn:schemas-microsoft-com:vml" xmlns:wp14="http://schemas.microsoft.com/office/word/2010/wordprocessingDrawing" xmlns:wp="http://schemas.openxmlformats.org/drawingml/2006/wordprocessingDrawing" xmlns:w10="urn:schemas-microsoft-com:office:word" xmlns:w="http://schemas.openxmlformats.org/wordprocessingml/2006/main" xmlns:w14="http://schemas.microsoft.com/office/word/2010/wordml" xmlns:w15="http://schemas.microsoft.com/office/word/2012/wordml" xmlns:w16se="http://schemas.microsoft.com/office/word/2015/wordml/symex" xmlns:wpg="http://schemas.microsoft.com/office/word/2010/wordprocessingGroup" xmlns:wpi="http://schemas.microsoft.com/office/word/2010/wordprocessingInk" xmlns:wne="http://schemas.microsoft.com/office/word/2006/wordml" xmlns:wps="http://schemas.microsoft.com/office/word/2010/wordprocessingShape" mc:Ignorable="w14 w15 w16se wp14">
+<w:ftr xmlns:wpc="http://schemas.microsoft.com/office/word/2010/wordprocessingCanvas" xmlns:mc="http://schemas.openxmlformats.org/markup-compatibility/2006" xmlns:o="urn:schemas-microsoft-com:office:office" xmlns:r="http://schemas.openxmlformats.org/officeDocument/2006/relationships" xmlns:m="http://schemas.openxmlformats.org/officeDocument/2006/math" xmlns:v="urn:schemas-microsoft-com:vml" xmlns:wp14="http://schemas.microsoft.com/office/word/2010/wordprocessingDrawing" xmlns:wp="http://schemas.openxmlformats.org/drawingml/2006/wordprocessingDrawing" xmlns:w10="urn:schemas-microsoft-com:office:word" xmlns:w="http://schemas.openxmlformats.org/wordprocessingml/2006/main" xmlns:w14="http://schemas.microsoft.com/office/word/2010/wordml" xmlns:w15="http://schemas.microsoft.com/office/word/2012/wordml" xmlns:wpg="http://schemas.microsoft.com/office/word/2010/wordprocessingGroup" xmlns:wpi="http://schemas.microsoft.com/office/word/2010/wordprocessingInk" xmlns:wne="http://schemas.microsoft.com/office/word/2006/wordml" xmlns:wps="http://schemas.microsoft.com/office/word/2010/wordprocessingShape" mc:Ignorable="w14 w15 wp14">
   <w:tbl>
     <w:tblPr>
       <w:tblW w:w="5000" w:type="pct"/>
@@ -19617,7 +20345,7 @@
 </file>
 
 <file path=word/footer4.xml><?xml version="1.0" encoding="utf-8"?>
-<w:ftr xmlns:wpc="http://schemas.microsoft.com/office/word/2010/wordprocessingCanvas" xmlns:cx="http://schemas.microsoft.com/office/drawing/2014/chartex" xmlns:cx1="http://schemas.microsoft.com/office/drawing/2015/9/8/chartex" xmlns:mc="http://schemas.openxmlformats.org/markup-compatibility/2006" xmlns:o="urn:schemas-microsoft-com:office:office" xmlns:r="http://schemas.openxmlformats.org/officeDocument/2006/relationships" xmlns:m="http://schemas.openxmlformats.org/officeDocument/2006/math" xmlns:v="urn:schemas-microsoft-com:vml" xmlns:wp14="http://schemas.microsoft.com/office/word/2010/wordprocessingDrawing" xmlns:wp="http://schemas.openxmlformats.org/drawingml/2006/wordprocessingDrawing" xmlns:w10="urn:schemas-microsoft-com:office:word" xmlns:w="http://schemas.openxmlformats.org/wordprocessingml/2006/main" xmlns:w14="http://schemas.microsoft.com/office/word/2010/wordml" xmlns:w15="http://schemas.microsoft.com/office/word/2012/wordml" xmlns:w16se="http://schemas.microsoft.com/office/word/2015/wordml/symex" xmlns:wpg="http://schemas.microsoft.com/office/word/2010/wordprocessingGroup" xmlns:wpi="http://schemas.microsoft.com/office/word/2010/wordprocessingInk" xmlns:wne="http://schemas.microsoft.com/office/word/2006/wordml" xmlns:wps="http://schemas.microsoft.com/office/word/2010/wordprocessingShape" mc:Ignorable="w14 w15 w16se wp14">
+<w:ftr xmlns:wpc="http://schemas.microsoft.com/office/word/2010/wordprocessingCanvas" xmlns:mc="http://schemas.openxmlformats.org/markup-compatibility/2006" xmlns:o="urn:schemas-microsoft-com:office:office" xmlns:r="http://schemas.openxmlformats.org/officeDocument/2006/relationships" xmlns:m="http://schemas.openxmlformats.org/officeDocument/2006/math" xmlns:v="urn:schemas-microsoft-com:vml" xmlns:wp14="http://schemas.microsoft.com/office/word/2010/wordprocessingDrawing" xmlns:wp="http://schemas.openxmlformats.org/drawingml/2006/wordprocessingDrawing" xmlns:w10="urn:schemas-microsoft-com:office:word" xmlns:w="http://schemas.openxmlformats.org/wordprocessingml/2006/main" xmlns:w14="http://schemas.microsoft.com/office/word/2010/wordml" xmlns:w15="http://schemas.microsoft.com/office/word/2012/wordml" xmlns:wpg="http://schemas.microsoft.com/office/word/2010/wordprocessingGroup" xmlns:wpi="http://schemas.microsoft.com/office/word/2010/wordprocessingInk" xmlns:wne="http://schemas.microsoft.com/office/word/2006/wordml" xmlns:wps="http://schemas.microsoft.com/office/word/2010/wordprocessingShape" mc:Ignorable="w14 w15 wp14">
   <w:tbl>
     <w:tblPr>
       <w:tblW w:w="5000" w:type="pct"/>
@@ -19774,7 +20502,7 @@
 </file>
 
 <file path=word/footer5.xml><?xml version="1.0" encoding="utf-8"?>
-<w:ftr xmlns:wpc="http://schemas.microsoft.com/office/word/2010/wordprocessingCanvas" xmlns:cx="http://schemas.microsoft.com/office/drawing/2014/chartex" xmlns:cx1="http://schemas.microsoft.com/office/drawing/2015/9/8/chartex" xmlns:mc="http://schemas.openxmlformats.org/markup-compatibility/2006" xmlns:o="urn:schemas-microsoft-com:office:office" xmlns:r="http://schemas.openxmlformats.org/officeDocument/2006/relationships" xmlns:m="http://schemas.openxmlformats.org/officeDocument/2006/math" xmlns:v="urn:schemas-microsoft-com:vml" xmlns:wp14="http://schemas.microsoft.com/office/word/2010/wordprocessingDrawing" xmlns:wp="http://schemas.openxmlformats.org/drawingml/2006/wordprocessingDrawing" xmlns:w10="urn:schemas-microsoft-com:office:word" xmlns:w="http://schemas.openxmlformats.org/wordprocessingml/2006/main" xmlns:w14="http://schemas.microsoft.com/office/word/2010/wordml" xmlns:w15="http://schemas.microsoft.com/office/word/2012/wordml" xmlns:w16se="http://schemas.microsoft.com/office/word/2015/wordml/symex" xmlns:wpg="http://schemas.microsoft.com/office/word/2010/wordprocessingGroup" xmlns:wpi="http://schemas.microsoft.com/office/word/2010/wordprocessingInk" xmlns:wne="http://schemas.microsoft.com/office/word/2006/wordml" xmlns:wps="http://schemas.microsoft.com/office/word/2010/wordprocessingShape" mc:Ignorable="w14 w15 w16se wp14">
+<w:ftr xmlns:wpc="http://schemas.microsoft.com/office/word/2010/wordprocessingCanvas" xmlns:mc="http://schemas.openxmlformats.org/markup-compatibility/2006" xmlns:o="urn:schemas-microsoft-com:office:office" xmlns:r="http://schemas.openxmlformats.org/officeDocument/2006/relationships" xmlns:m="http://schemas.openxmlformats.org/officeDocument/2006/math" xmlns:v="urn:schemas-microsoft-com:vml" xmlns:wp14="http://schemas.microsoft.com/office/word/2010/wordprocessingDrawing" xmlns:wp="http://schemas.openxmlformats.org/drawingml/2006/wordprocessingDrawing" xmlns:w10="urn:schemas-microsoft-com:office:word" xmlns:w="http://schemas.openxmlformats.org/wordprocessingml/2006/main" xmlns:w14="http://schemas.microsoft.com/office/word/2010/wordml" xmlns:w15="http://schemas.microsoft.com/office/word/2012/wordml" xmlns:wpg="http://schemas.microsoft.com/office/word/2010/wordprocessingGroup" xmlns:wpi="http://schemas.microsoft.com/office/word/2010/wordprocessingInk" xmlns:wne="http://schemas.microsoft.com/office/word/2006/wordml" xmlns:wps="http://schemas.microsoft.com/office/word/2010/wordprocessingShape" mc:Ignorable="w14 w15 wp14">
   <w:tbl>
     <w:tblPr>
       <w:tblW w:w="5000" w:type="pct"/>
@@ -19859,7 +20587,7 @@
             <w:rPr>
               <w:noProof/>
             </w:rPr>
-            <w:t>6</w:t>
+            <w:t>28</w:t>
           </w:r>
           <w:r>
             <w:fldChar w:fldCharType="end"/>
@@ -19889,7 +20617,7 @@
             <w:rPr>
               <w:noProof/>
             </w:rPr>
-            <w:t>52</w:t>
+            <w:t>56</w:t>
           </w:r>
           <w:r>
             <w:rPr>
@@ -19928,7 +20656,7 @@
 </file>
 
 <file path=word/footnotes.xml><?xml version="1.0" encoding="utf-8"?>
-<w:footnotes xmlns:wpc="http://schemas.microsoft.com/office/word/2010/wordprocessingCanvas" xmlns:cx="http://schemas.microsoft.com/office/drawing/2014/chartex" xmlns:cx1="http://schemas.microsoft.com/office/drawing/2015/9/8/chartex" xmlns:mc="http://schemas.openxmlformats.org/markup-compatibility/2006" xmlns:o="urn:schemas-microsoft-com:office:office" xmlns:r="http://schemas.openxmlformats.org/officeDocument/2006/relationships" xmlns:m="http://schemas.openxmlformats.org/officeDocument/2006/math" xmlns:v="urn:schemas-microsoft-com:vml" xmlns:wp14="http://schemas.microsoft.com/office/word/2010/wordprocessingDrawing" xmlns:wp="http://schemas.openxmlformats.org/drawingml/2006/wordprocessingDrawing" xmlns:w10="urn:schemas-microsoft-com:office:word" xmlns:w="http://schemas.openxmlformats.org/wordprocessingml/2006/main" xmlns:w14="http://schemas.microsoft.com/office/word/2010/wordml" xmlns:w15="http://schemas.microsoft.com/office/word/2012/wordml" xmlns:w16se="http://schemas.microsoft.com/office/word/2015/wordml/symex" xmlns:wpg="http://schemas.microsoft.com/office/word/2010/wordprocessingGroup" xmlns:wpi="http://schemas.microsoft.com/office/word/2010/wordprocessingInk" xmlns:wne="http://schemas.microsoft.com/office/word/2006/wordml" xmlns:wps="http://schemas.microsoft.com/office/word/2010/wordprocessingShape" mc:Ignorable="w14 w15 w16se wp14">
+<w:footnotes xmlns:wpc="http://schemas.microsoft.com/office/word/2010/wordprocessingCanvas" xmlns:mc="http://schemas.openxmlformats.org/markup-compatibility/2006" xmlns:o="urn:schemas-microsoft-com:office:office" xmlns:r="http://schemas.openxmlformats.org/officeDocument/2006/relationships" xmlns:m="http://schemas.openxmlformats.org/officeDocument/2006/math" xmlns:v="urn:schemas-microsoft-com:vml" xmlns:wp14="http://schemas.microsoft.com/office/word/2010/wordprocessingDrawing" xmlns:wp="http://schemas.openxmlformats.org/drawingml/2006/wordprocessingDrawing" xmlns:w10="urn:schemas-microsoft-com:office:word" xmlns:w="http://schemas.openxmlformats.org/wordprocessingml/2006/main" xmlns:w14="http://schemas.microsoft.com/office/word/2010/wordml" xmlns:w15="http://schemas.microsoft.com/office/word/2012/wordml" xmlns:wpg="http://schemas.microsoft.com/office/word/2010/wordprocessingGroup" xmlns:wpi="http://schemas.microsoft.com/office/word/2010/wordprocessingInk" xmlns:wne="http://schemas.microsoft.com/office/word/2006/wordml" xmlns:wps="http://schemas.microsoft.com/office/word/2010/wordprocessingShape" mc:Ignorable="w14 w15 wp14">
   <w:footnote w:type="separator" w:id="-1">
     <w:p>
       <w:r>
@@ -19947,7 +20675,7 @@
 </file>
 
 <file path=word/header1.xml><?xml version="1.0" encoding="utf-8"?>
-<w:hdr xmlns:wpc="http://schemas.microsoft.com/office/word/2010/wordprocessingCanvas" xmlns:cx="http://schemas.microsoft.com/office/drawing/2014/chartex" xmlns:cx1="http://schemas.microsoft.com/office/drawing/2015/9/8/chartex" xmlns:mc="http://schemas.openxmlformats.org/markup-compatibility/2006" xmlns:o="urn:schemas-microsoft-com:office:office" xmlns:r="http://schemas.openxmlformats.org/officeDocument/2006/relationships" xmlns:m="http://schemas.openxmlformats.org/officeDocument/2006/math" xmlns:v="urn:schemas-microsoft-com:vml" xmlns:wp14="http://schemas.microsoft.com/office/word/2010/wordprocessingDrawing" xmlns:wp="http://schemas.openxmlformats.org/drawingml/2006/wordprocessingDrawing" xmlns:w10="urn:schemas-microsoft-com:office:word" xmlns:w="http://schemas.openxmlformats.org/wordprocessingml/2006/main" xmlns:w14="http://schemas.microsoft.com/office/word/2010/wordml" xmlns:w15="http://schemas.microsoft.com/office/word/2012/wordml" xmlns:w16se="http://schemas.microsoft.com/office/word/2015/wordml/symex" xmlns:wpg="http://schemas.microsoft.com/office/word/2010/wordprocessingGroup" xmlns:wpi="http://schemas.microsoft.com/office/word/2010/wordprocessingInk" xmlns:wne="http://schemas.microsoft.com/office/word/2006/wordml" xmlns:wps="http://schemas.microsoft.com/office/word/2010/wordprocessingShape" mc:Ignorable="w14 w15 w16se wp14">
+<w:hdr xmlns:wpc="http://schemas.microsoft.com/office/word/2010/wordprocessingCanvas" xmlns:mc="http://schemas.openxmlformats.org/markup-compatibility/2006" xmlns:o="urn:schemas-microsoft-com:office:office" xmlns:r="http://schemas.openxmlformats.org/officeDocument/2006/relationships" xmlns:m="http://schemas.openxmlformats.org/officeDocument/2006/math" xmlns:v="urn:schemas-microsoft-com:vml" xmlns:wp14="http://schemas.microsoft.com/office/word/2010/wordprocessingDrawing" xmlns:wp="http://schemas.openxmlformats.org/drawingml/2006/wordprocessingDrawing" xmlns:w10="urn:schemas-microsoft-com:office:word" xmlns:w="http://schemas.openxmlformats.org/wordprocessingml/2006/main" xmlns:w14="http://schemas.microsoft.com/office/word/2010/wordml" xmlns:w15="http://schemas.microsoft.com/office/word/2012/wordml" xmlns:wpg="http://schemas.microsoft.com/office/word/2010/wordprocessingGroup" xmlns:wpi="http://schemas.microsoft.com/office/word/2010/wordprocessingInk" xmlns:wne="http://schemas.microsoft.com/office/word/2006/wordml" xmlns:wps="http://schemas.microsoft.com/office/word/2010/wordprocessingShape" mc:Ignorable="w14 w15 wp14">
   <w:tbl>
     <w:tblPr>
       <w:tblW w:w="5000" w:type="pct"/>
@@ -20012,7 +20740,7 @@
 </file>
 
 <file path=word/header2.xml><?xml version="1.0" encoding="utf-8"?>
-<w:hdr xmlns:wpc="http://schemas.microsoft.com/office/word/2010/wordprocessingCanvas" xmlns:cx="http://schemas.microsoft.com/office/drawing/2014/chartex" xmlns:cx1="http://schemas.microsoft.com/office/drawing/2015/9/8/chartex" xmlns:mc="http://schemas.openxmlformats.org/markup-compatibility/2006" xmlns:o="urn:schemas-microsoft-com:office:office" xmlns:r="http://schemas.openxmlformats.org/officeDocument/2006/relationships" xmlns:m="http://schemas.openxmlformats.org/officeDocument/2006/math" xmlns:v="urn:schemas-microsoft-com:vml" xmlns:wp14="http://schemas.microsoft.com/office/word/2010/wordprocessingDrawing" xmlns:wp="http://schemas.openxmlformats.org/drawingml/2006/wordprocessingDrawing" xmlns:w10="urn:schemas-microsoft-com:office:word" xmlns:w="http://schemas.openxmlformats.org/wordprocessingml/2006/main" xmlns:w14="http://schemas.microsoft.com/office/word/2010/wordml" xmlns:w15="http://schemas.microsoft.com/office/word/2012/wordml" xmlns:w16se="http://schemas.microsoft.com/office/word/2015/wordml/symex" xmlns:wpg="http://schemas.microsoft.com/office/word/2010/wordprocessingGroup" xmlns:wpi="http://schemas.microsoft.com/office/word/2010/wordprocessingInk" xmlns:wne="http://schemas.microsoft.com/office/word/2006/wordml" xmlns:wps="http://schemas.microsoft.com/office/word/2010/wordprocessingShape" mc:Ignorable="w14 w15 w16se wp14">
+<w:hdr xmlns:wpc="http://schemas.microsoft.com/office/word/2010/wordprocessingCanvas" xmlns:mc="http://schemas.openxmlformats.org/markup-compatibility/2006" xmlns:o="urn:schemas-microsoft-com:office:office" xmlns:r="http://schemas.openxmlformats.org/officeDocument/2006/relationships" xmlns:m="http://schemas.openxmlformats.org/officeDocument/2006/math" xmlns:v="urn:schemas-microsoft-com:vml" xmlns:wp14="http://schemas.microsoft.com/office/word/2010/wordprocessingDrawing" xmlns:wp="http://schemas.openxmlformats.org/drawingml/2006/wordprocessingDrawing" xmlns:w10="urn:schemas-microsoft-com:office:word" xmlns:w="http://schemas.openxmlformats.org/wordprocessingml/2006/main" xmlns:w14="http://schemas.microsoft.com/office/word/2010/wordml" xmlns:w15="http://schemas.microsoft.com/office/word/2012/wordml" xmlns:wpg="http://schemas.microsoft.com/office/word/2010/wordprocessingGroup" xmlns:wpi="http://schemas.microsoft.com/office/word/2010/wordprocessingInk" xmlns:wne="http://schemas.microsoft.com/office/word/2006/wordml" xmlns:wps="http://schemas.microsoft.com/office/word/2010/wordprocessingShape" mc:Ignorable="w14 w15 wp14">
   <w:tbl>
     <w:tblPr>
       <w:tblW w:w="5000" w:type="pct"/>
@@ -20074,7 +20802,7 @@
 </file>
 
 <file path=word/header3.xml><?xml version="1.0" encoding="utf-8"?>
-<w:hdr xmlns:wpc="http://schemas.microsoft.com/office/word/2010/wordprocessingCanvas" xmlns:cx="http://schemas.microsoft.com/office/drawing/2014/chartex" xmlns:cx1="http://schemas.microsoft.com/office/drawing/2015/9/8/chartex" xmlns:mc="http://schemas.openxmlformats.org/markup-compatibility/2006" xmlns:o="urn:schemas-microsoft-com:office:office" xmlns:r="http://schemas.openxmlformats.org/officeDocument/2006/relationships" xmlns:m="http://schemas.openxmlformats.org/officeDocument/2006/math" xmlns:v="urn:schemas-microsoft-com:vml" xmlns:wp14="http://schemas.microsoft.com/office/word/2010/wordprocessingDrawing" xmlns:wp="http://schemas.openxmlformats.org/drawingml/2006/wordprocessingDrawing" xmlns:w10="urn:schemas-microsoft-com:office:word" xmlns:w="http://schemas.openxmlformats.org/wordprocessingml/2006/main" xmlns:w14="http://schemas.microsoft.com/office/word/2010/wordml" xmlns:w15="http://schemas.microsoft.com/office/word/2012/wordml" xmlns:w16se="http://schemas.microsoft.com/office/word/2015/wordml/symex" xmlns:wpg="http://schemas.microsoft.com/office/word/2010/wordprocessingGroup" xmlns:wpi="http://schemas.microsoft.com/office/word/2010/wordprocessingInk" xmlns:wne="http://schemas.microsoft.com/office/word/2006/wordml" xmlns:wps="http://schemas.microsoft.com/office/word/2010/wordprocessingShape" mc:Ignorable="w14 w15 w16se wp14">
+<w:hdr xmlns:wpc="http://schemas.microsoft.com/office/word/2010/wordprocessingCanvas" xmlns:mc="http://schemas.openxmlformats.org/markup-compatibility/2006" xmlns:o="urn:schemas-microsoft-com:office:office" xmlns:r="http://schemas.openxmlformats.org/officeDocument/2006/relationships" xmlns:m="http://schemas.openxmlformats.org/officeDocument/2006/math" xmlns:v="urn:schemas-microsoft-com:vml" xmlns:wp14="http://schemas.microsoft.com/office/word/2010/wordprocessingDrawing" xmlns:wp="http://schemas.openxmlformats.org/drawingml/2006/wordprocessingDrawing" xmlns:w10="urn:schemas-microsoft-com:office:word" xmlns:w="http://schemas.openxmlformats.org/wordprocessingml/2006/main" xmlns:w14="http://schemas.microsoft.com/office/word/2010/wordml" xmlns:w15="http://schemas.microsoft.com/office/word/2012/wordml" xmlns:wpg="http://schemas.microsoft.com/office/word/2010/wordprocessingGroup" xmlns:wpi="http://schemas.microsoft.com/office/word/2010/wordprocessingInk" xmlns:wne="http://schemas.microsoft.com/office/word/2006/wordml" xmlns:wps="http://schemas.microsoft.com/office/word/2010/wordprocessingShape" mc:Ignorable="w14 w15 wp14">
   <w:tbl>
     <w:tblPr>
       <w:tblW w:w="5000" w:type="pct"/>
@@ -20136,7 +20864,7 @@
 </file>
 
 <file path=word/header4.xml><?xml version="1.0" encoding="utf-8"?>
-<w:hdr xmlns:wpc="http://schemas.microsoft.com/office/word/2010/wordprocessingCanvas" xmlns:cx="http://schemas.microsoft.com/office/drawing/2014/chartex" xmlns:cx1="http://schemas.microsoft.com/office/drawing/2015/9/8/chartex" xmlns:mc="http://schemas.openxmlformats.org/markup-compatibility/2006" xmlns:o="urn:schemas-microsoft-com:office:office" xmlns:r="http://schemas.openxmlformats.org/officeDocument/2006/relationships" xmlns:m="http://schemas.openxmlformats.org/officeDocument/2006/math" xmlns:v="urn:schemas-microsoft-com:vml" xmlns:wp14="http://schemas.microsoft.com/office/word/2010/wordprocessingDrawing" xmlns:wp="http://schemas.openxmlformats.org/drawingml/2006/wordprocessingDrawing" xmlns:w10="urn:schemas-microsoft-com:office:word" xmlns:w="http://schemas.openxmlformats.org/wordprocessingml/2006/main" xmlns:w14="http://schemas.microsoft.com/office/word/2010/wordml" xmlns:w15="http://schemas.microsoft.com/office/word/2012/wordml" xmlns:w16se="http://schemas.microsoft.com/office/word/2015/wordml/symex" xmlns:wpg="http://schemas.microsoft.com/office/word/2010/wordprocessingGroup" xmlns:wpi="http://schemas.microsoft.com/office/word/2010/wordprocessingInk" xmlns:wne="http://schemas.microsoft.com/office/word/2006/wordml" xmlns:wps="http://schemas.microsoft.com/office/word/2010/wordprocessingShape" mc:Ignorable="w14 w15 w16se wp14">
+<w:hdr xmlns:wpc="http://schemas.microsoft.com/office/word/2010/wordprocessingCanvas" xmlns:mc="http://schemas.openxmlformats.org/markup-compatibility/2006" xmlns:o="urn:schemas-microsoft-com:office:office" xmlns:r="http://schemas.openxmlformats.org/officeDocument/2006/relationships" xmlns:m="http://schemas.openxmlformats.org/officeDocument/2006/math" xmlns:v="urn:schemas-microsoft-com:vml" xmlns:wp14="http://schemas.microsoft.com/office/word/2010/wordprocessingDrawing" xmlns:wp="http://schemas.openxmlformats.org/drawingml/2006/wordprocessingDrawing" xmlns:w10="urn:schemas-microsoft-com:office:word" xmlns:w="http://schemas.openxmlformats.org/wordprocessingml/2006/main" xmlns:w14="http://schemas.microsoft.com/office/word/2010/wordml" xmlns:w15="http://schemas.microsoft.com/office/word/2012/wordml" xmlns:wpg="http://schemas.microsoft.com/office/word/2010/wordprocessingGroup" xmlns:wpi="http://schemas.microsoft.com/office/word/2010/wordprocessingInk" xmlns:wne="http://schemas.microsoft.com/office/word/2006/wordml" xmlns:wps="http://schemas.microsoft.com/office/word/2010/wordprocessingShape" mc:Ignorable="w14 w15 wp14">
   <w:tbl>
     <w:tblPr>
       <w:tblW w:w="5000" w:type="pct"/>
@@ -20201,7 +20929,7 @@
 </file>
 
 <file path=word/header5.xml><?xml version="1.0" encoding="utf-8"?>
-<w:hdr xmlns:wpc="http://schemas.microsoft.com/office/word/2010/wordprocessingCanvas" xmlns:cx="http://schemas.microsoft.com/office/drawing/2014/chartex" xmlns:cx1="http://schemas.microsoft.com/office/drawing/2015/9/8/chartex" xmlns:mc="http://schemas.openxmlformats.org/markup-compatibility/2006" xmlns:o="urn:schemas-microsoft-com:office:office" xmlns:r="http://schemas.openxmlformats.org/officeDocument/2006/relationships" xmlns:m="http://schemas.openxmlformats.org/officeDocument/2006/math" xmlns:v="urn:schemas-microsoft-com:vml" xmlns:wp14="http://schemas.microsoft.com/office/word/2010/wordprocessingDrawing" xmlns:wp="http://schemas.openxmlformats.org/drawingml/2006/wordprocessingDrawing" xmlns:w10="urn:schemas-microsoft-com:office:word" xmlns:w="http://schemas.openxmlformats.org/wordprocessingml/2006/main" xmlns:w14="http://schemas.microsoft.com/office/word/2010/wordml" xmlns:w15="http://schemas.microsoft.com/office/word/2012/wordml" xmlns:w16se="http://schemas.microsoft.com/office/word/2015/wordml/symex" xmlns:wpg="http://schemas.microsoft.com/office/word/2010/wordprocessingGroup" xmlns:wpi="http://schemas.microsoft.com/office/word/2010/wordprocessingInk" xmlns:wne="http://schemas.microsoft.com/office/word/2006/wordml" xmlns:wps="http://schemas.microsoft.com/office/word/2010/wordprocessingShape" mc:Ignorable="w14 w15 w16se wp14">
+<w:hdr xmlns:wpc="http://schemas.microsoft.com/office/word/2010/wordprocessingCanvas" xmlns:mc="http://schemas.openxmlformats.org/markup-compatibility/2006" xmlns:o="urn:schemas-microsoft-com:office:office" xmlns:r="http://schemas.openxmlformats.org/officeDocument/2006/relationships" xmlns:m="http://schemas.openxmlformats.org/officeDocument/2006/math" xmlns:v="urn:schemas-microsoft-com:vml" xmlns:wp14="http://schemas.microsoft.com/office/word/2010/wordprocessingDrawing" xmlns:wp="http://schemas.openxmlformats.org/drawingml/2006/wordprocessingDrawing" xmlns:w10="urn:schemas-microsoft-com:office:word" xmlns:w="http://schemas.openxmlformats.org/wordprocessingml/2006/main" xmlns:w14="http://schemas.microsoft.com/office/word/2010/wordml" xmlns:w15="http://schemas.microsoft.com/office/word/2012/wordml" xmlns:wpg="http://schemas.microsoft.com/office/word/2010/wordprocessingGroup" xmlns:wpi="http://schemas.microsoft.com/office/word/2010/wordprocessingInk" xmlns:wne="http://schemas.microsoft.com/office/word/2006/wordml" xmlns:wps="http://schemas.microsoft.com/office/word/2010/wordprocessingShape" mc:Ignorable="w14 w15 wp14">
   <w:tbl>
     <w:tblPr>
       <w:tblW w:w="5000" w:type="pct"/>
@@ -20325,7 +21053,7 @@
 </file>
 
 <file path=word/header6.xml><?xml version="1.0" encoding="utf-8"?>
-<w:hdr xmlns:wpc="http://schemas.microsoft.com/office/word/2010/wordprocessingCanvas" xmlns:cx="http://schemas.microsoft.com/office/drawing/2014/chartex" xmlns:cx1="http://schemas.microsoft.com/office/drawing/2015/9/8/chartex" xmlns:mc="http://schemas.openxmlformats.org/markup-compatibility/2006" xmlns:o="urn:schemas-microsoft-com:office:office" xmlns:r="http://schemas.openxmlformats.org/officeDocument/2006/relationships" xmlns:m="http://schemas.openxmlformats.org/officeDocument/2006/math" xmlns:v="urn:schemas-microsoft-com:vml" xmlns:wp14="http://schemas.microsoft.com/office/word/2010/wordprocessingDrawing" xmlns:wp="http://schemas.openxmlformats.org/drawingml/2006/wordprocessingDrawing" xmlns:w10="urn:schemas-microsoft-com:office:word" xmlns:w="http://schemas.openxmlformats.org/wordprocessingml/2006/main" xmlns:w14="http://schemas.microsoft.com/office/word/2010/wordml" xmlns:w15="http://schemas.microsoft.com/office/word/2012/wordml" xmlns:w16se="http://schemas.microsoft.com/office/word/2015/wordml/symex" xmlns:wpg="http://schemas.microsoft.com/office/word/2010/wordprocessingGroup" xmlns:wpi="http://schemas.microsoft.com/office/word/2010/wordprocessingInk" xmlns:wne="http://schemas.microsoft.com/office/word/2006/wordml" xmlns:wps="http://schemas.microsoft.com/office/word/2010/wordprocessingShape" mc:Ignorable="w14 w15 w16se wp14">
+<w:hdr xmlns:wpc="http://schemas.microsoft.com/office/word/2010/wordprocessingCanvas" xmlns:mc="http://schemas.openxmlformats.org/markup-compatibility/2006" xmlns:o="urn:schemas-microsoft-com:office:office" xmlns:r="http://schemas.openxmlformats.org/officeDocument/2006/relationships" xmlns:m="http://schemas.openxmlformats.org/officeDocument/2006/math" xmlns:v="urn:schemas-microsoft-com:vml" xmlns:wp14="http://schemas.microsoft.com/office/word/2010/wordprocessingDrawing" xmlns:wp="http://schemas.openxmlformats.org/drawingml/2006/wordprocessingDrawing" xmlns:w10="urn:schemas-microsoft-com:office:word" xmlns:w="http://schemas.openxmlformats.org/wordprocessingml/2006/main" xmlns:w14="http://schemas.microsoft.com/office/word/2010/wordml" xmlns:w15="http://schemas.microsoft.com/office/word/2012/wordml" xmlns:wpg="http://schemas.microsoft.com/office/word/2010/wordprocessingGroup" xmlns:wpi="http://schemas.microsoft.com/office/word/2010/wordprocessingInk" xmlns:wne="http://schemas.microsoft.com/office/word/2006/wordml" xmlns:wps="http://schemas.microsoft.com/office/word/2010/wordprocessingShape" mc:Ignorable="w14 w15 wp14">
   <w:p>
     <w:pPr>
       <w:pStyle w:val="Header"/>
@@ -20335,7 +21063,7 @@
 </file>
 
 <file path=word/numbering.xml><?xml version="1.0" encoding="utf-8"?>
-<w:numbering xmlns:wpc="http://schemas.microsoft.com/office/word/2010/wordprocessingCanvas" xmlns:cx="http://schemas.microsoft.com/office/drawing/2014/chartex" xmlns:cx1="http://schemas.microsoft.com/office/drawing/2015/9/8/chartex" xmlns:mc="http://schemas.openxmlformats.org/markup-compatibility/2006" xmlns:o="urn:schemas-microsoft-com:office:office" xmlns:r="http://schemas.openxmlformats.org/officeDocument/2006/relationships" xmlns:m="http://schemas.openxmlformats.org/officeDocument/2006/math" xmlns:v="urn:schemas-microsoft-com:vml" xmlns:wp14="http://schemas.microsoft.com/office/word/2010/wordprocessingDrawing" xmlns:wp="http://schemas.openxmlformats.org/drawingml/2006/wordprocessingDrawing" xmlns:w10="urn:schemas-microsoft-com:office:word" xmlns:w="http://schemas.openxmlformats.org/wordprocessingml/2006/main" xmlns:w14="http://schemas.microsoft.com/office/word/2010/wordml" xmlns:w15="http://schemas.microsoft.com/office/word/2012/wordml" xmlns:w16se="http://schemas.microsoft.com/office/word/2015/wordml/symex" xmlns:wpg="http://schemas.microsoft.com/office/word/2010/wordprocessingGroup" xmlns:wpi="http://schemas.microsoft.com/office/word/2010/wordprocessingInk" xmlns:wne="http://schemas.microsoft.com/office/word/2006/wordml" xmlns:wps="http://schemas.microsoft.com/office/word/2010/wordprocessingShape" mc:Ignorable="w14 w15 w16se wp14">
+<w:numbering xmlns:wpc="http://schemas.microsoft.com/office/word/2010/wordprocessingCanvas" xmlns:mc="http://schemas.openxmlformats.org/markup-compatibility/2006" xmlns:o="urn:schemas-microsoft-com:office:office" xmlns:r="http://schemas.openxmlformats.org/officeDocument/2006/relationships" xmlns:m="http://schemas.openxmlformats.org/officeDocument/2006/math" xmlns:v="urn:schemas-microsoft-com:vml" xmlns:wp14="http://schemas.microsoft.com/office/word/2010/wordprocessingDrawing" xmlns:wp="http://schemas.openxmlformats.org/drawingml/2006/wordprocessingDrawing" xmlns:w10="urn:schemas-microsoft-com:office:word" xmlns:w="http://schemas.openxmlformats.org/wordprocessingml/2006/main" xmlns:w14="http://schemas.microsoft.com/office/word/2010/wordml" xmlns:w15="http://schemas.microsoft.com/office/word/2012/wordml" xmlns:wpg="http://schemas.microsoft.com/office/word/2010/wordprocessingGroup" xmlns:wpi="http://schemas.microsoft.com/office/word/2010/wordprocessingInk" xmlns:wne="http://schemas.microsoft.com/office/word/2006/wordml" xmlns:wps="http://schemas.microsoft.com/office/word/2010/wordprocessingShape" mc:Ignorable="w14 w15 wp14">
   <w:abstractNum w:abstractNumId="0" w15:restartNumberingAfterBreak="0">
     <w:nsid w:val="02245DC0"/>
     <w:multiLevelType w:val="hybridMultilevel"/>
@@ -26043,7 +26771,7 @@
 </file>
 
 <file path=word/styles.xml><?xml version="1.0" encoding="utf-8"?>
-<w:styles xmlns:mc="http://schemas.openxmlformats.org/markup-compatibility/2006" xmlns:r="http://schemas.openxmlformats.org/officeDocument/2006/relationships" xmlns:w="http://schemas.openxmlformats.org/wordprocessingml/2006/main" xmlns:w14="http://schemas.microsoft.com/office/word/2010/wordml" xmlns:w15="http://schemas.microsoft.com/office/word/2012/wordml" xmlns:w16se="http://schemas.microsoft.com/office/word/2015/wordml/symex" mc:Ignorable="w14 w15 w16se">
+<w:styles xmlns:mc="http://schemas.openxmlformats.org/markup-compatibility/2006" xmlns:r="http://schemas.openxmlformats.org/officeDocument/2006/relationships" xmlns:w="http://schemas.openxmlformats.org/wordprocessingml/2006/main" xmlns:w14="http://schemas.microsoft.com/office/word/2010/wordml" xmlns:w15="http://schemas.microsoft.com/office/word/2012/wordml" mc:Ignorable="w14 w15">
   <w:docDefaults>
     <w:rPrDefault>
       <w:rPr>
@@ -28189,7 +28917,11 @@
 
 <file path=customXml/item1.xml><?xml version="1.0" encoding="utf-8"?>
 <?mso-contentType ?>
-<SharedContentType xmlns="Microsoft.SharePoint.Taxonomy.ContentTypeSync" SourceId="1a4ba186-3518-432c-9561-7a0f3424a65e" ContentTypeId="0x010100A7E734F647EE7C4F86DAB9A69098C7820224" PreviousValue="false"/>
+<FormTemplates xmlns="http://schemas.microsoft.com/sharepoint/v3/contenttype/forms">
+  <Display>DocumentLibraryForm</Display>
+  <Edit>DocumentLibraryForm</Edit>
+  <New>DocumentLibraryForm</New>
+</FormTemplates>
 </file>
 
 <file path=customXml/item2.xml><?xml version="1.0" encoding="utf-8"?>
@@ -28473,67 +29205,17 @@
 
 <file path=customXml/item3.xml><?xml version="1.0" encoding="utf-8"?>
 <?mso-contentType ?>
-<FormTemplates xmlns="http://schemas.microsoft.com/sharepoint/v3/contenttype/forms">
-  <Display>DocumentLibraryForm</Display>
-  <Edit>DocumentLibraryForm</Edit>
-  <New>DocumentLibraryForm</New>
-</FormTemplates>
+<SharedContentType xmlns="Microsoft.SharePoint.Taxonomy.ContentTypeSync" SourceId="1a4ba186-3518-432c-9561-7a0f3424a65e" ContentTypeId="0x010100A7E734F647EE7C4F86DAB9A69098C7820224" PreviousValue="false"/>
 </file>
 
 <file path=customXml/item4.xml><?xml version="1.0" encoding="utf-8"?>
-<p:properties xmlns:p="http://schemas.microsoft.com/office/2006/metadata/properties" xmlns:xsi="http://www.w3.org/2001/XMLSchema-instance" xmlns:pc="http://schemas.microsoft.com/office/infopath/2007/PartnerControls">
-  <documentManagement>
-    <TaxKeywordTaxHTField xmlns="5c1b9bb2-1639-4569-abf8-361ff49d18c0">
-      <Terms xmlns="http://schemas.microsoft.com/office/infopath/2007/PartnerControls">
-        <TermInfo xmlns="http://schemas.microsoft.com/office/infopath/2007/PartnerControls">
-          <TermName>Data and Web Mining</TermName>
-          <TermId>11111111-1111-1111-1111-111111111111</TermId>
-        </TermInfo>
-      </Terms>
-    </TaxKeywordTaxHTField>
-    <TaxCatchAll xmlns="5c1b9bb2-1639-4569-abf8-361ff49d18c0">
-      <Value>168</Value>
-      <Value>6</Value>
-      <Value>4</Value>
-      <Value>3</Value>
-      <Value>167</Value>
-      <Value>1</Value>
-    </TaxCatchAll>
-    <k375496e9e1d4cf7b8304db24b3b1dc5 xmlns="5c1b9bb2-1639-4569-abf8-361ff49d18c0">
-      <Terms xmlns="http://schemas.microsoft.com/office/infopath/2007/PartnerControls"/>
-    </k375496e9e1d4cf7b8304db24b3b1dc5>
-    <Doc.No. xmlns="5c1b9bb2-1639-4569-abf8-361ff49d18c0" xsi:nil="true"/>
-    <k0b2f826cebc49b399f646925834cd57 xmlns="5c1b9bb2-1639-4569-abf8-361ff49d18c0">
-      <Terms xmlns="http://schemas.microsoft.com/office/infopath/2007/PartnerControls">
-        <TermInfo xmlns="http://schemas.microsoft.com/office/infopath/2007/PartnerControls">
-          <TermName xmlns="http://schemas.microsoft.com/office/infopath/2007/PartnerControls">No</TermName>
-          <TermId xmlns="http://schemas.microsoft.com/office/infopath/2007/PartnerControls">db5cd7d0-819b-410f-962f-6615d83ad4b0</TermId>
-        </TermInfo>
-      </Terms>
-    </k0b2f826cebc49b399f646925834cd57>
-    <m6282953a1324c7dbf10c941a684715f xmlns="5c1b9bb2-1639-4569-abf8-361ff49d18c0">
-      <Terms xmlns="http://schemas.microsoft.com/office/infopath/2007/PartnerControls"/>
-    </m6282953a1324c7dbf10c941a684715f>
-    <RoutingRuleDescription xmlns="http://schemas.microsoft.com/sharepoint/v3" xsi:nil="true"/>
-    <Location xmlns="http://schemas.microsoft.com/sharepoint/v3/fields" xsi:nil="true"/>
-    <cccaafc1256d40b09cc783bfe22f5c32 xmlns="5c1b9bb2-1639-4569-abf8-361ff49d18c0">
-      <Terms xmlns="http://schemas.microsoft.com/office/infopath/2007/PartnerControls">
-        <TermInfo xmlns="http://schemas.microsoft.com/office/infopath/2007/PartnerControls">
-          <TermName xmlns="http://schemas.microsoft.com/office/infopath/2007/PartnerControls">None</TermName>
-          <TermId xmlns="http://schemas.microsoft.com/office/infopath/2007/PartnerControls">b44969fd-4446-4d2a-b999-3ffbb251ce01</TermId>
-        </TermInfo>
-      </Terms>
-    </cccaafc1256d40b09cc783bfe22f5c32>
-    <Issue xmlns="5c1b9bb2-1639-4569-abf8-361ff49d18c0" xsi:nil="true"/>
-    <_dlc_DocId xmlns="a186bcf1-0ea9-4f9d-97ce-5956c7a58864">2A4JNW5QJPRT-689367291-1191</_dlc_DocId>
-    <_dlc_DocIdUrl xmlns="a186bcf1-0ea9-4f9d-97ce-5956c7a58864">
-      <Url>https://connect/teamshare/IMandT/TeamPrivate/AIInfra/_layouts/DocIdRedir.aspx?ID=2A4JNW5QJPRT-689367291-1191</Url>
-      <Description>2A4JNW5QJPRT-689367291-1191</Description>
-    </_dlc_DocIdUrl>
-    <Document_x0020_Type xmlns="14314bf2-d8ea-460d-9f54-3c374d3d0bc0">Report</Document_x0020_Type>
-    <Project_x0020_Name xmlns="14314bf2-d8ea-460d-9f54-3c374d3d0bc0" xsi:nil="true"/>
-  </documentManagement>
-</p:properties>
+<?mso-contentType ?>
+<customXsn xmlns="http://schemas.microsoft.com/office/2006/metadata/customXsn">
+  <xsnLocation/>
+  <cached>True</cached>
+  <openByDefault>True</openByDefault>
+  <xsnScope/>
+</customXsn>
 </file>
 
 <file path=customXml/item5.xml><?xml version="1.0" encoding="utf-8"?>
@@ -28623,13 +29305,59 @@
 </file>
 
 <file path=customXml/item6.xml><?xml version="1.0" encoding="utf-8"?>
-<?mso-contentType ?>
-<customXsn xmlns="http://schemas.microsoft.com/office/2006/metadata/customXsn">
-  <xsnLocation/>
-  <cached>True</cached>
-  <openByDefault>True</openByDefault>
-  <xsnScope/>
-</customXsn>
+<p:properties xmlns:p="http://schemas.microsoft.com/office/2006/metadata/properties" xmlns:xsi="http://www.w3.org/2001/XMLSchema-instance" xmlns:pc="http://schemas.microsoft.com/office/infopath/2007/PartnerControls">
+  <documentManagement>
+    <TaxKeywordTaxHTField xmlns="5c1b9bb2-1639-4569-abf8-361ff49d18c0">
+      <Terms xmlns="http://schemas.microsoft.com/office/infopath/2007/PartnerControls">
+        <TermInfo xmlns="http://schemas.microsoft.com/office/infopath/2007/PartnerControls">
+          <TermName>Data and Web Mining</TermName>
+          <TermId>11111111-1111-1111-1111-111111111111</TermId>
+        </TermInfo>
+      </Terms>
+    </TaxKeywordTaxHTField>
+    <TaxCatchAll xmlns="5c1b9bb2-1639-4569-abf8-361ff49d18c0">
+      <Value>168</Value>
+      <Value>6</Value>
+      <Value>4</Value>
+      <Value>3</Value>
+      <Value>167</Value>
+      <Value>1</Value>
+    </TaxCatchAll>
+    <k375496e9e1d4cf7b8304db24b3b1dc5 xmlns="5c1b9bb2-1639-4569-abf8-361ff49d18c0">
+      <Terms xmlns="http://schemas.microsoft.com/office/infopath/2007/PartnerControls"/>
+    </k375496e9e1d4cf7b8304db24b3b1dc5>
+    <Doc.No. xmlns="5c1b9bb2-1639-4569-abf8-361ff49d18c0" xsi:nil="true"/>
+    <k0b2f826cebc49b399f646925834cd57 xmlns="5c1b9bb2-1639-4569-abf8-361ff49d18c0">
+      <Terms xmlns="http://schemas.microsoft.com/office/infopath/2007/PartnerControls">
+        <TermInfo xmlns="http://schemas.microsoft.com/office/infopath/2007/PartnerControls">
+          <TermName xmlns="http://schemas.microsoft.com/office/infopath/2007/PartnerControls">No</TermName>
+          <TermId xmlns="http://schemas.microsoft.com/office/infopath/2007/PartnerControls">db5cd7d0-819b-410f-962f-6615d83ad4b0</TermId>
+        </TermInfo>
+      </Terms>
+    </k0b2f826cebc49b399f646925834cd57>
+    <m6282953a1324c7dbf10c941a684715f xmlns="5c1b9bb2-1639-4569-abf8-361ff49d18c0">
+      <Terms xmlns="http://schemas.microsoft.com/office/infopath/2007/PartnerControls"/>
+    </m6282953a1324c7dbf10c941a684715f>
+    <RoutingRuleDescription xmlns="http://schemas.microsoft.com/sharepoint/v3" xsi:nil="true"/>
+    <Location xmlns="http://schemas.microsoft.com/sharepoint/v3/fields" xsi:nil="true"/>
+    <cccaafc1256d40b09cc783bfe22f5c32 xmlns="5c1b9bb2-1639-4569-abf8-361ff49d18c0">
+      <Terms xmlns="http://schemas.microsoft.com/office/infopath/2007/PartnerControls">
+        <TermInfo xmlns="http://schemas.microsoft.com/office/infopath/2007/PartnerControls">
+          <TermName xmlns="http://schemas.microsoft.com/office/infopath/2007/PartnerControls">None</TermName>
+          <TermId xmlns="http://schemas.microsoft.com/office/infopath/2007/PartnerControls">b44969fd-4446-4d2a-b999-3ffbb251ce01</TermId>
+        </TermInfo>
+      </Terms>
+    </cccaafc1256d40b09cc783bfe22f5c32>
+    <Issue xmlns="5c1b9bb2-1639-4569-abf8-361ff49d18c0" xsi:nil="true"/>
+    <_dlc_DocId xmlns="a186bcf1-0ea9-4f9d-97ce-5956c7a58864">2A4JNW5QJPRT-689367291-1191</_dlc_DocId>
+    <_dlc_DocIdUrl xmlns="a186bcf1-0ea9-4f9d-97ce-5956c7a58864">
+      <Url>https://connect/teamshare/IMandT/TeamPrivate/AIInfra/_layouts/DocIdRedir.aspx?ID=2A4JNW5QJPRT-689367291-1191</Url>
+      <Description>2A4JNW5QJPRT-689367291-1191</Description>
+    </_dlc_DocIdUrl>
+    <Document_x0020_Type xmlns="14314bf2-d8ea-460d-9f54-3c374d3d0bc0">Report</Document_x0020_Type>
+    <Project_x0020_Name xmlns="14314bf2-d8ea-460d-9f54-3c374d3d0bc0" xsi:nil="true"/>
+  </documentManagement>
+</p:properties>
 </file>
 
 <file path=customXml/item7.xml><?xml version="1.0" encoding="utf-8"?>
@@ -28637,9 +29365,9 @@
 </file>
 
 <file path=customXml/itemProps1.xml><?xml version="1.0" encoding="utf-8"?>
-<ds:datastoreItem xmlns:ds="http://schemas.openxmlformats.org/officeDocument/2006/customXml" ds:itemID="{82EF24C0-F9A1-46DE-9B74-635EECB0D344}">
+<ds:datastoreItem xmlns:ds="http://schemas.openxmlformats.org/officeDocument/2006/customXml" ds:itemID="{DCA83557-F125-4F89-AC3A-D3DD4CB2C773}">
   <ds:schemaRefs>
-    <ds:schemaRef ds:uri="Microsoft.SharePoint.Taxonomy.ContentTypeSync"/>
+    <ds:schemaRef ds:uri="http://schemas.microsoft.com/sharepoint/v3/contenttype/forms"/>
   </ds:schemaRefs>
 </ds:datastoreItem>
 </file>
@@ -28667,14 +29395,30 @@
 </file>
 
 <file path=customXml/itemProps3.xml><?xml version="1.0" encoding="utf-8"?>
-<ds:datastoreItem xmlns:ds="http://schemas.openxmlformats.org/officeDocument/2006/customXml" ds:itemID="{DCA83557-F125-4F89-AC3A-D3DD4CB2C773}">
+<ds:datastoreItem xmlns:ds="http://schemas.openxmlformats.org/officeDocument/2006/customXml" ds:itemID="{82EF24C0-F9A1-46DE-9B74-635EECB0D344}">
   <ds:schemaRefs>
-    <ds:schemaRef ds:uri="http://schemas.microsoft.com/sharepoint/v3/contenttype/forms"/>
+    <ds:schemaRef ds:uri="Microsoft.SharePoint.Taxonomy.ContentTypeSync"/>
   </ds:schemaRefs>
 </ds:datastoreItem>
 </file>
 
 <file path=customXml/itemProps4.xml><?xml version="1.0" encoding="utf-8"?>
+<ds:datastoreItem xmlns:ds="http://schemas.openxmlformats.org/officeDocument/2006/customXml" ds:itemID="{46E24F54-4F01-4CC5-BE7A-F5B43C4DFA15}">
+  <ds:schemaRefs>
+    <ds:schemaRef ds:uri="http://schemas.microsoft.com/office/2006/metadata/customXsn"/>
+  </ds:schemaRefs>
+</ds:datastoreItem>
+</file>
+
+<file path=customXml/itemProps5.xml><?xml version="1.0" encoding="utf-8"?>
+<ds:datastoreItem xmlns:ds="http://schemas.openxmlformats.org/officeDocument/2006/customXml" ds:itemID="{14D6955C-01AB-4AFA-BA2A-00574732DBE7}">
+  <ds:schemaRefs>
+    <ds:schemaRef ds:uri="http://schemas.microsoft.com/sharepoint/events"/>
+  </ds:schemaRefs>
+</ds:datastoreItem>
+</file>
+
+<file path=customXml/itemProps6.xml><?xml version="1.0" encoding="utf-8"?>
 <ds:datastoreItem xmlns:ds="http://schemas.openxmlformats.org/officeDocument/2006/customXml" ds:itemID="{D8A62D0C-17AF-45D8-97D2-A7773FB42A74}">
   <ds:schemaRefs>
     <ds:schemaRef ds:uri="http://schemas.microsoft.com/office/2006/metadata/properties"/>
@@ -28688,24 +29432,8 @@
 </ds:datastoreItem>
 </file>
 
-<file path=customXml/itemProps5.xml><?xml version="1.0" encoding="utf-8"?>
-<ds:datastoreItem xmlns:ds="http://schemas.openxmlformats.org/officeDocument/2006/customXml" ds:itemID="{14D6955C-01AB-4AFA-BA2A-00574732DBE7}">
-  <ds:schemaRefs>
-    <ds:schemaRef ds:uri="http://schemas.microsoft.com/sharepoint/events"/>
-  </ds:schemaRefs>
-</ds:datastoreItem>
-</file>
-
-<file path=customXml/itemProps6.xml><?xml version="1.0" encoding="utf-8"?>
-<ds:datastoreItem xmlns:ds="http://schemas.openxmlformats.org/officeDocument/2006/customXml" ds:itemID="{46E24F54-4F01-4CC5-BE7A-F5B43C4DFA15}">
-  <ds:schemaRefs>
-    <ds:schemaRef ds:uri="http://schemas.microsoft.com/office/2006/metadata/customXsn"/>
-  </ds:schemaRefs>
-</ds:datastoreItem>
-</file>
-
 <file path=customXml/itemProps7.xml><?xml version="1.0" encoding="utf-8"?>
-<ds:datastoreItem xmlns:ds="http://schemas.openxmlformats.org/officeDocument/2006/customXml" ds:itemID="{7432B50C-325C-454A-AAD5-8BC68843574A}">
+<ds:datastoreItem xmlns:ds="http://schemas.openxmlformats.org/officeDocument/2006/customXml" ds:itemID="{246CAAF5-5071-42ED-967D-8BB53D6BCF29}">
   <ds:schemaRefs>
     <ds:schemaRef ds:uri="http://schemas.openxmlformats.org/officeDocument/2006/bibliography"/>
   </ds:schemaRefs>

</xml_diff>

<commit_message>
Final report changes from Dermot and I
</commit_message>
<xml_diff>
--- a/Report/DBS Data and Web Mining CA - Madsen Finnegan Report cf dm v1-6 030220.docx
+++ b/Report/DBS Data and Web Mining CA - Madsen Finnegan Report cf dm v1-6 030220.docx
@@ -54,13 +54,13 @@
               <w:pStyle w:val="DocumentTitle"/>
             </w:pPr>
             <w:r>
-              <w:t>Python</w:t>
+              <w:t>B8IT108</w:t>
             </w:r>
             <w:r>
-              <w:t xml:space="preserve"> Machine Learning</w:t>
+              <w:t xml:space="preserve"> </w:t>
             </w:r>
             <w:r>
-              <w:t xml:space="preserve"> Project</w:t>
+              <w:t>Data and Web Mining CA</w:t>
             </w:r>
           </w:p>
           <w:p>
@@ -373,8 +373,6 @@
         </w:rPr>
         <w:fldChar w:fldCharType="separate"/>
       </w:r>
-      <w:bookmarkStart w:id="0" w:name="_GoBack"/>
-      <w:bookmarkEnd w:id="0"/>
       <w:r>
         <w:rPr>
           <w:noProof/>
@@ -404,7 +402,7 @@
         <w:rPr>
           <w:noProof/>
         </w:rPr>
-        <w:instrText xml:space="preserve"> PAGEREF _Toc32147359 \h </w:instrText>
+        <w:instrText xml:space="preserve"> PAGEREF _Toc32167078 \h </w:instrText>
       </w:r>
       <w:r>
         <w:rPr>
@@ -469,7 +467,7 @@
         <w:rPr>
           <w:noProof/>
         </w:rPr>
-        <w:instrText xml:space="preserve"> PAGEREF _Toc32147360 \h </w:instrText>
+        <w:instrText xml:space="preserve"> PAGEREF _Toc32167079 \h </w:instrText>
       </w:r>
       <w:r>
         <w:rPr>
@@ -534,7 +532,7 @@
         <w:rPr>
           <w:noProof/>
         </w:rPr>
-        <w:instrText xml:space="preserve"> PAGEREF _Toc32147361 \h </w:instrText>
+        <w:instrText xml:space="preserve"> PAGEREF _Toc32167080 \h </w:instrText>
       </w:r>
       <w:r>
         <w:rPr>
@@ -599,7 +597,7 @@
         <w:rPr>
           <w:noProof/>
         </w:rPr>
-        <w:instrText xml:space="preserve"> PAGEREF _Toc32147362 \h </w:instrText>
+        <w:instrText xml:space="preserve"> PAGEREF _Toc32167081 \h </w:instrText>
       </w:r>
       <w:r>
         <w:rPr>
@@ -666,7 +664,7 @@
         <w:rPr>
           <w:noProof/>
         </w:rPr>
-        <w:instrText xml:space="preserve"> PAGEREF _Toc32147363 \h </w:instrText>
+        <w:instrText xml:space="preserve"> PAGEREF _Toc32167082 \h </w:instrText>
       </w:r>
       <w:r>
         <w:rPr>
@@ -731,7 +729,7 @@
         <w:rPr>
           <w:noProof/>
         </w:rPr>
-        <w:instrText xml:space="preserve"> PAGEREF _Toc32147364 \h </w:instrText>
+        <w:instrText xml:space="preserve"> PAGEREF _Toc32167083 \h </w:instrText>
       </w:r>
       <w:r>
         <w:rPr>
@@ -796,7 +794,7 @@
         <w:rPr>
           <w:noProof/>
         </w:rPr>
-        <w:instrText xml:space="preserve"> PAGEREF _Toc32147365 \h </w:instrText>
+        <w:instrText xml:space="preserve"> PAGEREF _Toc32167084 \h </w:instrText>
       </w:r>
       <w:r>
         <w:rPr>
@@ -861,7 +859,7 @@
         <w:rPr>
           <w:noProof/>
         </w:rPr>
-        <w:instrText xml:space="preserve"> PAGEREF _Toc32147366 \h </w:instrText>
+        <w:instrText xml:space="preserve"> PAGEREF _Toc32167085 \h </w:instrText>
       </w:r>
       <w:r>
         <w:rPr>
@@ -926,7 +924,7 @@
         <w:rPr>
           <w:noProof/>
         </w:rPr>
-        <w:instrText xml:space="preserve"> PAGEREF _Toc32147367 \h </w:instrText>
+        <w:instrText xml:space="preserve"> PAGEREF _Toc32167086 \h </w:instrText>
       </w:r>
       <w:r>
         <w:rPr>
@@ -993,7 +991,7 @@
         <w:rPr>
           <w:noProof/>
         </w:rPr>
-        <w:instrText xml:space="preserve"> PAGEREF _Toc32147368 \h </w:instrText>
+        <w:instrText xml:space="preserve"> PAGEREF _Toc32167087 \h </w:instrText>
       </w:r>
       <w:r>
         <w:rPr>
@@ -1058,7 +1056,7 @@
         <w:rPr>
           <w:noProof/>
         </w:rPr>
-        <w:instrText xml:space="preserve"> PAGEREF _Toc32147369 \h </w:instrText>
+        <w:instrText xml:space="preserve"> PAGEREF _Toc32167088 \h </w:instrText>
       </w:r>
       <w:r>
         <w:rPr>
@@ -1123,7 +1121,7 @@
         <w:rPr>
           <w:noProof/>
         </w:rPr>
-        <w:instrText xml:space="preserve"> PAGEREF _Toc32147370 \h </w:instrText>
+        <w:instrText xml:space="preserve"> PAGEREF _Toc32167089 \h </w:instrText>
       </w:r>
       <w:r>
         <w:rPr>
@@ -1188,7 +1186,7 @@
         <w:rPr>
           <w:noProof/>
         </w:rPr>
-        <w:instrText xml:space="preserve"> PAGEREF _Toc32147371 \h </w:instrText>
+        <w:instrText xml:space="preserve"> PAGEREF _Toc32167090 \h </w:instrText>
       </w:r>
       <w:r>
         <w:rPr>
@@ -1253,7 +1251,7 @@
         <w:rPr>
           <w:noProof/>
         </w:rPr>
-        <w:instrText xml:space="preserve"> PAGEREF _Toc32147372 \h </w:instrText>
+        <w:instrText xml:space="preserve"> PAGEREF _Toc32167091 \h </w:instrText>
       </w:r>
       <w:r>
         <w:rPr>
@@ -1320,7 +1318,7 @@
         <w:rPr>
           <w:noProof/>
         </w:rPr>
-        <w:instrText xml:space="preserve"> PAGEREF _Toc32147373 \h </w:instrText>
+        <w:instrText xml:space="preserve"> PAGEREF _Toc32167092 \h </w:instrText>
       </w:r>
       <w:r>
         <w:rPr>
@@ -1385,7 +1383,7 @@
         <w:rPr>
           <w:noProof/>
         </w:rPr>
-        <w:instrText xml:space="preserve"> PAGEREF _Toc32147374 \h </w:instrText>
+        <w:instrText xml:space="preserve"> PAGEREF _Toc32167093 \h </w:instrText>
       </w:r>
       <w:r>
         <w:rPr>
@@ -1450,7 +1448,7 @@
         <w:rPr>
           <w:noProof/>
         </w:rPr>
-        <w:instrText xml:space="preserve"> PAGEREF _Toc32147375 \h </w:instrText>
+        <w:instrText xml:space="preserve"> PAGEREF _Toc32167094 \h </w:instrText>
       </w:r>
       <w:r>
         <w:rPr>
@@ -1515,7 +1513,7 @@
         <w:rPr>
           <w:noProof/>
         </w:rPr>
-        <w:instrText xml:space="preserve"> PAGEREF _Toc32147376 \h </w:instrText>
+        <w:instrText xml:space="preserve"> PAGEREF _Toc32167095 \h </w:instrText>
       </w:r>
       <w:r>
         <w:rPr>
@@ -1580,7 +1578,7 @@
         <w:rPr>
           <w:noProof/>
         </w:rPr>
-        <w:instrText xml:space="preserve"> PAGEREF _Toc32147377 \h </w:instrText>
+        <w:instrText xml:space="preserve"> PAGEREF _Toc32167096 \h </w:instrText>
       </w:r>
       <w:r>
         <w:rPr>
@@ -1645,7 +1643,7 @@
         <w:rPr>
           <w:noProof/>
         </w:rPr>
-        <w:instrText xml:space="preserve"> PAGEREF _Toc32147378 \h </w:instrText>
+        <w:instrText xml:space="preserve"> PAGEREF _Toc32167097 \h </w:instrText>
       </w:r>
       <w:r>
         <w:rPr>
@@ -1712,7 +1710,7 @@
         <w:rPr>
           <w:noProof/>
         </w:rPr>
-        <w:instrText xml:space="preserve"> PAGEREF _Toc32147379 \h </w:instrText>
+        <w:instrText xml:space="preserve"> PAGEREF _Toc32167098 \h </w:instrText>
       </w:r>
       <w:r>
         <w:rPr>
@@ -1777,7 +1775,7 @@
         <w:rPr>
           <w:noProof/>
         </w:rPr>
-        <w:instrText xml:space="preserve"> PAGEREF _Toc32147380 \h </w:instrText>
+        <w:instrText xml:space="preserve"> PAGEREF _Toc32167099 \h </w:instrText>
       </w:r>
       <w:r>
         <w:rPr>
@@ -1842,7 +1840,7 @@
         <w:rPr>
           <w:noProof/>
         </w:rPr>
-        <w:instrText xml:space="preserve"> PAGEREF _Toc32147381 \h </w:instrText>
+        <w:instrText xml:space="preserve"> PAGEREF _Toc32167100 \h </w:instrText>
       </w:r>
       <w:r>
         <w:rPr>
@@ -1907,7 +1905,7 @@
         <w:rPr>
           <w:noProof/>
         </w:rPr>
-        <w:instrText xml:space="preserve"> PAGEREF _Toc32147382 \h </w:instrText>
+        <w:instrText xml:space="preserve"> PAGEREF _Toc32167101 \h </w:instrText>
       </w:r>
       <w:r>
         <w:rPr>
@@ -1972,7 +1970,7 @@
         <w:rPr>
           <w:noProof/>
         </w:rPr>
-        <w:instrText xml:space="preserve"> PAGEREF _Toc32147383 \h </w:instrText>
+        <w:instrText xml:space="preserve"> PAGEREF _Toc32167102 \h </w:instrText>
       </w:r>
       <w:r>
         <w:rPr>
@@ -2039,7 +2037,7 @@
         <w:rPr>
           <w:noProof/>
         </w:rPr>
-        <w:instrText xml:space="preserve"> PAGEREF _Toc32147384 \h </w:instrText>
+        <w:instrText xml:space="preserve"> PAGEREF _Toc32167103 \h </w:instrText>
       </w:r>
       <w:r>
         <w:rPr>
@@ -2104,7 +2102,7 @@
         <w:rPr>
           <w:noProof/>
         </w:rPr>
-        <w:instrText xml:space="preserve"> PAGEREF _Toc32147385 \h </w:instrText>
+        <w:instrText xml:space="preserve"> PAGEREF _Toc32167104 \h </w:instrText>
       </w:r>
       <w:r>
         <w:rPr>
@@ -2169,7 +2167,7 @@
         <w:rPr>
           <w:noProof/>
         </w:rPr>
-        <w:instrText xml:space="preserve"> PAGEREF _Toc32147386 \h </w:instrText>
+        <w:instrText xml:space="preserve"> PAGEREF _Toc32167105 \h </w:instrText>
       </w:r>
       <w:r>
         <w:rPr>
@@ -2234,7 +2232,7 @@
         <w:rPr>
           <w:noProof/>
         </w:rPr>
-        <w:instrText xml:space="preserve"> PAGEREF _Toc32147387 \h </w:instrText>
+        <w:instrText xml:space="preserve"> PAGEREF _Toc32167106 \h </w:instrText>
       </w:r>
       <w:r>
         <w:rPr>
@@ -2301,7 +2299,7 @@
         <w:rPr>
           <w:noProof/>
         </w:rPr>
-        <w:instrText xml:space="preserve"> PAGEREF _Toc32147388 \h </w:instrText>
+        <w:instrText xml:space="preserve"> PAGEREF _Toc32167107 \h </w:instrText>
       </w:r>
       <w:r>
         <w:rPr>
@@ -2366,7 +2364,7 @@
         <w:rPr>
           <w:noProof/>
         </w:rPr>
-        <w:instrText xml:space="preserve"> PAGEREF _Toc32147389 \h </w:instrText>
+        <w:instrText xml:space="preserve"> PAGEREF _Toc32167108 \h </w:instrText>
       </w:r>
       <w:r>
         <w:rPr>
@@ -2431,7 +2429,7 @@
         <w:rPr>
           <w:noProof/>
         </w:rPr>
-        <w:instrText xml:space="preserve"> PAGEREF _Toc32147390 \h </w:instrText>
+        <w:instrText xml:space="preserve"> PAGEREF _Toc32167109 \h </w:instrText>
       </w:r>
       <w:r>
         <w:rPr>
@@ -2496,7 +2494,7 @@
         <w:rPr>
           <w:noProof/>
         </w:rPr>
-        <w:instrText xml:space="preserve"> PAGEREF _Toc32147391 \h </w:instrText>
+        <w:instrText xml:space="preserve"> PAGEREF _Toc32167110 \h </w:instrText>
       </w:r>
       <w:r>
         <w:rPr>
@@ -2561,7 +2559,7 @@
         <w:rPr>
           <w:noProof/>
         </w:rPr>
-        <w:instrText xml:space="preserve"> PAGEREF _Toc32147392 \h </w:instrText>
+        <w:instrText xml:space="preserve"> PAGEREF _Toc32167111 \h </w:instrText>
       </w:r>
       <w:r>
         <w:rPr>
@@ -2628,7 +2626,7 @@
         <w:rPr>
           <w:noProof/>
         </w:rPr>
-        <w:instrText xml:space="preserve"> PAGEREF _Toc32147393 \h </w:instrText>
+        <w:instrText xml:space="preserve"> PAGEREF _Toc32167112 \h </w:instrText>
       </w:r>
       <w:r>
         <w:rPr>
@@ -2693,7 +2691,7 @@
         <w:rPr>
           <w:noProof/>
         </w:rPr>
-        <w:instrText xml:space="preserve"> PAGEREF _Toc32147394 \h </w:instrText>
+        <w:instrText xml:space="preserve"> PAGEREF _Toc32167113 \h </w:instrText>
       </w:r>
       <w:r>
         <w:rPr>
@@ -2758,7 +2756,7 @@
         <w:rPr>
           <w:noProof/>
         </w:rPr>
-        <w:instrText xml:space="preserve"> PAGEREF _Toc32147395 \h </w:instrText>
+        <w:instrText xml:space="preserve"> PAGEREF _Toc32167114 \h </w:instrText>
       </w:r>
       <w:r>
         <w:rPr>
@@ -2823,7 +2821,7 @@
         <w:rPr>
           <w:noProof/>
         </w:rPr>
-        <w:instrText xml:space="preserve"> PAGEREF _Toc32147396 \h </w:instrText>
+        <w:instrText xml:space="preserve"> PAGEREF _Toc32167115 \h </w:instrText>
       </w:r>
       <w:r>
         <w:rPr>
@@ -2964,11 +2962,21 @@
       <w:r>
         <w:instrText xml:space="preserve"> compare </w:instrText>
       </w:r>
-      <w:fldSimple w:instr=" DOCPROPERTY &quot;EDouble_Sided&quot;  ">
-        <w:r>
-          <w:instrText>N</w:instrText>
-        </w:r>
-      </w:fldSimple>
+      <w:r>
+        <w:fldChar w:fldCharType="begin"/>
+      </w:r>
+      <w:r>
+        <w:instrText xml:space="preserve"> DOCPROPERTY "EDouble_Sided"  </w:instrText>
+      </w:r>
+      <w:r>
+        <w:fldChar w:fldCharType="separate"/>
+      </w:r>
+      <w:r>
+        <w:instrText>N</w:instrText>
+      </w:r>
+      <w:r>
+        <w:fldChar w:fldCharType="end"/>
+      </w:r>
       <w:r>
         <w:instrText xml:space="preserve">= "Y" </w:instrText>
       </w:r>
@@ -3060,7 +3068,7 @@
       <w:pPr>
         <w:pStyle w:val="Heading1"/>
       </w:pPr>
-      <w:bookmarkStart w:id="1" w:name="_Toc32147359"/>
+      <w:bookmarkStart w:id="0" w:name="_Toc32167078"/>
       <w:r>
         <w:lastRenderedPageBreak/>
         <w:t xml:space="preserve">Project </w:t>
@@ -3068,35 +3076,43 @@
       <w:r>
         <w:t>Overview</w:t>
       </w:r>
+      <w:bookmarkEnd w:id="0"/>
+    </w:p>
+    <w:p>
+      <w:pPr>
+        <w:pStyle w:val="Heading2"/>
+      </w:pPr>
+      <w:bookmarkStart w:id="1" w:name="_Toc32167079"/>
+      <w:r>
+        <w:t>High Level Description</w:t>
+      </w:r>
       <w:bookmarkEnd w:id="1"/>
     </w:p>
     <w:p>
-      <w:pPr>
-        <w:pStyle w:val="Heading2"/>
-      </w:pPr>
-      <w:bookmarkStart w:id="2" w:name="_Toc32147360"/>
-      <w:r>
-        <w:t>High Level Description</w:t>
-      </w:r>
+      <w:r>
+        <w:t xml:space="preserve">This document covers </w:t>
+      </w:r>
+      <w:r>
+        <w:t xml:space="preserve">our planned approach and execution of a data mining analysis on a dataset relating to the assessment and </w:t>
+      </w:r>
+      <w:r>
+        <w:t>prediction</w:t>
+      </w:r>
+      <w:r>
+        <w:t xml:space="preserve"> of wine quality.</w:t>
+      </w:r>
+    </w:p>
+    <w:p>
+      <w:r>
+        <w:t>Following the CRISP-DM model, we laid out an objective for this Continuous Assessment exercise and followed a series of steps, often iteratively</w:t>
+      </w:r>
+      <w:r>
+        <w:t>,</w:t>
+      </w:r>
+      <w:bookmarkStart w:id="2" w:name="_GoBack"/>
       <w:bookmarkEnd w:id="2"/>
-    </w:p>
-    <w:p>
-      <w:r>
-        <w:t xml:space="preserve">This document covers </w:t>
-      </w:r>
-      <w:r>
-        <w:t xml:space="preserve">our planned approach and execution of a data mining analysis on a dataset relating to the assessment and </w:t>
-      </w:r>
-      <w:r>
-        <w:t>prediction</w:t>
-      </w:r>
-      <w:r>
-        <w:t xml:space="preserve"> of wine quality.</w:t>
-      </w:r>
-    </w:p>
-    <w:p>
-      <w:r>
-        <w:t>Following the CRISP-DM model, we laid out an objective for this Continuous Assessment exercise and followed a series of steps, often iteratively to arrive at a predictive model for wine quality based on known feature characteristics.</w:t>
+      <w:r>
+        <w:t xml:space="preserve"> to arrive at a predictive model for wine quality based on known feature characteristics.</w:t>
       </w:r>
     </w:p>
     <w:p/>
@@ -3121,7 +3137,7 @@
       <w:pPr>
         <w:pStyle w:val="Heading2"/>
       </w:pPr>
-      <w:bookmarkStart w:id="3" w:name="_Toc32147361"/>
+      <w:bookmarkStart w:id="3" w:name="_Toc32167080"/>
       <w:r>
         <w:t>The CRISP-DM Methodology / Reference Model</w:t>
       </w:r>
@@ -3748,7 +3764,7 @@
       <w:pPr>
         <w:pStyle w:val="Heading2"/>
       </w:pPr>
-      <w:bookmarkStart w:id="5" w:name="_Toc32147362"/>
+      <w:bookmarkStart w:id="5" w:name="_Toc32167081"/>
       <w:r>
         <w:lastRenderedPageBreak/>
         <w:t>Development Environments</w:t>
@@ -3920,7 +3936,7 @@
       <w:pPr>
         <w:pStyle w:val="Heading1"/>
       </w:pPr>
-      <w:bookmarkStart w:id="6" w:name="_Toc32147363"/>
+      <w:bookmarkStart w:id="6" w:name="_Toc32167082"/>
       <w:r>
         <w:lastRenderedPageBreak/>
         <w:t>Business Understanding</w:t>
@@ -3931,7 +3947,7 @@
       <w:pPr>
         <w:pStyle w:val="Heading2"/>
       </w:pPr>
-      <w:bookmarkStart w:id="7" w:name="_Toc32147364"/>
+      <w:bookmarkStart w:id="7" w:name="_Toc32167083"/>
       <w:r>
         <w:t>Determine Business Objectives</w:t>
       </w:r>
@@ -3995,7 +4011,7 @@
         <w:pStyle w:val="Heading2"/>
       </w:pPr>
       <w:bookmarkStart w:id="8" w:name="_Ref30959421"/>
-      <w:bookmarkStart w:id="9" w:name="_Toc32147365"/>
+      <w:bookmarkStart w:id="9" w:name="_Toc32167084"/>
       <w:r>
         <w:lastRenderedPageBreak/>
         <w:t>Assess Situation</w:t>
@@ -4134,7 +4150,7 @@
       <w:pPr>
         <w:pStyle w:val="Heading2"/>
       </w:pPr>
-      <w:bookmarkStart w:id="10" w:name="_Toc32147366"/>
+      <w:bookmarkStart w:id="10" w:name="_Toc32167085"/>
       <w:r>
         <w:lastRenderedPageBreak/>
         <w:t>Determine Data Mining Goals</w:t>
@@ -4225,7 +4241,7 @@
       <w:pPr>
         <w:pStyle w:val="Heading2"/>
       </w:pPr>
-      <w:bookmarkStart w:id="11" w:name="_Toc32147367"/>
+      <w:bookmarkStart w:id="11" w:name="_Toc32167086"/>
       <w:r>
         <w:t>Produce Project Plan</w:t>
       </w:r>
@@ -4510,7 +4526,7 @@
         <w:pStyle w:val="Heading1"/>
       </w:pPr>
       <w:bookmarkStart w:id="12" w:name="_Ref31967355"/>
-      <w:bookmarkStart w:id="13" w:name="_Toc32147368"/>
+      <w:bookmarkStart w:id="13" w:name="_Toc32167087"/>
       <w:r>
         <w:lastRenderedPageBreak/>
         <w:t xml:space="preserve">Data </w:t>
@@ -4525,7 +4541,7 @@
       <w:pPr>
         <w:pStyle w:val="Heading2"/>
       </w:pPr>
-      <w:bookmarkStart w:id="14" w:name="_Toc32147369"/>
+      <w:bookmarkStart w:id="14" w:name="_Toc32167088"/>
       <w:r>
         <w:t>Collect Initial Data</w:t>
       </w:r>
@@ -4775,7 +4791,7 @@
       <w:pPr>
         <w:pStyle w:val="Heading2"/>
       </w:pPr>
-      <w:bookmarkStart w:id="15" w:name="_Toc32147370"/>
+      <w:bookmarkStart w:id="15" w:name="_Toc32167089"/>
       <w:r>
         <w:lastRenderedPageBreak/>
         <w:t>Describe</w:t>
@@ -5225,7 +5241,7 @@
         <w:pStyle w:val="Heading2"/>
       </w:pPr>
       <w:bookmarkStart w:id="16" w:name="_Ref31814009"/>
-      <w:bookmarkStart w:id="17" w:name="_Toc32147371"/>
+      <w:bookmarkStart w:id="17" w:name="_Toc32167090"/>
       <w:r>
         <w:lastRenderedPageBreak/>
         <w:t>Explore</w:t>
@@ -6743,7 +6759,7 @@
       <w:pPr>
         <w:pStyle w:val="Heading2"/>
       </w:pPr>
-      <w:bookmarkStart w:id="18" w:name="_Toc32147372"/>
+      <w:bookmarkStart w:id="18" w:name="_Toc32167091"/>
       <w:r>
         <w:lastRenderedPageBreak/>
         <w:t xml:space="preserve">Verify </w:t>
@@ -7335,7 +7351,7 @@
         <w:pStyle w:val="Heading1"/>
       </w:pPr>
       <w:bookmarkStart w:id="20" w:name="_Ref31041693"/>
-      <w:bookmarkStart w:id="21" w:name="_Toc32147373"/>
+      <w:bookmarkStart w:id="21" w:name="_Toc32167092"/>
       <w:bookmarkEnd w:id="19"/>
       <w:r>
         <w:lastRenderedPageBreak/>
@@ -7359,7 +7375,7 @@
       <w:pPr>
         <w:pStyle w:val="Heading2"/>
       </w:pPr>
-      <w:bookmarkStart w:id="22" w:name="_Toc32147374"/>
+      <w:bookmarkStart w:id="22" w:name="_Toc32167093"/>
       <w:r>
         <w:t>Select</w:t>
       </w:r>
@@ -7749,7 +7765,7 @@
       <w:pPr>
         <w:pStyle w:val="Heading2"/>
       </w:pPr>
-      <w:bookmarkStart w:id="23" w:name="_Toc32147375"/>
+      <w:bookmarkStart w:id="23" w:name="_Toc32167094"/>
       <w:r>
         <w:lastRenderedPageBreak/>
         <w:t>Clean Data</w:t>
@@ -7867,7 +7883,7 @@
         <w:pStyle w:val="Heading2"/>
       </w:pPr>
       <w:bookmarkStart w:id="24" w:name="_Ref31814602"/>
-      <w:bookmarkStart w:id="25" w:name="_Toc32147376"/>
+      <w:bookmarkStart w:id="25" w:name="_Toc32167095"/>
       <w:r>
         <w:lastRenderedPageBreak/>
         <w:t>Construct Data</w:t>
@@ -14827,7 +14843,7 @@
       <w:pPr>
         <w:pStyle w:val="Heading2"/>
       </w:pPr>
-      <w:bookmarkStart w:id="26" w:name="_Toc32147377"/>
+      <w:bookmarkStart w:id="26" w:name="_Toc32167096"/>
       <w:r>
         <w:lastRenderedPageBreak/>
         <w:t>Integrate Data</w:t>
@@ -14917,7 +14933,7 @@
       <w:pPr>
         <w:pStyle w:val="Heading2"/>
       </w:pPr>
-      <w:bookmarkStart w:id="27" w:name="_Toc32147378"/>
+      <w:bookmarkStart w:id="27" w:name="_Toc32167097"/>
       <w:r>
         <w:t>Format Data</w:t>
       </w:r>
@@ -15341,7 +15357,7 @@
         <w:pStyle w:val="Heading1"/>
       </w:pPr>
       <w:bookmarkStart w:id="28" w:name="_Ref31040685"/>
-      <w:bookmarkStart w:id="29" w:name="_Toc32147379"/>
+      <w:bookmarkStart w:id="29" w:name="_Toc32167098"/>
       <w:r>
         <w:lastRenderedPageBreak/>
         <w:t>Modelling</w:t>
@@ -15353,7 +15369,7 @@
       <w:pPr>
         <w:pStyle w:val="Heading2"/>
       </w:pPr>
-      <w:bookmarkStart w:id="30" w:name="_Toc32147380"/>
+      <w:bookmarkStart w:id="30" w:name="_Toc32167099"/>
       <w:r>
         <w:t xml:space="preserve">Select </w:t>
       </w:r>
@@ -16282,7 +16298,7 @@
       <w:pPr>
         <w:pStyle w:val="Heading2"/>
       </w:pPr>
-      <w:bookmarkStart w:id="34" w:name="_Toc32147381"/>
+      <w:bookmarkStart w:id="34" w:name="_Toc32167100"/>
       <w:r>
         <w:lastRenderedPageBreak/>
         <w:t>Generate Test Design</w:t>
@@ -16436,7 +16452,7 @@
         <w:pStyle w:val="Heading2"/>
       </w:pPr>
       <w:bookmarkStart w:id="35" w:name="_Ref31883113"/>
-      <w:bookmarkStart w:id="36" w:name="_Toc32147382"/>
+      <w:bookmarkStart w:id="36" w:name="_Toc32167101"/>
       <w:r>
         <w:lastRenderedPageBreak/>
         <w:t>Build Model</w:t>
@@ -18847,7 +18863,7 @@
       <w:pPr>
         <w:pStyle w:val="Heading2"/>
       </w:pPr>
-      <w:bookmarkStart w:id="37" w:name="_Toc32147383"/>
+      <w:bookmarkStart w:id="37" w:name="_Toc32167102"/>
       <w:r>
         <w:lastRenderedPageBreak/>
         <w:t>Assess Model</w:t>
@@ -19164,7 +19180,7 @@
       <w:pPr>
         <w:pStyle w:val="Heading1"/>
       </w:pPr>
-      <w:bookmarkStart w:id="38" w:name="_Toc32147384"/>
+      <w:bookmarkStart w:id="38" w:name="_Toc32167103"/>
       <w:r>
         <w:lastRenderedPageBreak/>
         <w:t>Evaluation</w:t>
@@ -19175,7 +19191,7 @@
       <w:pPr>
         <w:pStyle w:val="Heading2"/>
       </w:pPr>
-      <w:bookmarkStart w:id="39" w:name="_Toc32147385"/>
+      <w:bookmarkStart w:id="39" w:name="_Toc32167104"/>
       <w:r>
         <w:t>Evaluate Results</w:t>
       </w:r>
@@ -19286,7 +19302,7 @@
       <w:pPr>
         <w:pStyle w:val="Heading2"/>
       </w:pPr>
-      <w:bookmarkStart w:id="41" w:name="_Toc32147386"/>
+      <w:bookmarkStart w:id="41" w:name="_Toc32167105"/>
       <w:bookmarkEnd w:id="40"/>
       <w:r>
         <w:t>Review Process</w:t>
@@ -19362,7 +19378,7 @@
       <w:pPr>
         <w:pStyle w:val="Heading2"/>
       </w:pPr>
-      <w:bookmarkStart w:id="42" w:name="_Toc32147387"/>
+      <w:bookmarkStart w:id="42" w:name="_Toc32167106"/>
       <w:r>
         <w:lastRenderedPageBreak/>
         <w:t>Determine</w:t>
@@ -19433,7 +19449,7 @@
       <w:pPr>
         <w:pStyle w:val="Heading1"/>
       </w:pPr>
-      <w:bookmarkStart w:id="43" w:name="_Toc32147388"/>
+      <w:bookmarkStart w:id="43" w:name="_Toc32167107"/>
       <w:r>
         <w:lastRenderedPageBreak/>
         <w:t>Deployment</w:t>
@@ -19444,7 +19460,7 @@
       <w:pPr>
         <w:pStyle w:val="Heading2"/>
       </w:pPr>
-      <w:bookmarkStart w:id="44" w:name="_Toc32147389"/>
+      <w:bookmarkStart w:id="44" w:name="_Toc32167108"/>
       <w:r>
         <w:t>Plan Deployment</w:t>
       </w:r>
@@ -19640,7 +19656,7 @@
       <w:pPr>
         <w:pStyle w:val="Heading2"/>
       </w:pPr>
-      <w:bookmarkStart w:id="45" w:name="_Toc32147390"/>
+      <w:bookmarkStart w:id="45" w:name="_Toc32167109"/>
       <w:r>
         <w:t>Plan Monitoring and Maintenance</w:t>
       </w:r>
@@ -19705,7 +19721,7 @@
       <w:pPr>
         <w:pStyle w:val="Heading2"/>
       </w:pPr>
-      <w:bookmarkStart w:id="46" w:name="_Toc32147391"/>
+      <w:bookmarkStart w:id="46" w:name="_Toc32167110"/>
       <w:r>
         <w:lastRenderedPageBreak/>
         <w:t>Produce Final Report</w:t>
@@ -19727,7 +19743,7 @@
       <w:pPr>
         <w:pStyle w:val="Heading2"/>
       </w:pPr>
-      <w:bookmarkStart w:id="47" w:name="_Toc32147392"/>
+      <w:bookmarkStart w:id="47" w:name="_Toc32167111"/>
       <w:r>
         <w:t>Review Project</w:t>
       </w:r>
@@ -19983,7 +19999,7 @@
       <w:pPr>
         <w:pStyle w:val="Heading1"/>
       </w:pPr>
-      <w:bookmarkStart w:id="48" w:name="_Toc32147393"/>
+      <w:bookmarkStart w:id="48" w:name="_Toc32167112"/>
       <w:r>
         <w:lastRenderedPageBreak/>
         <w:t>Appendices and References</w:t>
@@ -19994,7 +20010,7 @@
       <w:pPr>
         <w:pStyle w:val="Heading2"/>
       </w:pPr>
-      <w:bookmarkStart w:id="49" w:name="_Toc32147394"/>
+      <w:bookmarkStart w:id="49" w:name="_Toc32167113"/>
       <w:r>
         <w:t>Appendix A</w:t>
       </w:r>
@@ -21144,7 +21160,7 @@
         <w:pStyle w:val="Heading2"/>
       </w:pPr>
       <w:bookmarkStart w:id="50" w:name="_Ref31815488"/>
-      <w:bookmarkStart w:id="51" w:name="_Toc32147395"/>
+      <w:bookmarkStart w:id="51" w:name="_Toc32167114"/>
       <w:r>
         <w:lastRenderedPageBreak/>
         <w:t xml:space="preserve">The White Wine </w:t>
@@ -21545,7 +21561,7 @@
       <w:pPr>
         <w:pStyle w:val="Heading2"/>
       </w:pPr>
-      <w:bookmarkStart w:id="52" w:name="_Toc32147396"/>
+      <w:bookmarkStart w:id="52" w:name="_Toc32167115"/>
       <w:r>
         <w:lastRenderedPageBreak/>
         <w:t>References</w:t>
@@ -32027,6 +32043,167 @@
 </file>
 
 <file path=customXml/item1.xml><?xml version="1.0" encoding="utf-8"?>
+<?mso-contentType ?>
+<FormTemplates xmlns="http://schemas.microsoft.com/sharepoint/v3/contenttype/forms">
+  <Display>DocumentLibraryForm</Display>
+  <Edit>DocumentLibraryForm</Edit>
+  <New>DocumentLibraryForm</New>
+</FormTemplates>
+</file>
+
+<file path=customXml/item2.xml><?xml version="1.0" encoding="utf-8"?>
+<?mso-contentType ?>
+<customXsn xmlns="http://schemas.microsoft.com/office/2006/metadata/customXsn">
+  <xsnLocation/>
+  <cached>True</cached>
+  <openByDefault>True</openByDefault>
+  <xsnScope/>
+</customXsn>
+</file>
+
+<file path=customXml/item3.xml><?xml version="1.0" encoding="utf-8"?>
+<?mso-contentType ?>
+<spe:Receivers xmlns:spe="http://schemas.microsoft.com/sharepoint/events">
+  <Receiver>
+    <Name>Document ID Generator</Name>
+    <Synchronization>Synchronous</Synchronization>
+    <Type>10001</Type>
+    <SequenceNumber>1000</SequenceNumber>
+    <Assembly>Microsoft.Office.DocumentManagement, Version=14.0.0.0, Culture=neutral, PublicKeyToken=71e9bce111e9429c</Assembly>
+    <Class>Microsoft.Office.DocumentManagement.Internal.DocIdHandler</Class>
+    <Data/>
+    <Filter/>
+  </Receiver>
+  <Receiver>
+    <Name>Document ID Generator</Name>
+    <Synchronization>Synchronous</Synchronization>
+    <Type>10002</Type>
+    <SequenceNumber>1001</SequenceNumber>
+    <Assembly>Microsoft.Office.DocumentManagement, Version=14.0.0.0, Culture=neutral, PublicKeyToken=71e9bce111e9429c</Assembly>
+    <Class>Microsoft.Office.DocumentManagement.Internal.DocIdHandler</Class>
+    <Data/>
+    <Filter/>
+  </Receiver>
+  <Receiver>
+    <Name>Document ID Generator</Name>
+    <Synchronization>Synchronous</Synchronization>
+    <Type>10004</Type>
+    <SequenceNumber>1002</SequenceNumber>
+    <Assembly>Microsoft.Office.DocumentManagement, Version=14.0.0.0, Culture=neutral, PublicKeyToken=71e9bce111e9429c</Assembly>
+    <Class>Microsoft.Office.DocumentManagement.Internal.DocIdHandler</Class>
+    <Data/>
+    <Filter/>
+  </Receiver>
+  <Receiver>
+    <Name>Document ID Generator</Name>
+    <Synchronization>Synchronous</Synchronization>
+    <Type>10006</Type>
+    <SequenceNumber>1003</SequenceNumber>
+    <Assembly>Microsoft.Office.DocumentManagement, Version=14.0.0.0, Culture=neutral, PublicKeyToken=71e9bce111e9429c</Assembly>
+    <Class>Microsoft.Office.DocumentManagement.Internal.DocIdHandler</Class>
+    <Data/>
+    <Filter/>
+  </Receiver>
+  <Receiver>
+    <Name>Document ID Generator</Name>
+    <Synchronization>Synchronous</Synchronization>
+    <Type>10001</Type>
+    <SequenceNumber>1000</SequenceNumber>
+    <Assembly>Microsoft.Office.DocumentManagement, Version=14.0.0.0, Culture=neutral, PublicKeyToken=71e9bce111e9429c</Assembly>
+    <Class>Microsoft.Office.DocumentManagement.Internal.DocIdHandler</Class>
+    <Data/>
+    <Filter/>
+  </Receiver>
+  <Receiver>
+    <Name>Document ID Generator</Name>
+    <Synchronization>Synchronous</Synchronization>
+    <Type>10002</Type>
+    <SequenceNumber>1001</SequenceNumber>
+    <Assembly>Microsoft.Office.DocumentManagement, Version=14.0.0.0, Culture=neutral, PublicKeyToken=71e9bce111e9429c</Assembly>
+    <Class>Microsoft.Office.DocumentManagement.Internal.DocIdHandler</Class>
+    <Data/>
+    <Filter/>
+  </Receiver>
+  <Receiver>
+    <Name>Document ID Generator</Name>
+    <Synchronization>Synchronous</Synchronization>
+    <Type>10004</Type>
+    <SequenceNumber>1002</SequenceNumber>
+    <Assembly>Microsoft.Office.DocumentManagement, Version=14.0.0.0, Culture=neutral, PublicKeyToken=71e9bce111e9429c</Assembly>
+    <Class>Microsoft.Office.DocumentManagement.Internal.DocIdHandler</Class>
+    <Data/>
+    <Filter/>
+  </Receiver>
+  <Receiver>
+    <Name>Document ID Generator</Name>
+    <Synchronization>Synchronous</Synchronization>
+    <Type>10006</Type>
+    <SequenceNumber>1003</SequenceNumber>
+    <Assembly>Microsoft.Office.DocumentManagement, Version=14.0.0.0, Culture=neutral, PublicKeyToken=71e9bce111e9429c</Assembly>
+    <Class>Microsoft.Office.DocumentManagement.Internal.DocIdHandler</Class>
+    <Data/>
+    <Filter/>
+  </Receiver>
+</spe:Receivers>
+</file>
+
+<file path=customXml/item4.xml><?xml version="1.0" encoding="utf-8"?>
+<p:properties xmlns:p="http://schemas.microsoft.com/office/2006/metadata/properties" xmlns:xsi="http://www.w3.org/2001/XMLSchema-instance" xmlns:pc="http://schemas.microsoft.com/office/infopath/2007/PartnerControls">
+  <documentManagement>
+    <TaxKeywordTaxHTField xmlns="5c1b9bb2-1639-4569-abf8-361ff49d18c0">
+      <Terms xmlns="http://schemas.microsoft.com/office/infopath/2007/PartnerControls">
+        <TermInfo xmlns="http://schemas.microsoft.com/office/infopath/2007/PartnerControls">
+          <TermName>Data and Web Mining</TermName>
+          <TermId>11111111-1111-1111-1111-111111111111</TermId>
+        </TermInfo>
+      </Terms>
+    </TaxKeywordTaxHTField>
+    <TaxCatchAll xmlns="5c1b9bb2-1639-4569-abf8-361ff49d18c0">
+      <Value>168</Value>
+      <Value>6</Value>
+      <Value>4</Value>
+      <Value>3</Value>
+      <Value>167</Value>
+      <Value>1</Value>
+    </TaxCatchAll>
+    <k375496e9e1d4cf7b8304db24b3b1dc5 xmlns="5c1b9bb2-1639-4569-abf8-361ff49d18c0">
+      <Terms xmlns="http://schemas.microsoft.com/office/infopath/2007/PartnerControls"/>
+    </k375496e9e1d4cf7b8304db24b3b1dc5>
+    <Doc.No. xmlns="5c1b9bb2-1639-4569-abf8-361ff49d18c0" xsi:nil="true"/>
+    <k0b2f826cebc49b399f646925834cd57 xmlns="5c1b9bb2-1639-4569-abf8-361ff49d18c0">
+      <Terms xmlns="http://schemas.microsoft.com/office/infopath/2007/PartnerControls">
+        <TermInfo xmlns="http://schemas.microsoft.com/office/infopath/2007/PartnerControls">
+          <TermName xmlns="http://schemas.microsoft.com/office/infopath/2007/PartnerControls">No</TermName>
+          <TermId xmlns="http://schemas.microsoft.com/office/infopath/2007/PartnerControls">db5cd7d0-819b-410f-962f-6615d83ad4b0</TermId>
+        </TermInfo>
+      </Terms>
+    </k0b2f826cebc49b399f646925834cd57>
+    <m6282953a1324c7dbf10c941a684715f xmlns="5c1b9bb2-1639-4569-abf8-361ff49d18c0">
+      <Terms xmlns="http://schemas.microsoft.com/office/infopath/2007/PartnerControls"/>
+    </m6282953a1324c7dbf10c941a684715f>
+    <RoutingRuleDescription xmlns="http://schemas.microsoft.com/sharepoint/v3" xsi:nil="true"/>
+    <Location xmlns="http://schemas.microsoft.com/sharepoint/v3/fields" xsi:nil="true"/>
+    <cccaafc1256d40b09cc783bfe22f5c32 xmlns="5c1b9bb2-1639-4569-abf8-361ff49d18c0">
+      <Terms xmlns="http://schemas.microsoft.com/office/infopath/2007/PartnerControls">
+        <TermInfo xmlns="http://schemas.microsoft.com/office/infopath/2007/PartnerControls">
+          <TermName xmlns="http://schemas.microsoft.com/office/infopath/2007/PartnerControls">None</TermName>
+          <TermId xmlns="http://schemas.microsoft.com/office/infopath/2007/PartnerControls">b44969fd-4446-4d2a-b999-3ffbb251ce01</TermId>
+        </TermInfo>
+      </Terms>
+    </cccaafc1256d40b09cc783bfe22f5c32>
+    <Issue xmlns="5c1b9bb2-1639-4569-abf8-361ff49d18c0" xsi:nil="true"/>
+    <_dlc_DocId xmlns="a186bcf1-0ea9-4f9d-97ce-5956c7a58864">2A4JNW5QJPRT-689367291-1191</_dlc_DocId>
+    <_dlc_DocIdUrl xmlns="a186bcf1-0ea9-4f9d-97ce-5956c7a58864">
+      <Url>https://connect/teamshare/IMandT/TeamPrivate/AIInfra/_layouts/DocIdRedir.aspx?ID=2A4JNW5QJPRT-689367291-1191</Url>
+      <Description>2A4JNW5QJPRT-689367291-1191</Description>
+    </_dlc_DocIdUrl>
+    <Document_x0020_Type xmlns="14314bf2-d8ea-460d-9f54-3c374d3d0bc0">Report</Document_x0020_Type>
+    <Project_x0020_Name xmlns="14314bf2-d8ea-460d-9f54-3c374d3d0bc0" xsi:nil="true"/>
+  </documentManagement>
+</p:properties>
+</file>
+
+<file path=customXml/item5.xml><?xml version="1.0" encoding="utf-8"?>
 <ct:contentTypeSchema xmlns:ct="http://schemas.microsoft.com/office/2006/metadata/contentType" xmlns:ma="http://schemas.microsoft.com/office/2006/metadata/properties/metaAttributes" ct:_="" ma:_="" ma:contentTypeName="Word" ma:contentTypeID="0x010100A7E734F647EE7C4F86DAB9A69098C782022400BF6E643B4A341345BD6363F8CE34B5D8" ma:contentTypeVersion="9" ma:contentTypeDescription="" ma:contentTypeScope="" ma:versionID="8c01b84df54c4dedb4075576339ac11a">
   <xsd:schema xmlns:xsd="http://www.w3.org/2001/XMLSchema" xmlns:xs="http://www.w3.org/2001/XMLSchema" xmlns:p="http://schemas.microsoft.com/office/2006/metadata/properties" xmlns:ns1="http://schemas.microsoft.com/sharepoint/v3" xmlns:ns2="http://schemas.microsoft.com/sharepoint/v3/fields" xmlns:ns3="5c1b9bb2-1639-4569-abf8-361ff49d18c0" xmlns:ns4="a186bcf1-0ea9-4f9d-97ce-5956c7a58864" xmlns:ns5="14314bf2-d8ea-460d-9f54-3c374d3d0bc0" targetNamespace="http://schemas.microsoft.com/office/2006/metadata/properties" ma:root="true" ma:fieldsID="836ab43a5a708514794883ee9e678ed3" ns1:_="" ns2:_="" ns3:_="" ns4:_="" ns5:_="">
     <xsd:import namespace="http://schemas.microsoft.com/sharepoint/v3"/>
@@ -32305,167 +32482,6 @@
 </ct:contentTypeSchema>
 </file>
 
-<file path=customXml/item2.xml><?xml version="1.0" encoding="utf-8"?>
-<?mso-contentType ?>
-<FormTemplates xmlns="http://schemas.microsoft.com/sharepoint/v3/contenttype/forms">
-  <Display>DocumentLibraryForm</Display>
-  <Edit>DocumentLibraryForm</Edit>
-  <New>DocumentLibraryForm</New>
-</FormTemplates>
-</file>
-
-<file path=customXml/item3.xml><?xml version="1.0" encoding="utf-8"?>
-<p:properties xmlns:p="http://schemas.microsoft.com/office/2006/metadata/properties" xmlns:xsi="http://www.w3.org/2001/XMLSchema-instance" xmlns:pc="http://schemas.microsoft.com/office/infopath/2007/PartnerControls">
-  <documentManagement>
-    <TaxKeywordTaxHTField xmlns="5c1b9bb2-1639-4569-abf8-361ff49d18c0">
-      <Terms xmlns="http://schemas.microsoft.com/office/infopath/2007/PartnerControls">
-        <TermInfo xmlns="http://schemas.microsoft.com/office/infopath/2007/PartnerControls">
-          <TermName>Data and Web Mining</TermName>
-          <TermId>11111111-1111-1111-1111-111111111111</TermId>
-        </TermInfo>
-      </Terms>
-    </TaxKeywordTaxHTField>
-    <TaxCatchAll xmlns="5c1b9bb2-1639-4569-abf8-361ff49d18c0">
-      <Value>168</Value>
-      <Value>6</Value>
-      <Value>4</Value>
-      <Value>3</Value>
-      <Value>167</Value>
-      <Value>1</Value>
-    </TaxCatchAll>
-    <k375496e9e1d4cf7b8304db24b3b1dc5 xmlns="5c1b9bb2-1639-4569-abf8-361ff49d18c0">
-      <Terms xmlns="http://schemas.microsoft.com/office/infopath/2007/PartnerControls"/>
-    </k375496e9e1d4cf7b8304db24b3b1dc5>
-    <Doc.No. xmlns="5c1b9bb2-1639-4569-abf8-361ff49d18c0" xsi:nil="true"/>
-    <k0b2f826cebc49b399f646925834cd57 xmlns="5c1b9bb2-1639-4569-abf8-361ff49d18c0">
-      <Terms xmlns="http://schemas.microsoft.com/office/infopath/2007/PartnerControls">
-        <TermInfo xmlns="http://schemas.microsoft.com/office/infopath/2007/PartnerControls">
-          <TermName xmlns="http://schemas.microsoft.com/office/infopath/2007/PartnerControls">No</TermName>
-          <TermId xmlns="http://schemas.microsoft.com/office/infopath/2007/PartnerControls">db5cd7d0-819b-410f-962f-6615d83ad4b0</TermId>
-        </TermInfo>
-      </Terms>
-    </k0b2f826cebc49b399f646925834cd57>
-    <m6282953a1324c7dbf10c941a684715f xmlns="5c1b9bb2-1639-4569-abf8-361ff49d18c0">
-      <Terms xmlns="http://schemas.microsoft.com/office/infopath/2007/PartnerControls"/>
-    </m6282953a1324c7dbf10c941a684715f>
-    <RoutingRuleDescription xmlns="http://schemas.microsoft.com/sharepoint/v3" xsi:nil="true"/>
-    <Location xmlns="http://schemas.microsoft.com/sharepoint/v3/fields" xsi:nil="true"/>
-    <cccaafc1256d40b09cc783bfe22f5c32 xmlns="5c1b9bb2-1639-4569-abf8-361ff49d18c0">
-      <Terms xmlns="http://schemas.microsoft.com/office/infopath/2007/PartnerControls">
-        <TermInfo xmlns="http://schemas.microsoft.com/office/infopath/2007/PartnerControls">
-          <TermName xmlns="http://schemas.microsoft.com/office/infopath/2007/PartnerControls">None</TermName>
-          <TermId xmlns="http://schemas.microsoft.com/office/infopath/2007/PartnerControls">b44969fd-4446-4d2a-b999-3ffbb251ce01</TermId>
-        </TermInfo>
-      </Terms>
-    </cccaafc1256d40b09cc783bfe22f5c32>
-    <Issue xmlns="5c1b9bb2-1639-4569-abf8-361ff49d18c0" xsi:nil="true"/>
-    <_dlc_DocId xmlns="a186bcf1-0ea9-4f9d-97ce-5956c7a58864">2A4JNW5QJPRT-689367291-1191</_dlc_DocId>
-    <_dlc_DocIdUrl xmlns="a186bcf1-0ea9-4f9d-97ce-5956c7a58864">
-      <Url>https://connect/teamshare/IMandT/TeamPrivate/AIInfra/_layouts/DocIdRedir.aspx?ID=2A4JNW5QJPRT-689367291-1191</Url>
-      <Description>2A4JNW5QJPRT-689367291-1191</Description>
-    </_dlc_DocIdUrl>
-    <Document_x0020_Type xmlns="14314bf2-d8ea-460d-9f54-3c374d3d0bc0">Report</Document_x0020_Type>
-    <Project_x0020_Name xmlns="14314bf2-d8ea-460d-9f54-3c374d3d0bc0" xsi:nil="true"/>
-  </documentManagement>
-</p:properties>
-</file>
-
-<file path=customXml/item4.xml><?xml version="1.0" encoding="utf-8"?>
-<?mso-contentType ?>
-<spe:Receivers xmlns:spe="http://schemas.microsoft.com/sharepoint/events">
-  <Receiver>
-    <Name>Document ID Generator</Name>
-    <Synchronization>Synchronous</Synchronization>
-    <Type>10001</Type>
-    <SequenceNumber>1000</SequenceNumber>
-    <Assembly>Microsoft.Office.DocumentManagement, Version=14.0.0.0, Culture=neutral, PublicKeyToken=71e9bce111e9429c</Assembly>
-    <Class>Microsoft.Office.DocumentManagement.Internal.DocIdHandler</Class>
-    <Data/>
-    <Filter/>
-  </Receiver>
-  <Receiver>
-    <Name>Document ID Generator</Name>
-    <Synchronization>Synchronous</Synchronization>
-    <Type>10002</Type>
-    <SequenceNumber>1001</SequenceNumber>
-    <Assembly>Microsoft.Office.DocumentManagement, Version=14.0.0.0, Culture=neutral, PublicKeyToken=71e9bce111e9429c</Assembly>
-    <Class>Microsoft.Office.DocumentManagement.Internal.DocIdHandler</Class>
-    <Data/>
-    <Filter/>
-  </Receiver>
-  <Receiver>
-    <Name>Document ID Generator</Name>
-    <Synchronization>Synchronous</Synchronization>
-    <Type>10004</Type>
-    <SequenceNumber>1002</SequenceNumber>
-    <Assembly>Microsoft.Office.DocumentManagement, Version=14.0.0.0, Culture=neutral, PublicKeyToken=71e9bce111e9429c</Assembly>
-    <Class>Microsoft.Office.DocumentManagement.Internal.DocIdHandler</Class>
-    <Data/>
-    <Filter/>
-  </Receiver>
-  <Receiver>
-    <Name>Document ID Generator</Name>
-    <Synchronization>Synchronous</Synchronization>
-    <Type>10006</Type>
-    <SequenceNumber>1003</SequenceNumber>
-    <Assembly>Microsoft.Office.DocumentManagement, Version=14.0.0.0, Culture=neutral, PublicKeyToken=71e9bce111e9429c</Assembly>
-    <Class>Microsoft.Office.DocumentManagement.Internal.DocIdHandler</Class>
-    <Data/>
-    <Filter/>
-  </Receiver>
-  <Receiver>
-    <Name>Document ID Generator</Name>
-    <Synchronization>Synchronous</Synchronization>
-    <Type>10001</Type>
-    <SequenceNumber>1000</SequenceNumber>
-    <Assembly>Microsoft.Office.DocumentManagement, Version=14.0.0.0, Culture=neutral, PublicKeyToken=71e9bce111e9429c</Assembly>
-    <Class>Microsoft.Office.DocumentManagement.Internal.DocIdHandler</Class>
-    <Data/>
-    <Filter/>
-  </Receiver>
-  <Receiver>
-    <Name>Document ID Generator</Name>
-    <Synchronization>Synchronous</Synchronization>
-    <Type>10002</Type>
-    <SequenceNumber>1001</SequenceNumber>
-    <Assembly>Microsoft.Office.DocumentManagement, Version=14.0.0.0, Culture=neutral, PublicKeyToken=71e9bce111e9429c</Assembly>
-    <Class>Microsoft.Office.DocumentManagement.Internal.DocIdHandler</Class>
-    <Data/>
-    <Filter/>
-  </Receiver>
-  <Receiver>
-    <Name>Document ID Generator</Name>
-    <Synchronization>Synchronous</Synchronization>
-    <Type>10004</Type>
-    <SequenceNumber>1002</SequenceNumber>
-    <Assembly>Microsoft.Office.DocumentManagement, Version=14.0.0.0, Culture=neutral, PublicKeyToken=71e9bce111e9429c</Assembly>
-    <Class>Microsoft.Office.DocumentManagement.Internal.DocIdHandler</Class>
-    <Data/>
-    <Filter/>
-  </Receiver>
-  <Receiver>
-    <Name>Document ID Generator</Name>
-    <Synchronization>Synchronous</Synchronization>
-    <Type>10006</Type>
-    <SequenceNumber>1003</SequenceNumber>
-    <Assembly>Microsoft.Office.DocumentManagement, Version=14.0.0.0, Culture=neutral, PublicKeyToken=71e9bce111e9429c</Assembly>
-    <Class>Microsoft.Office.DocumentManagement.Internal.DocIdHandler</Class>
-    <Data/>
-    <Filter/>
-  </Receiver>
-</spe:Receivers>
-</file>
-
-<file path=customXml/item5.xml><?xml version="1.0" encoding="utf-8"?>
-<?mso-contentType ?>
-<customXsn xmlns="http://schemas.microsoft.com/office/2006/metadata/customXsn">
-  <xsnLocation/>
-  <cached>True</cached>
-  <openByDefault>True</openByDefault>
-  <xsnScope/>
-</customXsn>
-</file>
-
 <file path=customXml/item6.xml><?xml version="1.0" encoding="utf-8"?>
 <?mso-contentType ?>
 <SharedContentType xmlns="Microsoft.SharePoint.Taxonomy.ContentTypeSync" SourceId="1a4ba186-3518-432c-9561-7a0f3424a65e" ContentTypeId="0x010100A7E734F647EE7C4F86DAB9A69098C7820224" PreviousValue="false"/>
@@ -32476,6 +32492,44 @@
 </file>
 
 <file path=customXml/itemProps1.xml><?xml version="1.0" encoding="utf-8"?>
+<ds:datastoreItem xmlns:ds="http://schemas.openxmlformats.org/officeDocument/2006/customXml" ds:itemID="{DCA83557-F125-4F89-AC3A-D3DD4CB2C773}">
+  <ds:schemaRefs>
+    <ds:schemaRef ds:uri="http://schemas.microsoft.com/sharepoint/v3/contenttype/forms"/>
+  </ds:schemaRefs>
+</ds:datastoreItem>
+</file>
+
+<file path=customXml/itemProps2.xml><?xml version="1.0" encoding="utf-8"?>
+<ds:datastoreItem xmlns:ds="http://schemas.openxmlformats.org/officeDocument/2006/customXml" ds:itemID="{46E24F54-4F01-4CC5-BE7A-F5B43C4DFA15}">
+  <ds:schemaRefs>
+    <ds:schemaRef ds:uri="http://schemas.microsoft.com/office/2006/metadata/customXsn"/>
+  </ds:schemaRefs>
+</ds:datastoreItem>
+</file>
+
+<file path=customXml/itemProps3.xml><?xml version="1.0" encoding="utf-8"?>
+<ds:datastoreItem xmlns:ds="http://schemas.openxmlformats.org/officeDocument/2006/customXml" ds:itemID="{14D6955C-01AB-4AFA-BA2A-00574732DBE7}">
+  <ds:schemaRefs>
+    <ds:schemaRef ds:uri="http://schemas.microsoft.com/sharepoint/events"/>
+  </ds:schemaRefs>
+</ds:datastoreItem>
+</file>
+
+<file path=customXml/itemProps4.xml><?xml version="1.0" encoding="utf-8"?>
+<ds:datastoreItem xmlns:ds="http://schemas.openxmlformats.org/officeDocument/2006/customXml" ds:itemID="{D8A62D0C-17AF-45D8-97D2-A7773FB42A74}">
+  <ds:schemaRefs>
+    <ds:schemaRef ds:uri="http://schemas.microsoft.com/office/2006/metadata/properties"/>
+    <ds:schemaRef ds:uri="http://schemas.microsoft.com/office/infopath/2007/PartnerControls"/>
+    <ds:schemaRef ds:uri="5c1b9bb2-1639-4569-abf8-361ff49d18c0"/>
+    <ds:schemaRef ds:uri="http://schemas.microsoft.com/sharepoint/v3"/>
+    <ds:schemaRef ds:uri="http://schemas.microsoft.com/sharepoint/v3/fields"/>
+    <ds:schemaRef ds:uri="a186bcf1-0ea9-4f9d-97ce-5956c7a58864"/>
+    <ds:schemaRef ds:uri="14314bf2-d8ea-460d-9f54-3c374d3d0bc0"/>
+  </ds:schemaRefs>
+</ds:datastoreItem>
+</file>
+
+<file path=customXml/itemProps5.xml><?xml version="1.0" encoding="utf-8"?>
 <ds:datastoreItem xmlns:ds="http://schemas.openxmlformats.org/officeDocument/2006/customXml" ds:itemID="{8E87A96F-618F-45DE-900C-C26A50036DF2}">
   <ds:schemaRefs>
     <ds:schemaRef ds:uri="http://schemas.microsoft.com/office/2006/metadata/contentType"/>
@@ -32497,44 +32551,6 @@
 </ds:datastoreItem>
 </file>
 
-<file path=customXml/itemProps2.xml><?xml version="1.0" encoding="utf-8"?>
-<ds:datastoreItem xmlns:ds="http://schemas.openxmlformats.org/officeDocument/2006/customXml" ds:itemID="{DCA83557-F125-4F89-AC3A-D3DD4CB2C773}">
-  <ds:schemaRefs>
-    <ds:schemaRef ds:uri="http://schemas.microsoft.com/sharepoint/v3/contenttype/forms"/>
-  </ds:schemaRefs>
-</ds:datastoreItem>
-</file>
-
-<file path=customXml/itemProps3.xml><?xml version="1.0" encoding="utf-8"?>
-<ds:datastoreItem xmlns:ds="http://schemas.openxmlformats.org/officeDocument/2006/customXml" ds:itemID="{D8A62D0C-17AF-45D8-97D2-A7773FB42A74}">
-  <ds:schemaRefs>
-    <ds:schemaRef ds:uri="http://schemas.microsoft.com/office/2006/metadata/properties"/>
-    <ds:schemaRef ds:uri="http://schemas.microsoft.com/office/infopath/2007/PartnerControls"/>
-    <ds:schemaRef ds:uri="5c1b9bb2-1639-4569-abf8-361ff49d18c0"/>
-    <ds:schemaRef ds:uri="http://schemas.microsoft.com/sharepoint/v3"/>
-    <ds:schemaRef ds:uri="http://schemas.microsoft.com/sharepoint/v3/fields"/>
-    <ds:schemaRef ds:uri="a186bcf1-0ea9-4f9d-97ce-5956c7a58864"/>
-    <ds:schemaRef ds:uri="14314bf2-d8ea-460d-9f54-3c374d3d0bc0"/>
-  </ds:schemaRefs>
-</ds:datastoreItem>
-</file>
-
-<file path=customXml/itemProps4.xml><?xml version="1.0" encoding="utf-8"?>
-<ds:datastoreItem xmlns:ds="http://schemas.openxmlformats.org/officeDocument/2006/customXml" ds:itemID="{14D6955C-01AB-4AFA-BA2A-00574732DBE7}">
-  <ds:schemaRefs>
-    <ds:schemaRef ds:uri="http://schemas.microsoft.com/sharepoint/events"/>
-  </ds:schemaRefs>
-</ds:datastoreItem>
-</file>
-
-<file path=customXml/itemProps5.xml><?xml version="1.0" encoding="utf-8"?>
-<ds:datastoreItem xmlns:ds="http://schemas.openxmlformats.org/officeDocument/2006/customXml" ds:itemID="{46E24F54-4F01-4CC5-BE7A-F5B43C4DFA15}">
-  <ds:schemaRefs>
-    <ds:schemaRef ds:uri="http://schemas.microsoft.com/office/2006/metadata/customXsn"/>
-  </ds:schemaRefs>
-</ds:datastoreItem>
-</file>
-
 <file path=customXml/itemProps6.xml><?xml version="1.0" encoding="utf-8"?>
 <ds:datastoreItem xmlns:ds="http://schemas.openxmlformats.org/officeDocument/2006/customXml" ds:itemID="{82EF24C0-F9A1-46DE-9B74-635EECB0D344}">
   <ds:schemaRefs>
@@ -32544,7 +32560,7 @@
 </file>
 
 <file path=customXml/itemProps7.xml><?xml version="1.0" encoding="utf-8"?>
-<ds:datastoreItem xmlns:ds="http://schemas.openxmlformats.org/officeDocument/2006/customXml" ds:itemID="{8DE4ADC7-D452-49C9-9416-72ABE48B9855}">
+<ds:datastoreItem xmlns:ds="http://schemas.openxmlformats.org/officeDocument/2006/customXml" ds:itemID="{9F85E43F-3C29-454B-9130-21E1BD0367FE}">
   <ds:schemaRefs>
     <ds:schemaRef ds:uri="http://schemas.openxmlformats.org/officeDocument/2006/bibliography"/>
   </ds:schemaRefs>

</xml_diff>